<commit_message>
Documentation: added 4.6 part
</commit_message>
<xml_diff>
--- a/Documentations/Диплом.docx
+++ b/Documentations/Диплом.docx
@@ -726,13 +726,15 @@
         </w:numPr>
         <w:jc w:val="center"/>
       </w:pPr>
-      <w:bookmarkStart w:id="0" w:name="_Toc451944595"/>
+      <w:bookmarkStart w:id="0" w:name="_Toc451951356"/>
       <w:r>
         <w:lastRenderedPageBreak/>
         <w:t>Содержание</w:t>
       </w:r>
       <w:bookmarkEnd w:id="0"/>
     </w:p>
+    <w:bookmarkStart w:id="1" w:name="_GoBack"/>
+    <w:bookmarkEnd w:id="1"/>
     <w:p>
       <w:pPr>
         <w:pStyle w:val="TOC1"/>
@@ -763,7 +765,7 @@
         </w:rPr>
         <w:fldChar w:fldCharType="separate"/>
       </w:r>
-      <w:hyperlink w:anchor="_Toc451944595" w:history="1">
+      <w:hyperlink w:anchor="_Toc451951356" w:history="1">
         <w:r>
           <w:rPr>
             <w:rStyle w:val="Hyperlink"/>
@@ -790,7 +792,7 @@
             <w:noProof/>
             <w:webHidden/>
           </w:rPr>
-          <w:instrText xml:space="preserve"> PAGEREF _Toc451944595 \h </w:instrText>
+          <w:instrText xml:space="preserve"> PAGEREF _Toc451951356 \h </w:instrText>
         </w:r>
         <w:r>
           <w:rPr>
@@ -833,7 +835,7 @@
           <w:sz w:val="22"/>
         </w:rPr>
       </w:pPr>
-      <w:hyperlink w:anchor="_Toc451944596" w:history="1">
+      <w:hyperlink w:anchor="_Toc451951357" w:history="1">
         <w:r>
           <w:rPr>
             <w:rStyle w:val="Hyperlink"/>
@@ -860,7 +862,7 @@
             <w:noProof/>
             <w:webHidden/>
           </w:rPr>
-          <w:instrText xml:space="preserve"> PAGEREF _Toc451944596 \h </w:instrText>
+          <w:instrText xml:space="preserve"> PAGEREF _Toc451951357 \h </w:instrText>
         </w:r>
         <w:r>
           <w:rPr>
@@ -904,7 +906,7 @@
           <w:sz w:val="22"/>
         </w:rPr>
       </w:pPr>
-      <w:hyperlink w:anchor="_Toc451944597" w:history="1">
+      <w:hyperlink w:anchor="_Toc451951358" w:history="1">
         <w:r>
           <w:rPr>
             <w:rStyle w:val="Hyperlink"/>
@@ -946,7 +948,7 @@
             <w:noProof/>
             <w:webHidden/>
           </w:rPr>
-          <w:instrText xml:space="preserve"> PAGEREF _Toc451944597 \h </w:instrText>
+          <w:instrText xml:space="preserve"> PAGEREF _Toc451951358 \h </w:instrText>
         </w:r>
         <w:r>
           <w:rPr>
@@ -990,7 +992,7 @@
           <w:sz w:val="22"/>
         </w:rPr>
       </w:pPr>
-      <w:hyperlink w:anchor="_Toc451944598" w:history="1">
+      <w:hyperlink w:anchor="_Toc451951359" w:history="1">
         <w:r>
           <w:rPr>
             <w:rStyle w:val="Hyperlink"/>
@@ -1032,7 +1034,7 @@
             <w:noProof/>
             <w:webHidden/>
           </w:rPr>
-          <w:instrText xml:space="preserve"> PAGEREF _Toc451944598 \h </w:instrText>
+          <w:instrText xml:space="preserve"> PAGEREF _Toc451951359 \h </w:instrText>
         </w:r>
         <w:r>
           <w:rPr>
@@ -1076,7 +1078,7 @@
           <w:sz w:val="22"/>
         </w:rPr>
       </w:pPr>
-      <w:hyperlink w:anchor="_Toc451944599" w:history="1">
+      <w:hyperlink w:anchor="_Toc451951360" w:history="1">
         <w:r>
           <w:rPr>
             <w:rStyle w:val="Hyperlink"/>
@@ -1122,7 +1124,7 @@
             <w:noProof/>
             <w:webHidden/>
           </w:rPr>
-          <w:instrText xml:space="preserve"> PAGEREF _Toc451944599 \h </w:instrText>
+          <w:instrText xml:space="preserve"> PAGEREF _Toc451951360 \h </w:instrText>
         </w:r>
         <w:r>
           <w:rPr>
@@ -1166,7 +1168,7 @@
           <w:sz w:val="22"/>
         </w:rPr>
       </w:pPr>
-      <w:hyperlink w:anchor="_Toc451944600" w:history="1">
+      <w:hyperlink w:anchor="_Toc451951361" w:history="1">
         <w:r>
           <w:rPr>
             <w:rStyle w:val="Hyperlink"/>
@@ -1212,7 +1214,7 @@
             <w:noProof/>
             <w:webHidden/>
           </w:rPr>
-          <w:instrText xml:space="preserve"> PAGEREF _Toc451944600 \h </w:instrText>
+          <w:instrText xml:space="preserve"> PAGEREF _Toc451951361 \h </w:instrText>
         </w:r>
         <w:r>
           <w:rPr>
@@ -1256,7 +1258,7 @@
           <w:sz w:val="22"/>
         </w:rPr>
       </w:pPr>
-      <w:hyperlink w:anchor="_Toc451944601" w:history="1">
+      <w:hyperlink w:anchor="_Toc451951362" w:history="1">
         <w:r>
           <w:rPr>
             <w:rStyle w:val="Hyperlink"/>
@@ -1298,7 +1300,7 @@
             <w:noProof/>
             <w:webHidden/>
           </w:rPr>
-          <w:instrText xml:space="preserve"> PAGEREF _Toc451944601 \h </w:instrText>
+          <w:instrText xml:space="preserve"> PAGEREF _Toc451951362 \h </w:instrText>
         </w:r>
         <w:r>
           <w:rPr>
@@ -1342,7 +1344,7 @@
           <w:sz w:val="22"/>
         </w:rPr>
       </w:pPr>
-      <w:hyperlink w:anchor="_Toc451944602" w:history="1">
+      <w:hyperlink w:anchor="_Toc451951363" w:history="1">
         <w:r>
           <w:rPr>
             <w:rStyle w:val="Hyperlink"/>
@@ -1388,7 +1390,7 @@
             <w:noProof/>
             <w:webHidden/>
           </w:rPr>
-          <w:instrText xml:space="preserve"> PAGEREF _Toc451944602 \h </w:instrText>
+          <w:instrText xml:space="preserve"> PAGEREF _Toc451951363 \h </w:instrText>
         </w:r>
         <w:r>
           <w:rPr>
@@ -1432,7 +1434,7 @@
           <w:sz w:val="22"/>
         </w:rPr>
       </w:pPr>
-      <w:hyperlink w:anchor="_Toc451944603" w:history="1">
+      <w:hyperlink w:anchor="_Toc451951364" w:history="1">
         <w:r>
           <w:rPr>
             <w:rStyle w:val="Hyperlink"/>
@@ -1478,7 +1480,7 @@
             <w:noProof/>
             <w:webHidden/>
           </w:rPr>
-          <w:instrText xml:space="preserve"> PAGEREF _Toc451944603 \h </w:instrText>
+          <w:instrText xml:space="preserve"> PAGEREF _Toc451951364 \h </w:instrText>
         </w:r>
         <w:r>
           <w:rPr>
@@ -1522,7 +1524,7 @@
           <w:sz w:val="22"/>
         </w:rPr>
       </w:pPr>
-      <w:hyperlink w:anchor="_Toc451944604" w:history="1">
+      <w:hyperlink w:anchor="_Toc451951365" w:history="1">
         <w:r>
           <w:rPr>
             <w:rStyle w:val="Hyperlink"/>
@@ -1568,7 +1570,7 @@
             <w:noProof/>
             <w:webHidden/>
           </w:rPr>
-          <w:instrText xml:space="preserve"> PAGEREF _Toc451944604 \h </w:instrText>
+          <w:instrText xml:space="preserve"> PAGEREF _Toc451951365 \h </w:instrText>
         </w:r>
         <w:r>
           <w:rPr>
@@ -1612,7 +1614,7 @@
           <w:sz w:val="22"/>
         </w:rPr>
       </w:pPr>
-      <w:hyperlink w:anchor="_Toc451944605" w:history="1">
+      <w:hyperlink w:anchor="_Toc451951366" w:history="1">
         <w:r>
           <w:rPr>
             <w:rStyle w:val="Hyperlink"/>
@@ -1658,7 +1660,7 @@
             <w:noProof/>
             <w:webHidden/>
           </w:rPr>
-          <w:instrText xml:space="preserve"> PAGEREF _Toc451944605 \h </w:instrText>
+          <w:instrText xml:space="preserve"> PAGEREF _Toc451951366 \h </w:instrText>
         </w:r>
         <w:r>
           <w:rPr>
@@ -1702,7 +1704,7 @@
           <w:sz w:val="22"/>
         </w:rPr>
       </w:pPr>
-      <w:hyperlink w:anchor="_Toc451944606" w:history="1">
+      <w:hyperlink w:anchor="_Toc451951367" w:history="1">
         <w:r>
           <w:rPr>
             <w:rStyle w:val="Hyperlink"/>
@@ -1748,7 +1750,7 @@
             <w:noProof/>
             <w:webHidden/>
           </w:rPr>
-          <w:instrText xml:space="preserve"> PAGEREF _Toc451944606 \h </w:instrText>
+          <w:instrText xml:space="preserve"> PAGEREF _Toc451951367 \h </w:instrText>
         </w:r>
         <w:r>
           <w:rPr>
@@ -1792,7 +1794,7 @@
           <w:sz w:val="22"/>
         </w:rPr>
       </w:pPr>
-      <w:hyperlink w:anchor="_Toc451944607" w:history="1">
+      <w:hyperlink w:anchor="_Toc451951368" w:history="1">
         <w:r>
           <w:rPr>
             <w:rStyle w:val="Hyperlink"/>
@@ -1813,7 +1815,7 @@
             <w:rStyle w:val="Hyperlink"/>
             <w:noProof/>
           </w:rPr>
-          <w:t>Разработка библиотеки (12/20)</w:t>
+          <w:t>Разработка библиотеки (14/20)</w:t>
         </w:r>
         <w:r>
           <w:rPr>
@@ -1834,7 +1836,7 @@
             <w:noProof/>
             <w:webHidden/>
           </w:rPr>
-          <w:instrText xml:space="preserve"> PAGEREF _Toc451944607 \h </w:instrText>
+          <w:instrText xml:space="preserve"> PAGEREF _Toc451951368 \h </w:instrText>
         </w:r>
         <w:r>
           <w:rPr>
@@ -1878,7 +1880,7 @@
           <w:sz w:val="22"/>
         </w:rPr>
       </w:pPr>
-      <w:hyperlink w:anchor="_Toc451944608" w:history="1">
+      <w:hyperlink w:anchor="_Toc451951369" w:history="1">
         <w:r>
           <w:rPr>
             <w:rStyle w:val="Hyperlink"/>
@@ -1924,7 +1926,7 @@
             <w:noProof/>
             <w:webHidden/>
           </w:rPr>
-          <w:instrText xml:space="preserve"> PAGEREF _Toc451944608 \h </w:instrText>
+          <w:instrText xml:space="preserve"> PAGEREF _Toc451951369 \h </w:instrText>
         </w:r>
         <w:r>
           <w:rPr>
@@ -1968,7 +1970,7 @@
           <w:sz w:val="22"/>
         </w:rPr>
       </w:pPr>
-      <w:hyperlink w:anchor="_Toc451944609" w:history="1">
+      <w:hyperlink w:anchor="_Toc451951370" w:history="1">
         <w:r>
           <w:rPr>
             <w:rStyle w:val="Hyperlink"/>
@@ -2014,7 +2016,7 @@
             <w:noProof/>
             <w:webHidden/>
           </w:rPr>
-          <w:instrText xml:space="preserve"> PAGEREF _Toc451944609 \h </w:instrText>
+          <w:instrText xml:space="preserve"> PAGEREF _Toc451951370 \h </w:instrText>
         </w:r>
         <w:r>
           <w:rPr>
@@ -2058,7 +2060,7 @@
           <w:sz w:val="22"/>
         </w:rPr>
       </w:pPr>
-      <w:hyperlink w:anchor="_Toc451944610" w:history="1">
+      <w:hyperlink w:anchor="_Toc451951371" w:history="1">
         <w:r>
           <w:rPr>
             <w:rStyle w:val="Hyperlink"/>
@@ -2104,7 +2106,7 @@
             <w:noProof/>
             <w:webHidden/>
           </w:rPr>
-          <w:instrText xml:space="preserve"> PAGEREF _Toc451944610 \h </w:instrText>
+          <w:instrText xml:space="preserve"> PAGEREF _Toc451951371 \h </w:instrText>
         </w:r>
         <w:r>
           <w:rPr>
@@ -2148,7 +2150,7 @@
           <w:sz w:val="22"/>
         </w:rPr>
       </w:pPr>
-      <w:hyperlink w:anchor="_Toc451944611" w:history="1">
+      <w:hyperlink w:anchor="_Toc451951372" w:history="1">
         <w:r>
           <w:rPr>
             <w:rStyle w:val="Hyperlink"/>
@@ -2194,7 +2196,7 @@
             <w:noProof/>
             <w:webHidden/>
           </w:rPr>
-          <w:instrText xml:space="preserve"> PAGEREF _Toc451944611 \h </w:instrText>
+          <w:instrText xml:space="preserve"> PAGEREF _Toc451951372 \h </w:instrText>
         </w:r>
         <w:r>
           <w:rPr>
@@ -2238,7 +2240,7 @@
           <w:sz w:val="22"/>
         </w:rPr>
       </w:pPr>
-      <w:hyperlink w:anchor="_Toc451944612" w:history="1">
+      <w:hyperlink w:anchor="_Toc451951373" w:history="1">
         <w:r>
           <w:rPr>
             <w:rStyle w:val="Hyperlink"/>
@@ -2284,7 +2286,7 @@
             <w:noProof/>
             <w:webHidden/>
           </w:rPr>
-          <w:instrText xml:space="preserve"> PAGEREF _Toc451944612 \h </w:instrText>
+          <w:instrText xml:space="preserve"> PAGEREF _Toc451951373 \h </w:instrText>
         </w:r>
         <w:r>
           <w:rPr>
@@ -2328,7 +2330,7 @@
           <w:sz w:val="22"/>
         </w:rPr>
       </w:pPr>
-      <w:hyperlink w:anchor="_Toc451944613" w:history="1">
+      <w:hyperlink w:anchor="_Toc451951374" w:history="1">
         <w:r>
           <w:rPr>
             <w:rStyle w:val="Hyperlink"/>
@@ -2353,7 +2355,7 @@
             <w:noProof/>
             <w:lang w:val="ru-RU"/>
           </w:rPr>
-          <w:t>Описание модуля Семантический контроллер (0/2)</w:t>
+          <w:t>Описание модуля Семантический контроллер</w:t>
         </w:r>
         <w:r>
           <w:rPr>
@@ -2374,7 +2376,7 @@
             <w:noProof/>
             <w:webHidden/>
           </w:rPr>
-          <w:instrText xml:space="preserve"> PAGEREF _Toc451944613 \h </w:instrText>
+          <w:instrText xml:space="preserve"> PAGEREF _Toc451951374 \h </w:instrText>
         </w:r>
         <w:r>
           <w:rPr>
@@ -2418,7 +2420,7 @@
           <w:sz w:val="22"/>
         </w:rPr>
       </w:pPr>
-      <w:hyperlink w:anchor="_Toc451944614" w:history="1">
+      <w:hyperlink w:anchor="_Toc451951375" w:history="1">
         <w:r>
           <w:rPr>
             <w:rStyle w:val="Hyperlink"/>
@@ -2464,7 +2466,7 @@
             <w:noProof/>
             <w:webHidden/>
           </w:rPr>
-          <w:instrText xml:space="preserve"> PAGEREF _Toc451944614 \h </w:instrText>
+          <w:instrText xml:space="preserve"> PAGEREF _Toc451951375 \h </w:instrText>
         </w:r>
         <w:r>
           <w:rPr>
@@ -2484,7 +2486,7 @@
             <w:noProof/>
             <w:webHidden/>
           </w:rPr>
-          <w:t>48</w:t>
+          <w:t>50</w:t>
         </w:r>
         <w:r>
           <w:rPr>
@@ -2508,7 +2510,7 @@
           <w:sz w:val="22"/>
         </w:rPr>
       </w:pPr>
-      <w:hyperlink w:anchor="_Toc451944615" w:history="1">
+      <w:hyperlink w:anchor="_Toc451951376" w:history="1">
         <w:r>
           <w:rPr>
             <w:rStyle w:val="Hyperlink"/>
@@ -2554,7 +2556,7 @@
             <w:noProof/>
             <w:webHidden/>
           </w:rPr>
-          <w:instrText xml:space="preserve"> PAGEREF _Toc451944615 \h </w:instrText>
+          <w:instrText xml:space="preserve"> PAGEREF _Toc451951376 \h </w:instrText>
         </w:r>
         <w:r>
           <w:rPr>
@@ -2574,7 +2576,7 @@
             <w:noProof/>
             <w:webHidden/>
           </w:rPr>
-          <w:t>48</w:t>
+          <w:t>50</w:t>
         </w:r>
         <w:r>
           <w:rPr>
@@ -2598,7 +2600,7 @@
           <w:sz w:val="22"/>
         </w:rPr>
       </w:pPr>
-      <w:hyperlink w:anchor="_Toc451944616" w:history="1">
+      <w:hyperlink w:anchor="_Toc451951377" w:history="1">
         <w:r>
           <w:rPr>
             <w:rStyle w:val="Hyperlink"/>
@@ -2644,7 +2646,7 @@
             <w:noProof/>
             <w:webHidden/>
           </w:rPr>
-          <w:instrText xml:space="preserve"> PAGEREF _Toc451944616 \h </w:instrText>
+          <w:instrText xml:space="preserve"> PAGEREF _Toc451951377 \h </w:instrText>
         </w:r>
         <w:r>
           <w:rPr>
@@ -2664,7 +2666,7 @@
             <w:noProof/>
             <w:webHidden/>
           </w:rPr>
-          <w:t>48</w:t>
+          <w:t>50</w:t>
         </w:r>
         <w:r>
           <w:rPr>
@@ -2688,7 +2690,7 @@
           <w:sz w:val="22"/>
         </w:rPr>
       </w:pPr>
-      <w:hyperlink w:anchor="_Toc451944617" w:history="1">
+      <w:hyperlink w:anchor="_Toc451951378" w:history="1">
         <w:r>
           <w:rPr>
             <w:rStyle w:val="Hyperlink"/>
@@ -2730,7 +2732,7 @@
             <w:noProof/>
             <w:webHidden/>
           </w:rPr>
-          <w:instrText xml:space="preserve"> PAGEREF _Toc451944617 \h </w:instrText>
+          <w:instrText xml:space="preserve"> PAGEREF _Toc451951378 \h </w:instrText>
         </w:r>
         <w:r>
           <w:rPr>
@@ -2750,7 +2752,7 @@
             <w:noProof/>
             <w:webHidden/>
           </w:rPr>
-          <w:t>49</w:t>
+          <w:t>51</w:t>
         </w:r>
         <w:r>
           <w:rPr>
@@ -2774,7 +2776,7 @@
           <w:sz w:val="22"/>
         </w:rPr>
       </w:pPr>
-      <w:hyperlink w:anchor="_Toc451944618" w:history="1">
+      <w:hyperlink w:anchor="_Toc451951379" w:history="1">
         <w:r>
           <w:rPr>
             <w:rStyle w:val="Hyperlink"/>
@@ -2820,7 +2822,7 @@
             <w:noProof/>
             <w:webHidden/>
           </w:rPr>
-          <w:instrText xml:space="preserve"> PAGEREF _Toc451944618 \h </w:instrText>
+          <w:instrText xml:space="preserve"> PAGEREF _Toc451951379 \h </w:instrText>
         </w:r>
         <w:r>
           <w:rPr>
@@ -2840,7 +2842,7 @@
             <w:noProof/>
             <w:webHidden/>
           </w:rPr>
-          <w:t>49</w:t>
+          <w:t>51</w:t>
         </w:r>
         <w:r>
           <w:rPr>
@@ -2864,7 +2866,7 @@
           <w:sz w:val="22"/>
         </w:rPr>
       </w:pPr>
-      <w:hyperlink w:anchor="_Toc451944619" w:history="1">
+      <w:hyperlink w:anchor="_Toc451951380" w:history="1">
         <w:r>
           <w:rPr>
             <w:rStyle w:val="Hyperlink"/>
@@ -2910,7 +2912,7 @@
             <w:noProof/>
             <w:webHidden/>
           </w:rPr>
-          <w:instrText xml:space="preserve"> PAGEREF _Toc451944619 \h </w:instrText>
+          <w:instrText xml:space="preserve"> PAGEREF _Toc451951380 \h </w:instrText>
         </w:r>
         <w:r>
           <w:rPr>
@@ -2930,7 +2932,7 @@
             <w:noProof/>
             <w:webHidden/>
           </w:rPr>
-          <w:t>49</w:t>
+          <w:t>51</w:t>
         </w:r>
         <w:r>
           <w:rPr>
@@ -2954,7 +2956,7 @@
           <w:sz w:val="22"/>
         </w:rPr>
       </w:pPr>
-      <w:hyperlink w:anchor="_Toc451944620" w:history="1">
+      <w:hyperlink w:anchor="_Toc451951381" w:history="1">
         <w:r>
           <w:rPr>
             <w:rStyle w:val="Hyperlink"/>
@@ -3000,7 +3002,7 @@
             <w:noProof/>
             <w:webHidden/>
           </w:rPr>
-          <w:instrText xml:space="preserve"> PAGEREF _Toc451944620 \h </w:instrText>
+          <w:instrText xml:space="preserve"> PAGEREF _Toc451951381 \h </w:instrText>
         </w:r>
         <w:r>
           <w:rPr>
@@ -3020,7 +3022,7 @@
             <w:noProof/>
             <w:webHidden/>
           </w:rPr>
-          <w:t>49</w:t>
+          <w:t>51</w:t>
         </w:r>
         <w:r>
           <w:rPr>
@@ -3044,7 +3046,7 @@
           <w:sz w:val="22"/>
         </w:rPr>
       </w:pPr>
-      <w:hyperlink w:anchor="_Toc451944621" w:history="1">
+      <w:hyperlink w:anchor="_Toc451951382" w:history="1">
         <w:r>
           <w:rPr>
             <w:rStyle w:val="Hyperlink"/>
@@ -3090,7 +3092,7 @@
             <w:noProof/>
             <w:webHidden/>
           </w:rPr>
-          <w:instrText xml:space="preserve"> PAGEREF _Toc451944621 \h </w:instrText>
+          <w:instrText xml:space="preserve"> PAGEREF _Toc451951382 \h </w:instrText>
         </w:r>
         <w:r>
           <w:rPr>
@@ -3110,7 +3112,7 @@
             <w:noProof/>
             <w:webHidden/>
           </w:rPr>
-          <w:t>49</w:t>
+          <w:t>51</w:t>
         </w:r>
         <w:r>
           <w:rPr>
@@ -3134,7 +3136,7 @@
           <w:sz w:val="22"/>
         </w:rPr>
       </w:pPr>
-      <w:hyperlink w:anchor="_Toc451944622" w:history="1">
+      <w:hyperlink w:anchor="_Toc451951383" w:history="1">
         <w:r>
           <w:rPr>
             <w:rStyle w:val="Hyperlink"/>
@@ -3180,7 +3182,7 @@
             <w:noProof/>
             <w:webHidden/>
           </w:rPr>
-          <w:instrText xml:space="preserve"> PAGEREF _Toc451944622 \h </w:instrText>
+          <w:instrText xml:space="preserve"> PAGEREF _Toc451951383 \h </w:instrText>
         </w:r>
         <w:r>
           <w:rPr>
@@ -3200,7 +3202,7 @@
             <w:noProof/>
             <w:webHidden/>
           </w:rPr>
-          <w:t>49</w:t>
+          <w:t>51</w:t>
         </w:r>
         <w:r>
           <w:rPr>
@@ -3224,7 +3226,7 @@
           <w:sz w:val="22"/>
         </w:rPr>
       </w:pPr>
-      <w:hyperlink w:anchor="_Toc451944623" w:history="1">
+      <w:hyperlink w:anchor="_Toc451951384" w:history="1">
         <w:r>
           <w:rPr>
             <w:rStyle w:val="Hyperlink"/>
@@ -3270,7 +3272,7 @@
             <w:noProof/>
             <w:webHidden/>
           </w:rPr>
-          <w:instrText xml:space="preserve"> PAGEREF _Toc451944623 \h </w:instrText>
+          <w:instrText xml:space="preserve"> PAGEREF _Toc451951384 \h </w:instrText>
         </w:r>
         <w:r>
           <w:rPr>
@@ -3290,7 +3292,7 @@
             <w:noProof/>
             <w:webHidden/>
           </w:rPr>
-          <w:t>49</w:t>
+          <w:t>51</w:t>
         </w:r>
         <w:r>
           <w:rPr>
@@ -3313,7 +3315,7 @@
           <w:sz w:val="22"/>
         </w:rPr>
       </w:pPr>
-      <w:hyperlink w:anchor="_Toc451944624" w:history="1">
+      <w:hyperlink w:anchor="_Toc451951385" w:history="1">
         <w:r>
           <w:rPr>
             <w:rStyle w:val="Hyperlink"/>
@@ -3340,7 +3342,7 @@
             <w:noProof/>
             <w:webHidden/>
           </w:rPr>
-          <w:instrText xml:space="preserve"> PAGEREF _Toc451944624 \h </w:instrText>
+          <w:instrText xml:space="preserve"> PAGEREF _Toc451951385 \h </w:instrText>
         </w:r>
         <w:r>
           <w:rPr>
@@ -3360,7 +3362,7 @@
             <w:noProof/>
             <w:webHidden/>
           </w:rPr>
-          <w:t>50</w:t>
+          <w:t>52</w:t>
         </w:r>
         <w:r>
           <w:rPr>
@@ -3383,7 +3385,7 @@
           <w:sz w:val="22"/>
         </w:rPr>
       </w:pPr>
-      <w:hyperlink w:anchor="_Toc451944625" w:history="1">
+      <w:hyperlink w:anchor="_Toc451951386" w:history="1">
         <w:r>
           <w:rPr>
             <w:rStyle w:val="Hyperlink"/>
@@ -3410,7 +3412,7 @@
             <w:noProof/>
             <w:webHidden/>
           </w:rPr>
-          <w:instrText xml:space="preserve"> PAGEREF _Toc451944625 \h </w:instrText>
+          <w:instrText xml:space="preserve"> PAGEREF _Toc451951386 \h </w:instrText>
         </w:r>
         <w:r>
           <w:rPr>
@@ -3430,7 +3432,7 @@
             <w:noProof/>
             <w:webHidden/>
           </w:rPr>
-          <w:t>53</w:t>
+          <w:t>55</w:t>
         </w:r>
         <w:r>
           <w:rPr>
@@ -3472,12 +3474,12 @@
         </w:numPr>
         <w:jc w:val="center"/>
       </w:pPr>
-      <w:bookmarkStart w:id="1" w:name="_Toc451944596"/>
+      <w:bookmarkStart w:id="2" w:name="_Toc451951357"/>
       <w:r>
         <w:lastRenderedPageBreak/>
         <w:t>Введение</w:t>
       </w:r>
-      <w:bookmarkEnd w:id="1"/>
+      <w:bookmarkEnd w:id="2"/>
     </w:p>
     <w:p>
       <w:pPr>
@@ -5153,7 +5155,7 @@
       <w:pPr>
         <w:pStyle w:val="Heading1"/>
       </w:pPr>
-      <w:bookmarkStart w:id="2" w:name="_Toc451944597"/>
+      <w:bookmarkStart w:id="3" w:name="_Toc451951358"/>
       <w:r>
         <w:rPr>
           <w:caps w:val="0"/>
@@ -5161,7 +5163,7 @@
         <w:lastRenderedPageBreak/>
         <w:t>Аналогичные программные продукты</w:t>
       </w:r>
-      <w:bookmarkEnd w:id="2"/>
+      <w:bookmarkEnd w:id="3"/>
     </w:p>
     <w:p>
       <w:pPr>
@@ -9962,7 +9964,7 @@
       <w:pPr>
         <w:pStyle w:val="Heading1"/>
       </w:pPr>
-      <w:bookmarkStart w:id="3" w:name="_Toc451944598"/>
+      <w:bookmarkStart w:id="4" w:name="_Toc451951359"/>
       <w:r>
         <w:rPr>
           <w:caps w:val="0"/>
@@ -9970,7 +9972,7 @@
         <w:lastRenderedPageBreak/>
         <w:t>Теоретическая часть</w:t>
       </w:r>
-      <w:bookmarkEnd w:id="3"/>
+      <w:bookmarkEnd w:id="4"/>
     </w:p>
     <w:p>
       <w:pPr>
@@ -9989,7 +9991,7 @@
           <w:lang w:val="ru-RU"/>
         </w:rPr>
       </w:pPr>
-      <w:bookmarkStart w:id="4" w:name="_Toc451944599"/>
+      <w:bookmarkStart w:id="5" w:name="_Toc451951360"/>
       <w:r>
         <w:rPr>
           <w:rFonts w:ascii="Times New Roman" w:hAnsi="Times New Roman" w:cs="Times New Roman"/>
@@ -10020,7 +10022,7 @@
         </w:rPr>
         <w:t>Семантического Веба</w:t>
       </w:r>
-      <w:bookmarkEnd w:id="4"/>
+      <w:bookmarkEnd w:id="5"/>
     </w:p>
     <w:p>
       <w:pPr>
@@ -13427,7 +13429,7 @@
           <w:lang w:val="ru-RU"/>
         </w:rPr>
       </w:pPr>
-      <w:bookmarkStart w:id="5" w:name="_Toc451944600"/>
+      <w:bookmarkStart w:id="6" w:name="_Toc451951361"/>
       <w:r>
         <w:rPr>
           <w:rFonts w:ascii="Times New Roman" w:hAnsi="Times New Roman" w:cs="Times New Roman"/>
@@ -13458,7 +13460,7 @@
         </w:rPr>
         <w:t>методологий разработки</w:t>
       </w:r>
-      <w:bookmarkEnd w:id="5"/>
+      <w:bookmarkEnd w:id="6"/>
     </w:p>
     <w:p>
       <w:pPr>
@@ -16952,7 +16954,7 @@
       <w:pPr>
         <w:pStyle w:val="Heading1"/>
       </w:pPr>
-      <w:bookmarkStart w:id="6" w:name="_Toc451944601"/>
+      <w:bookmarkStart w:id="7" w:name="_Toc451951362"/>
       <w:r>
         <w:lastRenderedPageBreak/>
         <w:t>О</w:t>
@@ -16963,7 +16965,7 @@
         </w:rPr>
         <w:t>боснование актуальности разработки фреймворка</w:t>
       </w:r>
-      <w:bookmarkEnd w:id="6"/>
+      <w:bookmarkEnd w:id="7"/>
     </w:p>
     <w:p>
       <w:pPr>
@@ -16982,7 +16984,7 @@
           <w:lang w:val="ru-RU"/>
         </w:rPr>
       </w:pPr>
-      <w:bookmarkStart w:id="7" w:name="_Toc451944602"/>
+      <w:bookmarkStart w:id="8" w:name="_Toc451951363"/>
       <w:r>
         <w:rPr>
           <w:rFonts w:ascii="Times New Roman" w:hAnsi="Times New Roman" w:cs="Times New Roman"/>
@@ -17023,7 +17025,7 @@
         </w:rPr>
         <w:t>0</w:t>
       </w:r>
-      <w:bookmarkEnd w:id="7"/>
+      <w:bookmarkEnd w:id="8"/>
     </w:p>
     <w:p>
       <w:pPr>
@@ -19367,7 +19369,7 @@
           <w:lang w:val="ru-RU"/>
         </w:rPr>
       </w:pPr>
-      <w:bookmarkStart w:id="8" w:name="_Toc451944603"/>
+      <w:bookmarkStart w:id="9" w:name="_Toc451951364"/>
       <w:r>
         <w:rPr>
           <w:rFonts w:ascii="Times New Roman" w:hAnsi="Times New Roman" w:cs="Times New Roman"/>
@@ -19418,7 +19420,7 @@
         </w:rPr>
         <w:t>0</w:t>
       </w:r>
-      <w:bookmarkEnd w:id="8"/>
+      <w:bookmarkEnd w:id="9"/>
     </w:p>
     <w:p>
       <w:pPr>
@@ -19877,7 +19879,7 @@
           <w:lang w:val="ru-RU"/>
         </w:rPr>
       </w:pPr>
-      <w:bookmarkStart w:id="9" w:name="_Toc451944604"/>
+      <w:bookmarkStart w:id="10" w:name="_Toc451951365"/>
       <w:r>
         <w:rPr>
           <w:rFonts w:ascii="Times New Roman" w:hAnsi="Times New Roman" w:cs="Times New Roman"/>
@@ -19918,7 +19920,7 @@
         </w:rPr>
         <w:t>0</w:t>
       </w:r>
-      <w:bookmarkEnd w:id="9"/>
+      <w:bookmarkEnd w:id="10"/>
     </w:p>
     <w:p>
       <w:pPr>
@@ -20588,7 +20590,7 @@
           <w:lang w:val="ru-RU"/>
         </w:rPr>
       </w:pPr>
-      <w:bookmarkStart w:id="10" w:name="_Toc451944605"/>
+      <w:bookmarkStart w:id="11" w:name="_Toc451951366"/>
       <w:r>
         <w:rPr>
           <w:rFonts w:ascii="Times New Roman" w:hAnsi="Times New Roman" w:cs="Times New Roman"/>
@@ -20619,7 +20621,7 @@
         </w:rPr>
         <w:t xml:space="preserve"> 3.0</w:t>
       </w:r>
-      <w:bookmarkEnd w:id="10"/>
+      <w:bookmarkEnd w:id="11"/>
     </w:p>
     <w:p>
       <w:pPr>
@@ -21045,7 +21047,7 @@
           <w:lang w:val="ru-RU"/>
         </w:rPr>
       </w:pPr>
-      <w:bookmarkStart w:id="11" w:name="_Toc451944606"/>
+      <w:bookmarkStart w:id="12" w:name="_Toc451951367"/>
       <w:r>
         <w:rPr>
           <w:rFonts w:ascii="Times New Roman" w:hAnsi="Times New Roman" w:cs="Times New Roman"/>
@@ -21056,7 +21058,7 @@
         </w:rPr>
         <w:t>Выбранный путь решения</w:t>
       </w:r>
-      <w:bookmarkEnd w:id="11"/>
+      <w:bookmarkEnd w:id="12"/>
     </w:p>
     <w:p>
       <w:pPr>
@@ -22329,7 +22331,7 @@
           <w:lang w:val="en-US"/>
         </w:rPr>
       </w:pPr>
-      <w:bookmarkStart w:id="12" w:name="_Toc451944607"/>
+      <w:bookmarkStart w:id="13" w:name="_Toc451951368"/>
       <w:r>
         <w:lastRenderedPageBreak/>
         <w:t>Р</w:t>
@@ -22347,7 +22349,7 @@
         <w:t>1</w:t>
       </w:r>
       <w:r>
-        <w:t>2</w:t>
+        <w:t>4</w:t>
       </w:r>
       <w:r>
         <w:rPr>
@@ -22367,7 +22369,7 @@
         </w:rPr>
         <w:t>)</w:t>
       </w:r>
-      <w:bookmarkEnd w:id="12"/>
+      <w:bookmarkEnd w:id="13"/>
     </w:p>
     <w:p>
       <w:pPr>
@@ -22386,7 +22388,7 @@
           <w:lang w:val="ru-RU"/>
         </w:rPr>
       </w:pPr>
-      <w:bookmarkStart w:id="13" w:name="_Toc451944608"/>
+      <w:bookmarkStart w:id="14" w:name="_Toc451951369"/>
       <w:r>
         <w:rPr>
           <w:rFonts w:ascii="Times New Roman" w:hAnsi="Times New Roman" w:cs="Times New Roman"/>
@@ -22407,7 +22409,7 @@
         </w:rPr>
         <w:t>рограммные и языковые средства</w:t>
       </w:r>
-      <w:bookmarkEnd w:id="13"/>
+      <w:bookmarkEnd w:id="14"/>
     </w:p>
     <w:p>
       <w:pPr>
@@ -24032,7 +24034,7 @@
           <w:lang w:val="ru-RU"/>
         </w:rPr>
       </w:pPr>
-      <w:bookmarkStart w:id="14" w:name="_Toc451944609"/>
+      <w:bookmarkStart w:id="15" w:name="_Toc451951370"/>
       <w:r>
         <w:rPr>
           <w:rFonts w:ascii="Times New Roman" w:hAnsi="Times New Roman" w:cs="Times New Roman"/>
@@ -24043,7 +24045,7 @@
         </w:rPr>
         <w:t>Описание архитектуры</w:t>
       </w:r>
-      <w:bookmarkEnd w:id="14"/>
+      <w:bookmarkEnd w:id="15"/>
     </w:p>
     <w:p>
       <w:pPr>
@@ -25236,7 +25238,7 @@
           <w:lang w:val="ru-RU"/>
         </w:rPr>
       </w:pPr>
-      <w:bookmarkStart w:id="15" w:name="_Toc451944610"/>
+      <w:bookmarkStart w:id="16" w:name="_Toc451951371"/>
       <w:r>
         <w:rPr>
           <w:rFonts w:ascii="Times New Roman" w:hAnsi="Times New Roman" w:cs="Times New Roman"/>
@@ -25247,7 +25249,7 @@
         </w:rPr>
         <w:t>Описание модуля Репозиторий</w:t>
       </w:r>
-      <w:bookmarkEnd w:id="15"/>
+      <w:bookmarkEnd w:id="16"/>
     </w:p>
     <w:p>
       <w:pPr>
@@ -26875,7 +26877,7 @@
           <w:lang w:val="ru-RU"/>
         </w:rPr>
       </w:pPr>
-      <w:bookmarkStart w:id="16" w:name="_Toc451944611"/>
+      <w:bookmarkStart w:id="17" w:name="_Toc451951372"/>
       <w:r>
         <w:rPr>
           <w:rFonts w:ascii="Times New Roman" w:hAnsi="Times New Roman" w:cs="Times New Roman"/>
@@ -26886,7 +26888,7 @@
         </w:rPr>
         <w:t>Описание модуля Валидатор</w:t>
       </w:r>
-      <w:bookmarkEnd w:id="16"/>
+      <w:bookmarkEnd w:id="17"/>
     </w:p>
     <w:p>
       <w:pPr>
@@ -27342,7 +27344,7 @@
           <w:lang w:val="ru-RU"/>
         </w:rPr>
       </w:pPr>
-      <w:bookmarkStart w:id="17" w:name="_Toc451944612"/>
+      <w:bookmarkStart w:id="18" w:name="_Toc451951373"/>
       <w:r>
         <w:rPr>
           <w:rFonts w:ascii="Times New Roman" w:hAnsi="Times New Roman" w:cs="Times New Roman"/>
@@ -27353,7 +27355,7 @@
         </w:rPr>
         <w:t>Описание модуля Контроллер</w:t>
       </w:r>
-      <w:bookmarkEnd w:id="17"/>
+      <w:bookmarkEnd w:id="18"/>
     </w:p>
     <w:p>
       <w:pPr>
@@ -28614,7 +28616,7 @@
           <w:lang w:val="ru-RU"/>
         </w:rPr>
       </w:pPr>
-      <w:bookmarkStart w:id="18" w:name="_Toc451944613"/>
+      <w:bookmarkStart w:id="19" w:name="_Toc451951374"/>
       <w:r>
         <w:rPr>
           <w:rFonts w:ascii="Times New Roman" w:hAnsi="Times New Roman" w:cs="Times New Roman"/>
@@ -28645,37 +28647,7 @@
         </w:rPr>
         <w:t>контроллер</w:t>
       </w:r>
-      <w:r>
-        <w:rPr>
-          <w:rFonts w:ascii="Times New Roman" w:hAnsi="Times New Roman" w:cs="Times New Roman"/>
-          <w:color w:val="auto"/>
-          <w:sz w:val="28"/>
-          <w:szCs w:val="28"/>
-          <w:lang w:val="ru-RU"/>
-        </w:rPr>
-        <w:t xml:space="preserve"> (0/</w:t>
-      </w:r>
-      <w:r>
-        <w:rPr>
-          <w:rFonts w:ascii="Times New Roman" w:hAnsi="Times New Roman" w:cs="Times New Roman"/>
-          <w:color w:val="auto"/>
-          <w:sz w:val="28"/>
-          <w:szCs w:val="28"/>
-          <w:lang w:val="ru-RU"/>
-        </w:rPr>
-        <w:t>2</w:t>
-      </w:r>
-      <w:r>
-        <w:rPr>
-          <w:rFonts w:ascii="Times New Roman" w:hAnsi="Times New Roman" w:cs="Times New Roman"/>
-          <w:color w:val="auto"/>
-          <w:sz w:val="28"/>
-          <w:szCs w:val="28"/>
-          <w:lang w:val="ru-RU"/>
-        </w:rPr>
-        <w:t>)</w:t>
-      </w:r>
-      <w:bookmarkEnd w:id="18"/>
+      <w:bookmarkEnd w:id="19"/>
     </w:p>
     <w:p>
       <w:pPr>
@@ -29198,8 +29170,15 @@
         </w:rPr>
         <w:t xml:space="preserve"> сущностей.</w:t>
       </w:r>
-      <w:bookmarkStart w:id="19" w:name="_GoBack"/>
-      <w:bookmarkEnd w:id="19"/>
+      <w:r>
+        <w:rPr>
+          <w:rFonts w:ascii="Times New Roman" w:eastAsia="Times New Roman" w:hAnsi="Times New Roman" w:cs="Times New Roman"/>
+          <w:sz w:val="28"/>
+          <w:szCs w:val="20"/>
+          <w:lang w:val="ru-RU" w:eastAsia="ru-RU"/>
+        </w:rPr>
+        <w:t xml:space="preserve"> </w:t>
+      </w:r>
     </w:p>
     <w:p>
       <w:pPr>
@@ -29214,6 +29193,929 @@
           <w:lang w:val="ru-RU" w:eastAsia="ru-RU"/>
         </w:rPr>
       </w:pPr>
+      <w:r>
+        <w:rPr>
+          <w:rFonts w:ascii="Times New Roman" w:eastAsia="Times New Roman" w:hAnsi="Times New Roman" w:cs="Times New Roman"/>
+          <w:sz w:val="28"/>
+          <w:szCs w:val="20"/>
+          <w:lang w:val="ru-RU" w:eastAsia="ru-RU"/>
+        </w:rPr>
+        <w:t>Основным различием Контроллера от Семантического контроллера является способ предоставления данных пользователю. Обычный контроллер</w:t>
+      </w:r>
+      <w:r>
+        <w:rPr>
+          <w:rFonts w:ascii="Times New Roman" w:eastAsia="Times New Roman" w:hAnsi="Times New Roman" w:cs="Times New Roman"/>
+          <w:sz w:val="28"/>
+          <w:szCs w:val="20"/>
+          <w:lang w:val="ru-RU" w:eastAsia="ru-RU"/>
+        </w:rPr>
+        <w:t xml:space="preserve"> </w:t>
+      </w:r>
+      <w:r>
+        <w:rPr>
+          <w:rFonts w:ascii="Times New Roman" w:eastAsia="Times New Roman" w:hAnsi="Times New Roman" w:cs="Times New Roman"/>
+          <w:sz w:val="28"/>
+          <w:szCs w:val="20"/>
+          <w:lang w:eastAsia="ru-RU"/>
+        </w:rPr>
+        <w:t>ASP</w:t>
+      </w:r>
+      <w:r>
+        <w:rPr>
+          <w:rFonts w:ascii="Times New Roman" w:eastAsia="Times New Roman" w:hAnsi="Times New Roman" w:cs="Times New Roman"/>
+          <w:sz w:val="28"/>
+          <w:szCs w:val="20"/>
+          <w:lang w:val="ru-RU" w:eastAsia="ru-RU"/>
+        </w:rPr>
+        <w:t>.</w:t>
+      </w:r>
+      <w:r>
+        <w:rPr>
+          <w:rFonts w:ascii="Times New Roman" w:eastAsia="Times New Roman" w:hAnsi="Times New Roman" w:cs="Times New Roman"/>
+          <w:sz w:val="28"/>
+          <w:szCs w:val="20"/>
+          <w:lang w:eastAsia="ru-RU"/>
+        </w:rPr>
+        <w:t>NET</w:t>
+      </w:r>
+      <w:r>
+        <w:rPr>
+          <w:rFonts w:ascii="Times New Roman" w:eastAsia="Times New Roman" w:hAnsi="Times New Roman" w:cs="Times New Roman"/>
+          <w:sz w:val="28"/>
+          <w:szCs w:val="20"/>
+          <w:lang w:val="ru-RU" w:eastAsia="ru-RU"/>
+        </w:rPr>
+        <w:t xml:space="preserve"> </w:t>
+      </w:r>
+      <w:r>
+        <w:rPr>
+          <w:rFonts w:ascii="Times New Roman" w:eastAsia="Times New Roman" w:hAnsi="Times New Roman" w:cs="Times New Roman"/>
+          <w:sz w:val="28"/>
+          <w:szCs w:val="20"/>
+          <w:lang w:val="ru-RU" w:eastAsia="ru-RU"/>
+        </w:rPr>
+        <w:t xml:space="preserve">WebAPI поддерживает сериализацию данных в форматы XML или </w:t>
+      </w:r>
+      <w:r>
+        <w:rPr>
+          <w:rFonts w:ascii="Times New Roman" w:eastAsia="Times New Roman" w:hAnsi="Times New Roman" w:cs="Times New Roman"/>
+          <w:sz w:val="28"/>
+          <w:szCs w:val="20"/>
+          <w:lang w:eastAsia="ru-RU"/>
+        </w:rPr>
+        <w:t>JSON</w:t>
+      </w:r>
+      <w:r>
+        <w:rPr>
+          <w:rFonts w:ascii="Times New Roman" w:eastAsia="Times New Roman" w:hAnsi="Times New Roman" w:cs="Times New Roman"/>
+          <w:sz w:val="28"/>
+          <w:szCs w:val="20"/>
+          <w:lang w:val="ru-RU" w:eastAsia="ru-RU"/>
+        </w:rPr>
+        <w:t xml:space="preserve"> в зависимости от настроек сервера и пожеланий клиента.</w:t>
+      </w:r>
+    </w:p>
+    <w:p>
+      <w:pPr>
+        <w:spacing w:after="0" w:line="360" w:lineRule="auto"/>
+        <w:ind w:firstLine="720"/>
+        <w:jc w:val="both"/>
+        <w:textAlignment w:val="top"/>
+        <w:rPr>
+          <w:rFonts w:ascii="Times New Roman" w:eastAsia="Times New Roman" w:hAnsi="Times New Roman" w:cs="Times New Roman"/>
+          <w:sz w:val="28"/>
+          <w:szCs w:val="20"/>
+          <w:lang w:val="ru-RU" w:eastAsia="ru-RU"/>
+        </w:rPr>
+      </w:pPr>
+      <w:r>
+        <w:rPr>
+          <w:rFonts w:ascii="Times New Roman" w:eastAsia="Times New Roman" w:hAnsi="Times New Roman" w:cs="Times New Roman"/>
+          <w:sz w:val="28"/>
+          <w:szCs w:val="20"/>
+          <w:lang w:val="ru-RU" w:eastAsia="ru-RU"/>
+        </w:rPr>
+        <w:t xml:space="preserve">Семантический сервис обязан предоставлять данные в формате </w:t>
+      </w:r>
+      <w:r>
+        <w:rPr>
+          <w:rFonts w:ascii="Times New Roman" w:eastAsia="Times New Roman" w:hAnsi="Times New Roman" w:cs="Times New Roman"/>
+          <w:sz w:val="28"/>
+          <w:szCs w:val="20"/>
+          <w:lang w:eastAsia="ru-RU"/>
+        </w:rPr>
+        <w:t>RDF</w:t>
+      </w:r>
+      <w:r>
+        <w:rPr>
+          <w:rFonts w:ascii="Times New Roman" w:eastAsia="Times New Roman" w:hAnsi="Times New Roman" w:cs="Times New Roman"/>
+          <w:sz w:val="28"/>
+          <w:szCs w:val="20"/>
+          <w:lang w:val="ru-RU" w:eastAsia="ru-RU"/>
+        </w:rPr>
+        <w:t>.</w:t>
+      </w:r>
+      <w:r>
+        <w:rPr>
+          <w:rFonts w:ascii="Times New Roman" w:eastAsia="Times New Roman" w:hAnsi="Times New Roman" w:cs="Times New Roman"/>
+          <w:sz w:val="28"/>
+          <w:szCs w:val="20"/>
+          <w:lang w:val="ru-RU" w:eastAsia="ru-RU"/>
+        </w:rPr>
+        <w:t xml:space="preserve"> </w:t>
+      </w:r>
+      <w:r>
+        <w:rPr>
+          <w:rFonts w:ascii="Times New Roman" w:eastAsia="Times New Roman" w:hAnsi="Times New Roman" w:cs="Times New Roman"/>
+          <w:sz w:val="28"/>
+          <w:szCs w:val="20"/>
+          <w:lang w:val="ru-RU" w:eastAsia="ru-RU"/>
+        </w:rPr>
+        <w:t xml:space="preserve">Несмотря на обилие функциональности </w:t>
+      </w:r>
+      <w:r>
+        <w:rPr>
+          <w:rFonts w:ascii="Times New Roman" w:eastAsia="Times New Roman" w:hAnsi="Times New Roman" w:cs="Times New Roman"/>
+          <w:sz w:val="28"/>
+          <w:szCs w:val="20"/>
+          <w:lang w:eastAsia="ru-RU"/>
+        </w:rPr>
+        <w:t>ASP</w:t>
+      </w:r>
+      <w:r>
+        <w:rPr>
+          <w:rFonts w:ascii="Times New Roman" w:eastAsia="Times New Roman" w:hAnsi="Times New Roman" w:cs="Times New Roman"/>
+          <w:sz w:val="28"/>
+          <w:szCs w:val="20"/>
+          <w:lang w:val="ru-RU" w:eastAsia="ru-RU"/>
+        </w:rPr>
+        <w:t>.</w:t>
+      </w:r>
+      <w:r>
+        <w:rPr>
+          <w:rFonts w:ascii="Times New Roman" w:eastAsia="Times New Roman" w:hAnsi="Times New Roman" w:cs="Times New Roman"/>
+          <w:sz w:val="28"/>
+          <w:szCs w:val="20"/>
+          <w:lang w:eastAsia="ru-RU"/>
+        </w:rPr>
+        <w:t>NET</w:t>
+      </w:r>
+      <w:r>
+        <w:rPr>
+          <w:rFonts w:ascii="Times New Roman" w:eastAsia="Times New Roman" w:hAnsi="Times New Roman" w:cs="Times New Roman"/>
+          <w:sz w:val="28"/>
+          <w:szCs w:val="20"/>
+          <w:lang w:val="ru-RU" w:eastAsia="ru-RU"/>
+        </w:rPr>
+        <w:t xml:space="preserve"> не</w:t>
+      </w:r>
+      <w:r>
+        <w:rPr>
+          <w:rFonts w:ascii="Times New Roman" w:eastAsia="Times New Roman" w:hAnsi="Times New Roman" w:cs="Times New Roman"/>
+          <w:sz w:val="28"/>
+          <w:szCs w:val="20"/>
+          <w:lang w:val="ru-RU" w:eastAsia="ru-RU"/>
+        </w:rPr>
+        <w:t xml:space="preserve"> умеет работать с семантическими форматами. Это означает, что необходимо создать свое </w:t>
+      </w:r>
+      <w:r>
+        <w:rPr>
+          <w:rFonts w:ascii="Times New Roman" w:eastAsia="Times New Roman" w:hAnsi="Times New Roman" w:cs="Times New Roman"/>
+          <w:sz w:val="28"/>
+          <w:szCs w:val="20"/>
+          <w:lang w:val="ru-RU" w:eastAsia="ru-RU"/>
+        </w:rPr>
+        <w:lastRenderedPageBreak/>
+        <w:t xml:space="preserve">решение этой задачи. Такое решение было создано и представляет собой два связанных между собой алгоритма. Во-первых, перед тем как использовать данные нужно сгенерировать граф. Этим занимается специальный внутренний статический класс </w:t>
+      </w:r>
+      <w:r>
+        <w:rPr>
+          <w:rFonts w:ascii="Times New Roman" w:eastAsia="Times New Roman" w:hAnsi="Times New Roman" w:cs="Times New Roman"/>
+          <w:sz w:val="28"/>
+          <w:szCs w:val="20"/>
+          <w:lang w:eastAsia="ru-RU"/>
+        </w:rPr>
+        <w:t>SemanticCore</w:t>
+      </w:r>
+      <w:r>
+        <w:rPr>
+          <w:rFonts w:ascii="Times New Roman" w:eastAsia="Times New Roman" w:hAnsi="Times New Roman" w:cs="Times New Roman"/>
+          <w:sz w:val="28"/>
+          <w:szCs w:val="20"/>
+          <w:lang w:val="ru-RU" w:eastAsia="ru-RU"/>
+        </w:rPr>
+        <w:t xml:space="preserve">. </w:t>
+      </w:r>
+      <w:r>
+        <w:rPr>
+          <w:rFonts w:ascii="Times New Roman" w:eastAsia="Times New Roman" w:hAnsi="Times New Roman" w:cs="Times New Roman"/>
+          <w:sz w:val="28"/>
+          <w:szCs w:val="20"/>
+          <w:lang w:val="ru-RU" w:eastAsia="ru-RU"/>
+        </w:rPr>
+        <w:t xml:space="preserve">Во-вторых, данные полученного графа необходимо сериализовать. Эта операция делегируется </w:t>
+      </w:r>
+      <w:r>
+        <w:rPr>
+          <w:rFonts w:ascii="Times New Roman" w:eastAsia="Times New Roman" w:hAnsi="Times New Roman" w:cs="Times New Roman"/>
+          <w:sz w:val="28"/>
+          <w:szCs w:val="20"/>
+          <w:lang w:val="ru-RU" w:eastAsia="ru-RU"/>
+        </w:rPr>
+        <w:t xml:space="preserve">библиотеке </w:t>
+      </w:r>
+      <w:r>
+        <w:rPr>
+          <w:rFonts w:ascii="Times New Roman" w:eastAsia="Times New Roman" w:hAnsi="Times New Roman" w:cs="Times New Roman"/>
+          <w:sz w:val="28"/>
+          <w:szCs w:val="20"/>
+          <w:lang w:eastAsia="ru-RU"/>
+        </w:rPr>
+        <w:t>dotNetRdf</w:t>
+      </w:r>
+      <w:r>
+        <w:rPr>
+          <w:rFonts w:ascii="Times New Roman" w:eastAsia="Times New Roman" w:hAnsi="Times New Roman" w:cs="Times New Roman"/>
+          <w:sz w:val="28"/>
+          <w:szCs w:val="20"/>
+          <w:lang w:val="ru-RU" w:eastAsia="ru-RU"/>
+        </w:rPr>
+        <w:t xml:space="preserve">, так как она умеет работать с множеством различных сериализаций </w:t>
+      </w:r>
+      <w:r>
+        <w:rPr>
+          <w:rFonts w:ascii="Times New Roman" w:eastAsia="Times New Roman" w:hAnsi="Times New Roman" w:cs="Times New Roman"/>
+          <w:sz w:val="28"/>
+          <w:szCs w:val="20"/>
+          <w:lang w:eastAsia="ru-RU"/>
+        </w:rPr>
+        <w:t>RDF</w:t>
+      </w:r>
+      <w:r>
+        <w:rPr>
+          <w:rFonts w:ascii="Times New Roman" w:eastAsia="Times New Roman" w:hAnsi="Times New Roman" w:cs="Times New Roman"/>
+          <w:sz w:val="28"/>
+          <w:szCs w:val="20"/>
+          <w:lang w:val="ru-RU" w:eastAsia="ru-RU"/>
+        </w:rPr>
+        <w:t xml:space="preserve"> и предоставляет соотвествующий интерфейс, который в свою очередь можно и рекомендуется использовать в реализации инверсии управления.</w:t>
+      </w:r>
+    </w:p>
+    <w:p>
+      <w:pPr>
+        <w:spacing w:after="0" w:line="360" w:lineRule="auto"/>
+        <w:ind w:firstLine="720"/>
+        <w:jc w:val="both"/>
+        <w:textAlignment w:val="top"/>
+        <w:rPr>
+          <w:rFonts w:ascii="Times New Roman" w:eastAsia="Times New Roman" w:hAnsi="Times New Roman" w:cs="Times New Roman"/>
+          <w:sz w:val="28"/>
+          <w:szCs w:val="20"/>
+          <w:lang w:val="ru-RU" w:eastAsia="ru-RU"/>
+        </w:rPr>
+      </w:pPr>
+      <w:r>
+        <w:rPr>
+          <w:rFonts w:ascii="Times New Roman" w:eastAsia="Times New Roman" w:hAnsi="Times New Roman" w:cs="Times New Roman"/>
+          <w:sz w:val="28"/>
+          <w:szCs w:val="20"/>
+          <w:lang w:val="ru-RU" w:eastAsia="ru-RU"/>
+        </w:rPr>
+        <w:t xml:space="preserve">Класс </w:t>
+      </w:r>
+      <w:r>
+        <w:rPr>
+          <w:rFonts w:ascii="Times New Roman" w:eastAsia="Times New Roman" w:hAnsi="Times New Roman" w:cs="Times New Roman"/>
+          <w:sz w:val="28"/>
+          <w:szCs w:val="20"/>
+          <w:lang w:eastAsia="ru-RU"/>
+        </w:rPr>
+        <w:t>SemanticCore</w:t>
+      </w:r>
+      <w:r>
+        <w:rPr>
+          <w:rFonts w:ascii="Times New Roman" w:eastAsia="Times New Roman" w:hAnsi="Times New Roman" w:cs="Times New Roman"/>
+          <w:sz w:val="28"/>
+          <w:szCs w:val="20"/>
+          <w:lang w:val="ru-RU" w:eastAsia="ru-RU"/>
+        </w:rPr>
+        <w:t xml:space="preserve"> представляет собой</w:t>
+      </w:r>
+      <w:r>
+        <w:rPr>
+          <w:rFonts w:ascii="Times New Roman" w:eastAsia="Times New Roman" w:hAnsi="Times New Roman" w:cs="Times New Roman"/>
+          <w:sz w:val="28"/>
+          <w:szCs w:val="20"/>
+          <w:lang w:val="ru-RU" w:eastAsia="ru-RU"/>
+        </w:rPr>
+        <w:t xml:space="preserve"> единственный публичный</w:t>
+      </w:r>
+      <w:r>
+        <w:rPr>
+          <w:rFonts w:ascii="Times New Roman" w:eastAsia="Times New Roman" w:hAnsi="Times New Roman" w:cs="Times New Roman"/>
+          <w:sz w:val="28"/>
+          <w:szCs w:val="20"/>
+          <w:lang w:val="ru-RU" w:eastAsia="ru-RU"/>
+        </w:rPr>
+        <w:t xml:space="preserve"> метод </w:t>
+      </w:r>
+      <w:r>
+        <w:rPr>
+          <w:rFonts w:ascii="Times New Roman" w:eastAsia="Times New Roman" w:hAnsi="Times New Roman" w:cs="Times New Roman"/>
+          <w:sz w:val="28"/>
+          <w:szCs w:val="20"/>
+          <w:lang w:eastAsia="ru-RU"/>
+        </w:rPr>
+        <w:t>GenerateGraph</w:t>
+      </w:r>
+      <w:r>
+        <w:rPr>
+          <w:rFonts w:ascii="Times New Roman" w:eastAsia="Times New Roman" w:hAnsi="Times New Roman" w:cs="Times New Roman"/>
+          <w:sz w:val="28"/>
+          <w:szCs w:val="20"/>
+          <w:lang w:val="ru-RU" w:eastAsia="ru-RU"/>
+        </w:rPr>
+        <w:t>, который принимает в качестве параметра</w:t>
+      </w:r>
+      <w:r>
+        <w:rPr>
+          <w:rFonts w:ascii="Times New Roman" w:eastAsia="Times New Roman" w:hAnsi="Times New Roman" w:cs="Times New Roman"/>
+          <w:sz w:val="28"/>
+          <w:szCs w:val="20"/>
+          <w:lang w:val="ru-RU" w:eastAsia="ru-RU"/>
+        </w:rPr>
+        <w:t xml:space="preserve"> модель или коллекцию моделей. Результатом его работы является объект типа </w:t>
+      </w:r>
+      <w:r>
+        <w:rPr>
+          <w:rFonts w:ascii="Times New Roman" w:eastAsia="Times New Roman" w:hAnsi="Times New Roman" w:cs="Times New Roman"/>
+          <w:sz w:val="28"/>
+          <w:szCs w:val="20"/>
+          <w:lang w:eastAsia="ru-RU"/>
+        </w:rPr>
+        <w:t>IGraph</w:t>
+      </w:r>
+      <w:r>
+        <w:rPr>
+          <w:rFonts w:ascii="Times New Roman" w:eastAsia="Times New Roman" w:hAnsi="Times New Roman" w:cs="Times New Roman"/>
+          <w:sz w:val="28"/>
+          <w:szCs w:val="20"/>
+          <w:lang w:val="ru-RU" w:eastAsia="ru-RU"/>
+        </w:rPr>
+        <w:t>,</w:t>
+      </w:r>
+      <w:r>
+        <w:rPr>
+          <w:rFonts w:ascii="Times New Roman" w:eastAsia="Times New Roman" w:hAnsi="Times New Roman" w:cs="Times New Roman"/>
+          <w:sz w:val="28"/>
+          <w:szCs w:val="20"/>
+          <w:lang w:val="ru-RU" w:eastAsia="ru-RU"/>
+        </w:rPr>
+        <w:t xml:space="preserve"> который содержит в себе </w:t>
+      </w:r>
+      <w:r>
+        <w:rPr>
+          <w:rFonts w:ascii="Times New Roman" w:eastAsia="Times New Roman" w:hAnsi="Times New Roman" w:cs="Times New Roman"/>
+          <w:sz w:val="28"/>
+          <w:szCs w:val="20"/>
+          <w:lang w:eastAsia="ru-RU"/>
+        </w:rPr>
+        <w:t>RDF</w:t>
+      </w:r>
+      <w:r>
+        <w:rPr>
+          <w:rFonts w:ascii="Times New Roman" w:eastAsia="Times New Roman" w:hAnsi="Times New Roman" w:cs="Times New Roman"/>
+          <w:sz w:val="28"/>
+          <w:szCs w:val="20"/>
+          <w:lang w:val="ru-RU" w:eastAsia="ru-RU"/>
+        </w:rPr>
+        <w:t>-граф.</w:t>
+      </w:r>
+      <w:r>
+        <w:rPr>
+          <w:rFonts w:ascii="Times New Roman" w:eastAsia="Times New Roman" w:hAnsi="Times New Roman" w:cs="Times New Roman"/>
+          <w:sz w:val="28"/>
+          <w:szCs w:val="20"/>
+          <w:lang w:val="ru-RU" w:eastAsia="ru-RU"/>
+        </w:rPr>
+        <w:t xml:space="preserve"> </w:t>
+      </w:r>
+    </w:p>
+    <w:p>
+      <w:pPr>
+        <w:spacing w:after="0" w:line="360" w:lineRule="auto"/>
+        <w:ind w:firstLine="720"/>
+        <w:jc w:val="both"/>
+        <w:textAlignment w:val="top"/>
+        <w:rPr>
+          <w:rFonts w:ascii="Times New Roman" w:eastAsia="Times New Roman" w:hAnsi="Times New Roman" w:cs="Times New Roman"/>
+          <w:sz w:val="28"/>
+          <w:szCs w:val="20"/>
+          <w:lang w:val="ru-RU" w:eastAsia="ru-RU"/>
+        </w:rPr>
+      </w:pPr>
+      <w:r>
+        <w:rPr>
+          <w:rFonts w:ascii="Times New Roman" w:eastAsia="Times New Roman" w:hAnsi="Times New Roman" w:cs="Times New Roman"/>
+          <w:sz w:val="28"/>
+          <w:szCs w:val="20"/>
+          <w:lang w:val="ru-RU" w:eastAsia="ru-RU"/>
+        </w:rPr>
+        <w:t>Давайте рассмотрим алгоритм работы преобразования модель-граф:</w:t>
+      </w:r>
+    </w:p>
+    <w:p>
+      <w:pPr>
+        <w:pStyle w:val="ListParagraph"/>
+        <w:numPr>
+          <w:ilvl w:val="0"/>
+          <w:numId w:val="2"/>
+        </w:numPr>
+        <w:spacing w:after="0" w:line="360" w:lineRule="auto"/>
+        <w:ind w:left="0" w:firstLine="360"/>
+        <w:jc w:val="both"/>
+        <w:textAlignment w:val="top"/>
+        <w:rPr>
+          <w:rFonts w:ascii="Times New Roman" w:eastAsia="Times New Roman" w:hAnsi="Times New Roman" w:cs="Times New Roman"/>
+          <w:color w:val="000000" w:themeColor="text1"/>
+          <w:sz w:val="28"/>
+          <w:szCs w:val="20"/>
+          <w:lang w:val="ru-RU" w:eastAsia="ru-RU"/>
+        </w:rPr>
+      </w:pPr>
+      <w:r>
+        <w:rPr>
+          <w:rFonts w:ascii="Times New Roman" w:eastAsia="Times New Roman" w:hAnsi="Times New Roman" w:cs="Times New Roman"/>
+          <w:color w:val="000000" w:themeColor="text1"/>
+          <w:sz w:val="28"/>
+          <w:szCs w:val="20"/>
+          <w:lang w:val="ru-RU" w:eastAsia="ru-RU"/>
+        </w:rPr>
+        <w:t>создание пустого графа;</w:t>
+      </w:r>
+    </w:p>
+    <w:p>
+      <w:pPr>
+        <w:pStyle w:val="ListParagraph"/>
+        <w:numPr>
+          <w:ilvl w:val="0"/>
+          <w:numId w:val="2"/>
+        </w:numPr>
+        <w:spacing w:after="0" w:line="360" w:lineRule="auto"/>
+        <w:ind w:left="0" w:firstLine="360"/>
+        <w:jc w:val="both"/>
+        <w:textAlignment w:val="top"/>
+        <w:rPr>
+          <w:rFonts w:ascii="Times New Roman" w:eastAsia="Times New Roman" w:hAnsi="Times New Roman" w:cs="Times New Roman"/>
+          <w:color w:val="000000" w:themeColor="text1"/>
+          <w:sz w:val="28"/>
+          <w:szCs w:val="20"/>
+          <w:lang w:val="ru-RU" w:eastAsia="ru-RU"/>
+        </w:rPr>
+      </w:pPr>
+      <w:r>
+        <w:rPr>
+          <w:rFonts w:ascii="Times New Roman" w:eastAsia="Times New Roman" w:hAnsi="Times New Roman" w:cs="Times New Roman"/>
+          <w:color w:val="000000" w:themeColor="text1"/>
+          <w:sz w:val="28"/>
+          <w:szCs w:val="20"/>
+          <w:lang w:val="ru-RU" w:eastAsia="ru-RU"/>
+        </w:rPr>
+        <w:t>определение базового URI графа;</w:t>
+      </w:r>
+    </w:p>
+    <w:p>
+      <w:pPr>
+        <w:pStyle w:val="ListParagraph"/>
+        <w:numPr>
+          <w:ilvl w:val="0"/>
+          <w:numId w:val="2"/>
+        </w:numPr>
+        <w:spacing w:after="0" w:line="360" w:lineRule="auto"/>
+        <w:ind w:left="0" w:firstLine="360"/>
+        <w:jc w:val="both"/>
+        <w:textAlignment w:val="top"/>
+        <w:rPr>
+          <w:rFonts w:ascii="Times New Roman" w:eastAsia="Times New Roman" w:hAnsi="Times New Roman" w:cs="Times New Roman"/>
+          <w:color w:val="000000" w:themeColor="text1"/>
+          <w:sz w:val="28"/>
+          <w:szCs w:val="20"/>
+          <w:lang w:val="ru-RU" w:eastAsia="ru-RU"/>
+        </w:rPr>
+      </w:pPr>
+      <w:r>
+        <w:rPr>
+          <w:rFonts w:ascii="Times New Roman" w:eastAsia="Times New Roman" w:hAnsi="Times New Roman" w:cs="Times New Roman"/>
+          <w:color w:val="000000" w:themeColor="text1"/>
+          <w:sz w:val="28"/>
+          <w:szCs w:val="20"/>
+          <w:lang w:val="ru-RU" w:eastAsia="ru-RU"/>
+        </w:rPr>
+        <w:t>инициализация графа;</w:t>
+      </w:r>
+    </w:p>
+    <w:p>
+      <w:pPr>
+        <w:pStyle w:val="ListParagraph"/>
+        <w:numPr>
+          <w:ilvl w:val="0"/>
+          <w:numId w:val="2"/>
+        </w:numPr>
+        <w:spacing w:after="0" w:line="360" w:lineRule="auto"/>
+        <w:ind w:left="0" w:firstLine="360"/>
+        <w:jc w:val="both"/>
+        <w:textAlignment w:val="top"/>
+        <w:rPr>
+          <w:rFonts w:ascii="Times New Roman" w:eastAsia="Times New Roman" w:hAnsi="Times New Roman" w:cs="Times New Roman"/>
+          <w:color w:val="000000" w:themeColor="text1"/>
+          <w:sz w:val="28"/>
+          <w:szCs w:val="20"/>
+          <w:lang w:val="ru-RU" w:eastAsia="ru-RU"/>
+        </w:rPr>
+      </w:pPr>
+      <w:r>
+        <w:rPr>
+          <w:rFonts w:ascii="Times New Roman" w:eastAsia="Times New Roman" w:hAnsi="Times New Roman" w:cs="Times New Roman"/>
+          <w:color w:val="000000" w:themeColor="text1"/>
+          <w:sz w:val="28"/>
+          <w:szCs w:val="20"/>
+          <w:lang w:val="ru-RU" w:eastAsia="ru-RU"/>
+        </w:rPr>
+        <w:t>создание субъекта модели;</w:t>
+      </w:r>
+    </w:p>
+    <w:p>
+      <w:pPr>
+        <w:pStyle w:val="ListParagraph"/>
+        <w:numPr>
+          <w:ilvl w:val="0"/>
+          <w:numId w:val="2"/>
+        </w:numPr>
+        <w:spacing w:after="0" w:line="360" w:lineRule="auto"/>
+        <w:ind w:left="0" w:firstLine="360"/>
+        <w:jc w:val="both"/>
+        <w:textAlignment w:val="top"/>
+        <w:rPr>
+          <w:rFonts w:ascii="Times New Roman" w:eastAsia="Times New Roman" w:hAnsi="Times New Roman" w:cs="Times New Roman"/>
+          <w:color w:val="000000" w:themeColor="text1"/>
+          <w:sz w:val="28"/>
+          <w:szCs w:val="20"/>
+          <w:lang w:val="ru-RU" w:eastAsia="ru-RU"/>
+        </w:rPr>
+      </w:pPr>
+      <w:r>
+        <w:rPr>
+          <w:rFonts w:ascii="Times New Roman" w:eastAsia="Times New Roman" w:hAnsi="Times New Roman" w:cs="Times New Roman"/>
+          <w:color w:val="000000" w:themeColor="text1"/>
+          <w:sz w:val="28"/>
+          <w:szCs w:val="20"/>
+          <w:lang w:val="ru-RU" w:eastAsia="ru-RU"/>
+        </w:rPr>
+        <w:t>запрос информации о типе модели (рефлексия);</w:t>
+      </w:r>
+    </w:p>
+    <w:p>
+      <w:pPr>
+        <w:pStyle w:val="ListParagraph"/>
+        <w:numPr>
+          <w:ilvl w:val="0"/>
+          <w:numId w:val="2"/>
+        </w:numPr>
+        <w:spacing w:after="0" w:line="360" w:lineRule="auto"/>
+        <w:ind w:left="0" w:firstLine="360"/>
+        <w:jc w:val="both"/>
+        <w:textAlignment w:val="top"/>
+        <w:rPr>
+          <w:rFonts w:ascii="Times New Roman" w:eastAsia="Times New Roman" w:hAnsi="Times New Roman" w:cs="Times New Roman"/>
+          <w:color w:val="000000" w:themeColor="text1"/>
+          <w:sz w:val="28"/>
+          <w:szCs w:val="20"/>
+          <w:lang w:val="ru-RU" w:eastAsia="ru-RU"/>
+        </w:rPr>
+      </w:pPr>
+      <w:r>
+        <w:rPr>
+          <w:rFonts w:ascii="Times New Roman" w:eastAsia="Times New Roman" w:hAnsi="Times New Roman" w:cs="Times New Roman"/>
+          <w:color w:val="000000" w:themeColor="text1"/>
+          <w:sz w:val="28"/>
+          <w:szCs w:val="20"/>
+          <w:lang w:val="ru-RU" w:eastAsia="ru-RU"/>
+        </w:rPr>
+        <w:t>для каждого свойства модели вытащить информацию о свойстве и записать ее в предикат;</w:t>
+      </w:r>
+    </w:p>
+    <w:p>
+      <w:pPr>
+        <w:pStyle w:val="ListParagraph"/>
+        <w:numPr>
+          <w:ilvl w:val="0"/>
+          <w:numId w:val="2"/>
+        </w:numPr>
+        <w:spacing w:after="0" w:line="360" w:lineRule="auto"/>
+        <w:ind w:left="0" w:firstLine="360"/>
+        <w:jc w:val="both"/>
+        <w:textAlignment w:val="top"/>
+        <w:rPr>
+          <w:rFonts w:ascii="Times New Roman" w:eastAsia="Times New Roman" w:hAnsi="Times New Roman" w:cs="Times New Roman"/>
+          <w:color w:val="000000" w:themeColor="text1"/>
+          <w:sz w:val="28"/>
+          <w:szCs w:val="20"/>
+          <w:lang w:val="ru-RU" w:eastAsia="ru-RU"/>
+        </w:rPr>
+      </w:pPr>
+      <w:r>
+        <w:rPr>
+          <w:rFonts w:ascii="Times New Roman" w:eastAsia="Times New Roman" w:hAnsi="Times New Roman" w:cs="Times New Roman"/>
+          <w:color w:val="000000" w:themeColor="text1"/>
+          <w:sz w:val="28"/>
+          <w:szCs w:val="20"/>
+          <w:lang w:val="ru-RU" w:eastAsia="ru-RU"/>
+        </w:rPr>
+        <w:t>для каждого свойства модели вытащить информацию содержащуюся в объекте и записать ее в объект триплета;</w:t>
+      </w:r>
+    </w:p>
+    <w:p>
+      <w:pPr>
+        <w:pStyle w:val="ListParagraph"/>
+        <w:numPr>
+          <w:ilvl w:val="0"/>
+          <w:numId w:val="2"/>
+        </w:numPr>
+        <w:spacing w:after="0" w:line="360" w:lineRule="auto"/>
+        <w:ind w:left="0" w:firstLine="360"/>
+        <w:jc w:val="both"/>
+        <w:textAlignment w:val="top"/>
+        <w:rPr>
+          <w:rFonts w:ascii="Times New Roman" w:eastAsia="Times New Roman" w:hAnsi="Times New Roman" w:cs="Times New Roman"/>
+          <w:color w:val="000000" w:themeColor="text1"/>
+          <w:sz w:val="28"/>
+          <w:szCs w:val="20"/>
+          <w:lang w:val="ru-RU" w:eastAsia="ru-RU"/>
+        </w:rPr>
+      </w:pPr>
+      <w:r>
+        <w:rPr>
+          <w:rFonts w:ascii="Times New Roman" w:eastAsia="Times New Roman" w:hAnsi="Times New Roman" w:cs="Times New Roman"/>
+          <w:color w:val="000000" w:themeColor="text1"/>
+          <w:sz w:val="28"/>
+          <w:szCs w:val="20"/>
+          <w:lang w:val="ru-RU" w:eastAsia="ru-RU"/>
+        </w:rPr>
+        <w:t>добавить триплеты в граф;</w:t>
+      </w:r>
+    </w:p>
+    <w:p>
+      <w:pPr>
+        <w:pStyle w:val="ListParagraph"/>
+        <w:numPr>
+          <w:ilvl w:val="0"/>
+          <w:numId w:val="2"/>
+        </w:numPr>
+        <w:spacing w:after="0" w:line="360" w:lineRule="auto"/>
+        <w:ind w:left="0" w:firstLine="360"/>
+        <w:jc w:val="both"/>
+        <w:textAlignment w:val="top"/>
+        <w:rPr>
+          <w:rFonts w:ascii="Times New Roman" w:eastAsia="Times New Roman" w:hAnsi="Times New Roman" w:cs="Times New Roman"/>
+          <w:color w:val="000000" w:themeColor="text1"/>
+          <w:sz w:val="28"/>
+          <w:szCs w:val="20"/>
+          <w:lang w:val="ru-RU" w:eastAsia="ru-RU"/>
+        </w:rPr>
+      </w:pPr>
+      <w:r>
+        <w:rPr>
+          <w:rFonts w:ascii="Times New Roman" w:eastAsia="Times New Roman" w:hAnsi="Times New Roman" w:cs="Times New Roman"/>
+          <w:color w:val="000000" w:themeColor="text1"/>
+          <w:sz w:val="28"/>
+          <w:szCs w:val="20"/>
+          <w:lang w:val="ru-RU" w:eastAsia="ru-RU"/>
+        </w:rPr>
+        <w:t>вернуть граф.</w:t>
+      </w:r>
+    </w:p>
+    <w:p>
+      <w:pPr>
+        <w:spacing w:after="0" w:line="360" w:lineRule="auto"/>
+        <w:ind w:firstLine="720"/>
+        <w:jc w:val="both"/>
+        <w:textAlignment w:val="top"/>
+        <w:rPr>
+          <w:rFonts w:ascii="Times New Roman" w:eastAsia="Times New Roman" w:hAnsi="Times New Roman" w:cs="Times New Roman"/>
+          <w:sz w:val="28"/>
+          <w:szCs w:val="20"/>
+          <w:lang w:val="ru-RU" w:eastAsia="ru-RU"/>
+        </w:rPr>
+      </w:pPr>
+      <w:r>
+        <w:rPr>
+          <w:rFonts w:ascii="Times New Roman" w:eastAsia="Times New Roman" w:hAnsi="Times New Roman" w:cs="Times New Roman"/>
+          <w:sz w:val="28"/>
+          <w:szCs w:val="20"/>
+          <w:lang w:val="ru-RU" w:eastAsia="ru-RU"/>
+        </w:rPr>
+        <w:t xml:space="preserve">После выполнения алгоритма преобразования граф сериализуется с использованием объекта, реализующего интерфейс </w:t>
+      </w:r>
+      <w:r>
+        <w:rPr>
+          <w:rFonts w:ascii="Times New Roman" w:eastAsia="Times New Roman" w:hAnsi="Times New Roman" w:cs="Times New Roman"/>
+          <w:sz w:val="28"/>
+          <w:szCs w:val="20"/>
+          <w:lang w:eastAsia="ru-RU"/>
+        </w:rPr>
+        <w:t>IRdfWriter</w:t>
+      </w:r>
+      <w:r>
+        <w:rPr>
+          <w:rFonts w:ascii="Times New Roman" w:eastAsia="Times New Roman" w:hAnsi="Times New Roman" w:cs="Times New Roman"/>
+          <w:sz w:val="28"/>
+          <w:szCs w:val="20"/>
+          <w:lang w:val="ru-RU" w:eastAsia="ru-RU"/>
+        </w:rPr>
+        <w:t xml:space="preserve">, который входит в поставку </w:t>
+      </w:r>
+      <w:r>
+        <w:rPr>
+          <w:rFonts w:ascii="Times New Roman" w:eastAsia="Times New Roman" w:hAnsi="Times New Roman" w:cs="Times New Roman"/>
+          <w:sz w:val="28"/>
+          <w:szCs w:val="20"/>
+          <w:lang w:eastAsia="ru-RU"/>
+        </w:rPr>
+        <w:t>dotNetRdf</w:t>
+      </w:r>
+      <w:r>
+        <w:rPr>
+          <w:rFonts w:ascii="Times New Roman" w:eastAsia="Times New Roman" w:hAnsi="Times New Roman" w:cs="Times New Roman"/>
+          <w:sz w:val="28"/>
+          <w:szCs w:val="20"/>
+          <w:lang w:val="ru-RU" w:eastAsia="ru-RU"/>
+        </w:rPr>
+        <w:t xml:space="preserve">. </w:t>
+      </w:r>
+      <w:r>
+        <w:rPr>
+          <w:rFonts w:ascii="Times New Roman" w:eastAsia="Times New Roman" w:hAnsi="Times New Roman" w:cs="Times New Roman"/>
+          <w:sz w:val="28"/>
+          <w:szCs w:val="20"/>
+          <w:lang w:val="ru-RU" w:eastAsia="ru-RU"/>
+        </w:rPr>
+        <w:t xml:space="preserve">Это означает, что мы можем как использовать стандартный сериализатор этой библиотеки, так и написать свой. </w:t>
+      </w:r>
+      <w:r>
+        <w:rPr>
+          <w:rFonts w:ascii="Times New Roman" w:eastAsia="Times New Roman" w:hAnsi="Times New Roman" w:cs="Times New Roman"/>
+          <w:sz w:val="28"/>
+          <w:szCs w:val="20"/>
+          <w:lang w:val="ru-RU" w:eastAsia="ru-RU"/>
+        </w:rPr>
+        <w:t xml:space="preserve">Пример </w:t>
+      </w:r>
+      <w:r>
+        <w:rPr>
+          <w:rFonts w:ascii="Times New Roman" w:eastAsia="Times New Roman" w:hAnsi="Times New Roman" w:cs="Times New Roman"/>
+          <w:sz w:val="28"/>
+          <w:szCs w:val="20"/>
+          <w:lang w:val="ru-RU" w:eastAsia="ru-RU"/>
+        </w:rPr>
+        <w:t xml:space="preserve">работы семантического сервиса </w:t>
+      </w:r>
+      <w:r>
+        <w:rPr>
+          <w:rFonts w:ascii="Times New Roman" w:eastAsia="Times New Roman" w:hAnsi="Times New Roman" w:cs="Times New Roman"/>
+          <w:sz w:val="28"/>
+          <w:szCs w:val="20"/>
+          <w:lang w:val="ru-RU" w:eastAsia="ru-RU"/>
+        </w:rPr>
+        <w:t>можно увидеть на рисунке 9.</w:t>
+      </w:r>
+    </w:p>
+    <w:p>
+      <w:pPr>
+        <w:spacing w:after="0" w:line="360" w:lineRule="auto"/>
+        <w:ind w:firstLine="720"/>
+        <w:jc w:val="both"/>
+        <w:textAlignment w:val="top"/>
+        <w:rPr>
+          <w:rFonts w:ascii="Times New Roman" w:eastAsia="Calibri" w:hAnsi="Times New Roman" w:cs="Times New Roman"/>
+          <w:color w:val="000000" w:themeColor="text1"/>
+          <w:sz w:val="28"/>
+          <w:lang w:val="ru-RU"/>
+        </w:rPr>
+      </w:pPr>
+      <w:r>
+        <w:rPr>
+          <w:noProof/>
+        </w:rPr>
+        <w:lastRenderedPageBreak/>
+        <w:drawing>
+          <wp:anchor distT="0" distB="0" distL="114300" distR="114300" simplePos="0" relativeHeight="251663360" behindDoc="0" locked="0" layoutInCell="1" allowOverlap="1">
+            <wp:simplePos x="0" y="0"/>
+            <wp:positionH relativeFrom="page">
+              <wp:posOffset>876300</wp:posOffset>
+            </wp:positionH>
+            <wp:positionV relativeFrom="paragraph">
+              <wp:posOffset>168</wp:posOffset>
+            </wp:positionV>
+            <wp:extent cx="6240780" cy="2360295"/>
+            <wp:effectExtent l="0" t="0" r="7620" b="1905"/>
+            <wp:wrapTopAndBottom/>
+            <wp:docPr id="8" name="Picture 8"/>
+            <wp:cNvGraphicFramePr>
+              <a:graphicFrameLocks xmlns:a="http://schemas.openxmlformats.org/drawingml/2006/main" noChangeAspect="1"/>
+            </wp:cNvGraphicFramePr>
+            <a:graphic xmlns:a="http://schemas.openxmlformats.org/drawingml/2006/main">
+              <a:graphicData uri="http://schemas.openxmlformats.org/drawingml/2006/picture">
+                <pic:pic xmlns:pic="http://schemas.openxmlformats.org/drawingml/2006/picture">
+                  <pic:nvPicPr>
+                    <pic:cNvPr id="1" name=""/>
+                    <pic:cNvPicPr/>
+                  </pic:nvPicPr>
+                  <pic:blipFill>
+                    <a:blip r:embed="rId16">
+                      <a:extLst>
+                        <a:ext uri="{28A0092B-C50C-407E-A947-70E740481C1C}">
+                          <a14:useLocalDpi xmlns:a14="http://schemas.microsoft.com/office/drawing/2010/main" val="0"/>
+                        </a:ext>
+                      </a:extLst>
+                    </a:blip>
+                    <a:stretch>
+                      <a:fillRect/>
+                    </a:stretch>
+                  </pic:blipFill>
+                  <pic:spPr>
+                    <a:xfrm>
+                      <a:off x="0" y="0"/>
+                      <a:ext cx="6240780" cy="2360295"/>
+                    </a:xfrm>
+                    <a:prstGeom prst="rect">
+                      <a:avLst/>
+                    </a:prstGeom>
+                  </pic:spPr>
+                </pic:pic>
+              </a:graphicData>
+            </a:graphic>
+            <wp14:sizeRelH relativeFrom="page">
+              <wp14:pctWidth>0</wp14:pctWidth>
+            </wp14:sizeRelH>
+            <wp14:sizeRelV relativeFrom="page">
+              <wp14:pctHeight>0</wp14:pctHeight>
+            </wp14:sizeRelV>
+          </wp:anchor>
+        </w:drawing>
+      </w:r>
+      <w:r>
+        <w:rPr>
+          <w:rFonts w:ascii="Times New Roman" w:eastAsia="Calibri" w:hAnsi="Times New Roman" w:cs="Times New Roman"/>
+          <w:color w:val="000000" w:themeColor="text1"/>
+          <w:sz w:val="28"/>
+          <w:lang w:val="ru-RU"/>
+        </w:rPr>
+        <w:t xml:space="preserve">Рисунок </w:t>
+      </w:r>
+      <w:r>
+        <w:rPr>
+          <w:rFonts w:ascii="Times New Roman" w:eastAsia="Calibri" w:hAnsi="Times New Roman" w:cs="Times New Roman"/>
+          <w:color w:val="000000" w:themeColor="text1"/>
+          <w:sz w:val="28"/>
+          <w:lang w:val="ru-RU"/>
+        </w:rPr>
+        <w:t>9</w:t>
+      </w:r>
+      <w:r>
+        <w:rPr>
+          <w:rFonts w:ascii="Times New Roman" w:eastAsia="Calibri" w:hAnsi="Times New Roman" w:cs="Times New Roman"/>
+          <w:color w:val="000000" w:themeColor="text1"/>
+          <w:sz w:val="28"/>
+          <w:lang w:val="ru-RU"/>
+        </w:rPr>
+        <w:t xml:space="preserve"> – </w:t>
+      </w:r>
+      <w:r>
+        <w:rPr>
+          <w:rFonts w:ascii="Times New Roman" w:eastAsia="Calibri" w:hAnsi="Times New Roman" w:cs="Times New Roman"/>
+          <w:color w:val="000000" w:themeColor="text1"/>
+          <w:sz w:val="28"/>
+          <w:lang w:val="ru-RU"/>
+        </w:rPr>
+        <w:t xml:space="preserve">Пример ответа за запрос к семантическому ресурсу по </w:t>
+      </w:r>
+      <w:r>
+        <w:rPr>
+          <w:rFonts w:ascii="Times New Roman" w:eastAsia="Calibri" w:hAnsi="Times New Roman" w:cs="Times New Roman"/>
+          <w:color w:val="000000" w:themeColor="text1"/>
+          <w:sz w:val="28"/>
+        </w:rPr>
+        <w:t>ID</w:t>
+      </w:r>
+      <w:r>
+        <w:rPr>
+          <w:rFonts w:ascii="Times New Roman" w:eastAsia="Calibri" w:hAnsi="Times New Roman" w:cs="Times New Roman"/>
+          <w:color w:val="000000" w:themeColor="text1"/>
+          <w:sz w:val="28"/>
+          <w:lang w:val="ru-RU"/>
+        </w:rPr>
+        <w:t>.</w:t>
+      </w:r>
     </w:p>
     <w:p>
       <w:pPr>
@@ -29232,7 +30134,7 @@
           <w:lang w:val="ru-RU"/>
         </w:rPr>
       </w:pPr>
-      <w:bookmarkStart w:id="20" w:name="_Toc451944614"/>
+      <w:bookmarkStart w:id="20" w:name="_Toc451951375"/>
       <w:r>
         <w:rPr>
           <w:rFonts w:ascii="Times New Roman" w:hAnsi="Times New Roman" w:cs="Times New Roman"/>
@@ -29315,7 +30217,7 @@
           <w:lang w:val="ru-RU"/>
         </w:rPr>
       </w:pPr>
-      <w:bookmarkStart w:id="21" w:name="_Toc451944615"/>
+      <w:bookmarkStart w:id="21" w:name="_Toc451951376"/>
       <w:r>
         <w:rPr>
           <w:rFonts w:ascii="Times New Roman" w:hAnsi="Times New Roman" w:cs="Times New Roman"/>
@@ -29389,7 +30291,7 @@
           <w:lang w:val="ru-RU"/>
         </w:rPr>
       </w:pPr>
-      <w:bookmarkStart w:id="22" w:name="_Toc451944616"/>
+      <w:bookmarkStart w:id="22" w:name="_Toc451951377"/>
       <w:r>
         <w:rPr>
           <w:rFonts w:ascii="Times New Roman" w:hAnsi="Times New Roman" w:cs="Times New Roman"/>
@@ -29472,7 +30374,7 @@
       <w:pPr>
         <w:pStyle w:val="Heading1"/>
       </w:pPr>
-      <w:bookmarkStart w:id="23" w:name="_Toc451944617"/>
+      <w:bookmarkStart w:id="23" w:name="_Toc451951378"/>
       <w:r>
         <w:rPr>
           <w:caps w:val="0"/>
@@ -29516,7 +30418,7 @@
           <w:lang w:val="ru-RU"/>
         </w:rPr>
       </w:pPr>
-      <w:bookmarkStart w:id="24" w:name="_Toc451944618"/>
+      <w:bookmarkStart w:id="24" w:name="_Toc451951379"/>
       <w:r>
         <w:rPr>
           <w:rFonts w:ascii="Times New Roman" w:hAnsi="Times New Roman" w:cs="Times New Roman"/>
@@ -29553,7 +30455,7 @@
           <w:lang w:val="ru-RU"/>
         </w:rPr>
       </w:pPr>
-      <w:bookmarkStart w:id="25" w:name="_Toc451944619"/>
+      <w:bookmarkStart w:id="25" w:name="_Toc451951380"/>
       <w:r>
         <w:rPr>
           <w:rFonts w:ascii="Times New Roman" w:hAnsi="Times New Roman" w:cs="Times New Roman"/>
@@ -29610,7 +30512,7 @@
           <w:lang w:val="ru-RU"/>
         </w:rPr>
       </w:pPr>
-      <w:bookmarkStart w:id="26" w:name="_Toc451944620"/>
+      <w:bookmarkStart w:id="26" w:name="_Toc451951381"/>
       <w:r>
         <w:rPr>
           <w:rFonts w:ascii="Times New Roman" w:hAnsi="Times New Roman" w:cs="Times New Roman"/>
@@ -29677,7 +30579,7 @@
           <w:lang w:val="ru-RU"/>
         </w:rPr>
       </w:pPr>
-      <w:bookmarkStart w:id="27" w:name="_Toc451944621"/>
+      <w:bookmarkStart w:id="27" w:name="_Toc451951382"/>
       <w:r>
         <w:rPr>
           <w:rFonts w:ascii="Times New Roman" w:hAnsi="Times New Roman" w:cs="Times New Roman"/>
@@ -29734,7 +30636,7 @@
           <w:lang w:val="ru-RU"/>
         </w:rPr>
       </w:pPr>
-      <w:bookmarkStart w:id="28" w:name="_Toc451944622"/>
+      <w:bookmarkStart w:id="28" w:name="_Toc451951383"/>
       <w:r>
         <w:rPr>
           <w:rFonts w:ascii="Times New Roman" w:hAnsi="Times New Roman" w:cs="Times New Roman"/>
@@ -29791,7 +30693,7 @@
           <w:lang w:val="ru-RU"/>
         </w:rPr>
       </w:pPr>
-      <w:bookmarkStart w:id="29" w:name="_Toc451944623"/>
+      <w:bookmarkStart w:id="29" w:name="_Toc451951384"/>
       <w:r>
         <w:rPr>
           <w:rFonts w:ascii="Times New Roman" w:hAnsi="Times New Roman" w:cs="Times New Roman"/>
@@ -29892,7 +30794,7 @@
         </w:numPr>
         <w:jc w:val="center"/>
       </w:pPr>
-      <w:bookmarkStart w:id="30" w:name="_Toc451944624"/>
+      <w:bookmarkStart w:id="30" w:name="_Toc451951385"/>
       <w:r>
         <w:lastRenderedPageBreak/>
         <w:t>Заключение</w:t>
@@ -31095,7 +31997,7 @@
         </w:numPr>
         <w:jc w:val="center"/>
       </w:pPr>
-      <w:bookmarkStart w:id="31" w:name="_Toc451944625"/>
+      <w:bookmarkStart w:id="31" w:name="_Toc451951386"/>
       <w:r>
         <w:lastRenderedPageBreak/>
         <w:t>Список использованных источников</w:t>
@@ -35345,7 +36247,7 @@
       </w:r>
     </w:p>
     <w:sectPr>
-      <w:footerReference w:type="default" r:id="rId16"/>
+      <w:footerReference w:type="default" r:id="rId17"/>
       <w:pgSz w:w="11906" w:h="16838" w:code="9"/>
       <w:pgMar w:top="1134" w:right="1134" w:bottom="567" w:left="1701" w:header="720" w:footer="720" w:gutter="0"/>
       <w:cols w:space="720"/>
@@ -35415,7 +36317,7 @@
           <w:rPr>
             <w:noProof/>
           </w:rPr>
-          <w:t>54</w:t>
+          <w:t>4</w:t>
         </w:r>
         <w:r>
           <w:rPr>
@@ -37233,7 +38135,7 @@
 </file>
 
 <file path=customXml/itemProps1.xml><?xml version="1.0" encoding="utf-8"?>
-<ds:datastoreItem xmlns:ds="http://schemas.openxmlformats.org/officeDocument/2006/customXml" ds:itemID="{54FAA59A-A6B3-4D93-9816-E0E18900A614}">
+<ds:datastoreItem xmlns:ds="http://schemas.openxmlformats.org/officeDocument/2006/customXml" ds:itemID="{D3D4FA97-154F-4E06-9B8D-55E68A7A461A}">
   <ds:schemaRefs>
     <ds:schemaRef ds:uri="http://schemas.openxmlformats.org/officeDocument/2006/bibliography"/>
   </ds:schemaRefs>

</xml_diff>

<commit_message>
Documentation: added 4.7 part
</commit_message>
<xml_diff>
--- a/Documentations/Диплом.docx
+++ b/Documentations/Диплом.docx
@@ -726,15 +726,13 @@
         </w:numPr>
         <w:jc w:val="center"/>
       </w:pPr>
-      <w:bookmarkStart w:id="0" w:name="_Toc451951356"/>
+      <w:bookmarkStart w:id="0" w:name="_Toc451957201"/>
       <w:r>
         <w:lastRenderedPageBreak/>
         <w:t>Содержание</w:t>
       </w:r>
       <w:bookmarkEnd w:id="0"/>
     </w:p>
-    <w:bookmarkStart w:id="1" w:name="_GoBack"/>
-    <w:bookmarkEnd w:id="1"/>
     <w:p>
       <w:pPr>
         <w:pStyle w:val="TOC1"/>
@@ -765,7 +763,7 @@
         </w:rPr>
         <w:fldChar w:fldCharType="separate"/>
       </w:r>
-      <w:hyperlink w:anchor="_Toc451951356" w:history="1">
+      <w:hyperlink w:anchor="_Toc451957201" w:history="1">
         <w:r>
           <w:rPr>
             <w:rStyle w:val="Hyperlink"/>
@@ -792,7 +790,7 @@
             <w:noProof/>
             <w:webHidden/>
           </w:rPr>
-          <w:instrText xml:space="preserve"> PAGEREF _Toc451951356 \h </w:instrText>
+          <w:instrText xml:space="preserve"> PAGEREF _Toc451957201 \h </w:instrText>
         </w:r>
         <w:r>
           <w:rPr>
@@ -835,7 +833,7 @@
           <w:sz w:val="22"/>
         </w:rPr>
       </w:pPr>
-      <w:hyperlink w:anchor="_Toc451951357" w:history="1">
+      <w:hyperlink w:anchor="_Toc451957202" w:history="1">
         <w:r>
           <w:rPr>
             <w:rStyle w:val="Hyperlink"/>
@@ -862,7 +860,7 @@
             <w:noProof/>
             <w:webHidden/>
           </w:rPr>
-          <w:instrText xml:space="preserve"> PAGEREF _Toc451951357 \h </w:instrText>
+          <w:instrText xml:space="preserve"> PAGEREF _Toc451957202 \h </w:instrText>
         </w:r>
         <w:r>
           <w:rPr>
@@ -906,7 +904,7 @@
           <w:sz w:val="22"/>
         </w:rPr>
       </w:pPr>
-      <w:hyperlink w:anchor="_Toc451951358" w:history="1">
+      <w:hyperlink w:anchor="_Toc451957203" w:history="1">
         <w:r>
           <w:rPr>
             <w:rStyle w:val="Hyperlink"/>
@@ -948,7 +946,7 @@
             <w:noProof/>
             <w:webHidden/>
           </w:rPr>
-          <w:instrText xml:space="preserve"> PAGEREF _Toc451951358 \h </w:instrText>
+          <w:instrText xml:space="preserve"> PAGEREF _Toc451957203 \h </w:instrText>
         </w:r>
         <w:r>
           <w:rPr>
@@ -992,7 +990,7 @@
           <w:sz w:val="22"/>
         </w:rPr>
       </w:pPr>
-      <w:hyperlink w:anchor="_Toc451951359" w:history="1">
+      <w:hyperlink w:anchor="_Toc451957204" w:history="1">
         <w:r>
           <w:rPr>
             <w:rStyle w:val="Hyperlink"/>
@@ -1034,7 +1032,7 @@
             <w:noProof/>
             <w:webHidden/>
           </w:rPr>
-          <w:instrText xml:space="preserve"> PAGEREF _Toc451951359 \h </w:instrText>
+          <w:instrText xml:space="preserve"> PAGEREF _Toc451957204 \h </w:instrText>
         </w:r>
         <w:r>
           <w:rPr>
@@ -1078,7 +1076,7 @@
           <w:sz w:val="22"/>
         </w:rPr>
       </w:pPr>
-      <w:hyperlink w:anchor="_Toc451951360" w:history="1">
+      <w:hyperlink w:anchor="_Toc451957205" w:history="1">
         <w:r>
           <w:rPr>
             <w:rStyle w:val="Hyperlink"/>
@@ -1124,7 +1122,7 @@
             <w:noProof/>
             <w:webHidden/>
           </w:rPr>
-          <w:instrText xml:space="preserve"> PAGEREF _Toc451951360 \h </w:instrText>
+          <w:instrText xml:space="preserve"> PAGEREF _Toc451957205 \h </w:instrText>
         </w:r>
         <w:r>
           <w:rPr>
@@ -1168,7 +1166,7 @@
           <w:sz w:val="22"/>
         </w:rPr>
       </w:pPr>
-      <w:hyperlink w:anchor="_Toc451951361" w:history="1">
+      <w:hyperlink w:anchor="_Toc451957206" w:history="1">
         <w:r>
           <w:rPr>
             <w:rStyle w:val="Hyperlink"/>
@@ -1214,7 +1212,7 @@
             <w:noProof/>
             <w:webHidden/>
           </w:rPr>
-          <w:instrText xml:space="preserve"> PAGEREF _Toc451951361 \h </w:instrText>
+          <w:instrText xml:space="preserve"> PAGEREF _Toc451957206 \h </w:instrText>
         </w:r>
         <w:r>
           <w:rPr>
@@ -1258,7 +1256,7 @@
           <w:sz w:val="22"/>
         </w:rPr>
       </w:pPr>
-      <w:hyperlink w:anchor="_Toc451951362" w:history="1">
+      <w:hyperlink w:anchor="_Toc451957207" w:history="1">
         <w:r>
           <w:rPr>
             <w:rStyle w:val="Hyperlink"/>
@@ -1300,7 +1298,7 @@
             <w:noProof/>
             <w:webHidden/>
           </w:rPr>
-          <w:instrText xml:space="preserve"> PAGEREF _Toc451951362 \h </w:instrText>
+          <w:instrText xml:space="preserve"> PAGEREF _Toc451957207 \h </w:instrText>
         </w:r>
         <w:r>
           <w:rPr>
@@ -1344,7 +1342,7 @@
           <w:sz w:val="22"/>
         </w:rPr>
       </w:pPr>
-      <w:hyperlink w:anchor="_Toc451951363" w:history="1">
+      <w:hyperlink w:anchor="_Toc451957208" w:history="1">
         <w:r>
           <w:rPr>
             <w:rStyle w:val="Hyperlink"/>
@@ -1390,7 +1388,7 @@
             <w:noProof/>
             <w:webHidden/>
           </w:rPr>
-          <w:instrText xml:space="preserve"> PAGEREF _Toc451951363 \h </w:instrText>
+          <w:instrText xml:space="preserve"> PAGEREF _Toc451957208 \h </w:instrText>
         </w:r>
         <w:r>
           <w:rPr>
@@ -1434,7 +1432,7 @@
           <w:sz w:val="22"/>
         </w:rPr>
       </w:pPr>
-      <w:hyperlink w:anchor="_Toc451951364" w:history="1">
+      <w:hyperlink w:anchor="_Toc451957209" w:history="1">
         <w:r>
           <w:rPr>
             <w:rStyle w:val="Hyperlink"/>
@@ -1480,7 +1478,7 @@
             <w:noProof/>
             <w:webHidden/>
           </w:rPr>
-          <w:instrText xml:space="preserve"> PAGEREF _Toc451951364 \h </w:instrText>
+          <w:instrText xml:space="preserve"> PAGEREF _Toc451957209 \h </w:instrText>
         </w:r>
         <w:r>
           <w:rPr>
@@ -1524,7 +1522,7 @@
           <w:sz w:val="22"/>
         </w:rPr>
       </w:pPr>
-      <w:hyperlink w:anchor="_Toc451951365" w:history="1">
+      <w:hyperlink w:anchor="_Toc451957210" w:history="1">
         <w:r>
           <w:rPr>
             <w:rStyle w:val="Hyperlink"/>
@@ -1570,7 +1568,7 @@
             <w:noProof/>
             <w:webHidden/>
           </w:rPr>
-          <w:instrText xml:space="preserve"> PAGEREF _Toc451951365 \h </w:instrText>
+          <w:instrText xml:space="preserve"> PAGEREF _Toc451957210 \h </w:instrText>
         </w:r>
         <w:r>
           <w:rPr>
@@ -1614,7 +1612,7 @@
           <w:sz w:val="22"/>
         </w:rPr>
       </w:pPr>
-      <w:hyperlink w:anchor="_Toc451951366" w:history="1">
+      <w:hyperlink w:anchor="_Toc451957211" w:history="1">
         <w:r>
           <w:rPr>
             <w:rStyle w:val="Hyperlink"/>
@@ -1660,7 +1658,7 @@
             <w:noProof/>
             <w:webHidden/>
           </w:rPr>
-          <w:instrText xml:space="preserve"> PAGEREF _Toc451951366 \h </w:instrText>
+          <w:instrText xml:space="preserve"> PAGEREF _Toc451957211 \h </w:instrText>
         </w:r>
         <w:r>
           <w:rPr>
@@ -1704,7 +1702,7 @@
           <w:sz w:val="22"/>
         </w:rPr>
       </w:pPr>
-      <w:hyperlink w:anchor="_Toc451951367" w:history="1">
+      <w:hyperlink w:anchor="_Toc451957212" w:history="1">
         <w:r>
           <w:rPr>
             <w:rStyle w:val="Hyperlink"/>
@@ -1750,7 +1748,7 @@
             <w:noProof/>
             <w:webHidden/>
           </w:rPr>
-          <w:instrText xml:space="preserve"> PAGEREF _Toc451951367 \h </w:instrText>
+          <w:instrText xml:space="preserve"> PAGEREF _Toc451957212 \h </w:instrText>
         </w:r>
         <w:r>
           <w:rPr>
@@ -1794,7 +1792,7 @@
           <w:sz w:val="22"/>
         </w:rPr>
       </w:pPr>
-      <w:hyperlink w:anchor="_Toc451951368" w:history="1">
+      <w:hyperlink w:anchor="_Toc451957213" w:history="1">
         <w:r>
           <w:rPr>
             <w:rStyle w:val="Hyperlink"/>
@@ -1815,7 +1813,22 @@
             <w:rStyle w:val="Hyperlink"/>
             <w:noProof/>
           </w:rPr>
-          <w:t>Разработка библиотеки (14/20)</w:t>
+          <w:t>Разработка библиотеки (1</w:t>
+        </w:r>
+        <w:r>
+          <w:rPr>
+            <w:rStyle w:val="Hyperlink"/>
+            <w:noProof/>
+            <w:lang w:val="ru-RU"/>
+          </w:rPr>
+          <w:t>5</w:t>
+        </w:r>
+        <w:r>
+          <w:rPr>
+            <w:rStyle w:val="Hyperlink"/>
+            <w:noProof/>
+          </w:rPr>
+          <w:t>/20)</w:t>
         </w:r>
         <w:r>
           <w:rPr>
@@ -1836,7 +1849,7 @@
             <w:noProof/>
             <w:webHidden/>
           </w:rPr>
-          <w:instrText xml:space="preserve"> PAGEREF _Toc451951368 \h </w:instrText>
+          <w:instrText xml:space="preserve"> PAGEREF _Toc451957213 \h </w:instrText>
         </w:r>
         <w:r>
           <w:rPr>
@@ -1880,7 +1893,7 @@
           <w:sz w:val="22"/>
         </w:rPr>
       </w:pPr>
-      <w:hyperlink w:anchor="_Toc451951369" w:history="1">
+      <w:hyperlink w:anchor="_Toc451957214" w:history="1">
         <w:r>
           <w:rPr>
             <w:rStyle w:val="Hyperlink"/>
@@ -1926,7 +1939,7 @@
             <w:noProof/>
             <w:webHidden/>
           </w:rPr>
-          <w:instrText xml:space="preserve"> PAGEREF _Toc451951369 \h </w:instrText>
+          <w:instrText xml:space="preserve"> PAGEREF _Toc451957214 \h </w:instrText>
         </w:r>
         <w:r>
           <w:rPr>
@@ -1970,7 +1983,7 @@
           <w:sz w:val="22"/>
         </w:rPr>
       </w:pPr>
-      <w:hyperlink w:anchor="_Toc451951370" w:history="1">
+      <w:hyperlink w:anchor="_Toc451957215" w:history="1">
         <w:r>
           <w:rPr>
             <w:rStyle w:val="Hyperlink"/>
@@ -2016,7 +2029,7 @@
             <w:noProof/>
             <w:webHidden/>
           </w:rPr>
-          <w:instrText xml:space="preserve"> PAGEREF _Toc451951370 \h </w:instrText>
+          <w:instrText xml:space="preserve"> PAGEREF _Toc451957215 \h </w:instrText>
         </w:r>
         <w:r>
           <w:rPr>
@@ -2060,7 +2073,7 @@
           <w:sz w:val="22"/>
         </w:rPr>
       </w:pPr>
-      <w:hyperlink w:anchor="_Toc451951371" w:history="1">
+      <w:hyperlink w:anchor="_Toc451957216" w:history="1">
         <w:r>
           <w:rPr>
             <w:rStyle w:val="Hyperlink"/>
@@ -2106,7 +2119,7 @@
             <w:noProof/>
             <w:webHidden/>
           </w:rPr>
-          <w:instrText xml:space="preserve"> PAGEREF _Toc451951371 \h </w:instrText>
+          <w:instrText xml:space="preserve"> PAGEREF _Toc451957216 \h </w:instrText>
         </w:r>
         <w:r>
           <w:rPr>
@@ -2150,7 +2163,7 @@
           <w:sz w:val="22"/>
         </w:rPr>
       </w:pPr>
-      <w:hyperlink w:anchor="_Toc451951372" w:history="1">
+      <w:hyperlink w:anchor="_Toc451957217" w:history="1">
         <w:r>
           <w:rPr>
             <w:rStyle w:val="Hyperlink"/>
@@ -2196,7 +2209,7 @@
             <w:noProof/>
             <w:webHidden/>
           </w:rPr>
-          <w:instrText xml:space="preserve"> PAGEREF _Toc451951372 \h </w:instrText>
+          <w:instrText xml:space="preserve"> PAGEREF _Toc451957217 \h </w:instrText>
         </w:r>
         <w:r>
           <w:rPr>
@@ -2240,7 +2253,7 @@
           <w:sz w:val="22"/>
         </w:rPr>
       </w:pPr>
-      <w:hyperlink w:anchor="_Toc451951373" w:history="1">
+      <w:hyperlink w:anchor="_Toc451957218" w:history="1">
         <w:r>
           <w:rPr>
             <w:rStyle w:val="Hyperlink"/>
@@ -2286,7 +2299,7 @@
             <w:noProof/>
             <w:webHidden/>
           </w:rPr>
-          <w:instrText xml:space="preserve"> PAGEREF _Toc451951373 \h </w:instrText>
+          <w:instrText xml:space="preserve"> PAGEREF _Toc451957218 \h </w:instrText>
         </w:r>
         <w:r>
           <w:rPr>
@@ -2330,7 +2343,7 @@
           <w:sz w:val="22"/>
         </w:rPr>
       </w:pPr>
-      <w:hyperlink w:anchor="_Toc451951374" w:history="1">
+      <w:hyperlink w:anchor="_Toc451957219" w:history="1">
         <w:r>
           <w:rPr>
             <w:rStyle w:val="Hyperlink"/>
@@ -2376,7 +2389,7 @@
             <w:noProof/>
             <w:webHidden/>
           </w:rPr>
-          <w:instrText xml:space="preserve"> PAGEREF _Toc451951374 \h </w:instrText>
+          <w:instrText xml:space="preserve"> PAGEREF _Toc451957219 \h </w:instrText>
         </w:r>
         <w:r>
           <w:rPr>
@@ -2420,7 +2433,7 @@
           <w:sz w:val="22"/>
         </w:rPr>
       </w:pPr>
-      <w:hyperlink w:anchor="_Toc451951375" w:history="1">
+      <w:hyperlink w:anchor="_Toc451957220" w:history="1">
         <w:r>
           <w:rPr>
             <w:rStyle w:val="Hyperlink"/>
@@ -2445,7 +2458,7 @@
             <w:noProof/>
             <w:lang w:val="ru-RU"/>
           </w:rPr>
-          <w:t>Инверсия зависимостей в библиотеке (0/2)</w:t>
+          <w:t>Инверсия зависимостей в библиотеке</w:t>
         </w:r>
         <w:r>
           <w:rPr>
@@ -2466,7 +2479,7 @@
             <w:noProof/>
             <w:webHidden/>
           </w:rPr>
-          <w:instrText xml:space="preserve"> PAGEREF _Toc451951375 \h </w:instrText>
+          <w:instrText xml:space="preserve"> PAGEREF _Toc451957220 \h </w:instrText>
         </w:r>
         <w:r>
           <w:rPr>
@@ -2510,7 +2523,7 @@
           <w:sz w:val="22"/>
         </w:rPr>
       </w:pPr>
-      <w:hyperlink w:anchor="_Toc451951376" w:history="1">
+      <w:hyperlink w:anchor="_Toc451957221" w:history="1">
         <w:r>
           <w:rPr>
             <w:rStyle w:val="Hyperlink"/>
@@ -2535,7 +2548,25 @@
             <w:noProof/>
             <w:lang w:val="ru-RU"/>
           </w:rPr>
-          <w:t>Производительность (0/2)</w:t>
+          <w:t>Производительность (0/</w:t>
+        </w:r>
+        <w:r>
+          <w:rPr>
+            <w:rStyle w:val="Hyperlink"/>
+            <w:rFonts w:cs="Times New Roman"/>
+            <w:noProof/>
+            <w:lang w:val="ru-RU"/>
+          </w:rPr>
+          <w:t>2</w:t>
+        </w:r>
+        <w:r>
+          <w:rPr>
+            <w:rStyle w:val="Hyperlink"/>
+            <w:rFonts w:cs="Times New Roman"/>
+            <w:noProof/>
+            <w:lang w:val="ru-RU"/>
+          </w:rPr>
+          <w:t>)</w:t>
         </w:r>
         <w:r>
           <w:rPr>
@@ -2556,7 +2587,7 @@
             <w:noProof/>
             <w:webHidden/>
           </w:rPr>
-          <w:instrText xml:space="preserve"> PAGEREF _Toc451951376 \h </w:instrText>
+          <w:instrText xml:space="preserve"> PAGEREF _Toc451957221 \h </w:instrText>
         </w:r>
         <w:r>
           <w:rPr>
@@ -2576,7 +2607,7 @@
             <w:noProof/>
             <w:webHidden/>
           </w:rPr>
-          <w:t>50</w:t>
+          <w:t>51</w:t>
         </w:r>
         <w:r>
           <w:rPr>
@@ -2600,7 +2631,7 @@
           <w:sz w:val="22"/>
         </w:rPr>
       </w:pPr>
-      <w:hyperlink w:anchor="_Toc451951377" w:history="1">
+      <w:hyperlink w:anchor="_Toc451957222" w:history="1">
         <w:r>
           <w:rPr>
             <w:rStyle w:val="Hyperlink"/>
@@ -2625,7 +2656,25 @@
             <w:noProof/>
             <w:lang w:val="ru-RU"/>
           </w:rPr>
-          <w:t>Тестирование (0/2)</w:t>
+          <w:t>Тестировани</w:t>
+        </w:r>
+        <w:r>
+          <w:rPr>
+            <w:rStyle w:val="Hyperlink"/>
+            <w:rFonts w:cs="Times New Roman"/>
+            <w:noProof/>
+            <w:lang w:val="ru-RU"/>
+          </w:rPr>
+          <w:t>е</w:t>
+        </w:r>
+        <w:r>
+          <w:rPr>
+            <w:rStyle w:val="Hyperlink"/>
+            <w:rFonts w:cs="Times New Roman"/>
+            <w:noProof/>
+            <w:lang w:val="ru-RU"/>
+          </w:rPr>
+          <w:t xml:space="preserve"> (0/2)</w:t>
         </w:r>
         <w:r>
           <w:rPr>
@@ -2646,7 +2695,7 @@
             <w:noProof/>
             <w:webHidden/>
           </w:rPr>
-          <w:instrText xml:space="preserve"> PAGEREF _Toc451951377 \h </w:instrText>
+          <w:instrText xml:space="preserve"> PAGEREF _Toc451957222 \h </w:instrText>
         </w:r>
         <w:r>
           <w:rPr>
@@ -2666,7 +2715,7 @@
             <w:noProof/>
             <w:webHidden/>
           </w:rPr>
-          <w:t>50</w:t>
+          <w:t>51</w:t>
         </w:r>
         <w:r>
           <w:rPr>
@@ -2690,7 +2739,7 @@
           <w:sz w:val="22"/>
         </w:rPr>
       </w:pPr>
-      <w:hyperlink w:anchor="_Toc451951378" w:history="1">
+      <w:hyperlink w:anchor="_Toc451957223" w:history="1">
         <w:r>
           <w:rPr>
             <w:rStyle w:val="Hyperlink"/>
@@ -2732,7 +2781,7 @@
             <w:noProof/>
             <w:webHidden/>
           </w:rPr>
-          <w:instrText xml:space="preserve"> PAGEREF _Toc451951378 \h </w:instrText>
+          <w:instrText xml:space="preserve"> PAGEREF _Toc451957223 \h </w:instrText>
         </w:r>
         <w:r>
           <w:rPr>
@@ -2752,7 +2801,7 @@
             <w:noProof/>
             <w:webHidden/>
           </w:rPr>
-          <w:t>51</w:t>
+          <w:t>52</w:t>
         </w:r>
         <w:r>
           <w:rPr>
@@ -2776,7 +2825,7 @@
           <w:sz w:val="22"/>
         </w:rPr>
       </w:pPr>
-      <w:hyperlink w:anchor="_Toc451951379" w:history="1">
+      <w:hyperlink w:anchor="_Toc451957224" w:history="1">
         <w:r>
           <w:rPr>
             <w:rStyle w:val="Hyperlink"/>
@@ -2822,7 +2871,7 @@
             <w:noProof/>
             <w:webHidden/>
           </w:rPr>
-          <w:instrText xml:space="preserve"> PAGEREF _Toc451951379 \h </w:instrText>
+          <w:instrText xml:space="preserve"> PAGEREF _Toc451957224 \h </w:instrText>
         </w:r>
         <w:r>
           <w:rPr>
@@ -2842,7 +2891,7 @@
             <w:noProof/>
             <w:webHidden/>
           </w:rPr>
-          <w:t>51</w:t>
+          <w:t>52</w:t>
         </w:r>
         <w:r>
           <w:rPr>
@@ -2866,7 +2915,7 @@
           <w:sz w:val="22"/>
         </w:rPr>
       </w:pPr>
-      <w:hyperlink w:anchor="_Toc451951380" w:history="1">
+      <w:hyperlink w:anchor="_Toc451957225" w:history="1">
         <w:r>
           <w:rPr>
             <w:rStyle w:val="Hyperlink"/>
@@ -2912,7 +2961,7 @@
             <w:noProof/>
             <w:webHidden/>
           </w:rPr>
-          <w:instrText xml:space="preserve"> PAGEREF _Toc451951380 \h </w:instrText>
+          <w:instrText xml:space="preserve"> PAGEREF _Toc451957225 \h </w:instrText>
         </w:r>
         <w:r>
           <w:rPr>
@@ -2932,7 +2981,7 @@
             <w:noProof/>
             <w:webHidden/>
           </w:rPr>
-          <w:t>51</w:t>
+          <w:t>52</w:t>
         </w:r>
         <w:r>
           <w:rPr>
@@ -2956,7 +3005,7 @@
           <w:sz w:val="22"/>
         </w:rPr>
       </w:pPr>
-      <w:hyperlink w:anchor="_Toc451951381" w:history="1">
+      <w:hyperlink w:anchor="_Toc451957226" w:history="1">
         <w:r>
           <w:rPr>
             <w:rStyle w:val="Hyperlink"/>
@@ -3002,7 +3051,7 @@
             <w:noProof/>
             <w:webHidden/>
           </w:rPr>
-          <w:instrText xml:space="preserve"> PAGEREF _Toc451951381 \h </w:instrText>
+          <w:instrText xml:space="preserve"> PAGEREF _Toc451957226 \h </w:instrText>
         </w:r>
         <w:r>
           <w:rPr>
@@ -3022,7 +3071,7 @@
             <w:noProof/>
             <w:webHidden/>
           </w:rPr>
-          <w:t>51</w:t>
+          <w:t>52</w:t>
         </w:r>
         <w:r>
           <w:rPr>
@@ -3046,7 +3095,7 @@
           <w:sz w:val="22"/>
         </w:rPr>
       </w:pPr>
-      <w:hyperlink w:anchor="_Toc451951382" w:history="1">
+      <w:hyperlink w:anchor="_Toc451957227" w:history="1">
         <w:r>
           <w:rPr>
             <w:rStyle w:val="Hyperlink"/>
@@ -3092,7 +3141,7 @@
             <w:noProof/>
             <w:webHidden/>
           </w:rPr>
-          <w:instrText xml:space="preserve"> PAGEREF _Toc451951382 \h </w:instrText>
+          <w:instrText xml:space="preserve"> PAGEREF _Toc451957227 \h </w:instrText>
         </w:r>
         <w:r>
           <w:rPr>
@@ -3112,7 +3161,7 @@
             <w:noProof/>
             <w:webHidden/>
           </w:rPr>
-          <w:t>51</w:t>
+          <w:t>52</w:t>
         </w:r>
         <w:r>
           <w:rPr>
@@ -3136,7 +3185,7 @@
           <w:sz w:val="22"/>
         </w:rPr>
       </w:pPr>
-      <w:hyperlink w:anchor="_Toc451951383" w:history="1">
+      <w:hyperlink w:anchor="_Toc451957228" w:history="1">
         <w:r>
           <w:rPr>
             <w:rStyle w:val="Hyperlink"/>
@@ -3182,7 +3231,7 @@
             <w:noProof/>
             <w:webHidden/>
           </w:rPr>
-          <w:instrText xml:space="preserve"> PAGEREF _Toc451951383 \h </w:instrText>
+          <w:instrText xml:space="preserve"> PAGEREF _Toc451957228 \h </w:instrText>
         </w:r>
         <w:r>
           <w:rPr>
@@ -3202,7 +3251,7 @@
             <w:noProof/>
             <w:webHidden/>
           </w:rPr>
-          <w:t>51</w:t>
+          <w:t>52</w:t>
         </w:r>
         <w:r>
           <w:rPr>
@@ -3226,7 +3275,7 @@
           <w:sz w:val="22"/>
         </w:rPr>
       </w:pPr>
-      <w:hyperlink w:anchor="_Toc451951384" w:history="1">
+      <w:hyperlink w:anchor="_Toc451957229" w:history="1">
         <w:r>
           <w:rPr>
             <w:rStyle w:val="Hyperlink"/>
@@ -3272,77 +3321,7 @@
             <w:noProof/>
             <w:webHidden/>
           </w:rPr>
-          <w:instrText xml:space="preserve"> PAGEREF _Toc451951384 \h </w:instrText>
-        </w:r>
-        <w:r>
-          <w:rPr>
-            <w:noProof/>
-            <w:webHidden/>
-          </w:rPr>
-        </w:r>
-        <w:r>
-          <w:rPr>
-            <w:noProof/>
-            <w:webHidden/>
-          </w:rPr>
-          <w:fldChar w:fldCharType="separate"/>
-        </w:r>
-        <w:r>
-          <w:rPr>
-            <w:noProof/>
-            <w:webHidden/>
-          </w:rPr>
-          <w:t>51</w:t>
-        </w:r>
-        <w:r>
-          <w:rPr>
-            <w:noProof/>
-            <w:webHidden/>
-          </w:rPr>
-          <w:fldChar w:fldCharType="end"/>
-        </w:r>
-      </w:hyperlink>
-    </w:p>
-    <w:p>
-      <w:pPr>
-        <w:pStyle w:val="TOC1"/>
-        <w:tabs>
-          <w:tab w:val="right" w:leader="dot" w:pos="9061"/>
-        </w:tabs>
-        <w:rPr>
-          <w:rFonts w:asciiTheme="minorHAnsi" w:eastAsiaTheme="minorEastAsia" w:hAnsiTheme="minorHAnsi"/>
-          <w:noProof/>
-          <w:sz w:val="22"/>
-        </w:rPr>
-      </w:pPr>
-      <w:hyperlink w:anchor="_Toc451951385" w:history="1">
-        <w:r>
-          <w:rPr>
-            <w:rStyle w:val="Hyperlink"/>
-            <w:noProof/>
-          </w:rPr>
-          <w:t>Заключение</w:t>
-        </w:r>
-        <w:r>
-          <w:rPr>
-            <w:noProof/>
-            <w:webHidden/>
-          </w:rPr>
-          <w:tab/>
-        </w:r>
-        <w:r>
-          <w:rPr>
-            <w:noProof/>
-            <w:webHidden/>
-          </w:rPr>
-          <w:fldChar w:fldCharType="begin"/>
-        </w:r>
-        <w:r>
-          <w:rPr>
-            <w:noProof/>
-            <w:webHidden/>
-          </w:rPr>
-          <w:instrText xml:space="preserve"> PAGEREF _Toc451951385 \h </w:instrText>
+          <w:instrText xml:space="preserve"> PAGEREF _Toc451957229 \h </w:instrText>
         </w:r>
         <w:r>
           <w:rPr>
@@ -3385,7 +3364,77 @@
           <w:sz w:val="22"/>
         </w:rPr>
       </w:pPr>
-      <w:hyperlink w:anchor="_Toc451951386" w:history="1">
+      <w:hyperlink w:anchor="_Toc451957230" w:history="1">
+        <w:r>
+          <w:rPr>
+            <w:rStyle w:val="Hyperlink"/>
+            <w:noProof/>
+          </w:rPr>
+          <w:t>Заключение</w:t>
+        </w:r>
+        <w:r>
+          <w:rPr>
+            <w:noProof/>
+            <w:webHidden/>
+          </w:rPr>
+          <w:tab/>
+        </w:r>
+        <w:r>
+          <w:rPr>
+            <w:noProof/>
+            <w:webHidden/>
+          </w:rPr>
+          <w:fldChar w:fldCharType="begin"/>
+        </w:r>
+        <w:r>
+          <w:rPr>
+            <w:noProof/>
+            <w:webHidden/>
+          </w:rPr>
+          <w:instrText xml:space="preserve"> PAGEREF _Toc451957230 \h </w:instrText>
+        </w:r>
+        <w:r>
+          <w:rPr>
+            <w:noProof/>
+            <w:webHidden/>
+          </w:rPr>
+        </w:r>
+        <w:r>
+          <w:rPr>
+            <w:noProof/>
+            <w:webHidden/>
+          </w:rPr>
+          <w:fldChar w:fldCharType="separate"/>
+        </w:r>
+        <w:r>
+          <w:rPr>
+            <w:noProof/>
+            <w:webHidden/>
+          </w:rPr>
+          <w:t>53</w:t>
+        </w:r>
+        <w:r>
+          <w:rPr>
+            <w:noProof/>
+            <w:webHidden/>
+          </w:rPr>
+          <w:fldChar w:fldCharType="end"/>
+        </w:r>
+      </w:hyperlink>
+    </w:p>
+    <w:p>
+      <w:pPr>
+        <w:pStyle w:val="TOC1"/>
+        <w:tabs>
+          <w:tab w:val="right" w:leader="dot" w:pos="9061"/>
+        </w:tabs>
+        <w:rPr>
+          <w:rFonts w:asciiTheme="minorHAnsi" w:eastAsiaTheme="minorEastAsia" w:hAnsiTheme="minorHAnsi"/>
+          <w:noProof/>
+          <w:sz w:val="22"/>
+        </w:rPr>
+      </w:pPr>
+      <w:hyperlink w:anchor="_Toc451957231" w:history="1">
         <w:r>
           <w:rPr>
             <w:rStyle w:val="Hyperlink"/>
@@ -3412,7 +3461,7 @@
             <w:noProof/>
             <w:webHidden/>
           </w:rPr>
-          <w:instrText xml:space="preserve"> PAGEREF _Toc451951386 \h </w:instrText>
+          <w:instrText xml:space="preserve"> PAGEREF _Toc451957231 \h </w:instrText>
         </w:r>
         <w:r>
           <w:rPr>
@@ -3432,7 +3481,7 @@
             <w:noProof/>
             <w:webHidden/>
           </w:rPr>
-          <w:t>55</w:t>
+          <w:t>56</w:t>
         </w:r>
         <w:r>
           <w:rPr>
@@ -3474,12 +3523,12 @@
         </w:numPr>
         <w:jc w:val="center"/>
       </w:pPr>
-      <w:bookmarkStart w:id="2" w:name="_Toc451951357"/>
+      <w:bookmarkStart w:id="1" w:name="_Toc451957202"/>
       <w:r>
         <w:lastRenderedPageBreak/>
         <w:t>Введение</w:t>
       </w:r>
-      <w:bookmarkEnd w:id="2"/>
+      <w:bookmarkEnd w:id="1"/>
     </w:p>
     <w:p>
       <w:pPr>
@@ -5155,7 +5204,7 @@
       <w:pPr>
         <w:pStyle w:val="Heading1"/>
       </w:pPr>
-      <w:bookmarkStart w:id="3" w:name="_Toc451951358"/>
+      <w:bookmarkStart w:id="2" w:name="_Toc451957203"/>
       <w:r>
         <w:rPr>
           <w:caps w:val="0"/>
@@ -5163,7 +5212,7 @@
         <w:lastRenderedPageBreak/>
         <w:t>Аналогичные программные продукты</w:t>
       </w:r>
-      <w:bookmarkEnd w:id="3"/>
+      <w:bookmarkEnd w:id="2"/>
     </w:p>
     <w:p>
       <w:pPr>
@@ -9964,7 +10013,7 @@
       <w:pPr>
         <w:pStyle w:val="Heading1"/>
       </w:pPr>
-      <w:bookmarkStart w:id="4" w:name="_Toc451951359"/>
+      <w:bookmarkStart w:id="3" w:name="_Toc451957204"/>
       <w:r>
         <w:rPr>
           <w:caps w:val="0"/>
@@ -9972,7 +10021,7 @@
         <w:lastRenderedPageBreak/>
         <w:t>Теоретическая часть</w:t>
       </w:r>
-      <w:bookmarkEnd w:id="4"/>
+      <w:bookmarkEnd w:id="3"/>
     </w:p>
     <w:p>
       <w:pPr>
@@ -9991,7 +10040,7 @@
           <w:lang w:val="ru-RU"/>
         </w:rPr>
       </w:pPr>
-      <w:bookmarkStart w:id="5" w:name="_Toc451951360"/>
+      <w:bookmarkStart w:id="4" w:name="_Toc451957205"/>
       <w:r>
         <w:rPr>
           <w:rFonts w:ascii="Times New Roman" w:hAnsi="Times New Roman" w:cs="Times New Roman"/>
@@ -10022,7 +10071,7 @@
         </w:rPr>
         <w:t>Семантического Веба</w:t>
       </w:r>
-      <w:bookmarkEnd w:id="5"/>
+      <w:bookmarkEnd w:id="4"/>
     </w:p>
     <w:p>
       <w:pPr>
@@ -13429,7 +13478,7 @@
           <w:lang w:val="ru-RU"/>
         </w:rPr>
       </w:pPr>
-      <w:bookmarkStart w:id="6" w:name="_Toc451951361"/>
+      <w:bookmarkStart w:id="5" w:name="_Toc451957206"/>
       <w:r>
         <w:rPr>
           <w:rFonts w:ascii="Times New Roman" w:hAnsi="Times New Roman" w:cs="Times New Roman"/>
@@ -13460,7 +13509,7 @@
         </w:rPr>
         <w:t>методологий разработки</w:t>
       </w:r>
-      <w:bookmarkEnd w:id="6"/>
+      <w:bookmarkEnd w:id="5"/>
     </w:p>
     <w:p>
       <w:pPr>
@@ -16954,7 +17003,7 @@
       <w:pPr>
         <w:pStyle w:val="Heading1"/>
       </w:pPr>
-      <w:bookmarkStart w:id="7" w:name="_Toc451951362"/>
+      <w:bookmarkStart w:id="6" w:name="_Toc451957207"/>
       <w:r>
         <w:lastRenderedPageBreak/>
         <w:t>О</w:t>
@@ -16965,7 +17014,7 @@
         </w:rPr>
         <w:t>боснование актуальности разработки фреймворка</w:t>
       </w:r>
-      <w:bookmarkEnd w:id="7"/>
+      <w:bookmarkEnd w:id="6"/>
     </w:p>
     <w:p>
       <w:pPr>
@@ -16984,7 +17033,7 @@
           <w:lang w:val="ru-RU"/>
         </w:rPr>
       </w:pPr>
-      <w:bookmarkStart w:id="8" w:name="_Toc451951363"/>
+      <w:bookmarkStart w:id="7" w:name="_Toc451957208"/>
       <w:r>
         <w:rPr>
           <w:rFonts w:ascii="Times New Roman" w:hAnsi="Times New Roman" w:cs="Times New Roman"/>
@@ -17025,7 +17074,7 @@
         </w:rPr>
         <w:t>0</w:t>
       </w:r>
-      <w:bookmarkEnd w:id="8"/>
+      <w:bookmarkEnd w:id="7"/>
     </w:p>
     <w:p>
       <w:pPr>
@@ -19369,7 +19418,7 @@
           <w:lang w:val="ru-RU"/>
         </w:rPr>
       </w:pPr>
-      <w:bookmarkStart w:id="9" w:name="_Toc451951364"/>
+      <w:bookmarkStart w:id="8" w:name="_Toc451957209"/>
       <w:r>
         <w:rPr>
           <w:rFonts w:ascii="Times New Roman" w:hAnsi="Times New Roman" w:cs="Times New Roman"/>
@@ -19420,7 +19469,7 @@
         </w:rPr>
         <w:t>0</w:t>
       </w:r>
-      <w:bookmarkEnd w:id="9"/>
+      <w:bookmarkEnd w:id="8"/>
     </w:p>
     <w:p>
       <w:pPr>
@@ -19879,7 +19928,7 @@
           <w:lang w:val="ru-RU"/>
         </w:rPr>
       </w:pPr>
-      <w:bookmarkStart w:id="10" w:name="_Toc451951365"/>
+      <w:bookmarkStart w:id="9" w:name="_Toc451957210"/>
       <w:r>
         <w:rPr>
           <w:rFonts w:ascii="Times New Roman" w:hAnsi="Times New Roman" w:cs="Times New Roman"/>
@@ -19920,7 +19969,7 @@
         </w:rPr>
         <w:t>0</w:t>
       </w:r>
-      <w:bookmarkEnd w:id="10"/>
+      <w:bookmarkEnd w:id="9"/>
     </w:p>
     <w:p>
       <w:pPr>
@@ -20590,7 +20639,7 @@
           <w:lang w:val="ru-RU"/>
         </w:rPr>
       </w:pPr>
-      <w:bookmarkStart w:id="11" w:name="_Toc451951366"/>
+      <w:bookmarkStart w:id="10" w:name="_Toc451957211"/>
       <w:r>
         <w:rPr>
           <w:rFonts w:ascii="Times New Roman" w:hAnsi="Times New Roman" w:cs="Times New Roman"/>
@@ -20621,7 +20670,7 @@
         </w:rPr>
         <w:t xml:space="preserve"> 3.0</w:t>
       </w:r>
-      <w:bookmarkEnd w:id="11"/>
+      <w:bookmarkEnd w:id="10"/>
     </w:p>
     <w:p>
       <w:pPr>
@@ -21047,7 +21096,7 @@
           <w:lang w:val="ru-RU"/>
         </w:rPr>
       </w:pPr>
-      <w:bookmarkStart w:id="12" w:name="_Toc451951367"/>
+      <w:bookmarkStart w:id="11" w:name="_Toc451957212"/>
       <w:r>
         <w:rPr>
           <w:rFonts w:ascii="Times New Roman" w:hAnsi="Times New Roman" w:cs="Times New Roman"/>
@@ -21058,7 +21107,7 @@
         </w:rPr>
         <w:t>Выбранный путь решения</w:t>
       </w:r>
-      <w:bookmarkEnd w:id="12"/>
+      <w:bookmarkEnd w:id="11"/>
     </w:p>
     <w:p>
       <w:pPr>
@@ -22331,7 +22380,7 @@
           <w:lang w:val="en-US"/>
         </w:rPr>
       </w:pPr>
-      <w:bookmarkStart w:id="13" w:name="_Toc451951368"/>
+      <w:bookmarkStart w:id="12" w:name="_Toc451957213"/>
       <w:r>
         <w:lastRenderedPageBreak/>
         <w:t>Р</w:t>
@@ -22369,7 +22418,7 @@
         </w:rPr>
         <w:t>)</w:t>
       </w:r>
-      <w:bookmarkEnd w:id="13"/>
+      <w:bookmarkEnd w:id="12"/>
     </w:p>
     <w:p>
       <w:pPr>
@@ -22388,7 +22437,7 @@
           <w:lang w:val="ru-RU"/>
         </w:rPr>
       </w:pPr>
-      <w:bookmarkStart w:id="14" w:name="_Toc451951369"/>
+      <w:bookmarkStart w:id="13" w:name="_Toc451957214"/>
       <w:r>
         <w:rPr>
           <w:rFonts w:ascii="Times New Roman" w:hAnsi="Times New Roman" w:cs="Times New Roman"/>
@@ -22409,7 +22458,7 @@
         </w:rPr>
         <w:t>рограммные и языковые средства</w:t>
       </w:r>
-      <w:bookmarkEnd w:id="14"/>
+      <w:bookmarkEnd w:id="13"/>
     </w:p>
     <w:p>
       <w:pPr>
@@ -24034,7 +24083,7 @@
           <w:lang w:val="ru-RU"/>
         </w:rPr>
       </w:pPr>
-      <w:bookmarkStart w:id="15" w:name="_Toc451951370"/>
+      <w:bookmarkStart w:id="14" w:name="_Toc451957215"/>
       <w:r>
         <w:rPr>
           <w:rFonts w:ascii="Times New Roman" w:hAnsi="Times New Roman" w:cs="Times New Roman"/>
@@ -24045,7 +24094,7 @@
         </w:rPr>
         <w:t>Описание архитектуры</w:t>
       </w:r>
-      <w:bookmarkEnd w:id="15"/>
+      <w:bookmarkEnd w:id="14"/>
     </w:p>
     <w:p>
       <w:pPr>
@@ -25238,7 +25287,7 @@
           <w:lang w:val="ru-RU"/>
         </w:rPr>
       </w:pPr>
-      <w:bookmarkStart w:id="16" w:name="_Toc451951371"/>
+      <w:bookmarkStart w:id="15" w:name="_Toc451957216"/>
       <w:r>
         <w:rPr>
           <w:rFonts w:ascii="Times New Roman" w:hAnsi="Times New Roman" w:cs="Times New Roman"/>
@@ -25249,7 +25298,7 @@
         </w:rPr>
         <w:t>Описание модуля Репозиторий</w:t>
       </w:r>
-      <w:bookmarkEnd w:id="16"/>
+      <w:bookmarkEnd w:id="15"/>
     </w:p>
     <w:p>
       <w:pPr>
@@ -26877,7 +26926,7 @@
           <w:lang w:val="ru-RU"/>
         </w:rPr>
       </w:pPr>
-      <w:bookmarkStart w:id="17" w:name="_Toc451951372"/>
+      <w:bookmarkStart w:id="16" w:name="_Toc451957217"/>
       <w:r>
         <w:rPr>
           <w:rFonts w:ascii="Times New Roman" w:hAnsi="Times New Roman" w:cs="Times New Roman"/>
@@ -26888,7 +26937,7 @@
         </w:rPr>
         <w:t>Описание модуля Валидатор</w:t>
       </w:r>
-      <w:bookmarkEnd w:id="17"/>
+      <w:bookmarkEnd w:id="16"/>
     </w:p>
     <w:p>
       <w:pPr>
@@ -27344,7 +27393,7 @@
           <w:lang w:val="ru-RU"/>
         </w:rPr>
       </w:pPr>
-      <w:bookmarkStart w:id="18" w:name="_Toc451951373"/>
+      <w:bookmarkStart w:id="17" w:name="_Toc451957218"/>
       <w:r>
         <w:rPr>
           <w:rFonts w:ascii="Times New Roman" w:hAnsi="Times New Roman" w:cs="Times New Roman"/>
@@ -27355,7 +27404,7 @@
         </w:rPr>
         <w:t>Описание модуля Контроллер</w:t>
       </w:r>
-      <w:bookmarkEnd w:id="18"/>
+      <w:bookmarkEnd w:id="17"/>
     </w:p>
     <w:p>
       <w:pPr>
@@ -28616,7 +28665,7 @@
           <w:lang w:val="ru-RU"/>
         </w:rPr>
       </w:pPr>
-      <w:bookmarkStart w:id="19" w:name="_Toc451951374"/>
+      <w:bookmarkStart w:id="18" w:name="_Toc451957219"/>
       <w:r>
         <w:rPr>
           <w:rFonts w:ascii="Times New Roman" w:hAnsi="Times New Roman" w:cs="Times New Roman"/>
@@ -28647,7 +28696,7 @@
         </w:rPr>
         <w:t>контроллер</w:t>
       </w:r>
-      <w:bookmarkEnd w:id="19"/>
+      <w:bookmarkEnd w:id="18"/>
     </w:p>
     <w:p>
       <w:pPr>
@@ -30134,7 +30183,7 @@
           <w:lang w:val="ru-RU"/>
         </w:rPr>
       </w:pPr>
-      <w:bookmarkStart w:id="20" w:name="_Toc451951375"/>
+      <w:bookmarkStart w:id="19" w:name="_Toc451957220"/>
       <w:r>
         <w:rPr>
           <w:rFonts w:ascii="Times New Roman" w:hAnsi="Times New Roman" w:cs="Times New Roman"/>
@@ -30145,37 +30194,555 @@
         </w:rPr>
         <w:t>Инверсия зависимостей в библиотеке</w:t>
       </w:r>
-      <w:r>
-        <w:rPr>
-          <w:rFonts w:ascii="Times New Roman" w:hAnsi="Times New Roman" w:cs="Times New Roman"/>
-          <w:color w:val="auto"/>
-          <w:sz w:val="28"/>
-          <w:szCs w:val="28"/>
-          <w:lang w:val="ru-RU"/>
-        </w:rPr>
-        <w:t xml:space="preserve"> (0/</w:t>
-      </w:r>
-      <w:r>
-        <w:rPr>
-          <w:rFonts w:ascii="Times New Roman" w:hAnsi="Times New Roman" w:cs="Times New Roman"/>
-          <w:color w:val="auto"/>
-          <w:sz w:val="28"/>
-          <w:szCs w:val="28"/>
-          <w:lang w:val="ru-RU"/>
-        </w:rPr>
-        <w:t>2</w:t>
-      </w:r>
-      <w:r>
-        <w:rPr>
-          <w:rFonts w:ascii="Times New Roman" w:hAnsi="Times New Roman" w:cs="Times New Roman"/>
-          <w:color w:val="auto"/>
-          <w:sz w:val="28"/>
-          <w:szCs w:val="28"/>
-          <w:lang w:val="ru-RU"/>
-        </w:rPr>
-        <w:t>)</w:t>
-      </w:r>
-      <w:bookmarkEnd w:id="20"/>
+      <w:bookmarkEnd w:id="19"/>
+    </w:p>
+    <w:p>
+      <w:pPr>
+        <w:spacing w:after="0" w:line="360" w:lineRule="auto"/>
+        <w:ind w:firstLine="720"/>
+        <w:jc w:val="both"/>
+        <w:textAlignment w:val="top"/>
+        <w:rPr>
+          <w:rFonts w:ascii="Times New Roman" w:eastAsia="Times New Roman" w:hAnsi="Times New Roman" w:cs="Times New Roman"/>
+          <w:sz w:val="28"/>
+          <w:szCs w:val="20"/>
+          <w:lang w:val="ru-RU" w:eastAsia="ru-RU"/>
+        </w:rPr>
+      </w:pPr>
+      <w:r>
+        <w:rPr>
+          <w:rFonts w:ascii="Times New Roman" w:eastAsia="Times New Roman" w:hAnsi="Times New Roman" w:cs="Times New Roman"/>
+          <w:sz w:val="28"/>
+          <w:szCs w:val="20"/>
+          <w:lang w:val="ru-RU" w:eastAsia="ru-RU"/>
+        </w:rPr>
+        <w:t>Вернемся к расс</w:t>
+      </w:r>
+      <w:r>
+        <w:rPr>
+          <w:rFonts w:ascii="Times New Roman" w:eastAsia="Times New Roman" w:hAnsi="Times New Roman" w:cs="Times New Roman"/>
+          <w:sz w:val="28"/>
+          <w:szCs w:val="20"/>
+          <w:lang w:val="ru-RU" w:eastAsia="ru-RU"/>
+        </w:rPr>
+        <w:t xml:space="preserve">мотрению архитектуры приложения. </w:t>
+      </w:r>
+      <w:r>
+        <w:rPr>
+          <w:rFonts w:ascii="Times New Roman" w:eastAsia="Times New Roman" w:hAnsi="Times New Roman" w:cs="Times New Roman"/>
+          <w:sz w:val="28"/>
+          <w:szCs w:val="20"/>
+          <w:lang w:val="ru-RU" w:eastAsia="ru-RU"/>
+        </w:rPr>
+        <w:t>Как было упомянуто ранее в главе 4.2 архитектура приложения построена на испол</w:t>
+      </w:r>
+      <w:r>
+        <w:rPr>
+          <w:rFonts w:ascii="Times New Roman" w:eastAsia="Times New Roman" w:hAnsi="Times New Roman" w:cs="Times New Roman"/>
+          <w:sz w:val="28"/>
+          <w:szCs w:val="20"/>
+          <w:lang w:val="ru-RU" w:eastAsia="ru-RU"/>
+        </w:rPr>
+        <w:t>ьзовании инверсии зависимостей.</w:t>
+      </w:r>
+      <w:r>
+        <w:rPr>
+          <w:rFonts w:ascii="Times New Roman" w:eastAsia="Times New Roman" w:hAnsi="Times New Roman" w:cs="Times New Roman"/>
+          <w:sz w:val="28"/>
+          <w:szCs w:val="20"/>
+          <w:lang w:val="ru-RU" w:eastAsia="ru-RU"/>
+        </w:rPr>
+        <w:t xml:space="preserve"> </w:t>
+      </w:r>
+      <w:r>
+        <w:rPr>
+          <w:rFonts w:ascii="Times New Roman" w:eastAsia="Times New Roman" w:hAnsi="Times New Roman" w:cs="Times New Roman"/>
+          <w:sz w:val="28"/>
+          <w:szCs w:val="20"/>
+          <w:lang w:val="ru-RU" w:eastAsia="ru-RU"/>
+        </w:rPr>
+        <w:t xml:space="preserve">За саму реализацию инверсии зависимостей в клиентском коде будут отвечать разработчики конечных приложений. </w:t>
+      </w:r>
+      <w:r>
+        <w:rPr>
+          <w:rFonts w:ascii="Times New Roman" w:eastAsia="Times New Roman" w:hAnsi="Times New Roman" w:cs="Times New Roman"/>
+          <w:sz w:val="28"/>
+          <w:szCs w:val="20"/>
+          <w:lang w:val="ru-RU" w:eastAsia="ru-RU"/>
+        </w:rPr>
+        <w:t xml:space="preserve">В библиотеке всего лишь сделана возможность ее реализации. </w:t>
+      </w:r>
+      <w:r>
+        <w:rPr>
+          <w:rFonts w:ascii="Times New Roman" w:eastAsia="Times New Roman" w:hAnsi="Times New Roman" w:cs="Times New Roman"/>
+          <w:sz w:val="28"/>
+          <w:szCs w:val="20"/>
+          <w:lang w:val="ru-RU" w:eastAsia="ru-RU"/>
+        </w:rPr>
+        <w:t xml:space="preserve">Для реализации инверсии зависимостей можно использовать два шаблона проектирования: </w:t>
+      </w:r>
+      <w:r>
+        <w:rPr>
+          <w:rFonts w:ascii="Times New Roman" w:eastAsia="Times New Roman" w:hAnsi="Times New Roman" w:cs="Times New Roman"/>
+          <w:sz w:val="28"/>
+          <w:szCs w:val="20"/>
+          <w:lang w:eastAsia="ru-RU"/>
+        </w:rPr>
+        <w:t>Service</w:t>
+      </w:r>
+      <w:r>
+        <w:rPr>
+          <w:rFonts w:ascii="Times New Roman" w:eastAsia="Times New Roman" w:hAnsi="Times New Roman" w:cs="Times New Roman"/>
+          <w:sz w:val="28"/>
+          <w:szCs w:val="20"/>
+          <w:lang w:val="ru-RU" w:eastAsia="ru-RU"/>
+        </w:rPr>
+        <w:t xml:space="preserve"> </w:t>
+      </w:r>
+      <w:r>
+        <w:rPr>
+          <w:rFonts w:ascii="Times New Roman" w:eastAsia="Times New Roman" w:hAnsi="Times New Roman" w:cs="Times New Roman"/>
+          <w:sz w:val="28"/>
+          <w:szCs w:val="20"/>
+          <w:lang w:eastAsia="ru-RU"/>
+        </w:rPr>
+        <w:t>Locator</w:t>
+      </w:r>
+      <w:r>
+        <w:rPr>
+          <w:rFonts w:ascii="Times New Roman" w:eastAsia="Times New Roman" w:hAnsi="Times New Roman" w:cs="Times New Roman"/>
+          <w:sz w:val="28"/>
+          <w:szCs w:val="20"/>
+          <w:lang w:val="ru-RU" w:eastAsia="ru-RU"/>
+        </w:rPr>
+        <w:t xml:space="preserve"> </w:t>
+      </w:r>
+      <w:r>
+        <w:rPr>
+          <w:rFonts w:ascii="Times New Roman" w:eastAsia="Times New Roman" w:hAnsi="Times New Roman" w:cs="Times New Roman"/>
+          <w:sz w:val="28"/>
+          <w:szCs w:val="20"/>
+          <w:lang w:val="ru-RU" w:eastAsia="ru-RU"/>
+        </w:rPr>
+        <w:t xml:space="preserve">и </w:t>
+      </w:r>
+      <w:r>
+        <w:rPr>
+          <w:rFonts w:ascii="Times New Roman" w:eastAsia="Times New Roman" w:hAnsi="Times New Roman" w:cs="Times New Roman"/>
+          <w:sz w:val="28"/>
+          <w:szCs w:val="20"/>
+          <w:lang w:eastAsia="ru-RU"/>
+        </w:rPr>
+        <w:t>IoC</w:t>
+      </w:r>
+      <w:r>
+        <w:rPr>
+          <w:rFonts w:ascii="Times New Roman" w:eastAsia="Times New Roman" w:hAnsi="Times New Roman" w:cs="Times New Roman"/>
+          <w:sz w:val="28"/>
+          <w:szCs w:val="20"/>
+          <w:lang w:val="ru-RU" w:eastAsia="ru-RU"/>
+        </w:rPr>
+        <w:t>-</w:t>
+      </w:r>
+      <w:r>
+        <w:rPr>
+          <w:rFonts w:ascii="Times New Roman" w:eastAsia="Times New Roman" w:hAnsi="Times New Roman" w:cs="Times New Roman"/>
+          <w:sz w:val="28"/>
+          <w:szCs w:val="20"/>
+          <w:lang w:val="ru-RU" w:eastAsia="ru-RU"/>
+        </w:rPr>
+        <w:t xml:space="preserve">контейнер </w:t>
+      </w:r>
+      <w:r>
+        <w:rPr>
+          <w:rFonts w:ascii="Times New Roman" w:eastAsia="Times New Roman" w:hAnsi="Times New Roman" w:cs="Times New Roman"/>
+          <w:sz w:val="28"/>
+          <w:szCs w:val="20"/>
+          <w:lang w:val="ru-RU" w:eastAsia="ru-RU"/>
+        </w:rPr>
+        <w:t>(</w:t>
+      </w:r>
+      <w:r>
+        <w:rPr>
+          <w:rFonts w:ascii="Times New Roman" w:eastAsia="Times New Roman" w:hAnsi="Times New Roman" w:cs="Times New Roman"/>
+          <w:sz w:val="28"/>
+          <w:szCs w:val="20"/>
+          <w:lang w:eastAsia="ru-RU"/>
+        </w:rPr>
+        <w:t>Inversion</w:t>
+      </w:r>
+      <w:r>
+        <w:rPr>
+          <w:rFonts w:ascii="Times New Roman" w:eastAsia="Times New Roman" w:hAnsi="Times New Roman" w:cs="Times New Roman"/>
+          <w:sz w:val="28"/>
+          <w:szCs w:val="20"/>
+          <w:lang w:val="ru-RU" w:eastAsia="ru-RU"/>
+        </w:rPr>
+        <w:t xml:space="preserve"> </w:t>
+      </w:r>
+      <w:r>
+        <w:rPr>
+          <w:rFonts w:ascii="Times New Roman" w:eastAsia="Times New Roman" w:hAnsi="Times New Roman" w:cs="Times New Roman"/>
+          <w:sz w:val="28"/>
+          <w:szCs w:val="20"/>
+          <w:lang w:eastAsia="ru-RU"/>
+        </w:rPr>
+        <w:t>of</w:t>
+      </w:r>
+      <w:r>
+        <w:rPr>
+          <w:rFonts w:ascii="Times New Roman" w:eastAsia="Times New Roman" w:hAnsi="Times New Roman" w:cs="Times New Roman"/>
+          <w:sz w:val="28"/>
+          <w:szCs w:val="20"/>
+          <w:lang w:val="ru-RU" w:eastAsia="ru-RU"/>
+        </w:rPr>
+        <w:t xml:space="preserve"> </w:t>
+      </w:r>
+      <w:r>
+        <w:rPr>
+          <w:rFonts w:ascii="Times New Roman" w:eastAsia="Times New Roman" w:hAnsi="Times New Roman" w:cs="Times New Roman"/>
+          <w:sz w:val="28"/>
+          <w:szCs w:val="20"/>
+          <w:lang w:eastAsia="ru-RU"/>
+        </w:rPr>
+        <w:t>Control</w:t>
+      </w:r>
+      <w:r>
+        <w:rPr>
+          <w:rFonts w:ascii="Times New Roman" w:eastAsia="Times New Roman" w:hAnsi="Times New Roman" w:cs="Times New Roman"/>
+          <w:sz w:val="28"/>
+          <w:szCs w:val="20"/>
+          <w:lang w:val="ru-RU" w:eastAsia="ru-RU"/>
+        </w:rPr>
+        <w:t xml:space="preserve"> </w:t>
+      </w:r>
+      <w:r>
+        <w:rPr>
+          <w:rFonts w:ascii="Times New Roman" w:eastAsia="Times New Roman" w:hAnsi="Times New Roman" w:cs="Times New Roman"/>
+          <w:sz w:val="28"/>
+          <w:szCs w:val="20"/>
+          <w:lang w:eastAsia="ru-RU"/>
+        </w:rPr>
+        <w:t>container</w:t>
+      </w:r>
+      <w:r>
+        <w:rPr>
+          <w:rFonts w:ascii="Times New Roman" w:eastAsia="Times New Roman" w:hAnsi="Times New Roman" w:cs="Times New Roman"/>
+          <w:sz w:val="28"/>
+          <w:szCs w:val="20"/>
+          <w:lang w:val="ru-RU" w:eastAsia="ru-RU"/>
+        </w:rPr>
+        <w:t xml:space="preserve">). </w:t>
+      </w:r>
+      <w:r>
+        <w:rPr>
+          <w:rFonts w:ascii="Times New Roman" w:eastAsia="Times New Roman" w:hAnsi="Times New Roman" w:cs="Times New Roman"/>
+          <w:sz w:val="28"/>
+          <w:szCs w:val="20"/>
+          <w:lang w:val="ru-RU" w:eastAsia="ru-RU"/>
+        </w:rPr>
+        <w:t xml:space="preserve">Они могут быть реализованы как вручную, так и с использованием библиотек, таких как </w:t>
+      </w:r>
+      <w:r>
+        <w:rPr>
+          <w:rFonts w:ascii="Times New Roman" w:eastAsia="Times New Roman" w:hAnsi="Times New Roman" w:cs="Times New Roman"/>
+          <w:sz w:val="28"/>
+          <w:szCs w:val="20"/>
+          <w:lang w:eastAsia="ru-RU"/>
+        </w:rPr>
+        <w:t>UnityContainer</w:t>
+      </w:r>
+      <w:r>
+        <w:rPr>
+          <w:rFonts w:ascii="Times New Roman" w:eastAsia="Times New Roman" w:hAnsi="Times New Roman" w:cs="Times New Roman"/>
+          <w:sz w:val="28"/>
+          <w:szCs w:val="20"/>
+          <w:lang w:val="ru-RU" w:eastAsia="ru-RU"/>
+        </w:rPr>
+        <w:t xml:space="preserve"> </w:t>
+      </w:r>
+      <w:r>
+        <w:rPr>
+          <w:rFonts w:ascii="Times New Roman" w:eastAsia="Times New Roman" w:hAnsi="Times New Roman" w:cs="Times New Roman"/>
+          <w:sz w:val="28"/>
+          <w:szCs w:val="20"/>
+          <w:lang w:val="ru-RU" w:eastAsia="ru-RU"/>
+        </w:rPr>
+        <w:t xml:space="preserve">от </w:t>
+      </w:r>
+      <w:r>
+        <w:rPr>
+          <w:rFonts w:ascii="Times New Roman" w:eastAsia="Times New Roman" w:hAnsi="Times New Roman" w:cs="Times New Roman"/>
+          <w:sz w:val="28"/>
+          <w:szCs w:val="20"/>
+          <w:lang w:eastAsia="ru-RU"/>
+        </w:rPr>
+        <w:t>Microsoft</w:t>
+      </w:r>
+      <w:r>
+        <w:rPr>
+          <w:rFonts w:ascii="Times New Roman" w:eastAsia="Times New Roman" w:hAnsi="Times New Roman" w:cs="Times New Roman"/>
+          <w:sz w:val="28"/>
+          <w:szCs w:val="20"/>
+          <w:lang w:val="ru-RU" w:eastAsia="ru-RU"/>
+        </w:rPr>
+        <w:t xml:space="preserve"> </w:t>
+      </w:r>
+      <w:r>
+        <w:rPr>
+          <w:rFonts w:ascii="Times New Roman" w:eastAsia="Times New Roman" w:hAnsi="Times New Roman" w:cs="Times New Roman"/>
+          <w:sz w:val="28"/>
+          <w:szCs w:val="20"/>
+          <w:lang w:val="ru-RU" w:eastAsia="ru-RU"/>
+        </w:rPr>
+        <w:t>или Ninject. Рассмотрим эти шаблоны проектирования подробнее.</w:t>
+      </w:r>
+    </w:p>
+    <w:p>
+      <w:pPr>
+        <w:spacing w:after="0" w:line="360" w:lineRule="auto"/>
+        <w:ind w:firstLine="720"/>
+        <w:jc w:val="both"/>
+        <w:textAlignment w:val="top"/>
+        <w:rPr>
+          <w:rFonts w:ascii="Times New Roman" w:eastAsia="Times New Roman" w:hAnsi="Times New Roman" w:cs="Times New Roman"/>
+          <w:sz w:val="28"/>
+          <w:szCs w:val="20"/>
+          <w:lang w:val="ru-RU" w:eastAsia="ru-RU"/>
+        </w:rPr>
+      </w:pPr>
+      <w:r>
+        <w:rPr>
+          <w:rFonts w:ascii="Times New Roman" w:eastAsia="Times New Roman" w:hAnsi="Times New Roman" w:cs="Times New Roman"/>
+          <w:sz w:val="28"/>
+          <w:szCs w:val="20"/>
+          <w:lang w:val="ru-RU" w:eastAsia="ru-RU"/>
+        </w:rPr>
+        <w:t>Оба шаблона проектирования</w:t>
+      </w:r>
+      <w:r>
+        <w:rPr>
+          <w:rFonts w:ascii="Times New Roman" w:eastAsia="Times New Roman" w:hAnsi="Times New Roman" w:cs="Times New Roman"/>
+          <w:sz w:val="28"/>
+          <w:szCs w:val="20"/>
+          <w:lang w:val="ru-RU" w:eastAsia="ru-RU"/>
+        </w:rPr>
+        <w:t xml:space="preserve"> </w:t>
+      </w:r>
+      <w:r>
+        <w:rPr>
+          <w:rFonts w:ascii="Times New Roman" w:eastAsia="Times New Roman" w:hAnsi="Times New Roman" w:cs="Times New Roman"/>
+          <w:sz w:val="28"/>
+          <w:szCs w:val="20"/>
+          <w:lang w:val="ru-RU" w:eastAsia="ru-RU"/>
+        </w:rPr>
+        <w:t xml:space="preserve">представляют собой объект, который настраивает связи «интерфейс-класс» для определенной точки входа в приложение. Класс имеет методы для настройки связей, с помощью которых происходит настройка, а также метод </w:t>
+      </w:r>
+      <w:r>
+        <w:rPr>
+          <w:rFonts w:ascii="Times New Roman" w:eastAsia="Times New Roman" w:hAnsi="Times New Roman" w:cs="Times New Roman"/>
+          <w:sz w:val="28"/>
+          <w:szCs w:val="20"/>
+          <w:lang w:eastAsia="ru-RU"/>
+        </w:rPr>
+        <w:t>Resolve</w:t>
+      </w:r>
+      <w:r>
+        <w:rPr>
+          <w:rFonts w:ascii="Times New Roman" w:eastAsia="Times New Roman" w:hAnsi="Times New Roman" w:cs="Times New Roman"/>
+          <w:sz w:val="28"/>
+          <w:szCs w:val="20"/>
+          <w:lang w:val="ru-RU" w:eastAsia="ru-RU"/>
+        </w:rPr>
+        <w:t>, который создает объект реализующий соответствующий интерфейс согласно настройкам и возвращает его.</w:t>
+      </w:r>
+    </w:p>
+    <w:p>
+      <w:pPr>
+        <w:spacing w:after="0" w:line="360" w:lineRule="auto"/>
+        <w:ind w:firstLine="720"/>
+        <w:jc w:val="both"/>
+        <w:textAlignment w:val="top"/>
+        <w:rPr>
+          <w:rFonts w:ascii="Times New Roman" w:eastAsia="Times New Roman" w:hAnsi="Times New Roman" w:cs="Times New Roman"/>
+          <w:sz w:val="28"/>
+          <w:szCs w:val="20"/>
+          <w:lang w:val="ru-RU" w:eastAsia="ru-RU"/>
+        </w:rPr>
+      </w:pPr>
+      <w:r>
+        <w:rPr>
+          <w:rFonts w:ascii="Times New Roman" w:eastAsia="Times New Roman" w:hAnsi="Times New Roman" w:cs="Times New Roman"/>
+          <w:sz w:val="28"/>
+          <w:szCs w:val="20"/>
+          <w:lang w:val="ru-RU" w:eastAsia="ru-RU"/>
+        </w:rPr>
+        <w:t xml:space="preserve">Отличие этих шаблонов в том, что </w:t>
+      </w:r>
+      <w:r>
+        <w:rPr>
+          <w:rFonts w:ascii="Times New Roman" w:eastAsia="Times New Roman" w:hAnsi="Times New Roman" w:cs="Times New Roman"/>
+          <w:sz w:val="28"/>
+          <w:szCs w:val="20"/>
+          <w:lang w:eastAsia="ru-RU"/>
+        </w:rPr>
+        <w:t>ServiceLocator</w:t>
+      </w:r>
+      <w:r>
+        <w:rPr>
+          <w:rFonts w:ascii="Times New Roman" w:eastAsia="Times New Roman" w:hAnsi="Times New Roman" w:cs="Times New Roman"/>
+          <w:sz w:val="28"/>
+          <w:szCs w:val="20"/>
+          <w:lang w:val="ru-RU" w:eastAsia="ru-RU"/>
+        </w:rPr>
+        <w:t xml:space="preserve"> </w:t>
+      </w:r>
+      <w:r>
+        <w:rPr>
+          <w:rFonts w:ascii="Times New Roman" w:eastAsia="Times New Roman" w:hAnsi="Times New Roman" w:cs="Times New Roman"/>
+          <w:sz w:val="28"/>
+          <w:szCs w:val="20"/>
+          <w:lang w:val="ru-RU" w:eastAsia="ru-RU"/>
+        </w:rPr>
+        <w:t xml:space="preserve">представляет собой глобальный статический объект и доступ к нему есть во всем коде приложения. </w:t>
+      </w:r>
+      <w:r>
+        <w:rPr>
+          <w:rFonts w:ascii="Times New Roman" w:eastAsia="Times New Roman" w:hAnsi="Times New Roman" w:cs="Times New Roman"/>
+          <w:sz w:val="28"/>
+          <w:szCs w:val="20"/>
+          <w:lang w:eastAsia="ru-RU"/>
+        </w:rPr>
+        <w:t>IoC</w:t>
+      </w:r>
+      <w:r>
+        <w:rPr>
+          <w:rFonts w:ascii="Times New Roman" w:eastAsia="Times New Roman" w:hAnsi="Times New Roman" w:cs="Times New Roman"/>
+          <w:sz w:val="28"/>
+          <w:szCs w:val="20"/>
+          <w:lang w:val="ru-RU" w:eastAsia="ru-RU"/>
+        </w:rPr>
+        <w:t>-</w:t>
+      </w:r>
+      <w:r>
+        <w:rPr>
+          <w:rFonts w:ascii="Times New Roman" w:eastAsia="Times New Roman" w:hAnsi="Times New Roman" w:cs="Times New Roman"/>
+          <w:sz w:val="28"/>
+          <w:szCs w:val="20"/>
+          <w:lang w:val="ru-RU" w:eastAsia="ru-RU"/>
+        </w:rPr>
+        <w:t>контейнер в свою очередь виден только в точке входа в приложение и автоматически подставляет модули в качестве параметров.</w:t>
+      </w:r>
+      <w:r>
+        <w:rPr>
+          <w:rFonts w:ascii="Times New Roman" w:eastAsia="Times New Roman" w:hAnsi="Times New Roman" w:cs="Times New Roman"/>
+          <w:sz w:val="28"/>
+          <w:szCs w:val="20"/>
+          <w:lang w:val="ru-RU" w:eastAsia="ru-RU"/>
+        </w:rPr>
+        <w:t xml:space="preserve"> </w:t>
+      </w:r>
+      <w:r>
+        <w:rPr>
+          <w:rFonts w:ascii="Times New Roman" w:eastAsia="Times New Roman" w:hAnsi="Times New Roman" w:cs="Times New Roman"/>
+          <w:sz w:val="28"/>
+          <w:szCs w:val="20"/>
+          <w:lang w:val="ru-RU" w:eastAsia="ru-RU"/>
+        </w:rPr>
+        <w:lastRenderedPageBreak/>
+        <w:t xml:space="preserve">Каждый из подходов имеет свои положительные и отрицательные стороны, однако решение в любом случае останется за разработчиками конечного приложения. </w:t>
+      </w:r>
+      <w:r>
+        <w:rPr>
+          <w:rFonts w:ascii="Times New Roman" w:eastAsia="Times New Roman" w:hAnsi="Times New Roman" w:cs="Times New Roman"/>
+          <w:sz w:val="28"/>
+          <w:szCs w:val="20"/>
+          <w:lang w:val="ru-RU" w:eastAsia="ru-RU"/>
+        </w:rPr>
+        <w:t>Возможен даже такой вариант, что инверсия зависимостей использоваться не будет. В таком случае, разработчики берут на себя все риски связанные с расширением своей системы.</w:t>
+      </w:r>
+    </w:p>
+    <w:p>
+      <w:pPr>
+        <w:spacing w:after="0" w:line="360" w:lineRule="auto"/>
+        <w:ind w:firstLine="720"/>
+        <w:jc w:val="both"/>
+        <w:textAlignment w:val="top"/>
+        <w:rPr>
+          <w:rFonts w:ascii="Times New Roman" w:eastAsia="Times New Roman" w:hAnsi="Times New Roman" w:cs="Times New Roman"/>
+          <w:sz w:val="28"/>
+          <w:szCs w:val="20"/>
+          <w:lang w:val="ru-RU" w:eastAsia="ru-RU"/>
+        </w:rPr>
+      </w:pPr>
+      <w:r>
+        <w:rPr>
+          <w:rFonts w:ascii="Times New Roman" w:eastAsia="Times New Roman" w:hAnsi="Times New Roman" w:cs="Times New Roman"/>
+          <w:sz w:val="28"/>
+          <w:szCs w:val="20"/>
+          <w:lang w:val="ru-RU" w:eastAsia="ru-RU"/>
+        </w:rPr>
+        <w:t xml:space="preserve">В демонстрационном приложении, речь о котором пойдет в главе 5 использует шаблон проектирования </w:t>
+      </w:r>
+      <w:r>
+        <w:rPr>
+          <w:rFonts w:ascii="Times New Roman" w:eastAsia="Times New Roman" w:hAnsi="Times New Roman" w:cs="Times New Roman"/>
+          <w:sz w:val="28"/>
+          <w:szCs w:val="20"/>
+          <w:lang w:eastAsia="ru-RU"/>
+        </w:rPr>
+        <w:t>IoC</w:t>
+      </w:r>
+      <w:r>
+        <w:rPr>
+          <w:rFonts w:ascii="Times New Roman" w:eastAsia="Times New Roman" w:hAnsi="Times New Roman" w:cs="Times New Roman"/>
+          <w:sz w:val="28"/>
+          <w:szCs w:val="20"/>
+          <w:lang w:val="ru-RU" w:eastAsia="ru-RU"/>
+        </w:rPr>
+        <w:t>-</w:t>
+      </w:r>
+      <w:r>
+        <w:rPr>
+          <w:rFonts w:ascii="Times New Roman" w:eastAsia="Times New Roman" w:hAnsi="Times New Roman" w:cs="Times New Roman"/>
+          <w:sz w:val="28"/>
+          <w:szCs w:val="20"/>
+          <w:lang w:val="ru-RU" w:eastAsia="ru-RU"/>
+        </w:rPr>
+        <w:t xml:space="preserve">контейнер, предоставляемый с помощью библиотеки </w:t>
+      </w:r>
+      <w:r>
+        <w:rPr>
+          <w:rFonts w:ascii="Times New Roman" w:eastAsia="Times New Roman" w:hAnsi="Times New Roman" w:cs="Times New Roman"/>
+          <w:sz w:val="28"/>
+          <w:szCs w:val="20"/>
+          <w:lang w:eastAsia="ru-RU"/>
+        </w:rPr>
+        <w:t>UnityContainer</w:t>
+      </w:r>
+      <w:r>
+        <w:rPr>
+          <w:rFonts w:ascii="Times New Roman" w:eastAsia="Times New Roman" w:hAnsi="Times New Roman" w:cs="Times New Roman"/>
+          <w:sz w:val="28"/>
+          <w:szCs w:val="20"/>
+          <w:lang w:val="ru-RU" w:eastAsia="ru-RU"/>
+        </w:rPr>
+        <w:t>.</w:t>
+      </w:r>
+    </w:p>
+    <w:p>
+      <w:pPr>
+        <w:spacing w:after="0" w:line="360" w:lineRule="auto"/>
+        <w:ind w:firstLine="720"/>
+        <w:jc w:val="both"/>
+        <w:textAlignment w:val="top"/>
+        <w:rPr>
+          <w:rFonts w:ascii="Times New Roman" w:eastAsia="Times New Roman" w:hAnsi="Times New Roman" w:cs="Times New Roman"/>
+          <w:sz w:val="28"/>
+          <w:szCs w:val="20"/>
+          <w:lang w:val="ru-RU" w:eastAsia="ru-RU"/>
+        </w:rPr>
+      </w:pPr>
     </w:p>
     <w:p>
       <w:pPr>
@@ -30217,7 +30784,7 @@
           <w:lang w:val="ru-RU"/>
         </w:rPr>
       </w:pPr>
-      <w:bookmarkStart w:id="21" w:name="_Toc451951376"/>
+      <w:bookmarkStart w:id="20" w:name="_Toc451957221"/>
       <w:r>
         <w:rPr>
           <w:rFonts w:ascii="Times New Roman" w:hAnsi="Times New Roman" w:cs="Times New Roman"/>
@@ -30256,9 +30823,21 @@
           <w:szCs w:val="28"/>
           <w:lang w:val="ru-RU"/>
         </w:rPr>
+        <w:t>,5</w:t>
+      </w:r>
+      <w:bookmarkStart w:id="21" w:name="_GoBack"/>
+      <w:bookmarkEnd w:id="21"/>
+      <w:r>
+        <w:rPr>
+          <w:rFonts w:ascii="Times New Roman" w:hAnsi="Times New Roman" w:cs="Times New Roman"/>
+          <w:color w:val="auto"/>
+          <w:sz w:val="28"/>
+          <w:szCs w:val="28"/>
+          <w:lang w:val="ru-RU"/>
+        </w:rPr>
         <w:t>)</w:t>
       </w:r>
-      <w:bookmarkEnd w:id="21"/>
+      <w:bookmarkEnd w:id="20"/>
     </w:p>
     <w:p>
       <w:pPr>
@@ -30291,7 +30870,7 @@
           <w:lang w:val="ru-RU"/>
         </w:rPr>
       </w:pPr>
-      <w:bookmarkStart w:id="22" w:name="_Toc451951377"/>
+      <w:bookmarkStart w:id="22" w:name="_Toc451957222"/>
       <w:r>
         <w:rPr>
           <w:rFonts w:ascii="Times New Roman" w:hAnsi="Times New Roman" w:cs="Times New Roman"/>
@@ -30321,6 +30900,16 @@
           <w:lang w:val="ru-RU"/>
         </w:rPr>
         <w:t>2</w:t>
+      </w:r>
+      <w:r>
+        <w:rPr>
+          <w:rFonts w:ascii="Times New Roman" w:hAnsi="Times New Roman" w:cs="Times New Roman"/>
+          <w:color w:val="auto"/>
+          <w:sz w:val="28"/>
+          <w:szCs w:val="28"/>
+          <w:lang w:val="ru-RU"/>
+        </w:rPr>
+        <w:t>,5</w:t>
       </w:r>
       <w:r>
         <w:rPr>
@@ -30360,12 +30949,12 @@
     <w:p>
       <w:pPr>
         <w:rPr>
-          <w:lang w:eastAsia="ru-RU"/>
-        </w:rPr>
-      </w:pPr>
-      <w:r>
-        <w:rPr>
-          <w:lang w:eastAsia="ru-RU"/>
+          <w:lang w:val="ru-RU" w:eastAsia="ru-RU"/>
+        </w:rPr>
+      </w:pPr>
+      <w:r>
+        <w:rPr>
+          <w:lang w:val="ru-RU" w:eastAsia="ru-RU"/>
         </w:rPr>
         <w:br w:type="page"/>
       </w:r>
@@ -30374,7 +30963,7 @@
       <w:pPr>
         <w:pStyle w:val="Heading1"/>
       </w:pPr>
-      <w:bookmarkStart w:id="23" w:name="_Toc451951378"/>
+      <w:bookmarkStart w:id="23" w:name="_Toc451957223"/>
       <w:r>
         <w:rPr>
           <w:caps w:val="0"/>
@@ -30418,7 +31007,7 @@
           <w:lang w:val="ru-RU"/>
         </w:rPr>
       </w:pPr>
-      <w:bookmarkStart w:id="24" w:name="_Toc451951379"/>
+      <w:bookmarkStart w:id="24" w:name="_Toc451957224"/>
       <w:r>
         <w:rPr>
           <w:rFonts w:ascii="Times New Roman" w:hAnsi="Times New Roman" w:cs="Times New Roman"/>
@@ -30455,7 +31044,7 @@
           <w:lang w:val="ru-RU"/>
         </w:rPr>
       </w:pPr>
-      <w:bookmarkStart w:id="25" w:name="_Toc451951380"/>
+      <w:bookmarkStart w:id="25" w:name="_Toc451957225"/>
       <w:r>
         <w:rPr>
           <w:rFonts w:ascii="Times New Roman" w:hAnsi="Times New Roman" w:cs="Times New Roman"/>
@@ -30512,7 +31101,7 @@
           <w:lang w:val="ru-RU"/>
         </w:rPr>
       </w:pPr>
-      <w:bookmarkStart w:id="26" w:name="_Toc451951381"/>
+      <w:bookmarkStart w:id="26" w:name="_Toc451957226"/>
       <w:r>
         <w:rPr>
           <w:rFonts w:ascii="Times New Roman" w:hAnsi="Times New Roman" w:cs="Times New Roman"/>
@@ -30579,7 +31168,7 @@
           <w:lang w:val="ru-RU"/>
         </w:rPr>
       </w:pPr>
-      <w:bookmarkStart w:id="27" w:name="_Toc451951382"/>
+      <w:bookmarkStart w:id="27" w:name="_Toc451957227"/>
       <w:r>
         <w:rPr>
           <w:rFonts w:ascii="Times New Roman" w:hAnsi="Times New Roman" w:cs="Times New Roman"/>
@@ -30636,7 +31225,7 @@
           <w:lang w:val="ru-RU"/>
         </w:rPr>
       </w:pPr>
-      <w:bookmarkStart w:id="28" w:name="_Toc451951383"/>
+      <w:bookmarkStart w:id="28" w:name="_Toc451957228"/>
       <w:r>
         <w:rPr>
           <w:rFonts w:ascii="Times New Roman" w:hAnsi="Times New Roman" w:cs="Times New Roman"/>
@@ -30693,7 +31282,7 @@
           <w:lang w:val="ru-RU"/>
         </w:rPr>
       </w:pPr>
-      <w:bookmarkStart w:id="29" w:name="_Toc451951384"/>
+      <w:bookmarkStart w:id="29" w:name="_Toc451957229"/>
       <w:r>
         <w:rPr>
           <w:rFonts w:ascii="Times New Roman" w:hAnsi="Times New Roman" w:cs="Times New Roman"/>
@@ -30794,7 +31383,7 @@
         </w:numPr>
         <w:jc w:val="center"/>
       </w:pPr>
-      <w:bookmarkStart w:id="30" w:name="_Toc451951385"/>
+      <w:bookmarkStart w:id="30" w:name="_Toc451957230"/>
       <w:r>
         <w:lastRenderedPageBreak/>
         <w:t>Заключение</w:t>
@@ -31997,7 +32586,7 @@
         </w:numPr>
         <w:jc w:val="center"/>
       </w:pPr>
-      <w:bookmarkStart w:id="31" w:name="_Toc451951386"/>
+      <w:bookmarkStart w:id="31" w:name="_Toc451957231"/>
       <w:r>
         <w:lastRenderedPageBreak/>
         <w:t>Список использованных источников</w:t>
@@ -36317,7 +36906,7 @@
           <w:rPr>
             <w:noProof/>
           </w:rPr>
-          <w:t>4</w:t>
+          <w:t>54</w:t>
         </w:r>
         <w:r>
           <w:rPr>
@@ -38135,7 +38724,7 @@
 </file>
 
 <file path=customXml/itemProps1.xml><?xml version="1.0" encoding="utf-8"?>
-<ds:datastoreItem xmlns:ds="http://schemas.openxmlformats.org/officeDocument/2006/customXml" ds:itemID="{D3D4FA97-154F-4E06-9B8D-55E68A7A461A}">
+<ds:datastoreItem xmlns:ds="http://schemas.openxmlformats.org/officeDocument/2006/customXml" ds:itemID="{17A51FAD-F9DC-4ACB-8BF5-C4C6E1141374}">
   <ds:schemaRefs>
     <ds:schemaRef ds:uri="http://schemas.openxmlformats.org/officeDocument/2006/bibliography"/>
   </ds:schemaRefs>

</xml_diff>

<commit_message>
Documentation: added 4.8 part
</commit_message>
<xml_diff>
--- a/Documentations/Диплом.docx
+++ b/Documentations/Диплом.docx
@@ -30042,7 +30042,7 @@
       <w:pPr>
         <w:spacing w:after="0" w:line="360" w:lineRule="auto"/>
         <w:ind w:firstLine="720"/>
-        <w:jc w:val="both"/>
+        <w:jc w:val="center"/>
         <w:textAlignment w:val="top"/>
         <w:rPr>
           <w:rFonts w:ascii="Times New Roman" w:eastAsia="Calibri" w:hAnsi="Times New Roman" w:cs="Times New Roman"/>
@@ -30146,24 +30146,7 @@
           <w:sz w:val="28"/>
           <w:lang w:val="ru-RU"/>
         </w:rPr>
-        <w:t xml:space="preserve">Пример ответа за запрос к семантическому ресурсу по </w:t>
-      </w:r>
-      <w:r>
-        <w:rPr>
-          <w:rFonts w:ascii="Times New Roman" w:eastAsia="Calibri" w:hAnsi="Times New Roman" w:cs="Times New Roman"/>
-          <w:color w:val="000000" w:themeColor="text1"/>
-          <w:sz w:val="28"/>
-        </w:rPr>
-        <w:t>ID</w:t>
-      </w:r>
-      <w:r>
-        <w:rPr>
-          <w:rFonts w:ascii="Times New Roman" w:eastAsia="Calibri" w:hAnsi="Times New Roman" w:cs="Times New Roman"/>
-          <w:color w:val="000000" w:themeColor="text1"/>
-          <w:sz w:val="28"/>
-          <w:lang w:val="ru-RU"/>
-        </w:rPr>
-        <w:t>.</w:t>
+        <w:t>Пример ответа за запрос к семантическому ресурсу.</w:t>
       </w:r>
     </w:p>
     <w:p>
@@ -30732,43 +30715,6 @@
     </w:p>
     <w:p>
       <w:pPr>
-        <w:spacing w:after="0" w:line="360" w:lineRule="auto"/>
-        <w:ind w:firstLine="720"/>
-        <w:jc w:val="both"/>
-        <w:textAlignment w:val="top"/>
-        <w:rPr>
-          <w:rFonts w:ascii="Times New Roman" w:eastAsia="Times New Roman" w:hAnsi="Times New Roman" w:cs="Times New Roman"/>
-          <w:sz w:val="28"/>
-          <w:szCs w:val="20"/>
-          <w:lang w:val="ru-RU" w:eastAsia="ru-RU"/>
-        </w:rPr>
-      </w:pPr>
-    </w:p>
-    <w:p>
-      <w:pPr>
-        <w:spacing w:after="0" w:line="360" w:lineRule="auto"/>
-        <w:ind w:firstLine="720"/>
-        <w:jc w:val="both"/>
-        <w:textAlignment w:val="top"/>
-        <w:rPr>
-          <w:rFonts w:ascii="Times New Roman" w:eastAsia="Times New Roman" w:hAnsi="Times New Roman" w:cs="Times New Roman"/>
-          <w:sz w:val="28"/>
-          <w:szCs w:val="20"/>
-          <w:lang w:val="ru-RU" w:eastAsia="ru-RU"/>
-        </w:rPr>
-      </w:pPr>
-      <w:r>
-        <w:rPr>
-          <w:rFonts w:ascii="Times New Roman" w:eastAsia="Times New Roman" w:hAnsi="Times New Roman" w:cs="Times New Roman"/>
-          <w:sz w:val="28"/>
-          <w:szCs w:val="20"/>
-          <w:lang w:val="ru-RU" w:eastAsia="ru-RU"/>
-        </w:rPr>
-        <w:t xml:space="preserve"> + интерфейсы</w:t>
-      </w:r>
-    </w:p>
-    <w:p>
-      <w:pPr>
         <w:pStyle w:val="Heading2"/>
         <w:numPr>
           <w:ilvl w:val="1"/>
@@ -30825,8 +30771,6 @@
         </w:rPr>
         <w:t>,5</w:t>
       </w:r>
-      <w:bookmarkStart w:id="21" w:name="_GoBack"/>
-      <w:bookmarkEnd w:id="21"/>
       <w:r>
         <w:rPr>
           <w:rFonts w:ascii="Times New Roman" w:hAnsi="Times New Roman" w:cs="Times New Roman"/>
@@ -30847,11 +30791,1246 @@
         <w:textAlignment w:val="top"/>
         <w:rPr>
           <w:rFonts w:ascii="Times New Roman" w:eastAsia="Times New Roman" w:hAnsi="Times New Roman" w:cs="Times New Roman"/>
-          <w:sz w:val="28"/>
-          <w:szCs w:val="20"/>
-          <w:lang w:val="ru-RU" w:eastAsia="ru-RU"/>
-        </w:rPr>
-      </w:pPr>
+          <w:color w:val="000000" w:themeColor="text1"/>
+          <w:sz w:val="28"/>
+          <w:szCs w:val="20"/>
+          <w:lang w:val="ru-RU" w:eastAsia="ru-RU"/>
+        </w:rPr>
+      </w:pPr>
+      <w:r>
+        <w:rPr>
+          <w:rFonts w:ascii="Times New Roman" w:eastAsia="Times New Roman" w:hAnsi="Times New Roman" w:cs="Times New Roman"/>
+          <w:color w:val="000000" w:themeColor="text1"/>
+          <w:sz w:val="28"/>
+          <w:szCs w:val="20"/>
+          <w:lang w:val="ru-RU" w:eastAsia="ru-RU"/>
+        </w:rPr>
+        <w:t>Одн</w:t>
+      </w:r>
+      <w:r>
+        <w:rPr>
+          <w:rFonts w:ascii="Times New Roman" w:eastAsia="Times New Roman" w:hAnsi="Times New Roman" w:cs="Times New Roman"/>
+          <w:color w:val="000000" w:themeColor="text1"/>
+          <w:sz w:val="28"/>
+          <w:szCs w:val="20"/>
+          <w:lang w:val="ru-RU" w:eastAsia="ru-RU"/>
+        </w:rPr>
+        <w:t>им</w:t>
+      </w:r>
+      <w:r>
+        <w:rPr>
+          <w:rFonts w:ascii="Times New Roman" w:eastAsia="Times New Roman" w:hAnsi="Times New Roman" w:cs="Times New Roman"/>
+          <w:color w:val="000000" w:themeColor="text1"/>
+          <w:sz w:val="28"/>
+          <w:szCs w:val="20"/>
+          <w:lang w:val="ru-RU" w:eastAsia="ru-RU"/>
+        </w:rPr>
+        <w:t xml:space="preserve"> из </w:t>
+      </w:r>
+      <w:r>
+        <w:rPr>
+          <w:rFonts w:ascii="Times New Roman" w:eastAsia="Times New Roman" w:hAnsi="Times New Roman" w:cs="Times New Roman"/>
+          <w:color w:val="000000" w:themeColor="text1"/>
+          <w:sz w:val="28"/>
+          <w:szCs w:val="20"/>
+          <w:lang w:val="ru-RU" w:eastAsia="ru-RU"/>
+        </w:rPr>
+        <w:t xml:space="preserve">сложнейших вопросов в жизни </w:t>
+      </w:r>
+      <w:r>
+        <w:rPr>
+          <w:rFonts w:ascii="Times New Roman" w:eastAsia="Times New Roman" w:hAnsi="Times New Roman" w:cs="Times New Roman"/>
+          <w:color w:val="000000" w:themeColor="text1"/>
+          <w:sz w:val="28"/>
+          <w:szCs w:val="20"/>
+          <w:lang w:val="ru-RU" w:eastAsia="ru-RU"/>
+        </w:rPr>
+        <w:t>любого разработчика программного обеспечения на любо</w:t>
+      </w:r>
+      <w:r>
+        <w:rPr>
+          <w:rFonts w:ascii="Times New Roman" w:eastAsia="Times New Roman" w:hAnsi="Times New Roman" w:cs="Times New Roman"/>
+          <w:color w:val="000000" w:themeColor="text1"/>
+          <w:sz w:val="28"/>
+          <w:szCs w:val="20"/>
+          <w:lang w:val="ru-RU" w:eastAsia="ru-RU"/>
+        </w:rPr>
+        <w:t>й</w:t>
+      </w:r>
+      <w:r>
+        <w:rPr>
+          <w:rFonts w:ascii="Times New Roman" w:eastAsia="Times New Roman" w:hAnsi="Times New Roman" w:cs="Times New Roman"/>
+          <w:color w:val="000000" w:themeColor="text1"/>
+          <w:sz w:val="28"/>
+          <w:szCs w:val="20"/>
+          <w:lang w:val="ru-RU" w:eastAsia="ru-RU"/>
+        </w:rPr>
+        <w:t xml:space="preserve"> </w:t>
+      </w:r>
+      <w:r>
+        <w:rPr>
+          <w:rFonts w:ascii="Times New Roman" w:eastAsia="Times New Roman" w:hAnsi="Times New Roman" w:cs="Times New Roman"/>
+          <w:color w:val="000000" w:themeColor="text1"/>
+          <w:sz w:val="28"/>
+          <w:szCs w:val="20"/>
+          <w:lang w:val="ru-RU" w:eastAsia="ru-RU"/>
+        </w:rPr>
+        <w:t>платформе и языке</w:t>
+      </w:r>
+      <w:r>
+        <w:rPr>
+          <w:rFonts w:ascii="Times New Roman" w:eastAsia="Times New Roman" w:hAnsi="Times New Roman" w:cs="Times New Roman"/>
+          <w:color w:val="000000" w:themeColor="text1"/>
+          <w:sz w:val="28"/>
+          <w:szCs w:val="20"/>
+          <w:lang w:val="ru-RU" w:eastAsia="ru-RU"/>
+        </w:rPr>
+        <w:t xml:space="preserve"> программирования является </w:t>
+      </w:r>
+      <w:r>
+        <w:rPr>
+          <w:rFonts w:ascii="Times New Roman" w:eastAsia="Times New Roman" w:hAnsi="Times New Roman" w:cs="Times New Roman"/>
+          <w:color w:val="000000" w:themeColor="text1"/>
+          <w:sz w:val="28"/>
+          <w:szCs w:val="20"/>
+          <w:lang w:val="ru-RU" w:eastAsia="ru-RU"/>
+        </w:rPr>
+        <w:t xml:space="preserve">проблема </w:t>
+      </w:r>
+      <w:r>
+        <w:rPr>
+          <w:rFonts w:ascii="Times New Roman" w:eastAsia="Times New Roman" w:hAnsi="Times New Roman" w:cs="Times New Roman"/>
+          <w:color w:val="000000" w:themeColor="text1"/>
+          <w:sz w:val="28"/>
+          <w:szCs w:val="20"/>
+          <w:lang w:val="ru-RU" w:eastAsia="ru-RU"/>
+        </w:rPr>
+        <w:t>производительност</w:t>
+      </w:r>
+      <w:r>
+        <w:rPr>
+          <w:rFonts w:ascii="Times New Roman" w:eastAsia="Times New Roman" w:hAnsi="Times New Roman" w:cs="Times New Roman"/>
+          <w:color w:val="000000" w:themeColor="text1"/>
+          <w:sz w:val="28"/>
+          <w:szCs w:val="20"/>
+          <w:lang w:val="ru-RU" w:eastAsia="ru-RU"/>
+        </w:rPr>
+        <w:t>и</w:t>
+      </w:r>
+      <w:r>
+        <w:rPr>
+          <w:rFonts w:ascii="Times New Roman" w:eastAsia="Times New Roman" w:hAnsi="Times New Roman" w:cs="Times New Roman"/>
+          <w:color w:val="000000" w:themeColor="text1"/>
+          <w:sz w:val="28"/>
+          <w:szCs w:val="20"/>
+          <w:lang w:val="ru-RU" w:eastAsia="ru-RU"/>
+        </w:rPr>
+        <w:t xml:space="preserve"> разрабатываем</w:t>
+      </w:r>
+      <w:r>
+        <w:rPr>
+          <w:rFonts w:ascii="Times New Roman" w:eastAsia="Times New Roman" w:hAnsi="Times New Roman" w:cs="Times New Roman"/>
+          <w:color w:val="000000" w:themeColor="text1"/>
+          <w:sz w:val="28"/>
+          <w:szCs w:val="20"/>
+          <w:lang w:val="ru-RU" w:eastAsia="ru-RU"/>
+        </w:rPr>
+        <w:t>ых</w:t>
+      </w:r>
+      <w:r>
+        <w:rPr>
+          <w:rFonts w:ascii="Times New Roman" w:eastAsia="Times New Roman" w:hAnsi="Times New Roman" w:cs="Times New Roman"/>
+          <w:color w:val="000000" w:themeColor="text1"/>
+          <w:sz w:val="28"/>
+          <w:szCs w:val="20"/>
+          <w:lang w:val="ru-RU" w:eastAsia="ru-RU"/>
+        </w:rPr>
+        <w:t xml:space="preserve"> приложени</w:t>
+      </w:r>
+      <w:r>
+        <w:rPr>
+          <w:rFonts w:ascii="Times New Roman" w:eastAsia="Times New Roman" w:hAnsi="Times New Roman" w:cs="Times New Roman"/>
+          <w:color w:val="000000" w:themeColor="text1"/>
+          <w:sz w:val="28"/>
+          <w:szCs w:val="20"/>
+          <w:lang w:val="ru-RU" w:eastAsia="ru-RU"/>
+        </w:rPr>
+        <w:t>й</w:t>
+      </w:r>
+      <w:r>
+        <w:rPr>
+          <w:rFonts w:ascii="Times New Roman" w:eastAsia="Times New Roman" w:hAnsi="Times New Roman" w:cs="Times New Roman"/>
+          <w:color w:val="000000" w:themeColor="text1"/>
+          <w:sz w:val="28"/>
+          <w:szCs w:val="20"/>
+          <w:lang w:val="ru-RU" w:eastAsia="ru-RU"/>
+        </w:rPr>
+        <w:t xml:space="preserve">. </w:t>
+      </w:r>
+      <w:r>
+        <w:rPr>
+          <w:rFonts w:ascii="Times New Roman" w:eastAsia="Times New Roman" w:hAnsi="Times New Roman" w:cs="Times New Roman"/>
+          <w:color w:val="000000" w:themeColor="text1"/>
+          <w:sz w:val="28"/>
+          <w:szCs w:val="20"/>
+          <w:lang w:val="ru-RU" w:eastAsia="ru-RU"/>
+        </w:rPr>
+        <w:t>Фреймворк для генерации семантических данных</w:t>
+      </w:r>
+      <w:r>
+        <w:rPr>
+          <w:rFonts w:ascii="Times New Roman" w:eastAsia="Times New Roman" w:hAnsi="Times New Roman" w:cs="Times New Roman"/>
+          <w:color w:val="000000" w:themeColor="text1"/>
+          <w:sz w:val="28"/>
+          <w:szCs w:val="20"/>
+          <w:lang w:val="ru-RU" w:eastAsia="ru-RU"/>
+        </w:rPr>
+        <w:t xml:space="preserve">, разрабатываемый в данной </w:t>
+      </w:r>
+      <w:r>
+        <w:rPr>
+          <w:rFonts w:ascii="Times New Roman" w:eastAsia="Times New Roman" w:hAnsi="Times New Roman" w:cs="Times New Roman"/>
+          <w:color w:val="000000" w:themeColor="text1"/>
+          <w:sz w:val="28"/>
+          <w:szCs w:val="20"/>
+          <w:lang w:val="ru-RU" w:eastAsia="ru-RU"/>
+        </w:rPr>
+        <w:t>магистерской</w:t>
+      </w:r>
+      <w:r>
+        <w:rPr>
+          <w:rFonts w:ascii="Times New Roman" w:eastAsia="Times New Roman" w:hAnsi="Times New Roman" w:cs="Times New Roman"/>
+          <w:color w:val="000000" w:themeColor="text1"/>
+          <w:sz w:val="28"/>
+          <w:szCs w:val="20"/>
+          <w:lang w:val="ru-RU" w:eastAsia="ru-RU"/>
+        </w:rPr>
+        <w:t xml:space="preserve"> работе не </w:t>
+      </w:r>
+      <w:r>
+        <w:rPr>
+          <w:rFonts w:ascii="Times New Roman" w:eastAsia="Times New Roman" w:hAnsi="Times New Roman" w:cs="Times New Roman"/>
+          <w:color w:val="000000" w:themeColor="text1"/>
+          <w:sz w:val="28"/>
+          <w:szCs w:val="20"/>
+          <w:lang w:val="ru-RU" w:eastAsia="ru-RU"/>
+        </w:rPr>
+        <w:t>является</w:t>
+      </w:r>
+      <w:r>
+        <w:rPr>
+          <w:rFonts w:ascii="Times New Roman" w:eastAsia="Times New Roman" w:hAnsi="Times New Roman" w:cs="Times New Roman"/>
+          <w:color w:val="000000" w:themeColor="text1"/>
+          <w:sz w:val="28"/>
+          <w:szCs w:val="20"/>
+          <w:lang w:val="ru-RU" w:eastAsia="ru-RU"/>
+        </w:rPr>
+        <w:t xml:space="preserve"> исключени</w:t>
+      </w:r>
+      <w:r>
+        <w:rPr>
+          <w:rFonts w:ascii="Times New Roman" w:eastAsia="Times New Roman" w:hAnsi="Times New Roman" w:cs="Times New Roman"/>
+          <w:color w:val="000000" w:themeColor="text1"/>
+          <w:sz w:val="28"/>
+          <w:szCs w:val="20"/>
+          <w:lang w:val="ru-RU" w:eastAsia="ru-RU"/>
+        </w:rPr>
+        <w:t xml:space="preserve">ем. </w:t>
+      </w:r>
+    </w:p>
+    <w:p>
+      <w:pPr>
+        <w:spacing w:after="0" w:line="360" w:lineRule="auto"/>
+        <w:ind w:firstLine="720"/>
+        <w:jc w:val="both"/>
+        <w:textAlignment w:val="top"/>
+        <w:rPr>
+          <w:rFonts w:ascii="Times New Roman" w:eastAsia="Times New Roman" w:hAnsi="Times New Roman" w:cs="Times New Roman"/>
+          <w:color w:val="000000" w:themeColor="text1"/>
+          <w:sz w:val="28"/>
+          <w:szCs w:val="20"/>
+          <w:lang w:val="ru-RU" w:eastAsia="ru-RU"/>
+        </w:rPr>
+      </w:pPr>
+      <w:r>
+        <w:rPr>
+          <w:noProof/>
+        </w:rPr>
+        <w:drawing>
+          <wp:anchor distT="0" distB="0" distL="114300" distR="114300" simplePos="0" relativeHeight="251664384" behindDoc="0" locked="0" layoutInCell="1" allowOverlap="1" wp14:anchorId="5C44C9FB" wp14:editId="560590DA">
+            <wp:simplePos x="0" y="0"/>
+            <wp:positionH relativeFrom="margin">
+              <wp:align>left</wp:align>
+            </wp:positionH>
+            <wp:positionV relativeFrom="paragraph">
+              <wp:posOffset>2361629</wp:posOffset>
+            </wp:positionV>
+            <wp:extent cx="5838825" cy="1593215"/>
+            <wp:effectExtent l="0" t="0" r="9525" b="6985"/>
+            <wp:wrapTopAndBottom/>
+            <wp:docPr id="9" name="Picture 9"/>
+            <wp:cNvGraphicFramePr>
+              <a:graphicFrameLocks xmlns:a="http://schemas.openxmlformats.org/drawingml/2006/main" noChangeAspect="1"/>
+            </wp:cNvGraphicFramePr>
+            <a:graphic xmlns:a="http://schemas.openxmlformats.org/drawingml/2006/main">
+              <a:graphicData uri="http://schemas.openxmlformats.org/drawingml/2006/picture">
+                <pic:pic xmlns:pic="http://schemas.openxmlformats.org/drawingml/2006/picture">
+                  <pic:nvPicPr>
+                    <pic:cNvPr id="1" name=""/>
+                    <pic:cNvPicPr/>
+                  </pic:nvPicPr>
+                  <pic:blipFill>
+                    <a:blip r:embed="rId17">
+                      <a:extLst>
+                        <a:ext uri="{28A0092B-C50C-407E-A947-70E740481C1C}">
+                          <a14:useLocalDpi xmlns:a14="http://schemas.microsoft.com/office/drawing/2010/main" val="0"/>
+                        </a:ext>
+                      </a:extLst>
+                    </a:blip>
+                    <a:stretch>
+                      <a:fillRect/>
+                    </a:stretch>
+                  </pic:blipFill>
+                  <pic:spPr>
+                    <a:xfrm>
+                      <a:off x="0" y="0"/>
+                      <a:ext cx="5838825" cy="1593215"/>
+                    </a:xfrm>
+                    <a:prstGeom prst="rect">
+                      <a:avLst/>
+                    </a:prstGeom>
+                  </pic:spPr>
+                </pic:pic>
+              </a:graphicData>
+            </a:graphic>
+            <wp14:sizeRelH relativeFrom="page">
+              <wp14:pctWidth>0</wp14:pctWidth>
+            </wp14:sizeRelH>
+            <wp14:sizeRelV relativeFrom="page">
+              <wp14:pctHeight>0</wp14:pctHeight>
+            </wp14:sizeRelV>
+          </wp:anchor>
+        </w:drawing>
+      </w:r>
+      <w:r>
+        <w:rPr>
+          <w:rFonts w:ascii="Times New Roman" w:eastAsia="Times New Roman" w:hAnsi="Times New Roman" w:cs="Times New Roman"/>
+          <w:color w:val="000000" w:themeColor="text1"/>
+          <w:sz w:val="28"/>
+          <w:szCs w:val="20"/>
+          <w:lang w:val="ru-RU" w:eastAsia="ru-RU"/>
+        </w:rPr>
+        <w:t xml:space="preserve">После реализации </w:t>
+      </w:r>
+      <w:r>
+        <w:rPr>
+          <w:rFonts w:ascii="Times New Roman" w:eastAsia="Times New Roman" w:hAnsi="Times New Roman" w:cs="Times New Roman"/>
+          <w:color w:val="000000" w:themeColor="text1"/>
+          <w:sz w:val="28"/>
+          <w:szCs w:val="20"/>
+          <w:lang w:val="ru-RU" w:eastAsia="ru-RU"/>
+        </w:rPr>
+        <w:t xml:space="preserve">программного продукта были написаны четыре </w:t>
+      </w:r>
+      <w:r>
+        <w:rPr>
+          <w:rFonts w:ascii="Times New Roman" w:eastAsia="Times New Roman" w:hAnsi="Times New Roman" w:cs="Times New Roman"/>
+          <w:color w:val="000000" w:themeColor="text1"/>
+          <w:sz w:val="28"/>
+          <w:szCs w:val="20"/>
+          <w:lang w:eastAsia="ru-RU"/>
+        </w:rPr>
+        <w:t>e</w:t>
+      </w:r>
+      <w:r>
+        <w:rPr>
+          <w:rFonts w:ascii="Times New Roman" w:eastAsia="Times New Roman" w:hAnsi="Times New Roman" w:cs="Times New Roman"/>
+          <w:color w:val="000000" w:themeColor="text1"/>
+          <w:sz w:val="28"/>
+          <w:szCs w:val="20"/>
+          <w:lang w:val="ru-RU" w:eastAsia="ru-RU"/>
+        </w:rPr>
+        <w:t>2</w:t>
+      </w:r>
+      <w:r>
+        <w:rPr>
+          <w:rFonts w:ascii="Times New Roman" w:eastAsia="Times New Roman" w:hAnsi="Times New Roman" w:cs="Times New Roman"/>
+          <w:color w:val="000000" w:themeColor="text1"/>
+          <w:sz w:val="28"/>
+          <w:szCs w:val="20"/>
+          <w:lang w:eastAsia="ru-RU"/>
+        </w:rPr>
+        <w:t>e</w:t>
+      </w:r>
+      <w:r>
+        <w:rPr>
+          <w:rFonts w:ascii="Times New Roman" w:eastAsia="Times New Roman" w:hAnsi="Times New Roman" w:cs="Times New Roman"/>
+          <w:color w:val="000000" w:themeColor="text1"/>
+          <w:sz w:val="28"/>
+          <w:szCs w:val="20"/>
+          <w:lang w:val="ru-RU" w:eastAsia="ru-RU"/>
+        </w:rPr>
+        <w:t>-теста на производительность, которые пытаются получить одни и те же данные через разные контро</w:t>
+      </w:r>
+      <w:r>
+        <w:rPr>
+          <w:rFonts w:ascii="Times New Roman" w:eastAsia="Times New Roman" w:hAnsi="Times New Roman" w:cs="Times New Roman"/>
+          <w:color w:val="000000" w:themeColor="text1"/>
+          <w:sz w:val="28"/>
+          <w:szCs w:val="20"/>
+          <w:lang w:val="ru-RU" w:eastAsia="ru-RU"/>
+        </w:rPr>
+        <w:t xml:space="preserve">ллеры: обычный и семантический. </w:t>
+      </w:r>
+      <w:r>
+        <w:rPr>
+          <w:rFonts w:ascii="Times New Roman" w:eastAsia="Times New Roman" w:hAnsi="Times New Roman" w:cs="Times New Roman"/>
+          <w:color w:val="000000" w:themeColor="text1"/>
+          <w:sz w:val="28"/>
+          <w:szCs w:val="20"/>
+          <w:lang w:val="ru-RU" w:eastAsia="ru-RU"/>
+        </w:rPr>
+        <w:t xml:space="preserve">Их результаты вы можете увидеть на рисунке 10. </w:t>
+      </w:r>
+      <w:r>
+        <w:rPr>
+          <w:rFonts w:ascii="Times New Roman" w:eastAsia="Times New Roman" w:hAnsi="Times New Roman" w:cs="Times New Roman"/>
+          <w:color w:val="000000" w:themeColor="text1"/>
+          <w:sz w:val="28"/>
+          <w:szCs w:val="20"/>
+          <w:lang w:val="ru-RU" w:eastAsia="ru-RU"/>
+        </w:rPr>
+        <w:t xml:space="preserve">Тестирование производилось на простых данных (~90 записей, содержащих 2 поля). Однако этого достаточно, чтобы понять, что производительность фреймворка достаточно хорошая. Проблемы с производительностью обычно начинаются, если </w:t>
+      </w:r>
+      <w:r>
+        <w:rPr>
+          <w:rFonts w:ascii="Times New Roman" w:eastAsia="Times New Roman" w:hAnsi="Times New Roman" w:cs="Times New Roman"/>
+          <w:color w:val="000000" w:themeColor="text1"/>
+          <w:sz w:val="28"/>
+          <w:szCs w:val="20"/>
+          <w:lang w:val="ru-RU" w:eastAsia="ru-RU"/>
+        </w:rPr>
+        <w:t>запрос начинает выполняться более 500-1000 миллисекунд.</w:t>
+      </w:r>
+    </w:p>
+    <w:p>
+      <w:pPr>
+        <w:spacing w:after="0" w:line="360" w:lineRule="auto"/>
+        <w:ind w:firstLine="720"/>
+        <w:jc w:val="center"/>
+        <w:textAlignment w:val="top"/>
+        <w:rPr>
+          <w:rFonts w:ascii="Times New Roman" w:eastAsia="Calibri" w:hAnsi="Times New Roman" w:cs="Times New Roman"/>
+          <w:color w:val="000000" w:themeColor="text1"/>
+          <w:sz w:val="28"/>
+          <w:lang w:val="ru-RU"/>
+        </w:rPr>
+      </w:pPr>
+      <w:r>
+        <w:rPr>
+          <w:rFonts w:ascii="Times New Roman" w:eastAsia="Calibri" w:hAnsi="Times New Roman" w:cs="Times New Roman"/>
+          <w:color w:val="000000" w:themeColor="text1"/>
+          <w:sz w:val="28"/>
+          <w:lang w:val="ru-RU"/>
+        </w:rPr>
+        <w:t>Р</w:t>
+      </w:r>
+      <w:r>
+        <w:rPr>
+          <w:rFonts w:ascii="Times New Roman" w:eastAsia="Calibri" w:hAnsi="Times New Roman" w:cs="Times New Roman"/>
+          <w:color w:val="000000" w:themeColor="text1"/>
+          <w:sz w:val="28"/>
+          <w:lang w:val="ru-RU"/>
+        </w:rPr>
+        <w:t xml:space="preserve">исунок </w:t>
+      </w:r>
+      <w:r>
+        <w:rPr>
+          <w:rFonts w:ascii="Times New Roman" w:eastAsia="Calibri" w:hAnsi="Times New Roman" w:cs="Times New Roman"/>
+          <w:color w:val="000000" w:themeColor="text1"/>
+          <w:sz w:val="28"/>
+          <w:lang w:val="ru-RU"/>
+        </w:rPr>
+        <w:t>10</w:t>
+      </w:r>
+      <w:r>
+        <w:rPr>
+          <w:rFonts w:ascii="Times New Roman" w:eastAsia="Calibri" w:hAnsi="Times New Roman" w:cs="Times New Roman"/>
+          <w:color w:val="000000" w:themeColor="text1"/>
+          <w:sz w:val="28"/>
+          <w:lang w:val="ru-RU"/>
+        </w:rPr>
+        <w:t xml:space="preserve"> – </w:t>
+      </w:r>
+      <w:r>
+        <w:rPr>
+          <w:rFonts w:ascii="Times New Roman" w:eastAsia="Calibri" w:hAnsi="Times New Roman" w:cs="Times New Roman"/>
+          <w:color w:val="000000" w:themeColor="text1"/>
+          <w:sz w:val="28"/>
+          <w:lang w:val="ru-RU"/>
+        </w:rPr>
+        <w:t>Результаты тестов производительности</w:t>
+      </w:r>
+      <w:r>
+        <w:rPr>
+          <w:rFonts w:ascii="Times New Roman" w:eastAsia="Calibri" w:hAnsi="Times New Roman" w:cs="Times New Roman"/>
+          <w:color w:val="000000" w:themeColor="text1"/>
+          <w:sz w:val="28"/>
+          <w:lang w:val="ru-RU"/>
+        </w:rPr>
+        <w:t>.</w:t>
+      </w:r>
+    </w:p>
+    <w:p>
+      <w:pPr>
+        <w:spacing w:after="0" w:line="360" w:lineRule="auto"/>
+        <w:ind w:firstLine="720"/>
+        <w:jc w:val="both"/>
+        <w:textAlignment w:val="top"/>
+        <w:rPr>
+          <w:rFonts w:ascii="Times New Roman" w:eastAsia="Times New Roman" w:hAnsi="Times New Roman" w:cs="Times New Roman"/>
+          <w:color w:val="000000" w:themeColor="text1"/>
+          <w:sz w:val="28"/>
+          <w:szCs w:val="20"/>
+          <w:lang w:val="ru-RU" w:eastAsia="ru-RU"/>
+        </w:rPr>
+      </w:pPr>
+      <w:r>
+        <w:rPr>
+          <w:rFonts w:ascii="Times New Roman" w:eastAsia="Times New Roman" w:hAnsi="Times New Roman" w:cs="Times New Roman"/>
+          <w:color w:val="000000" w:themeColor="text1"/>
+          <w:sz w:val="28"/>
+          <w:szCs w:val="20"/>
+          <w:lang w:val="ru-RU" w:eastAsia="ru-RU"/>
+        </w:rPr>
+        <w:t xml:space="preserve">Однако стоит </w:t>
+      </w:r>
+      <w:r>
+        <w:rPr>
+          <w:rFonts w:ascii="Times New Roman" w:eastAsia="Times New Roman" w:hAnsi="Times New Roman" w:cs="Times New Roman"/>
+          <w:color w:val="000000" w:themeColor="text1"/>
+          <w:sz w:val="28"/>
+          <w:szCs w:val="20"/>
+          <w:lang w:val="ru-RU" w:eastAsia="ru-RU"/>
+        </w:rPr>
+        <w:t>обратить внимание</w:t>
+      </w:r>
+      <w:r>
+        <w:rPr>
+          <w:rFonts w:ascii="Times New Roman" w:eastAsia="Times New Roman" w:hAnsi="Times New Roman" w:cs="Times New Roman"/>
+          <w:color w:val="000000" w:themeColor="text1"/>
+          <w:sz w:val="28"/>
+          <w:szCs w:val="20"/>
+          <w:lang w:val="ru-RU" w:eastAsia="ru-RU"/>
+        </w:rPr>
+        <w:t xml:space="preserve">, что производительность семантической части ниже, чем производительность обычного </w:t>
+      </w:r>
+      <w:r>
+        <w:rPr>
+          <w:rFonts w:ascii="Times New Roman" w:eastAsia="Times New Roman" w:hAnsi="Times New Roman" w:cs="Times New Roman"/>
+          <w:color w:val="000000" w:themeColor="text1"/>
+          <w:sz w:val="28"/>
+          <w:szCs w:val="20"/>
+          <w:lang w:eastAsia="ru-RU"/>
+        </w:rPr>
+        <w:t>REST</w:t>
+      </w:r>
+      <w:r>
+        <w:rPr>
+          <w:rFonts w:ascii="Times New Roman" w:eastAsia="Times New Roman" w:hAnsi="Times New Roman" w:cs="Times New Roman"/>
+          <w:color w:val="000000" w:themeColor="text1"/>
+          <w:sz w:val="28"/>
+          <w:szCs w:val="20"/>
+          <w:lang w:val="ru-RU" w:eastAsia="ru-RU"/>
+        </w:rPr>
+        <w:t>-</w:t>
+      </w:r>
+      <w:r>
+        <w:rPr>
+          <w:rFonts w:ascii="Times New Roman" w:eastAsia="Times New Roman" w:hAnsi="Times New Roman" w:cs="Times New Roman"/>
+          <w:color w:val="000000" w:themeColor="text1"/>
+          <w:sz w:val="28"/>
+          <w:szCs w:val="20"/>
+          <w:lang w:val="ru-RU" w:eastAsia="ru-RU"/>
+        </w:rPr>
+        <w:lastRenderedPageBreak/>
+        <w:t xml:space="preserve">сервиса. </w:t>
+      </w:r>
+      <w:r>
+        <w:rPr>
+          <w:rFonts w:ascii="Times New Roman" w:eastAsia="Times New Roman" w:hAnsi="Times New Roman" w:cs="Times New Roman"/>
+          <w:color w:val="000000" w:themeColor="text1"/>
+          <w:sz w:val="28"/>
+          <w:szCs w:val="20"/>
+          <w:lang w:val="ru-RU" w:eastAsia="ru-RU"/>
+        </w:rPr>
+        <w:t xml:space="preserve">По ходе тестирования производительности эта разница приблизительно 2-4 раза.  </w:t>
+      </w:r>
+      <w:r>
+        <w:rPr>
+          <w:rFonts w:ascii="Times New Roman" w:eastAsia="Times New Roman" w:hAnsi="Times New Roman" w:cs="Times New Roman"/>
+          <w:color w:val="000000" w:themeColor="text1"/>
+          <w:sz w:val="28"/>
+          <w:szCs w:val="20"/>
+          <w:lang w:val="ru-RU" w:eastAsia="ru-RU"/>
+        </w:rPr>
+        <w:t xml:space="preserve">Это связано с тем, что семантическому сервису дополнительно приходится конвертировать данные в граф и сериализовывать их. Более того, информация в </w:t>
+      </w:r>
+      <w:r>
+        <w:rPr>
+          <w:rFonts w:ascii="Times New Roman" w:eastAsia="Times New Roman" w:hAnsi="Times New Roman" w:cs="Times New Roman"/>
+          <w:color w:val="000000" w:themeColor="text1"/>
+          <w:sz w:val="28"/>
+          <w:szCs w:val="20"/>
+          <w:lang w:val="ru-RU" w:eastAsia="ru-RU"/>
+        </w:rPr>
+        <w:t>формат</w:t>
+      </w:r>
+      <w:r>
+        <w:rPr>
+          <w:rFonts w:ascii="Times New Roman" w:eastAsia="Times New Roman" w:hAnsi="Times New Roman" w:cs="Times New Roman"/>
+          <w:color w:val="000000" w:themeColor="text1"/>
+          <w:sz w:val="28"/>
+          <w:szCs w:val="20"/>
+          <w:lang w:val="ru-RU" w:eastAsia="ru-RU"/>
+        </w:rPr>
+        <w:t>е</w:t>
+      </w:r>
+      <w:r>
+        <w:rPr>
+          <w:rFonts w:ascii="Times New Roman" w:eastAsia="Times New Roman" w:hAnsi="Times New Roman" w:cs="Times New Roman"/>
+          <w:color w:val="000000" w:themeColor="text1"/>
+          <w:sz w:val="28"/>
+          <w:szCs w:val="20"/>
+          <w:lang w:val="ru-RU" w:eastAsia="ru-RU"/>
+        </w:rPr>
+        <w:t xml:space="preserve"> </w:t>
+      </w:r>
+      <w:r>
+        <w:rPr>
+          <w:rFonts w:ascii="Times New Roman" w:eastAsia="Times New Roman" w:hAnsi="Times New Roman" w:cs="Times New Roman"/>
+          <w:color w:val="000000" w:themeColor="text1"/>
+          <w:sz w:val="28"/>
+          <w:szCs w:val="20"/>
+          <w:lang w:eastAsia="ru-RU"/>
+        </w:rPr>
+        <w:t>RDF</w:t>
+      </w:r>
+      <w:r>
+        <w:rPr>
+          <w:rFonts w:ascii="Times New Roman" w:eastAsia="Times New Roman" w:hAnsi="Times New Roman" w:cs="Times New Roman"/>
+          <w:color w:val="000000" w:themeColor="text1"/>
+          <w:sz w:val="28"/>
+          <w:szCs w:val="20"/>
+          <w:lang w:val="ru-RU" w:eastAsia="ru-RU"/>
+        </w:rPr>
+        <w:t>/</w:t>
+      </w:r>
+      <w:r>
+        <w:rPr>
+          <w:rFonts w:ascii="Times New Roman" w:eastAsia="Times New Roman" w:hAnsi="Times New Roman" w:cs="Times New Roman"/>
+          <w:color w:val="000000" w:themeColor="text1"/>
+          <w:sz w:val="28"/>
+          <w:szCs w:val="20"/>
+          <w:lang w:eastAsia="ru-RU"/>
+        </w:rPr>
+        <w:t>XML</w:t>
+      </w:r>
+      <w:r>
+        <w:rPr>
+          <w:rFonts w:ascii="Times New Roman" w:eastAsia="Times New Roman" w:hAnsi="Times New Roman" w:cs="Times New Roman"/>
+          <w:color w:val="000000" w:themeColor="text1"/>
+          <w:sz w:val="28"/>
+          <w:szCs w:val="20"/>
+          <w:lang w:val="ru-RU" w:eastAsia="ru-RU"/>
+        </w:rPr>
+        <w:t xml:space="preserve">, который использовался при тестировании имеет </w:t>
+      </w:r>
+      <w:r>
+        <w:rPr>
+          <w:rFonts w:ascii="Times New Roman" w:eastAsia="Times New Roman" w:hAnsi="Times New Roman" w:cs="Times New Roman"/>
+          <w:color w:val="000000" w:themeColor="text1"/>
+          <w:sz w:val="28"/>
+          <w:szCs w:val="20"/>
+          <w:lang w:val="ru-RU" w:eastAsia="ru-RU"/>
+        </w:rPr>
+        <w:t xml:space="preserve">больший объем, чем информация в формате </w:t>
+      </w:r>
+      <w:r>
+        <w:rPr>
+          <w:rFonts w:ascii="Times New Roman" w:eastAsia="Times New Roman" w:hAnsi="Times New Roman" w:cs="Times New Roman"/>
+          <w:color w:val="000000" w:themeColor="text1"/>
+          <w:sz w:val="28"/>
+          <w:szCs w:val="20"/>
+          <w:lang w:eastAsia="ru-RU"/>
+        </w:rPr>
+        <w:t>JSON</w:t>
+      </w:r>
+      <w:r>
+        <w:rPr>
+          <w:rFonts w:ascii="Times New Roman" w:eastAsia="Times New Roman" w:hAnsi="Times New Roman" w:cs="Times New Roman"/>
+          <w:color w:val="000000" w:themeColor="text1"/>
+          <w:sz w:val="28"/>
+          <w:szCs w:val="20"/>
+          <w:lang w:val="ru-RU" w:eastAsia="ru-RU"/>
+        </w:rPr>
+        <w:t>.</w:t>
+      </w:r>
+      <w:r>
+        <w:rPr>
+          <w:rFonts w:ascii="Times New Roman" w:eastAsia="Times New Roman" w:hAnsi="Times New Roman" w:cs="Times New Roman"/>
+          <w:color w:val="000000" w:themeColor="text1"/>
+          <w:sz w:val="28"/>
+          <w:szCs w:val="20"/>
+          <w:lang w:val="ru-RU" w:eastAsia="ru-RU"/>
+        </w:rPr>
+        <w:t xml:space="preserve"> </w:t>
+      </w:r>
+    </w:p>
+    <w:p>
+      <w:pPr>
+        <w:spacing w:after="0" w:line="360" w:lineRule="auto"/>
+        <w:ind w:firstLine="720"/>
+        <w:jc w:val="both"/>
+        <w:textAlignment w:val="top"/>
+        <w:rPr>
+          <w:rFonts w:ascii="Times New Roman" w:eastAsia="Times New Roman" w:hAnsi="Times New Roman" w:cs="Times New Roman"/>
+          <w:color w:val="000000" w:themeColor="text1"/>
+          <w:sz w:val="28"/>
+          <w:szCs w:val="20"/>
+          <w:lang w:val="ru-RU" w:eastAsia="ru-RU"/>
+        </w:rPr>
+      </w:pPr>
+      <w:r>
+        <w:rPr>
+          <w:rFonts w:ascii="Times New Roman" w:eastAsia="Times New Roman" w:hAnsi="Times New Roman" w:cs="Times New Roman"/>
+          <w:color w:val="000000" w:themeColor="text1"/>
+          <w:sz w:val="28"/>
+          <w:szCs w:val="20"/>
+          <w:lang w:val="ru-RU" w:eastAsia="ru-RU"/>
+        </w:rPr>
+        <w:t>Помимо данных, построения графов и сериализации производительность также теряется из-за использования рефлексии. В отличие от вышеизложенных проблем, проблему с рефлексией можно решить и это будет сделано в следующей версии фреймворка.</w:t>
+      </w:r>
+      <w:r>
+        <w:rPr>
+          <w:rFonts w:ascii="Times New Roman" w:eastAsia="Times New Roman" w:hAnsi="Times New Roman" w:cs="Times New Roman"/>
+          <w:color w:val="000000" w:themeColor="text1"/>
+          <w:sz w:val="28"/>
+          <w:szCs w:val="20"/>
+          <w:lang w:val="ru-RU" w:eastAsia="ru-RU"/>
+        </w:rPr>
+        <w:t xml:space="preserve"> Основная идея оптимизации производительности в том, чтобы собрать информацию о кла</w:t>
+      </w:r>
+      <w:r>
+        <w:rPr>
+          <w:rFonts w:ascii="Times New Roman" w:eastAsia="Times New Roman" w:hAnsi="Times New Roman" w:cs="Times New Roman"/>
+          <w:color w:val="000000" w:themeColor="text1"/>
+          <w:sz w:val="28"/>
+          <w:szCs w:val="20"/>
+          <w:lang w:val="ru-RU" w:eastAsia="ru-RU"/>
+        </w:rPr>
+        <w:t xml:space="preserve">ссе один раз, закешировать ее и автоматически сгенерировать высокопроизводительную функцию, которая будет создавать </w:t>
+      </w:r>
+      <w:r>
+        <w:rPr>
+          <w:rFonts w:ascii="Times New Roman" w:eastAsia="Times New Roman" w:hAnsi="Times New Roman" w:cs="Times New Roman"/>
+          <w:color w:val="000000" w:themeColor="text1"/>
+          <w:sz w:val="28"/>
+          <w:szCs w:val="20"/>
+          <w:lang w:eastAsia="ru-RU"/>
+        </w:rPr>
+        <w:t>RDF</w:t>
+      </w:r>
+      <w:r>
+        <w:rPr>
+          <w:rFonts w:ascii="Times New Roman" w:eastAsia="Times New Roman" w:hAnsi="Times New Roman" w:cs="Times New Roman"/>
+          <w:color w:val="000000" w:themeColor="text1"/>
+          <w:sz w:val="28"/>
+          <w:szCs w:val="20"/>
+          <w:lang w:val="ru-RU" w:eastAsia="ru-RU"/>
+        </w:rPr>
+        <w:t>-</w:t>
+      </w:r>
+      <w:r>
+        <w:rPr>
+          <w:rFonts w:ascii="Times New Roman" w:eastAsia="Times New Roman" w:hAnsi="Times New Roman" w:cs="Times New Roman"/>
+          <w:color w:val="000000" w:themeColor="text1"/>
+          <w:sz w:val="28"/>
+          <w:szCs w:val="20"/>
+          <w:lang w:val="ru-RU" w:eastAsia="ru-RU"/>
+        </w:rPr>
+        <w:t>граф без использования рефлексии. Иными словами, при первом запросе к сущности запрос будет идти дольше, однако все последующие запросы пройдут намного быстрее.</w:t>
+      </w:r>
+      <w:r>
+        <w:rPr>
+          <w:rFonts w:ascii="Times New Roman" w:eastAsia="Times New Roman" w:hAnsi="Times New Roman" w:cs="Times New Roman"/>
+          <w:color w:val="000000" w:themeColor="text1"/>
+          <w:sz w:val="28"/>
+          <w:szCs w:val="20"/>
+          <w:lang w:val="ru-RU" w:eastAsia="ru-RU"/>
+        </w:rPr>
+        <w:t xml:space="preserve"> Данное решение, предположительно сможет уменьшить разницу между </w:t>
+      </w:r>
+      <w:r>
+        <w:rPr>
+          <w:rFonts w:ascii="Times New Roman" w:eastAsia="Times New Roman" w:hAnsi="Times New Roman" w:cs="Times New Roman"/>
+          <w:color w:val="000000" w:themeColor="text1"/>
+          <w:sz w:val="28"/>
+          <w:szCs w:val="20"/>
+          <w:lang w:eastAsia="ru-RU"/>
+        </w:rPr>
+        <w:t>Web</w:t>
+      </w:r>
+      <w:r>
+        <w:rPr>
+          <w:rFonts w:ascii="Times New Roman" w:eastAsia="Times New Roman" w:hAnsi="Times New Roman" w:cs="Times New Roman"/>
+          <w:color w:val="000000" w:themeColor="text1"/>
+          <w:sz w:val="28"/>
+          <w:szCs w:val="20"/>
+          <w:lang w:val="ru-RU" w:eastAsia="ru-RU"/>
+        </w:rPr>
+        <w:t xml:space="preserve"> 2.0 </w:t>
+      </w:r>
+      <w:r>
+        <w:rPr>
+          <w:rFonts w:ascii="Times New Roman" w:eastAsia="Times New Roman" w:hAnsi="Times New Roman" w:cs="Times New Roman"/>
+          <w:color w:val="000000" w:themeColor="text1"/>
+          <w:sz w:val="28"/>
+          <w:szCs w:val="20"/>
+          <w:lang w:val="ru-RU" w:eastAsia="ru-RU"/>
+        </w:rPr>
+        <w:t xml:space="preserve">и </w:t>
+      </w:r>
+      <w:r>
+        <w:rPr>
+          <w:rFonts w:ascii="Times New Roman" w:eastAsia="Times New Roman" w:hAnsi="Times New Roman" w:cs="Times New Roman"/>
+          <w:color w:val="000000" w:themeColor="text1"/>
+          <w:sz w:val="28"/>
+          <w:szCs w:val="20"/>
+          <w:lang w:eastAsia="ru-RU"/>
+        </w:rPr>
+        <w:t>Web</w:t>
+      </w:r>
+      <w:r>
+        <w:rPr>
+          <w:rFonts w:ascii="Times New Roman" w:eastAsia="Times New Roman" w:hAnsi="Times New Roman" w:cs="Times New Roman"/>
+          <w:color w:val="000000" w:themeColor="text1"/>
+          <w:sz w:val="28"/>
+          <w:szCs w:val="20"/>
+          <w:lang w:val="ru-RU" w:eastAsia="ru-RU"/>
+        </w:rPr>
+        <w:t xml:space="preserve"> 3.0 </w:t>
+      </w:r>
+      <w:r>
+        <w:rPr>
+          <w:rFonts w:ascii="Times New Roman" w:eastAsia="Times New Roman" w:hAnsi="Times New Roman" w:cs="Times New Roman"/>
+          <w:color w:val="000000" w:themeColor="text1"/>
+          <w:sz w:val="28"/>
+          <w:szCs w:val="20"/>
+          <w:lang w:val="ru-RU" w:eastAsia="ru-RU"/>
+        </w:rPr>
+        <w:t>контроллерами до 1.2-1.5 раз.</w:t>
+      </w:r>
+      <w:r>
+        <w:rPr>
+          <w:rFonts w:ascii="Times New Roman" w:eastAsia="Times New Roman" w:hAnsi="Times New Roman" w:cs="Times New Roman"/>
+          <w:color w:val="000000" w:themeColor="text1"/>
+          <w:sz w:val="28"/>
+          <w:szCs w:val="20"/>
+          <w:lang w:val="ru-RU" w:eastAsia="ru-RU"/>
+        </w:rPr>
+        <w:t xml:space="preserve"> </w:t>
+      </w:r>
+    </w:p>
+    <w:p>
+      <w:pPr>
+        <w:spacing w:after="0" w:line="360" w:lineRule="auto"/>
+        <w:ind w:firstLine="720"/>
+        <w:jc w:val="both"/>
+        <w:textAlignment w:val="top"/>
+        <w:rPr>
+          <w:rFonts w:ascii="Times New Roman" w:eastAsia="Times New Roman" w:hAnsi="Times New Roman" w:cs="Times New Roman"/>
+          <w:color w:val="000000" w:themeColor="text1"/>
+          <w:sz w:val="28"/>
+          <w:szCs w:val="20"/>
+          <w:lang w:val="ru-RU" w:eastAsia="ru-RU"/>
+        </w:rPr>
+      </w:pPr>
+      <w:r>
+        <w:rPr>
+          <w:rFonts w:ascii="Times New Roman" w:eastAsia="Times New Roman" w:hAnsi="Times New Roman" w:cs="Times New Roman"/>
+          <w:color w:val="000000" w:themeColor="text1"/>
+          <w:sz w:val="28"/>
+          <w:szCs w:val="20"/>
+          <w:lang w:val="ru-RU" w:eastAsia="ru-RU"/>
+        </w:rPr>
+        <w:t xml:space="preserve">Другим путем увеличения производительности в конечном приложении может быть замена диалекта </w:t>
+      </w:r>
+      <w:r>
+        <w:rPr>
+          <w:rFonts w:ascii="Times New Roman" w:eastAsia="Times New Roman" w:hAnsi="Times New Roman" w:cs="Times New Roman"/>
+          <w:color w:val="000000" w:themeColor="text1"/>
+          <w:sz w:val="28"/>
+          <w:szCs w:val="20"/>
+          <w:lang w:eastAsia="ru-RU"/>
+        </w:rPr>
+        <w:t>RDF</w:t>
+      </w:r>
+      <w:r>
+        <w:rPr>
+          <w:rFonts w:ascii="Times New Roman" w:eastAsia="Times New Roman" w:hAnsi="Times New Roman" w:cs="Times New Roman"/>
+          <w:color w:val="000000" w:themeColor="text1"/>
+          <w:sz w:val="28"/>
+          <w:szCs w:val="20"/>
+          <w:lang w:val="ru-RU" w:eastAsia="ru-RU"/>
+        </w:rPr>
+        <w:t xml:space="preserve"> с </w:t>
+      </w:r>
+      <w:r>
+        <w:rPr>
+          <w:rFonts w:ascii="Times New Roman" w:eastAsia="Times New Roman" w:hAnsi="Times New Roman" w:cs="Times New Roman"/>
+          <w:color w:val="000000" w:themeColor="text1"/>
+          <w:sz w:val="28"/>
+          <w:szCs w:val="20"/>
+          <w:lang w:eastAsia="ru-RU"/>
+        </w:rPr>
+        <w:t>RDF</w:t>
+      </w:r>
+      <w:r>
+        <w:rPr>
+          <w:rFonts w:ascii="Times New Roman" w:eastAsia="Times New Roman" w:hAnsi="Times New Roman" w:cs="Times New Roman"/>
+          <w:color w:val="000000" w:themeColor="text1"/>
+          <w:sz w:val="28"/>
+          <w:szCs w:val="20"/>
+          <w:lang w:val="ru-RU" w:eastAsia="ru-RU"/>
+        </w:rPr>
+        <w:t>/</w:t>
+      </w:r>
+      <w:r>
+        <w:rPr>
+          <w:rFonts w:ascii="Times New Roman" w:eastAsia="Times New Roman" w:hAnsi="Times New Roman" w:cs="Times New Roman"/>
+          <w:color w:val="000000" w:themeColor="text1"/>
+          <w:sz w:val="28"/>
+          <w:szCs w:val="20"/>
+          <w:lang w:eastAsia="ru-RU"/>
+        </w:rPr>
+        <w:t>XML</w:t>
+      </w:r>
+      <w:r>
+        <w:rPr>
+          <w:rFonts w:ascii="Times New Roman" w:eastAsia="Times New Roman" w:hAnsi="Times New Roman" w:cs="Times New Roman"/>
+          <w:color w:val="000000" w:themeColor="text1"/>
+          <w:sz w:val="28"/>
+          <w:szCs w:val="20"/>
+          <w:lang w:val="ru-RU" w:eastAsia="ru-RU"/>
+        </w:rPr>
+        <w:t xml:space="preserve"> </w:t>
+      </w:r>
+      <w:r>
+        <w:rPr>
+          <w:rFonts w:ascii="Times New Roman" w:eastAsia="Times New Roman" w:hAnsi="Times New Roman" w:cs="Times New Roman"/>
+          <w:color w:val="000000" w:themeColor="text1"/>
+          <w:sz w:val="28"/>
+          <w:szCs w:val="20"/>
+          <w:lang w:val="ru-RU" w:eastAsia="ru-RU"/>
+        </w:rPr>
+        <w:t xml:space="preserve">на более легковесный, например </w:t>
+      </w:r>
+      <w:r>
+        <w:rPr>
+          <w:rFonts w:ascii="Times New Roman" w:eastAsia="Times New Roman" w:hAnsi="Times New Roman" w:cs="Times New Roman"/>
+          <w:color w:val="000000" w:themeColor="text1"/>
+          <w:sz w:val="28"/>
+          <w:szCs w:val="20"/>
+          <w:lang w:eastAsia="ru-RU"/>
+        </w:rPr>
+        <w:t>Notation</w:t>
+      </w:r>
+      <w:r>
+        <w:rPr>
+          <w:rFonts w:ascii="Times New Roman" w:eastAsia="Times New Roman" w:hAnsi="Times New Roman" w:cs="Times New Roman"/>
+          <w:color w:val="000000" w:themeColor="text1"/>
+          <w:sz w:val="28"/>
+          <w:szCs w:val="20"/>
+          <w:lang w:val="ru-RU" w:eastAsia="ru-RU"/>
+        </w:rPr>
+        <w:t>3</w:t>
+      </w:r>
+      <w:r>
+        <w:rPr>
+          <w:rFonts w:ascii="Times New Roman" w:eastAsia="Times New Roman" w:hAnsi="Times New Roman" w:cs="Times New Roman"/>
+          <w:color w:val="000000" w:themeColor="text1"/>
+          <w:sz w:val="28"/>
+          <w:szCs w:val="20"/>
+          <w:lang w:val="ru-RU" w:eastAsia="ru-RU"/>
+        </w:rPr>
+        <w:t xml:space="preserve">. В этом случае, на больших объемах данных возможен вариант, что семантический сервис станет работать быстрее обычного, так как обычный контроллер тоже сериализует данные, только в формат </w:t>
+      </w:r>
+      <w:r>
+        <w:rPr>
+          <w:rFonts w:ascii="Times New Roman" w:eastAsia="Times New Roman" w:hAnsi="Times New Roman" w:cs="Times New Roman"/>
+          <w:color w:val="000000" w:themeColor="text1"/>
+          <w:sz w:val="28"/>
+          <w:szCs w:val="20"/>
+          <w:lang w:eastAsia="ru-RU"/>
+        </w:rPr>
+        <w:t>JSON</w:t>
+      </w:r>
+      <w:r>
+        <w:rPr>
+          <w:rFonts w:ascii="Times New Roman" w:eastAsia="Times New Roman" w:hAnsi="Times New Roman" w:cs="Times New Roman"/>
+          <w:color w:val="000000" w:themeColor="text1"/>
+          <w:sz w:val="28"/>
+          <w:szCs w:val="20"/>
+          <w:lang w:val="ru-RU" w:eastAsia="ru-RU"/>
+        </w:rPr>
+        <w:t xml:space="preserve">, который требует меньше ресурсов, чем RDF/XML, но больше ресурсов, чем </w:t>
+      </w:r>
+      <w:r>
+        <w:rPr>
+          <w:rFonts w:ascii="Times New Roman" w:eastAsia="Times New Roman" w:hAnsi="Times New Roman" w:cs="Times New Roman"/>
+          <w:color w:val="000000" w:themeColor="text1"/>
+          <w:sz w:val="28"/>
+          <w:szCs w:val="20"/>
+          <w:lang w:eastAsia="ru-RU"/>
+        </w:rPr>
+        <w:t>Notation</w:t>
+      </w:r>
+      <w:r>
+        <w:rPr>
+          <w:rFonts w:ascii="Times New Roman" w:eastAsia="Times New Roman" w:hAnsi="Times New Roman" w:cs="Times New Roman"/>
+          <w:color w:val="000000" w:themeColor="text1"/>
+          <w:sz w:val="28"/>
+          <w:szCs w:val="20"/>
+          <w:lang w:val="ru-RU" w:eastAsia="ru-RU"/>
+        </w:rPr>
+        <w:t>3.</w:t>
+      </w:r>
+    </w:p>
+    <w:p>
+      <w:pPr>
+        <w:spacing w:after="0" w:line="360" w:lineRule="auto"/>
+        <w:ind w:firstLine="720"/>
+        <w:jc w:val="both"/>
+        <w:textAlignment w:val="top"/>
+        <w:rPr>
+          <w:rFonts w:ascii="Times New Roman" w:eastAsia="Times New Roman" w:hAnsi="Times New Roman" w:cs="Times New Roman"/>
+          <w:color w:val="000000" w:themeColor="text1"/>
+          <w:sz w:val="28"/>
+          <w:szCs w:val="20"/>
+          <w:lang w:val="ru-RU" w:eastAsia="ru-RU"/>
+        </w:rPr>
+      </w:pPr>
+      <w:r>
+        <w:rPr>
+          <w:rFonts w:ascii="Times New Roman" w:eastAsia="Times New Roman" w:hAnsi="Times New Roman" w:cs="Times New Roman"/>
+          <w:color w:val="000000" w:themeColor="text1"/>
+          <w:sz w:val="28"/>
+          <w:szCs w:val="20"/>
+          <w:lang w:val="ru-RU" w:eastAsia="ru-RU"/>
+        </w:rPr>
+        <w:t>Следующим путем для увеличения производительности безусловно является поддержка асинхронности. В данный момент, в приложении она не поддерживается, однако ее планируется реализовать в одной из следующих версий.</w:t>
+      </w:r>
+      <w:r>
+        <w:rPr>
+          <w:rFonts w:ascii="Times New Roman" w:eastAsia="Times New Roman" w:hAnsi="Times New Roman" w:cs="Times New Roman"/>
+          <w:color w:val="000000" w:themeColor="text1"/>
+          <w:sz w:val="28"/>
+          <w:szCs w:val="20"/>
+          <w:lang w:val="ru-RU" w:eastAsia="ru-RU"/>
+        </w:rPr>
+        <w:t xml:space="preserve"> Т</w:t>
+      </w:r>
+      <w:r>
+        <w:rPr>
+          <w:rFonts w:ascii="Times New Roman" w:eastAsia="Times New Roman" w:hAnsi="Times New Roman" w:cs="Times New Roman"/>
+          <w:color w:val="000000" w:themeColor="text1"/>
+          <w:sz w:val="28"/>
+          <w:szCs w:val="20"/>
+          <w:lang w:val="ru-RU" w:eastAsia="ru-RU"/>
+        </w:rPr>
+        <w:t>ехнология асинхронности позволяет экономить потоки</w:t>
+      </w:r>
+      <w:r>
+        <w:rPr>
+          <w:rFonts w:ascii="Times New Roman" w:eastAsia="Times New Roman" w:hAnsi="Times New Roman" w:cs="Times New Roman"/>
+          <w:color w:val="000000" w:themeColor="text1"/>
+          <w:sz w:val="28"/>
+          <w:szCs w:val="20"/>
+          <w:lang w:val="ru-RU" w:eastAsia="ru-RU"/>
+        </w:rPr>
+        <w:t xml:space="preserve">. Напрямую, на прирост производительности она не повлияет, однако при большом количестве запросов на сервер, когда закончатся все выделенные </w:t>
+      </w:r>
+      <w:r>
+        <w:rPr>
+          <w:rFonts w:ascii="Times New Roman" w:eastAsia="Times New Roman" w:hAnsi="Times New Roman" w:cs="Times New Roman"/>
+          <w:color w:val="000000" w:themeColor="text1"/>
+          <w:sz w:val="28"/>
+          <w:szCs w:val="20"/>
+          <w:lang w:val="ru-RU" w:eastAsia="ru-RU"/>
+        </w:rPr>
+        <w:lastRenderedPageBreak/>
+        <w:t xml:space="preserve">сервером на процесс потоки синхронное приложение вынуждено будет ждать, в то время как асинхронное приложение продолжит стабильно работать. </w:t>
+      </w:r>
+    </w:p>
+    <w:p>
+      <w:pPr>
+        <w:spacing w:after="0" w:line="360" w:lineRule="auto"/>
+        <w:jc w:val="both"/>
+        <w:textAlignment w:val="top"/>
+        <w:rPr>
+          <w:rFonts w:ascii="Times New Roman" w:eastAsia="Times New Roman" w:hAnsi="Times New Roman" w:cs="Times New Roman"/>
+          <w:color w:val="000000" w:themeColor="text1"/>
+          <w:sz w:val="28"/>
+          <w:szCs w:val="20"/>
+          <w:lang w:val="ru-RU" w:eastAsia="ru-RU"/>
+        </w:rPr>
+      </w:pPr>
+      <w:r>
+        <w:rPr>
+          <w:noProof/>
+        </w:rPr>
+        <w:drawing>
+          <wp:inline distT="0" distB="0" distL="0" distR="0" wp14:anchorId="245F3EFD" wp14:editId="52EAE739">
+            <wp:extent cx="5760085" cy="3517900"/>
+            <wp:effectExtent l="0" t="0" r="0" b="6350"/>
+            <wp:docPr id="11" name="Picture 11"/>
+            <wp:cNvGraphicFramePr>
+              <a:graphicFrameLocks xmlns:a="http://schemas.openxmlformats.org/drawingml/2006/main" noChangeAspect="1"/>
+            </wp:cNvGraphicFramePr>
+            <a:graphic xmlns:a="http://schemas.openxmlformats.org/drawingml/2006/main">
+              <a:graphicData uri="http://schemas.openxmlformats.org/drawingml/2006/picture">
+                <pic:pic xmlns:pic="http://schemas.openxmlformats.org/drawingml/2006/picture">
+                  <pic:nvPicPr>
+                    <pic:cNvPr id="1" name=""/>
+                    <pic:cNvPicPr/>
+                  </pic:nvPicPr>
+                  <pic:blipFill>
+                    <a:blip r:embed="rId18"/>
+                    <a:stretch>
+                      <a:fillRect/>
+                    </a:stretch>
+                  </pic:blipFill>
+                  <pic:spPr>
+                    <a:xfrm>
+                      <a:off x="0" y="0"/>
+                      <a:ext cx="5760085" cy="3517900"/>
+                    </a:xfrm>
+                    <a:prstGeom prst="rect">
+                      <a:avLst/>
+                    </a:prstGeom>
+                  </pic:spPr>
+                </pic:pic>
+              </a:graphicData>
+            </a:graphic>
+          </wp:inline>
+        </w:drawing>
+      </w:r>
+    </w:p>
+    <w:p>
+      <w:pPr>
+        <w:spacing w:after="0" w:line="360" w:lineRule="auto"/>
+        <w:ind w:firstLine="720"/>
+        <w:jc w:val="center"/>
+        <w:textAlignment w:val="top"/>
+        <w:rPr>
+          <w:rFonts w:ascii="Times New Roman" w:eastAsia="Calibri" w:hAnsi="Times New Roman" w:cs="Times New Roman"/>
+          <w:color w:val="000000" w:themeColor="text1"/>
+          <w:sz w:val="28"/>
+          <w:lang w:val="ru-RU"/>
+        </w:rPr>
+      </w:pPr>
+      <w:r>
+        <w:rPr>
+          <w:rFonts w:ascii="Times New Roman" w:eastAsia="Calibri" w:hAnsi="Times New Roman" w:cs="Times New Roman"/>
+          <w:color w:val="000000" w:themeColor="text1"/>
+          <w:sz w:val="28"/>
+          <w:lang w:val="ru-RU"/>
+        </w:rPr>
+        <w:t>Р</w:t>
+      </w:r>
+      <w:r>
+        <w:rPr>
+          <w:rFonts w:ascii="Times New Roman" w:eastAsia="Calibri" w:hAnsi="Times New Roman" w:cs="Times New Roman"/>
+          <w:color w:val="000000" w:themeColor="text1"/>
+          <w:sz w:val="28"/>
+          <w:lang w:val="ru-RU"/>
+        </w:rPr>
+        <w:t xml:space="preserve">исунок </w:t>
+      </w:r>
+      <w:r>
+        <w:rPr>
+          <w:rFonts w:ascii="Times New Roman" w:eastAsia="Calibri" w:hAnsi="Times New Roman" w:cs="Times New Roman"/>
+          <w:color w:val="000000" w:themeColor="text1"/>
+          <w:sz w:val="28"/>
+          <w:lang w:val="ru-RU"/>
+        </w:rPr>
+        <w:t>11</w:t>
+      </w:r>
+      <w:r>
+        <w:rPr>
+          <w:rFonts w:ascii="Times New Roman" w:eastAsia="Calibri" w:hAnsi="Times New Roman" w:cs="Times New Roman"/>
+          <w:color w:val="000000" w:themeColor="text1"/>
+          <w:sz w:val="28"/>
+          <w:lang w:val="ru-RU"/>
+        </w:rPr>
+        <w:t xml:space="preserve"> – </w:t>
+      </w:r>
+      <w:r>
+        <w:rPr>
+          <w:rFonts w:ascii="Times New Roman" w:eastAsia="Calibri" w:hAnsi="Times New Roman" w:cs="Times New Roman"/>
+          <w:color w:val="000000" w:themeColor="text1"/>
+          <w:sz w:val="28"/>
+          <w:lang w:val="ru-RU"/>
+        </w:rPr>
+        <w:t>Сравнение производительности синхронного и асинхронного подходов</w:t>
+      </w:r>
+      <w:r>
+        <w:rPr>
+          <w:rFonts w:ascii="Times New Roman" w:eastAsia="Calibri" w:hAnsi="Times New Roman" w:cs="Times New Roman"/>
+          <w:color w:val="000000" w:themeColor="text1"/>
+          <w:sz w:val="28"/>
+          <w:lang w:val="ru-RU"/>
+        </w:rPr>
+        <w:t>.</w:t>
+      </w:r>
+    </w:p>
+    <w:p>
+      <w:pPr>
+        <w:spacing w:after="0" w:line="360" w:lineRule="auto"/>
+        <w:jc w:val="both"/>
+        <w:textAlignment w:val="top"/>
+        <w:rPr>
+          <w:rFonts w:ascii="Times New Roman" w:eastAsia="Times New Roman" w:hAnsi="Times New Roman" w:cs="Times New Roman"/>
+          <w:color w:val="000000" w:themeColor="text1"/>
+          <w:sz w:val="28"/>
+          <w:szCs w:val="20"/>
+          <w:lang w:val="ru-RU" w:eastAsia="ru-RU"/>
+        </w:rPr>
+      </w:pPr>
+      <w:r>
+        <w:rPr>
+          <w:rFonts w:ascii="Times New Roman" w:eastAsia="Times New Roman" w:hAnsi="Times New Roman" w:cs="Times New Roman"/>
+          <w:color w:val="000000" w:themeColor="text1"/>
+          <w:sz w:val="28"/>
+          <w:szCs w:val="20"/>
+          <w:lang w:val="ru-RU" w:eastAsia="ru-RU"/>
+        </w:rPr>
+        <w:tab/>
+        <w:t xml:space="preserve">Сравнение времени отклика на запрос синхронного и асинхронного подходов можно увидеть на рисунке 11. Синей линией обозначен синхронный подход, зеленой – асинхронный. </w:t>
+      </w:r>
+      <w:r>
+        <w:rPr>
+          <w:rFonts w:ascii="Times New Roman" w:eastAsia="Times New Roman" w:hAnsi="Times New Roman" w:cs="Times New Roman"/>
+          <w:color w:val="000000" w:themeColor="text1"/>
+          <w:sz w:val="28"/>
+          <w:szCs w:val="20"/>
+          <w:lang w:val="ru-RU" w:eastAsia="ru-RU"/>
+        </w:rPr>
+        <w:t>По достижению максимального количества потоков (50) синхронное приложение начинает значительно терять в производительности. В свою очередь асинхронное приложение в производительности по достижению максимального количества потоков не теряет.</w:t>
+      </w:r>
+      <w:bookmarkStart w:id="21" w:name="_GoBack"/>
+      <w:bookmarkEnd w:id="21"/>
     </w:p>
     <w:p>
       <w:pPr>
@@ -36836,7 +38015,7 @@
       </w:r>
     </w:p>
     <w:sectPr>
-      <w:footerReference w:type="default" r:id="rId17"/>
+      <w:footerReference w:type="default" r:id="rId19"/>
       <w:pgSz w:w="11906" w:h="16838" w:code="9"/>
       <w:pgMar w:top="1134" w:right="1134" w:bottom="567" w:left="1701" w:header="720" w:footer="720" w:gutter="0"/>
       <w:cols w:space="720"/>
@@ -38159,7 +39338,6 @@
   <w:style w:type="character" w:default="1" w:styleId="DefaultParagraphFont">
     <w:name w:val="Default Paragraph Font"/>
     <w:uiPriority w:val="1"/>
-    <w:semiHidden/>
     <w:unhideWhenUsed/>
   </w:style>
   <w:style w:type="table" w:default="1" w:styleId="TableNormal">
@@ -38724,7 +39902,7 @@
 </file>
 
 <file path=customXml/itemProps1.xml><?xml version="1.0" encoding="utf-8"?>
-<ds:datastoreItem xmlns:ds="http://schemas.openxmlformats.org/officeDocument/2006/customXml" ds:itemID="{17A51FAD-F9DC-4ACB-8BF5-C4C6E1141374}">
+<ds:datastoreItem xmlns:ds="http://schemas.openxmlformats.org/officeDocument/2006/customXml" ds:itemID="{717E585D-C3A2-487F-8E49-1BEA1C535B1C}">
   <ds:schemaRefs>
     <ds:schemaRef ds:uri="http://schemas.openxmlformats.org/officeDocument/2006/bibliography"/>
   </ds:schemaRefs>

</xml_diff>

<commit_message>
Documentation: added text for 4.9 part (picture left).
</commit_message>
<xml_diff>
--- a/Documentations/Диплом.docx
+++ b/Documentations/Диплом.docx
@@ -733,8 +733,6 @@
       </w:r>
       <w:bookmarkEnd w:id="0"/>
     </w:p>
-    <w:bookmarkStart w:id="1" w:name="_GoBack"/>
-    <w:bookmarkEnd w:id="1"/>
     <w:p>
       <w:pPr>
         <w:pStyle w:val="TOC1"/>
@@ -3474,12 +3472,12 @@
         </w:numPr>
         <w:jc w:val="center"/>
       </w:pPr>
-      <w:bookmarkStart w:id="2" w:name="_Toc451974279"/>
+      <w:bookmarkStart w:id="1" w:name="_Toc451974279"/>
       <w:r>
         <w:lastRenderedPageBreak/>
         <w:t>Введение</w:t>
       </w:r>
-      <w:bookmarkEnd w:id="2"/>
+      <w:bookmarkEnd w:id="1"/>
     </w:p>
     <w:p>
       <w:pPr>
@@ -5155,7 +5153,7 @@
       <w:pPr>
         <w:pStyle w:val="Heading1"/>
       </w:pPr>
-      <w:bookmarkStart w:id="3" w:name="_Toc451974280"/>
+      <w:bookmarkStart w:id="2" w:name="_Toc451974280"/>
       <w:r>
         <w:rPr>
           <w:caps w:val="0"/>
@@ -5163,7 +5161,7 @@
         <w:lastRenderedPageBreak/>
         <w:t>Аналогичные программные продукты</w:t>
       </w:r>
-      <w:bookmarkEnd w:id="3"/>
+      <w:bookmarkEnd w:id="2"/>
     </w:p>
     <w:p>
       <w:pPr>
@@ -9964,7 +9962,7 @@
       <w:pPr>
         <w:pStyle w:val="Heading1"/>
       </w:pPr>
-      <w:bookmarkStart w:id="4" w:name="_Toc451974281"/>
+      <w:bookmarkStart w:id="3" w:name="_Toc451974281"/>
       <w:r>
         <w:rPr>
           <w:caps w:val="0"/>
@@ -9972,7 +9970,7 @@
         <w:lastRenderedPageBreak/>
         <w:t>Теоретическая часть</w:t>
       </w:r>
-      <w:bookmarkEnd w:id="4"/>
+      <w:bookmarkEnd w:id="3"/>
     </w:p>
     <w:p>
       <w:pPr>
@@ -9991,7 +9989,7 @@
           <w:lang w:val="ru-RU"/>
         </w:rPr>
       </w:pPr>
-      <w:bookmarkStart w:id="5" w:name="_Toc451974282"/>
+      <w:bookmarkStart w:id="4" w:name="_Toc451974282"/>
       <w:r>
         <w:rPr>
           <w:rFonts w:ascii="Times New Roman" w:hAnsi="Times New Roman" w:cs="Times New Roman"/>
@@ -10022,7 +10020,7 @@
         </w:rPr>
         <w:t>Семантического Веба</w:t>
       </w:r>
-      <w:bookmarkEnd w:id="5"/>
+      <w:bookmarkEnd w:id="4"/>
     </w:p>
     <w:p>
       <w:pPr>
@@ -13429,7 +13427,7 @@
           <w:lang w:val="ru-RU"/>
         </w:rPr>
       </w:pPr>
-      <w:bookmarkStart w:id="6" w:name="_Toc451974283"/>
+      <w:bookmarkStart w:id="5" w:name="_Toc451974283"/>
       <w:r>
         <w:rPr>
           <w:rFonts w:ascii="Times New Roman" w:hAnsi="Times New Roman" w:cs="Times New Roman"/>
@@ -13460,7 +13458,7 @@
         </w:rPr>
         <w:t>методологий разработки</w:t>
       </w:r>
-      <w:bookmarkEnd w:id="6"/>
+      <w:bookmarkEnd w:id="5"/>
     </w:p>
     <w:p>
       <w:pPr>
@@ -16954,7 +16952,7 @@
       <w:pPr>
         <w:pStyle w:val="Heading1"/>
       </w:pPr>
-      <w:bookmarkStart w:id="7" w:name="_Toc451974284"/>
+      <w:bookmarkStart w:id="6" w:name="_Toc451974284"/>
       <w:r>
         <w:lastRenderedPageBreak/>
         <w:t>О</w:t>
@@ -16965,7 +16963,7 @@
         </w:rPr>
         <w:t>боснование актуальности разработки фреймворка</w:t>
       </w:r>
-      <w:bookmarkEnd w:id="7"/>
+      <w:bookmarkEnd w:id="6"/>
     </w:p>
     <w:p>
       <w:pPr>
@@ -16984,7 +16982,7 @@
           <w:lang w:val="ru-RU"/>
         </w:rPr>
       </w:pPr>
-      <w:bookmarkStart w:id="8" w:name="_Toc451974285"/>
+      <w:bookmarkStart w:id="7" w:name="_Toc451974285"/>
       <w:r>
         <w:rPr>
           <w:rFonts w:ascii="Times New Roman" w:hAnsi="Times New Roman" w:cs="Times New Roman"/>
@@ -17025,7 +17023,7 @@
         </w:rPr>
         <w:t>0</w:t>
       </w:r>
-      <w:bookmarkEnd w:id="8"/>
+      <w:bookmarkEnd w:id="7"/>
     </w:p>
     <w:p>
       <w:pPr>
@@ -19369,7 +19367,7 @@
           <w:lang w:val="ru-RU"/>
         </w:rPr>
       </w:pPr>
-      <w:bookmarkStart w:id="9" w:name="_Toc451974286"/>
+      <w:bookmarkStart w:id="8" w:name="_Toc451974286"/>
       <w:r>
         <w:rPr>
           <w:rFonts w:ascii="Times New Roman" w:hAnsi="Times New Roman" w:cs="Times New Roman"/>
@@ -19420,7 +19418,7 @@
         </w:rPr>
         <w:t>0</w:t>
       </w:r>
-      <w:bookmarkEnd w:id="9"/>
+      <w:bookmarkEnd w:id="8"/>
     </w:p>
     <w:p>
       <w:pPr>
@@ -19879,7 +19877,7 @@
           <w:lang w:val="ru-RU"/>
         </w:rPr>
       </w:pPr>
-      <w:bookmarkStart w:id="10" w:name="_Toc451974287"/>
+      <w:bookmarkStart w:id="9" w:name="_Toc451974287"/>
       <w:r>
         <w:rPr>
           <w:rFonts w:ascii="Times New Roman" w:hAnsi="Times New Roman" w:cs="Times New Roman"/>
@@ -19920,7 +19918,7 @@
         </w:rPr>
         <w:t>0</w:t>
       </w:r>
-      <w:bookmarkEnd w:id="10"/>
+      <w:bookmarkEnd w:id="9"/>
     </w:p>
     <w:p>
       <w:pPr>
@@ -20590,7 +20588,7 @@
           <w:lang w:val="ru-RU"/>
         </w:rPr>
       </w:pPr>
-      <w:bookmarkStart w:id="11" w:name="_Toc451974288"/>
+      <w:bookmarkStart w:id="10" w:name="_Toc451974288"/>
       <w:r>
         <w:rPr>
           <w:rFonts w:ascii="Times New Roman" w:hAnsi="Times New Roman" w:cs="Times New Roman"/>
@@ -20621,7 +20619,7 @@
         </w:rPr>
         <w:t xml:space="preserve"> 3.0</w:t>
       </w:r>
-      <w:bookmarkEnd w:id="11"/>
+      <w:bookmarkEnd w:id="10"/>
     </w:p>
     <w:p>
       <w:pPr>
@@ -21047,7 +21045,7 @@
           <w:lang w:val="ru-RU"/>
         </w:rPr>
       </w:pPr>
-      <w:bookmarkStart w:id="12" w:name="_Toc451974289"/>
+      <w:bookmarkStart w:id="11" w:name="_Toc451974289"/>
       <w:r>
         <w:rPr>
           <w:rFonts w:ascii="Times New Roman" w:hAnsi="Times New Roman" w:cs="Times New Roman"/>
@@ -21058,7 +21056,7 @@
         </w:rPr>
         <w:t>Выбранный путь решения</w:t>
       </w:r>
-      <w:bookmarkEnd w:id="12"/>
+      <w:bookmarkEnd w:id="11"/>
     </w:p>
     <w:p>
       <w:pPr>
@@ -22331,7 +22329,7 @@
           <w:lang w:val="en-US"/>
         </w:rPr>
       </w:pPr>
-      <w:bookmarkStart w:id="13" w:name="_Toc451974290"/>
+      <w:bookmarkStart w:id="12" w:name="_Toc451974290"/>
       <w:r>
         <w:lastRenderedPageBreak/>
         <w:t>Р</w:t>
@@ -22369,7 +22367,7 @@
         </w:rPr>
         <w:t>)</w:t>
       </w:r>
-      <w:bookmarkEnd w:id="13"/>
+      <w:bookmarkEnd w:id="12"/>
     </w:p>
     <w:p>
       <w:pPr>
@@ -22388,7 +22386,7 @@
           <w:lang w:val="ru-RU"/>
         </w:rPr>
       </w:pPr>
-      <w:bookmarkStart w:id="14" w:name="_Toc451974291"/>
+      <w:bookmarkStart w:id="13" w:name="_Toc451974291"/>
       <w:r>
         <w:rPr>
           <w:rFonts w:ascii="Times New Roman" w:hAnsi="Times New Roman" w:cs="Times New Roman"/>
@@ -22409,7 +22407,7 @@
         </w:rPr>
         <w:t>рограммные и языковые средства</w:t>
       </w:r>
-      <w:bookmarkEnd w:id="14"/>
+      <w:bookmarkEnd w:id="13"/>
     </w:p>
     <w:p>
       <w:pPr>
@@ -24034,7 +24032,7 @@
           <w:lang w:val="ru-RU"/>
         </w:rPr>
       </w:pPr>
-      <w:bookmarkStart w:id="15" w:name="_Toc451974292"/>
+      <w:bookmarkStart w:id="14" w:name="_Toc451974292"/>
       <w:r>
         <w:rPr>
           <w:rFonts w:ascii="Times New Roman" w:hAnsi="Times New Roman" w:cs="Times New Roman"/>
@@ -24045,7 +24043,7 @@
         </w:rPr>
         <w:t>Описание архитектуры</w:t>
       </w:r>
-      <w:bookmarkEnd w:id="15"/>
+      <w:bookmarkEnd w:id="14"/>
     </w:p>
     <w:p>
       <w:pPr>
@@ -25238,7 +25236,7 @@
           <w:lang w:val="ru-RU"/>
         </w:rPr>
       </w:pPr>
-      <w:bookmarkStart w:id="16" w:name="_Toc451974293"/>
+      <w:bookmarkStart w:id="15" w:name="_Toc451974293"/>
       <w:r>
         <w:rPr>
           <w:rFonts w:ascii="Times New Roman" w:hAnsi="Times New Roman" w:cs="Times New Roman"/>
@@ -25249,7 +25247,7 @@
         </w:rPr>
         <w:t>Описание модуля Репозиторий</w:t>
       </w:r>
-      <w:bookmarkEnd w:id="16"/>
+      <w:bookmarkEnd w:id="15"/>
     </w:p>
     <w:p>
       <w:pPr>
@@ -26877,7 +26875,7 @@
           <w:lang w:val="ru-RU"/>
         </w:rPr>
       </w:pPr>
-      <w:bookmarkStart w:id="17" w:name="_Toc451974294"/>
+      <w:bookmarkStart w:id="16" w:name="_Toc451974294"/>
       <w:r>
         <w:rPr>
           <w:rFonts w:ascii="Times New Roman" w:hAnsi="Times New Roman" w:cs="Times New Roman"/>
@@ -26888,7 +26886,7 @@
         </w:rPr>
         <w:t>Описание модуля Валидатор</w:t>
       </w:r>
-      <w:bookmarkEnd w:id="17"/>
+      <w:bookmarkEnd w:id="16"/>
     </w:p>
     <w:p>
       <w:pPr>
@@ -27344,7 +27342,7 @@
           <w:lang w:val="ru-RU"/>
         </w:rPr>
       </w:pPr>
-      <w:bookmarkStart w:id="18" w:name="_Toc451974295"/>
+      <w:bookmarkStart w:id="17" w:name="_Toc451974295"/>
       <w:r>
         <w:rPr>
           <w:rFonts w:ascii="Times New Roman" w:hAnsi="Times New Roman" w:cs="Times New Roman"/>
@@ -27355,7 +27353,7 @@
         </w:rPr>
         <w:t>Описание модуля Контроллер</w:t>
       </w:r>
-      <w:bookmarkEnd w:id="18"/>
+      <w:bookmarkEnd w:id="17"/>
     </w:p>
     <w:p>
       <w:pPr>
@@ -28616,7 +28614,7 @@
           <w:lang w:val="ru-RU"/>
         </w:rPr>
       </w:pPr>
-      <w:bookmarkStart w:id="19" w:name="_Toc451974296"/>
+      <w:bookmarkStart w:id="18" w:name="_Toc451974296"/>
       <w:r>
         <w:rPr>
           <w:rFonts w:ascii="Times New Roman" w:hAnsi="Times New Roman" w:cs="Times New Roman"/>
@@ -28647,7 +28645,7 @@
         </w:rPr>
         <w:t>контроллер</w:t>
       </w:r>
-      <w:bookmarkEnd w:id="19"/>
+      <w:bookmarkEnd w:id="18"/>
     </w:p>
     <w:p>
       <w:pPr>
@@ -30117,7 +30115,7 @@
           <w:lang w:val="ru-RU"/>
         </w:rPr>
       </w:pPr>
-      <w:bookmarkStart w:id="20" w:name="_Toc451974297"/>
+      <w:bookmarkStart w:id="19" w:name="_Toc451974297"/>
       <w:r>
         <w:rPr>
           <w:rFonts w:ascii="Times New Roman" w:hAnsi="Times New Roman" w:cs="Times New Roman"/>
@@ -30128,7 +30126,7 @@
         </w:rPr>
         <w:t>Инверсия зависимостей в библиотеке</w:t>
       </w:r>
-      <w:bookmarkEnd w:id="20"/>
+      <w:bookmarkEnd w:id="19"/>
     </w:p>
     <w:p>
       <w:pPr>
@@ -30672,7 +30670,7 @@
           <w:lang w:val="ru-RU"/>
         </w:rPr>
       </w:pPr>
-      <w:bookmarkStart w:id="21" w:name="_Toc451974298"/>
+      <w:bookmarkStart w:id="20" w:name="_Toc451974298"/>
       <w:r>
         <w:rPr>
           <w:rFonts w:ascii="Times New Roman" w:hAnsi="Times New Roman" w:cs="Times New Roman"/>
@@ -30683,7 +30681,7 @@
         </w:rPr>
         <w:t>Производительность</w:t>
       </w:r>
-      <w:bookmarkEnd w:id="21"/>
+      <w:bookmarkEnd w:id="20"/>
     </w:p>
     <w:p>
       <w:pPr>
@@ -31920,7 +31918,7 @@
           <w:lang w:val="ru-RU"/>
         </w:rPr>
       </w:pPr>
-      <w:bookmarkStart w:id="22" w:name="_Toc451974299"/>
+      <w:bookmarkStart w:id="21" w:name="_Toc451974299"/>
       <w:r>
         <w:rPr>
           <w:rFonts w:ascii="Times New Roman" w:hAnsi="Times New Roman" w:cs="Times New Roman"/>
@@ -31961,7 +31959,7 @@
         </w:rPr>
         <w:t>)</w:t>
       </w:r>
-      <w:bookmarkEnd w:id="22"/>
+      <w:bookmarkEnd w:id="21"/>
     </w:p>
     <w:p>
       <w:pPr>
@@ -31983,581 +31981,142 @@
           <w:szCs w:val="20"/>
           <w:lang w:val="ru-RU" w:eastAsia="ru-RU"/>
         </w:rPr>
-        <w:t>TDD, Test coverage</w:t>
-      </w:r>
-    </w:p>
-    <w:p>
-      <w:pPr>
-        <w:rPr>
-          <w:lang w:val="ru-RU" w:eastAsia="ru-RU"/>
-        </w:rPr>
-      </w:pPr>
-      <w:r>
-        <w:rPr>
-          <w:lang w:val="ru-RU" w:eastAsia="ru-RU"/>
-        </w:rPr>
-        <w:br w:type="page"/>
-      </w:r>
-    </w:p>
-    <w:p>
-      <w:pPr>
-        <w:pStyle w:val="Heading1"/>
-      </w:pPr>
-      <w:bookmarkStart w:id="23" w:name="_Toc451974300"/>
-      <w:r>
-        <w:rPr>
-          <w:caps w:val="0"/>
-        </w:rPr>
-        <w:lastRenderedPageBreak/>
-        <w:t>Разработка тестового приложения(0</w:t>
-      </w:r>
-      <w:r>
-        <w:t>/10)</w:t>
-      </w:r>
-      <w:bookmarkEnd w:id="23"/>
-    </w:p>
-    <w:p>
-      <w:pPr>
-        <w:pStyle w:val="BodyText"/>
-        <w:rPr>
-          <w:lang w:val="ru-RU" w:eastAsia="ru-RU"/>
-        </w:rPr>
-      </w:pPr>
-      <w:r>
-        <w:rPr>
-          <w:lang w:val="ru-RU" w:eastAsia="ru-RU"/>
-        </w:rPr>
-        <w:t>Вступление .. (для чего вообще оно нужно – чтобы продемонстрировать библиотеку)</w:t>
-      </w:r>
-    </w:p>
-    <w:p>
-      <w:pPr>
-        <w:pStyle w:val="Heading2"/>
-        <w:numPr>
-          <w:ilvl w:val="1"/>
-          <w:numId w:val="1"/>
-        </w:numPr>
-        <w:spacing w:line="360" w:lineRule="auto"/>
-        <w:ind w:left="1170"/>
-        <w:rPr>
-          <w:rFonts w:ascii="Times New Roman" w:hAnsi="Times New Roman" w:cs="Times New Roman"/>
-          <w:color w:val="auto"/>
-          <w:sz w:val="28"/>
-          <w:szCs w:val="28"/>
-          <w:lang w:val="ru-RU"/>
-        </w:rPr>
-      </w:pPr>
-      <w:bookmarkStart w:id="24" w:name="_Toc451974301"/>
-      <w:r>
-        <w:rPr>
-          <w:rFonts w:ascii="Times New Roman" w:hAnsi="Times New Roman" w:cs="Times New Roman"/>
-          <w:color w:val="auto"/>
-          <w:sz w:val="28"/>
-          <w:szCs w:val="28"/>
-          <w:lang w:val="ru-RU"/>
-        </w:rPr>
-        <w:t>Использованные программные и языковые средства(0/1)</w:t>
-      </w:r>
-      <w:bookmarkEnd w:id="24"/>
-    </w:p>
-    <w:p>
-      <w:pPr>
-        <w:rPr>
-          <w:lang w:val="ru-RU"/>
-        </w:rPr>
-      </w:pPr>
-    </w:p>
-    <w:p>
-      <w:pPr>
-        <w:pStyle w:val="Heading2"/>
-        <w:numPr>
-          <w:ilvl w:val="1"/>
-          <w:numId w:val="1"/>
-        </w:numPr>
-        <w:spacing w:line="360" w:lineRule="auto"/>
-        <w:ind w:left="1170"/>
-        <w:rPr>
-          <w:rFonts w:ascii="Times New Roman" w:hAnsi="Times New Roman" w:cs="Times New Roman"/>
-          <w:color w:val="auto"/>
-          <w:sz w:val="28"/>
-          <w:szCs w:val="28"/>
-          <w:lang w:val="ru-RU"/>
-        </w:rPr>
-      </w:pPr>
-      <w:bookmarkStart w:id="25" w:name="_Toc451974302"/>
-      <w:r>
-        <w:rPr>
-          <w:rFonts w:ascii="Times New Roman" w:hAnsi="Times New Roman" w:cs="Times New Roman"/>
-          <w:color w:val="auto"/>
-          <w:sz w:val="28"/>
-          <w:szCs w:val="28"/>
-          <w:lang w:val="ru-RU"/>
-        </w:rPr>
-        <w:t>Описание архитектуры (0</w:t>
-      </w:r>
-      <w:r>
-        <w:rPr>
-          <w:rFonts w:ascii="Times New Roman" w:hAnsi="Times New Roman" w:cs="Times New Roman"/>
-          <w:color w:val="auto"/>
-          <w:sz w:val="28"/>
-          <w:szCs w:val="28"/>
-          <w:lang w:val="ru-RU"/>
-        </w:rPr>
-        <w:t>/</w:t>
-      </w:r>
-      <w:r>
-        <w:rPr>
-          <w:rFonts w:ascii="Times New Roman" w:hAnsi="Times New Roman" w:cs="Times New Roman"/>
-          <w:color w:val="auto"/>
-          <w:sz w:val="28"/>
-          <w:szCs w:val="28"/>
-          <w:lang w:val="ru-RU"/>
-        </w:rPr>
-        <w:t>1)</w:t>
-      </w:r>
-      <w:bookmarkEnd w:id="25"/>
-    </w:p>
-    <w:p>
-      <w:pPr>
-        <w:rPr>
-          <w:lang w:val="ru-RU"/>
-        </w:rPr>
-      </w:pPr>
-    </w:p>
-    <w:p>
-      <w:pPr>
-        <w:pStyle w:val="Heading2"/>
-        <w:numPr>
-          <w:ilvl w:val="1"/>
-          <w:numId w:val="1"/>
-        </w:numPr>
-        <w:spacing w:line="360" w:lineRule="auto"/>
-        <w:ind w:left="1170"/>
-        <w:rPr>
-          <w:rFonts w:ascii="Times New Roman" w:hAnsi="Times New Roman" w:cs="Times New Roman"/>
-          <w:color w:val="auto"/>
-          <w:sz w:val="28"/>
-          <w:szCs w:val="28"/>
-          <w:lang w:val="ru-RU"/>
-        </w:rPr>
-      </w:pPr>
-      <w:bookmarkStart w:id="26" w:name="_Toc451974303"/>
-      <w:r>
-        <w:rPr>
-          <w:rFonts w:ascii="Times New Roman" w:hAnsi="Times New Roman" w:cs="Times New Roman"/>
-          <w:color w:val="auto"/>
-          <w:sz w:val="28"/>
-          <w:szCs w:val="28"/>
-          <w:lang w:val="ru-RU"/>
-        </w:rPr>
-        <w:t>Описание логики</w:t>
-      </w:r>
-      <w:r>
-        <w:rPr>
-          <w:rFonts w:ascii="Times New Roman" w:hAnsi="Times New Roman" w:cs="Times New Roman"/>
-          <w:color w:val="auto"/>
-          <w:sz w:val="28"/>
-          <w:szCs w:val="28"/>
-          <w:lang w:val="ru-RU"/>
-        </w:rPr>
-        <w:t xml:space="preserve"> (0</w:t>
-      </w:r>
-      <w:r>
-        <w:rPr>
-          <w:rFonts w:ascii="Times New Roman" w:hAnsi="Times New Roman" w:cs="Times New Roman"/>
-          <w:color w:val="auto"/>
-          <w:sz w:val="28"/>
-          <w:szCs w:val="28"/>
-          <w:lang w:val="ru-RU"/>
-        </w:rPr>
-        <w:t>/</w:t>
-      </w:r>
-      <w:r>
-        <w:rPr>
-          <w:rFonts w:ascii="Times New Roman" w:hAnsi="Times New Roman" w:cs="Times New Roman"/>
-          <w:color w:val="auto"/>
-          <w:sz w:val="28"/>
-          <w:szCs w:val="28"/>
-          <w:lang w:val="ru-RU"/>
-        </w:rPr>
-        <w:t>2)</w:t>
-      </w:r>
-      <w:bookmarkEnd w:id="26"/>
-    </w:p>
-    <w:p>
-      <w:pPr>
-        <w:rPr>
-          <w:lang w:val="ru-RU"/>
-        </w:rPr>
-      </w:pPr>
-    </w:p>
-    <w:p>
-      <w:pPr>
-        <w:pStyle w:val="Heading2"/>
-        <w:numPr>
-          <w:ilvl w:val="1"/>
-          <w:numId w:val="1"/>
-        </w:numPr>
-        <w:spacing w:line="360" w:lineRule="auto"/>
-        <w:ind w:left="1170"/>
-        <w:rPr>
-          <w:rFonts w:ascii="Times New Roman" w:hAnsi="Times New Roman" w:cs="Times New Roman"/>
-          <w:color w:val="auto"/>
-          <w:sz w:val="28"/>
-          <w:szCs w:val="28"/>
-          <w:lang w:val="ru-RU"/>
-        </w:rPr>
-      </w:pPr>
-      <w:bookmarkStart w:id="27" w:name="_Toc451974304"/>
-      <w:r>
-        <w:rPr>
-          <w:rFonts w:ascii="Times New Roman" w:hAnsi="Times New Roman" w:cs="Times New Roman"/>
-          <w:color w:val="auto"/>
-          <w:sz w:val="28"/>
-          <w:szCs w:val="28"/>
-          <w:lang w:val="ru-RU"/>
-        </w:rPr>
-        <w:t>Описание контроллеров (0/</w:t>
-      </w:r>
-      <w:r>
-        <w:rPr>
-          <w:rFonts w:ascii="Times New Roman" w:hAnsi="Times New Roman" w:cs="Times New Roman"/>
-          <w:color w:val="auto"/>
-          <w:sz w:val="28"/>
-          <w:szCs w:val="28"/>
-          <w:lang w:val="ru-RU"/>
-        </w:rPr>
-        <w:t>2</w:t>
-      </w:r>
-      <w:r>
-        <w:rPr>
-          <w:rFonts w:ascii="Times New Roman" w:hAnsi="Times New Roman" w:cs="Times New Roman"/>
-          <w:color w:val="auto"/>
-          <w:sz w:val="28"/>
-          <w:szCs w:val="28"/>
-          <w:lang w:val="ru-RU"/>
+        <w:t xml:space="preserve">Согласно практикам методологии разработки </w:t>
+      </w:r>
+      <w:r>
+        <w:rPr>
+          <w:rFonts w:ascii="Times New Roman" w:eastAsia="Times New Roman" w:hAnsi="Times New Roman" w:cs="Times New Roman"/>
+          <w:sz w:val="28"/>
+          <w:szCs w:val="20"/>
+          <w:lang w:eastAsia="ru-RU"/>
+        </w:rPr>
+        <w:t>Extreme</w:t>
+      </w:r>
+      <w:r>
+        <w:rPr>
+          <w:rFonts w:ascii="Times New Roman" w:eastAsia="Times New Roman" w:hAnsi="Times New Roman" w:cs="Times New Roman"/>
+          <w:sz w:val="28"/>
+          <w:szCs w:val="20"/>
+          <w:lang w:val="ru-RU" w:eastAsia="ru-RU"/>
+        </w:rPr>
+        <w:t xml:space="preserve"> </w:t>
+      </w:r>
+      <w:r>
+        <w:rPr>
+          <w:rFonts w:ascii="Times New Roman" w:eastAsia="Times New Roman" w:hAnsi="Times New Roman" w:cs="Times New Roman"/>
+          <w:sz w:val="28"/>
+          <w:szCs w:val="20"/>
+          <w:lang w:eastAsia="ru-RU"/>
+        </w:rPr>
+        <w:t>Programming</w:t>
+      </w:r>
+      <w:r>
+        <w:rPr>
+          <w:rFonts w:ascii="Times New Roman" w:eastAsia="Times New Roman" w:hAnsi="Times New Roman" w:cs="Times New Roman"/>
+          <w:sz w:val="28"/>
+          <w:szCs w:val="20"/>
+          <w:lang w:val="ru-RU" w:eastAsia="ru-RU"/>
+        </w:rPr>
+        <w:t xml:space="preserve"> тестирование должно проводиться по технике </w:t>
+      </w:r>
+      <w:r>
+        <w:rPr>
+          <w:rFonts w:ascii="Times New Roman" w:eastAsia="Times New Roman" w:hAnsi="Times New Roman" w:cs="Times New Roman"/>
+          <w:sz w:val="28"/>
+          <w:szCs w:val="20"/>
+          <w:lang w:eastAsia="ru-RU"/>
+        </w:rPr>
+        <w:t>TDD</w:t>
+      </w:r>
+      <w:r>
+        <w:rPr>
+          <w:rFonts w:ascii="Times New Roman" w:eastAsia="Times New Roman" w:hAnsi="Times New Roman" w:cs="Times New Roman"/>
+          <w:sz w:val="28"/>
+          <w:szCs w:val="20"/>
+          <w:lang w:val="ru-RU" w:eastAsia="ru-RU"/>
+        </w:rPr>
+        <w:t xml:space="preserve"> </w:t>
+      </w:r>
+      <w:r>
+        <w:rPr>
+          <w:rFonts w:ascii="Times New Roman" w:eastAsia="Times New Roman" w:hAnsi="Times New Roman" w:cs="Times New Roman"/>
+          <w:sz w:val="28"/>
+          <w:szCs w:val="20"/>
+          <w:lang w:val="ru-RU" w:eastAsia="ru-RU"/>
+        </w:rPr>
+        <w:t>(</w:t>
+      </w:r>
+      <w:r>
+        <w:rPr>
+          <w:rFonts w:ascii="Times New Roman" w:eastAsia="Times New Roman" w:hAnsi="Times New Roman" w:cs="Times New Roman"/>
+          <w:sz w:val="28"/>
+          <w:szCs w:val="20"/>
+          <w:lang w:eastAsia="ru-RU"/>
+        </w:rPr>
+        <w:t>Test</w:t>
+      </w:r>
+      <w:r>
+        <w:rPr>
+          <w:rFonts w:ascii="Times New Roman" w:eastAsia="Times New Roman" w:hAnsi="Times New Roman" w:cs="Times New Roman"/>
+          <w:sz w:val="28"/>
+          <w:szCs w:val="20"/>
+          <w:lang w:val="ru-RU" w:eastAsia="ru-RU"/>
+        </w:rPr>
+        <w:t>-</w:t>
+      </w:r>
+      <w:r>
+        <w:rPr>
+          <w:rFonts w:ascii="Times New Roman" w:eastAsia="Times New Roman" w:hAnsi="Times New Roman" w:cs="Times New Roman"/>
+          <w:sz w:val="28"/>
+          <w:szCs w:val="20"/>
+          <w:lang w:eastAsia="ru-RU"/>
+        </w:rPr>
+        <w:t>Driven</w:t>
+      </w:r>
+      <w:r>
+        <w:rPr>
+          <w:rFonts w:ascii="Times New Roman" w:eastAsia="Times New Roman" w:hAnsi="Times New Roman" w:cs="Times New Roman"/>
+          <w:sz w:val="28"/>
+          <w:szCs w:val="20"/>
+          <w:lang w:val="ru-RU" w:eastAsia="ru-RU"/>
+        </w:rPr>
+        <w:t xml:space="preserve"> </w:t>
+      </w:r>
+      <w:r>
+        <w:rPr>
+          <w:rFonts w:ascii="Times New Roman" w:eastAsia="Times New Roman" w:hAnsi="Times New Roman" w:cs="Times New Roman"/>
+          <w:sz w:val="28"/>
+          <w:szCs w:val="20"/>
+          <w:lang w:eastAsia="ru-RU"/>
+        </w:rPr>
+        <w:t>Development</w:t>
+      </w:r>
+      <w:r>
+        <w:rPr>
+          <w:rFonts w:ascii="Times New Roman" w:eastAsia="Times New Roman" w:hAnsi="Times New Roman" w:cs="Times New Roman"/>
+          <w:sz w:val="28"/>
+          <w:szCs w:val="20"/>
+          <w:lang w:val="ru-RU" w:eastAsia="ru-RU"/>
         </w:rPr>
         <w:t>)</w:t>
       </w:r>
-      <w:bookmarkEnd w:id="27"/>
-    </w:p>
-    <w:p>
-      <w:pPr>
-        <w:rPr>
-          <w:lang w:val="ru-RU"/>
-        </w:rPr>
-      </w:pPr>
-    </w:p>
-    <w:p>
-      <w:pPr>
-        <w:pStyle w:val="Heading2"/>
-        <w:numPr>
-          <w:ilvl w:val="1"/>
-          <w:numId w:val="1"/>
-        </w:numPr>
-        <w:spacing w:line="360" w:lineRule="auto"/>
-        <w:ind w:left="1170"/>
-        <w:rPr>
-          <w:rFonts w:ascii="Times New Roman" w:hAnsi="Times New Roman" w:cs="Times New Roman"/>
-          <w:color w:val="auto"/>
-          <w:sz w:val="28"/>
-          <w:szCs w:val="28"/>
-          <w:lang w:val="ru-RU"/>
-        </w:rPr>
-      </w:pPr>
-      <w:bookmarkStart w:id="28" w:name="_Toc451974305"/>
-      <w:r>
-        <w:rPr>
-          <w:rFonts w:ascii="Times New Roman" w:hAnsi="Times New Roman" w:cs="Times New Roman"/>
-          <w:color w:val="auto"/>
-          <w:sz w:val="28"/>
-          <w:szCs w:val="28"/>
-          <w:lang w:val="ru-RU"/>
-        </w:rPr>
-        <w:t>Описание семантических сервисов (0/</w:t>
-      </w:r>
-      <w:r>
-        <w:rPr>
-          <w:rFonts w:ascii="Times New Roman" w:hAnsi="Times New Roman" w:cs="Times New Roman"/>
-          <w:color w:val="auto"/>
-          <w:sz w:val="28"/>
-          <w:szCs w:val="28"/>
-          <w:lang w:val="ru-RU"/>
-        </w:rPr>
-        <w:t>2</w:t>
-      </w:r>
-      <w:r>
-        <w:rPr>
-          <w:rFonts w:ascii="Times New Roman" w:hAnsi="Times New Roman" w:cs="Times New Roman"/>
-          <w:color w:val="auto"/>
-          <w:sz w:val="28"/>
-          <w:szCs w:val="28"/>
-          <w:lang w:val="ru-RU"/>
-        </w:rPr>
-        <w:t>)</w:t>
-      </w:r>
-      <w:bookmarkEnd w:id="28"/>
-    </w:p>
-    <w:p>
-      <w:pPr>
-        <w:rPr>
-          <w:lang w:val="ru-RU"/>
-        </w:rPr>
-      </w:pPr>
-    </w:p>
-    <w:p>
-      <w:pPr>
-        <w:pStyle w:val="Heading2"/>
-        <w:numPr>
-          <w:ilvl w:val="1"/>
-          <w:numId w:val="1"/>
-        </w:numPr>
-        <w:spacing w:line="360" w:lineRule="auto"/>
-        <w:ind w:left="1170"/>
-        <w:rPr>
-          <w:rFonts w:ascii="Times New Roman" w:hAnsi="Times New Roman" w:cs="Times New Roman"/>
-          <w:color w:val="auto"/>
-          <w:sz w:val="28"/>
-          <w:szCs w:val="28"/>
-          <w:lang w:val="ru-RU"/>
-        </w:rPr>
-      </w:pPr>
-      <w:bookmarkStart w:id="29" w:name="_Toc451974306"/>
-      <w:r>
-        <w:rPr>
-          <w:rFonts w:ascii="Times New Roman" w:hAnsi="Times New Roman" w:cs="Times New Roman"/>
-          <w:color w:val="auto"/>
-          <w:sz w:val="28"/>
-          <w:szCs w:val="28"/>
-          <w:lang w:val="ru-RU"/>
-        </w:rPr>
-        <w:t xml:space="preserve">Краткое описание </w:t>
-      </w:r>
-      <w:r>
-        <w:rPr>
-          <w:rFonts w:ascii="Times New Roman" w:hAnsi="Times New Roman" w:cs="Times New Roman"/>
-          <w:color w:val="auto"/>
-          <w:sz w:val="28"/>
-          <w:szCs w:val="28"/>
-          <w:lang w:val="ru-RU"/>
-        </w:rPr>
-        <w:t>клиентской части</w:t>
-      </w:r>
-      <w:r>
-        <w:rPr>
-          <w:rFonts w:ascii="Times New Roman" w:hAnsi="Times New Roman" w:cs="Times New Roman"/>
-          <w:color w:val="auto"/>
-          <w:sz w:val="28"/>
-          <w:szCs w:val="28"/>
-          <w:lang w:val="ru-RU"/>
-        </w:rPr>
-        <w:t xml:space="preserve"> приложения</w:t>
-      </w:r>
-      <w:r>
-        <w:rPr>
-          <w:rFonts w:ascii="Times New Roman" w:hAnsi="Times New Roman" w:cs="Times New Roman"/>
-          <w:color w:val="auto"/>
-          <w:sz w:val="28"/>
-          <w:szCs w:val="28"/>
-          <w:lang w:val="ru-RU"/>
-        </w:rPr>
-        <w:t xml:space="preserve"> (0/</w:t>
-      </w:r>
-      <w:r>
-        <w:rPr>
-          <w:rFonts w:ascii="Times New Roman" w:hAnsi="Times New Roman" w:cs="Times New Roman"/>
-          <w:color w:val="auto"/>
-          <w:sz w:val="28"/>
-          <w:szCs w:val="28"/>
-          <w:lang w:val="ru-RU"/>
-        </w:rPr>
-        <w:t>2</w:t>
-      </w:r>
-      <w:r>
-        <w:rPr>
-          <w:rFonts w:ascii="Times New Roman" w:hAnsi="Times New Roman" w:cs="Times New Roman"/>
-          <w:color w:val="auto"/>
-          <w:sz w:val="28"/>
-          <w:szCs w:val="28"/>
-          <w:lang w:val="ru-RU"/>
-        </w:rPr>
-        <w:t>)</w:t>
-      </w:r>
-      <w:bookmarkEnd w:id="29"/>
-    </w:p>
-    <w:p>
-      <w:pPr>
-        <w:pStyle w:val="BodyText"/>
-        <w:rPr>
-          <w:lang w:val="ru-RU" w:eastAsia="ru-RU"/>
-        </w:rPr>
-      </w:pPr>
-    </w:p>
-    <w:p>
-      <w:pPr>
-        <w:pStyle w:val="BodyText"/>
-        <w:rPr>
-          <w:lang w:val="ru-RU" w:eastAsia="ru-RU"/>
-        </w:rPr>
-      </w:pPr>
-    </w:p>
-    <w:p>
-      <w:pPr>
-        <w:rPr>
-          <w:lang w:val="ru-RU" w:eastAsia="ru-RU"/>
-        </w:rPr>
-      </w:pPr>
-      <w:r>
-        <w:rPr>
-          <w:lang w:val="ru-RU" w:eastAsia="ru-RU"/>
-        </w:rPr>
-        <w:br w:type="page"/>
-      </w:r>
-    </w:p>
-    <w:p>
-      <w:pPr>
-        <w:pStyle w:val="Heading1"/>
-        <w:numPr>
-          <w:ilvl w:val="0"/>
-          <w:numId w:val="0"/>
-        </w:numPr>
-        <w:jc w:val="center"/>
-      </w:pPr>
-      <w:bookmarkStart w:id="30" w:name="_Toc451974307"/>
-      <w:r>
-        <w:lastRenderedPageBreak/>
-        <w:t>Заключение</w:t>
-      </w:r>
-      <w:bookmarkEnd w:id="30"/>
-    </w:p>
-    <w:p>
-      <w:pPr>
-        <w:pStyle w:val="Univercity"/>
-        <w:spacing w:after="0"/>
-        <w:ind w:firstLine="706"/>
-        <w:contextualSpacing/>
-        <w:rPr>
-          <w:color w:val="0D0D0D" w:themeColor="text1" w:themeTint="F2"/>
-          <w:lang w:val="ru-RU"/>
-        </w:rPr>
-      </w:pPr>
-      <w:r>
-        <w:rPr>
-          <w:color w:val="0D0D0D" w:themeColor="text1" w:themeTint="F2"/>
-          <w:lang w:val="ru-RU"/>
-        </w:rPr>
-        <w:tab/>
-        <w:t xml:space="preserve">В </w:t>
-      </w:r>
-      <w:r>
-        <w:rPr>
-          <w:color w:val="0D0D0D" w:themeColor="text1" w:themeTint="F2"/>
-          <w:lang w:val="ru-RU"/>
-        </w:rPr>
-        <w:t>ходе</w:t>
-      </w:r>
-      <w:r>
-        <w:rPr>
-          <w:color w:val="0D0D0D" w:themeColor="text1" w:themeTint="F2"/>
-          <w:lang w:val="ru-RU"/>
-        </w:rPr>
-        <w:t xml:space="preserve"> выполнения данной </w:t>
-      </w:r>
-      <w:r>
-        <w:rPr>
-          <w:rFonts w:eastAsia="Times New Roman" w:cs="Times New Roman"/>
-          <w:szCs w:val="20"/>
-          <w:lang w:val="ru-RU" w:eastAsia="ru-RU"/>
-        </w:rPr>
-        <w:t>магистерской диссертации</w:t>
-      </w:r>
-      <w:r>
-        <w:rPr>
-          <w:color w:val="0D0D0D" w:themeColor="text1" w:themeTint="F2"/>
-          <w:lang w:val="ru-RU"/>
-        </w:rPr>
-        <w:t xml:space="preserve"> были </w:t>
-      </w:r>
-      <w:r>
-        <w:rPr>
-          <w:color w:val="0D0D0D" w:themeColor="text1" w:themeTint="F2"/>
-          <w:lang w:val="ru-RU"/>
-        </w:rPr>
-        <w:t>изучены основные понятия и подходы технологии Семантического Веб, выполнен анализ рынка аналогичных программных продуктов, определены требования к фреймворку, выбраны программные и языковые средства для разработки, организован процесс разработки. И в конечн</w:t>
-      </w:r>
-      <w:r>
-        <w:rPr>
-          <w:color w:val="0D0D0D" w:themeColor="text1" w:themeTint="F2"/>
-          <w:lang w:val="ru-RU"/>
-        </w:rPr>
-        <w:t>ом итоге разработан, отлажен, про</w:t>
-      </w:r>
-      <w:r>
-        <w:rPr>
-          <w:color w:val="0D0D0D" w:themeColor="text1" w:themeTint="F2"/>
-          <w:lang w:val="ru-RU"/>
-        </w:rPr>
-        <w:t xml:space="preserve">тестирован и оптимизирован фреймворк для автоматической генерации семантических данных в формате </w:t>
-      </w:r>
-      <w:r>
-        <w:rPr>
-          <w:color w:val="0D0D0D" w:themeColor="text1" w:themeTint="F2"/>
-        </w:rPr>
-        <w:t>RDF</w:t>
-      </w:r>
-      <w:r>
-        <w:rPr>
-          <w:color w:val="0D0D0D" w:themeColor="text1" w:themeTint="F2"/>
-          <w:lang w:val="ru-RU"/>
-        </w:rPr>
-        <w:t xml:space="preserve"> </w:t>
-      </w:r>
-      <w:r>
-        <w:rPr>
-          <w:color w:val="0D0D0D" w:themeColor="text1" w:themeTint="F2"/>
-          <w:lang w:val="ru-RU"/>
-        </w:rPr>
-        <w:t>средствами рефлексии. В дополнение к фреймворку было разработано, тестовое приложение для демонстрации работы генерации семантичес</w:t>
-      </w:r>
-      <w:r>
-        <w:rPr>
-          <w:color w:val="0D0D0D" w:themeColor="text1" w:themeTint="F2"/>
-          <w:lang w:val="ru-RU"/>
-        </w:rPr>
-        <w:t>ких данных, которое также было про</w:t>
-      </w:r>
-      <w:r>
-        <w:rPr>
-          <w:color w:val="0D0D0D" w:themeColor="text1" w:themeTint="F2"/>
-          <w:lang w:val="ru-RU"/>
-        </w:rPr>
-        <w:t>тестировано, отлажено и оптимизировано.</w:t>
-      </w:r>
-    </w:p>
-    <w:p>
-      <w:pPr>
-        <w:pStyle w:val="Univercity"/>
-        <w:spacing w:after="0"/>
-        <w:ind w:firstLine="706"/>
-        <w:contextualSpacing/>
-        <w:rPr>
-          <w:color w:val="0D0D0D" w:themeColor="text1" w:themeTint="F2"/>
-          <w:lang w:val="ru-RU"/>
-        </w:rPr>
-      </w:pPr>
-      <w:r>
-        <w:rPr>
-          <w:color w:val="0D0D0D" w:themeColor="text1" w:themeTint="F2"/>
-          <w:lang w:val="ru-RU"/>
-        </w:rPr>
-        <w:t xml:space="preserve">В процессе выполнения работы </w:t>
-      </w:r>
-      <w:r>
-        <w:rPr>
-          <w:color w:val="0D0D0D" w:themeColor="text1" w:themeTint="F2"/>
-          <w:lang w:val="ru-RU"/>
-        </w:rPr>
-        <w:t>были выявлены, обозначены и успешно решены следующие проблемы:</w:t>
+      <w:r>
+        <w:rPr>
+          <w:rFonts w:ascii="Times New Roman" w:eastAsia="Times New Roman" w:hAnsi="Times New Roman" w:cs="Times New Roman"/>
+          <w:sz w:val="28"/>
+          <w:szCs w:val="20"/>
+          <w:lang w:val="ru-RU" w:eastAsia="ru-RU"/>
+        </w:rPr>
+        <w:t xml:space="preserve">. </w:t>
+      </w:r>
+      <w:r>
+        <w:rPr>
+          <w:rFonts w:ascii="Times New Roman" w:eastAsia="Times New Roman" w:hAnsi="Times New Roman" w:cs="Times New Roman"/>
+          <w:sz w:val="28"/>
+          <w:szCs w:val="20"/>
+          <w:lang w:val="ru-RU" w:eastAsia="ru-RU"/>
+        </w:rPr>
+        <w:t>Общий процесс разработки выглядит так:</w:t>
       </w:r>
     </w:p>
     <w:p>
@@ -32587,27 +32146,27 @@
           <w:szCs w:val="20"/>
           <w:lang w:val="ru-RU" w:eastAsia="ru-RU"/>
         </w:rPr>
-        <w:t xml:space="preserve">При разработке связей Контроллер-Репозиторий и Семантический контроллер-Репозиторий было обнаружено, что сущности из базы невозможно полноценно использовать при выдаче клиенту в связи с тем, что клиенту не всегда нужны все поля из сущности. Проблема была решена введением </w:t>
-      </w:r>
-      <w:r>
-        <w:rPr>
-          <w:rFonts w:ascii="Times New Roman" w:eastAsia="Times New Roman" w:hAnsi="Times New Roman" w:cs="Times New Roman"/>
-          <w:color w:val="000000" w:themeColor="text1"/>
-          <w:sz w:val="28"/>
-          <w:szCs w:val="20"/>
-          <w:lang w:val="ru-RU" w:eastAsia="ru-RU"/>
-        </w:rPr>
-        <w:t>моделей (подробности в главе 4.5)</w:t>
-      </w:r>
-      <w:r>
-        <w:rPr>
-          <w:rFonts w:ascii="Times New Roman" w:eastAsia="Times New Roman" w:hAnsi="Times New Roman" w:cs="Times New Roman"/>
-          <w:color w:val="000000" w:themeColor="text1"/>
-          <w:sz w:val="28"/>
-          <w:szCs w:val="20"/>
-          <w:lang w:val="ru-RU" w:eastAsia="ru-RU"/>
-        </w:rPr>
-        <w:t>.</w:t>
+        <w:t>д</w:t>
+      </w:r>
+      <w:r>
+        <w:rPr>
+          <w:rFonts w:ascii="Times New Roman" w:eastAsia="Times New Roman" w:hAnsi="Times New Roman" w:cs="Times New Roman"/>
+          <w:color w:val="000000" w:themeColor="text1"/>
+          <w:sz w:val="28"/>
+          <w:szCs w:val="20"/>
+          <w:lang w:val="ru-RU" w:eastAsia="ru-RU"/>
+        </w:rPr>
+        <w:t>обавление теста</w:t>
+      </w:r>
+      <w:r>
+        <w:rPr>
+          <w:rFonts w:ascii="Times New Roman" w:eastAsia="Times New Roman" w:hAnsi="Times New Roman" w:cs="Times New Roman"/>
+          <w:color w:val="000000" w:themeColor="text1"/>
+          <w:sz w:val="28"/>
+          <w:szCs w:val="20"/>
+          <w:lang w:val="ru-RU" w:eastAsia="ru-RU"/>
+        </w:rPr>
+        <w:t>;</w:t>
       </w:r>
     </w:p>
     <w:p>
@@ -32637,17 +32196,7 @@
           <w:szCs w:val="20"/>
           <w:lang w:val="ru-RU" w:eastAsia="ru-RU"/>
         </w:rPr>
-        <w:t>Также возникла проблема распознавания поля по имени для ложного удаления и сортировки. Проблема была решена средствами</w:t>
-      </w:r>
-      <w:r>
-        <w:rPr>
-          <w:rFonts w:ascii="Times New Roman" w:eastAsia="Times New Roman" w:hAnsi="Times New Roman" w:cs="Times New Roman"/>
-          <w:color w:val="000000" w:themeColor="text1"/>
-          <w:sz w:val="28"/>
-          <w:szCs w:val="20"/>
-          <w:lang w:val="ru-RU" w:eastAsia="ru-RU"/>
-        </w:rPr>
-        <w:t xml:space="preserve"> рефлексии в модуле Репозиторий.</w:t>
+        <w:t>запуск тестов (тесты должны показать отрицательный результат);</w:t>
       </w:r>
     </w:p>
     <w:p>
@@ -32677,17 +32226,8 @@
           <w:szCs w:val="20"/>
           <w:lang w:val="ru-RU" w:eastAsia="ru-RU"/>
         </w:rPr>
-        <w:t>В процессе разработки также встала проблема поддержки различных сериализаций RDF. Проблема была решена использованием интерфейса IRdfWriter, который входит в состав dotNetRdf</w:t>
-      </w:r>
-      <w:r>
-        <w:rPr>
-          <w:rFonts w:ascii="Times New Roman" w:eastAsia="Times New Roman" w:hAnsi="Times New Roman" w:cs="Times New Roman"/>
-          <w:color w:val="000000" w:themeColor="text1"/>
-          <w:sz w:val="28"/>
-          <w:szCs w:val="20"/>
-          <w:lang w:val="ru-RU" w:eastAsia="ru-RU"/>
-        </w:rPr>
-        <w:t>.</w:t>
+        <w:lastRenderedPageBreak/>
+        <w:t>написание кода;</w:t>
       </w:r>
     </w:p>
     <w:p>
@@ -32717,119 +32257,7 @@
           <w:szCs w:val="20"/>
           <w:lang w:val="ru-RU" w:eastAsia="ru-RU"/>
         </w:rPr>
-        <w:t>Для написания юнит-тестов потребовалось эмулировать данные, без обращений к реальной базе данных. Проблема разрешилась использованием библиотеки Moq для создания объектов-заглушек, которые эмулировали обращения к базе данных.</w:t>
-      </w:r>
-    </w:p>
-    <w:p>
-      <w:pPr>
-        <w:pStyle w:val="Univercity"/>
-        <w:spacing w:after="0"/>
-        <w:ind w:firstLine="706"/>
-        <w:contextualSpacing/>
-        <w:rPr>
-          <w:color w:val="0D0D0D" w:themeColor="text1" w:themeTint="F2"/>
-          <w:lang w:val="ru-RU"/>
-        </w:rPr>
-      </w:pPr>
-      <w:r>
-        <w:rPr>
-          <w:color w:val="0D0D0D" w:themeColor="text1" w:themeTint="F2"/>
-          <w:lang w:val="ru-RU"/>
-        </w:rPr>
-        <w:lastRenderedPageBreak/>
-        <w:t>В данной работе было принято решение использовать одну из гибких методологий разработки программного обеспечения –</w:t>
-      </w:r>
-      <w:r>
-        <w:rPr>
-          <w:color w:val="0D0D0D" w:themeColor="text1" w:themeTint="F2"/>
-          <w:lang w:val="ru-RU"/>
-        </w:rPr>
-        <w:t xml:space="preserve"> </w:t>
-      </w:r>
-      <w:r>
-        <w:rPr>
-          <w:color w:val="0D0D0D" w:themeColor="text1" w:themeTint="F2"/>
-        </w:rPr>
-        <w:t>XP</w:t>
-      </w:r>
-      <w:r>
-        <w:rPr>
-          <w:color w:val="0D0D0D" w:themeColor="text1" w:themeTint="F2"/>
-          <w:lang w:val="ru-RU"/>
-        </w:rPr>
-        <w:t xml:space="preserve"> (</w:t>
-      </w:r>
-      <w:r>
-        <w:rPr>
-          <w:color w:val="0D0D0D" w:themeColor="text1" w:themeTint="F2"/>
-        </w:rPr>
-        <w:t>Extreme</w:t>
-      </w:r>
-      <w:r>
-        <w:rPr>
-          <w:color w:val="0D0D0D" w:themeColor="text1" w:themeTint="F2"/>
-          <w:lang w:val="ru-RU"/>
-        </w:rPr>
-        <w:t xml:space="preserve"> </w:t>
-      </w:r>
-      <w:r>
-        <w:rPr>
-          <w:color w:val="0D0D0D" w:themeColor="text1" w:themeTint="F2"/>
-        </w:rPr>
-        <w:t>Programming</w:t>
-      </w:r>
-      <w:r>
-        <w:rPr>
-          <w:color w:val="0D0D0D" w:themeColor="text1" w:themeTint="F2"/>
-          <w:lang w:val="ru-RU"/>
-        </w:rPr>
-        <w:t xml:space="preserve">). Иными словами, фактически, разработка не была поделена на фазы: анализ требований, проектирование, реализация, тестирование и друге. Каждый из этих этапов является непрерывным и требования как к функционалу, так и к архитектуре могут измениться в любой момент. Однако, в целях избежания беспорядка методология разработки </w:t>
-      </w:r>
-      <w:r>
-        <w:rPr>
-          <w:color w:val="0D0D0D" w:themeColor="text1" w:themeTint="F2"/>
-        </w:rPr>
-        <w:t>XP</w:t>
-      </w:r>
-      <w:r>
-        <w:rPr>
-          <w:color w:val="0D0D0D" w:themeColor="text1" w:themeTint="F2"/>
-          <w:lang w:val="ru-RU"/>
-        </w:rPr>
-        <w:t xml:space="preserve"> </w:t>
-      </w:r>
-      <w:r>
-        <w:rPr>
-          <w:color w:val="0D0D0D" w:themeColor="text1" w:themeTint="F2"/>
-          <w:lang w:val="ru-RU"/>
-        </w:rPr>
-        <w:t>регламентирует процессы, в том числе и процессы добавления и изменения требований. Подробнее об этой методологии можно узнать в главе 2.2.</w:t>
-      </w:r>
-    </w:p>
-    <w:p>
-      <w:pPr>
-        <w:pStyle w:val="Univercity"/>
-        <w:spacing w:after="0"/>
-        <w:ind w:firstLine="706"/>
-        <w:contextualSpacing/>
-        <w:rPr>
-          <w:color w:val="0D0D0D" w:themeColor="text1" w:themeTint="F2"/>
-          <w:lang w:val="ru-RU"/>
-        </w:rPr>
-      </w:pPr>
-      <w:r>
-        <w:rPr>
-          <w:color w:val="0D0D0D" w:themeColor="text1" w:themeTint="F2"/>
-          <w:lang w:val="ru-RU"/>
-        </w:rPr>
-        <w:t xml:space="preserve">По результатам данной магистерской диссертации </w:t>
-      </w:r>
-      <w:r>
-        <w:rPr>
-          <w:color w:val="0D0D0D" w:themeColor="text1" w:themeTint="F2"/>
-          <w:lang w:val="ru-RU"/>
-        </w:rPr>
-        <w:t>можно сделать следующие выводы:</w:t>
+        <w:t>запуск тестов (тесты должны показать положительный результат);</w:t>
       </w:r>
     </w:p>
     <w:p>
@@ -32859,17 +32287,858 @@
           <w:szCs w:val="20"/>
           <w:lang w:val="ru-RU" w:eastAsia="ru-RU"/>
         </w:rPr>
-        <w:t>и</w:t>
-      </w:r>
-      <w:r>
-        <w:rPr>
-          <w:rFonts w:ascii="Times New Roman" w:eastAsia="Times New Roman" w:hAnsi="Times New Roman" w:cs="Times New Roman"/>
-          <w:color w:val="000000" w:themeColor="text1"/>
-          <w:sz w:val="28"/>
-          <w:szCs w:val="20"/>
-          <w:lang w:val="ru-RU" w:eastAsia="ru-RU"/>
-        </w:rPr>
-        <w:t>дея Семантического Веб является гениальным решением проблемы стандартизации API, однако ее распространенность, особенно в коммерческом программировании, оставляет желать лучшего;</w:t>
+        <w:t>рефакторинг.</w:t>
+      </w:r>
+    </w:p>
+    <w:p>
+      <w:pPr>
+        <w:spacing w:after="0" w:line="360" w:lineRule="auto"/>
+        <w:ind w:firstLine="720"/>
+        <w:jc w:val="both"/>
+        <w:textAlignment w:val="top"/>
+        <w:rPr>
+          <w:rFonts w:ascii="Times New Roman" w:eastAsia="Times New Roman" w:hAnsi="Times New Roman" w:cs="Times New Roman"/>
+          <w:sz w:val="28"/>
+          <w:szCs w:val="20"/>
+          <w:lang w:val="ru-RU" w:eastAsia="ru-RU"/>
+        </w:rPr>
+      </w:pPr>
+      <w:r>
+        <w:rPr>
+          <w:rFonts w:ascii="Times New Roman" w:eastAsia="Times New Roman" w:hAnsi="Times New Roman" w:cs="Times New Roman"/>
+          <w:sz w:val="28"/>
+          <w:szCs w:val="20"/>
+          <w:lang w:val="ru-RU" w:eastAsia="ru-RU"/>
+        </w:rPr>
+        <w:t xml:space="preserve">Подход к разработке </w:t>
+      </w:r>
+      <w:r>
+        <w:rPr>
+          <w:rFonts w:ascii="Times New Roman" w:eastAsia="Times New Roman" w:hAnsi="Times New Roman" w:cs="Times New Roman"/>
+          <w:sz w:val="28"/>
+          <w:szCs w:val="20"/>
+          <w:lang w:eastAsia="ru-RU"/>
+        </w:rPr>
+        <w:t>TDD</w:t>
+      </w:r>
+      <w:r>
+        <w:rPr>
+          <w:rFonts w:ascii="Times New Roman" w:eastAsia="Times New Roman" w:hAnsi="Times New Roman" w:cs="Times New Roman"/>
+          <w:sz w:val="28"/>
+          <w:szCs w:val="20"/>
+          <w:lang w:val="ru-RU" w:eastAsia="ru-RU"/>
+        </w:rPr>
+        <w:t xml:space="preserve"> </w:t>
+      </w:r>
+      <w:r>
+        <w:rPr>
+          <w:rFonts w:ascii="Times New Roman" w:eastAsia="Times New Roman" w:hAnsi="Times New Roman" w:cs="Times New Roman"/>
+          <w:sz w:val="28"/>
+          <w:szCs w:val="20"/>
+          <w:lang w:val="ru-RU" w:eastAsia="ru-RU"/>
+        </w:rPr>
+        <w:t xml:space="preserve">увеличивает время на разработку на 35%, однако значительно уменьшает время на поддержку (до 90%, в зависимости от качества тестов). </w:t>
+      </w:r>
+      <w:r>
+        <w:rPr>
+          <w:rFonts w:ascii="Times New Roman" w:eastAsia="Times New Roman" w:hAnsi="Times New Roman" w:cs="Times New Roman"/>
+          <w:sz w:val="28"/>
+          <w:szCs w:val="20"/>
+          <w:lang w:val="ru-RU" w:eastAsia="ru-RU"/>
+        </w:rPr>
+        <w:t>Однако, учитывая, что на поддержку кода обычно тратится больше времени, чем на его разработку, в конечном итоге – это оптимизация времени на разработку/поддержку программного продукта.</w:t>
+      </w:r>
+      <w:r>
+        <w:rPr>
+          <w:rFonts w:ascii="Times New Roman" w:eastAsia="Times New Roman" w:hAnsi="Times New Roman" w:cs="Times New Roman"/>
+          <w:sz w:val="28"/>
+          <w:szCs w:val="20"/>
+          <w:lang w:val="ru-RU" w:eastAsia="ru-RU"/>
+        </w:rPr>
+        <w:t xml:space="preserve"> </w:t>
+      </w:r>
+    </w:p>
+    <w:p>
+      <w:pPr>
+        <w:spacing w:after="0" w:line="360" w:lineRule="auto"/>
+        <w:ind w:firstLine="720"/>
+        <w:jc w:val="both"/>
+        <w:textAlignment w:val="top"/>
+        <w:rPr>
+          <w:rFonts w:ascii="Times New Roman" w:eastAsia="Times New Roman" w:hAnsi="Times New Roman" w:cs="Times New Roman"/>
+          <w:sz w:val="28"/>
+          <w:szCs w:val="20"/>
+          <w:lang w:val="ru-RU" w:eastAsia="ru-RU"/>
+        </w:rPr>
+      </w:pPr>
+      <w:r>
+        <w:rPr>
+          <w:rFonts w:ascii="Times New Roman" w:eastAsia="Times New Roman" w:hAnsi="Times New Roman" w:cs="Times New Roman"/>
+          <w:sz w:val="28"/>
+          <w:szCs w:val="20"/>
+          <w:lang w:val="ru-RU" w:eastAsia="ru-RU"/>
+        </w:rPr>
+        <w:t>Главной метрикой качества автоматизированного тестирования является величина покрытия кода тестами в процентах.</w:t>
+      </w:r>
+      <w:r>
+        <w:rPr>
+          <w:rFonts w:ascii="Times New Roman" w:eastAsia="Times New Roman" w:hAnsi="Times New Roman" w:cs="Times New Roman"/>
+          <w:sz w:val="28"/>
+          <w:szCs w:val="20"/>
+          <w:lang w:val="ru-RU" w:eastAsia="ru-RU"/>
+        </w:rPr>
+        <w:t xml:space="preserve"> В данной работе величина покрытия тестами фреймворка составляет: </w:t>
+      </w:r>
+      <w:r>
+        <w:rPr>
+          <w:rFonts w:ascii="Times New Roman" w:eastAsia="Times New Roman" w:hAnsi="Times New Roman" w:cs="Times New Roman"/>
+          <w:color w:val="FF0000"/>
+          <w:sz w:val="28"/>
+          <w:szCs w:val="20"/>
+          <w:lang w:val="ru-RU" w:eastAsia="ru-RU"/>
+        </w:rPr>
+        <w:t>{1213212}%</w:t>
+      </w:r>
+      <w:r>
+        <w:rPr>
+          <w:rFonts w:ascii="Times New Roman" w:eastAsia="Times New Roman" w:hAnsi="Times New Roman" w:cs="Times New Roman"/>
+          <w:sz w:val="28"/>
+          <w:szCs w:val="20"/>
+          <w:lang w:val="ru-RU" w:eastAsia="ru-RU"/>
+        </w:rPr>
+        <w:t>. Идеальная величина покрытия тестами, очевидно, равна 100%. Однако стоит понимать что, во-первых, это недостижимо на реальных проектах. Во-вторых, каждые последующие 10% покрытия тестами требуют все большего и большего количества временных затрат (они растут в геометической прогрессии). На реальных проектах, хорошей практикой считается покрывать код тестами на 80%. Покрытие кода тестами на 90% можно считать идеальным.</w:t>
+      </w:r>
+    </w:p>
+    <w:p>
+      <w:pPr>
+        <w:spacing w:after="0" w:line="360" w:lineRule="auto"/>
+        <w:ind w:firstLine="720"/>
+        <w:jc w:val="both"/>
+        <w:textAlignment w:val="top"/>
+        <w:rPr>
+          <w:rFonts w:ascii="Times New Roman" w:eastAsia="Times New Roman" w:hAnsi="Times New Roman" w:cs="Times New Roman"/>
+          <w:sz w:val="28"/>
+          <w:szCs w:val="20"/>
+          <w:lang w:val="ru-RU" w:eastAsia="ru-RU"/>
+        </w:rPr>
+      </w:pPr>
+      <w:r>
+        <w:rPr>
+          <w:rFonts w:ascii="Times New Roman" w:eastAsia="Times New Roman" w:hAnsi="Times New Roman" w:cs="Times New Roman"/>
+          <w:sz w:val="28"/>
+          <w:szCs w:val="20"/>
+          <w:lang w:val="ru-RU" w:eastAsia="ru-RU"/>
+        </w:rPr>
+        <w:t xml:space="preserve">Как уже было сказано, величина покрытия тестами в фреймворке составляет </w:t>
+      </w:r>
+      <w:r>
+        <w:rPr>
+          <w:rFonts w:ascii="Times New Roman" w:eastAsia="Times New Roman" w:hAnsi="Times New Roman" w:cs="Times New Roman"/>
+          <w:color w:val="FF0000"/>
+          <w:sz w:val="28"/>
+          <w:szCs w:val="20"/>
+          <w:lang w:val="ru-RU" w:eastAsia="ru-RU"/>
+        </w:rPr>
+        <w:t>{1213212</w:t>
+      </w:r>
+      <w:r>
+        <w:rPr>
+          <w:rFonts w:ascii="Times New Roman" w:eastAsia="Times New Roman" w:hAnsi="Times New Roman" w:cs="Times New Roman"/>
+          <w:color w:val="FF0000"/>
+          <w:sz w:val="28"/>
+          <w:szCs w:val="20"/>
+          <w:lang w:val="ru-RU" w:eastAsia="ru-RU"/>
+        </w:rPr>
+        <w:t>}</w:t>
+      </w:r>
+      <w:r>
+        <w:rPr>
+          <w:rFonts w:ascii="Times New Roman" w:eastAsia="Times New Roman" w:hAnsi="Times New Roman" w:cs="Times New Roman"/>
+          <w:sz w:val="28"/>
+          <w:szCs w:val="20"/>
+          <w:lang w:val="ru-RU" w:eastAsia="ru-RU"/>
+        </w:rPr>
+        <w:t>%</w:t>
+      </w:r>
+      <w:r>
+        <w:rPr>
+          <w:rFonts w:ascii="Times New Roman" w:eastAsia="Times New Roman" w:hAnsi="Times New Roman" w:cs="Times New Roman"/>
+          <w:sz w:val="28"/>
+          <w:szCs w:val="20"/>
+          <w:lang w:val="ru-RU" w:eastAsia="ru-RU"/>
+        </w:rPr>
+        <w:t xml:space="preserve">. </w:t>
+      </w:r>
+      <w:r>
+        <w:rPr>
+          <w:rFonts w:ascii="Times New Roman" w:eastAsia="Times New Roman" w:hAnsi="Times New Roman" w:cs="Times New Roman"/>
+          <w:sz w:val="28"/>
+          <w:szCs w:val="20"/>
+          <w:lang w:val="ru-RU" w:eastAsia="ru-RU"/>
+        </w:rPr>
+        <w:t>На рисунке 12 можно увидеть как именно они распределены. Наиболее качественно покрыты тестами модуль Репозиторий и Конфигурация. Конфигурацию тестировать просто, она является небольшим модулем, поэтому у нее высокий процент. Репозиторий покрыт качественно, потому что логически он является самым важным модулем в системе и именно его нужно тестировать в первую очередь.</w:t>
+      </w:r>
+    </w:p>
+    <w:p>
+      <w:pPr>
+        <w:spacing w:after="0" w:line="360" w:lineRule="auto"/>
+        <w:jc w:val="both"/>
+        <w:textAlignment w:val="top"/>
+        <w:rPr>
+          <w:rFonts w:ascii="Times New Roman" w:eastAsia="Times New Roman" w:hAnsi="Times New Roman" w:cs="Times New Roman"/>
+          <w:sz w:val="28"/>
+          <w:szCs w:val="20"/>
+          <w:lang w:val="ru-RU" w:eastAsia="ru-RU"/>
+        </w:rPr>
+      </w:pPr>
+      <w:r>
+        <w:rPr>
+          <w:rFonts w:ascii="Times New Roman" w:eastAsia="Times New Roman" w:hAnsi="Times New Roman" w:cs="Times New Roman"/>
+          <w:color w:val="000000" w:themeColor="text1"/>
+          <w:sz w:val="28"/>
+          <w:szCs w:val="20"/>
+          <w:lang w:val="ru-RU" w:eastAsia="ru-RU"/>
+        </w:rPr>
+        <w:tab/>
+      </w:r>
+      <w:r>
+        <w:rPr>
+          <w:rFonts w:ascii="Times New Roman" w:eastAsia="Times New Roman" w:hAnsi="Times New Roman" w:cs="Times New Roman"/>
+          <w:color w:val="000000" w:themeColor="text1"/>
+          <w:sz w:val="28"/>
+          <w:szCs w:val="20"/>
+          <w:lang w:val="ru-RU" w:eastAsia="ru-RU"/>
+        </w:rPr>
+        <w:t xml:space="preserve">Модули Семантический Контроллер и Контроллер покрыты тестами меньше. Это связано с тем, что они зависят от библиотеки </w:t>
+      </w:r>
+      <w:r>
+        <w:rPr>
+          <w:rFonts w:ascii="Times New Roman" w:eastAsia="Times New Roman" w:hAnsi="Times New Roman" w:cs="Times New Roman"/>
+          <w:color w:val="000000" w:themeColor="text1"/>
+          <w:sz w:val="28"/>
+          <w:szCs w:val="20"/>
+          <w:lang w:eastAsia="ru-RU"/>
+        </w:rPr>
+        <w:t>ASP</w:t>
+      </w:r>
+      <w:r>
+        <w:rPr>
+          <w:rFonts w:ascii="Times New Roman" w:eastAsia="Times New Roman" w:hAnsi="Times New Roman" w:cs="Times New Roman"/>
+          <w:color w:val="000000" w:themeColor="text1"/>
+          <w:sz w:val="28"/>
+          <w:szCs w:val="20"/>
+          <w:lang w:val="ru-RU" w:eastAsia="ru-RU"/>
+        </w:rPr>
+        <w:t>.</w:t>
+      </w:r>
+      <w:r>
+        <w:rPr>
+          <w:rFonts w:ascii="Times New Roman" w:eastAsia="Times New Roman" w:hAnsi="Times New Roman" w:cs="Times New Roman"/>
+          <w:color w:val="000000" w:themeColor="text1"/>
+          <w:sz w:val="28"/>
+          <w:szCs w:val="20"/>
+          <w:lang w:eastAsia="ru-RU"/>
+        </w:rPr>
+        <w:t>NET</w:t>
+      </w:r>
+      <w:r>
+        <w:rPr>
+          <w:rFonts w:ascii="Times New Roman" w:eastAsia="Times New Roman" w:hAnsi="Times New Roman" w:cs="Times New Roman"/>
+          <w:color w:val="000000" w:themeColor="text1"/>
+          <w:sz w:val="28"/>
+          <w:szCs w:val="20"/>
+          <w:lang w:val="ru-RU" w:eastAsia="ru-RU"/>
+        </w:rPr>
+        <w:t xml:space="preserve"> </w:t>
+      </w:r>
+      <w:r>
+        <w:rPr>
+          <w:rFonts w:ascii="Times New Roman" w:eastAsia="Times New Roman" w:hAnsi="Times New Roman" w:cs="Times New Roman"/>
+          <w:color w:val="000000" w:themeColor="text1"/>
+          <w:sz w:val="28"/>
+          <w:szCs w:val="20"/>
+          <w:lang w:eastAsia="ru-RU"/>
+        </w:rPr>
+        <w:t>WebAPI</w:t>
+      </w:r>
+      <w:r>
+        <w:rPr>
+          <w:rFonts w:ascii="Times New Roman" w:eastAsia="Times New Roman" w:hAnsi="Times New Roman" w:cs="Times New Roman"/>
+          <w:color w:val="000000" w:themeColor="text1"/>
+          <w:sz w:val="28"/>
+          <w:szCs w:val="20"/>
+          <w:lang w:val="ru-RU" w:eastAsia="ru-RU"/>
+        </w:rPr>
+        <w:t xml:space="preserve">, тестирование контроллеров которой более ресурсозатратно и нецелесообразно. </w:t>
+      </w:r>
+      <w:bookmarkStart w:id="22" w:name="_GoBack"/>
+      <w:bookmarkEnd w:id="22"/>
+      <w:r>
+        <w:rPr>
+          <w:lang w:val="ru-RU" w:eastAsia="ru-RU"/>
+        </w:rPr>
+        <w:br w:type="page"/>
+      </w:r>
+    </w:p>
+    <w:p>
+      <w:pPr>
+        <w:pStyle w:val="Heading1"/>
+      </w:pPr>
+      <w:bookmarkStart w:id="23" w:name="_Toc451974300"/>
+      <w:r>
+        <w:rPr>
+          <w:caps w:val="0"/>
+        </w:rPr>
+        <w:lastRenderedPageBreak/>
+        <w:t>Разработка тестового приложения(0</w:t>
+      </w:r>
+      <w:r>
+        <w:t>/10)</w:t>
+      </w:r>
+      <w:bookmarkEnd w:id="23"/>
+    </w:p>
+    <w:p>
+      <w:pPr>
+        <w:pStyle w:val="BodyText"/>
+        <w:rPr>
+          <w:lang w:val="ru-RU" w:eastAsia="ru-RU"/>
+        </w:rPr>
+      </w:pPr>
+      <w:r>
+        <w:rPr>
+          <w:lang w:val="ru-RU" w:eastAsia="ru-RU"/>
+        </w:rPr>
+        <w:t>Вступление .. (для чего вообще оно нужно – чтобы продемонстрировать библиотеку)</w:t>
+      </w:r>
+    </w:p>
+    <w:p>
+      <w:pPr>
+        <w:pStyle w:val="Heading2"/>
+        <w:numPr>
+          <w:ilvl w:val="1"/>
+          <w:numId w:val="1"/>
+        </w:numPr>
+        <w:spacing w:line="360" w:lineRule="auto"/>
+        <w:ind w:left="1170"/>
+        <w:rPr>
+          <w:rFonts w:ascii="Times New Roman" w:hAnsi="Times New Roman" w:cs="Times New Roman"/>
+          <w:color w:val="auto"/>
+          <w:sz w:val="28"/>
+          <w:szCs w:val="28"/>
+          <w:lang w:val="ru-RU"/>
+        </w:rPr>
+      </w:pPr>
+      <w:bookmarkStart w:id="24" w:name="_Toc451974301"/>
+      <w:r>
+        <w:rPr>
+          <w:rFonts w:ascii="Times New Roman" w:hAnsi="Times New Roman" w:cs="Times New Roman"/>
+          <w:color w:val="auto"/>
+          <w:sz w:val="28"/>
+          <w:szCs w:val="28"/>
+          <w:lang w:val="ru-RU"/>
+        </w:rPr>
+        <w:t>Использованные программные и языковые средства(0/1)</w:t>
+      </w:r>
+      <w:bookmarkEnd w:id="24"/>
+    </w:p>
+    <w:p>
+      <w:pPr>
+        <w:rPr>
+          <w:lang w:val="ru-RU"/>
+        </w:rPr>
+      </w:pPr>
+    </w:p>
+    <w:p>
+      <w:pPr>
+        <w:pStyle w:val="Heading2"/>
+        <w:numPr>
+          <w:ilvl w:val="1"/>
+          <w:numId w:val="1"/>
+        </w:numPr>
+        <w:spacing w:line="360" w:lineRule="auto"/>
+        <w:ind w:left="1170"/>
+        <w:rPr>
+          <w:rFonts w:ascii="Times New Roman" w:hAnsi="Times New Roman" w:cs="Times New Roman"/>
+          <w:color w:val="auto"/>
+          <w:sz w:val="28"/>
+          <w:szCs w:val="28"/>
+          <w:lang w:val="ru-RU"/>
+        </w:rPr>
+      </w:pPr>
+      <w:bookmarkStart w:id="25" w:name="_Toc451974302"/>
+      <w:r>
+        <w:rPr>
+          <w:rFonts w:ascii="Times New Roman" w:hAnsi="Times New Roman" w:cs="Times New Roman"/>
+          <w:color w:val="auto"/>
+          <w:sz w:val="28"/>
+          <w:szCs w:val="28"/>
+          <w:lang w:val="ru-RU"/>
+        </w:rPr>
+        <w:t>Описание архитектуры (0</w:t>
+      </w:r>
+      <w:r>
+        <w:rPr>
+          <w:rFonts w:ascii="Times New Roman" w:hAnsi="Times New Roman" w:cs="Times New Roman"/>
+          <w:color w:val="auto"/>
+          <w:sz w:val="28"/>
+          <w:szCs w:val="28"/>
+          <w:lang w:val="ru-RU"/>
+        </w:rPr>
+        <w:t>/</w:t>
+      </w:r>
+      <w:r>
+        <w:rPr>
+          <w:rFonts w:ascii="Times New Roman" w:hAnsi="Times New Roman" w:cs="Times New Roman"/>
+          <w:color w:val="auto"/>
+          <w:sz w:val="28"/>
+          <w:szCs w:val="28"/>
+          <w:lang w:val="ru-RU"/>
+        </w:rPr>
+        <w:t>1)</w:t>
+      </w:r>
+      <w:bookmarkEnd w:id="25"/>
+    </w:p>
+    <w:p>
+      <w:pPr>
+        <w:rPr>
+          <w:lang w:val="ru-RU"/>
+        </w:rPr>
+      </w:pPr>
+    </w:p>
+    <w:p>
+      <w:pPr>
+        <w:pStyle w:val="Heading2"/>
+        <w:numPr>
+          <w:ilvl w:val="1"/>
+          <w:numId w:val="1"/>
+        </w:numPr>
+        <w:spacing w:line="360" w:lineRule="auto"/>
+        <w:ind w:left="1170"/>
+        <w:rPr>
+          <w:rFonts w:ascii="Times New Roman" w:hAnsi="Times New Roman" w:cs="Times New Roman"/>
+          <w:color w:val="auto"/>
+          <w:sz w:val="28"/>
+          <w:szCs w:val="28"/>
+          <w:lang w:val="ru-RU"/>
+        </w:rPr>
+      </w:pPr>
+      <w:bookmarkStart w:id="26" w:name="_Toc451974303"/>
+      <w:r>
+        <w:rPr>
+          <w:rFonts w:ascii="Times New Roman" w:hAnsi="Times New Roman" w:cs="Times New Roman"/>
+          <w:color w:val="auto"/>
+          <w:sz w:val="28"/>
+          <w:szCs w:val="28"/>
+          <w:lang w:val="ru-RU"/>
+        </w:rPr>
+        <w:t>Описание логики</w:t>
+      </w:r>
+      <w:r>
+        <w:rPr>
+          <w:rFonts w:ascii="Times New Roman" w:hAnsi="Times New Roman" w:cs="Times New Roman"/>
+          <w:color w:val="auto"/>
+          <w:sz w:val="28"/>
+          <w:szCs w:val="28"/>
+          <w:lang w:val="ru-RU"/>
+        </w:rPr>
+        <w:t xml:space="preserve"> (0</w:t>
+      </w:r>
+      <w:r>
+        <w:rPr>
+          <w:rFonts w:ascii="Times New Roman" w:hAnsi="Times New Roman" w:cs="Times New Roman"/>
+          <w:color w:val="auto"/>
+          <w:sz w:val="28"/>
+          <w:szCs w:val="28"/>
+          <w:lang w:val="ru-RU"/>
+        </w:rPr>
+        <w:t>/</w:t>
+      </w:r>
+      <w:r>
+        <w:rPr>
+          <w:rFonts w:ascii="Times New Roman" w:hAnsi="Times New Roman" w:cs="Times New Roman"/>
+          <w:color w:val="auto"/>
+          <w:sz w:val="28"/>
+          <w:szCs w:val="28"/>
+          <w:lang w:val="ru-RU"/>
+        </w:rPr>
+        <w:t>2)</w:t>
+      </w:r>
+      <w:bookmarkEnd w:id="26"/>
+    </w:p>
+    <w:p>
+      <w:pPr>
+        <w:rPr>
+          <w:lang w:val="ru-RU"/>
+        </w:rPr>
+      </w:pPr>
+    </w:p>
+    <w:p>
+      <w:pPr>
+        <w:pStyle w:val="Heading2"/>
+        <w:numPr>
+          <w:ilvl w:val="1"/>
+          <w:numId w:val="1"/>
+        </w:numPr>
+        <w:spacing w:line="360" w:lineRule="auto"/>
+        <w:ind w:left="1170"/>
+        <w:rPr>
+          <w:rFonts w:ascii="Times New Roman" w:hAnsi="Times New Roman" w:cs="Times New Roman"/>
+          <w:color w:val="auto"/>
+          <w:sz w:val="28"/>
+          <w:szCs w:val="28"/>
+          <w:lang w:val="ru-RU"/>
+        </w:rPr>
+      </w:pPr>
+      <w:bookmarkStart w:id="27" w:name="_Toc451974304"/>
+      <w:r>
+        <w:rPr>
+          <w:rFonts w:ascii="Times New Roman" w:hAnsi="Times New Roman" w:cs="Times New Roman"/>
+          <w:color w:val="auto"/>
+          <w:sz w:val="28"/>
+          <w:szCs w:val="28"/>
+          <w:lang w:val="ru-RU"/>
+        </w:rPr>
+        <w:t>Описание контроллеров (0/</w:t>
+      </w:r>
+      <w:r>
+        <w:rPr>
+          <w:rFonts w:ascii="Times New Roman" w:hAnsi="Times New Roman" w:cs="Times New Roman"/>
+          <w:color w:val="auto"/>
+          <w:sz w:val="28"/>
+          <w:szCs w:val="28"/>
+          <w:lang w:val="ru-RU"/>
+        </w:rPr>
+        <w:t>2</w:t>
+      </w:r>
+      <w:r>
+        <w:rPr>
+          <w:rFonts w:ascii="Times New Roman" w:hAnsi="Times New Roman" w:cs="Times New Roman"/>
+          <w:color w:val="auto"/>
+          <w:sz w:val="28"/>
+          <w:szCs w:val="28"/>
+          <w:lang w:val="ru-RU"/>
+        </w:rPr>
+        <w:t>)</w:t>
+      </w:r>
+      <w:bookmarkEnd w:id="27"/>
+    </w:p>
+    <w:p>
+      <w:pPr>
+        <w:rPr>
+          <w:lang w:val="ru-RU"/>
+        </w:rPr>
+      </w:pPr>
+    </w:p>
+    <w:p>
+      <w:pPr>
+        <w:pStyle w:val="Heading2"/>
+        <w:numPr>
+          <w:ilvl w:val="1"/>
+          <w:numId w:val="1"/>
+        </w:numPr>
+        <w:spacing w:line="360" w:lineRule="auto"/>
+        <w:ind w:left="1170"/>
+        <w:rPr>
+          <w:rFonts w:ascii="Times New Roman" w:hAnsi="Times New Roman" w:cs="Times New Roman"/>
+          <w:color w:val="auto"/>
+          <w:sz w:val="28"/>
+          <w:szCs w:val="28"/>
+          <w:lang w:val="ru-RU"/>
+        </w:rPr>
+      </w:pPr>
+      <w:bookmarkStart w:id="28" w:name="_Toc451974305"/>
+      <w:r>
+        <w:rPr>
+          <w:rFonts w:ascii="Times New Roman" w:hAnsi="Times New Roman" w:cs="Times New Roman"/>
+          <w:color w:val="auto"/>
+          <w:sz w:val="28"/>
+          <w:szCs w:val="28"/>
+          <w:lang w:val="ru-RU"/>
+        </w:rPr>
+        <w:t>Описание семантических сервисов (0/</w:t>
+      </w:r>
+      <w:r>
+        <w:rPr>
+          <w:rFonts w:ascii="Times New Roman" w:hAnsi="Times New Roman" w:cs="Times New Roman"/>
+          <w:color w:val="auto"/>
+          <w:sz w:val="28"/>
+          <w:szCs w:val="28"/>
+          <w:lang w:val="ru-RU"/>
+        </w:rPr>
+        <w:t>2</w:t>
+      </w:r>
+      <w:r>
+        <w:rPr>
+          <w:rFonts w:ascii="Times New Roman" w:hAnsi="Times New Roman" w:cs="Times New Roman"/>
+          <w:color w:val="auto"/>
+          <w:sz w:val="28"/>
+          <w:szCs w:val="28"/>
+          <w:lang w:val="ru-RU"/>
+        </w:rPr>
+        <w:t>)</w:t>
+      </w:r>
+      <w:bookmarkEnd w:id="28"/>
+    </w:p>
+    <w:p>
+      <w:pPr>
+        <w:rPr>
+          <w:lang w:val="ru-RU"/>
+        </w:rPr>
+      </w:pPr>
+    </w:p>
+    <w:p>
+      <w:pPr>
+        <w:pStyle w:val="Heading2"/>
+        <w:numPr>
+          <w:ilvl w:val="1"/>
+          <w:numId w:val="1"/>
+        </w:numPr>
+        <w:spacing w:line="360" w:lineRule="auto"/>
+        <w:ind w:left="1170"/>
+        <w:rPr>
+          <w:rFonts w:ascii="Times New Roman" w:hAnsi="Times New Roman" w:cs="Times New Roman"/>
+          <w:color w:val="auto"/>
+          <w:sz w:val="28"/>
+          <w:szCs w:val="28"/>
+          <w:lang w:val="ru-RU"/>
+        </w:rPr>
+      </w:pPr>
+      <w:bookmarkStart w:id="29" w:name="_Toc451974306"/>
+      <w:r>
+        <w:rPr>
+          <w:rFonts w:ascii="Times New Roman" w:hAnsi="Times New Roman" w:cs="Times New Roman"/>
+          <w:color w:val="auto"/>
+          <w:sz w:val="28"/>
+          <w:szCs w:val="28"/>
+          <w:lang w:val="ru-RU"/>
+        </w:rPr>
+        <w:t xml:space="preserve">Краткое описание </w:t>
+      </w:r>
+      <w:r>
+        <w:rPr>
+          <w:rFonts w:ascii="Times New Roman" w:hAnsi="Times New Roman" w:cs="Times New Roman"/>
+          <w:color w:val="auto"/>
+          <w:sz w:val="28"/>
+          <w:szCs w:val="28"/>
+          <w:lang w:val="ru-RU"/>
+        </w:rPr>
+        <w:t>клиентской части</w:t>
+      </w:r>
+      <w:r>
+        <w:rPr>
+          <w:rFonts w:ascii="Times New Roman" w:hAnsi="Times New Roman" w:cs="Times New Roman"/>
+          <w:color w:val="auto"/>
+          <w:sz w:val="28"/>
+          <w:szCs w:val="28"/>
+          <w:lang w:val="ru-RU"/>
+        </w:rPr>
+        <w:t xml:space="preserve"> приложения</w:t>
+      </w:r>
+      <w:r>
+        <w:rPr>
+          <w:rFonts w:ascii="Times New Roman" w:hAnsi="Times New Roman" w:cs="Times New Roman"/>
+          <w:color w:val="auto"/>
+          <w:sz w:val="28"/>
+          <w:szCs w:val="28"/>
+          <w:lang w:val="ru-RU"/>
+        </w:rPr>
+        <w:t xml:space="preserve"> (0/</w:t>
+      </w:r>
+      <w:r>
+        <w:rPr>
+          <w:rFonts w:ascii="Times New Roman" w:hAnsi="Times New Roman" w:cs="Times New Roman"/>
+          <w:color w:val="auto"/>
+          <w:sz w:val="28"/>
+          <w:szCs w:val="28"/>
+          <w:lang w:val="ru-RU"/>
+        </w:rPr>
+        <w:t>2</w:t>
+      </w:r>
+      <w:r>
+        <w:rPr>
+          <w:rFonts w:ascii="Times New Roman" w:hAnsi="Times New Roman" w:cs="Times New Roman"/>
+          <w:color w:val="auto"/>
+          <w:sz w:val="28"/>
+          <w:szCs w:val="28"/>
+          <w:lang w:val="ru-RU"/>
+        </w:rPr>
+        <w:t>)</w:t>
+      </w:r>
+      <w:bookmarkEnd w:id="29"/>
+    </w:p>
+    <w:p>
+      <w:pPr>
+        <w:pStyle w:val="BodyText"/>
+        <w:rPr>
+          <w:lang w:val="ru-RU" w:eastAsia="ru-RU"/>
+        </w:rPr>
+      </w:pPr>
+    </w:p>
+    <w:p>
+      <w:pPr>
+        <w:pStyle w:val="BodyText"/>
+        <w:rPr>
+          <w:lang w:val="ru-RU" w:eastAsia="ru-RU"/>
+        </w:rPr>
+      </w:pPr>
+    </w:p>
+    <w:p>
+      <w:pPr>
+        <w:rPr>
+          <w:lang w:val="ru-RU" w:eastAsia="ru-RU"/>
+        </w:rPr>
+      </w:pPr>
+      <w:r>
+        <w:rPr>
+          <w:lang w:val="ru-RU" w:eastAsia="ru-RU"/>
+        </w:rPr>
+        <w:br w:type="page"/>
+      </w:r>
+    </w:p>
+    <w:p>
+      <w:pPr>
+        <w:pStyle w:val="Heading1"/>
+        <w:numPr>
+          <w:ilvl w:val="0"/>
+          <w:numId w:val="0"/>
+        </w:numPr>
+        <w:jc w:val="center"/>
+      </w:pPr>
+      <w:bookmarkStart w:id="30" w:name="_Toc451974307"/>
+      <w:r>
+        <w:lastRenderedPageBreak/>
+        <w:t>Заключение</w:t>
+      </w:r>
+      <w:bookmarkEnd w:id="30"/>
+    </w:p>
+    <w:p>
+      <w:pPr>
+        <w:pStyle w:val="Univercity"/>
+        <w:spacing w:after="0"/>
+        <w:ind w:firstLine="706"/>
+        <w:contextualSpacing/>
+        <w:rPr>
+          <w:color w:val="0D0D0D" w:themeColor="text1" w:themeTint="F2"/>
+          <w:lang w:val="ru-RU"/>
+        </w:rPr>
+      </w:pPr>
+      <w:r>
+        <w:rPr>
+          <w:color w:val="0D0D0D" w:themeColor="text1" w:themeTint="F2"/>
+          <w:lang w:val="ru-RU"/>
+        </w:rPr>
+        <w:tab/>
+        <w:t xml:space="preserve">В </w:t>
+      </w:r>
+      <w:r>
+        <w:rPr>
+          <w:color w:val="0D0D0D" w:themeColor="text1" w:themeTint="F2"/>
+          <w:lang w:val="ru-RU"/>
+        </w:rPr>
+        <w:t>ходе</w:t>
+      </w:r>
+      <w:r>
+        <w:rPr>
+          <w:color w:val="0D0D0D" w:themeColor="text1" w:themeTint="F2"/>
+          <w:lang w:val="ru-RU"/>
+        </w:rPr>
+        <w:t xml:space="preserve"> выполнения данной </w:t>
+      </w:r>
+      <w:r>
+        <w:rPr>
+          <w:rFonts w:eastAsia="Times New Roman" w:cs="Times New Roman"/>
+          <w:szCs w:val="20"/>
+          <w:lang w:val="ru-RU" w:eastAsia="ru-RU"/>
+        </w:rPr>
+        <w:t>магистерской диссертации</w:t>
+      </w:r>
+      <w:r>
+        <w:rPr>
+          <w:color w:val="0D0D0D" w:themeColor="text1" w:themeTint="F2"/>
+          <w:lang w:val="ru-RU"/>
+        </w:rPr>
+        <w:t xml:space="preserve"> были </w:t>
+      </w:r>
+      <w:r>
+        <w:rPr>
+          <w:color w:val="0D0D0D" w:themeColor="text1" w:themeTint="F2"/>
+          <w:lang w:val="ru-RU"/>
+        </w:rPr>
+        <w:t>изучены основные понятия и подходы технологии Семантического Веб, выполнен анализ рынка аналогичных программных продуктов, определены требования к фреймворку, выбраны программные и языковые средства для разработки, организован процесс разработки. И в конечн</w:t>
+      </w:r>
+      <w:r>
+        <w:rPr>
+          <w:color w:val="0D0D0D" w:themeColor="text1" w:themeTint="F2"/>
+          <w:lang w:val="ru-RU"/>
+        </w:rPr>
+        <w:t>ом итоге разработан, отлажен, про</w:t>
+      </w:r>
+      <w:r>
+        <w:rPr>
+          <w:color w:val="0D0D0D" w:themeColor="text1" w:themeTint="F2"/>
+          <w:lang w:val="ru-RU"/>
+        </w:rPr>
+        <w:t xml:space="preserve">тестирован и оптимизирован фреймворк для автоматической генерации семантических данных в формате </w:t>
+      </w:r>
+      <w:r>
+        <w:rPr>
+          <w:color w:val="0D0D0D" w:themeColor="text1" w:themeTint="F2"/>
+        </w:rPr>
+        <w:t>RDF</w:t>
+      </w:r>
+      <w:r>
+        <w:rPr>
+          <w:color w:val="0D0D0D" w:themeColor="text1" w:themeTint="F2"/>
+          <w:lang w:val="ru-RU"/>
+        </w:rPr>
+        <w:t xml:space="preserve"> </w:t>
+      </w:r>
+      <w:r>
+        <w:rPr>
+          <w:color w:val="0D0D0D" w:themeColor="text1" w:themeTint="F2"/>
+          <w:lang w:val="ru-RU"/>
+        </w:rPr>
+        <w:t>средствами рефлексии. В дополнение к фреймворку было разработано, тестовое приложение для демонстрации работы генерации семантичес</w:t>
+      </w:r>
+      <w:r>
+        <w:rPr>
+          <w:color w:val="0D0D0D" w:themeColor="text1" w:themeTint="F2"/>
+          <w:lang w:val="ru-RU"/>
+        </w:rPr>
+        <w:t>ких данных, которое также было про</w:t>
+      </w:r>
+      <w:r>
+        <w:rPr>
+          <w:color w:val="0D0D0D" w:themeColor="text1" w:themeTint="F2"/>
+          <w:lang w:val="ru-RU"/>
+        </w:rPr>
+        <w:t>тестировано, отлажено и оптимизировано.</w:t>
+      </w:r>
+    </w:p>
+    <w:p>
+      <w:pPr>
+        <w:pStyle w:val="Univercity"/>
+        <w:spacing w:after="0"/>
+        <w:ind w:firstLine="706"/>
+        <w:contextualSpacing/>
+        <w:rPr>
+          <w:color w:val="0D0D0D" w:themeColor="text1" w:themeTint="F2"/>
+          <w:lang w:val="ru-RU"/>
+        </w:rPr>
+      </w:pPr>
+      <w:r>
+        <w:rPr>
+          <w:color w:val="0D0D0D" w:themeColor="text1" w:themeTint="F2"/>
+          <w:lang w:val="ru-RU"/>
+        </w:rPr>
+        <w:t xml:space="preserve">В процессе выполнения работы </w:t>
+      </w:r>
+      <w:r>
+        <w:rPr>
+          <w:color w:val="0D0D0D" w:themeColor="text1" w:themeTint="F2"/>
+          <w:lang w:val="ru-RU"/>
+        </w:rPr>
+        <w:t>были выявлены, обозначены и успешно решены следующие проблемы:</w:t>
       </w:r>
     </w:p>
     <w:p>
@@ -32899,17 +33168,27 @@
           <w:szCs w:val="20"/>
           <w:lang w:val="ru-RU" w:eastAsia="ru-RU"/>
         </w:rPr>
-        <w:t>д</w:t>
-      </w:r>
-      <w:r>
-        <w:rPr>
-          <w:rFonts w:ascii="Times New Roman" w:eastAsia="Times New Roman" w:hAnsi="Times New Roman" w:cs="Times New Roman"/>
-          <w:color w:val="000000" w:themeColor="text1"/>
-          <w:sz w:val="28"/>
-          <w:szCs w:val="20"/>
-          <w:lang w:val="ru-RU" w:eastAsia="ru-RU"/>
-        </w:rPr>
-        <w:t>ля разработки проекта наиболее подходящей платформой является .NET как с технической точки зрения, так и с точки зрения бизнеса;</w:t>
+        <w:t xml:space="preserve">При разработке связей Контроллер-Репозиторий и Семантический контроллер-Репозиторий было обнаружено, что сущности из базы невозможно полноценно использовать при выдаче клиенту в связи с тем, что клиенту не всегда нужны все поля из сущности. Проблема была решена введением </w:t>
+      </w:r>
+      <w:r>
+        <w:rPr>
+          <w:rFonts w:ascii="Times New Roman" w:eastAsia="Times New Roman" w:hAnsi="Times New Roman" w:cs="Times New Roman"/>
+          <w:color w:val="000000" w:themeColor="text1"/>
+          <w:sz w:val="28"/>
+          <w:szCs w:val="20"/>
+          <w:lang w:val="ru-RU" w:eastAsia="ru-RU"/>
+        </w:rPr>
+        <w:t>моделей (подробности в главе 4.5)</w:t>
+      </w:r>
+      <w:r>
+        <w:rPr>
+          <w:rFonts w:ascii="Times New Roman" w:eastAsia="Times New Roman" w:hAnsi="Times New Roman" w:cs="Times New Roman"/>
+          <w:color w:val="000000" w:themeColor="text1"/>
+          <w:sz w:val="28"/>
+          <w:szCs w:val="20"/>
+          <w:lang w:val="ru-RU" w:eastAsia="ru-RU"/>
+        </w:rPr>
+        <w:t>.</w:t>
       </w:r>
     </w:p>
     <w:p>
@@ -32939,17 +33218,17 @@
           <w:szCs w:val="20"/>
           <w:lang w:val="ru-RU" w:eastAsia="ru-RU"/>
         </w:rPr>
-        <w:t>д</w:t>
-      </w:r>
-      <w:r>
-        <w:rPr>
-          <w:rFonts w:ascii="Times New Roman" w:eastAsia="Times New Roman" w:hAnsi="Times New Roman" w:cs="Times New Roman"/>
-          <w:color w:val="000000" w:themeColor="text1"/>
-          <w:sz w:val="28"/>
-          <w:szCs w:val="20"/>
-          <w:lang w:val="ru-RU" w:eastAsia="ru-RU"/>
-        </w:rPr>
-        <w:t>ля реализации доступа к данным самым предпочительным программным средством является фреймворк объектно-реляционного маппинга EntityFramework;</w:t>
+        <w:t>Также возникла проблема распознавания поля по имени для ложного удаления и сортировки. Проблема была решена средствами</w:t>
+      </w:r>
+      <w:r>
+        <w:rPr>
+          <w:rFonts w:ascii="Times New Roman" w:eastAsia="Times New Roman" w:hAnsi="Times New Roman" w:cs="Times New Roman"/>
+          <w:color w:val="000000" w:themeColor="text1"/>
+          <w:sz w:val="28"/>
+          <w:szCs w:val="20"/>
+          <w:lang w:val="ru-RU" w:eastAsia="ru-RU"/>
+        </w:rPr>
+        <w:t xml:space="preserve"> рефлексии в модуле Репозиторий.</w:t>
       </w:r>
     </w:p>
     <w:p>
@@ -32979,27 +33258,17 @@
           <w:szCs w:val="20"/>
           <w:lang w:val="ru-RU" w:eastAsia="ru-RU"/>
         </w:rPr>
-        <w:t>д</w:t>
-      </w:r>
-      <w:r>
-        <w:rPr>
-          <w:rFonts w:ascii="Times New Roman" w:eastAsia="Times New Roman" w:hAnsi="Times New Roman" w:cs="Times New Roman"/>
-          <w:color w:val="000000" w:themeColor="text1"/>
-          <w:sz w:val="28"/>
-          <w:szCs w:val="20"/>
-          <w:lang w:val="ru-RU" w:eastAsia="ru-RU"/>
-        </w:rPr>
-        <w:t>ля реализации Web 2.0 API самым предпочтительным вариантом платформы является ASP.NET WebAPI</w:t>
-      </w:r>
-      <w:r>
-        <w:rPr>
-          <w:rFonts w:ascii="Times New Roman" w:eastAsia="Times New Roman" w:hAnsi="Times New Roman" w:cs="Times New Roman"/>
-          <w:color w:val="000000" w:themeColor="text1"/>
-          <w:sz w:val="28"/>
-          <w:szCs w:val="20"/>
-          <w:lang w:val="ru-RU" w:eastAsia="ru-RU"/>
-        </w:rPr>
-        <w:t xml:space="preserve"> 2;</w:t>
+        <w:t>В процессе разработки также встала проблема поддержки различных сериализаций RDF. Проблема была решена использованием интерфейса IRdfWriter, который входит в состав dotNetRdf</w:t>
+      </w:r>
+      <w:r>
+        <w:rPr>
+          <w:rFonts w:ascii="Times New Roman" w:eastAsia="Times New Roman" w:hAnsi="Times New Roman" w:cs="Times New Roman"/>
+          <w:color w:val="000000" w:themeColor="text1"/>
+          <w:sz w:val="28"/>
+          <w:szCs w:val="20"/>
+          <w:lang w:val="ru-RU" w:eastAsia="ru-RU"/>
+        </w:rPr>
+        <w:t>.</w:t>
       </w:r>
     </w:p>
     <w:p>
@@ -33029,17 +33298,119 @@
           <w:szCs w:val="20"/>
           <w:lang w:val="ru-RU" w:eastAsia="ru-RU"/>
         </w:rPr>
-        <w:t>д</w:t>
-      </w:r>
-      <w:r>
-        <w:rPr>
-          <w:rFonts w:ascii="Times New Roman" w:eastAsia="Times New Roman" w:hAnsi="Times New Roman" w:cs="Times New Roman"/>
-          <w:color w:val="000000" w:themeColor="text1"/>
-          <w:sz w:val="28"/>
-          <w:szCs w:val="20"/>
-          <w:lang w:val="ru-RU" w:eastAsia="ru-RU"/>
-        </w:rPr>
-        <w:t xml:space="preserve">ля реализации Семантического API единственным вариантом является библиотека dotNetRdf; </w:t>
+        <w:t>Для написания юнит-тестов потребовалось эмулировать данные, без обращений к реальной базе данных. Проблема разрешилась использованием библиотеки Moq для создания объектов-заглушек, которые эмулировали обращения к базе данных.</w:t>
+      </w:r>
+    </w:p>
+    <w:p>
+      <w:pPr>
+        <w:pStyle w:val="Univercity"/>
+        <w:spacing w:after="0"/>
+        <w:ind w:firstLine="706"/>
+        <w:contextualSpacing/>
+        <w:rPr>
+          <w:color w:val="0D0D0D" w:themeColor="text1" w:themeTint="F2"/>
+          <w:lang w:val="ru-RU"/>
+        </w:rPr>
+      </w:pPr>
+      <w:r>
+        <w:rPr>
+          <w:color w:val="0D0D0D" w:themeColor="text1" w:themeTint="F2"/>
+          <w:lang w:val="ru-RU"/>
+        </w:rPr>
+        <w:lastRenderedPageBreak/>
+        <w:t>В данной работе было принято решение использовать одну из гибких методологий разработки программного обеспечения –</w:t>
+      </w:r>
+      <w:r>
+        <w:rPr>
+          <w:color w:val="0D0D0D" w:themeColor="text1" w:themeTint="F2"/>
+          <w:lang w:val="ru-RU"/>
+        </w:rPr>
+        <w:t xml:space="preserve"> </w:t>
+      </w:r>
+      <w:r>
+        <w:rPr>
+          <w:color w:val="0D0D0D" w:themeColor="text1" w:themeTint="F2"/>
+        </w:rPr>
+        <w:t>XP</w:t>
+      </w:r>
+      <w:r>
+        <w:rPr>
+          <w:color w:val="0D0D0D" w:themeColor="text1" w:themeTint="F2"/>
+          <w:lang w:val="ru-RU"/>
+        </w:rPr>
+        <w:t xml:space="preserve"> (</w:t>
+      </w:r>
+      <w:r>
+        <w:rPr>
+          <w:color w:val="0D0D0D" w:themeColor="text1" w:themeTint="F2"/>
+        </w:rPr>
+        <w:t>Extreme</w:t>
+      </w:r>
+      <w:r>
+        <w:rPr>
+          <w:color w:val="0D0D0D" w:themeColor="text1" w:themeTint="F2"/>
+          <w:lang w:val="ru-RU"/>
+        </w:rPr>
+        <w:t xml:space="preserve"> </w:t>
+      </w:r>
+      <w:r>
+        <w:rPr>
+          <w:color w:val="0D0D0D" w:themeColor="text1" w:themeTint="F2"/>
+        </w:rPr>
+        <w:t>Programming</w:t>
+      </w:r>
+      <w:r>
+        <w:rPr>
+          <w:color w:val="0D0D0D" w:themeColor="text1" w:themeTint="F2"/>
+          <w:lang w:val="ru-RU"/>
+        </w:rPr>
+        <w:t xml:space="preserve">). Иными словами, фактически, разработка не была поделена на фазы: анализ требований, проектирование, реализация, тестирование и друге. Каждый из этих этапов является непрерывным и требования как к функционалу, так и к архитектуре могут измениться в любой момент. Однако, в целях избежания беспорядка методология разработки </w:t>
+      </w:r>
+      <w:r>
+        <w:rPr>
+          <w:color w:val="0D0D0D" w:themeColor="text1" w:themeTint="F2"/>
+        </w:rPr>
+        <w:t>XP</w:t>
+      </w:r>
+      <w:r>
+        <w:rPr>
+          <w:color w:val="0D0D0D" w:themeColor="text1" w:themeTint="F2"/>
+          <w:lang w:val="ru-RU"/>
+        </w:rPr>
+        <w:t xml:space="preserve"> </w:t>
+      </w:r>
+      <w:r>
+        <w:rPr>
+          <w:color w:val="0D0D0D" w:themeColor="text1" w:themeTint="F2"/>
+          <w:lang w:val="ru-RU"/>
+        </w:rPr>
+        <w:t>регламентирует процессы, в том числе и процессы добавления и изменения требований. Подробнее об этой методологии можно узнать в главе 2.2.</w:t>
+      </w:r>
+    </w:p>
+    <w:p>
+      <w:pPr>
+        <w:pStyle w:val="Univercity"/>
+        <w:spacing w:after="0"/>
+        <w:ind w:firstLine="706"/>
+        <w:contextualSpacing/>
+        <w:rPr>
+          <w:color w:val="0D0D0D" w:themeColor="text1" w:themeTint="F2"/>
+          <w:lang w:val="ru-RU"/>
+        </w:rPr>
+      </w:pPr>
+      <w:r>
+        <w:rPr>
+          <w:color w:val="0D0D0D" w:themeColor="text1" w:themeTint="F2"/>
+          <w:lang w:val="ru-RU"/>
+        </w:rPr>
+        <w:t xml:space="preserve">По результатам данной магистерской диссертации </w:t>
+      </w:r>
+      <w:r>
+        <w:rPr>
+          <w:color w:val="0D0D0D" w:themeColor="text1" w:themeTint="F2"/>
+          <w:lang w:val="ru-RU"/>
+        </w:rPr>
+        <w:t>можно сделать следующие выводы:</w:t>
       </w:r>
     </w:p>
     <w:p>
@@ -33069,17 +33440,17 @@
           <w:szCs w:val="20"/>
           <w:lang w:val="ru-RU" w:eastAsia="ru-RU"/>
         </w:rPr>
-        <w:t>п</w:t>
-      </w:r>
-      <w:r>
-        <w:rPr>
-          <w:rFonts w:ascii="Times New Roman" w:eastAsia="Times New Roman" w:hAnsi="Times New Roman" w:cs="Times New Roman"/>
-          <w:color w:val="000000" w:themeColor="text1"/>
-          <w:sz w:val="28"/>
-          <w:szCs w:val="20"/>
-          <w:lang w:val="ru-RU" w:eastAsia="ru-RU"/>
-        </w:rPr>
-        <w:t>ри разработке такого типа приложений в заданных условиях наиболее подходит методология разработки Extreme Programming;</w:t>
+        <w:t>и</w:t>
+      </w:r>
+      <w:r>
+        <w:rPr>
+          <w:rFonts w:ascii="Times New Roman" w:eastAsia="Times New Roman" w:hAnsi="Times New Roman" w:cs="Times New Roman"/>
+          <w:color w:val="000000" w:themeColor="text1"/>
+          <w:sz w:val="28"/>
+          <w:szCs w:val="20"/>
+          <w:lang w:val="ru-RU" w:eastAsia="ru-RU"/>
+        </w:rPr>
+        <w:t>дея Семантического Веб является гениальным решением проблемы стандартизации API, однако ее распространенность, особенно в коммерческом программировании, оставляет желать лучшего;</w:t>
       </w:r>
     </w:p>
     <w:p>
@@ -33109,27 +33480,17 @@
           <w:szCs w:val="20"/>
           <w:lang w:val="ru-RU" w:eastAsia="ru-RU"/>
         </w:rPr>
-        <w:t>п</w:t>
-      </w:r>
-      <w:r>
-        <w:rPr>
-          <w:rFonts w:ascii="Times New Roman" w:eastAsia="Times New Roman" w:hAnsi="Times New Roman" w:cs="Times New Roman"/>
-          <w:color w:val="000000" w:themeColor="text1"/>
-          <w:sz w:val="28"/>
-          <w:szCs w:val="20"/>
-          <w:lang w:val="ru-RU" w:eastAsia="ru-RU"/>
-        </w:rPr>
-        <w:t>ри создании таких расширяемых приложений, как разработанное в данной магистерской диссертации рекомендуется использовать модульную архитектуру, осно</w:t>
-      </w:r>
-      <w:r>
-        <w:rPr>
-          <w:rFonts w:ascii="Times New Roman" w:eastAsia="Times New Roman" w:hAnsi="Times New Roman" w:cs="Times New Roman"/>
-          <w:color w:val="000000" w:themeColor="text1"/>
-          <w:sz w:val="28"/>
-          <w:szCs w:val="20"/>
-          <w:lang w:val="ru-RU" w:eastAsia="ru-RU"/>
-        </w:rPr>
-        <w:t>ванную на инверсии зависимостей;</w:t>
+        <w:t>д</w:t>
+      </w:r>
+      <w:r>
+        <w:rPr>
+          <w:rFonts w:ascii="Times New Roman" w:eastAsia="Times New Roman" w:hAnsi="Times New Roman" w:cs="Times New Roman"/>
+          <w:color w:val="000000" w:themeColor="text1"/>
+          <w:sz w:val="28"/>
+          <w:szCs w:val="20"/>
+          <w:lang w:val="ru-RU" w:eastAsia="ru-RU"/>
+        </w:rPr>
+        <w:t>ля разработки проекта наиболее подходящей платформой является .NET как с технической точки зрения, так и с точки зрения бизнеса;</w:t>
       </w:r>
     </w:p>
     <w:p>
@@ -33159,28 +33520,17 @@
           <w:szCs w:val="20"/>
           <w:lang w:val="ru-RU" w:eastAsia="ru-RU"/>
         </w:rPr>
-        <w:lastRenderedPageBreak/>
-        <w:t>о</w:t>
-      </w:r>
-      <w:r>
-        <w:rPr>
-          <w:rFonts w:ascii="Times New Roman" w:eastAsia="Times New Roman" w:hAnsi="Times New Roman" w:cs="Times New Roman"/>
-          <w:color w:val="000000" w:themeColor="text1"/>
-          <w:sz w:val="28"/>
-          <w:szCs w:val="20"/>
-          <w:lang w:val="ru-RU" w:eastAsia="ru-RU"/>
-        </w:rPr>
-        <w:t>дним из главных вопросов при разработке расширяемого фреймворка является тестируемость. Она была обеспечена средствами техники написания тестов Test-Driven Development (TDD</w:t>
-      </w:r>
-      <w:r>
-        <w:rPr>
-          <w:rFonts w:ascii="Times New Roman" w:eastAsia="Times New Roman" w:hAnsi="Times New Roman" w:cs="Times New Roman"/>
-          <w:color w:val="000000" w:themeColor="text1"/>
-          <w:sz w:val="28"/>
-          <w:szCs w:val="20"/>
-          <w:lang w:val="ru-RU" w:eastAsia="ru-RU"/>
-        </w:rPr>
-        <w:t>);</w:t>
+        <w:t>д</w:t>
+      </w:r>
+      <w:r>
+        <w:rPr>
+          <w:rFonts w:ascii="Times New Roman" w:eastAsia="Times New Roman" w:hAnsi="Times New Roman" w:cs="Times New Roman"/>
+          <w:color w:val="000000" w:themeColor="text1"/>
+          <w:sz w:val="28"/>
+          <w:szCs w:val="20"/>
+          <w:lang w:val="ru-RU" w:eastAsia="ru-RU"/>
+        </w:rPr>
+        <w:t>ля реализации доступа к данным самым предпочительным программным средством является фреймворк объектно-реляционного маппинга EntityFramework;</w:t>
       </w:r>
     </w:p>
     <w:p>
@@ -33220,56 +33570,17 @@
           <w:szCs w:val="20"/>
           <w:lang w:val="ru-RU" w:eastAsia="ru-RU"/>
         </w:rPr>
-        <w:t>ругим</w:t>
-      </w:r>
-      <w:r>
-        <w:rPr>
-          <w:rFonts w:ascii="Times New Roman" w:eastAsia="Times New Roman" w:hAnsi="Times New Roman" w:cs="Times New Roman"/>
-          <w:color w:val="000000" w:themeColor="text1"/>
-          <w:sz w:val="28"/>
-          <w:szCs w:val="20"/>
-          <w:lang w:val="ru-RU" w:eastAsia="ru-RU"/>
-        </w:rPr>
-        <w:t>, не менее важным</w:t>
-      </w:r>
-      <w:r>
-        <w:rPr>
-          <w:rFonts w:ascii="Times New Roman" w:eastAsia="Times New Roman" w:hAnsi="Times New Roman" w:cs="Times New Roman"/>
-          <w:color w:val="000000" w:themeColor="text1"/>
-          <w:sz w:val="28"/>
-          <w:szCs w:val="20"/>
-          <w:lang w:val="ru-RU" w:eastAsia="ru-RU"/>
-        </w:rPr>
-        <w:t xml:space="preserve"> вопросом </w:t>
-      </w:r>
-      <w:r>
-        <w:rPr>
-          <w:rFonts w:ascii="Times New Roman" w:eastAsia="Times New Roman" w:hAnsi="Times New Roman" w:cs="Times New Roman"/>
-          <w:color w:val="000000" w:themeColor="text1"/>
-          <w:sz w:val="28"/>
-          <w:szCs w:val="20"/>
-          <w:lang w:val="ru-RU" w:eastAsia="ru-RU"/>
-        </w:rPr>
-        <w:t xml:space="preserve">является производительность. На текущий момент семантическая генерация выполнена с помощью рефлексии, что отрицательно сказывается на производительности. Проблема не является критичной, ее можно решить при помощи кеширования, что и будет сделано в одной из следующей версий. </w:t>
-      </w:r>
-    </w:p>
-    <w:p>
-      <w:pPr>
-        <w:pStyle w:val="Univercity"/>
-        <w:spacing w:after="0"/>
-        <w:ind w:firstLine="706"/>
-        <w:contextualSpacing/>
-        <w:rPr>
-          <w:color w:val="0D0D0D" w:themeColor="text1" w:themeTint="F2"/>
-          <w:lang w:val="ru-RU"/>
-        </w:rPr>
-      </w:pPr>
-      <w:r>
-        <w:rPr>
-          <w:color w:val="0D0D0D" w:themeColor="text1" w:themeTint="F2"/>
-          <w:lang w:val="ru-RU"/>
-        </w:rPr>
-        <w:t>В данный момент программный продукт выпущен в версии 1.0. Однако, его разработка активно продолжается. В данный момент в продукт планируется добавить такие возможности как:</w:t>
+        <w:t>ля реализации Web 2.0 API самым предпочтительным вариантом платформы является ASP.NET WebAPI</w:t>
+      </w:r>
+      <w:r>
+        <w:rPr>
+          <w:rFonts w:ascii="Times New Roman" w:eastAsia="Times New Roman" w:hAnsi="Times New Roman" w:cs="Times New Roman"/>
+          <w:color w:val="000000" w:themeColor="text1"/>
+          <w:sz w:val="28"/>
+          <w:szCs w:val="20"/>
+          <w:lang w:val="ru-RU" w:eastAsia="ru-RU"/>
+        </w:rPr>
+        <w:t xml:space="preserve"> 2;</w:t>
       </w:r>
     </w:p>
     <w:p>
@@ -33299,17 +33610,17 @@
           <w:szCs w:val="20"/>
           <w:lang w:val="ru-RU" w:eastAsia="ru-RU"/>
         </w:rPr>
-        <w:t>п</w:t>
-      </w:r>
-      <w:r>
-        <w:rPr>
-          <w:rFonts w:ascii="Times New Roman" w:eastAsia="Times New Roman" w:hAnsi="Times New Roman" w:cs="Times New Roman"/>
-          <w:color w:val="000000" w:themeColor="text1"/>
-          <w:sz w:val="28"/>
-          <w:szCs w:val="20"/>
-          <w:lang w:val="ru-RU" w:eastAsia="ru-RU"/>
-        </w:rPr>
-        <w:t>оддержка асинхронности;</w:t>
+        <w:t>д</w:t>
+      </w:r>
+      <w:r>
+        <w:rPr>
+          <w:rFonts w:ascii="Times New Roman" w:eastAsia="Times New Roman" w:hAnsi="Times New Roman" w:cs="Times New Roman"/>
+          <w:color w:val="000000" w:themeColor="text1"/>
+          <w:sz w:val="28"/>
+          <w:szCs w:val="20"/>
+          <w:lang w:val="ru-RU" w:eastAsia="ru-RU"/>
+        </w:rPr>
+        <w:t xml:space="preserve">ля реализации Семантического API единственным вариантом является библиотека dotNetRdf; </w:t>
       </w:r>
     </w:p>
     <w:p>
@@ -33339,17 +33650,17 @@
           <w:szCs w:val="20"/>
           <w:lang w:val="ru-RU" w:eastAsia="ru-RU"/>
         </w:rPr>
-        <w:t>а</w:t>
-      </w:r>
-      <w:r>
-        <w:rPr>
-          <w:rFonts w:ascii="Times New Roman" w:eastAsia="Times New Roman" w:hAnsi="Times New Roman" w:cs="Times New Roman"/>
-          <w:color w:val="000000" w:themeColor="text1"/>
-          <w:sz w:val="28"/>
-          <w:szCs w:val="20"/>
-          <w:lang w:val="ru-RU" w:eastAsia="ru-RU"/>
-        </w:rPr>
-        <w:t>втоматическая генерация модели по-умолчанию;</w:t>
+        <w:t>п</w:t>
+      </w:r>
+      <w:r>
+        <w:rPr>
+          <w:rFonts w:ascii="Times New Roman" w:eastAsia="Times New Roman" w:hAnsi="Times New Roman" w:cs="Times New Roman"/>
+          <w:color w:val="000000" w:themeColor="text1"/>
+          <w:sz w:val="28"/>
+          <w:szCs w:val="20"/>
+          <w:lang w:val="ru-RU" w:eastAsia="ru-RU"/>
+        </w:rPr>
+        <w:t>ри разработке такого типа приложений в заданных условиях наиболее подходит методология разработки Extreme Programming;</w:t>
       </w:r>
     </w:p>
     <w:p>
@@ -33379,17 +33690,27 @@
           <w:szCs w:val="20"/>
           <w:lang w:val="ru-RU" w:eastAsia="ru-RU"/>
         </w:rPr>
-        <w:t>д</w:t>
-      </w:r>
-      <w:r>
-        <w:rPr>
-          <w:rFonts w:ascii="Times New Roman" w:eastAsia="Times New Roman" w:hAnsi="Times New Roman" w:cs="Times New Roman"/>
-          <w:color w:val="000000" w:themeColor="text1"/>
-          <w:sz w:val="28"/>
-          <w:szCs w:val="20"/>
-          <w:lang w:val="ru-RU" w:eastAsia="ru-RU"/>
-        </w:rPr>
-        <w:t>обавление интерфейса или обертки для DbContext;</w:t>
+        <w:t>п</w:t>
+      </w:r>
+      <w:r>
+        <w:rPr>
+          <w:rFonts w:ascii="Times New Roman" w:eastAsia="Times New Roman" w:hAnsi="Times New Roman" w:cs="Times New Roman"/>
+          <w:color w:val="000000" w:themeColor="text1"/>
+          <w:sz w:val="28"/>
+          <w:szCs w:val="20"/>
+          <w:lang w:val="ru-RU" w:eastAsia="ru-RU"/>
+        </w:rPr>
+        <w:t>ри создании таких расширяемых приложений, как разработанное в данной магистерской диссертации рекомендуется использовать модульную архитектуру, осно</w:t>
+      </w:r>
+      <w:r>
+        <w:rPr>
+          <w:rFonts w:ascii="Times New Roman" w:eastAsia="Times New Roman" w:hAnsi="Times New Roman" w:cs="Times New Roman"/>
+          <w:color w:val="000000" w:themeColor="text1"/>
+          <w:sz w:val="28"/>
+          <w:szCs w:val="20"/>
+          <w:lang w:val="ru-RU" w:eastAsia="ru-RU"/>
+        </w:rPr>
+        <w:t>ванную на инверсии зависимостей;</w:t>
       </w:r>
     </w:p>
     <w:p>
@@ -33419,17 +33740,28 @@
           <w:szCs w:val="20"/>
           <w:lang w:val="ru-RU" w:eastAsia="ru-RU"/>
         </w:rPr>
-        <w:t>д</w:t>
-      </w:r>
-      <w:r>
-        <w:rPr>
-          <w:rFonts w:ascii="Times New Roman" w:eastAsia="Times New Roman" w:hAnsi="Times New Roman" w:cs="Times New Roman"/>
-          <w:color w:val="000000" w:themeColor="text1"/>
-          <w:sz w:val="28"/>
-          <w:szCs w:val="20"/>
-          <w:lang w:val="ru-RU" w:eastAsia="ru-RU"/>
-        </w:rPr>
-        <w:t>обавление контроллеров, семантических контроллеров и репозиториев из коробки для стандатных часто используемыхся сущностей, таких как Пользователь;</w:t>
+        <w:lastRenderedPageBreak/>
+        <w:t>о</w:t>
+      </w:r>
+      <w:r>
+        <w:rPr>
+          <w:rFonts w:ascii="Times New Roman" w:eastAsia="Times New Roman" w:hAnsi="Times New Roman" w:cs="Times New Roman"/>
+          <w:color w:val="000000" w:themeColor="text1"/>
+          <w:sz w:val="28"/>
+          <w:szCs w:val="20"/>
+          <w:lang w:val="ru-RU" w:eastAsia="ru-RU"/>
+        </w:rPr>
+        <w:t>дним из главных вопросов при разработке расширяемого фреймворка является тестируемость. Она была обеспечена средствами техники написания тестов Test-Driven Development (TDD</w:t>
+      </w:r>
+      <w:r>
+        <w:rPr>
+          <w:rFonts w:ascii="Times New Roman" w:eastAsia="Times New Roman" w:hAnsi="Times New Roman" w:cs="Times New Roman"/>
+          <w:color w:val="000000" w:themeColor="text1"/>
+          <w:sz w:val="28"/>
+          <w:szCs w:val="20"/>
+          <w:lang w:val="ru-RU" w:eastAsia="ru-RU"/>
+        </w:rPr>
+        <w:t>);</w:t>
       </w:r>
     </w:p>
     <w:p>
@@ -33459,37 +33791,66 @@
           <w:szCs w:val="20"/>
           <w:lang w:val="ru-RU" w:eastAsia="ru-RU"/>
         </w:rPr>
-        <w:t>о</w:t>
-      </w:r>
-      <w:r>
-        <w:rPr>
-          <w:rFonts w:ascii="Times New Roman" w:eastAsia="Times New Roman" w:hAnsi="Times New Roman" w:cs="Times New Roman"/>
-          <w:color w:val="000000" w:themeColor="text1"/>
-          <w:sz w:val="28"/>
-          <w:szCs w:val="20"/>
-          <w:lang w:val="ru-RU" w:eastAsia="ru-RU"/>
-        </w:rPr>
-        <w:t>птимизация генерации семантических данных на больших объемах данных и больших количествах запросов</w:t>
-      </w:r>
-      <w:r>
-        <w:rPr>
-          <w:rFonts w:ascii="Times New Roman" w:eastAsia="Times New Roman" w:hAnsi="Times New Roman" w:cs="Times New Roman"/>
-          <w:color w:val="000000" w:themeColor="text1"/>
-          <w:sz w:val="28"/>
-          <w:szCs w:val="20"/>
-          <w:lang w:val="ru-RU" w:eastAsia="ru-RU"/>
-        </w:rPr>
-        <w:t xml:space="preserve"> с помощью кеширования</w:t>
-      </w:r>
-      <w:r>
-        <w:rPr>
-          <w:rFonts w:ascii="Times New Roman" w:eastAsia="Times New Roman" w:hAnsi="Times New Roman" w:cs="Times New Roman"/>
-          <w:color w:val="000000" w:themeColor="text1"/>
-          <w:sz w:val="28"/>
-          <w:szCs w:val="20"/>
-          <w:lang w:val="ru-RU" w:eastAsia="ru-RU"/>
-        </w:rPr>
-        <w:t>;</w:t>
+        <w:t>д</w:t>
+      </w:r>
+      <w:r>
+        <w:rPr>
+          <w:rFonts w:ascii="Times New Roman" w:eastAsia="Times New Roman" w:hAnsi="Times New Roman" w:cs="Times New Roman"/>
+          <w:color w:val="000000" w:themeColor="text1"/>
+          <w:sz w:val="28"/>
+          <w:szCs w:val="20"/>
+          <w:lang w:val="ru-RU" w:eastAsia="ru-RU"/>
+        </w:rPr>
+        <w:t>ругим</w:t>
+      </w:r>
+      <w:r>
+        <w:rPr>
+          <w:rFonts w:ascii="Times New Roman" w:eastAsia="Times New Roman" w:hAnsi="Times New Roman" w:cs="Times New Roman"/>
+          <w:color w:val="000000" w:themeColor="text1"/>
+          <w:sz w:val="28"/>
+          <w:szCs w:val="20"/>
+          <w:lang w:val="ru-RU" w:eastAsia="ru-RU"/>
+        </w:rPr>
+        <w:t>, не менее важным</w:t>
+      </w:r>
+      <w:r>
+        <w:rPr>
+          <w:rFonts w:ascii="Times New Roman" w:eastAsia="Times New Roman" w:hAnsi="Times New Roman" w:cs="Times New Roman"/>
+          <w:color w:val="000000" w:themeColor="text1"/>
+          <w:sz w:val="28"/>
+          <w:szCs w:val="20"/>
+          <w:lang w:val="ru-RU" w:eastAsia="ru-RU"/>
+        </w:rPr>
+        <w:t xml:space="preserve"> вопросом </w:t>
+      </w:r>
+      <w:r>
+        <w:rPr>
+          <w:rFonts w:ascii="Times New Roman" w:eastAsia="Times New Roman" w:hAnsi="Times New Roman" w:cs="Times New Roman"/>
+          <w:color w:val="000000" w:themeColor="text1"/>
+          <w:sz w:val="28"/>
+          <w:szCs w:val="20"/>
+          <w:lang w:val="ru-RU" w:eastAsia="ru-RU"/>
+        </w:rPr>
+        <w:t xml:space="preserve">является производительность. На текущий момент семантическая генерация выполнена с помощью рефлексии, что отрицательно сказывается на производительности. Проблема не является критичной, ее можно решить при помощи кеширования, что и будет сделано в одной из следующей версий. </w:t>
+      </w:r>
+    </w:p>
+    <w:p>
+      <w:pPr>
+        <w:pStyle w:val="Univercity"/>
+        <w:spacing w:after="0"/>
+        <w:ind w:firstLine="706"/>
+        <w:contextualSpacing/>
+        <w:rPr>
+          <w:color w:val="0D0D0D" w:themeColor="text1" w:themeTint="F2"/>
+          <w:lang w:val="ru-RU"/>
+        </w:rPr>
+      </w:pPr>
+      <w:r>
+        <w:rPr>
+          <w:color w:val="0D0D0D" w:themeColor="text1" w:themeTint="F2"/>
+          <w:lang w:val="ru-RU"/>
+        </w:rPr>
+        <w:t>В данный момент программный продукт выпущен в версии 1.0. Однако, его разработка активно продолжается. В данный момент в продукт планируется добавить такие возможности как:</w:t>
       </w:r>
     </w:p>
     <w:p>
@@ -33519,6 +33880,226 @@
           <w:szCs w:val="20"/>
           <w:lang w:val="ru-RU" w:eastAsia="ru-RU"/>
         </w:rPr>
+        <w:t>п</w:t>
+      </w:r>
+      <w:r>
+        <w:rPr>
+          <w:rFonts w:ascii="Times New Roman" w:eastAsia="Times New Roman" w:hAnsi="Times New Roman" w:cs="Times New Roman"/>
+          <w:color w:val="000000" w:themeColor="text1"/>
+          <w:sz w:val="28"/>
+          <w:szCs w:val="20"/>
+          <w:lang w:val="ru-RU" w:eastAsia="ru-RU"/>
+        </w:rPr>
+        <w:t>оддержка асинхронности;</w:t>
+      </w:r>
+    </w:p>
+    <w:p>
+      <w:pPr>
+        <w:pStyle w:val="ListParagraph"/>
+        <w:numPr>
+          <w:ilvl w:val="0"/>
+          <w:numId w:val="2"/>
+        </w:numPr>
+        <w:spacing w:after="0" w:line="360" w:lineRule="auto"/>
+        <w:ind w:left="0" w:firstLine="360"/>
+        <w:jc w:val="both"/>
+        <w:textAlignment w:val="top"/>
+        <w:rPr>
+          <w:rFonts w:ascii="Times New Roman" w:eastAsia="Times New Roman" w:hAnsi="Times New Roman" w:cs="Times New Roman"/>
+          <w:color w:val="000000" w:themeColor="text1"/>
+          <w:sz w:val="28"/>
+          <w:szCs w:val="20"/>
+          <w:lang w:val="ru-RU" w:eastAsia="ru-RU"/>
+        </w:rPr>
+      </w:pPr>
+      <w:r>
+        <w:rPr>
+          <w:rFonts w:ascii="Times New Roman" w:eastAsia="Times New Roman" w:hAnsi="Times New Roman" w:cs="Times New Roman"/>
+          <w:color w:val="000000" w:themeColor="text1"/>
+          <w:sz w:val="28"/>
+          <w:szCs w:val="20"/>
+          <w:lang w:val="ru-RU" w:eastAsia="ru-RU"/>
+        </w:rPr>
+        <w:t>а</w:t>
+      </w:r>
+      <w:r>
+        <w:rPr>
+          <w:rFonts w:ascii="Times New Roman" w:eastAsia="Times New Roman" w:hAnsi="Times New Roman" w:cs="Times New Roman"/>
+          <w:color w:val="000000" w:themeColor="text1"/>
+          <w:sz w:val="28"/>
+          <w:szCs w:val="20"/>
+          <w:lang w:val="ru-RU" w:eastAsia="ru-RU"/>
+        </w:rPr>
+        <w:t>втоматическая генерация модели по-умолчанию;</w:t>
+      </w:r>
+    </w:p>
+    <w:p>
+      <w:pPr>
+        <w:pStyle w:val="ListParagraph"/>
+        <w:numPr>
+          <w:ilvl w:val="0"/>
+          <w:numId w:val="2"/>
+        </w:numPr>
+        <w:spacing w:after="0" w:line="360" w:lineRule="auto"/>
+        <w:ind w:left="0" w:firstLine="360"/>
+        <w:jc w:val="both"/>
+        <w:textAlignment w:val="top"/>
+        <w:rPr>
+          <w:rFonts w:ascii="Times New Roman" w:eastAsia="Times New Roman" w:hAnsi="Times New Roman" w:cs="Times New Roman"/>
+          <w:color w:val="000000" w:themeColor="text1"/>
+          <w:sz w:val="28"/>
+          <w:szCs w:val="20"/>
+          <w:lang w:val="ru-RU" w:eastAsia="ru-RU"/>
+        </w:rPr>
+      </w:pPr>
+      <w:r>
+        <w:rPr>
+          <w:rFonts w:ascii="Times New Roman" w:eastAsia="Times New Roman" w:hAnsi="Times New Roman" w:cs="Times New Roman"/>
+          <w:color w:val="000000" w:themeColor="text1"/>
+          <w:sz w:val="28"/>
+          <w:szCs w:val="20"/>
+          <w:lang w:val="ru-RU" w:eastAsia="ru-RU"/>
+        </w:rPr>
+        <w:t>д</w:t>
+      </w:r>
+      <w:r>
+        <w:rPr>
+          <w:rFonts w:ascii="Times New Roman" w:eastAsia="Times New Roman" w:hAnsi="Times New Roman" w:cs="Times New Roman"/>
+          <w:color w:val="000000" w:themeColor="text1"/>
+          <w:sz w:val="28"/>
+          <w:szCs w:val="20"/>
+          <w:lang w:val="ru-RU" w:eastAsia="ru-RU"/>
+        </w:rPr>
+        <w:t>обавление интерфейса или обертки для DbContext;</w:t>
+      </w:r>
+    </w:p>
+    <w:p>
+      <w:pPr>
+        <w:pStyle w:val="ListParagraph"/>
+        <w:numPr>
+          <w:ilvl w:val="0"/>
+          <w:numId w:val="2"/>
+        </w:numPr>
+        <w:spacing w:after="0" w:line="360" w:lineRule="auto"/>
+        <w:ind w:left="0" w:firstLine="360"/>
+        <w:jc w:val="both"/>
+        <w:textAlignment w:val="top"/>
+        <w:rPr>
+          <w:rFonts w:ascii="Times New Roman" w:eastAsia="Times New Roman" w:hAnsi="Times New Roman" w:cs="Times New Roman"/>
+          <w:color w:val="000000" w:themeColor="text1"/>
+          <w:sz w:val="28"/>
+          <w:szCs w:val="20"/>
+          <w:lang w:val="ru-RU" w:eastAsia="ru-RU"/>
+        </w:rPr>
+      </w:pPr>
+      <w:r>
+        <w:rPr>
+          <w:rFonts w:ascii="Times New Roman" w:eastAsia="Times New Roman" w:hAnsi="Times New Roman" w:cs="Times New Roman"/>
+          <w:color w:val="000000" w:themeColor="text1"/>
+          <w:sz w:val="28"/>
+          <w:szCs w:val="20"/>
+          <w:lang w:val="ru-RU" w:eastAsia="ru-RU"/>
+        </w:rPr>
+        <w:t>д</w:t>
+      </w:r>
+      <w:r>
+        <w:rPr>
+          <w:rFonts w:ascii="Times New Roman" w:eastAsia="Times New Roman" w:hAnsi="Times New Roman" w:cs="Times New Roman"/>
+          <w:color w:val="000000" w:themeColor="text1"/>
+          <w:sz w:val="28"/>
+          <w:szCs w:val="20"/>
+          <w:lang w:val="ru-RU" w:eastAsia="ru-RU"/>
+        </w:rPr>
+        <w:t>обавление контроллеров, семантических контроллеров и репозиториев из коробки для стандатных часто используемыхся сущностей, таких как Пользователь;</w:t>
+      </w:r>
+    </w:p>
+    <w:p>
+      <w:pPr>
+        <w:pStyle w:val="ListParagraph"/>
+        <w:numPr>
+          <w:ilvl w:val="0"/>
+          <w:numId w:val="2"/>
+        </w:numPr>
+        <w:spacing w:after="0" w:line="360" w:lineRule="auto"/>
+        <w:ind w:left="0" w:firstLine="360"/>
+        <w:jc w:val="both"/>
+        <w:textAlignment w:val="top"/>
+        <w:rPr>
+          <w:rFonts w:ascii="Times New Roman" w:eastAsia="Times New Roman" w:hAnsi="Times New Roman" w:cs="Times New Roman"/>
+          <w:color w:val="000000" w:themeColor="text1"/>
+          <w:sz w:val="28"/>
+          <w:szCs w:val="20"/>
+          <w:lang w:val="ru-RU" w:eastAsia="ru-RU"/>
+        </w:rPr>
+      </w:pPr>
+      <w:r>
+        <w:rPr>
+          <w:rFonts w:ascii="Times New Roman" w:eastAsia="Times New Roman" w:hAnsi="Times New Roman" w:cs="Times New Roman"/>
+          <w:color w:val="000000" w:themeColor="text1"/>
+          <w:sz w:val="28"/>
+          <w:szCs w:val="20"/>
+          <w:lang w:val="ru-RU" w:eastAsia="ru-RU"/>
+        </w:rPr>
+        <w:t>о</w:t>
+      </w:r>
+      <w:r>
+        <w:rPr>
+          <w:rFonts w:ascii="Times New Roman" w:eastAsia="Times New Roman" w:hAnsi="Times New Roman" w:cs="Times New Roman"/>
+          <w:color w:val="000000" w:themeColor="text1"/>
+          <w:sz w:val="28"/>
+          <w:szCs w:val="20"/>
+          <w:lang w:val="ru-RU" w:eastAsia="ru-RU"/>
+        </w:rPr>
+        <w:t>птимизация генерации семантических данных на больших объемах данных и больших количествах запросов</w:t>
+      </w:r>
+      <w:r>
+        <w:rPr>
+          <w:rFonts w:ascii="Times New Roman" w:eastAsia="Times New Roman" w:hAnsi="Times New Roman" w:cs="Times New Roman"/>
+          <w:color w:val="000000" w:themeColor="text1"/>
+          <w:sz w:val="28"/>
+          <w:szCs w:val="20"/>
+          <w:lang w:val="ru-RU" w:eastAsia="ru-RU"/>
+        </w:rPr>
+        <w:t xml:space="preserve"> с помощью кеширования</w:t>
+      </w:r>
+      <w:r>
+        <w:rPr>
+          <w:rFonts w:ascii="Times New Roman" w:eastAsia="Times New Roman" w:hAnsi="Times New Roman" w:cs="Times New Roman"/>
+          <w:color w:val="000000" w:themeColor="text1"/>
+          <w:sz w:val="28"/>
+          <w:szCs w:val="20"/>
+          <w:lang w:val="ru-RU" w:eastAsia="ru-RU"/>
+        </w:rPr>
+        <w:t>;</w:t>
+      </w:r>
+    </w:p>
+    <w:p>
+      <w:pPr>
+        <w:pStyle w:val="ListParagraph"/>
+        <w:numPr>
+          <w:ilvl w:val="0"/>
+          <w:numId w:val="2"/>
+        </w:numPr>
+        <w:spacing w:after="0" w:line="360" w:lineRule="auto"/>
+        <w:ind w:left="0" w:firstLine="360"/>
+        <w:jc w:val="both"/>
+        <w:textAlignment w:val="top"/>
+        <w:rPr>
+          <w:rFonts w:ascii="Times New Roman" w:eastAsia="Times New Roman" w:hAnsi="Times New Roman" w:cs="Times New Roman"/>
+          <w:color w:val="000000" w:themeColor="text1"/>
+          <w:sz w:val="28"/>
+          <w:szCs w:val="20"/>
+          <w:lang w:val="ru-RU" w:eastAsia="ru-RU"/>
+        </w:rPr>
+      </w:pPr>
+      <w:r>
+        <w:rPr>
+          <w:rFonts w:ascii="Times New Roman" w:eastAsia="Times New Roman" w:hAnsi="Times New Roman" w:cs="Times New Roman"/>
+          <w:color w:val="000000" w:themeColor="text1"/>
+          <w:sz w:val="28"/>
+          <w:szCs w:val="20"/>
+          <w:lang w:val="ru-RU" w:eastAsia="ru-RU"/>
+        </w:rPr>
         <w:t>а</w:t>
       </w:r>
       <w:r>
@@ -33564,7 +34145,7 @@
           <w:rFonts w:eastAsia="Times New Roman" w:cs="Times New Roman"/>
           <w:color w:val="FF0000"/>
           <w:szCs w:val="20"/>
-          <w:lang w:eastAsia="ru-RU"/>
+          <w:lang w:val="ru-RU" w:eastAsia="ru-RU"/>
         </w:rPr>
         <w:t>[3-4]</w:t>
       </w:r>
@@ -38064,7 +38645,7 @@
           <w:rPr>
             <w:noProof/>
           </w:rPr>
-          <w:t>4</w:t>
+          <w:t>60</w:t>
         </w:r>
         <w:r>
           <w:rPr>
@@ -38310,6 +38891,95 @@
     </w:lvl>
   </w:abstractNum>
   <w:abstractNum w:abstractNumId="2" w15:restartNumberingAfterBreak="0">
+    <w:nsid w:val="21D94A72"/>
+    <w:multiLevelType w:val="hybridMultilevel"/>
+    <w:tmpl w:val="35927B04"/>
+    <w:lvl w:ilvl="0" w:tplc="E56847FE">
+      <w:start w:val="1"/>
+      <w:numFmt w:val="decimal"/>
+      <w:lvlText w:val="%1)"/>
+      <w:lvlJc w:val="left"/>
+      <w:pPr>
+        <w:ind w:left="1080" w:hanging="360"/>
+      </w:pPr>
+      <w:rPr>
+        <w:rFonts w:hint="default"/>
+      </w:rPr>
+    </w:lvl>
+    <w:lvl w:ilvl="1" w:tplc="04090019" w:tentative="1">
+      <w:start w:val="1"/>
+      <w:numFmt w:val="lowerLetter"/>
+      <w:lvlText w:val="%2."/>
+      <w:lvlJc w:val="left"/>
+      <w:pPr>
+        <w:ind w:left="1800" w:hanging="360"/>
+      </w:pPr>
+    </w:lvl>
+    <w:lvl w:ilvl="2" w:tplc="0409001B" w:tentative="1">
+      <w:start w:val="1"/>
+      <w:numFmt w:val="lowerRoman"/>
+      <w:lvlText w:val="%3."/>
+      <w:lvlJc w:val="right"/>
+      <w:pPr>
+        <w:ind w:left="2520" w:hanging="180"/>
+      </w:pPr>
+    </w:lvl>
+    <w:lvl w:ilvl="3" w:tplc="0409000F" w:tentative="1">
+      <w:start w:val="1"/>
+      <w:numFmt w:val="decimal"/>
+      <w:lvlText w:val="%4."/>
+      <w:lvlJc w:val="left"/>
+      <w:pPr>
+        <w:ind w:left="3240" w:hanging="360"/>
+      </w:pPr>
+    </w:lvl>
+    <w:lvl w:ilvl="4" w:tplc="04090019" w:tentative="1">
+      <w:start w:val="1"/>
+      <w:numFmt w:val="lowerLetter"/>
+      <w:lvlText w:val="%5."/>
+      <w:lvlJc w:val="left"/>
+      <w:pPr>
+        <w:ind w:left="3960" w:hanging="360"/>
+      </w:pPr>
+    </w:lvl>
+    <w:lvl w:ilvl="5" w:tplc="0409001B" w:tentative="1">
+      <w:start w:val="1"/>
+      <w:numFmt w:val="lowerRoman"/>
+      <w:lvlText w:val="%6."/>
+      <w:lvlJc w:val="right"/>
+      <w:pPr>
+        <w:ind w:left="4680" w:hanging="180"/>
+      </w:pPr>
+    </w:lvl>
+    <w:lvl w:ilvl="6" w:tplc="0409000F" w:tentative="1">
+      <w:start w:val="1"/>
+      <w:numFmt w:val="decimal"/>
+      <w:lvlText w:val="%7."/>
+      <w:lvlJc w:val="left"/>
+      <w:pPr>
+        <w:ind w:left="5400" w:hanging="360"/>
+      </w:pPr>
+    </w:lvl>
+    <w:lvl w:ilvl="7" w:tplc="04090019" w:tentative="1">
+      <w:start w:val="1"/>
+      <w:numFmt w:val="lowerLetter"/>
+      <w:lvlText w:val="%8."/>
+      <w:lvlJc w:val="left"/>
+      <w:pPr>
+        <w:ind w:left="6120" w:hanging="360"/>
+      </w:pPr>
+    </w:lvl>
+    <w:lvl w:ilvl="8" w:tplc="0409001B" w:tentative="1">
+      <w:start w:val="1"/>
+      <w:numFmt w:val="lowerRoman"/>
+      <w:lvlText w:val="%9."/>
+      <w:lvlJc w:val="right"/>
+      <w:pPr>
+        <w:ind w:left="6840" w:hanging="180"/>
+      </w:pPr>
+    </w:lvl>
+  </w:abstractNum>
+  <w:abstractNum w:abstractNumId="3" w15:restartNumberingAfterBreak="0">
     <w:nsid w:val="33806A2D"/>
     <w:multiLevelType w:val="multilevel"/>
     <w:tmpl w:val="7F94F554"/>
@@ -38431,7 +39101,7 @@
       </w:rPr>
     </w:lvl>
   </w:abstractNum>
-  <w:abstractNum w:abstractNumId="3" w15:restartNumberingAfterBreak="0">
+  <w:abstractNum w:abstractNumId="4" w15:restartNumberingAfterBreak="0">
     <w:nsid w:val="48517FD5"/>
     <w:multiLevelType w:val="hybridMultilevel"/>
     <w:tmpl w:val="A96AF8BE"/>
@@ -38544,7 +39214,7 @@
       </w:rPr>
     </w:lvl>
   </w:abstractNum>
-  <w:abstractNum w:abstractNumId="4" w15:restartNumberingAfterBreak="0">
+  <w:abstractNum w:abstractNumId="5" w15:restartNumberingAfterBreak="0">
     <w:nsid w:val="50396E04"/>
     <w:multiLevelType w:val="hybridMultilevel"/>
     <w:tmpl w:val="D206EB0E"/>
@@ -38657,7 +39327,7 @@
       </w:rPr>
     </w:lvl>
   </w:abstractNum>
-  <w:abstractNum w:abstractNumId="5" w15:restartNumberingAfterBreak="0">
+  <w:abstractNum w:abstractNumId="6" w15:restartNumberingAfterBreak="0">
     <w:nsid w:val="6FA277AE"/>
     <w:multiLevelType w:val="hybridMultilevel"/>
     <w:tmpl w:val="0D50F432"/>
@@ -38744,28 +39414,28 @@
     </w:lvl>
   </w:abstractNum>
   <w:num w:numId="1">
-    <w:abstractNumId w:val="2"/>
+    <w:abstractNumId w:val="3"/>
   </w:num>
   <w:num w:numId="2">
+    <w:abstractNumId w:val="4"/>
+  </w:num>
+  <w:num w:numId="3">
     <w:abstractNumId w:val="3"/>
   </w:num>
-  <w:num w:numId="3">
-    <w:abstractNumId w:val="2"/>
-  </w:num>
   <w:num w:numId="4">
-    <w:abstractNumId w:val="2"/>
+    <w:abstractNumId w:val="3"/>
   </w:num>
   <w:num w:numId="5">
-    <w:abstractNumId w:val="2"/>
+    <w:abstractNumId w:val="3"/>
   </w:num>
   <w:num w:numId="6">
-    <w:abstractNumId w:val="2"/>
+    <w:abstractNumId w:val="3"/>
   </w:num>
   <w:num w:numId="7">
-    <w:abstractNumId w:val="2"/>
+    <w:abstractNumId w:val="3"/>
   </w:num>
   <w:num w:numId="8">
-    <w:abstractNumId w:val="2"/>
+    <w:abstractNumId w:val="3"/>
     <w:lvlOverride w:ilvl="0">
       <w:startOverride w:val="1"/>
     </w:lvlOverride>
@@ -38795,19 +39465,19 @@
     </w:lvlOverride>
   </w:num>
   <w:num w:numId="9">
-    <w:abstractNumId w:val="2"/>
+    <w:abstractNumId w:val="3"/>
   </w:num>
   <w:num w:numId="10">
-    <w:abstractNumId w:val="2"/>
+    <w:abstractNumId w:val="3"/>
   </w:num>
   <w:num w:numId="11">
     <w:abstractNumId w:val="1"/>
   </w:num>
   <w:num w:numId="12">
-    <w:abstractNumId w:val="4"/>
+    <w:abstractNumId w:val="5"/>
   </w:num>
   <w:num w:numId="13">
-    <w:abstractNumId w:val="5"/>
+    <w:abstractNumId w:val="6"/>
   </w:num>
   <w:num w:numId="14">
     <w:abstractNumId w:val="0"/>
@@ -38841,6 +39511,9 @@
   </w:num>
   <w:num w:numId="15">
     <w:abstractNumId w:val="0"/>
+  </w:num>
+  <w:num w:numId="16">
+    <w:abstractNumId w:val="2"/>
   </w:num>
 </w:numbering>
 </file>
@@ -39882,7 +40555,7 @@
 </file>
 
 <file path=customXml/itemProps1.xml><?xml version="1.0" encoding="utf-8"?>
-<ds:datastoreItem xmlns:ds="http://schemas.openxmlformats.org/officeDocument/2006/customXml" ds:itemID="{8E922A6B-307D-4DFA-8CAA-B79D3783EED9}">
+<ds:datastoreItem xmlns:ds="http://schemas.openxmlformats.org/officeDocument/2006/customXml" ds:itemID="{75D835EA-295E-4D61-B961-B2D79FB6E0AC}">
   <ds:schemaRefs>
     <ds:schemaRef ds:uri="http://schemas.openxmlformats.org/officeDocument/2006/bibliography"/>
   </ds:schemaRefs>

</xml_diff>

<commit_message>
Documentation: part 5.1 written
</commit_message>
<xml_diff>
--- a/Documentations/Диплом.docx
+++ b/Documentations/Диплом.docx
@@ -726,13 +726,15 @@
         </w:numPr>
         <w:jc w:val="center"/>
       </w:pPr>
-      <w:bookmarkStart w:id="0" w:name="_Toc451974278"/>
+      <w:bookmarkStart w:id="0" w:name="_Toc452124124"/>
       <w:r>
         <w:lastRenderedPageBreak/>
         <w:t>Содержание</w:t>
       </w:r>
       <w:bookmarkEnd w:id="0"/>
     </w:p>
+    <w:bookmarkStart w:id="1" w:name="_GoBack"/>
+    <w:bookmarkEnd w:id="1"/>
     <w:p>
       <w:pPr>
         <w:pStyle w:val="TOC1"/>
@@ -763,7 +765,7 @@
         </w:rPr>
         <w:fldChar w:fldCharType="separate"/>
       </w:r>
-      <w:hyperlink w:anchor="_Toc451974278" w:history="1">
+      <w:hyperlink w:anchor="_Toc452124124" w:history="1">
         <w:r>
           <w:rPr>
             <w:rStyle w:val="Hyperlink"/>
@@ -790,7 +792,7 @@
             <w:noProof/>
             <w:webHidden/>
           </w:rPr>
-          <w:instrText xml:space="preserve"> PAGEREF _Toc451974278 \h </w:instrText>
+          <w:instrText xml:space="preserve"> PAGEREF _Toc452124124 \h </w:instrText>
         </w:r>
         <w:r>
           <w:rPr>
@@ -833,7 +835,7 @@
           <w:sz w:val="22"/>
         </w:rPr>
       </w:pPr>
-      <w:hyperlink w:anchor="_Toc451974279" w:history="1">
+      <w:hyperlink w:anchor="_Toc452124125" w:history="1">
         <w:r>
           <w:rPr>
             <w:rStyle w:val="Hyperlink"/>
@@ -860,7 +862,7 @@
             <w:noProof/>
             <w:webHidden/>
           </w:rPr>
-          <w:instrText xml:space="preserve"> PAGEREF _Toc451974279 \h </w:instrText>
+          <w:instrText xml:space="preserve"> PAGEREF _Toc452124125 \h </w:instrText>
         </w:r>
         <w:r>
           <w:rPr>
@@ -904,7 +906,7 @@
           <w:sz w:val="22"/>
         </w:rPr>
       </w:pPr>
-      <w:hyperlink w:anchor="_Toc451974280" w:history="1">
+      <w:hyperlink w:anchor="_Toc452124126" w:history="1">
         <w:r>
           <w:rPr>
             <w:rStyle w:val="Hyperlink"/>
@@ -946,7 +948,7 @@
             <w:noProof/>
             <w:webHidden/>
           </w:rPr>
-          <w:instrText xml:space="preserve"> PAGEREF _Toc451974280 \h </w:instrText>
+          <w:instrText xml:space="preserve"> PAGEREF _Toc452124126 \h </w:instrText>
         </w:r>
         <w:r>
           <w:rPr>
@@ -990,7 +992,7 @@
           <w:sz w:val="22"/>
         </w:rPr>
       </w:pPr>
-      <w:hyperlink w:anchor="_Toc451974281" w:history="1">
+      <w:hyperlink w:anchor="_Toc452124127" w:history="1">
         <w:r>
           <w:rPr>
             <w:rStyle w:val="Hyperlink"/>
@@ -1032,7 +1034,7 @@
             <w:noProof/>
             <w:webHidden/>
           </w:rPr>
-          <w:instrText xml:space="preserve"> PAGEREF _Toc451974281 \h </w:instrText>
+          <w:instrText xml:space="preserve"> PAGEREF _Toc452124127 \h </w:instrText>
         </w:r>
         <w:r>
           <w:rPr>
@@ -1076,7 +1078,7 @@
           <w:sz w:val="22"/>
         </w:rPr>
       </w:pPr>
-      <w:hyperlink w:anchor="_Toc451974282" w:history="1">
+      <w:hyperlink w:anchor="_Toc452124128" w:history="1">
         <w:r>
           <w:rPr>
             <w:rStyle w:val="Hyperlink"/>
@@ -1122,7 +1124,7 @@
             <w:noProof/>
             <w:webHidden/>
           </w:rPr>
-          <w:instrText xml:space="preserve"> PAGEREF _Toc451974282 \h </w:instrText>
+          <w:instrText xml:space="preserve"> PAGEREF _Toc452124128 \h </w:instrText>
         </w:r>
         <w:r>
           <w:rPr>
@@ -1166,7 +1168,7 @@
           <w:sz w:val="22"/>
         </w:rPr>
       </w:pPr>
-      <w:hyperlink w:anchor="_Toc451974283" w:history="1">
+      <w:hyperlink w:anchor="_Toc452124129" w:history="1">
         <w:r>
           <w:rPr>
             <w:rStyle w:val="Hyperlink"/>
@@ -1212,7 +1214,7 @@
             <w:noProof/>
             <w:webHidden/>
           </w:rPr>
-          <w:instrText xml:space="preserve"> PAGEREF _Toc451974283 \h </w:instrText>
+          <w:instrText xml:space="preserve"> PAGEREF _Toc452124129 \h </w:instrText>
         </w:r>
         <w:r>
           <w:rPr>
@@ -1256,7 +1258,7 @@
           <w:sz w:val="22"/>
         </w:rPr>
       </w:pPr>
-      <w:hyperlink w:anchor="_Toc451974284" w:history="1">
+      <w:hyperlink w:anchor="_Toc452124130" w:history="1">
         <w:r>
           <w:rPr>
             <w:rStyle w:val="Hyperlink"/>
@@ -1298,7 +1300,7 @@
             <w:noProof/>
             <w:webHidden/>
           </w:rPr>
-          <w:instrText xml:space="preserve"> PAGEREF _Toc451974284 \h </w:instrText>
+          <w:instrText xml:space="preserve"> PAGEREF _Toc452124130 \h </w:instrText>
         </w:r>
         <w:r>
           <w:rPr>
@@ -1342,7 +1344,7 @@
           <w:sz w:val="22"/>
         </w:rPr>
       </w:pPr>
-      <w:hyperlink w:anchor="_Toc451974285" w:history="1">
+      <w:hyperlink w:anchor="_Toc452124131" w:history="1">
         <w:r>
           <w:rPr>
             <w:rStyle w:val="Hyperlink"/>
@@ -1388,7 +1390,7 @@
             <w:noProof/>
             <w:webHidden/>
           </w:rPr>
-          <w:instrText xml:space="preserve"> PAGEREF _Toc451974285 \h </w:instrText>
+          <w:instrText xml:space="preserve"> PAGEREF _Toc452124131 \h </w:instrText>
         </w:r>
         <w:r>
           <w:rPr>
@@ -1432,7 +1434,7 @@
           <w:sz w:val="22"/>
         </w:rPr>
       </w:pPr>
-      <w:hyperlink w:anchor="_Toc451974286" w:history="1">
+      <w:hyperlink w:anchor="_Toc452124132" w:history="1">
         <w:r>
           <w:rPr>
             <w:rStyle w:val="Hyperlink"/>
@@ -1478,7 +1480,7 @@
             <w:noProof/>
             <w:webHidden/>
           </w:rPr>
-          <w:instrText xml:space="preserve"> PAGEREF _Toc451974286 \h </w:instrText>
+          <w:instrText xml:space="preserve"> PAGEREF _Toc452124132 \h </w:instrText>
         </w:r>
         <w:r>
           <w:rPr>
@@ -1522,7 +1524,7 @@
           <w:sz w:val="22"/>
         </w:rPr>
       </w:pPr>
-      <w:hyperlink w:anchor="_Toc451974287" w:history="1">
+      <w:hyperlink w:anchor="_Toc452124133" w:history="1">
         <w:r>
           <w:rPr>
             <w:rStyle w:val="Hyperlink"/>
@@ -1568,7 +1570,7 @@
             <w:noProof/>
             <w:webHidden/>
           </w:rPr>
-          <w:instrText xml:space="preserve"> PAGEREF _Toc451974287 \h </w:instrText>
+          <w:instrText xml:space="preserve"> PAGEREF _Toc452124133 \h </w:instrText>
         </w:r>
         <w:r>
           <w:rPr>
@@ -1612,7 +1614,7 @@
           <w:sz w:val="22"/>
         </w:rPr>
       </w:pPr>
-      <w:hyperlink w:anchor="_Toc451974288" w:history="1">
+      <w:hyperlink w:anchor="_Toc452124134" w:history="1">
         <w:r>
           <w:rPr>
             <w:rStyle w:val="Hyperlink"/>
@@ -1658,7 +1660,7 @@
             <w:noProof/>
             <w:webHidden/>
           </w:rPr>
-          <w:instrText xml:space="preserve"> PAGEREF _Toc451974288 \h </w:instrText>
+          <w:instrText xml:space="preserve"> PAGEREF _Toc452124134 \h </w:instrText>
         </w:r>
         <w:r>
           <w:rPr>
@@ -1702,7 +1704,7 @@
           <w:sz w:val="22"/>
         </w:rPr>
       </w:pPr>
-      <w:hyperlink w:anchor="_Toc451974289" w:history="1">
+      <w:hyperlink w:anchor="_Toc452124135" w:history="1">
         <w:r>
           <w:rPr>
             <w:rStyle w:val="Hyperlink"/>
@@ -1748,7 +1750,7 @@
             <w:noProof/>
             <w:webHidden/>
           </w:rPr>
-          <w:instrText xml:space="preserve"> PAGEREF _Toc451974289 \h </w:instrText>
+          <w:instrText xml:space="preserve"> PAGEREF _Toc452124135 \h </w:instrText>
         </w:r>
         <w:r>
           <w:rPr>
@@ -1792,7 +1794,7 @@
           <w:sz w:val="22"/>
         </w:rPr>
       </w:pPr>
-      <w:hyperlink w:anchor="_Toc451974290" w:history="1">
+      <w:hyperlink w:anchor="_Toc452124136" w:history="1">
         <w:r>
           <w:rPr>
             <w:rStyle w:val="Hyperlink"/>
@@ -1813,7 +1815,7 @@
             <w:rStyle w:val="Hyperlink"/>
             <w:noProof/>
           </w:rPr>
-          <w:t>Разработка библиотеки (18/20)</w:t>
+          <w:t>Разработка библиотеки (19/20)</w:t>
         </w:r>
         <w:r>
           <w:rPr>
@@ -1834,7 +1836,7 @@
             <w:noProof/>
             <w:webHidden/>
           </w:rPr>
-          <w:instrText xml:space="preserve"> PAGEREF _Toc451974290 \h </w:instrText>
+          <w:instrText xml:space="preserve"> PAGEREF _Toc452124136 \h </w:instrText>
         </w:r>
         <w:r>
           <w:rPr>
@@ -1878,7 +1880,7 @@
           <w:sz w:val="22"/>
         </w:rPr>
       </w:pPr>
-      <w:hyperlink w:anchor="_Toc451974291" w:history="1">
+      <w:hyperlink w:anchor="_Toc452124137" w:history="1">
         <w:r>
           <w:rPr>
             <w:rStyle w:val="Hyperlink"/>
@@ -1924,7 +1926,7 @@
             <w:noProof/>
             <w:webHidden/>
           </w:rPr>
-          <w:instrText xml:space="preserve"> PAGEREF _Toc451974291 \h </w:instrText>
+          <w:instrText xml:space="preserve"> PAGEREF _Toc452124137 \h </w:instrText>
         </w:r>
         <w:r>
           <w:rPr>
@@ -1968,7 +1970,7 @@
           <w:sz w:val="22"/>
         </w:rPr>
       </w:pPr>
-      <w:hyperlink w:anchor="_Toc451974292" w:history="1">
+      <w:hyperlink w:anchor="_Toc452124138" w:history="1">
         <w:r>
           <w:rPr>
             <w:rStyle w:val="Hyperlink"/>
@@ -2014,7 +2016,7 @@
             <w:noProof/>
             <w:webHidden/>
           </w:rPr>
-          <w:instrText xml:space="preserve"> PAGEREF _Toc451974292 \h </w:instrText>
+          <w:instrText xml:space="preserve"> PAGEREF _Toc452124138 \h </w:instrText>
         </w:r>
         <w:r>
           <w:rPr>
@@ -2058,7 +2060,7 @@
           <w:sz w:val="22"/>
         </w:rPr>
       </w:pPr>
-      <w:hyperlink w:anchor="_Toc451974293" w:history="1">
+      <w:hyperlink w:anchor="_Toc452124139" w:history="1">
         <w:r>
           <w:rPr>
             <w:rStyle w:val="Hyperlink"/>
@@ -2104,7 +2106,7 @@
             <w:noProof/>
             <w:webHidden/>
           </w:rPr>
-          <w:instrText xml:space="preserve"> PAGEREF _Toc451974293 \h </w:instrText>
+          <w:instrText xml:space="preserve"> PAGEREF _Toc452124139 \h </w:instrText>
         </w:r>
         <w:r>
           <w:rPr>
@@ -2148,7 +2150,7 @@
           <w:sz w:val="22"/>
         </w:rPr>
       </w:pPr>
-      <w:hyperlink w:anchor="_Toc451974294" w:history="1">
+      <w:hyperlink w:anchor="_Toc452124140" w:history="1">
         <w:r>
           <w:rPr>
             <w:rStyle w:val="Hyperlink"/>
@@ -2194,7 +2196,7 @@
             <w:noProof/>
             <w:webHidden/>
           </w:rPr>
-          <w:instrText xml:space="preserve"> PAGEREF _Toc451974294 \h </w:instrText>
+          <w:instrText xml:space="preserve"> PAGEREF _Toc452124140 \h </w:instrText>
         </w:r>
         <w:r>
           <w:rPr>
@@ -2238,7 +2240,7 @@
           <w:sz w:val="22"/>
         </w:rPr>
       </w:pPr>
-      <w:hyperlink w:anchor="_Toc451974295" w:history="1">
+      <w:hyperlink w:anchor="_Toc452124141" w:history="1">
         <w:r>
           <w:rPr>
             <w:rStyle w:val="Hyperlink"/>
@@ -2284,7 +2286,7 @@
             <w:noProof/>
             <w:webHidden/>
           </w:rPr>
-          <w:instrText xml:space="preserve"> PAGEREF _Toc451974295 \h </w:instrText>
+          <w:instrText xml:space="preserve"> PAGEREF _Toc452124141 \h </w:instrText>
         </w:r>
         <w:r>
           <w:rPr>
@@ -2328,7 +2330,7 @@
           <w:sz w:val="22"/>
         </w:rPr>
       </w:pPr>
-      <w:hyperlink w:anchor="_Toc451974296" w:history="1">
+      <w:hyperlink w:anchor="_Toc452124142" w:history="1">
         <w:r>
           <w:rPr>
             <w:rStyle w:val="Hyperlink"/>
@@ -2374,7 +2376,7 @@
             <w:noProof/>
             <w:webHidden/>
           </w:rPr>
-          <w:instrText xml:space="preserve"> PAGEREF _Toc451974296 \h </w:instrText>
+          <w:instrText xml:space="preserve"> PAGEREF _Toc452124142 \h </w:instrText>
         </w:r>
         <w:r>
           <w:rPr>
@@ -2418,7 +2420,7 @@
           <w:sz w:val="22"/>
         </w:rPr>
       </w:pPr>
-      <w:hyperlink w:anchor="_Toc451974297" w:history="1">
+      <w:hyperlink w:anchor="_Toc452124143" w:history="1">
         <w:r>
           <w:rPr>
             <w:rStyle w:val="Hyperlink"/>
@@ -2464,7 +2466,7 @@
             <w:noProof/>
             <w:webHidden/>
           </w:rPr>
-          <w:instrText xml:space="preserve"> PAGEREF _Toc451974297 \h </w:instrText>
+          <w:instrText xml:space="preserve"> PAGEREF _Toc452124143 \h </w:instrText>
         </w:r>
         <w:r>
           <w:rPr>
@@ -2508,7 +2510,7 @@
           <w:sz w:val="22"/>
         </w:rPr>
       </w:pPr>
-      <w:hyperlink w:anchor="_Toc451974298" w:history="1">
+      <w:hyperlink w:anchor="_Toc452124144" w:history="1">
         <w:r>
           <w:rPr>
             <w:rStyle w:val="Hyperlink"/>
@@ -2554,7 +2556,7 @@
             <w:noProof/>
             <w:webHidden/>
           </w:rPr>
-          <w:instrText xml:space="preserve"> PAGEREF _Toc451974298 \h </w:instrText>
+          <w:instrText xml:space="preserve"> PAGEREF _Toc452124144 \h </w:instrText>
         </w:r>
         <w:r>
           <w:rPr>
@@ -2598,7 +2600,7 @@
           <w:sz w:val="22"/>
         </w:rPr>
       </w:pPr>
-      <w:hyperlink w:anchor="_Toc451974299" w:history="1">
+      <w:hyperlink w:anchor="_Toc452124145" w:history="1">
         <w:r>
           <w:rPr>
             <w:rStyle w:val="Hyperlink"/>
@@ -2623,7 +2625,7 @@
             <w:noProof/>
             <w:lang w:val="ru-RU"/>
           </w:rPr>
-          <w:t>Тестирование (0/2)</w:t>
+          <w:t>Тестирование (1/2)</w:t>
         </w:r>
         <w:r>
           <w:rPr>
@@ -2644,7 +2646,7 @@
             <w:noProof/>
             <w:webHidden/>
           </w:rPr>
-          <w:instrText xml:space="preserve"> PAGEREF _Toc451974299 \h </w:instrText>
+          <w:instrText xml:space="preserve"> PAGEREF _Toc452124145 \h </w:instrText>
         </w:r>
         <w:r>
           <w:rPr>
@@ -2688,7 +2690,7 @@
           <w:sz w:val="22"/>
         </w:rPr>
       </w:pPr>
-      <w:hyperlink w:anchor="_Toc451974300" w:history="1">
+      <w:hyperlink w:anchor="_Toc452124146" w:history="1">
         <w:r>
           <w:rPr>
             <w:rStyle w:val="Hyperlink"/>
@@ -2709,7 +2711,7 @@
             <w:rStyle w:val="Hyperlink"/>
             <w:noProof/>
           </w:rPr>
-          <w:t>Разработка тестового приложения(0/10)</w:t>
+          <w:t>Разработка тестового приложения(1/10)</w:t>
         </w:r>
         <w:r>
           <w:rPr>
@@ -2730,7 +2732,7 @@
             <w:noProof/>
             <w:webHidden/>
           </w:rPr>
-          <w:instrText xml:space="preserve"> PAGEREF _Toc451974300 \h </w:instrText>
+          <w:instrText xml:space="preserve"> PAGEREF _Toc452124146 \h </w:instrText>
         </w:r>
         <w:r>
           <w:rPr>
@@ -2750,7 +2752,7 @@
             <w:noProof/>
             <w:webHidden/>
           </w:rPr>
-          <w:t>54</w:t>
+          <w:t>55</w:t>
         </w:r>
         <w:r>
           <w:rPr>
@@ -2774,7 +2776,7 @@
           <w:sz w:val="22"/>
         </w:rPr>
       </w:pPr>
-      <w:hyperlink w:anchor="_Toc451974301" w:history="1">
+      <w:hyperlink w:anchor="_Toc452124147" w:history="1">
         <w:r>
           <w:rPr>
             <w:rStyle w:val="Hyperlink"/>
@@ -2799,7 +2801,7 @@
             <w:noProof/>
             <w:lang w:val="ru-RU"/>
           </w:rPr>
-          <w:t>Использованные программные и языковые средства(0/1)</w:t>
+          <w:t>Использованные программные и языковые средства</w:t>
         </w:r>
         <w:r>
           <w:rPr>
@@ -2820,7 +2822,7 @@
             <w:noProof/>
             <w:webHidden/>
           </w:rPr>
-          <w:instrText xml:space="preserve"> PAGEREF _Toc451974301 \h </w:instrText>
+          <w:instrText xml:space="preserve"> PAGEREF _Toc452124147 \h </w:instrText>
         </w:r>
         <w:r>
           <w:rPr>
@@ -2840,7 +2842,7 @@
             <w:noProof/>
             <w:webHidden/>
           </w:rPr>
-          <w:t>54</w:t>
+          <w:t>55</w:t>
         </w:r>
         <w:r>
           <w:rPr>
@@ -2864,7 +2866,7 @@
           <w:sz w:val="22"/>
         </w:rPr>
       </w:pPr>
-      <w:hyperlink w:anchor="_Toc451974302" w:history="1">
+      <w:hyperlink w:anchor="_Toc452124148" w:history="1">
         <w:r>
           <w:rPr>
             <w:rStyle w:val="Hyperlink"/>
@@ -2910,7 +2912,7 @@
             <w:noProof/>
             <w:webHidden/>
           </w:rPr>
-          <w:instrText xml:space="preserve"> PAGEREF _Toc451974302 \h </w:instrText>
+          <w:instrText xml:space="preserve"> PAGEREF _Toc452124148 \h </w:instrText>
         </w:r>
         <w:r>
           <w:rPr>
@@ -2930,7 +2932,7 @@
             <w:noProof/>
             <w:webHidden/>
           </w:rPr>
-          <w:t>54</w:t>
+          <w:t>56</w:t>
         </w:r>
         <w:r>
           <w:rPr>
@@ -2954,7 +2956,7 @@
           <w:sz w:val="22"/>
         </w:rPr>
       </w:pPr>
-      <w:hyperlink w:anchor="_Toc451974303" w:history="1">
+      <w:hyperlink w:anchor="_Toc452124149" w:history="1">
         <w:r>
           <w:rPr>
             <w:rStyle w:val="Hyperlink"/>
@@ -3000,7 +3002,7 @@
             <w:noProof/>
             <w:webHidden/>
           </w:rPr>
-          <w:instrText xml:space="preserve"> PAGEREF _Toc451974303 \h </w:instrText>
+          <w:instrText xml:space="preserve"> PAGEREF _Toc452124149 \h </w:instrText>
         </w:r>
         <w:r>
           <w:rPr>
@@ -3020,7 +3022,7 @@
             <w:noProof/>
             <w:webHidden/>
           </w:rPr>
-          <w:t>54</w:t>
+          <w:t>56</w:t>
         </w:r>
         <w:r>
           <w:rPr>
@@ -3044,7 +3046,7 @@
           <w:sz w:val="22"/>
         </w:rPr>
       </w:pPr>
-      <w:hyperlink w:anchor="_Toc451974304" w:history="1">
+      <w:hyperlink w:anchor="_Toc452124150" w:history="1">
         <w:r>
           <w:rPr>
             <w:rStyle w:val="Hyperlink"/>
@@ -3090,7 +3092,7 @@
             <w:noProof/>
             <w:webHidden/>
           </w:rPr>
-          <w:instrText xml:space="preserve"> PAGEREF _Toc451974304 \h </w:instrText>
+          <w:instrText xml:space="preserve"> PAGEREF _Toc452124150 \h </w:instrText>
         </w:r>
         <w:r>
           <w:rPr>
@@ -3110,7 +3112,7 @@
             <w:noProof/>
             <w:webHidden/>
           </w:rPr>
-          <w:t>54</w:t>
+          <w:t>56</w:t>
         </w:r>
         <w:r>
           <w:rPr>
@@ -3134,7 +3136,7 @@
           <w:sz w:val="22"/>
         </w:rPr>
       </w:pPr>
-      <w:hyperlink w:anchor="_Toc451974305" w:history="1">
+      <w:hyperlink w:anchor="_Toc452124151" w:history="1">
         <w:r>
           <w:rPr>
             <w:rStyle w:val="Hyperlink"/>
@@ -3180,7 +3182,7 @@
             <w:noProof/>
             <w:webHidden/>
           </w:rPr>
-          <w:instrText xml:space="preserve"> PAGEREF _Toc451974305 \h </w:instrText>
+          <w:instrText xml:space="preserve"> PAGEREF _Toc452124151 \h </w:instrText>
         </w:r>
         <w:r>
           <w:rPr>
@@ -3200,7 +3202,7 @@
             <w:noProof/>
             <w:webHidden/>
           </w:rPr>
-          <w:t>54</w:t>
+          <w:t>56</w:t>
         </w:r>
         <w:r>
           <w:rPr>
@@ -3224,7 +3226,7 @@
           <w:sz w:val="22"/>
         </w:rPr>
       </w:pPr>
-      <w:hyperlink w:anchor="_Toc451974306" w:history="1">
+      <w:hyperlink w:anchor="_Toc452124152" w:history="1">
         <w:r>
           <w:rPr>
             <w:rStyle w:val="Hyperlink"/>
@@ -3270,7 +3272,7 @@
             <w:noProof/>
             <w:webHidden/>
           </w:rPr>
-          <w:instrText xml:space="preserve"> PAGEREF _Toc451974306 \h </w:instrText>
+          <w:instrText xml:space="preserve"> PAGEREF _Toc452124152 \h </w:instrText>
         </w:r>
         <w:r>
           <w:rPr>
@@ -3290,7 +3292,7 @@
             <w:noProof/>
             <w:webHidden/>
           </w:rPr>
-          <w:t>54</w:t>
+          <w:t>56</w:t>
         </w:r>
         <w:r>
           <w:rPr>
@@ -3313,7 +3315,7 @@
           <w:sz w:val="22"/>
         </w:rPr>
       </w:pPr>
-      <w:hyperlink w:anchor="_Toc451974307" w:history="1">
+      <w:hyperlink w:anchor="_Toc452124153" w:history="1">
         <w:r>
           <w:rPr>
             <w:rStyle w:val="Hyperlink"/>
@@ -3340,7 +3342,7 @@
             <w:noProof/>
             <w:webHidden/>
           </w:rPr>
-          <w:instrText xml:space="preserve"> PAGEREF _Toc451974307 \h </w:instrText>
+          <w:instrText xml:space="preserve"> PAGEREF _Toc452124153 \h </w:instrText>
         </w:r>
         <w:r>
           <w:rPr>
@@ -3360,7 +3362,7 @@
             <w:noProof/>
             <w:webHidden/>
           </w:rPr>
-          <w:t>55</w:t>
+          <w:t>57</w:t>
         </w:r>
         <w:r>
           <w:rPr>
@@ -3383,7 +3385,7 @@
           <w:sz w:val="22"/>
         </w:rPr>
       </w:pPr>
-      <w:hyperlink w:anchor="_Toc451974308" w:history="1">
+      <w:hyperlink w:anchor="_Toc452124154" w:history="1">
         <w:r>
           <w:rPr>
             <w:rStyle w:val="Hyperlink"/>
@@ -3410,7 +3412,7 @@
             <w:noProof/>
             <w:webHidden/>
           </w:rPr>
-          <w:instrText xml:space="preserve"> PAGEREF _Toc451974308 \h </w:instrText>
+          <w:instrText xml:space="preserve"> PAGEREF _Toc452124154 \h </w:instrText>
         </w:r>
         <w:r>
           <w:rPr>
@@ -3430,7 +3432,7 @@
             <w:noProof/>
             <w:webHidden/>
           </w:rPr>
-          <w:t>58</w:t>
+          <w:t>60</w:t>
         </w:r>
         <w:r>
           <w:rPr>
@@ -3472,12 +3474,12 @@
         </w:numPr>
         <w:jc w:val="center"/>
       </w:pPr>
-      <w:bookmarkStart w:id="1" w:name="_Toc451974279"/>
+      <w:bookmarkStart w:id="2" w:name="_Toc452124125"/>
       <w:r>
         <w:lastRenderedPageBreak/>
         <w:t>Введение</w:t>
       </w:r>
-      <w:bookmarkEnd w:id="1"/>
+      <w:bookmarkEnd w:id="2"/>
     </w:p>
     <w:p>
       <w:pPr>
@@ -5153,7 +5155,7 @@
       <w:pPr>
         <w:pStyle w:val="Heading1"/>
       </w:pPr>
-      <w:bookmarkStart w:id="2" w:name="_Toc451974280"/>
+      <w:bookmarkStart w:id="3" w:name="_Toc452124126"/>
       <w:r>
         <w:rPr>
           <w:caps w:val="0"/>
@@ -5161,7 +5163,7 @@
         <w:lastRenderedPageBreak/>
         <w:t>Аналогичные программные продукты</w:t>
       </w:r>
-      <w:bookmarkEnd w:id="2"/>
+      <w:bookmarkEnd w:id="3"/>
     </w:p>
     <w:p>
       <w:pPr>
@@ -9962,7 +9964,7 @@
       <w:pPr>
         <w:pStyle w:val="Heading1"/>
       </w:pPr>
-      <w:bookmarkStart w:id="3" w:name="_Toc451974281"/>
+      <w:bookmarkStart w:id="4" w:name="_Toc452124127"/>
       <w:r>
         <w:rPr>
           <w:caps w:val="0"/>
@@ -9970,7 +9972,7 @@
         <w:lastRenderedPageBreak/>
         <w:t>Теоретическая часть</w:t>
       </w:r>
-      <w:bookmarkEnd w:id="3"/>
+      <w:bookmarkEnd w:id="4"/>
     </w:p>
     <w:p>
       <w:pPr>
@@ -9989,7 +9991,7 @@
           <w:lang w:val="ru-RU"/>
         </w:rPr>
       </w:pPr>
-      <w:bookmarkStart w:id="4" w:name="_Toc451974282"/>
+      <w:bookmarkStart w:id="5" w:name="_Toc452124128"/>
       <w:r>
         <w:rPr>
           <w:rFonts w:ascii="Times New Roman" w:hAnsi="Times New Roman" w:cs="Times New Roman"/>
@@ -10020,7 +10022,7 @@
         </w:rPr>
         <w:t>Семантического Веба</w:t>
       </w:r>
-      <w:bookmarkEnd w:id="4"/>
+      <w:bookmarkEnd w:id="5"/>
     </w:p>
     <w:p>
       <w:pPr>
@@ -13427,7 +13429,7 @@
           <w:lang w:val="ru-RU"/>
         </w:rPr>
       </w:pPr>
-      <w:bookmarkStart w:id="5" w:name="_Toc451974283"/>
+      <w:bookmarkStart w:id="6" w:name="_Toc452124129"/>
       <w:r>
         <w:rPr>
           <w:rFonts w:ascii="Times New Roman" w:hAnsi="Times New Roman" w:cs="Times New Roman"/>
@@ -13458,7 +13460,7 @@
         </w:rPr>
         <w:t>методологий разработки</w:t>
       </w:r>
-      <w:bookmarkEnd w:id="5"/>
+      <w:bookmarkEnd w:id="6"/>
     </w:p>
     <w:p>
       <w:pPr>
@@ -16952,7 +16954,7 @@
       <w:pPr>
         <w:pStyle w:val="Heading1"/>
       </w:pPr>
-      <w:bookmarkStart w:id="6" w:name="_Toc451974284"/>
+      <w:bookmarkStart w:id="7" w:name="_Toc452124130"/>
       <w:r>
         <w:lastRenderedPageBreak/>
         <w:t>О</w:t>
@@ -16963,7 +16965,7 @@
         </w:rPr>
         <w:t>боснование актуальности разработки фреймворка</w:t>
       </w:r>
-      <w:bookmarkEnd w:id="6"/>
+      <w:bookmarkEnd w:id="7"/>
     </w:p>
     <w:p>
       <w:pPr>
@@ -16982,7 +16984,7 @@
           <w:lang w:val="ru-RU"/>
         </w:rPr>
       </w:pPr>
-      <w:bookmarkStart w:id="7" w:name="_Toc451974285"/>
+      <w:bookmarkStart w:id="8" w:name="_Toc452124131"/>
       <w:r>
         <w:rPr>
           <w:rFonts w:ascii="Times New Roman" w:hAnsi="Times New Roman" w:cs="Times New Roman"/>
@@ -17023,7 +17025,7 @@
         </w:rPr>
         <w:t>0</w:t>
       </w:r>
-      <w:bookmarkEnd w:id="7"/>
+      <w:bookmarkEnd w:id="8"/>
     </w:p>
     <w:p>
       <w:pPr>
@@ -19367,7 +19369,7 @@
           <w:lang w:val="ru-RU"/>
         </w:rPr>
       </w:pPr>
-      <w:bookmarkStart w:id="8" w:name="_Toc451974286"/>
+      <w:bookmarkStart w:id="9" w:name="_Toc452124132"/>
       <w:r>
         <w:rPr>
           <w:rFonts w:ascii="Times New Roman" w:hAnsi="Times New Roman" w:cs="Times New Roman"/>
@@ -19418,7 +19420,7 @@
         </w:rPr>
         <w:t>0</w:t>
       </w:r>
-      <w:bookmarkEnd w:id="8"/>
+      <w:bookmarkEnd w:id="9"/>
     </w:p>
     <w:p>
       <w:pPr>
@@ -19877,7 +19879,7 @@
           <w:lang w:val="ru-RU"/>
         </w:rPr>
       </w:pPr>
-      <w:bookmarkStart w:id="9" w:name="_Toc451974287"/>
+      <w:bookmarkStart w:id="10" w:name="_Toc452124133"/>
       <w:r>
         <w:rPr>
           <w:rFonts w:ascii="Times New Roman" w:hAnsi="Times New Roman" w:cs="Times New Roman"/>
@@ -19918,7 +19920,7 @@
         </w:rPr>
         <w:t>0</w:t>
       </w:r>
-      <w:bookmarkEnd w:id="9"/>
+      <w:bookmarkEnd w:id="10"/>
     </w:p>
     <w:p>
       <w:pPr>
@@ -20588,7 +20590,7 @@
           <w:lang w:val="ru-RU"/>
         </w:rPr>
       </w:pPr>
-      <w:bookmarkStart w:id="10" w:name="_Toc451974288"/>
+      <w:bookmarkStart w:id="11" w:name="_Toc452124134"/>
       <w:r>
         <w:rPr>
           <w:rFonts w:ascii="Times New Roman" w:hAnsi="Times New Roman" w:cs="Times New Roman"/>
@@ -20619,7 +20621,7 @@
         </w:rPr>
         <w:t xml:space="preserve"> 3.0</w:t>
       </w:r>
-      <w:bookmarkEnd w:id="10"/>
+      <w:bookmarkEnd w:id="11"/>
     </w:p>
     <w:p>
       <w:pPr>
@@ -21045,7 +21047,7 @@
           <w:lang w:val="ru-RU"/>
         </w:rPr>
       </w:pPr>
-      <w:bookmarkStart w:id="11" w:name="_Toc451974289"/>
+      <w:bookmarkStart w:id="12" w:name="_Toc452124135"/>
       <w:r>
         <w:rPr>
           <w:rFonts w:ascii="Times New Roman" w:hAnsi="Times New Roman" w:cs="Times New Roman"/>
@@ -21056,7 +21058,7 @@
         </w:rPr>
         <w:t>Выбранный путь решения</w:t>
       </w:r>
-      <w:bookmarkEnd w:id="11"/>
+      <w:bookmarkEnd w:id="12"/>
     </w:p>
     <w:p>
       <w:pPr>
@@ -22329,7 +22331,7 @@
           <w:lang w:val="en-US"/>
         </w:rPr>
       </w:pPr>
-      <w:bookmarkStart w:id="12" w:name="_Toc451974290"/>
+      <w:bookmarkStart w:id="13" w:name="_Toc452124136"/>
       <w:r>
         <w:lastRenderedPageBreak/>
         <w:t>Р</w:t>
@@ -22347,7 +22349,7 @@
         <w:t>1</w:t>
       </w:r>
       <w:r>
-        <w:t>8</w:t>
+        <w:t>9</w:t>
       </w:r>
       <w:r>
         <w:rPr>
@@ -22367,7 +22369,7 @@
         </w:rPr>
         <w:t>)</w:t>
       </w:r>
-      <w:bookmarkEnd w:id="12"/>
+      <w:bookmarkEnd w:id="13"/>
     </w:p>
     <w:p>
       <w:pPr>
@@ -22386,7 +22388,7 @@
           <w:lang w:val="ru-RU"/>
         </w:rPr>
       </w:pPr>
-      <w:bookmarkStart w:id="13" w:name="_Toc451974291"/>
+      <w:bookmarkStart w:id="14" w:name="_Toc452124137"/>
       <w:r>
         <w:rPr>
           <w:rFonts w:ascii="Times New Roman" w:hAnsi="Times New Roman" w:cs="Times New Roman"/>
@@ -22407,7 +22409,7 @@
         </w:rPr>
         <w:t>рограммные и языковые средства</w:t>
       </w:r>
-      <w:bookmarkEnd w:id="13"/>
+      <w:bookmarkEnd w:id="14"/>
     </w:p>
     <w:p>
       <w:pPr>
@@ -24032,7 +24034,7 @@
           <w:lang w:val="ru-RU"/>
         </w:rPr>
       </w:pPr>
-      <w:bookmarkStart w:id="14" w:name="_Toc451974292"/>
+      <w:bookmarkStart w:id="15" w:name="_Toc452124138"/>
       <w:r>
         <w:rPr>
           <w:rFonts w:ascii="Times New Roman" w:hAnsi="Times New Roman" w:cs="Times New Roman"/>
@@ -24043,7 +24045,7 @@
         </w:rPr>
         <w:t>Описание архитектуры</w:t>
       </w:r>
-      <w:bookmarkEnd w:id="14"/>
+      <w:bookmarkEnd w:id="15"/>
     </w:p>
     <w:p>
       <w:pPr>
@@ -25236,7 +25238,7 @@
           <w:lang w:val="ru-RU"/>
         </w:rPr>
       </w:pPr>
-      <w:bookmarkStart w:id="15" w:name="_Toc451974293"/>
+      <w:bookmarkStart w:id="16" w:name="_Toc452124139"/>
       <w:r>
         <w:rPr>
           <w:rFonts w:ascii="Times New Roman" w:hAnsi="Times New Roman" w:cs="Times New Roman"/>
@@ -25247,7 +25249,7 @@
         </w:rPr>
         <w:t>Описание модуля Репозиторий</w:t>
       </w:r>
-      <w:bookmarkEnd w:id="15"/>
+      <w:bookmarkEnd w:id="16"/>
     </w:p>
     <w:p>
       <w:pPr>
@@ -26875,7 +26877,7 @@
           <w:lang w:val="ru-RU"/>
         </w:rPr>
       </w:pPr>
-      <w:bookmarkStart w:id="16" w:name="_Toc451974294"/>
+      <w:bookmarkStart w:id="17" w:name="_Toc452124140"/>
       <w:r>
         <w:rPr>
           <w:rFonts w:ascii="Times New Roman" w:hAnsi="Times New Roman" w:cs="Times New Roman"/>
@@ -26886,7 +26888,7 @@
         </w:rPr>
         <w:t>Описание модуля Валидатор</w:t>
       </w:r>
-      <w:bookmarkEnd w:id="16"/>
+      <w:bookmarkEnd w:id="17"/>
     </w:p>
     <w:p>
       <w:pPr>
@@ -27342,7 +27344,7 @@
           <w:lang w:val="ru-RU"/>
         </w:rPr>
       </w:pPr>
-      <w:bookmarkStart w:id="17" w:name="_Toc451974295"/>
+      <w:bookmarkStart w:id="18" w:name="_Toc452124141"/>
       <w:r>
         <w:rPr>
           <w:rFonts w:ascii="Times New Roman" w:hAnsi="Times New Roman" w:cs="Times New Roman"/>
@@ -27353,7 +27355,7 @@
         </w:rPr>
         <w:t>Описание модуля Контроллер</w:t>
       </w:r>
-      <w:bookmarkEnd w:id="17"/>
+      <w:bookmarkEnd w:id="18"/>
     </w:p>
     <w:p>
       <w:pPr>
@@ -28614,7 +28616,7 @@
           <w:lang w:val="ru-RU"/>
         </w:rPr>
       </w:pPr>
-      <w:bookmarkStart w:id="18" w:name="_Toc451974296"/>
+      <w:bookmarkStart w:id="19" w:name="_Toc452124142"/>
       <w:r>
         <w:rPr>
           <w:rFonts w:ascii="Times New Roman" w:hAnsi="Times New Roman" w:cs="Times New Roman"/>
@@ -28645,7 +28647,7 @@
         </w:rPr>
         <w:t>контроллер</w:t>
       </w:r>
-      <w:bookmarkEnd w:id="18"/>
+      <w:bookmarkEnd w:id="19"/>
     </w:p>
     <w:p>
       <w:pPr>
@@ -30115,7 +30117,7 @@
           <w:lang w:val="ru-RU"/>
         </w:rPr>
       </w:pPr>
-      <w:bookmarkStart w:id="19" w:name="_Toc451974297"/>
+      <w:bookmarkStart w:id="20" w:name="_Toc452124143"/>
       <w:r>
         <w:rPr>
           <w:rFonts w:ascii="Times New Roman" w:hAnsi="Times New Roman" w:cs="Times New Roman"/>
@@ -30126,7 +30128,7 @@
         </w:rPr>
         <w:t>Инверсия зависимостей в библиотеке</w:t>
       </w:r>
-      <w:bookmarkEnd w:id="19"/>
+      <w:bookmarkEnd w:id="20"/>
     </w:p>
     <w:p>
       <w:pPr>
@@ -30670,7 +30672,7 @@
           <w:lang w:val="ru-RU"/>
         </w:rPr>
       </w:pPr>
-      <w:bookmarkStart w:id="20" w:name="_Toc451974298"/>
+      <w:bookmarkStart w:id="21" w:name="_Toc452124144"/>
       <w:r>
         <w:rPr>
           <w:rFonts w:ascii="Times New Roman" w:hAnsi="Times New Roman" w:cs="Times New Roman"/>
@@ -30681,7 +30683,7 @@
         </w:rPr>
         <w:t>Производительность</w:t>
       </w:r>
-      <w:bookmarkEnd w:id="20"/>
+      <w:bookmarkEnd w:id="21"/>
     </w:p>
     <w:p>
       <w:pPr>
@@ -31918,7 +31920,7 @@
           <w:lang w:val="ru-RU"/>
         </w:rPr>
       </w:pPr>
-      <w:bookmarkStart w:id="21" w:name="_Toc451974299"/>
+      <w:bookmarkStart w:id="22" w:name="_Toc452124145"/>
       <w:r>
         <w:rPr>
           <w:rFonts w:ascii="Times New Roman" w:hAnsi="Times New Roman" w:cs="Times New Roman"/>
@@ -31937,7 +31939,7 @@
           <w:szCs w:val="28"/>
           <w:lang w:val="ru-RU"/>
         </w:rPr>
-        <w:t xml:space="preserve"> (0/</w:t>
+        <w:t xml:space="preserve"> (</w:t>
       </w:r>
       <w:r>
         <w:rPr>
@@ -31947,7 +31949,7 @@
           <w:szCs w:val="28"/>
           <w:lang w:val="ru-RU"/>
         </w:rPr>
-        <w:t>2</w:t>
+        <w:t>1</w:t>
       </w:r>
       <w:r>
         <w:rPr>
@@ -31957,9 +31959,29 @@
           <w:szCs w:val="28"/>
           <w:lang w:val="ru-RU"/>
         </w:rPr>
+        <w:t>/</w:t>
+      </w:r>
+      <w:r>
+        <w:rPr>
+          <w:rFonts w:ascii="Times New Roman" w:hAnsi="Times New Roman" w:cs="Times New Roman"/>
+          <w:color w:val="auto"/>
+          <w:sz w:val="28"/>
+          <w:szCs w:val="28"/>
+          <w:lang w:val="ru-RU"/>
+        </w:rPr>
+        <w:t>2</w:t>
+      </w:r>
+      <w:r>
+        <w:rPr>
+          <w:rFonts w:ascii="Times New Roman" w:hAnsi="Times New Roman" w:cs="Times New Roman"/>
+          <w:color w:val="auto"/>
+          <w:sz w:val="28"/>
+          <w:szCs w:val="28"/>
+          <w:lang w:val="ru-RU"/>
+        </w:rPr>
         <w:t>)</w:t>
       </w:r>
-      <w:bookmarkEnd w:id="21"/>
+      <w:bookmarkEnd w:id="22"/>
     </w:p>
     <w:p>
       <w:pPr>
@@ -32571,8 +32593,6 @@
         </w:rPr>
         <w:t xml:space="preserve">, тестирование контроллеров которой более ресурсозатратно и нецелесообразно. </w:t>
       </w:r>
-      <w:bookmarkStart w:id="22" w:name="_GoBack"/>
-      <w:bookmarkEnd w:id="22"/>
       <w:r>
         <w:rPr>
           <w:lang w:val="ru-RU" w:eastAsia="ru-RU"/>
@@ -32584,13 +32604,19 @@
       <w:pPr>
         <w:pStyle w:val="Heading1"/>
       </w:pPr>
-      <w:bookmarkStart w:id="23" w:name="_Toc451974300"/>
+      <w:bookmarkStart w:id="23" w:name="_Toc452124146"/>
       <w:r>
         <w:rPr>
           <w:caps w:val="0"/>
         </w:rPr>
         <w:lastRenderedPageBreak/>
-        <w:t>Разработка тестового приложения(0</w:t>
+        <w:t>Р</w:t>
+      </w:r>
+      <w:r>
+        <w:rPr>
+          <w:caps w:val="0"/>
+        </w:rPr>
+        <w:t>азработка тестового приложения(1</w:t>
       </w:r>
       <w:r>
         <w:t>/10)</w:t>
@@ -32599,16 +32625,88 @@
     </w:p>
     <w:p>
       <w:pPr>
-        <w:pStyle w:val="BodyText"/>
-        <w:rPr>
-          <w:lang w:val="ru-RU" w:eastAsia="ru-RU"/>
-        </w:rPr>
-      </w:pPr>
-      <w:r>
-        <w:rPr>
-          <w:lang w:val="ru-RU" w:eastAsia="ru-RU"/>
-        </w:rPr>
-        <w:t>Вступление .. (для чего вообще оно нужно – чтобы продемонстрировать библиотеку)</w:t>
+        <w:spacing w:after="0" w:line="360" w:lineRule="auto"/>
+        <w:ind w:firstLine="720"/>
+        <w:jc w:val="both"/>
+        <w:textAlignment w:val="top"/>
+        <w:rPr>
+          <w:rFonts w:ascii="Times New Roman" w:eastAsia="Times New Roman" w:hAnsi="Times New Roman" w:cs="Times New Roman"/>
+          <w:sz w:val="28"/>
+          <w:szCs w:val="20"/>
+          <w:lang w:val="ru-RU" w:eastAsia="ru-RU"/>
+        </w:rPr>
+      </w:pPr>
+      <w:r>
+        <w:rPr>
+          <w:rFonts w:ascii="Times New Roman" w:eastAsia="Times New Roman" w:hAnsi="Times New Roman" w:cs="Times New Roman"/>
+          <w:sz w:val="28"/>
+          <w:szCs w:val="20"/>
+          <w:lang w:val="ru-RU" w:eastAsia="ru-RU"/>
+        </w:rPr>
+        <w:t>Для того, чтобы продемонстрировать возможност</w:t>
+      </w:r>
+      <w:r>
+        <w:rPr>
+          <w:rFonts w:ascii="Times New Roman" w:eastAsia="Times New Roman" w:hAnsi="Times New Roman" w:cs="Times New Roman"/>
+          <w:sz w:val="28"/>
+          <w:szCs w:val="20"/>
+          <w:lang w:val="ru-RU" w:eastAsia="ru-RU"/>
+        </w:rPr>
+        <w:t>ей</w:t>
+      </w:r>
+      <w:r>
+        <w:rPr>
+          <w:rFonts w:ascii="Times New Roman" w:eastAsia="Times New Roman" w:hAnsi="Times New Roman" w:cs="Times New Roman"/>
+          <w:sz w:val="28"/>
+          <w:szCs w:val="20"/>
+          <w:lang w:val="ru-RU" w:eastAsia="ru-RU"/>
+        </w:rPr>
+        <w:t xml:space="preserve"> фреймворка </w:t>
+      </w:r>
+      <w:r>
+        <w:rPr>
+          <w:rFonts w:ascii="Times New Roman" w:eastAsia="Times New Roman" w:hAnsi="Times New Roman" w:cs="Times New Roman"/>
+          <w:sz w:val="28"/>
+          <w:szCs w:val="20"/>
+          <w:lang w:val="ru-RU" w:eastAsia="ru-RU"/>
+        </w:rPr>
+        <w:t xml:space="preserve">было разработано простое приложение из </w:t>
+      </w:r>
+      <w:r>
+        <w:rPr>
+          <w:rFonts w:ascii="Times New Roman" w:eastAsia="Times New Roman" w:hAnsi="Times New Roman" w:cs="Times New Roman"/>
+          <w:sz w:val="28"/>
+          <w:szCs w:val="20"/>
+          <w:lang w:val="ru-RU" w:eastAsia="ru-RU"/>
+        </w:rPr>
+        <w:t>шести</w:t>
+      </w:r>
+      <w:r>
+        <w:rPr>
+          <w:rFonts w:ascii="Times New Roman" w:eastAsia="Times New Roman" w:hAnsi="Times New Roman" w:cs="Times New Roman"/>
+          <w:sz w:val="28"/>
+          <w:szCs w:val="20"/>
+          <w:lang w:val="ru-RU" w:eastAsia="ru-RU"/>
+        </w:rPr>
+        <w:t xml:space="preserve"> связанных между собой сущностей.</w:t>
+      </w:r>
+      <w:r>
+        <w:rPr>
+          <w:rFonts w:ascii="Times New Roman" w:eastAsia="Times New Roman" w:hAnsi="Times New Roman" w:cs="Times New Roman"/>
+          <w:sz w:val="28"/>
+          <w:szCs w:val="20"/>
+          <w:lang w:val="ru-RU" w:eastAsia="ru-RU"/>
+        </w:rPr>
+        <w:t xml:space="preserve"> Также тестовое приложение демонстрирует реализацию вложения сущностей друг в друга.</w:t>
+      </w:r>
+      <w:r>
+        <w:rPr>
+          <w:rFonts w:ascii="Times New Roman" w:eastAsia="Times New Roman" w:hAnsi="Times New Roman" w:cs="Times New Roman"/>
+          <w:sz w:val="28"/>
+          <w:szCs w:val="20"/>
+          <w:lang w:val="ru-RU" w:eastAsia="ru-RU"/>
+        </w:rPr>
+        <w:t xml:space="preserve"> В данной главе рассматриваются особенности разработанного приложения и способы его взаимодействия с основным фреймворком.</w:t>
       </w:r>
     </w:p>
     <w:p>
@@ -32628,7 +32726,7 @@
           <w:lang w:val="ru-RU"/>
         </w:rPr>
       </w:pPr>
-      <w:bookmarkStart w:id="24" w:name="_Toc451974301"/>
+      <w:bookmarkStart w:id="24" w:name="_Toc452124147"/>
       <w:r>
         <w:rPr>
           <w:rFonts w:ascii="Times New Roman" w:hAnsi="Times New Roman" w:cs="Times New Roman"/>
@@ -32637,16 +32735,1014 @@
           <w:szCs w:val="28"/>
           <w:lang w:val="ru-RU"/>
         </w:rPr>
-        <w:t>Использованные программные и языковые средства(0/1)</w:t>
+        <w:t>Использованные программные и языковые средства</w:t>
       </w:r>
       <w:bookmarkEnd w:id="24"/>
     </w:p>
     <w:p>
       <w:pPr>
-        <w:rPr>
-          <w:lang w:val="ru-RU"/>
-        </w:rPr>
-      </w:pPr>
+        <w:spacing w:after="0" w:line="360" w:lineRule="auto"/>
+        <w:ind w:firstLine="720"/>
+        <w:jc w:val="both"/>
+        <w:textAlignment w:val="top"/>
+        <w:rPr>
+          <w:rFonts w:ascii="Times New Roman" w:eastAsia="Times New Roman" w:hAnsi="Times New Roman" w:cs="Times New Roman"/>
+          <w:sz w:val="28"/>
+          <w:szCs w:val="20"/>
+          <w:lang w:val="ru-RU" w:eastAsia="ru-RU"/>
+        </w:rPr>
+      </w:pPr>
+      <w:r>
+        <w:rPr>
+          <w:rFonts w:ascii="Times New Roman" w:eastAsia="Times New Roman" w:hAnsi="Times New Roman" w:cs="Times New Roman"/>
+          <w:sz w:val="28"/>
+          <w:szCs w:val="20"/>
+          <w:lang w:val="ru-RU" w:eastAsia="ru-RU"/>
+        </w:rPr>
+        <w:t>Для разработки демонстрационного приложения был использован язык C# и платформа .NET. Это логично, так как фреймворк принуждает использовать именно их.</w:t>
+      </w:r>
+      <w:r>
+        <w:rPr>
+          <w:rFonts w:ascii="Times New Roman" w:eastAsia="Times New Roman" w:hAnsi="Times New Roman" w:cs="Times New Roman"/>
+          <w:sz w:val="28"/>
+          <w:szCs w:val="20"/>
+          <w:lang w:val="ru-RU" w:eastAsia="ru-RU"/>
+        </w:rPr>
+        <w:t xml:space="preserve"> Описание и причины их использования можно найти в главе 4.1. Рассмотрим программные продукты, которые были использованы для разработки самого приложения:</w:t>
+      </w:r>
+    </w:p>
+    <w:p>
+      <w:pPr>
+        <w:pStyle w:val="ListParagraph"/>
+        <w:numPr>
+          <w:ilvl w:val="0"/>
+          <w:numId w:val="2"/>
+        </w:numPr>
+        <w:spacing w:after="0" w:line="360" w:lineRule="auto"/>
+        <w:ind w:left="0" w:firstLine="360"/>
+        <w:jc w:val="both"/>
+        <w:textAlignment w:val="top"/>
+        <w:rPr>
+          <w:rFonts w:ascii="Times New Roman" w:eastAsia="Times New Roman" w:hAnsi="Times New Roman" w:cs="Times New Roman"/>
+          <w:color w:val="000000" w:themeColor="text1"/>
+          <w:sz w:val="28"/>
+          <w:szCs w:val="20"/>
+          <w:lang w:eastAsia="ru-RU"/>
+        </w:rPr>
+      </w:pPr>
+      <w:r>
+        <w:rPr>
+          <w:rFonts w:ascii="Times New Roman" w:eastAsia="Times New Roman" w:hAnsi="Times New Roman" w:cs="Times New Roman"/>
+          <w:color w:val="000000" w:themeColor="text1"/>
+          <w:sz w:val="28"/>
+          <w:szCs w:val="20"/>
+          <w:lang w:eastAsia="ru-RU"/>
+        </w:rPr>
+        <w:t xml:space="preserve">IDE Microsoft Visual Studio 2015 </w:t>
+      </w:r>
+      <w:proofErr w:type="gramStart"/>
+      <w:r>
+        <w:rPr>
+          <w:rFonts w:ascii="Times New Roman" w:eastAsia="Times New Roman" w:hAnsi="Times New Roman" w:cs="Times New Roman"/>
+          <w:color w:val="000000" w:themeColor="text1"/>
+          <w:sz w:val="28"/>
+          <w:szCs w:val="20"/>
+          <w:lang w:eastAsia="ru-RU"/>
+        </w:rPr>
+        <w:t>Enterprise[</w:t>
+      </w:r>
+      <w:proofErr w:type="gramEnd"/>
+      <w:r>
+        <w:rPr>
+          <w:rFonts w:ascii="Times New Roman" w:eastAsia="Times New Roman" w:hAnsi="Times New Roman" w:cs="Times New Roman"/>
+          <w:color w:val="000000" w:themeColor="text1"/>
+          <w:sz w:val="28"/>
+          <w:szCs w:val="20"/>
+          <w:lang w:eastAsia="ru-RU"/>
+        </w:rPr>
+        <w:t>28];</w:t>
+      </w:r>
+    </w:p>
+    <w:p>
+      <w:pPr>
+        <w:pStyle w:val="ListParagraph"/>
+        <w:numPr>
+          <w:ilvl w:val="0"/>
+          <w:numId w:val="2"/>
+        </w:numPr>
+        <w:spacing w:after="0" w:line="360" w:lineRule="auto"/>
+        <w:ind w:left="0" w:firstLine="360"/>
+        <w:jc w:val="both"/>
+        <w:textAlignment w:val="top"/>
+        <w:rPr>
+          <w:rFonts w:ascii="Times New Roman" w:eastAsia="Times New Roman" w:hAnsi="Times New Roman" w:cs="Times New Roman"/>
+          <w:color w:val="000000" w:themeColor="text1"/>
+          <w:sz w:val="28"/>
+          <w:szCs w:val="20"/>
+          <w:lang w:val="ru-RU" w:eastAsia="ru-RU"/>
+        </w:rPr>
+      </w:pPr>
+      <w:r>
+        <w:rPr>
+          <w:rFonts w:ascii="Times New Roman" w:eastAsia="Times New Roman" w:hAnsi="Times New Roman" w:cs="Times New Roman"/>
+          <w:color w:val="000000" w:themeColor="text1"/>
+          <w:sz w:val="28"/>
+          <w:szCs w:val="20"/>
+          <w:lang w:val="ru-RU" w:eastAsia="ru-RU"/>
+        </w:rPr>
+        <w:t>JetBrains ReSharper 10 Ultimate[29];</w:t>
+      </w:r>
+    </w:p>
+    <w:p>
+      <w:pPr>
+        <w:pStyle w:val="ListParagraph"/>
+        <w:numPr>
+          <w:ilvl w:val="0"/>
+          <w:numId w:val="2"/>
+        </w:numPr>
+        <w:spacing w:after="0" w:line="360" w:lineRule="auto"/>
+        <w:ind w:left="0" w:firstLine="360"/>
+        <w:jc w:val="both"/>
+        <w:textAlignment w:val="top"/>
+        <w:rPr>
+          <w:rFonts w:ascii="Times New Roman" w:eastAsia="Times New Roman" w:hAnsi="Times New Roman" w:cs="Times New Roman"/>
+          <w:color w:val="000000" w:themeColor="text1"/>
+          <w:sz w:val="28"/>
+          <w:szCs w:val="20"/>
+          <w:lang w:val="ru-RU" w:eastAsia="ru-RU"/>
+        </w:rPr>
+      </w:pPr>
+      <w:r>
+        <w:rPr>
+          <w:rFonts w:ascii="Times New Roman" w:eastAsia="Times New Roman" w:hAnsi="Times New Roman" w:cs="Times New Roman"/>
+          <w:color w:val="000000" w:themeColor="text1"/>
+          <w:sz w:val="28"/>
+          <w:szCs w:val="20"/>
+          <w:lang w:val="ru-RU" w:eastAsia="ru-RU"/>
+        </w:rPr>
+        <w:t>MS SQL Management Studio 2014;</w:t>
+      </w:r>
+    </w:p>
+    <w:p>
+      <w:pPr>
+        <w:pStyle w:val="ListParagraph"/>
+        <w:numPr>
+          <w:ilvl w:val="0"/>
+          <w:numId w:val="2"/>
+        </w:numPr>
+        <w:spacing w:after="0" w:line="360" w:lineRule="auto"/>
+        <w:ind w:left="0" w:firstLine="360"/>
+        <w:jc w:val="both"/>
+        <w:textAlignment w:val="top"/>
+        <w:rPr>
+          <w:rFonts w:ascii="Times New Roman" w:eastAsia="Times New Roman" w:hAnsi="Times New Roman" w:cs="Times New Roman"/>
+          <w:color w:val="000000" w:themeColor="text1"/>
+          <w:sz w:val="28"/>
+          <w:szCs w:val="20"/>
+          <w:lang w:val="ru-RU" w:eastAsia="ru-RU"/>
+        </w:rPr>
+      </w:pPr>
+      <w:r>
+        <w:rPr>
+          <w:rFonts w:ascii="Times New Roman" w:eastAsia="Times New Roman" w:hAnsi="Times New Roman" w:cs="Times New Roman"/>
+          <w:color w:val="000000" w:themeColor="text1"/>
+          <w:sz w:val="28"/>
+          <w:szCs w:val="20"/>
+          <w:lang w:val="ru-RU" w:eastAsia="ru-RU"/>
+        </w:rPr>
+        <w:t>б</w:t>
+      </w:r>
+      <w:r>
+        <w:rPr>
+          <w:rFonts w:ascii="Times New Roman" w:eastAsia="Times New Roman" w:hAnsi="Times New Roman" w:cs="Times New Roman"/>
+          <w:color w:val="000000" w:themeColor="text1"/>
+          <w:sz w:val="28"/>
+          <w:szCs w:val="20"/>
+          <w:lang w:val="ru-RU" w:eastAsia="ru-RU"/>
+        </w:rPr>
+        <w:t>иблиотека dotNetRdf для работы с семантическими данными[30];</w:t>
+      </w:r>
+    </w:p>
+    <w:p>
+      <w:pPr>
+        <w:pStyle w:val="ListParagraph"/>
+        <w:numPr>
+          <w:ilvl w:val="0"/>
+          <w:numId w:val="2"/>
+        </w:numPr>
+        <w:spacing w:after="0" w:line="360" w:lineRule="auto"/>
+        <w:ind w:left="0" w:firstLine="360"/>
+        <w:jc w:val="both"/>
+        <w:textAlignment w:val="top"/>
+        <w:rPr>
+          <w:rFonts w:ascii="Times New Roman" w:eastAsia="Times New Roman" w:hAnsi="Times New Roman" w:cs="Times New Roman"/>
+          <w:color w:val="000000" w:themeColor="text1"/>
+          <w:sz w:val="28"/>
+          <w:szCs w:val="20"/>
+          <w:lang w:val="ru-RU" w:eastAsia="ru-RU"/>
+        </w:rPr>
+      </w:pPr>
+      <w:r>
+        <w:rPr>
+          <w:rFonts w:ascii="Times New Roman" w:eastAsia="Times New Roman" w:hAnsi="Times New Roman" w:cs="Times New Roman"/>
+          <w:color w:val="000000" w:themeColor="text1"/>
+          <w:sz w:val="28"/>
+          <w:szCs w:val="20"/>
+          <w:lang w:val="ru-RU" w:eastAsia="ru-RU"/>
+        </w:rPr>
+        <w:t>ASP.NET WebAPI 2;</w:t>
+      </w:r>
+    </w:p>
+    <w:p>
+      <w:pPr>
+        <w:pStyle w:val="ListParagraph"/>
+        <w:numPr>
+          <w:ilvl w:val="0"/>
+          <w:numId w:val="2"/>
+        </w:numPr>
+        <w:spacing w:after="0" w:line="360" w:lineRule="auto"/>
+        <w:ind w:left="0" w:firstLine="360"/>
+        <w:jc w:val="both"/>
+        <w:textAlignment w:val="top"/>
+        <w:rPr>
+          <w:rFonts w:ascii="Times New Roman" w:eastAsia="Times New Roman" w:hAnsi="Times New Roman" w:cs="Times New Roman"/>
+          <w:color w:val="000000" w:themeColor="text1"/>
+          <w:sz w:val="28"/>
+          <w:szCs w:val="20"/>
+          <w:lang w:val="ru-RU" w:eastAsia="ru-RU"/>
+        </w:rPr>
+      </w:pPr>
+      <w:r>
+        <w:rPr>
+          <w:rFonts w:ascii="Times New Roman" w:eastAsia="Times New Roman" w:hAnsi="Times New Roman" w:cs="Times New Roman"/>
+          <w:color w:val="000000" w:themeColor="text1"/>
+          <w:sz w:val="28"/>
+          <w:szCs w:val="20"/>
+          <w:lang w:val="ru-RU" w:eastAsia="ru-RU"/>
+        </w:rPr>
+        <w:t>Entity Framework 6.0;</w:t>
+      </w:r>
+    </w:p>
+    <w:p>
+      <w:pPr>
+        <w:pStyle w:val="ListParagraph"/>
+        <w:numPr>
+          <w:ilvl w:val="0"/>
+          <w:numId w:val="2"/>
+        </w:numPr>
+        <w:spacing w:after="0" w:line="360" w:lineRule="auto"/>
+        <w:ind w:left="0" w:firstLine="360"/>
+        <w:jc w:val="both"/>
+        <w:textAlignment w:val="top"/>
+        <w:rPr>
+          <w:rFonts w:ascii="Times New Roman" w:eastAsia="Times New Roman" w:hAnsi="Times New Roman" w:cs="Times New Roman"/>
+          <w:color w:val="000000" w:themeColor="text1"/>
+          <w:sz w:val="28"/>
+          <w:szCs w:val="20"/>
+          <w:lang w:val="ru-RU" w:eastAsia="ru-RU"/>
+        </w:rPr>
+      </w:pPr>
+      <w:r>
+        <w:rPr>
+          <w:rFonts w:ascii="Times New Roman" w:eastAsia="Times New Roman" w:hAnsi="Times New Roman" w:cs="Times New Roman"/>
+          <w:color w:val="000000" w:themeColor="text1"/>
+          <w:sz w:val="28"/>
+          <w:szCs w:val="20"/>
+          <w:lang w:val="ru-RU" w:eastAsia="ru-RU"/>
+        </w:rPr>
+        <w:t xml:space="preserve">Разработанный фреймворк </w:t>
+      </w:r>
+      <w:r>
+        <w:rPr>
+          <w:rFonts w:ascii="Times New Roman" w:eastAsia="Times New Roman" w:hAnsi="Times New Roman" w:cs="Times New Roman"/>
+          <w:color w:val="000000" w:themeColor="text1"/>
+          <w:sz w:val="28"/>
+          <w:szCs w:val="20"/>
+          <w:lang w:eastAsia="ru-RU"/>
+        </w:rPr>
+        <w:t>Selp;</w:t>
+      </w:r>
+    </w:p>
+    <w:p>
+      <w:pPr>
+        <w:pStyle w:val="ListParagraph"/>
+        <w:numPr>
+          <w:ilvl w:val="0"/>
+          <w:numId w:val="2"/>
+        </w:numPr>
+        <w:spacing w:after="0" w:line="360" w:lineRule="auto"/>
+        <w:ind w:left="0" w:firstLine="360"/>
+        <w:jc w:val="both"/>
+        <w:textAlignment w:val="top"/>
+        <w:rPr>
+          <w:rFonts w:ascii="Times New Roman" w:eastAsia="Times New Roman" w:hAnsi="Times New Roman" w:cs="Times New Roman"/>
+          <w:color w:val="000000" w:themeColor="text1"/>
+          <w:sz w:val="28"/>
+          <w:szCs w:val="20"/>
+          <w:lang w:val="ru-RU" w:eastAsia="ru-RU"/>
+        </w:rPr>
+      </w:pPr>
+      <w:r>
+        <w:rPr>
+          <w:rFonts w:ascii="Times New Roman" w:eastAsia="Times New Roman" w:hAnsi="Times New Roman" w:cs="Times New Roman"/>
+          <w:color w:val="000000" w:themeColor="text1"/>
+          <w:sz w:val="28"/>
+          <w:szCs w:val="20"/>
+          <w:lang w:eastAsia="ru-RU"/>
+        </w:rPr>
+        <w:t>U</w:t>
+      </w:r>
+      <w:r>
+        <w:rPr>
+          <w:rFonts w:ascii="Times New Roman" w:eastAsia="Times New Roman" w:hAnsi="Times New Roman" w:cs="Times New Roman"/>
+          <w:color w:val="000000" w:themeColor="text1"/>
+          <w:sz w:val="28"/>
+          <w:szCs w:val="20"/>
+          <w:lang w:eastAsia="ru-RU"/>
+        </w:rPr>
+        <w:t>nity;</w:t>
+      </w:r>
+    </w:p>
+    <w:p>
+      <w:pPr>
+        <w:pStyle w:val="ListParagraph"/>
+        <w:numPr>
+          <w:ilvl w:val="0"/>
+          <w:numId w:val="2"/>
+        </w:numPr>
+        <w:spacing w:after="0" w:line="360" w:lineRule="auto"/>
+        <w:ind w:left="0" w:firstLine="360"/>
+        <w:jc w:val="both"/>
+        <w:textAlignment w:val="top"/>
+        <w:rPr>
+          <w:rFonts w:ascii="Times New Roman" w:eastAsia="Times New Roman" w:hAnsi="Times New Roman" w:cs="Times New Roman"/>
+          <w:color w:val="000000" w:themeColor="text1"/>
+          <w:sz w:val="28"/>
+          <w:szCs w:val="20"/>
+          <w:lang w:val="ru-RU" w:eastAsia="ru-RU"/>
+        </w:rPr>
+      </w:pPr>
+      <w:r>
+        <w:rPr>
+          <w:rFonts w:ascii="Times New Roman" w:eastAsia="Times New Roman" w:hAnsi="Times New Roman" w:cs="Times New Roman"/>
+          <w:color w:val="000000" w:themeColor="text1"/>
+          <w:sz w:val="28"/>
+          <w:szCs w:val="20"/>
+          <w:lang w:val="ru-RU" w:eastAsia="ru-RU"/>
+        </w:rPr>
+        <w:t>A</w:t>
+      </w:r>
+      <w:r>
+        <w:rPr>
+          <w:rFonts w:ascii="Times New Roman" w:eastAsia="Times New Roman" w:hAnsi="Times New Roman" w:cs="Times New Roman"/>
+          <w:color w:val="000000" w:themeColor="text1"/>
+          <w:sz w:val="28"/>
+          <w:szCs w:val="20"/>
+          <w:lang w:eastAsia="ru-RU"/>
+        </w:rPr>
+        <w:t>ngular</w:t>
+      </w:r>
+      <w:r>
+        <w:rPr>
+          <w:rFonts w:ascii="Times New Roman" w:eastAsia="Times New Roman" w:hAnsi="Times New Roman" w:cs="Times New Roman"/>
+          <w:color w:val="000000" w:themeColor="text1"/>
+          <w:sz w:val="28"/>
+          <w:szCs w:val="20"/>
+          <w:lang w:val="ru-RU" w:eastAsia="ru-RU"/>
+        </w:rPr>
+        <w:t>-material;</w:t>
+      </w:r>
+    </w:p>
+    <w:p>
+      <w:pPr>
+        <w:pStyle w:val="ListParagraph"/>
+        <w:numPr>
+          <w:ilvl w:val="0"/>
+          <w:numId w:val="2"/>
+        </w:numPr>
+        <w:spacing w:after="0" w:line="360" w:lineRule="auto"/>
+        <w:ind w:left="0" w:firstLine="360"/>
+        <w:jc w:val="both"/>
+        <w:textAlignment w:val="top"/>
+        <w:rPr>
+          <w:rFonts w:ascii="Times New Roman" w:eastAsia="Times New Roman" w:hAnsi="Times New Roman" w:cs="Times New Roman"/>
+          <w:color w:val="000000" w:themeColor="text1"/>
+          <w:sz w:val="28"/>
+          <w:szCs w:val="20"/>
+          <w:lang w:val="ru-RU" w:eastAsia="ru-RU"/>
+        </w:rPr>
+      </w:pPr>
+      <w:r>
+        <w:rPr>
+          <w:rFonts w:ascii="Times New Roman" w:eastAsia="Times New Roman" w:hAnsi="Times New Roman" w:cs="Times New Roman"/>
+          <w:color w:val="000000" w:themeColor="text1"/>
+          <w:sz w:val="28"/>
+          <w:szCs w:val="20"/>
+          <w:lang w:eastAsia="ru-RU"/>
+        </w:rPr>
+        <w:t>M</w:t>
+      </w:r>
+      <w:r>
+        <w:rPr>
+          <w:rFonts w:ascii="Times New Roman" w:eastAsia="Times New Roman" w:hAnsi="Times New Roman" w:cs="Times New Roman"/>
+          <w:color w:val="000000" w:themeColor="text1"/>
+          <w:sz w:val="28"/>
+          <w:szCs w:val="20"/>
+          <w:lang w:eastAsia="ru-RU"/>
+        </w:rPr>
+        <w:t>aterialize.css</w:t>
+      </w:r>
+      <w:r>
+        <w:rPr>
+          <w:rFonts w:ascii="Times New Roman" w:eastAsia="Times New Roman" w:hAnsi="Times New Roman" w:cs="Times New Roman"/>
+          <w:color w:val="000000" w:themeColor="text1"/>
+          <w:sz w:val="28"/>
+          <w:szCs w:val="20"/>
+          <w:lang w:val="ru-RU" w:eastAsia="ru-RU"/>
+        </w:rPr>
+        <w:t>;</w:t>
+      </w:r>
+    </w:p>
+    <w:p>
+      <w:pPr>
+        <w:pStyle w:val="ListParagraph"/>
+        <w:numPr>
+          <w:ilvl w:val="0"/>
+          <w:numId w:val="2"/>
+        </w:numPr>
+        <w:spacing w:after="0" w:line="360" w:lineRule="auto"/>
+        <w:ind w:left="0" w:firstLine="360"/>
+        <w:jc w:val="both"/>
+        <w:textAlignment w:val="top"/>
+        <w:rPr>
+          <w:rFonts w:ascii="Times New Roman" w:eastAsia="Times New Roman" w:hAnsi="Times New Roman" w:cs="Times New Roman"/>
+          <w:color w:val="000000" w:themeColor="text1"/>
+          <w:sz w:val="28"/>
+          <w:szCs w:val="20"/>
+          <w:lang w:val="ru-RU" w:eastAsia="ru-RU"/>
+        </w:rPr>
+      </w:pPr>
+      <w:r>
+        <w:rPr>
+          <w:rFonts w:ascii="Times New Roman" w:eastAsia="Times New Roman" w:hAnsi="Times New Roman" w:cs="Times New Roman"/>
+          <w:color w:val="000000" w:themeColor="text1"/>
+          <w:sz w:val="28"/>
+          <w:szCs w:val="20"/>
+          <w:lang w:eastAsia="ru-RU"/>
+        </w:rPr>
+        <w:t>L</w:t>
+      </w:r>
+      <w:r>
+        <w:rPr>
+          <w:rFonts w:ascii="Times New Roman" w:eastAsia="Times New Roman" w:hAnsi="Times New Roman" w:cs="Times New Roman"/>
+          <w:color w:val="000000" w:themeColor="text1"/>
+          <w:sz w:val="28"/>
+          <w:szCs w:val="20"/>
+          <w:lang w:eastAsia="ru-RU"/>
+        </w:rPr>
+        <w:t>inq.js;</w:t>
+      </w:r>
+    </w:p>
+    <w:p>
+      <w:pPr>
+        <w:pStyle w:val="ListParagraph"/>
+        <w:numPr>
+          <w:ilvl w:val="0"/>
+          <w:numId w:val="2"/>
+        </w:numPr>
+        <w:spacing w:after="0" w:line="360" w:lineRule="auto"/>
+        <w:ind w:left="0" w:firstLine="360"/>
+        <w:jc w:val="both"/>
+        <w:textAlignment w:val="top"/>
+        <w:rPr>
+          <w:rFonts w:ascii="Times New Roman" w:eastAsia="Times New Roman" w:hAnsi="Times New Roman" w:cs="Times New Roman"/>
+          <w:color w:val="000000" w:themeColor="text1"/>
+          <w:sz w:val="28"/>
+          <w:szCs w:val="20"/>
+          <w:lang w:val="ru-RU" w:eastAsia="ru-RU"/>
+        </w:rPr>
+      </w:pPr>
+      <w:r>
+        <w:rPr>
+          <w:rFonts w:ascii="Times New Roman" w:eastAsia="Times New Roman" w:hAnsi="Times New Roman" w:cs="Times New Roman"/>
+          <w:color w:val="000000" w:themeColor="text1"/>
+          <w:sz w:val="28"/>
+          <w:szCs w:val="20"/>
+          <w:lang w:eastAsia="ru-RU"/>
+        </w:rPr>
+        <w:t>jQuery.</w:t>
+      </w:r>
+    </w:p>
+    <w:p>
+      <w:pPr>
+        <w:spacing w:after="0" w:line="360" w:lineRule="auto"/>
+        <w:ind w:firstLine="720"/>
+        <w:jc w:val="both"/>
+        <w:textAlignment w:val="top"/>
+        <w:rPr>
+          <w:rFonts w:ascii="Times New Roman" w:eastAsia="Times New Roman" w:hAnsi="Times New Roman" w:cs="Times New Roman"/>
+          <w:sz w:val="28"/>
+          <w:szCs w:val="20"/>
+          <w:lang w:val="ru-RU" w:eastAsia="ru-RU"/>
+        </w:rPr>
+      </w:pPr>
+      <w:r>
+        <w:rPr>
+          <w:rFonts w:ascii="Times New Roman" w:eastAsia="Times New Roman" w:hAnsi="Times New Roman" w:cs="Times New Roman"/>
+          <w:sz w:val="28"/>
+          <w:szCs w:val="20"/>
+          <w:lang w:val="ru-RU" w:eastAsia="ru-RU"/>
+        </w:rPr>
+        <w:t xml:space="preserve"> </w:t>
+      </w:r>
+      <w:r>
+        <w:rPr>
+          <w:rFonts w:ascii="Times New Roman" w:eastAsia="Times New Roman" w:hAnsi="Times New Roman" w:cs="Times New Roman"/>
+          <w:sz w:val="28"/>
+          <w:szCs w:val="20"/>
+          <w:lang w:val="ru-RU" w:eastAsia="ru-RU"/>
+        </w:rPr>
+        <w:t>Часть продуктов уже описана в части 4.1 данной магистерской работы. Рассмотрим остальные продукты.</w:t>
+      </w:r>
+      <w:r>
+        <w:rPr>
+          <w:rFonts w:ascii="Times New Roman" w:eastAsia="Times New Roman" w:hAnsi="Times New Roman" w:cs="Times New Roman"/>
+          <w:sz w:val="28"/>
+          <w:szCs w:val="20"/>
+          <w:lang w:val="ru-RU" w:eastAsia="ru-RU"/>
+        </w:rPr>
+        <w:t xml:space="preserve"> </w:t>
+      </w:r>
+      <w:r>
+        <w:rPr>
+          <w:rFonts w:ascii="Times New Roman" w:eastAsia="Times New Roman" w:hAnsi="Times New Roman" w:cs="Times New Roman"/>
+          <w:sz w:val="28"/>
+          <w:szCs w:val="20"/>
+          <w:lang w:val="ru-RU" w:eastAsia="ru-RU"/>
+        </w:rPr>
+        <w:t xml:space="preserve">Библиотека </w:t>
+      </w:r>
+      <w:r>
+        <w:rPr>
+          <w:rFonts w:ascii="Times New Roman" w:eastAsia="Times New Roman" w:hAnsi="Times New Roman" w:cs="Times New Roman"/>
+          <w:sz w:val="28"/>
+          <w:szCs w:val="20"/>
+          <w:lang w:eastAsia="ru-RU"/>
+        </w:rPr>
+        <w:t>Unity</w:t>
+      </w:r>
+      <w:r>
+        <w:rPr>
+          <w:rFonts w:ascii="Times New Roman" w:eastAsia="Times New Roman" w:hAnsi="Times New Roman" w:cs="Times New Roman"/>
+          <w:sz w:val="28"/>
+          <w:szCs w:val="20"/>
+          <w:lang w:val="ru-RU" w:eastAsia="ru-RU"/>
+        </w:rPr>
+        <w:t xml:space="preserve"> </w:t>
+      </w:r>
+      <w:r>
+        <w:rPr>
+          <w:rFonts w:ascii="Times New Roman" w:eastAsia="Times New Roman" w:hAnsi="Times New Roman" w:cs="Times New Roman"/>
+          <w:sz w:val="28"/>
+          <w:szCs w:val="20"/>
+          <w:lang w:val="ru-RU" w:eastAsia="ru-RU"/>
+        </w:rPr>
+        <w:t xml:space="preserve">используется для реализации шаблона проектирования </w:t>
+      </w:r>
+      <w:r>
+        <w:rPr>
+          <w:rFonts w:ascii="Times New Roman" w:eastAsia="Times New Roman" w:hAnsi="Times New Roman" w:cs="Times New Roman"/>
+          <w:sz w:val="28"/>
+          <w:szCs w:val="20"/>
+          <w:lang w:eastAsia="ru-RU"/>
+        </w:rPr>
+        <w:t>IoC</w:t>
+      </w:r>
+      <w:r>
+        <w:rPr>
+          <w:rFonts w:ascii="Times New Roman" w:eastAsia="Times New Roman" w:hAnsi="Times New Roman" w:cs="Times New Roman"/>
+          <w:sz w:val="28"/>
+          <w:szCs w:val="20"/>
+          <w:lang w:val="ru-RU" w:eastAsia="ru-RU"/>
+        </w:rPr>
+        <w:t>-</w:t>
+      </w:r>
+      <w:r>
+        <w:rPr>
+          <w:rFonts w:ascii="Times New Roman" w:eastAsia="Times New Roman" w:hAnsi="Times New Roman" w:cs="Times New Roman"/>
+          <w:sz w:val="28"/>
+          <w:szCs w:val="20"/>
+          <w:lang w:val="ru-RU" w:eastAsia="ru-RU"/>
+        </w:rPr>
+        <w:t xml:space="preserve">контейнер. Остальные </w:t>
+      </w:r>
+      <w:r>
+        <w:rPr>
+          <w:rFonts w:ascii="Times New Roman" w:eastAsia="Times New Roman" w:hAnsi="Times New Roman" w:cs="Times New Roman"/>
+          <w:sz w:val="28"/>
+          <w:szCs w:val="20"/>
+          <w:lang w:val="ru-RU" w:eastAsia="ru-RU"/>
+        </w:rPr>
+        <w:lastRenderedPageBreak/>
+        <w:t xml:space="preserve">дополнительные библиотеки, не рассмотренные в главе </w:t>
+      </w:r>
+      <w:r>
+        <w:rPr>
+          <w:rFonts w:ascii="Times New Roman" w:eastAsia="Times New Roman" w:hAnsi="Times New Roman" w:cs="Times New Roman"/>
+          <w:sz w:val="28"/>
+          <w:szCs w:val="20"/>
+          <w:lang w:val="ru-RU" w:eastAsia="ru-RU"/>
+        </w:rPr>
+        <w:t xml:space="preserve">4.1 </w:t>
+      </w:r>
+      <w:r>
+        <w:rPr>
+          <w:rFonts w:ascii="Times New Roman" w:eastAsia="Times New Roman" w:hAnsi="Times New Roman" w:cs="Times New Roman"/>
+          <w:sz w:val="28"/>
+          <w:szCs w:val="20"/>
+          <w:lang w:val="ru-RU" w:eastAsia="ru-RU"/>
+        </w:rPr>
+        <w:t>являются клиентскими.</w:t>
+      </w:r>
+    </w:p>
+    <w:p>
+      <w:pPr>
+        <w:spacing w:after="0" w:line="360" w:lineRule="auto"/>
+        <w:ind w:firstLine="720"/>
+        <w:jc w:val="both"/>
+        <w:textAlignment w:val="top"/>
+        <w:rPr>
+          <w:rFonts w:ascii="Times New Roman" w:eastAsia="Times New Roman" w:hAnsi="Times New Roman" w:cs="Times New Roman"/>
+          <w:sz w:val="28"/>
+          <w:szCs w:val="20"/>
+          <w:lang w:val="ru-RU" w:eastAsia="ru-RU"/>
+        </w:rPr>
+      </w:pPr>
+      <w:r>
+        <w:rPr>
+          <w:rFonts w:ascii="Times New Roman" w:eastAsia="Times New Roman" w:hAnsi="Times New Roman" w:cs="Times New Roman"/>
+          <w:sz w:val="28"/>
+          <w:szCs w:val="20"/>
+          <w:lang w:val="ru-RU" w:eastAsia="ru-RU"/>
+        </w:rPr>
+        <w:t xml:space="preserve">Основой клиентской части приложения является фреймворк </w:t>
+      </w:r>
+      <w:r>
+        <w:rPr>
+          <w:rFonts w:ascii="Times New Roman" w:eastAsia="Times New Roman" w:hAnsi="Times New Roman" w:cs="Times New Roman"/>
+          <w:sz w:val="28"/>
+          <w:szCs w:val="20"/>
+          <w:lang w:eastAsia="ru-RU"/>
+        </w:rPr>
+        <w:t>Angular</w:t>
+      </w:r>
+      <w:r>
+        <w:rPr>
+          <w:rFonts w:ascii="Times New Roman" w:eastAsia="Times New Roman" w:hAnsi="Times New Roman" w:cs="Times New Roman"/>
+          <w:sz w:val="28"/>
+          <w:szCs w:val="20"/>
+          <w:lang w:val="ru-RU" w:eastAsia="ru-RU"/>
+        </w:rPr>
+        <w:t>-</w:t>
+      </w:r>
+      <w:r>
+        <w:rPr>
+          <w:rFonts w:ascii="Times New Roman" w:eastAsia="Times New Roman" w:hAnsi="Times New Roman" w:cs="Times New Roman"/>
+          <w:sz w:val="28"/>
+          <w:szCs w:val="20"/>
+          <w:lang w:eastAsia="ru-RU"/>
+        </w:rPr>
+        <w:t>material</w:t>
+      </w:r>
+      <w:r>
+        <w:rPr>
+          <w:rFonts w:ascii="Times New Roman" w:eastAsia="Times New Roman" w:hAnsi="Times New Roman" w:cs="Times New Roman"/>
+          <w:sz w:val="28"/>
+          <w:szCs w:val="20"/>
+          <w:lang w:val="ru-RU" w:eastAsia="ru-RU"/>
+        </w:rPr>
+        <w:t xml:space="preserve">. </w:t>
+      </w:r>
+      <w:r>
+        <w:rPr>
+          <w:rFonts w:ascii="Times New Roman" w:eastAsia="Times New Roman" w:hAnsi="Times New Roman" w:cs="Times New Roman"/>
+          <w:sz w:val="28"/>
+          <w:szCs w:val="20"/>
+          <w:lang w:val="ru-RU" w:eastAsia="ru-RU"/>
+        </w:rPr>
+        <w:t xml:space="preserve">Он основан на известном в мире </w:t>
+      </w:r>
+      <w:r>
+        <w:rPr>
+          <w:rFonts w:ascii="Times New Roman" w:eastAsia="Times New Roman" w:hAnsi="Times New Roman" w:cs="Times New Roman"/>
+          <w:sz w:val="28"/>
+          <w:szCs w:val="20"/>
+          <w:lang w:eastAsia="ru-RU"/>
+        </w:rPr>
+        <w:t>JavaScript</w:t>
+      </w:r>
+      <w:r>
+        <w:rPr>
+          <w:rFonts w:ascii="Times New Roman" w:eastAsia="Times New Roman" w:hAnsi="Times New Roman" w:cs="Times New Roman"/>
+          <w:sz w:val="28"/>
+          <w:szCs w:val="20"/>
+          <w:lang w:val="ru-RU" w:eastAsia="ru-RU"/>
+        </w:rPr>
+        <w:t xml:space="preserve">-разработки </w:t>
+      </w:r>
+      <w:r>
+        <w:rPr>
+          <w:rFonts w:ascii="Times New Roman" w:eastAsia="Times New Roman" w:hAnsi="Times New Roman" w:cs="Times New Roman"/>
+          <w:sz w:val="28"/>
+          <w:szCs w:val="20"/>
+          <w:lang w:val="ru-RU" w:eastAsia="ru-RU"/>
+        </w:rPr>
+        <w:t xml:space="preserve">фреймворке </w:t>
+      </w:r>
+      <w:r>
+        <w:rPr>
+          <w:rFonts w:ascii="Times New Roman" w:eastAsia="Times New Roman" w:hAnsi="Times New Roman" w:cs="Times New Roman"/>
+          <w:sz w:val="28"/>
+          <w:szCs w:val="20"/>
+          <w:lang w:eastAsia="ru-RU"/>
+        </w:rPr>
+        <w:t>Angular</w:t>
+      </w:r>
+      <w:r>
+        <w:rPr>
+          <w:rFonts w:ascii="Times New Roman" w:eastAsia="Times New Roman" w:hAnsi="Times New Roman" w:cs="Times New Roman"/>
+          <w:sz w:val="28"/>
+          <w:szCs w:val="20"/>
+          <w:lang w:val="ru-RU" w:eastAsia="ru-RU"/>
+        </w:rPr>
+        <w:t>.</w:t>
+      </w:r>
+      <w:r>
+        <w:rPr>
+          <w:rFonts w:ascii="Times New Roman" w:eastAsia="Times New Roman" w:hAnsi="Times New Roman" w:cs="Times New Roman"/>
+          <w:sz w:val="28"/>
+          <w:szCs w:val="20"/>
+          <w:lang w:eastAsia="ru-RU"/>
+        </w:rPr>
+        <w:t>js</w:t>
+      </w:r>
+      <w:r>
+        <w:rPr>
+          <w:rFonts w:ascii="Times New Roman" w:eastAsia="Times New Roman" w:hAnsi="Times New Roman" w:cs="Times New Roman"/>
+          <w:sz w:val="28"/>
+          <w:szCs w:val="20"/>
+          <w:lang w:val="ru-RU" w:eastAsia="ru-RU"/>
+        </w:rPr>
+        <w:t xml:space="preserve"> и расширяет его функциональность. Фреймворк позволяет значительно упростить разработку приложения, упорядочить клиентский код и повысить его поддерживаемость.</w:t>
+      </w:r>
+      <w:r>
+        <w:rPr>
+          <w:rFonts w:ascii="Times New Roman" w:eastAsia="Times New Roman" w:hAnsi="Times New Roman" w:cs="Times New Roman"/>
+          <w:sz w:val="28"/>
+          <w:szCs w:val="20"/>
+          <w:lang w:val="ru-RU" w:eastAsia="ru-RU"/>
+        </w:rPr>
+        <w:t xml:space="preserve"> В дополнение к </w:t>
+      </w:r>
+      <w:r>
+        <w:rPr>
+          <w:rFonts w:ascii="Times New Roman" w:eastAsia="Times New Roman" w:hAnsi="Times New Roman" w:cs="Times New Roman"/>
+          <w:sz w:val="28"/>
+          <w:szCs w:val="20"/>
+          <w:lang w:eastAsia="ru-RU"/>
+        </w:rPr>
+        <w:t>Angular</w:t>
+      </w:r>
+      <w:r>
+        <w:rPr>
+          <w:rFonts w:ascii="Times New Roman" w:eastAsia="Times New Roman" w:hAnsi="Times New Roman" w:cs="Times New Roman"/>
+          <w:sz w:val="28"/>
+          <w:szCs w:val="20"/>
+          <w:lang w:val="ru-RU" w:eastAsia="ru-RU"/>
+        </w:rPr>
+        <w:t>-</w:t>
+      </w:r>
+      <w:r>
+        <w:rPr>
+          <w:rFonts w:ascii="Times New Roman" w:eastAsia="Times New Roman" w:hAnsi="Times New Roman" w:cs="Times New Roman"/>
+          <w:sz w:val="28"/>
+          <w:szCs w:val="20"/>
+          <w:lang w:eastAsia="ru-RU"/>
+        </w:rPr>
+        <w:t>material</w:t>
+      </w:r>
+      <w:r>
+        <w:rPr>
+          <w:rFonts w:ascii="Times New Roman" w:eastAsia="Times New Roman" w:hAnsi="Times New Roman" w:cs="Times New Roman"/>
+          <w:sz w:val="28"/>
+          <w:szCs w:val="20"/>
+          <w:lang w:val="ru-RU" w:eastAsia="ru-RU"/>
+        </w:rPr>
+        <w:t xml:space="preserve"> клиен</w:t>
+      </w:r>
+      <w:r>
+        <w:rPr>
+          <w:rFonts w:ascii="Times New Roman" w:eastAsia="Times New Roman" w:hAnsi="Times New Roman" w:cs="Times New Roman"/>
+          <w:sz w:val="28"/>
+          <w:szCs w:val="20"/>
+          <w:lang w:val="ru-RU" w:eastAsia="ru-RU"/>
+        </w:rPr>
+        <w:t>т</w:t>
+      </w:r>
+      <w:r>
+        <w:rPr>
+          <w:rFonts w:ascii="Times New Roman" w:eastAsia="Times New Roman" w:hAnsi="Times New Roman" w:cs="Times New Roman"/>
+          <w:sz w:val="28"/>
+          <w:szCs w:val="20"/>
+          <w:lang w:val="ru-RU" w:eastAsia="ru-RU"/>
+        </w:rPr>
+        <w:t>ский</w:t>
+      </w:r>
+      <w:r>
+        <w:rPr>
+          <w:rFonts w:ascii="Times New Roman" w:eastAsia="Times New Roman" w:hAnsi="Times New Roman" w:cs="Times New Roman"/>
+          <w:sz w:val="28"/>
+          <w:szCs w:val="20"/>
+          <w:lang w:val="ru-RU" w:eastAsia="ru-RU"/>
+        </w:rPr>
+        <w:t xml:space="preserve"> код использует </w:t>
+      </w:r>
+      <w:r>
+        <w:rPr>
+          <w:rFonts w:ascii="Times New Roman" w:eastAsia="Times New Roman" w:hAnsi="Times New Roman" w:cs="Times New Roman"/>
+          <w:sz w:val="28"/>
+          <w:szCs w:val="20"/>
+          <w:lang w:eastAsia="ru-RU"/>
+        </w:rPr>
+        <w:t>jQuery</w:t>
+      </w:r>
+      <w:r>
+        <w:rPr>
+          <w:rFonts w:ascii="Times New Roman" w:eastAsia="Times New Roman" w:hAnsi="Times New Roman" w:cs="Times New Roman"/>
+          <w:sz w:val="28"/>
+          <w:szCs w:val="20"/>
+          <w:lang w:val="ru-RU" w:eastAsia="ru-RU"/>
+        </w:rPr>
+        <w:t xml:space="preserve"> – библиотеку </w:t>
+      </w:r>
+      <w:r>
+        <w:rPr>
+          <w:rFonts w:ascii="Times New Roman" w:eastAsia="Times New Roman" w:hAnsi="Times New Roman" w:cs="Times New Roman"/>
+          <w:sz w:val="28"/>
+          <w:szCs w:val="20"/>
+          <w:lang w:val="ru-RU" w:eastAsia="ru-RU"/>
+        </w:rPr>
+        <w:t xml:space="preserve">для поиска элементов по </w:t>
+      </w:r>
+      <w:r>
+        <w:rPr>
+          <w:rFonts w:ascii="Times New Roman" w:eastAsia="Times New Roman" w:hAnsi="Times New Roman" w:cs="Times New Roman"/>
+          <w:sz w:val="28"/>
+          <w:szCs w:val="20"/>
+          <w:lang w:eastAsia="ru-RU"/>
+        </w:rPr>
+        <w:t>HTML</w:t>
+      </w:r>
+      <w:r>
+        <w:rPr>
+          <w:rFonts w:ascii="Times New Roman" w:eastAsia="Times New Roman" w:hAnsi="Times New Roman" w:cs="Times New Roman"/>
+          <w:sz w:val="28"/>
+          <w:szCs w:val="20"/>
+          <w:lang w:val="ru-RU" w:eastAsia="ru-RU"/>
+        </w:rPr>
+        <w:t xml:space="preserve"> и </w:t>
+      </w:r>
+      <w:r>
+        <w:rPr>
+          <w:rFonts w:ascii="Times New Roman" w:eastAsia="Times New Roman" w:hAnsi="Times New Roman" w:cs="Times New Roman"/>
+          <w:sz w:val="28"/>
+          <w:szCs w:val="20"/>
+          <w:lang w:eastAsia="ru-RU"/>
+        </w:rPr>
+        <w:t>Linq</w:t>
+      </w:r>
+      <w:r>
+        <w:rPr>
+          <w:rFonts w:ascii="Times New Roman" w:eastAsia="Times New Roman" w:hAnsi="Times New Roman" w:cs="Times New Roman"/>
+          <w:sz w:val="28"/>
+          <w:szCs w:val="20"/>
+          <w:lang w:val="ru-RU" w:eastAsia="ru-RU"/>
+        </w:rPr>
+        <w:t>.</w:t>
+      </w:r>
+      <w:r>
+        <w:rPr>
+          <w:rFonts w:ascii="Times New Roman" w:eastAsia="Times New Roman" w:hAnsi="Times New Roman" w:cs="Times New Roman"/>
+          <w:sz w:val="28"/>
+          <w:szCs w:val="20"/>
+          <w:lang w:eastAsia="ru-RU"/>
+        </w:rPr>
+        <w:t>js</w:t>
+      </w:r>
+      <w:r>
+        <w:rPr>
+          <w:rFonts w:ascii="Times New Roman" w:eastAsia="Times New Roman" w:hAnsi="Times New Roman" w:cs="Times New Roman"/>
+          <w:sz w:val="28"/>
+          <w:szCs w:val="20"/>
+          <w:lang w:val="ru-RU" w:eastAsia="ru-RU"/>
+        </w:rPr>
+        <w:t xml:space="preserve"> – библиотеку для работы с коллекциями на стороне клиента.</w:t>
+      </w:r>
+    </w:p>
+    <w:p>
+      <w:pPr>
+        <w:spacing w:after="0" w:line="360" w:lineRule="auto"/>
+        <w:ind w:firstLine="720"/>
+        <w:jc w:val="both"/>
+        <w:textAlignment w:val="top"/>
+        <w:rPr>
+          <w:rFonts w:ascii="Times New Roman" w:eastAsia="Times New Roman" w:hAnsi="Times New Roman" w:cs="Times New Roman"/>
+          <w:sz w:val="28"/>
+          <w:szCs w:val="20"/>
+          <w:lang w:val="ru-RU" w:eastAsia="ru-RU"/>
+        </w:rPr>
+      </w:pPr>
+      <w:r>
+        <w:rPr>
+          <w:rFonts w:ascii="Times New Roman" w:eastAsia="Times New Roman" w:hAnsi="Times New Roman" w:cs="Times New Roman"/>
+          <w:sz w:val="28"/>
+          <w:szCs w:val="20"/>
+          <w:lang w:eastAsia="ru-RU"/>
+        </w:rPr>
+        <w:t>Materialize</w:t>
+      </w:r>
+      <w:r>
+        <w:rPr>
+          <w:rFonts w:ascii="Times New Roman" w:eastAsia="Times New Roman" w:hAnsi="Times New Roman" w:cs="Times New Roman"/>
+          <w:sz w:val="28"/>
+          <w:szCs w:val="20"/>
+          <w:lang w:val="ru-RU" w:eastAsia="ru-RU"/>
+        </w:rPr>
+        <w:t>.</w:t>
+      </w:r>
+      <w:r>
+        <w:rPr>
+          <w:rFonts w:ascii="Times New Roman" w:eastAsia="Times New Roman" w:hAnsi="Times New Roman" w:cs="Times New Roman"/>
+          <w:sz w:val="28"/>
+          <w:szCs w:val="20"/>
+          <w:lang w:eastAsia="ru-RU"/>
+        </w:rPr>
+        <w:t>css</w:t>
+      </w:r>
+      <w:r>
+        <w:rPr>
+          <w:rFonts w:ascii="Times New Roman" w:eastAsia="Times New Roman" w:hAnsi="Times New Roman" w:cs="Times New Roman"/>
+          <w:sz w:val="28"/>
+          <w:szCs w:val="20"/>
+          <w:lang w:val="ru-RU" w:eastAsia="ru-RU"/>
+        </w:rPr>
+        <w:t xml:space="preserve"> </w:t>
+      </w:r>
+      <w:r>
+        <w:rPr>
+          <w:rFonts w:ascii="Times New Roman" w:eastAsia="Times New Roman" w:hAnsi="Times New Roman" w:cs="Times New Roman"/>
+          <w:sz w:val="28"/>
+          <w:szCs w:val="20"/>
+          <w:lang w:val="ru-RU" w:eastAsia="ru-RU"/>
+        </w:rPr>
+        <w:t xml:space="preserve">– это </w:t>
+      </w:r>
+      <w:r>
+        <w:rPr>
+          <w:rFonts w:ascii="Times New Roman" w:eastAsia="Times New Roman" w:hAnsi="Times New Roman" w:cs="Times New Roman"/>
+          <w:sz w:val="28"/>
+          <w:szCs w:val="20"/>
+          <w:lang w:eastAsia="ru-RU"/>
+        </w:rPr>
+        <w:t>CSS</w:t>
+      </w:r>
+      <w:r>
+        <w:rPr>
+          <w:rFonts w:ascii="Times New Roman" w:eastAsia="Times New Roman" w:hAnsi="Times New Roman" w:cs="Times New Roman"/>
+          <w:sz w:val="28"/>
+          <w:szCs w:val="20"/>
+          <w:lang w:val="ru-RU" w:eastAsia="ru-RU"/>
+        </w:rPr>
+        <w:t xml:space="preserve">-библиотека, которая является набором стилей для </w:t>
+      </w:r>
+      <w:r>
+        <w:rPr>
+          <w:rFonts w:ascii="Times New Roman" w:eastAsia="Times New Roman" w:hAnsi="Times New Roman" w:cs="Times New Roman"/>
+          <w:sz w:val="28"/>
+          <w:szCs w:val="20"/>
+          <w:lang w:eastAsia="ru-RU"/>
+        </w:rPr>
+        <w:t>material</w:t>
+      </w:r>
+      <w:r>
+        <w:rPr>
+          <w:rFonts w:ascii="Times New Roman" w:eastAsia="Times New Roman" w:hAnsi="Times New Roman" w:cs="Times New Roman"/>
+          <w:sz w:val="28"/>
+          <w:szCs w:val="20"/>
+          <w:lang w:val="ru-RU" w:eastAsia="ru-RU"/>
+        </w:rPr>
+        <w:t>-дизайна, который используется в проекте.</w:t>
+      </w:r>
     </w:p>
     <w:p>
       <w:pPr>
@@ -32665,7 +33761,7 @@
           <w:lang w:val="ru-RU"/>
         </w:rPr>
       </w:pPr>
-      <w:bookmarkStart w:id="25" w:name="_Toc451974302"/>
+      <w:bookmarkStart w:id="25" w:name="_Toc452124148"/>
       <w:r>
         <w:rPr>
           <w:rFonts w:ascii="Times New Roman" w:hAnsi="Times New Roman" w:cs="Times New Roman"/>
@@ -32722,7 +33818,7 @@
           <w:lang w:val="ru-RU"/>
         </w:rPr>
       </w:pPr>
-      <w:bookmarkStart w:id="26" w:name="_Toc451974303"/>
+      <w:bookmarkStart w:id="26" w:name="_Toc452124149"/>
       <w:r>
         <w:rPr>
           <w:rFonts w:ascii="Times New Roman" w:hAnsi="Times New Roman" w:cs="Times New Roman"/>
@@ -32789,7 +33885,7 @@
           <w:lang w:val="ru-RU"/>
         </w:rPr>
       </w:pPr>
-      <w:bookmarkStart w:id="27" w:name="_Toc451974304"/>
+      <w:bookmarkStart w:id="27" w:name="_Toc452124150"/>
       <w:r>
         <w:rPr>
           <w:rFonts w:ascii="Times New Roman" w:hAnsi="Times New Roman" w:cs="Times New Roman"/>
@@ -32846,7 +33942,7 @@
           <w:lang w:val="ru-RU"/>
         </w:rPr>
       </w:pPr>
-      <w:bookmarkStart w:id="28" w:name="_Toc451974305"/>
+      <w:bookmarkStart w:id="28" w:name="_Toc452124151"/>
       <w:r>
         <w:rPr>
           <w:rFonts w:ascii="Times New Roman" w:hAnsi="Times New Roman" w:cs="Times New Roman"/>
@@ -32903,7 +33999,7 @@
           <w:lang w:val="ru-RU"/>
         </w:rPr>
       </w:pPr>
-      <w:bookmarkStart w:id="29" w:name="_Toc451974306"/>
+      <w:bookmarkStart w:id="29" w:name="_Toc452124152"/>
       <w:r>
         <w:rPr>
           <w:rFonts w:ascii="Times New Roman" w:hAnsi="Times New Roman" w:cs="Times New Roman"/>
@@ -33004,7 +34100,7 @@
         </w:numPr>
         <w:jc w:val="center"/>
       </w:pPr>
-      <w:bookmarkStart w:id="30" w:name="_Toc451974307"/>
+      <w:bookmarkStart w:id="30" w:name="_Toc452124153"/>
       <w:r>
         <w:lastRenderedPageBreak/>
         <w:t>Заключение</w:t>
@@ -34244,7 +35340,7 @@
         </w:numPr>
         <w:jc w:val="center"/>
       </w:pPr>
-      <w:bookmarkStart w:id="31" w:name="_Toc451974308"/>
+      <w:bookmarkStart w:id="31" w:name="_Toc452124154"/>
       <w:r>
         <w:lastRenderedPageBreak/>
         <w:t>Список использованных источников</w:t>
@@ -38645,7 +39741,7 @@
           <w:rPr>
             <w:noProof/>
           </w:rPr>
-          <w:t>60</w:t>
+          <w:t>4</w:t>
         </w:r>
         <w:r>
           <w:rPr>
@@ -40555,7 +41651,7 @@
 </file>
 
 <file path=customXml/itemProps1.xml><?xml version="1.0" encoding="utf-8"?>
-<ds:datastoreItem xmlns:ds="http://schemas.openxmlformats.org/officeDocument/2006/customXml" ds:itemID="{75D835EA-295E-4D61-B961-B2D79FB6E0AC}">
+<ds:datastoreItem xmlns:ds="http://schemas.openxmlformats.org/officeDocument/2006/customXml" ds:itemID="{76EC9EA6-4984-4A83-9805-6D47E5DE0820}">
   <ds:schemaRefs>
     <ds:schemaRef ds:uri="http://schemas.openxmlformats.org/officeDocument/2006/bibliography"/>
   </ds:schemaRefs>

</xml_diff>

<commit_message>
Documentation: Part 4.9 updated. Part 4 is done
</commit_message>
<xml_diff>
--- a/Documentations/Диплом.docx
+++ b/Documentations/Диплом.docx
@@ -733,8 +733,6 @@
       </w:r>
       <w:bookmarkEnd w:id="0"/>
     </w:p>
-    <w:bookmarkStart w:id="1" w:name="_GoBack"/>
-    <w:bookmarkEnd w:id="1"/>
     <w:p>
       <w:pPr>
         <w:pStyle w:val="TOC1"/>
@@ -1193,7 +1191,18 @@
             <w:noProof/>
             <w:lang w:val="ru-RU"/>
           </w:rPr>
-          <w:t>Краткое описание техник, практик и методологий разработки</w:t>
+          <w:t>Кратко</w:t>
+        </w:r>
+        <w:bookmarkStart w:id="1" w:name="_GoBack"/>
+        <w:bookmarkEnd w:id="1"/>
+        <w:r>
+          <w:rPr>
+            <w:rStyle w:val="Hyperlink"/>
+            <w:rFonts w:cs="Times New Roman"/>
+            <w:noProof/>
+            <w:lang w:val="ru-RU"/>
+          </w:rPr>
+          <w:t>е описание техник, практик и методологий разработки</w:t>
         </w:r>
         <w:r>
           <w:rPr>
@@ -1815,7 +1824,21 @@
             <w:rStyle w:val="Hyperlink"/>
             <w:noProof/>
           </w:rPr>
-          <w:t>Разработка библиотеки (19/20)</w:t>
+          <w:t>Разработка библио</w:t>
+        </w:r>
+        <w:r>
+          <w:rPr>
+            <w:rStyle w:val="Hyperlink"/>
+            <w:noProof/>
+          </w:rPr>
+          <w:t>т</w:t>
+        </w:r>
+        <w:r>
+          <w:rPr>
+            <w:rStyle w:val="Hyperlink"/>
+            <w:noProof/>
+          </w:rPr>
+          <w:t>еки (19/20)</w:t>
         </w:r>
         <w:r>
           <w:rPr>
@@ -4008,7 +4031,27 @@
           <w:szCs w:val="20"/>
           <w:lang w:val="ru-RU" w:eastAsia="ru-RU"/>
         </w:rPr>
-        <w:t xml:space="preserve"> Основная задача фрейворка в том, чтобы автоматизировать создание </w:t>
+        <w:t xml:space="preserve"> Основная задача фрей</w:t>
+      </w:r>
+      <w:r>
+        <w:rPr>
+          <w:rFonts w:ascii="Times New Roman" w:eastAsia="Times New Roman" w:hAnsi="Times New Roman" w:cs="Times New Roman"/>
+          <w:color w:val="000000" w:themeColor="text1"/>
+          <w:sz w:val="28"/>
+          <w:szCs w:val="20"/>
+          <w:lang w:val="ru-RU" w:eastAsia="ru-RU"/>
+        </w:rPr>
+        <w:t>м</w:t>
+      </w:r>
+      <w:r>
+        <w:rPr>
+          <w:rFonts w:ascii="Times New Roman" w:eastAsia="Times New Roman" w:hAnsi="Times New Roman" w:cs="Times New Roman"/>
+          <w:color w:val="000000" w:themeColor="text1"/>
+          <w:sz w:val="28"/>
+          <w:szCs w:val="20"/>
+          <w:lang w:val="ru-RU" w:eastAsia="ru-RU"/>
+        </w:rPr>
+        <w:t xml:space="preserve">ворка в том, чтобы автоматизировать создание </w:t>
       </w:r>
       <w:r>
         <w:rPr>
@@ -22341,33 +22384,6 @@
           <w:caps w:val="0"/>
         </w:rPr>
         <w:t>азработка библиотеки</w:t>
-      </w:r>
-      <w:r>
-        <w:t xml:space="preserve"> (</w:t>
-      </w:r>
-      <w:r>
-        <w:t>1</w:t>
-      </w:r>
-      <w:r>
-        <w:t>9</w:t>
-      </w:r>
-      <w:r>
-        <w:rPr>
-          <w:lang w:val="en-US"/>
-        </w:rPr>
-        <w:t>/2</w:t>
-      </w:r>
-      <w:r>
-        <w:rPr>
-          <w:lang w:val="en-US"/>
-        </w:rPr>
-        <w:t>0</w:t>
-      </w:r>
-      <w:r>
-        <w:rPr>
-          <w:lang w:val="en-US"/>
-        </w:rPr>
-        <w:t>)</w:t>
       </w:r>
       <w:bookmarkEnd w:id="13"/>
     </w:p>
@@ -31931,56 +31947,6 @@
         </w:rPr>
         <w:t>Тестирование</w:t>
       </w:r>
-      <w:r>
-        <w:rPr>
-          <w:rFonts w:ascii="Times New Roman" w:hAnsi="Times New Roman" w:cs="Times New Roman"/>
-          <w:color w:val="auto"/>
-          <w:sz w:val="28"/>
-          <w:szCs w:val="28"/>
-          <w:lang w:val="ru-RU"/>
-        </w:rPr>
-        <w:t xml:space="preserve"> (</w:t>
-      </w:r>
-      <w:r>
-        <w:rPr>
-          <w:rFonts w:ascii="Times New Roman" w:hAnsi="Times New Roman" w:cs="Times New Roman"/>
-          <w:color w:val="auto"/>
-          <w:sz w:val="28"/>
-          <w:szCs w:val="28"/>
-          <w:lang w:val="ru-RU"/>
-        </w:rPr>
-        <w:t>1</w:t>
-      </w:r>
-      <w:r>
-        <w:rPr>
-          <w:rFonts w:ascii="Times New Roman" w:hAnsi="Times New Roman" w:cs="Times New Roman"/>
-          <w:color w:val="auto"/>
-          <w:sz w:val="28"/>
-          <w:szCs w:val="28"/>
-          <w:lang w:val="ru-RU"/>
-        </w:rPr>
-        <w:t>/</w:t>
-      </w:r>
-      <w:r>
-        <w:rPr>
-          <w:rFonts w:ascii="Times New Roman" w:hAnsi="Times New Roman" w:cs="Times New Roman"/>
-          <w:color w:val="auto"/>
-          <w:sz w:val="28"/>
-          <w:szCs w:val="28"/>
-          <w:lang w:val="ru-RU"/>
-        </w:rPr>
-        <w:t>2</w:t>
-      </w:r>
-      <w:r>
-        <w:rPr>
-          <w:rFonts w:ascii="Times New Roman" w:hAnsi="Times New Roman" w:cs="Times New Roman"/>
-          <w:color w:val="auto"/>
-          <w:sz w:val="28"/>
-          <w:szCs w:val="28"/>
-          <w:lang w:val="ru-RU"/>
-        </w:rPr>
-        <w:t>)</w:t>
-      </w:r>
       <w:bookmarkEnd w:id="22"/>
     </w:p>
     <w:p>
@@ -32332,52 +32298,117 @@
           <w:szCs w:val="20"/>
           <w:lang w:val="ru-RU" w:eastAsia="ru-RU"/>
         </w:rPr>
-        <w:t xml:space="preserve">Подход к разработке </w:t>
-      </w:r>
-      <w:r>
-        <w:rPr>
-          <w:rFonts w:ascii="Times New Roman" w:eastAsia="Times New Roman" w:hAnsi="Times New Roman" w:cs="Times New Roman"/>
-          <w:sz w:val="28"/>
-          <w:szCs w:val="20"/>
-          <w:lang w:eastAsia="ru-RU"/>
-        </w:rPr>
-        <w:t>TDD</w:t>
-      </w:r>
-      <w:r>
-        <w:rPr>
-          <w:rFonts w:ascii="Times New Roman" w:eastAsia="Times New Roman" w:hAnsi="Times New Roman" w:cs="Times New Roman"/>
-          <w:sz w:val="28"/>
-          <w:szCs w:val="20"/>
-          <w:lang w:val="ru-RU" w:eastAsia="ru-RU"/>
-        </w:rPr>
-        <w:t xml:space="preserve"> </w:t>
-      </w:r>
-      <w:r>
-        <w:rPr>
-          <w:rFonts w:ascii="Times New Roman" w:eastAsia="Times New Roman" w:hAnsi="Times New Roman" w:cs="Times New Roman"/>
-          <w:sz w:val="28"/>
-          <w:szCs w:val="20"/>
-          <w:lang w:val="ru-RU" w:eastAsia="ru-RU"/>
-        </w:rPr>
-        <w:t xml:space="preserve">увеличивает время на разработку на 35%, однако значительно уменьшает время на поддержку (до 90%, в зависимости от качества тестов). </w:t>
-      </w:r>
-      <w:r>
-        <w:rPr>
-          <w:rFonts w:ascii="Times New Roman" w:eastAsia="Times New Roman" w:hAnsi="Times New Roman" w:cs="Times New Roman"/>
-          <w:sz w:val="28"/>
-          <w:szCs w:val="20"/>
-          <w:lang w:val="ru-RU" w:eastAsia="ru-RU"/>
-        </w:rPr>
-        <w:t>Однако, учитывая, что на поддержку кода обычно тратится больше времени, чем на его разработку, в конечном итоге – это оптимизация времени на разработку/поддержку программного продукта.</w:t>
-      </w:r>
-      <w:r>
-        <w:rPr>
-          <w:rFonts w:ascii="Times New Roman" w:eastAsia="Times New Roman" w:hAnsi="Times New Roman" w:cs="Times New Roman"/>
-          <w:sz w:val="28"/>
-          <w:szCs w:val="20"/>
-          <w:lang w:val="ru-RU" w:eastAsia="ru-RU"/>
-        </w:rPr>
-        <w:t xml:space="preserve"> </w:t>
+        <w:drawing>
+          <wp:inline distT="0" distB="0" distL="0" distR="0" wp14:anchorId="44414895" wp14:editId="2E8A19DE">
+            <wp:extent cx="4838700" cy="2476500"/>
+            <wp:effectExtent l="0" t="0" r="0" b="0"/>
+            <wp:docPr id="14" name="Picture 14"/>
+            <wp:cNvGraphicFramePr>
+              <a:graphicFrameLocks xmlns:a="http://schemas.openxmlformats.org/drawingml/2006/main" noChangeAspect="1"/>
+            </wp:cNvGraphicFramePr>
+            <a:graphic xmlns:a="http://schemas.openxmlformats.org/drawingml/2006/main">
+              <a:graphicData uri="http://schemas.openxmlformats.org/drawingml/2006/picture">
+                <pic:pic xmlns:pic="http://schemas.openxmlformats.org/drawingml/2006/picture">
+                  <pic:nvPicPr>
+                    <pic:cNvPr id="1" name=""/>
+                    <pic:cNvPicPr/>
+                  </pic:nvPicPr>
+                  <pic:blipFill>
+                    <a:blip r:embed="rId19"/>
+                    <a:stretch>
+                      <a:fillRect/>
+                    </a:stretch>
+                  </pic:blipFill>
+                  <pic:spPr>
+                    <a:xfrm>
+                      <a:off x="0" y="0"/>
+                      <a:ext cx="4838700" cy="2476500"/>
+                    </a:xfrm>
+                    <a:prstGeom prst="rect">
+                      <a:avLst/>
+                    </a:prstGeom>
+                  </pic:spPr>
+                </pic:pic>
+              </a:graphicData>
+            </a:graphic>
+          </wp:inline>
+        </w:drawing>
+      </w:r>
+    </w:p>
+    <w:p>
+      <w:pPr>
+        <w:spacing w:after="0" w:line="360" w:lineRule="auto"/>
+        <w:ind w:firstLine="720"/>
+        <w:jc w:val="center"/>
+        <w:textAlignment w:val="top"/>
+        <w:rPr>
+          <w:rFonts w:ascii="Times New Roman" w:eastAsia="Calibri" w:hAnsi="Times New Roman" w:cs="Times New Roman"/>
+          <w:color w:val="000000" w:themeColor="text1"/>
+          <w:sz w:val="28"/>
+          <w:lang w:val="ru-RU"/>
+        </w:rPr>
+      </w:pPr>
+      <w:r>
+        <w:rPr>
+          <w:rFonts w:ascii="Times New Roman" w:eastAsia="Calibri" w:hAnsi="Times New Roman" w:cs="Times New Roman"/>
+          <w:color w:val="000000" w:themeColor="text1"/>
+          <w:sz w:val="28"/>
+          <w:lang w:val="ru-RU"/>
+        </w:rPr>
+        <w:t>Р</w:t>
+      </w:r>
+      <w:r>
+        <w:rPr>
+          <w:rFonts w:ascii="Times New Roman" w:eastAsia="Calibri" w:hAnsi="Times New Roman" w:cs="Times New Roman"/>
+          <w:color w:val="000000" w:themeColor="text1"/>
+          <w:sz w:val="28"/>
+          <w:lang w:val="ru-RU"/>
+        </w:rPr>
+        <w:t xml:space="preserve">исунок </w:t>
+      </w:r>
+      <w:r>
+        <w:rPr>
+          <w:rFonts w:ascii="Times New Roman" w:eastAsia="Calibri" w:hAnsi="Times New Roman" w:cs="Times New Roman"/>
+          <w:color w:val="000000" w:themeColor="text1"/>
+          <w:sz w:val="28"/>
+          <w:lang w:val="ru-RU"/>
+        </w:rPr>
+        <w:t>12</w:t>
+      </w:r>
+      <w:r>
+        <w:rPr>
+          <w:rFonts w:ascii="Times New Roman" w:eastAsia="Calibri" w:hAnsi="Times New Roman" w:cs="Times New Roman"/>
+          <w:color w:val="000000" w:themeColor="text1"/>
+          <w:sz w:val="28"/>
+          <w:lang w:val="ru-RU"/>
+        </w:rPr>
+        <w:t xml:space="preserve"> – </w:t>
+      </w:r>
+      <w:r>
+        <w:rPr>
+          <w:rFonts w:ascii="Times New Roman" w:eastAsia="Calibri" w:hAnsi="Times New Roman" w:cs="Times New Roman"/>
+          <w:color w:val="000000" w:themeColor="text1"/>
+          <w:sz w:val="28"/>
+          <w:lang w:val="ru-RU"/>
+        </w:rPr>
+        <w:t xml:space="preserve">Выполненные тесты фреймворка </w:t>
+      </w:r>
+      <w:r>
+        <w:rPr>
+          <w:rFonts w:ascii="Times New Roman" w:eastAsia="Calibri" w:hAnsi="Times New Roman" w:cs="Times New Roman"/>
+          <w:color w:val="000000" w:themeColor="text1"/>
+          <w:sz w:val="28"/>
+        </w:rPr>
+        <w:t>Selp</w:t>
+      </w:r>
+      <w:r>
+        <w:rPr>
+          <w:rFonts w:ascii="Times New Roman" w:eastAsia="Calibri" w:hAnsi="Times New Roman" w:cs="Times New Roman"/>
+          <w:color w:val="000000" w:themeColor="text1"/>
+          <w:sz w:val="28"/>
+          <w:lang w:val="ru-RU"/>
+        </w:rPr>
+        <w:t>.</w:t>
       </w:r>
     </w:p>
     <w:p>
@@ -32400,35 +32431,52 @@
           <w:szCs w:val="20"/>
           <w:lang w:val="ru-RU" w:eastAsia="ru-RU"/>
         </w:rPr>
-        <w:t>Главной метрикой качества автоматизированного тестирования является величина покрытия кода тестами в процентах.</w:t>
-      </w:r>
-      <w:r>
-        <w:rPr>
-          <w:rFonts w:ascii="Times New Roman" w:eastAsia="Times New Roman" w:hAnsi="Times New Roman" w:cs="Times New Roman"/>
-          <w:sz w:val="28"/>
-          <w:szCs w:val="20"/>
-          <w:lang w:val="ru-RU" w:eastAsia="ru-RU"/>
-        </w:rPr>
-        <w:t xml:space="preserve"> В данной работе величина покрытия тестами фреймворка составляет: </w:t>
-      </w:r>
-      <w:r>
-        <w:rPr>
-          <w:rFonts w:ascii="Times New Roman" w:eastAsia="Times New Roman" w:hAnsi="Times New Roman" w:cs="Times New Roman"/>
-          <w:color w:val="FF0000"/>
-          <w:sz w:val="28"/>
-          <w:szCs w:val="20"/>
-          <w:lang w:val="ru-RU" w:eastAsia="ru-RU"/>
-        </w:rPr>
-        <w:t>{1213212}%</w:t>
-      </w:r>
-      <w:r>
-        <w:rPr>
-          <w:rFonts w:ascii="Times New Roman" w:eastAsia="Times New Roman" w:hAnsi="Times New Roman" w:cs="Times New Roman"/>
-          <w:sz w:val="28"/>
-          <w:szCs w:val="20"/>
-          <w:lang w:val="ru-RU" w:eastAsia="ru-RU"/>
-        </w:rPr>
-        <w:t>. Идеальная величина покрытия тестами, очевидно, равна 100%. Однако стоит понимать что, во-первых, это недостижимо на реальных проектах. Во-вторых, каждые последующие 10% покрытия тестами требуют все большего и большего количества временных затрат (они растут в геометической прогрессии). На реальных проектах, хорошей практикой считается покрывать код тестами на 80%. Покрытие кода тестами на 90% можно считать идеальным.</w:t>
+        <w:t xml:space="preserve">Подход к разработке </w:t>
+      </w:r>
+      <w:r>
+        <w:rPr>
+          <w:rFonts w:ascii="Times New Roman" w:eastAsia="Times New Roman" w:hAnsi="Times New Roman" w:cs="Times New Roman"/>
+          <w:sz w:val="28"/>
+          <w:szCs w:val="20"/>
+          <w:lang w:eastAsia="ru-RU"/>
+        </w:rPr>
+        <w:t>TDD</w:t>
+      </w:r>
+      <w:r>
+        <w:rPr>
+          <w:rFonts w:ascii="Times New Roman" w:eastAsia="Times New Roman" w:hAnsi="Times New Roman" w:cs="Times New Roman"/>
+          <w:sz w:val="28"/>
+          <w:szCs w:val="20"/>
+          <w:lang w:val="ru-RU" w:eastAsia="ru-RU"/>
+        </w:rPr>
+        <w:t xml:space="preserve"> </w:t>
+      </w:r>
+      <w:r>
+        <w:rPr>
+          <w:rFonts w:ascii="Times New Roman" w:eastAsia="Times New Roman" w:hAnsi="Times New Roman" w:cs="Times New Roman"/>
+          <w:sz w:val="28"/>
+          <w:szCs w:val="20"/>
+          <w:lang w:val="ru-RU" w:eastAsia="ru-RU"/>
+        </w:rPr>
+        <w:t xml:space="preserve">увеличивает время на разработку на 35%, однако значительно уменьшает время на поддержку (до 90%, в зависимости от качества тестов). </w:t>
+      </w:r>
+      <w:r>
+        <w:rPr>
+          <w:rFonts w:ascii="Times New Roman" w:eastAsia="Times New Roman" w:hAnsi="Times New Roman" w:cs="Times New Roman"/>
+          <w:sz w:val="28"/>
+          <w:szCs w:val="20"/>
+          <w:lang w:val="ru-RU" w:eastAsia="ru-RU"/>
+        </w:rPr>
+        <w:t>Однако, учитывая, что на поддержку кода обычно тратится больше времени, чем на его разработку, в конечном итоге – это оптимизация времени на разработку/поддержку программного продукта.</w:t>
+      </w:r>
+      <w:r>
+        <w:rPr>
+          <w:rFonts w:ascii="Times New Roman" w:eastAsia="Times New Roman" w:hAnsi="Times New Roman" w:cs="Times New Roman"/>
+          <w:sz w:val="28"/>
+          <w:szCs w:val="20"/>
+          <w:lang w:val="ru-RU" w:eastAsia="ru-RU"/>
+        </w:rPr>
+        <w:t xml:space="preserve"> </w:t>
       </w:r>
     </w:p>
     <w:p>
@@ -32451,59 +32499,62 @@
           <w:szCs w:val="20"/>
           <w:lang w:val="ru-RU" w:eastAsia="ru-RU"/>
         </w:rPr>
-        <w:t xml:space="preserve">Как уже было сказано, величина покрытия тестами в фреймворке составляет </w:t>
-      </w:r>
-      <w:r>
-        <w:rPr>
-          <w:rFonts w:ascii="Times New Roman" w:eastAsia="Times New Roman" w:hAnsi="Times New Roman" w:cs="Times New Roman"/>
-          <w:color w:val="FF0000"/>
-          <w:sz w:val="28"/>
-          <w:szCs w:val="20"/>
-          <w:lang w:val="ru-RU" w:eastAsia="ru-RU"/>
-        </w:rPr>
-        <w:t>{1213212</w:t>
-      </w:r>
-      <w:r>
-        <w:rPr>
-          <w:rFonts w:ascii="Times New Roman" w:eastAsia="Times New Roman" w:hAnsi="Times New Roman" w:cs="Times New Roman"/>
-          <w:color w:val="FF0000"/>
-          <w:sz w:val="28"/>
-          <w:szCs w:val="20"/>
-          <w:lang w:val="ru-RU" w:eastAsia="ru-RU"/>
-        </w:rPr>
-        <w:t>}</w:t>
-      </w:r>
-      <w:r>
-        <w:rPr>
-          <w:rFonts w:ascii="Times New Roman" w:eastAsia="Times New Roman" w:hAnsi="Times New Roman" w:cs="Times New Roman"/>
-          <w:sz w:val="28"/>
-          <w:szCs w:val="20"/>
-          <w:lang w:val="ru-RU" w:eastAsia="ru-RU"/>
-        </w:rPr>
-        <w:t>%</w:t>
-      </w:r>
-      <w:r>
-        <w:rPr>
-          <w:rFonts w:ascii="Times New Roman" w:eastAsia="Times New Roman" w:hAnsi="Times New Roman" w:cs="Times New Roman"/>
-          <w:sz w:val="28"/>
-          <w:szCs w:val="20"/>
-          <w:lang w:val="ru-RU" w:eastAsia="ru-RU"/>
-        </w:rPr>
-        <w:t xml:space="preserve">. </w:t>
-      </w:r>
-      <w:r>
-        <w:rPr>
-          <w:rFonts w:ascii="Times New Roman" w:eastAsia="Times New Roman" w:hAnsi="Times New Roman" w:cs="Times New Roman"/>
-          <w:sz w:val="28"/>
-          <w:szCs w:val="20"/>
-          <w:lang w:val="ru-RU" w:eastAsia="ru-RU"/>
-        </w:rPr>
-        <w:t>На рисунке 12 можно увидеть как именно они распределены. Наиболее качественно покрыты тестами модуль Репозиторий и Конфигурация. Конфигурацию тестировать просто, она является небольшим модулем, поэтому у нее высокий процент. Репозиторий покрыт качественно, потому что логически он является самым важным модулем в системе и именно его нужно тестировать в первую очередь.</w:t>
-      </w:r>
-    </w:p>
-    <w:p>
-      <w:pPr>
-        <w:spacing w:after="0" w:line="360" w:lineRule="auto"/>
+        <w:t xml:space="preserve">Главной метрикой качества автоматизированного тестирования является величина покрытия </w:t>
+      </w:r>
+      <w:r>
+        <w:rPr>
+          <w:rFonts w:ascii="Times New Roman" w:eastAsia="Times New Roman" w:hAnsi="Times New Roman" w:cs="Times New Roman"/>
+          <w:color w:val="000000" w:themeColor="text1"/>
+          <w:sz w:val="28"/>
+          <w:szCs w:val="20"/>
+          <w:lang w:val="ru-RU" w:eastAsia="ru-RU"/>
+        </w:rPr>
+        <w:t>кода тестами в процентах.</w:t>
+      </w:r>
+      <w:r>
+        <w:rPr>
+          <w:rFonts w:ascii="Times New Roman" w:eastAsia="Times New Roman" w:hAnsi="Times New Roman" w:cs="Times New Roman"/>
+          <w:color w:val="000000" w:themeColor="text1"/>
+          <w:sz w:val="28"/>
+          <w:szCs w:val="20"/>
+          <w:lang w:val="ru-RU" w:eastAsia="ru-RU"/>
+        </w:rPr>
+        <w:t xml:space="preserve"> В данной работе величина покрытия тестами фреймворка составляет: </w:t>
+      </w:r>
+      <w:r>
+        <w:rPr>
+          <w:rFonts w:ascii="Times New Roman" w:eastAsia="Times New Roman" w:hAnsi="Times New Roman" w:cs="Times New Roman"/>
+          <w:color w:val="000000" w:themeColor="text1"/>
+          <w:sz w:val="28"/>
+          <w:szCs w:val="20"/>
+          <w:lang w:val="ru-RU" w:eastAsia="ru-RU"/>
+        </w:rPr>
+        <w:t>87</w:t>
+      </w:r>
+      <w:r>
+        <w:rPr>
+          <w:rFonts w:ascii="Times New Roman" w:eastAsia="Times New Roman" w:hAnsi="Times New Roman" w:cs="Times New Roman"/>
+          <w:color w:val="000000" w:themeColor="text1"/>
+          <w:sz w:val="28"/>
+          <w:szCs w:val="20"/>
+          <w:lang w:val="ru-RU" w:eastAsia="ru-RU"/>
+        </w:rPr>
+        <w:t xml:space="preserve">%. </w:t>
+      </w:r>
+      <w:r>
+        <w:rPr>
+          <w:rFonts w:ascii="Times New Roman" w:eastAsia="Times New Roman" w:hAnsi="Times New Roman" w:cs="Times New Roman"/>
+          <w:sz w:val="28"/>
+          <w:szCs w:val="20"/>
+          <w:lang w:val="ru-RU" w:eastAsia="ru-RU"/>
+        </w:rPr>
+        <w:t>Идеальная величина покрытия тестами, очевидно, равна 100%. Однако стоит понимать что, во-первых, это недостижимо на реальных проектах. Во-вторых, каждые последующие 10% покрытия тестами требуют все большего и большего количества временных затрат (они растут в геометической прогрессии). На реальных проектах, хорошей практикой считается покрывать код тестами на 80%. Покрытие кода тестами на 90% можно считать идеальным.</w:t>
+      </w:r>
+    </w:p>
+    <w:p>
+      <w:pPr>
+        <w:spacing w:after="0" w:line="360" w:lineRule="auto"/>
+        <w:ind w:firstLine="720"/>
         <w:jc w:val="both"/>
         <w:textAlignment w:val="top"/>
         <w:rPr>
@@ -32516,6 +32567,289 @@
       <w:r>
         <w:rPr>
           <w:rFonts w:ascii="Times New Roman" w:eastAsia="Times New Roman" w:hAnsi="Times New Roman" w:cs="Times New Roman"/>
+          <w:sz w:val="28"/>
+          <w:szCs w:val="20"/>
+          <w:lang w:val="ru-RU" w:eastAsia="ru-RU"/>
+        </w:rPr>
+        <w:t xml:space="preserve">Как уже было сказано, величина покрытия </w:t>
+      </w:r>
+      <w:r>
+        <w:rPr>
+          <w:rFonts w:ascii="Times New Roman" w:eastAsia="Times New Roman" w:hAnsi="Times New Roman" w:cs="Times New Roman"/>
+          <w:sz w:val="28"/>
+          <w:szCs w:val="20"/>
+          <w:lang w:val="ru-RU" w:eastAsia="ru-RU"/>
+        </w:rPr>
+        <w:t>тестами в фреймворке составляет 87</w:t>
+      </w:r>
+      <w:r>
+        <w:rPr>
+          <w:rFonts w:ascii="Times New Roman" w:eastAsia="Times New Roman" w:hAnsi="Times New Roman" w:cs="Times New Roman"/>
+          <w:sz w:val="28"/>
+          <w:szCs w:val="20"/>
+          <w:lang w:val="ru-RU" w:eastAsia="ru-RU"/>
+        </w:rPr>
+        <w:t>%</w:t>
+      </w:r>
+      <w:r>
+        <w:rPr>
+          <w:rFonts w:ascii="Times New Roman" w:eastAsia="Times New Roman" w:hAnsi="Times New Roman" w:cs="Times New Roman"/>
+          <w:sz w:val="28"/>
+          <w:szCs w:val="20"/>
+          <w:lang w:val="ru-RU" w:eastAsia="ru-RU"/>
+        </w:rPr>
+        <w:t xml:space="preserve">. </w:t>
+      </w:r>
+      <w:r>
+        <w:rPr>
+          <w:rFonts w:ascii="Times New Roman" w:eastAsia="Times New Roman" w:hAnsi="Times New Roman" w:cs="Times New Roman"/>
+          <w:sz w:val="28"/>
+          <w:szCs w:val="20"/>
+          <w:lang w:val="ru-RU" w:eastAsia="ru-RU"/>
+        </w:rPr>
+        <w:t>На рисунке 12 можно увидеть сами выполненные тесты, а на рисунке 13</w:t>
+      </w:r>
+      <w:r>
+        <w:rPr>
+          <w:rFonts w:ascii="Times New Roman" w:eastAsia="Times New Roman" w:hAnsi="Times New Roman" w:cs="Times New Roman"/>
+          <w:sz w:val="28"/>
+          <w:szCs w:val="20"/>
+          <w:lang w:val="ru-RU" w:eastAsia="ru-RU"/>
+        </w:rPr>
+        <w:t xml:space="preserve"> </w:t>
+      </w:r>
+      <w:r>
+        <w:rPr>
+          <w:rFonts w:ascii="Times New Roman" w:eastAsia="Times New Roman" w:hAnsi="Times New Roman" w:cs="Times New Roman"/>
+          <w:sz w:val="28"/>
+          <w:szCs w:val="20"/>
+          <w:lang w:val="ru-RU" w:eastAsia="ru-RU"/>
+        </w:rPr>
+        <w:t xml:space="preserve">- </w:t>
+      </w:r>
+      <w:r>
+        <w:rPr>
+          <w:rFonts w:ascii="Times New Roman" w:eastAsia="Times New Roman" w:hAnsi="Times New Roman" w:cs="Times New Roman"/>
+          <w:sz w:val="28"/>
+          <w:szCs w:val="20"/>
+          <w:lang w:val="ru-RU" w:eastAsia="ru-RU"/>
+        </w:rPr>
+        <w:t xml:space="preserve">как именно они распределены. Наиболее качественно </w:t>
+      </w:r>
+      <w:r>
+        <w:rPr>
+          <w:rFonts w:ascii="Times New Roman" w:eastAsia="Times New Roman" w:hAnsi="Times New Roman" w:cs="Times New Roman"/>
+          <w:sz w:val="28"/>
+          <w:szCs w:val="20"/>
+          <w:lang w:val="ru-RU" w:eastAsia="ru-RU"/>
+        </w:rPr>
+        <w:lastRenderedPageBreak/>
+        <w:t>покрыты тестами модули Валидатор</w:t>
+      </w:r>
+      <w:r>
+        <w:rPr>
+          <w:rFonts w:ascii="Times New Roman" w:eastAsia="Times New Roman" w:hAnsi="Times New Roman" w:cs="Times New Roman"/>
+          <w:sz w:val="28"/>
+          <w:szCs w:val="20"/>
+          <w:lang w:val="ru-RU" w:eastAsia="ru-RU"/>
+        </w:rPr>
+        <w:t xml:space="preserve"> и Конфигурация. Конфигурацию тестировать просто, она является небольшим модулем, поэтому у нее высокий процент. </w:t>
+      </w:r>
+      <w:r>
+        <w:rPr>
+          <w:rFonts w:ascii="Times New Roman" w:eastAsia="Times New Roman" w:hAnsi="Times New Roman" w:cs="Times New Roman"/>
+          <w:sz w:val="28"/>
+          <w:szCs w:val="20"/>
+          <w:lang w:val="ru-RU" w:eastAsia="ru-RU"/>
+        </w:rPr>
+        <w:t xml:space="preserve">Валидатор полностью состоит из пользовательской логики, поэтому его тоже вполне реально покрыть тестами на 100%. </w:t>
+      </w:r>
+      <w:r>
+        <w:rPr>
+          <w:rFonts w:ascii="Times New Roman" w:eastAsia="Times New Roman" w:hAnsi="Times New Roman" w:cs="Times New Roman"/>
+          <w:sz w:val="28"/>
+          <w:szCs w:val="20"/>
+          <w:lang w:val="ru-RU" w:eastAsia="ru-RU"/>
+        </w:rPr>
+        <w:t xml:space="preserve">Репозиторий </w:t>
+      </w:r>
+      <w:r>
+        <w:rPr>
+          <w:rFonts w:ascii="Times New Roman" w:eastAsia="Times New Roman" w:hAnsi="Times New Roman" w:cs="Times New Roman"/>
+          <w:sz w:val="28"/>
+          <w:szCs w:val="20"/>
+          <w:lang w:val="ru-RU" w:eastAsia="ru-RU"/>
+        </w:rPr>
+        <w:t xml:space="preserve">также </w:t>
+      </w:r>
+      <w:r>
+        <w:rPr>
+          <w:rFonts w:ascii="Times New Roman" w:eastAsia="Times New Roman" w:hAnsi="Times New Roman" w:cs="Times New Roman"/>
+          <w:sz w:val="28"/>
+          <w:szCs w:val="20"/>
+          <w:lang w:val="ru-RU" w:eastAsia="ru-RU"/>
+        </w:rPr>
+        <w:t>покрыт качественно, потому что логически он является самым важным модулем в системе и именно его нуж</w:t>
+      </w:r>
+      <w:r>
+        <w:rPr>
+          <w:rFonts w:ascii="Times New Roman" w:eastAsia="Times New Roman" w:hAnsi="Times New Roman" w:cs="Times New Roman"/>
+          <w:sz w:val="28"/>
+          <w:szCs w:val="20"/>
+          <w:lang w:val="ru-RU" w:eastAsia="ru-RU"/>
+        </w:rPr>
+        <w:t>но тестировать в первую очередь.</w:t>
+      </w:r>
+    </w:p>
+    <w:p>
+      <w:pPr>
+        <w:spacing w:after="0" w:line="360" w:lineRule="auto"/>
+        <w:ind w:firstLine="720"/>
+        <w:jc w:val="both"/>
+        <w:textAlignment w:val="top"/>
+        <w:rPr>
+          <w:rFonts w:ascii="Times New Roman" w:eastAsia="Times New Roman" w:hAnsi="Times New Roman" w:cs="Times New Roman"/>
+          <w:sz w:val="28"/>
+          <w:szCs w:val="20"/>
+          <w:lang w:val="ru-RU" w:eastAsia="ru-RU"/>
+        </w:rPr>
+      </w:pPr>
+      <w:r>
+        <w:rPr>
+          <w:rFonts w:ascii="Times New Roman" w:eastAsia="Times New Roman" w:hAnsi="Times New Roman" w:cs="Times New Roman"/>
+          <w:sz w:val="28"/>
+          <w:szCs w:val="20"/>
+          <w:lang w:val="ru-RU" w:eastAsia="ru-RU"/>
+        </w:rPr>
+        <w:drawing>
+          <wp:inline distT="0" distB="0" distL="0" distR="0" wp14:anchorId="3F81EBC1" wp14:editId="36FE13EA">
+            <wp:extent cx="5760085" cy="2708910"/>
+            <wp:effectExtent l="0" t="0" r="0" b="0"/>
+            <wp:docPr id="13" name="Picture 13"/>
+            <wp:cNvGraphicFramePr>
+              <a:graphicFrameLocks xmlns:a="http://schemas.openxmlformats.org/drawingml/2006/main" noChangeAspect="1"/>
+            </wp:cNvGraphicFramePr>
+            <a:graphic xmlns:a="http://schemas.openxmlformats.org/drawingml/2006/main">
+              <a:graphicData uri="http://schemas.openxmlformats.org/drawingml/2006/picture">
+                <pic:pic xmlns:pic="http://schemas.openxmlformats.org/drawingml/2006/picture">
+                  <pic:nvPicPr>
+                    <pic:cNvPr id="1" name=""/>
+                    <pic:cNvPicPr/>
+                  </pic:nvPicPr>
+                  <pic:blipFill>
+                    <a:blip r:embed="rId20"/>
+                    <a:stretch>
+                      <a:fillRect/>
+                    </a:stretch>
+                  </pic:blipFill>
+                  <pic:spPr>
+                    <a:xfrm>
+                      <a:off x="0" y="0"/>
+                      <a:ext cx="5760085" cy="2708910"/>
+                    </a:xfrm>
+                    <a:prstGeom prst="rect">
+                      <a:avLst/>
+                    </a:prstGeom>
+                  </pic:spPr>
+                </pic:pic>
+              </a:graphicData>
+            </a:graphic>
+          </wp:inline>
+        </w:drawing>
+      </w:r>
+    </w:p>
+    <w:p>
+      <w:pPr>
+        <w:spacing w:after="0" w:line="360" w:lineRule="auto"/>
+        <w:ind w:firstLine="720"/>
+        <w:jc w:val="center"/>
+        <w:textAlignment w:val="top"/>
+        <w:rPr>
+          <w:rFonts w:ascii="Times New Roman" w:eastAsia="Calibri" w:hAnsi="Times New Roman" w:cs="Times New Roman"/>
+          <w:color w:val="000000" w:themeColor="text1"/>
+          <w:sz w:val="28"/>
+          <w:lang w:val="ru-RU"/>
+        </w:rPr>
+      </w:pPr>
+      <w:r>
+        <w:rPr>
+          <w:rFonts w:ascii="Times New Roman" w:eastAsia="Calibri" w:hAnsi="Times New Roman" w:cs="Times New Roman"/>
+          <w:color w:val="000000" w:themeColor="text1"/>
+          <w:sz w:val="28"/>
+          <w:lang w:val="ru-RU"/>
+        </w:rPr>
+        <w:t>Р</w:t>
+      </w:r>
+      <w:r>
+        <w:rPr>
+          <w:rFonts w:ascii="Times New Roman" w:eastAsia="Calibri" w:hAnsi="Times New Roman" w:cs="Times New Roman"/>
+          <w:color w:val="000000" w:themeColor="text1"/>
+          <w:sz w:val="28"/>
+          <w:lang w:val="ru-RU"/>
+        </w:rPr>
+        <w:t xml:space="preserve">исунок </w:t>
+      </w:r>
+      <w:r>
+        <w:rPr>
+          <w:rFonts w:ascii="Times New Roman" w:eastAsia="Calibri" w:hAnsi="Times New Roman" w:cs="Times New Roman"/>
+          <w:color w:val="000000" w:themeColor="text1"/>
+          <w:sz w:val="28"/>
+          <w:lang w:val="ru-RU"/>
+        </w:rPr>
+        <w:t>13</w:t>
+      </w:r>
+      <w:r>
+        <w:rPr>
+          <w:rFonts w:ascii="Times New Roman" w:eastAsia="Calibri" w:hAnsi="Times New Roman" w:cs="Times New Roman"/>
+          <w:color w:val="000000" w:themeColor="text1"/>
+          <w:sz w:val="28"/>
+          <w:lang w:val="ru-RU"/>
+        </w:rPr>
+        <w:t xml:space="preserve"> – </w:t>
+      </w:r>
+      <w:r>
+        <w:rPr>
+          <w:rFonts w:ascii="Times New Roman" w:eastAsia="Calibri" w:hAnsi="Times New Roman" w:cs="Times New Roman"/>
+          <w:color w:val="000000" w:themeColor="text1"/>
+          <w:sz w:val="28"/>
+          <w:lang w:val="ru-RU"/>
+        </w:rPr>
+        <w:t xml:space="preserve">Анализ величины покрытия тестами фреймворка </w:t>
+      </w:r>
+      <w:r>
+        <w:rPr>
+          <w:rFonts w:ascii="Times New Roman" w:eastAsia="Calibri" w:hAnsi="Times New Roman" w:cs="Times New Roman"/>
+          <w:color w:val="000000" w:themeColor="text1"/>
+          <w:sz w:val="28"/>
+        </w:rPr>
+        <w:t>Selp</w:t>
+      </w:r>
+      <w:r>
+        <w:rPr>
+          <w:rFonts w:ascii="Times New Roman" w:eastAsia="Calibri" w:hAnsi="Times New Roman" w:cs="Times New Roman"/>
+          <w:color w:val="000000" w:themeColor="text1"/>
+          <w:sz w:val="28"/>
+          <w:lang w:val="ru-RU"/>
+        </w:rPr>
+        <w:t>.</w:t>
+      </w:r>
+    </w:p>
+    <w:p>
+      <w:pPr>
+        <w:spacing w:after="0" w:line="360" w:lineRule="auto"/>
+        <w:jc w:val="both"/>
+        <w:textAlignment w:val="top"/>
+        <w:rPr>
+          <w:rFonts w:ascii="Times New Roman" w:eastAsia="Times New Roman" w:hAnsi="Times New Roman" w:cs="Times New Roman"/>
+          <w:color w:val="000000" w:themeColor="text1"/>
+          <w:sz w:val="28"/>
+          <w:szCs w:val="20"/>
+          <w:lang w:val="ru-RU" w:eastAsia="ru-RU"/>
+        </w:rPr>
+      </w:pPr>
+      <w:r>
+        <w:rPr>
+          <w:rFonts w:ascii="Times New Roman" w:eastAsia="Times New Roman" w:hAnsi="Times New Roman" w:cs="Times New Roman"/>
           <w:color w:val="000000" w:themeColor="text1"/>
           <w:sz w:val="28"/>
           <w:szCs w:val="20"/>
@@ -32531,7 +32865,7 @@
           <w:szCs w:val="20"/>
           <w:lang w:val="ru-RU" w:eastAsia="ru-RU"/>
         </w:rPr>
-        <w:t xml:space="preserve">Модули Семантический Контроллер и Контроллер покрыты тестами меньше. Это связано с тем, что они зависят от библиотеки </w:t>
+        <w:t xml:space="preserve">Слабым местом в тестировании фреймворка является инфраструктура </w:t>
       </w:r>
       <w:r>
         <w:rPr>
@@ -32591,13 +32925,211 @@
           <w:szCs w:val="20"/>
           <w:lang w:val="ru-RU" w:eastAsia="ru-RU"/>
         </w:rPr>
-        <w:t xml:space="preserve">, тестирование контроллеров которой более ресурсозатратно и нецелесообразно. </w:t>
-      </w:r>
-      <w:r>
-        <w:rPr>
-          <w:lang w:val="ru-RU" w:eastAsia="ru-RU"/>
-        </w:rPr>
-        <w:br w:type="page"/>
+        <w:t xml:space="preserve">. </w:t>
+      </w:r>
+      <w:r>
+        <w:rPr>
+          <w:rFonts w:ascii="Times New Roman" w:eastAsia="Times New Roman" w:hAnsi="Times New Roman" w:cs="Times New Roman"/>
+          <w:color w:val="000000" w:themeColor="text1"/>
+          <w:sz w:val="28"/>
+          <w:szCs w:val="20"/>
+          <w:lang w:val="ru-RU" w:eastAsia="ru-RU"/>
+        </w:rPr>
+        <w:t xml:space="preserve">Модули Семантический Контроллер и Контроллер </w:t>
+      </w:r>
+      <w:r>
+        <w:rPr>
+          <w:rFonts w:ascii="Times New Roman" w:eastAsia="Times New Roman" w:hAnsi="Times New Roman" w:cs="Times New Roman"/>
+          <w:color w:val="000000" w:themeColor="text1"/>
+          <w:sz w:val="28"/>
+          <w:szCs w:val="20"/>
+          <w:lang w:val="ru-RU" w:eastAsia="ru-RU"/>
+        </w:rPr>
+        <w:t>зависят от нее</w:t>
+      </w:r>
+      <w:r>
+        <w:rPr>
+          <w:rFonts w:ascii="Times New Roman" w:eastAsia="Times New Roman" w:hAnsi="Times New Roman" w:cs="Times New Roman"/>
+          <w:color w:val="000000" w:themeColor="text1"/>
+          <w:sz w:val="28"/>
+          <w:szCs w:val="20"/>
+          <w:lang w:val="ru-RU" w:eastAsia="ru-RU"/>
+        </w:rPr>
+        <w:t xml:space="preserve">. </w:t>
+      </w:r>
+      <w:r>
+        <w:rPr>
+          <w:rFonts w:ascii="Times New Roman" w:eastAsia="Times New Roman" w:hAnsi="Times New Roman" w:cs="Times New Roman"/>
+          <w:color w:val="000000" w:themeColor="text1"/>
+          <w:sz w:val="28"/>
+          <w:szCs w:val="20"/>
+          <w:lang w:val="ru-RU" w:eastAsia="ru-RU"/>
+        </w:rPr>
+        <w:t>Т</w:t>
+      </w:r>
+      <w:r>
+        <w:rPr>
+          <w:rFonts w:ascii="Times New Roman" w:eastAsia="Times New Roman" w:hAnsi="Times New Roman" w:cs="Times New Roman"/>
+          <w:color w:val="000000" w:themeColor="text1"/>
+          <w:sz w:val="28"/>
+          <w:szCs w:val="20"/>
+          <w:lang w:val="ru-RU" w:eastAsia="ru-RU"/>
+        </w:rPr>
+        <w:t xml:space="preserve">естирование </w:t>
+      </w:r>
+      <w:r>
+        <w:rPr>
+          <w:rFonts w:ascii="Times New Roman" w:eastAsia="Times New Roman" w:hAnsi="Times New Roman" w:cs="Times New Roman"/>
+          <w:color w:val="000000" w:themeColor="text1"/>
+          <w:sz w:val="28"/>
+          <w:szCs w:val="20"/>
+          <w:lang w:val="ru-RU" w:eastAsia="ru-RU"/>
+        </w:rPr>
+        <w:t>инфраструктуры</w:t>
+      </w:r>
+      <w:r>
+        <w:rPr>
+          <w:rFonts w:ascii="Times New Roman" w:eastAsia="Times New Roman" w:hAnsi="Times New Roman" w:cs="Times New Roman"/>
+          <w:color w:val="000000" w:themeColor="text1"/>
+          <w:sz w:val="28"/>
+          <w:szCs w:val="20"/>
+          <w:lang w:val="ru-RU" w:eastAsia="ru-RU"/>
+        </w:rPr>
+        <w:t xml:space="preserve"> </w:t>
+      </w:r>
+      <w:r>
+        <w:rPr>
+          <w:rFonts w:ascii="Times New Roman" w:eastAsia="Times New Roman" w:hAnsi="Times New Roman" w:cs="Times New Roman"/>
+          <w:color w:val="000000" w:themeColor="text1"/>
+          <w:sz w:val="28"/>
+          <w:szCs w:val="20"/>
+          <w:lang w:val="ru-RU" w:eastAsia="ru-RU"/>
+        </w:rPr>
+        <w:t>рес</w:t>
+      </w:r>
+      <w:r>
+        <w:rPr>
+          <w:rFonts w:ascii="Times New Roman" w:eastAsia="Times New Roman" w:hAnsi="Times New Roman" w:cs="Times New Roman"/>
+          <w:color w:val="000000" w:themeColor="text1"/>
+          <w:sz w:val="28"/>
+          <w:szCs w:val="20"/>
+          <w:lang w:val="ru-RU" w:eastAsia="ru-RU"/>
+        </w:rPr>
+        <w:t xml:space="preserve">урсозатратно и нецелесообразно, так как она уже протестирована специалистами Microsoft. Семантический контроллер потерял 7% от уровня покрытия тестами, однако это приемлемо. </w:t>
+      </w:r>
+      <w:r>
+        <w:rPr>
+          <w:rFonts w:ascii="Times New Roman" w:eastAsia="Times New Roman" w:hAnsi="Times New Roman" w:cs="Times New Roman"/>
+          <w:color w:val="000000" w:themeColor="text1"/>
+          <w:sz w:val="28"/>
+          <w:szCs w:val="20"/>
+          <w:lang w:eastAsia="ru-RU"/>
+        </w:rPr>
+        <w:t>Web</w:t>
+      </w:r>
+      <w:r>
+        <w:rPr>
+          <w:rFonts w:ascii="Times New Roman" w:eastAsia="Times New Roman" w:hAnsi="Times New Roman" w:cs="Times New Roman"/>
+          <w:color w:val="000000" w:themeColor="text1"/>
+          <w:sz w:val="28"/>
+          <w:szCs w:val="20"/>
+          <w:lang w:val="ru-RU" w:eastAsia="ru-RU"/>
+        </w:rPr>
+        <w:t xml:space="preserve"> 2.0 </w:t>
+      </w:r>
+      <w:r>
+        <w:rPr>
+          <w:rFonts w:ascii="Times New Roman" w:eastAsia="Times New Roman" w:hAnsi="Times New Roman" w:cs="Times New Roman"/>
+          <w:color w:val="000000" w:themeColor="text1"/>
+          <w:sz w:val="28"/>
+          <w:szCs w:val="20"/>
+          <w:lang w:val="ru-RU" w:eastAsia="ru-RU"/>
+        </w:rPr>
+        <w:t xml:space="preserve">в свою очередь потерял 36%, так как он активно использует инфраструктуру </w:t>
+      </w:r>
+      <w:r>
+        <w:rPr>
+          <w:rFonts w:ascii="Times New Roman" w:eastAsia="Times New Roman" w:hAnsi="Times New Roman" w:cs="Times New Roman"/>
+          <w:color w:val="000000" w:themeColor="text1"/>
+          <w:sz w:val="28"/>
+          <w:szCs w:val="20"/>
+          <w:lang w:eastAsia="ru-RU"/>
+        </w:rPr>
+        <w:t>ASP</w:t>
+      </w:r>
+      <w:r>
+        <w:rPr>
+          <w:rFonts w:ascii="Times New Roman" w:eastAsia="Times New Roman" w:hAnsi="Times New Roman" w:cs="Times New Roman"/>
+          <w:color w:val="000000" w:themeColor="text1"/>
+          <w:sz w:val="28"/>
+          <w:szCs w:val="20"/>
+          <w:lang w:val="ru-RU" w:eastAsia="ru-RU"/>
+        </w:rPr>
+        <w:t>.</w:t>
+      </w:r>
+      <w:r>
+        <w:rPr>
+          <w:rFonts w:ascii="Times New Roman" w:eastAsia="Times New Roman" w:hAnsi="Times New Roman" w:cs="Times New Roman"/>
+          <w:color w:val="000000" w:themeColor="text1"/>
+          <w:sz w:val="28"/>
+          <w:szCs w:val="20"/>
+          <w:lang w:eastAsia="ru-RU"/>
+        </w:rPr>
+        <w:t>NET</w:t>
+      </w:r>
+      <w:r>
+        <w:rPr>
+          <w:rFonts w:ascii="Times New Roman" w:eastAsia="Times New Roman" w:hAnsi="Times New Roman" w:cs="Times New Roman"/>
+          <w:color w:val="000000" w:themeColor="text1"/>
+          <w:sz w:val="28"/>
+          <w:szCs w:val="20"/>
+          <w:lang w:val="ru-RU" w:eastAsia="ru-RU"/>
+        </w:rPr>
+        <w:t>.</w:t>
+      </w:r>
+      <w:r>
+        <w:rPr>
+          <w:rFonts w:ascii="Times New Roman" w:eastAsia="Times New Roman" w:hAnsi="Times New Roman" w:cs="Times New Roman"/>
+          <w:color w:val="000000" w:themeColor="text1"/>
+          <w:sz w:val="28"/>
+          <w:szCs w:val="20"/>
+          <w:lang w:val="ru-RU" w:eastAsia="ru-RU"/>
+        </w:rPr>
+        <w:t xml:space="preserve"> </w:t>
+      </w:r>
+      <w:r>
+        <w:rPr>
+          <w:rFonts w:ascii="Times New Roman" w:eastAsia="Times New Roman" w:hAnsi="Times New Roman" w:cs="Times New Roman"/>
+          <w:color w:val="000000" w:themeColor="text1"/>
+          <w:sz w:val="28"/>
+          <w:szCs w:val="20"/>
+          <w:lang w:val="ru-RU" w:eastAsia="ru-RU"/>
+        </w:rPr>
+        <w:t xml:space="preserve">Именно на такие варианты развития событий закладывается 20% потерь покрытия тестами. </w:t>
+      </w:r>
+    </w:p>
+    <w:p>
+      <w:pPr>
+        <w:spacing w:after="0" w:line="360" w:lineRule="auto"/>
+        <w:jc w:val="both"/>
+        <w:textAlignment w:val="top"/>
+        <w:rPr>
+          <w:rFonts w:ascii="Times New Roman" w:eastAsia="Times New Roman" w:hAnsi="Times New Roman" w:cs="Times New Roman"/>
+          <w:sz w:val="28"/>
+          <w:szCs w:val="20"/>
+          <w:lang w:val="ru-RU" w:eastAsia="ru-RU"/>
+        </w:rPr>
+      </w:pPr>
+      <w:r>
+        <w:rPr>
+          <w:rFonts w:ascii="Times New Roman" w:eastAsia="Times New Roman" w:hAnsi="Times New Roman" w:cs="Times New Roman"/>
+          <w:color w:val="000000" w:themeColor="text1"/>
+          <w:sz w:val="28"/>
+          <w:szCs w:val="20"/>
+          <w:lang w:val="ru-RU" w:eastAsia="ru-RU"/>
+        </w:rPr>
+        <w:tab/>
+        <w:t>Суммируя, имеем 87% покрытие тестами фреймворка, что является отличным результатом.</w:t>
       </w:r>
     </w:p>
     <w:p>
@@ -39671,7 +40203,7 @@
       </w:r>
     </w:p>
     <w:sectPr>
-      <w:footerReference w:type="default" r:id="rId19"/>
+      <w:footerReference w:type="default" r:id="rId21"/>
       <w:pgSz w:w="11906" w:h="16838" w:code="9"/>
       <w:pgMar w:top="1134" w:right="1134" w:bottom="567" w:left="1701" w:header="720" w:footer="720" w:gutter="0"/>
       <w:cols w:space="720"/>
@@ -39741,7 +40273,7 @@
           <w:rPr>
             <w:noProof/>
           </w:rPr>
-          <w:t>4</w:t>
+          <w:t>22</w:t>
         </w:r>
         <w:r>
           <w:rPr>
@@ -41651,7 +42183,7 @@
 </file>
 
 <file path=customXml/itemProps1.xml><?xml version="1.0" encoding="utf-8"?>
-<ds:datastoreItem xmlns:ds="http://schemas.openxmlformats.org/officeDocument/2006/customXml" ds:itemID="{76EC9EA6-4984-4A83-9805-6D47E5DE0820}">
+<ds:datastoreItem xmlns:ds="http://schemas.openxmlformats.org/officeDocument/2006/customXml" ds:itemID="{3512E094-1F6E-4D6D-B9A4-A43BCE248985}">
   <ds:schemaRefs>
     <ds:schemaRef ds:uri="http://schemas.openxmlformats.org/officeDocument/2006/bibliography"/>
   </ds:schemaRefs>

</xml_diff>

<commit_message>
Example application: hosting/virtual path problems fixed
</commit_message>
<xml_diff>
--- a/Documentations/Диплом.docx
+++ b/Documentations/Диплом.docx
@@ -726,7 +726,7 @@
         </w:numPr>
         <w:jc w:val="center"/>
       </w:pPr>
-      <w:bookmarkStart w:id="0" w:name="_Toc452124124"/>
+      <w:bookmarkStart w:id="0" w:name="_Toc452204872"/>
       <w:r>
         <w:lastRenderedPageBreak/>
         <w:t>Содержание</w:t>
@@ -763,7 +763,7 @@
         </w:rPr>
         <w:fldChar w:fldCharType="separate"/>
       </w:r>
-      <w:hyperlink w:anchor="_Toc452124124" w:history="1">
+      <w:hyperlink w:anchor="_Toc452204872" w:history="1">
         <w:r>
           <w:rPr>
             <w:rStyle w:val="Hyperlink"/>
@@ -790,7 +790,7 @@
             <w:noProof/>
             <w:webHidden/>
           </w:rPr>
-          <w:instrText xml:space="preserve"> PAGEREF _Toc452124124 \h </w:instrText>
+          <w:instrText xml:space="preserve"> PAGEREF _Toc452204872 \h </w:instrText>
         </w:r>
         <w:r>
           <w:rPr>
@@ -833,7 +833,7 @@
           <w:sz w:val="22"/>
         </w:rPr>
       </w:pPr>
-      <w:hyperlink w:anchor="_Toc452124125" w:history="1">
+      <w:hyperlink w:anchor="_Toc452204873" w:history="1">
         <w:r>
           <w:rPr>
             <w:rStyle w:val="Hyperlink"/>
@@ -860,7 +860,7 @@
             <w:noProof/>
             <w:webHidden/>
           </w:rPr>
-          <w:instrText xml:space="preserve"> PAGEREF _Toc452124125 \h </w:instrText>
+          <w:instrText xml:space="preserve"> PAGEREF _Toc452204873 \h </w:instrText>
         </w:r>
         <w:r>
           <w:rPr>
@@ -904,7 +904,7 @@
           <w:sz w:val="22"/>
         </w:rPr>
       </w:pPr>
-      <w:hyperlink w:anchor="_Toc452124126" w:history="1">
+      <w:hyperlink w:anchor="_Toc452204874" w:history="1">
         <w:r>
           <w:rPr>
             <w:rStyle w:val="Hyperlink"/>
@@ -946,7 +946,7 @@
             <w:noProof/>
             <w:webHidden/>
           </w:rPr>
-          <w:instrText xml:space="preserve"> PAGEREF _Toc452124126 \h </w:instrText>
+          <w:instrText xml:space="preserve"> PAGEREF _Toc452204874 \h </w:instrText>
         </w:r>
         <w:r>
           <w:rPr>
@@ -990,7 +990,7 @@
           <w:sz w:val="22"/>
         </w:rPr>
       </w:pPr>
-      <w:hyperlink w:anchor="_Toc452124127" w:history="1">
+      <w:hyperlink w:anchor="_Toc452204875" w:history="1">
         <w:r>
           <w:rPr>
             <w:rStyle w:val="Hyperlink"/>
@@ -1032,7 +1032,7 @@
             <w:noProof/>
             <w:webHidden/>
           </w:rPr>
-          <w:instrText xml:space="preserve"> PAGEREF _Toc452124127 \h </w:instrText>
+          <w:instrText xml:space="preserve"> PAGEREF _Toc452204875 \h </w:instrText>
         </w:r>
         <w:r>
           <w:rPr>
@@ -1076,7 +1076,7 @@
           <w:sz w:val="22"/>
         </w:rPr>
       </w:pPr>
-      <w:hyperlink w:anchor="_Toc452124128" w:history="1">
+      <w:hyperlink w:anchor="_Toc452204876" w:history="1">
         <w:r>
           <w:rPr>
             <w:rStyle w:val="Hyperlink"/>
@@ -1122,7 +1122,7 @@
             <w:noProof/>
             <w:webHidden/>
           </w:rPr>
-          <w:instrText xml:space="preserve"> PAGEREF _Toc452124128 \h </w:instrText>
+          <w:instrText xml:space="preserve"> PAGEREF _Toc452204876 \h </w:instrText>
         </w:r>
         <w:r>
           <w:rPr>
@@ -1166,7 +1166,7 @@
           <w:sz w:val="22"/>
         </w:rPr>
       </w:pPr>
-      <w:hyperlink w:anchor="_Toc452124129" w:history="1">
+      <w:hyperlink w:anchor="_Toc452204877" w:history="1">
         <w:r>
           <w:rPr>
             <w:rStyle w:val="Hyperlink"/>
@@ -1191,18 +1191,7 @@
             <w:noProof/>
             <w:lang w:val="ru-RU"/>
           </w:rPr>
-          <w:t>Кратко</w:t>
-        </w:r>
-        <w:bookmarkStart w:id="1" w:name="_GoBack"/>
-        <w:bookmarkEnd w:id="1"/>
-        <w:r>
-          <w:rPr>
-            <w:rStyle w:val="Hyperlink"/>
-            <w:rFonts w:cs="Times New Roman"/>
-            <w:noProof/>
-            <w:lang w:val="ru-RU"/>
-          </w:rPr>
-          <w:t>е описание техник, практик и методологий разработки</w:t>
+          <w:t>Краткое описание техник, практик и методологий разработки</w:t>
         </w:r>
         <w:r>
           <w:rPr>
@@ -1223,7 +1212,7 @@
             <w:noProof/>
             <w:webHidden/>
           </w:rPr>
-          <w:instrText xml:space="preserve"> PAGEREF _Toc452124129 \h </w:instrText>
+          <w:instrText xml:space="preserve"> PAGEREF _Toc452204877 \h </w:instrText>
         </w:r>
         <w:r>
           <w:rPr>
@@ -1267,7 +1256,7 @@
           <w:sz w:val="22"/>
         </w:rPr>
       </w:pPr>
-      <w:hyperlink w:anchor="_Toc452124130" w:history="1">
+      <w:hyperlink w:anchor="_Toc452204878" w:history="1">
         <w:r>
           <w:rPr>
             <w:rStyle w:val="Hyperlink"/>
@@ -1309,7 +1298,7 @@
             <w:noProof/>
             <w:webHidden/>
           </w:rPr>
-          <w:instrText xml:space="preserve"> PAGEREF _Toc452124130 \h </w:instrText>
+          <w:instrText xml:space="preserve"> PAGEREF _Toc452204878 \h </w:instrText>
         </w:r>
         <w:r>
           <w:rPr>
@@ -1353,7 +1342,7 @@
           <w:sz w:val="22"/>
         </w:rPr>
       </w:pPr>
-      <w:hyperlink w:anchor="_Toc452124131" w:history="1">
+      <w:hyperlink w:anchor="_Toc452204879" w:history="1">
         <w:r>
           <w:rPr>
             <w:rStyle w:val="Hyperlink"/>
@@ -1399,7 +1388,7 @@
             <w:noProof/>
             <w:webHidden/>
           </w:rPr>
-          <w:instrText xml:space="preserve"> PAGEREF _Toc452124131 \h </w:instrText>
+          <w:instrText xml:space="preserve"> PAGEREF _Toc452204879 \h </w:instrText>
         </w:r>
         <w:r>
           <w:rPr>
@@ -1443,7 +1432,7 @@
           <w:sz w:val="22"/>
         </w:rPr>
       </w:pPr>
-      <w:hyperlink w:anchor="_Toc452124132" w:history="1">
+      <w:hyperlink w:anchor="_Toc452204880" w:history="1">
         <w:r>
           <w:rPr>
             <w:rStyle w:val="Hyperlink"/>
@@ -1489,7 +1478,7 @@
             <w:noProof/>
             <w:webHidden/>
           </w:rPr>
-          <w:instrText xml:space="preserve"> PAGEREF _Toc452124132 \h </w:instrText>
+          <w:instrText xml:space="preserve"> PAGEREF _Toc452204880 \h </w:instrText>
         </w:r>
         <w:r>
           <w:rPr>
@@ -1533,7 +1522,7 @@
           <w:sz w:val="22"/>
         </w:rPr>
       </w:pPr>
-      <w:hyperlink w:anchor="_Toc452124133" w:history="1">
+      <w:hyperlink w:anchor="_Toc452204881" w:history="1">
         <w:r>
           <w:rPr>
             <w:rStyle w:val="Hyperlink"/>
@@ -1579,7 +1568,7 @@
             <w:noProof/>
             <w:webHidden/>
           </w:rPr>
-          <w:instrText xml:space="preserve"> PAGEREF _Toc452124133 \h </w:instrText>
+          <w:instrText xml:space="preserve"> PAGEREF _Toc452204881 \h </w:instrText>
         </w:r>
         <w:r>
           <w:rPr>
@@ -1623,7 +1612,7 @@
           <w:sz w:val="22"/>
         </w:rPr>
       </w:pPr>
-      <w:hyperlink w:anchor="_Toc452124134" w:history="1">
+      <w:hyperlink w:anchor="_Toc452204882" w:history="1">
         <w:r>
           <w:rPr>
             <w:rStyle w:val="Hyperlink"/>
@@ -1669,7 +1658,7 @@
             <w:noProof/>
             <w:webHidden/>
           </w:rPr>
-          <w:instrText xml:space="preserve"> PAGEREF _Toc452124134 \h </w:instrText>
+          <w:instrText xml:space="preserve"> PAGEREF _Toc452204882 \h </w:instrText>
         </w:r>
         <w:r>
           <w:rPr>
@@ -1713,7 +1702,7 @@
           <w:sz w:val="22"/>
         </w:rPr>
       </w:pPr>
-      <w:hyperlink w:anchor="_Toc452124135" w:history="1">
+      <w:hyperlink w:anchor="_Toc452204883" w:history="1">
         <w:r>
           <w:rPr>
             <w:rStyle w:val="Hyperlink"/>
@@ -1759,7 +1748,7 @@
             <w:noProof/>
             <w:webHidden/>
           </w:rPr>
-          <w:instrText xml:space="preserve"> PAGEREF _Toc452124135 \h </w:instrText>
+          <w:instrText xml:space="preserve"> PAGEREF _Toc452204883 \h </w:instrText>
         </w:r>
         <w:r>
           <w:rPr>
@@ -1803,7 +1792,7 @@
           <w:sz w:val="22"/>
         </w:rPr>
       </w:pPr>
-      <w:hyperlink w:anchor="_Toc452124136" w:history="1">
+      <w:hyperlink w:anchor="_Toc452204884" w:history="1">
         <w:r>
           <w:rPr>
             <w:rStyle w:val="Hyperlink"/>
@@ -1824,21 +1813,7 @@
             <w:rStyle w:val="Hyperlink"/>
             <w:noProof/>
           </w:rPr>
-          <w:t>Разработка библио</w:t>
-        </w:r>
-        <w:r>
-          <w:rPr>
-            <w:rStyle w:val="Hyperlink"/>
-            <w:noProof/>
-          </w:rPr>
-          <w:t>т</w:t>
-        </w:r>
-        <w:r>
-          <w:rPr>
-            <w:rStyle w:val="Hyperlink"/>
-            <w:noProof/>
-          </w:rPr>
-          <w:t>еки (19/20)</w:t>
+          <w:t>Разработка библиотеки</w:t>
         </w:r>
         <w:r>
           <w:rPr>
@@ -1859,7 +1834,7 @@
             <w:noProof/>
             <w:webHidden/>
           </w:rPr>
-          <w:instrText xml:space="preserve"> PAGEREF _Toc452124136 \h </w:instrText>
+          <w:instrText xml:space="preserve"> PAGEREF _Toc452204884 \h </w:instrText>
         </w:r>
         <w:r>
           <w:rPr>
@@ -1903,7 +1878,7 @@
           <w:sz w:val="22"/>
         </w:rPr>
       </w:pPr>
-      <w:hyperlink w:anchor="_Toc452124137" w:history="1">
+      <w:hyperlink w:anchor="_Toc452204885" w:history="1">
         <w:r>
           <w:rPr>
             <w:rStyle w:val="Hyperlink"/>
@@ -1949,7 +1924,7 @@
             <w:noProof/>
             <w:webHidden/>
           </w:rPr>
-          <w:instrText xml:space="preserve"> PAGEREF _Toc452124137 \h </w:instrText>
+          <w:instrText xml:space="preserve"> PAGEREF _Toc452204885 \h </w:instrText>
         </w:r>
         <w:r>
           <w:rPr>
@@ -1993,7 +1968,7 @@
           <w:sz w:val="22"/>
         </w:rPr>
       </w:pPr>
-      <w:hyperlink w:anchor="_Toc452124138" w:history="1">
+      <w:hyperlink w:anchor="_Toc452204886" w:history="1">
         <w:r>
           <w:rPr>
             <w:rStyle w:val="Hyperlink"/>
@@ -2039,7 +2014,7 @@
             <w:noProof/>
             <w:webHidden/>
           </w:rPr>
-          <w:instrText xml:space="preserve"> PAGEREF _Toc452124138 \h </w:instrText>
+          <w:instrText xml:space="preserve"> PAGEREF _Toc452204886 \h </w:instrText>
         </w:r>
         <w:r>
           <w:rPr>
@@ -2083,7 +2058,7 @@
           <w:sz w:val="22"/>
         </w:rPr>
       </w:pPr>
-      <w:hyperlink w:anchor="_Toc452124139" w:history="1">
+      <w:hyperlink w:anchor="_Toc452204887" w:history="1">
         <w:r>
           <w:rPr>
             <w:rStyle w:val="Hyperlink"/>
@@ -2129,7 +2104,7 @@
             <w:noProof/>
             <w:webHidden/>
           </w:rPr>
-          <w:instrText xml:space="preserve"> PAGEREF _Toc452124139 \h </w:instrText>
+          <w:instrText xml:space="preserve"> PAGEREF _Toc452204887 \h </w:instrText>
         </w:r>
         <w:r>
           <w:rPr>
@@ -2173,7 +2148,7 @@
           <w:sz w:val="22"/>
         </w:rPr>
       </w:pPr>
-      <w:hyperlink w:anchor="_Toc452124140" w:history="1">
+      <w:hyperlink w:anchor="_Toc452204888" w:history="1">
         <w:r>
           <w:rPr>
             <w:rStyle w:val="Hyperlink"/>
@@ -2219,7 +2194,7 @@
             <w:noProof/>
             <w:webHidden/>
           </w:rPr>
-          <w:instrText xml:space="preserve"> PAGEREF _Toc452124140 \h </w:instrText>
+          <w:instrText xml:space="preserve"> PAGEREF _Toc452204888 \h </w:instrText>
         </w:r>
         <w:r>
           <w:rPr>
@@ -2263,7 +2238,7 @@
           <w:sz w:val="22"/>
         </w:rPr>
       </w:pPr>
-      <w:hyperlink w:anchor="_Toc452124141" w:history="1">
+      <w:hyperlink w:anchor="_Toc452204889" w:history="1">
         <w:r>
           <w:rPr>
             <w:rStyle w:val="Hyperlink"/>
@@ -2309,7 +2284,7 @@
             <w:noProof/>
             <w:webHidden/>
           </w:rPr>
-          <w:instrText xml:space="preserve"> PAGEREF _Toc452124141 \h </w:instrText>
+          <w:instrText xml:space="preserve"> PAGEREF _Toc452204889 \h </w:instrText>
         </w:r>
         <w:r>
           <w:rPr>
@@ -2353,7 +2328,7 @@
           <w:sz w:val="22"/>
         </w:rPr>
       </w:pPr>
-      <w:hyperlink w:anchor="_Toc452124142" w:history="1">
+      <w:hyperlink w:anchor="_Toc452204890" w:history="1">
         <w:r>
           <w:rPr>
             <w:rStyle w:val="Hyperlink"/>
@@ -2399,7 +2374,7 @@
             <w:noProof/>
             <w:webHidden/>
           </w:rPr>
-          <w:instrText xml:space="preserve"> PAGEREF _Toc452124142 \h </w:instrText>
+          <w:instrText xml:space="preserve"> PAGEREF _Toc452204890 \h </w:instrText>
         </w:r>
         <w:r>
           <w:rPr>
@@ -2443,7 +2418,7 @@
           <w:sz w:val="22"/>
         </w:rPr>
       </w:pPr>
-      <w:hyperlink w:anchor="_Toc452124143" w:history="1">
+      <w:hyperlink w:anchor="_Toc452204891" w:history="1">
         <w:r>
           <w:rPr>
             <w:rStyle w:val="Hyperlink"/>
@@ -2489,7 +2464,7 @@
             <w:noProof/>
             <w:webHidden/>
           </w:rPr>
-          <w:instrText xml:space="preserve"> PAGEREF _Toc452124143 \h </w:instrText>
+          <w:instrText xml:space="preserve"> PAGEREF _Toc452204891 \h </w:instrText>
         </w:r>
         <w:r>
           <w:rPr>
@@ -2533,7 +2508,7 @@
           <w:sz w:val="22"/>
         </w:rPr>
       </w:pPr>
-      <w:hyperlink w:anchor="_Toc452124144" w:history="1">
+      <w:hyperlink w:anchor="_Toc452204892" w:history="1">
         <w:r>
           <w:rPr>
             <w:rStyle w:val="Hyperlink"/>
@@ -2579,7 +2554,7 @@
             <w:noProof/>
             <w:webHidden/>
           </w:rPr>
-          <w:instrText xml:space="preserve"> PAGEREF _Toc452124144 \h </w:instrText>
+          <w:instrText xml:space="preserve"> PAGEREF _Toc452204892 \h </w:instrText>
         </w:r>
         <w:r>
           <w:rPr>
@@ -2623,7 +2598,7 @@
           <w:sz w:val="22"/>
         </w:rPr>
       </w:pPr>
-      <w:hyperlink w:anchor="_Toc452124145" w:history="1">
+      <w:hyperlink w:anchor="_Toc452204893" w:history="1">
         <w:r>
           <w:rPr>
             <w:rStyle w:val="Hyperlink"/>
@@ -2648,7 +2623,7 @@
             <w:noProof/>
             <w:lang w:val="ru-RU"/>
           </w:rPr>
-          <w:t>Тестирование (1/2)</w:t>
+          <w:t>Тестирование</w:t>
         </w:r>
         <w:r>
           <w:rPr>
@@ -2669,7 +2644,7 @@
             <w:noProof/>
             <w:webHidden/>
           </w:rPr>
-          <w:instrText xml:space="preserve"> PAGEREF _Toc452124145 \h </w:instrText>
+          <w:instrText xml:space="preserve"> PAGEREF _Toc452204893 \h </w:instrText>
         </w:r>
         <w:r>
           <w:rPr>
@@ -2713,7 +2688,7 @@
           <w:sz w:val="22"/>
         </w:rPr>
       </w:pPr>
-      <w:hyperlink w:anchor="_Toc452124146" w:history="1">
+      <w:hyperlink w:anchor="_Toc452204894" w:history="1">
         <w:r>
           <w:rPr>
             <w:rStyle w:val="Hyperlink"/>
@@ -2734,7 +2709,21 @@
             <w:rStyle w:val="Hyperlink"/>
             <w:noProof/>
           </w:rPr>
-          <w:t>Разработка тестового приложения(1/10)</w:t>
+          <w:t>Разработка тестового приложе</w:t>
+        </w:r>
+        <w:r>
+          <w:rPr>
+            <w:rStyle w:val="Hyperlink"/>
+            <w:noProof/>
+          </w:rPr>
+          <w:t>н</w:t>
+        </w:r>
+        <w:r>
+          <w:rPr>
+            <w:rStyle w:val="Hyperlink"/>
+            <w:noProof/>
+          </w:rPr>
+          <w:t>ия(1/10)</w:t>
         </w:r>
         <w:r>
           <w:rPr>
@@ -2755,7 +2744,7 @@
             <w:noProof/>
             <w:webHidden/>
           </w:rPr>
-          <w:instrText xml:space="preserve"> PAGEREF _Toc452124146 \h </w:instrText>
+          <w:instrText xml:space="preserve"> PAGEREF _Toc452204894 \h </w:instrText>
         </w:r>
         <w:r>
           <w:rPr>
@@ -2775,7 +2764,7 @@
             <w:noProof/>
             <w:webHidden/>
           </w:rPr>
-          <w:t>55</w:t>
+          <w:t>56</w:t>
         </w:r>
         <w:r>
           <w:rPr>
@@ -2799,7 +2788,7 @@
           <w:sz w:val="22"/>
         </w:rPr>
       </w:pPr>
-      <w:hyperlink w:anchor="_Toc452124147" w:history="1">
+      <w:hyperlink w:anchor="_Toc452204895" w:history="1">
         <w:r>
           <w:rPr>
             <w:rStyle w:val="Hyperlink"/>
@@ -2845,7 +2834,7 @@
             <w:noProof/>
             <w:webHidden/>
           </w:rPr>
-          <w:instrText xml:space="preserve"> PAGEREF _Toc452124147 \h </w:instrText>
+          <w:instrText xml:space="preserve"> PAGEREF _Toc452204895 \h </w:instrText>
         </w:r>
         <w:r>
           <w:rPr>
@@ -2865,7 +2854,7 @@
             <w:noProof/>
             <w:webHidden/>
           </w:rPr>
-          <w:t>55</w:t>
+          <w:t>56</w:t>
         </w:r>
         <w:r>
           <w:rPr>
@@ -2889,7 +2878,7 @@
           <w:sz w:val="22"/>
         </w:rPr>
       </w:pPr>
-      <w:hyperlink w:anchor="_Toc452124148" w:history="1">
+      <w:hyperlink w:anchor="_Toc452204896" w:history="1">
         <w:r>
           <w:rPr>
             <w:rStyle w:val="Hyperlink"/>
@@ -2935,7 +2924,7 @@
             <w:noProof/>
             <w:webHidden/>
           </w:rPr>
-          <w:instrText xml:space="preserve"> PAGEREF _Toc452124148 \h </w:instrText>
+          <w:instrText xml:space="preserve"> PAGEREF _Toc452204896 \h </w:instrText>
         </w:r>
         <w:r>
           <w:rPr>
@@ -2955,7 +2944,7 @@
             <w:noProof/>
             <w:webHidden/>
           </w:rPr>
-          <w:t>56</w:t>
+          <w:t>57</w:t>
         </w:r>
         <w:r>
           <w:rPr>
@@ -2979,7 +2968,7 @@
           <w:sz w:val="22"/>
         </w:rPr>
       </w:pPr>
-      <w:hyperlink w:anchor="_Toc452124149" w:history="1">
+      <w:hyperlink w:anchor="_Toc452204897" w:history="1">
         <w:r>
           <w:rPr>
             <w:rStyle w:val="Hyperlink"/>
@@ -3025,7 +3014,7 @@
             <w:noProof/>
             <w:webHidden/>
           </w:rPr>
-          <w:instrText xml:space="preserve"> PAGEREF _Toc452124149 \h </w:instrText>
+          <w:instrText xml:space="preserve"> PAGEREF _Toc452204897 \h </w:instrText>
         </w:r>
         <w:r>
           <w:rPr>
@@ -3045,7 +3034,7 @@
             <w:noProof/>
             <w:webHidden/>
           </w:rPr>
-          <w:t>56</w:t>
+          <w:t>57</w:t>
         </w:r>
         <w:r>
           <w:rPr>
@@ -3069,7 +3058,7 @@
           <w:sz w:val="22"/>
         </w:rPr>
       </w:pPr>
-      <w:hyperlink w:anchor="_Toc452124150" w:history="1">
+      <w:hyperlink w:anchor="_Toc452204898" w:history="1">
         <w:r>
           <w:rPr>
             <w:rStyle w:val="Hyperlink"/>
@@ -3115,7 +3104,7 @@
             <w:noProof/>
             <w:webHidden/>
           </w:rPr>
-          <w:instrText xml:space="preserve"> PAGEREF _Toc452124150 \h </w:instrText>
+          <w:instrText xml:space="preserve"> PAGEREF _Toc452204898 \h </w:instrText>
         </w:r>
         <w:r>
           <w:rPr>
@@ -3135,7 +3124,7 @@
             <w:noProof/>
             <w:webHidden/>
           </w:rPr>
-          <w:t>56</w:t>
+          <w:t>57</w:t>
         </w:r>
         <w:r>
           <w:rPr>
@@ -3159,7 +3148,7 @@
           <w:sz w:val="22"/>
         </w:rPr>
       </w:pPr>
-      <w:hyperlink w:anchor="_Toc452124151" w:history="1">
+      <w:hyperlink w:anchor="_Toc452204899" w:history="1">
         <w:r>
           <w:rPr>
             <w:rStyle w:val="Hyperlink"/>
@@ -3205,7 +3194,7 @@
             <w:noProof/>
             <w:webHidden/>
           </w:rPr>
-          <w:instrText xml:space="preserve"> PAGEREF _Toc452124151 \h </w:instrText>
+          <w:instrText xml:space="preserve"> PAGEREF _Toc452204899 \h </w:instrText>
         </w:r>
         <w:r>
           <w:rPr>
@@ -3225,7 +3214,7 @@
             <w:noProof/>
             <w:webHidden/>
           </w:rPr>
-          <w:t>56</w:t>
+          <w:t>57</w:t>
         </w:r>
         <w:r>
           <w:rPr>
@@ -3249,7 +3238,7 @@
           <w:sz w:val="22"/>
         </w:rPr>
       </w:pPr>
-      <w:hyperlink w:anchor="_Toc452124152" w:history="1">
+      <w:hyperlink w:anchor="_Toc452204900" w:history="1">
         <w:r>
           <w:rPr>
             <w:rStyle w:val="Hyperlink"/>
@@ -3295,77 +3284,7 @@
             <w:noProof/>
             <w:webHidden/>
           </w:rPr>
-          <w:instrText xml:space="preserve"> PAGEREF _Toc452124152 \h </w:instrText>
-        </w:r>
-        <w:r>
-          <w:rPr>
-            <w:noProof/>
-            <w:webHidden/>
-          </w:rPr>
-        </w:r>
-        <w:r>
-          <w:rPr>
-            <w:noProof/>
-            <w:webHidden/>
-          </w:rPr>
-          <w:fldChar w:fldCharType="separate"/>
-        </w:r>
-        <w:r>
-          <w:rPr>
-            <w:noProof/>
-            <w:webHidden/>
-          </w:rPr>
-          <w:t>56</w:t>
-        </w:r>
-        <w:r>
-          <w:rPr>
-            <w:noProof/>
-            <w:webHidden/>
-          </w:rPr>
-          <w:fldChar w:fldCharType="end"/>
-        </w:r>
-      </w:hyperlink>
-    </w:p>
-    <w:p>
-      <w:pPr>
-        <w:pStyle w:val="TOC1"/>
-        <w:tabs>
-          <w:tab w:val="right" w:leader="dot" w:pos="9061"/>
-        </w:tabs>
-        <w:rPr>
-          <w:rFonts w:asciiTheme="minorHAnsi" w:eastAsiaTheme="minorEastAsia" w:hAnsiTheme="minorHAnsi"/>
-          <w:noProof/>
-          <w:sz w:val="22"/>
-        </w:rPr>
-      </w:pPr>
-      <w:hyperlink w:anchor="_Toc452124153" w:history="1">
-        <w:r>
-          <w:rPr>
-            <w:rStyle w:val="Hyperlink"/>
-            <w:noProof/>
-          </w:rPr>
-          <w:t>Заключение</w:t>
-        </w:r>
-        <w:r>
-          <w:rPr>
-            <w:noProof/>
-            <w:webHidden/>
-          </w:rPr>
-          <w:tab/>
-        </w:r>
-        <w:r>
-          <w:rPr>
-            <w:noProof/>
-            <w:webHidden/>
-          </w:rPr>
-          <w:fldChar w:fldCharType="begin"/>
-        </w:r>
-        <w:r>
-          <w:rPr>
-            <w:noProof/>
-            <w:webHidden/>
-          </w:rPr>
-          <w:instrText xml:space="preserve"> PAGEREF _Toc452124153 \h </w:instrText>
+          <w:instrText xml:space="preserve"> PAGEREF _Toc452204900 \h </w:instrText>
         </w:r>
         <w:r>
           <w:rPr>
@@ -3408,7 +3327,77 @@
           <w:sz w:val="22"/>
         </w:rPr>
       </w:pPr>
-      <w:hyperlink w:anchor="_Toc452124154" w:history="1">
+      <w:hyperlink w:anchor="_Toc452204901" w:history="1">
+        <w:r>
+          <w:rPr>
+            <w:rStyle w:val="Hyperlink"/>
+            <w:noProof/>
+          </w:rPr>
+          <w:t>Заключение</w:t>
+        </w:r>
+        <w:r>
+          <w:rPr>
+            <w:noProof/>
+            <w:webHidden/>
+          </w:rPr>
+          <w:tab/>
+        </w:r>
+        <w:r>
+          <w:rPr>
+            <w:noProof/>
+            <w:webHidden/>
+          </w:rPr>
+          <w:fldChar w:fldCharType="begin"/>
+        </w:r>
+        <w:r>
+          <w:rPr>
+            <w:noProof/>
+            <w:webHidden/>
+          </w:rPr>
+          <w:instrText xml:space="preserve"> PAGEREF _Toc452204901 \h </w:instrText>
+        </w:r>
+        <w:r>
+          <w:rPr>
+            <w:noProof/>
+            <w:webHidden/>
+          </w:rPr>
+        </w:r>
+        <w:r>
+          <w:rPr>
+            <w:noProof/>
+            <w:webHidden/>
+          </w:rPr>
+          <w:fldChar w:fldCharType="separate"/>
+        </w:r>
+        <w:r>
+          <w:rPr>
+            <w:noProof/>
+            <w:webHidden/>
+          </w:rPr>
+          <w:t>58</w:t>
+        </w:r>
+        <w:r>
+          <w:rPr>
+            <w:noProof/>
+            <w:webHidden/>
+          </w:rPr>
+          <w:fldChar w:fldCharType="end"/>
+        </w:r>
+      </w:hyperlink>
+    </w:p>
+    <w:p>
+      <w:pPr>
+        <w:pStyle w:val="TOC1"/>
+        <w:tabs>
+          <w:tab w:val="right" w:leader="dot" w:pos="9061"/>
+        </w:tabs>
+        <w:rPr>
+          <w:rFonts w:asciiTheme="minorHAnsi" w:eastAsiaTheme="minorEastAsia" w:hAnsiTheme="minorHAnsi"/>
+          <w:noProof/>
+          <w:sz w:val="22"/>
+        </w:rPr>
+      </w:pPr>
+      <w:hyperlink w:anchor="_Toc452204902" w:history="1">
         <w:r>
           <w:rPr>
             <w:rStyle w:val="Hyperlink"/>
@@ -3435,7 +3424,7 @@
             <w:noProof/>
             <w:webHidden/>
           </w:rPr>
-          <w:instrText xml:space="preserve"> PAGEREF _Toc452124154 \h </w:instrText>
+          <w:instrText xml:space="preserve"> PAGEREF _Toc452204902 \h </w:instrText>
         </w:r>
         <w:r>
           <w:rPr>
@@ -3455,7 +3444,7 @@
             <w:noProof/>
             <w:webHidden/>
           </w:rPr>
-          <w:t>60</w:t>
+          <w:t>61</w:t>
         </w:r>
         <w:r>
           <w:rPr>
@@ -3497,12 +3486,12 @@
         </w:numPr>
         <w:jc w:val="center"/>
       </w:pPr>
-      <w:bookmarkStart w:id="2" w:name="_Toc452124125"/>
+      <w:bookmarkStart w:id="1" w:name="_Toc452204873"/>
       <w:r>
         <w:lastRenderedPageBreak/>
         <w:t>Введение</w:t>
       </w:r>
-      <w:bookmarkEnd w:id="2"/>
+      <w:bookmarkEnd w:id="1"/>
     </w:p>
     <w:p>
       <w:pPr>
@@ -5198,7 +5187,7 @@
       <w:pPr>
         <w:pStyle w:val="Heading1"/>
       </w:pPr>
-      <w:bookmarkStart w:id="3" w:name="_Toc452124126"/>
+      <w:bookmarkStart w:id="2" w:name="_Toc452204874"/>
       <w:r>
         <w:rPr>
           <w:caps w:val="0"/>
@@ -5206,7 +5195,7 @@
         <w:lastRenderedPageBreak/>
         <w:t>Аналогичные программные продукты</w:t>
       </w:r>
-      <w:bookmarkEnd w:id="3"/>
+      <w:bookmarkEnd w:id="2"/>
     </w:p>
     <w:p>
       <w:pPr>
@@ -10007,7 +9996,7 @@
       <w:pPr>
         <w:pStyle w:val="Heading1"/>
       </w:pPr>
-      <w:bookmarkStart w:id="4" w:name="_Toc452124127"/>
+      <w:bookmarkStart w:id="3" w:name="_Toc452204875"/>
       <w:r>
         <w:rPr>
           <w:caps w:val="0"/>
@@ -10015,7 +10004,7 @@
         <w:lastRenderedPageBreak/>
         <w:t>Теоретическая часть</w:t>
       </w:r>
-      <w:bookmarkEnd w:id="4"/>
+      <w:bookmarkEnd w:id="3"/>
     </w:p>
     <w:p>
       <w:pPr>
@@ -10034,7 +10023,7 @@
           <w:lang w:val="ru-RU"/>
         </w:rPr>
       </w:pPr>
-      <w:bookmarkStart w:id="5" w:name="_Toc452124128"/>
+      <w:bookmarkStart w:id="4" w:name="_Toc452204876"/>
       <w:r>
         <w:rPr>
           <w:rFonts w:ascii="Times New Roman" w:hAnsi="Times New Roman" w:cs="Times New Roman"/>
@@ -10065,7 +10054,7 @@
         </w:rPr>
         <w:t>Семантического Веба</w:t>
       </w:r>
-      <w:bookmarkEnd w:id="5"/>
+      <w:bookmarkEnd w:id="4"/>
     </w:p>
     <w:p>
       <w:pPr>
@@ -13472,7 +13461,7 @@
           <w:lang w:val="ru-RU"/>
         </w:rPr>
       </w:pPr>
-      <w:bookmarkStart w:id="6" w:name="_Toc452124129"/>
+      <w:bookmarkStart w:id="5" w:name="_Toc452204877"/>
       <w:r>
         <w:rPr>
           <w:rFonts w:ascii="Times New Roman" w:hAnsi="Times New Roman" w:cs="Times New Roman"/>
@@ -13503,7 +13492,7 @@
         </w:rPr>
         <w:t>методологий разработки</w:t>
       </w:r>
-      <w:bookmarkEnd w:id="6"/>
+      <w:bookmarkEnd w:id="5"/>
     </w:p>
     <w:p>
       <w:pPr>
@@ -16997,7 +16986,7 @@
       <w:pPr>
         <w:pStyle w:val="Heading1"/>
       </w:pPr>
-      <w:bookmarkStart w:id="7" w:name="_Toc452124130"/>
+      <w:bookmarkStart w:id="6" w:name="_Toc452204878"/>
       <w:r>
         <w:lastRenderedPageBreak/>
         <w:t>О</w:t>
@@ -17008,7 +16997,7 @@
         </w:rPr>
         <w:t>боснование актуальности разработки фреймворка</w:t>
       </w:r>
-      <w:bookmarkEnd w:id="7"/>
+      <w:bookmarkEnd w:id="6"/>
     </w:p>
     <w:p>
       <w:pPr>
@@ -17027,7 +17016,7 @@
           <w:lang w:val="ru-RU"/>
         </w:rPr>
       </w:pPr>
-      <w:bookmarkStart w:id="8" w:name="_Toc452124131"/>
+      <w:bookmarkStart w:id="7" w:name="_Toc452204879"/>
       <w:r>
         <w:rPr>
           <w:rFonts w:ascii="Times New Roman" w:hAnsi="Times New Roman" w:cs="Times New Roman"/>
@@ -17068,7 +17057,7 @@
         </w:rPr>
         <w:t>0</w:t>
       </w:r>
-      <w:bookmarkEnd w:id="8"/>
+      <w:bookmarkEnd w:id="7"/>
     </w:p>
     <w:p>
       <w:pPr>
@@ -19412,7 +19401,7 @@
           <w:lang w:val="ru-RU"/>
         </w:rPr>
       </w:pPr>
-      <w:bookmarkStart w:id="9" w:name="_Toc452124132"/>
+      <w:bookmarkStart w:id="8" w:name="_Toc452204880"/>
       <w:r>
         <w:rPr>
           <w:rFonts w:ascii="Times New Roman" w:hAnsi="Times New Roman" w:cs="Times New Roman"/>
@@ -19463,7 +19452,7 @@
         </w:rPr>
         <w:t>0</w:t>
       </w:r>
-      <w:bookmarkEnd w:id="9"/>
+      <w:bookmarkEnd w:id="8"/>
     </w:p>
     <w:p>
       <w:pPr>
@@ -19922,7 +19911,7 @@
           <w:lang w:val="ru-RU"/>
         </w:rPr>
       </w:pPr>
-      <w:bookmarkStart w:id="10" w:name="_Toc452124133"/>
+      <w:bookmarkStart w:id="9" w:name="_Toc452204881"/>
       <w:r>
         <w:rPr>
           <w:rFonts w:ascii="Times New Roman" w:hAnsi="Times New Roman" w:cs="Times New Roman"/>
@@ -19963,7 +19952,7 @@
         </w:rPr>
         <w:t>0</w:t>
       </w:r>
-      <w:bookmarkEnd w:id="10"/>
+      <w:bookmarkEnd w:id="9"/>
     </w:p>
     <w:p>
       <w:pPr>
@@ -20633,7 +20622,7 @@
           <w:lang w:val="ru-RU"/>
         </w:rPr>
       </w:pPr>
-      <w:bookmarkStart w:id="11" w:name="_Toc452124134"/>
+      <w:bookmarkStart w:id="10" w:name="_Toc452204882"/>
       <w:r>
         <w:rPr>
           <w:rFonts w:ascii="Times New Roman" w:hAnsi="Times New Roman" w:cs="Times New Roman"/>
@@ -20664,7 +20653,7 @@
         </w:rPr>
         <w:t xml:space="preserve"> 3.0</w:t>
       </w:r>
-      <w:bookmarkEnd w:id="11"/>
+      <w:bookmarkEnd w:id="10"/>
     </w:p>
     <w:p>
       <w:pPr>
@@ -21090,7 +21079,7 @@
           <w:lang w:val="ru-RU"/>
         </w:rPr>
       </w:pPr>
-      <w:bookmarkStart w:id="12" w:name="_Toc452124135"/>
+      <w:bookmarkStart w:id="11" w:name="_Toc452204883"/>
       <w:r>
         <w:rPr>
           <w:rFonts w:ascii="Times New Roman" w:hAnsi="Times New Roman" w:cs="Times New Roman"/>
@@ -21101,7 +21090,7 @@
         </w:rPr>
         <w:t>Выбранный путь решения</w:t>
       </w:r>
-      <w:bookmarkEnd w:id="12"/>
+      <w:bookmarkEnd w:id="11"/>
     </w:p>
     <w:p>
       <w:pPr>
@@ -22374,7 +22363,7 @@
           <w:lang w:val="en-US"/>
         </w:rPr>
       </w:pPr>
-      <w:bookmarkStart w:id="13" w:name="_Toc452124136"/>
+      <w:bookmarkStart w:id="12" w:name="_Toc452204884"/>
       <w:r>
         <w:lastRenderedPageBreak/>
         <w:t>Р</w:t>
@@ -22385,7 +22374,7 @@
         </w:rPr>
         <w:t>азработка библиотеки</w:t>
       </w:r>
-      <w:bookmarkEnd w:id="13"/>
+      <w:bookmarkEnd w:id="12"/>
     </w:p>
     <w:p>
       <w:pPr>
@@ -22404,7 +22393,7 @@
           <w:lang w:val="ru-RU"/>
         </w:rPr>
       </w:pPr>
-      <w:bookmarkStart w:id="14" w:name="_Toc452124137"/>
+      <w:bookmarkStart w:id="13" w:name="_Toc452204885"/>
       <w:r>
         <w:rPr>
           <w:rFonts w:ascii="Times New Roman" w:hAnsi="Times New Roman" w:cs="Times New Roman"/>
@@ -22425,7 +22414,7 @@
         </w:rPr>
         <w:t>рограммные и языковые средства</w:t>
       </w:r>
-      <w:bookmarkEnd w:id="14"/>
+      <w:bookmarkEnd w:id="13"/>
     </w:p>
     <w:p>
       <w:pPr>
@@ -24050,7 +24039,7 @@
           <w:lang w:val="ru-RU"/>
         </w:rPr>
       </w:pPr>
-      <w:bookmarkStart w:id="15" w:name="_Toc452124138"/>
+      <w:bookmarkStart w:id="14" w:name="_Toc452204886"/>
       <w:r>
         <w:rPr>
           <w:rFonts w:ascii="Times New Roman" w:hAnsi="Times New Roman" w:cs="Times New Roman"/>
@@ -24061,7 +24050,7 @@
         </w:rPr>
         <w:t>Описание архитектуры</w:t>
       </w:r>
-      <w:bookmarkEnd w:id="15"/>
+      <w:bookmarkEnd w:id="14"/>
     </w:p>
     <w:p>
       <w:pPr>
@@ -25254,7 +25243,7 @@
           <w:lang w:val="ru-RU"/>
         </w:rPr>
       </w:pPr>
-      <w:bookmarkStart w:id="16" w:name="_Toc452124139"/>
+      <w:bookmarkStart w:id="15" w:name="_Toc452204887"/>
       <w:r>
         <w:rPr>
           <w:rFonts w:ascii="Times New Roman" w:hAnsi="Times New Roman" w:cs="Times New Roman"/>
@@ -25265,7 +25254,7 @@
         </w:rPr>
         <w:t>Описание модуля Репозиторий</w:t>
       </w:r>
-      <w:bookmarkEnd w:id="16"/>
+      <w:bookmarkEnd w:id="15"/>
     </w:p>
     <w:p>
       <w:pPr>
@@ -26893,7 +26882,7 @@
           <w:lang w:val="ru-RU"/>
         </w:rPr>
       </w:pPr>
-      <w:bookmarkStart w:id="17" w:name="_Toc452124140"/>
+      <w:bookmarkStart w:id="16" w:name="_Toc452204888"/>
       <w:r>
         <w:rPr>
           <w:rFonts w:ascii="Times New Roman" w:hAnsi="Times New Roman" w:cs="Times New Roman"/>
@@ -26904,7 +26893,7 @@
         </w:rPr>
         <w:t>Описание модуля Валидатор</w:t>
       </w:r>
-      <w:bookmarkEnd w:id="17"/>
+      <w:bookmarkEnd w:id="16"/>
     </w:p>
     <w:p>
       <w:pPr>
@@ -27360,7 +27349,7 @@
           <w:lang w:val="ru-RU"/>
         </w:rPr>
       </w:pPr>
-      <w:bookmarkStart w:id="18" w:name="_Toc452124141"/>
+      <w:bookmarkStart w:id="17" w:name="_Toc452204889"/>
       <w:r>
         <w:rPr>
           <w:rFonts w:ascii="Times New Roman" w:hAnsi="Times New Roman" w:cs="Times New Roman"/>
@@ -27371,7 +27360,7 @@
         </w:rPr>
         <w:t>Описание модуля Контроллер</w:t>
       </w:r>
-      <w:bookmarkEnd w:id="18"/>
+      <w:bookmarkEnd w:id="17"/>
     </w:p>
     <w:p>
       <w:pPr>
@@ -28632,7 +28621,7 @@
           <w:lang w:val="ru-RU"/>
         </w:rPr>
       </w:pPr>
-      <w:bookmarkStart w:id="19" w:name="_Toc452124142"/>
+      <w:bookmarkStart w:id="18" w:name="_Toc452204890"/>
       <w:r>
         <w:rPr>
           <w:rFonts w:ascii="Times New Roman" w:hAnsi="Times New Roman" w:cs="Times New Roman"/>
@@ -28663,7 +28652,7 @@
         </w:rPr>
         <w:t>контроллер</w:t>
       </w:r>
-      <w:bookmarkEnd w:id="19"/>
+      <w:bookmarkEnd w:id="18"/>
     </w:p>
     <w:p>
       <w:pPr>
@@ -30133,7 +30122,7 @@
           <w:lang w:val="ru-RU"/>
         </w:rPr>
       </w:pPr>
-      <w:bookmarkStart w:id="20" w:name="_Toc452124143"/>
+      <w:bookmarkStart w:id="19" w:name="_Toc452204891"/>
       <w:r>
         <w:rPr>
           <w:rFonts w:ascii="Times New Roman" w:hAnsi="Times New Roman" w:cs="Times New Roman"/>
@@ -30144,7 +30133,7 @@
         </w:rPr>
         <w:t>Инверсия зависимостей в библиотеке</w:t>
       </w:r>
-      <w:bookmarkEnd w:id="20"/>
+      <w:bookmarkEnd w:id="19"/>
     </w:p>
     <w:p>
       <w:pPr>
@@ -30688,7 +30677,7 @@
           <w:lang w:val="ru-RU"/>
         </w:rPr>
       </w:pPr>
-      <w:bookmarkStart w:id="21" w:name="_Toc452124144"/>
+      <w:bookmarkStart w:id="20" w:name="_Toc452204892"/>
       <w:r>
         <w:rPr>
           <w:rFonts w:ascii="Times New Roman" w:hAnsi="Times New Roman" w:cs="Times New Roman"/>
@@ -30699,7 +30688,7 @@
         </w:rPr>
         <w:t>Производительность</w:t>
       </w:r>
-      <w:bookmarkEnd w:id="21"/>
+      <w:bookmarkEnd w:id="20"/>
     </w:p>
     <w:p>
       <w:pPr>
@@ -31936,7 +31925,7 @@
           <w:lang w:val="ru-RU"/>
         </w:rPr>
       </w:pPr>
-      <w:bookmarkStart w:id="22" w:name="_Toc452124145"/>
+      <w:bookmarkStart w:id="21" w:name="_Toc452204893"/>
       <w:r>
         <w:rPr>
           <w:rFonts w:ascii="Times New Roman" w:hAnsi="Times New Roman" w:cs="Times New Roman"/>
@@ -31947,7 +31936,7 @@
         </w:rPr>
         <w:t>Тестирование</w:t>
       </w:r>
-      <w:bookmarkEnd w:id="22"/>
+      <w:bookmarkEnd w:id="21"/>
     </w:p>
     <w:p>
       <w:pPr>
@@ -33136,7 +33125,7 @@
       <w:pPr>
         <w:pStyle w:val="Heading1"/>
       </w:pPr>
-      <w:bookmarkStart w:id="23" w:name="_Toc452124146"/>
+      <w:bookmarkStart w:id="22" w:name="_Toc452204894"/>
       <w:r>
         <w:rPr>
           <w:caps w:val="0"/>
@@ -33153,7 +33142,7 @@
       <w:r>
         <w:t>/10)</w:t>
       </w:r>
-      <w:bookmarkEnd w:id="23"/>
+      <w:bookmarkEnd w:id="22"/>
     </w:p>
     <w:p>
       <w:pPr>
@@ -33258,7 +33247,7 @@
           <w:lang w:val="ru-RU"/>
         </w:rPr>
       </w:pPr>
-      <w:bookmarkStart w:id="24" w:name="_Toc452124147"/>
+      <w:bookmarkStart w:id="23" w:name="_Toc452204895"/>
       <w:r>
         <w:rPr>
           <w:rFonts w:ascii="Times New Roman" w:hAnsi="Times New Roman" w:cs="Times New Roman"/>
@@ -33269,7 +33258,7 @@
         </w:rPr>
         <w:t>Использованные программные и языковые средства</w:t>
       </w:r>
-      <w:bookmarkEnd w:id="24"/>
+      <w:bookmarkEnd w:id="23"/>
     </w:p>
     <w:p>
       <w:pPr>
@@ -34293,7 +34282,7 @@
           <w:lang w:val="ru-RU"/>
         </w:rPr>
       </w:pPr>
-      <w:bookmarkStart w:id="25" w:name="_Toc452124148"/>
+      <w:bookmarkStart w:id="24" w:name="_Toc452204896"/>
       <w:r>
         <w:rPr>
           <w:rFonts w:ascii="Times New Roman" w:hAnsi="Times New Roman" w:cs="Times New Roman"/>
@@ -34324,7 +34313,7 @@
         </w:rPr>
         <w:t>1)</w:t>
       </w:r>
-      <w:bookmarkEnd w:id="25"/>
+      <w:bookmarkEnd w:id="24"/>
     </w:p>
     <w:p>
       <w:pPr>
@@ -34350,7 +34339,7 @@
           <w:lang w:val="ru-RU"/>
         </w:rPr>
       </w:pPr>
-      <w:bookmarkStart w:id="26" w:name="_Toc452124149"/>
+      <w:bookmarkStart w:id="25" w:name="_Toc452204897"/>
       <w:r>
         <w:rPr>
           <w:rFonts w:ascii="Times New Roman" w:hAnsi="Times New Roman" w:cs="Times New Roman"/>
@@ -34391,7 +34380,7 @@
         </w:rPr>
         <w:t>2)</w:t>
       </w:r>
-      <w:bookmarkEnd w:id="26"/>
+      <w:bookmarkEnd w:id="25"/>
     </w:p>
     <w:p>
       <w:pPr>
@@ -34417,7 +34406,7 @@
           <w:lang w:val="ru-RU"/>
         </w:rPr>
       </w:pPr>
-      <w:bookmarkStart w:id="27" w:name="_Toc452124150"/>
+      <w:bookmarkStart w:id="26" w:name="_Toc452204898"/>
       <w:r>
         <w:rPr>
           <w:rFonts w:ascii="Times New Roman" w:hAnsi="Times New Roman" w:cs="Times New Roman"/>
@@ -34448,7 +34437,7 @@
         </w:rPr>
         <w:t>)</w:t>
       </w:r>
-      <w:bookmarkEnd w:id="27"/>
+      <w:bookmarkEnd w:id="26"/>
     </w:p>
     <w:p>
       <w:pPr>
@@ -34474,7 +34463,7 @@
           <w:lang w:val="ru-RU"/>
         </w:rPr>
       </w:pPr>
-      <w:bookmarkStart w:id="28" w:name="_Toc452124151"/>
+      <w:bookmarkStart w:id="27" w:name="_Toc452204899"/>
       <w:r>
         <w:rPr>
           <w:rFonts w:ascii="Times New Roman" w:hAnsi="Times New Roman" w:cs="Times New Roman"/>
@@ -34505,7 +34494,7 @@
         </w:rPr>
         <w:t>)</w:t>
       </w:r>
-      <w:bookmarkEnd w:id="28"/>
+      <w:bookmarkEnd w:id="27"/>
     </w:p>
     <w:p>
       <w:pPr>
@@ -34531,7 +34520,7 @@
           <w:lang w:val="ru-RU"/>
         </w:rPr>
       </w:pPr>
-      <w:bookmarkStart w:id="29" w:name="_Toc452124152"/>
+      <w:bookmarkStart w:id="28" w:name="_Toc452204900"/>
       <w:r>
         <w:rPr>
           <w:rFonts w:ascii="Times New Roman" w:hAnsi="Times New Roman" w:cs="Times New Roman"/>
@@ -34592,7 +34581,7 @@
         </w:rPr>
         <w:t>)</w:t>
       </w:r>
-      <w:bookmarkEnd w:id="29"/>
+      <w:bookmarkEnd w:id="28"/>
     </w:p>
     <w:p>
       <w:pPr>
@@ -34632,12 +34621,12 @@
         </w:numPr>
         <w:jc w:val="center"/>
       </w:pPr>
-      <w:bookmarkStart w:id="30" w:name="_Toc452124153"/>
+      <w:bookmarkStart w:id="29" w:name="_Toc452204901"/>
       <w:r>
         <w:lastRenderedPageBreak/>
         <w:t>Заключение</w:t>
       </w:r>
-      <w:bookmarkEnd w:id="30"/>
+      <w:bookmarkEnd w:id="29"/>
     </w:p>
     <w:p>
       <w:pPr>
@@ -34706,7 +34695,16 @@
           <w:color w:val="0D0D0D" w:themeColor="text1" w:themeTint="F2"/>
           <w:lang w:val="ru-RU"/>
         </w:rPr>
-        <w:t xml:space="preserve">тестирован и оптимизирован фреймворк для автоматической генерации семантических данных в формате </w:t>
+        <w:t>тес</w:t>
+      </w:r>
+      <w:bookmarkStart w:id="30" w:name="_GoBack"/>
+      <w:bookmarkEnd w:id="30"/>
+      <w:r>
+        <w:rPr>
+          <w:color w:val="0D0D0D" w:themeColor="text1" w:themeTint="F2"/>
+          <w:lang w:val="ru-RU"/>
+        </w:rPr>
+        <w:t xml:space="preserve">тирован и оптимизирован фреймворк для автоматической генерации семантических данных в формате </w:t>
       </w:r>
       <w:r>
         <w:rPr>
@@ -35872,7 +35870,7 @@
         </w:numPr>
         <w:jc w:val="center"/>
       </w:pPr>
-      <w:bookmarkStart w:id="31" w:name="_Toc452124154"/>
+      <w:bookmarkStart w:id="31" w:name="_Toc452204902"/>
       <w:r>
         <w:lastRenderedPageBreak/>
         <w:t>Список использованных источников</w:t>
@@ -40273,7 +40271,7 @@
           <w:rPr>
             <w:noProof/>
           </w:rPr>
-          <w:t>22</w:t>
+          <w:t>58</w:t>
         </w:r>
         <w:r>
           <w:rPr>
@@ -42183,7 +42181,7 @@
 </file>
 
 <file path=customXml/itemProps1.xml><?xml version="1.0" encoding="utf-8"?>
-<ds:datastoreItem xmlns:ds="http://schemas.openxmlformats.org/officeDocument/2006/customXml" ds:itemID="{3512E094-1F6E-4D6D-B9A4-A43BCE248985}">
+<ds:datastoreItem xmlns:ds="http://schemas.openxmlformats.org/officeDocument/2006/customXml" ds:itemID="{44398A41-D025-4CE0-BDBA-195F98063457}">
   <ds:schemaRefs>
     <ds:schemaRef ds:uri="http://schemas.openxmlformats.org/officeDocument/2006/bibliography"/>
   </ds:schemaRefs>

</xml_diff>

<commit_message>
Documentation: stubs removed Example application: policy page is being implemented, fixed header bug
</commit_message>
<xml_diff>
--- a/Documentations/Диплом.docx
+++ b/Documentations/Диплом.docx
@@ -726,7 +726,7 @@
         </w:numPr>
         <w:jc w:val="center"/>
       </w:pPr>
-      <w:bookmarkStart w:id="0" w:name="_Toc452204872"/>
+      <w:bookmarkStart w:id="0" w:name="_Toc452294023"/>
       <w:r>
         <w:lastRenderedPageBreak/>
         <w:t>Содержание</w:t>
@@ -763,7 +763,7 @@
         </w:rPr>
         <w:fldChar w:fldCharType="separate"/>
       </w:r>
-      <w:hyperlink w:anchor="_Toc452204872" w:history="1">
+      <w:hyperlink w:anchor="_Toc452294023" w:history="1">
         <w:r>
           <w:rPr>
             <w:rStyle w:val="Hyperlink"/>
@@ -790,7 +790,7 @@
             <w:noProof/>
             <w:webHidden/>
           </w:rPr>
-          <w:instrText xml:space="preserve"> PAGEREF _Toc452204872 \h </w:instrText>
+          <w:instrText xml:space="preserve"> PAGEREF _Toc452294023 \h </w:instrText>
         </w:r>
         <w:r>
           <w:rPr>
@@ -833,7 +833,7 @@
           <w:sz w:val="22"/>
         </w:rPr>
       </w:pPr>
-      <w:hyperlink w:anchor="_Toc452204873" w:history="1">
+      <w:hyperlink w:anchor="_Toc452294024" w:history="1">
         <w:r>
           <w:rPr>
             <w:rStyle w:val="Hyperlink"/>
@@ -860,7 +860,7 @@
             <w:noProof/>
             <w:webHidden/>
           </w:rPr>
-          <w:instrText xml:space="preserve"> PAGEREF _Toc452204873 \h </w:instrText>
+          <w:instrText xml:space="preserve"> PAGEREF _Toc452294024 \h </w:instrText>
         </w:r>
         <w:r>
           <w:rPr>
@@ -904,7 +904,7 @@
           <w:sz w:val="22"/>
         </w:rPr>
       </w:pPr>
-      <w:hyperlink w:anchor="_Toc452204874" w:history="1">
+      <w:hyperlink w:anchor="_Toc452294025" w:history="1">
         <w:r>
           <w:rPr>
             <w:rStyle w:val="Hyperlink"/>
@@ -946,7 +946,7 @@
             <w:noProof/>
             <w:webHidden/>
           </w:rPr>
-          <w:instrText xml:space="preserve"> PAGEREF _Toc452204874 \h </w:instrText>
+          <w:instrText xml:space="preserve"> PAGEREF _Toc452294025 \h </w:instrText>
         </w:r>
         <w:r>
           <w:rPr>
@@ -990,7 +990,7 @@
           <w:sz w:val="22"/>
         </w:rPr>
       </w:pPr>
-      <w:hyperlink w:anchor="_Toc452204875" w:history="1">
+      <w:hyperlink w:anchor="_Toc452294026" w:history="1">
         <w:r>
           <w:rPr>
             <w:rStyle w:val="Hyperlink"/>
@@ -1032,7 +1032,7 @@
             <w:noProof/>
             <w:webHidden/>
           </w:rPr>
-          <w:instrText xml:space="preserve"> PAGEREF _Toc452204875 \h </w:instrText>
+          <w:instrText xml:space="preserve"> PAGEREF _Toc452294026 \h </w:instrText>
         </w:r>
         <w:r>
           <w:rPr>
@@ -1076,7 +1076,7 @@
           <w:sz w:val="22"/>
         </w:rPr>
       </w:pPr>
-      <w:hyperlink w:anchor="_Toc452204876" w:history="1">
+      <w:hyperlink w:anchor="_Toc452294027" w:history="1">
         <w:r>
           <w:rPr>
             <w:rStyle w:val="Hyperlink"/>
@@ -1122,7 +1122,7 @@
             <w:noProof/>
             <w:webHidden/>
           </w:rPr>
-          <w:instrText xml:space="preserve"> PAGEREF _Toc452204876 \h </w:instrText>
+          <w:instrText xml:space="preserve"> PAGEREF _Toc452294027 \h </w:instrText>
         </w:r>
         <w:r>
           <w:rPr>
@@ -1166,7 +1166,7 @@
           <w:sz w:val="22"/>
         </w:rPr>
       </w:pPr>
-      <w:hyperlink w:anchor="_Toc452204877" w:history="1">
+      <w:hyperlink w:anchor="_Toc452294028" w:history="1">
         <w:r>
           <w:rPr>
             <w:rStyle w:val="Hyperlink"/>
@@ -1212,7 +1212,7 @@
             <w:noProof/>
             <w:webHidden/>
           </w:rPr>
-          <w:instrText xml:space="preserve"> PAGEREF _Toc452204877 \h </w:instrText>
+          <w:instrText xml:space="preserve"> PAGEREF _Toc452294028 \h </w:instrText>
         </w:r>
         <w:r>
           <w:rPr>
@@ -1256,7 +1256,7 @@
           <w:sz w:val="22"/>
         </w:rPr>
       </w:pPr>
-      <w:hyperlink w:anchor="_Toc452204878" w:history="1">
+      <w:hyperlink w:anchor="_Toc452294029" w:history="1">
         <w:r>
           <w:rPr>
             <w:rStyle w:val="Hyperlink"/>
@@ -1298,7 +1298,7 @@
             <w:noProof/>
             <w:webHidden/>
           </w:rPr>
-          <w:instrText xml:space="preserve"> PAGEREF _Toc452204878 \h </w:instrText>
+          <w:instrText xml:space="preserve"> PAGEREF _Toc452294029 \h </w:instrText>
         </w:r>
         <w:r>
           <w:rPr>
@@ -1342,7 +1342,7 @@
           <w:sz w:val="22"/>
         </w:rPr>
       </w:pPr>
-      <w:hyperlink w:anchor="_Toc452204879" w:history="1">
+      <w:hyperlink w:anchor="_Toc452294030" w:history="1">
         <w:r>
           <w:rPr>
             <w:rStyle w:val="Hyperlink"/>
@@ -1388,7 +1388,7 @@
             <w:noProof/>
             <w:webHidden/>
           </w:rPr>
-          <w:instrText xml:space="preserve"> PAGEREF _Toc452204879 \h </w:instrText>
+          <w:instrText xml:space="preserve"> PAGEREF _Toc452294030 \h </w:instrText>
         </w:r>
         <w:r>
           <w:rPr>
@@ -1432,7 +1432,7 @@
           <w:sz w:val="22"/>
         </w:rPr>
       </w:pPr>
-      <w:hyperlink w:anchor="_Toc452204880" w:history="1">
+      <w:hyperlink w:anchor="_Toc452294031" w:history="1">
         <w:r>
           <w:rPr>
             <w:rStyle w:val="Hyperlink"/>
@@ -1478,7 +1478,7 @@
             <w:noProof/>
             <w:webHidden/>
           </w:rPr>
-          <w:instrText xml:space="preserve"> PAGEREF _Toc452204880 \h </w:instrText>
+          <w:instrText xml:space="preserve"> PAGEREF _Toc452294031 \h </w:instrText>
         </w:r>
         <w:r>
           <w:rPr>
@@ -1522,7 +1522,7 @@
           <w:sz w:val="22"/>
         </w:rPr>
       </w:pPr>
-      <w:hyperlink w:anchor="_Toc452204881" w:history="1">
+      <w:hyperlink w:anchor="_Toc452294032" w:history="1">
         <w:r>
           <w:rPr>
             <w:rStyle w:val="Hyperlink"/>
@@ -1568,7 +1568,7 @@
             <w:noProof/>
             <w:webHidden/>
           </w:rPr>
-          <w:instrText xml:space="preserve"> PAGEREF _Toc452204881 \h </w:instrText>
+          <w:instrText xml:space="preserve"> PAGEREF _Toc452294032 \h </w:instrText>
         </w:r>
         <w:r>
           <w:rPr>
@@ -1612,7 +1612,7 @@
           <w:sz w:val="22"/>
         </w:rPr>
       </w:pPr>
-      <w:hyperlink w:anchor="_Toc452204882" w:history="1">
+      <w:hyperlink w:anchor="_Toc452294033" w:history="1">
         <w:r>
           <w:rPr>
             <w:rStyle w:val="Hyperlink"/>
@@ -1658,7 +1658,7 @@
             <w:noProof/>
             <w:webHidden/>
           </w:rPr>
-          <w:instrText xml:space="preserve"> PAGEREF _Toc452204882 \h </w:instrText>
+          <w:instrText xml:space="preserve"> PAGEREF _Toc452294033 \h </w:instrText>
         </w:r>
         <w:r>
           <w:rPr>
@@ -1702,7 +1702,7 @@
           <w:sz w:val="22"/>
         </w:rPr>
       </w:pPr>
-      <w:hyperlink w:anchor="_Toc452204883" w:history="1">
+      <w:hyperlink w:anchor="_Toc452294034" w:history="1">
         <w:r>
           <w:rPr>
             <w:rStyle w:val="Hyperlink"/>
@@ -1748,7 +1748,7 @@
             <w:noProof/>
             <w:webHidden/>
           </w:rPr>
-          <w:instrText xml:space="preserve"> PAGEREF _Toc452204883 \h </w:instrText>
+          <w:instrText xml:space="preserve"> PAGEREF _Toc452294034 \h </w:instrText>
         </w:r>
         <w:r>
           <w:rPr>
@@ -1792,7 +1792,7 @@
           <w:sz w:val="22"/>
         </w:rPr>
       </w:pPr>
-      <w:hyperlink w:anchor="_Toc452204884" w:history="1">
+      <w:hyperlink w:anchor="_Toc452294035" w:history="1">
         <w:r>
           <w:rPr>
             <w:rStyle w:val="Hyperlink"/>
@@ -1834,7 +1834,7 @@
             <w:noProof/>
             <w:webHidden/>
           </w:rPr>
-          <w:instrText xml:space="preserve"> PAGEREF _Toc452204884 \h </w:instrText>
+          <w:instrText xml:space="preserve"> PAGEREF _Toc452294035 \h </w:instrText>
         </w:r>
         <w:r>
           <w:rPr>
@@ -1878,7 +1878,7 @@
           <w:sz w:val="22"/>
         </w:rPr>
       </w:pPr>
-      <w:hyperlink w:anchor="_Toc452204885" w:history="1">
+      <w:hyperlink w:anchor="_Toc452294036" w:history="1">
         <w:r>
           <w:rPr>
             <w:rStyle w:val="Hyperlink"/>
@@ -1924,7 +1924,7 @@
             <w:noProof/>
             <w:webHidden/>
           </w:rPr>
-          <w:instrText xml:space="preserve"> PAGEREF _Toc452204885 \h </w:instrText>
+          <w:instrText xml:space="preserve"> PAGEREF _Toc452294036 \h </w:instrText>
         </w:r>
         <w:r>
           <w:rPr>
@@ -1968,7 +1968,7 @@
           <w:sz w:val="22"/>
         </w:rPr>
       </w:pPr>
-      <w:hyperlink w:anchor="_Toc452204886" w:history="1">
+      <w:hyperlink w:anchor="_Toc452294037" w:history="1">
         <w:r>
           <w:rPr>
             <w:rStyle w:val="Hyperlink"/>
@@ -2014,7 +2014,7 @@
             <w:noProof/>
             <w:webHidden/>
           </w:rPr>
-          <w:instrText xml:space="preserve"> PAGEREF _Toc452204886 \h </w:instrText>
+          <w:instrText xml:space="preserve"> PAGEREF _Toc452294037 \h </w:instrText>
         </w:r>
         <w:r>
           <w:rPr>
@@ -2058,7 +2058,7 @@
           <w:sz w:val="22"/>
         </w:rPr>
       </w:pPr>
-      <w:hyperlink w:anchor="_Toc452204887" w:history="1">
+      <w:hyperlink w:anchor="_Toc452294038" w:history="1">
         <w:r>
           <w:rPr>
             <w:rStyle w:val="Hyperlink"/>
@@ -2104,7 +2104,7 @@
             <w:noProof/>
             <w:webHidden/>
           </w:rPr>
-          <w:instrText xml:space="preserve"> PAGEREF _Toc452204887 \h </w:instrText>
+          <w:instrText xml:space="preserve"> PAGEREF _Toc452294038 \h </w:instrText>
         </w:r>
         <w:r>
           <w:rPr>
@@ -2148,7 +2148,7 @@
           <w:sz w:val="22"/>
         </w:rPr>
       </w:pPr>
-      <w:hyperlink w:anchor="_Toc452204888" w:history="1">
+      <w:hyperlink w:anchor="_Toc452294039" w:history="1">
         <w:r>
           <w:rPr>
             <w:rStyle w:val="Hyperlink"/>
@@ -2194,7 +2194,7 @@
             <w:noProof/>
             <w:webHidden/>
           </w:rPr>
-          <w:instrText xml:space="preserve"> PAGEREF _Toc452204888 \h </w:instrText>
+          <w:instrText xml:space="preserve"> PAGEREF _Toc452294039 \h </w:instrText>
         </w:r>
         <w:r>
           <w:rPr>
@@ -2238,7 +2238,7 @@
           <w:sz w:val="22"/>
         </w:rPr>
       </w:pPr>
-      <w:hyperlink w:anchor="_Toc452204889" w:history="1">
+      <w:hyperlink w:anchor="_Toc452294040" w:history="1">
         <w:r>
           <w:rPr>
             <w:rStyle w:val="Hyperlink"/>
@@ -2284,7 +2284,7 @@
             <w:noProof/>
             <w:webHidden/>
           </w:rPr>
-          <w:instrText xml:space="preserve"> PAGEREF _Toc452204889 \h </w:instrText>
+          <w:instrText xml:space="preserve"> PAGEREF _Toc452294040 \h </w:instrText>
         </w:r>
         <w:r>
           <w:rPr>
@@ -2328,7 +2328,7 @@
           <w:sz w:val="22"/>
         </w:rPr>
       </w:pPr>
-      <w:hyperlink w:anchor="_Toc452204890" w:history="1">
+      <w:hyperlink w:anchor="_Toc452294041" w:history="1">
         <w:r>
           <w:rPr>
             <w:rStyle w:val="Hyperlink"/>
@@ -2374,7 +2374,7 @@
             <w:noProof/>
             <w:webHidden/>
           </w:rPr>
-          <w:instrText xml:space="preserve"> PAGEREF _Toc452204890 \h </w:instrText>
+          <w:instrText xml:space="preserve"> PAGEREF _Toc452294041 \h </w:instrText>
         </w:r>
         <w:r>
           <w:rPr>
@@ -2418,7 +2418,7 @@
           <w:sz w:val="22"/>
         </w:rPr>
       </w:pPr>
-      <w:hyperlink w:anchor="_Toc452204891" w:history="1">
+      <w:hyperlink w:anchor="_Toc452294042" w:history="1">
         <w:r>
           <w:rPr>
             <w:rStyle w:val="Hyperlink"/>
@@ -2464,7 +2464,7 @@
             <w:noProof/>
             <w:webHidden/>
           </w:rPr>
-          <w:instrText xml:space="preserve"> PAGEREF _Toc452204891 \h </w:instrText>
+          <w:instrText xml:space="preserve"> PAGEREF _Toc452294042 \h </w:instrText>
         </w:r>
         <w:r>
           <w:rPr>
@@ -2508,7 +2508,7 @@
           <w:sz w:val="22"/>
         </w:rPr>
       </w:pPr>
-      <w:hyperlink w:anchor="_Toc452204892" w:history="1">
+      <w:hyperlink w:anchor="_Toc452294043" w:history="1">
         <w:r>
           <w:rPr>
             <w:rStyle w:val="Hyperlink"/>
@@ -2554,7 +2554,7 @@
             <w:noProof/>
             <w:webHidden/>
           </w:rPr>
-          <w:instrText xml:space="preserve"> PAGEREF _Toc452204892 \h </w:instrText>
+          <w:instrText xml:space="preserve"> PAGEREF _Toc452294043 \h </w:instrText>
         </w:r>
         <w:r>
           <w:rPr>
@@ -2598,7 +2598,7 @@
           <w:sz w:val="22"/>
         </w:rPr>
       </w:pPr>
-      <w:hyperlink w:anchor="_Toc452204893" w:history="1">
+      <w:hyperlink w:anchor="_Toc452294044" w:history="1">
         <w:r>
           <w:rPr>
             <w:rStyle w:val="Hyperlink"/>
@@ -2644,7 +2644,7 @@
             <w:noProof/>
             <w:webHidden/>
           </w:rPr>
-          <w:instrText xml:space="preserve"> PAGEREF _Toc452204893 \h </w:instrText>
+          <w:instrText xml:space="preserve"> PAGEREF _Toc452294044 \h </w:instrText>
         </w:r>
         <w:r>
           <w:rPr>
@@ -2688,7 +2688,7 @@
           <w:sz w:val="22"/>
         </w:rPr>
       </w:pPr>
-      <w:hyperlink w:anchor="_Toc452204894" w:history="1">
+      <w:hyperlink w:anchor="_Toc452294045" w:history="1">
         <w:r>
           <w:rPr>
             <w:rStyle w:val="Hyperlink"/>
@@ -2709,21 +2709,7 @@
             <w:rStyle w:val="Hyperlink"/>
             <w:noProof/>
           </w:rPr>
-          <w:t>Разработка тестового приложе</w:t>
-        </w:r>
-        <w:r>
-          <w:rPr>
-            <w:rStyle w:val="Hyperlink"/>
-            <w:noProof/>
-          </w:rPr>
-          <w:t>н</w:t>
-        </w:r>
-        <w:r>
-          <w:rPr>
-            <w:rStyle w:val="Hyperlink"/>
-            <w:noProof/>
-          </w:rPr>
-          <w:t>ия(1/10)</w:t>
+          <w:t>Разработка тестового приложения</w:t>
         </w:r>
         <w:r>
           <w:rPr>
@@ -2744,7 +2730,7 @@
             <w:noProof/>
             <w:webHidden/>
           </w:rPr>
-          <w:instrText xml:space="preserve"> PAGEREF _Toc452204894 \h </w:instrText>
+          <w:instrText xml:space="preserve"> PAGEREF _Toc452294045 \h </w:instrText>
         </w:r>
         <w:r>
           <w:rPr>
@@ -2788,7 +2774,7 @@
           <w:sz w:val="22"/>
         </w:rPr>
       </w:pPr>
-      <w:hyperlink w:anchor="_Toc452204895" w:history="1">
+      <w:hyperlink w:anchor="_Toc452294046" w:history="1">
         <w:r>
           <w:rPr>
             <w:rStyle w:val="Hyperlink"/>
@@ -2834,7 +2820,7 @@
             <w:noProof/>
             <w:webHidden/>
           </w:rPr>
-          <w:instrText xml:space="preserve"> PAGEREF _Toc452204895 \h </w:instrText>
+          <w:instrText xml:space="preserve"> PAGEREF _Toc452294046 \h </w:instrText>
         </w:r>
         <w:r>
           <w:rPr>
@@ -2878,7 +2864,7 @@
           <w:sz w:val="22"/>
         </w:rPr>
       </w:pPr>
-      <w:hyperlink w:anchor="_Toc452204896" w:history="1">
+      <w:hyperlink w:anchor="_Toc452294047" w:history="1">
         <w:r>
           <w:rPr>
             <w:rStyle w:val="Hyperlink"/>
@@ -2903,7 +2889,7 @@
             <w:noProof/>
             <w:lang w:val="ru-RU"/>
           </w:rPr>
-          <w:t>Описание архитектуры (0/1)</w:t>
+          <w:t>Описание архитектуры</w:t>
         </w:r>
         <w:r>
           <w:rPr>
@@ -2924,7 +2910,7 @@
             <w:noProof/>
             <w:webHidden/>
           </w:rPr>
-          <w:instrText xml:space="preserve"> PAGEREF _Toc452204896 \h </w:instrText>
+          <w:instrText xml:space="preserve"> PAGEREF _Toc452294047 \h </w:instrText>
         </w:r>
         <w:r>
           <w:rPr>
@@ -2968,7 +2954,7 @@
           <w:sz w:val="22"/>
         </w:rPr>
       </w:pPr>
-      <w:hyperlink w:anchor="_Toc452204897" w:history="1">
+      <w:hyperlink w:anchor="_Toc452294048" w:history="1">
         <w:r>
           <w:rPr>
             <w:rStyle w:val="Hyperlink"/>
@@ -2993,7 +2979,7 @@
             <w:noProof/>
             <w:lang w:val="ru-RU"/>
           </w:rPr>
-          <w:t>Описание логики (0/2)</w:t>
+          <w:t>Описание логики</w:t>
         </w:r>
         <w:r>
           <w:rPr>
@@ -3014,7 +3000,7 @@
             <w:noProof/>
             <w:webHidden/>
           </w:rPr>
-          <w:instrText xml:space="preserve"> PAGEREF _Toc452204897 \h </w:instrText>
+          <w:instrText xml:space="preserve"> PAGEREF _Toc452294048 \h </w:instrText>
         </w:r>
         <w:r>
           <w:rPr>
@@ -3058,7 +3044,7 @@
           <w:sz w:val="22"/>
         </w:rPr>
       </w:pPr>
-      <w:hyperlink w:anchor="_Toc452204898" w:history="1">
+      <w:hyperlink w:anchor="_Toc452294049" w:history="1">
         <w:r>
           <w:rPr>
             <w:rStyle w:val="Hyperlink"/>
@@ -3083,7 +3069,7 @@
             <w:noProof/>
             <w:lang w:val="ru-RU"/>
           </w:rPr>
-          <w:t>Описание контроллеров (0/2)</w:t>
+          <w:t>Описание контроллеров</w:t>
         </w:r>
         <w:r>
           <w:rPr>
@@ -3104,7 +3090,7 @@
             <w:noProof/>
             <w:webHidden/>
           </w:rPr>
-          <w:instrText xml:space="preserve"> PAGEREF _Toc452204898 \h </w:instrText>
+          <w:instrText xml:space="preserve"> PAGEREF _Toc452294049 \h </w:instrText>
         </w:r>
         <w:r>
           <w:rPr>
@@ -3148,7 +3134,7 @@
           <w:sz w:val="22"/>
         </w:rPr>
       </w:pPr>
-      <w:hyperlink w:anchor="_Toc452204899" w:history="1">
+      <w:hyperlink w:anchor="_Toc452294050" w:history="1">
         <w:r>
           <w:rPr>
             <w:rStyle w:val="Hyperlink"/>
@@ -3173,7 +3159,7 @@
             <w:noProof/>
             <w:lang w:val="ru-RU"/>
           </w:rPr>
-          <w:t>Описание семантических сервисов (0/2)</w:t>
+          <w:t>Описание семантических сервисов</w:t>
         </w:r>
         <w:r>
           <w:rPr>
@@ -3194,7 +3180,7 @@
             <w:noProof/>
             <w:webHidden/>
           </w:rPr>
-          <w:instrText xml:space="preserve"> PAGEREF _Toc452204899 \h </w:instrText>
+          <w:instrText xml:space="preserve"> PAGEREF _Toc452294050 \h </w:instrText>
         </w:r>
         <w:r>
           <w:rPr>
@@ -3238,7 +3224,7 @@
           <w:sz w:val="22"/>
         </w:rPr>
       </w:pPr>
-      <w:hyperlink w:anchor="_Toc452204900" w:history="1">
+      <w:hyperlink w:anchor="_Toc452294051" w:history="1">
         <w:r>
           <w:rPr>
             <w:rStyle w:val="Hyperlink"/>
@@ -3263,7 +3249,7 @@
             <w:noProof/>
             <w:lang w:val="ru-RU"/>
           </w:rPr>
-          <w:t>Краткое описание клиентской части приложения (0/2)</w:t>
+          <w:t>Краткое описание клиентской части приложения</w:t>
         </w:r>
         <w:r>
           <w:rPr>
@@ -3284,7 +3270,7 @@
             <w:noProof/>
             <w:webHidden/>
           </w:rPr>
-          <w:instrText xml:space="preserve"> PAGEREF _Toc452204900 \h </w:instrText>
+          <w:instrText xml:space="preserve"> PAGEREF _Toc452294051 \h </w:instrText>
         </w:r>
         <w:r>
           <w:rPr>
@@ -3327,7 +3313,7 @@
           <w:sz w:val="22"/>
         </w:rPr>
       </w:pPr>
-      <w:hyperlink w:anchor="_Toc452204901" w:history="1">
+      <w:hyperlink w:anchor="_Toc452294052" w:history="1">
         <w:r>
           <w:rPr>
             <w:rStyle w:val="Hyperlink"/>
@@ -3354,7 +3340,7 @@
             <w:noProof/>
             <w:webHidden/>
           </w:rPr>
-          <w:instrText xml:space="preserve"> PAGEREF _Toc452204901 \h </w:instrText>
+          <w:instrText xml:space="preserve"> PAGEREF _Toc452294052 \h </w:instrText>
         </w:r>
         <w:r>
           <w:rPr>
@@ -3397,7 +3383,7 @@
           <w:sz w:val="22"/>
         </w:rPr>
       </w:pPr>
-      <w:hyperlink w:anchor="_Toc452204902" w:history="1">
+      <w:hyperlink w:anchor="_Toc452294053" w:history="1">
         <w:r>
           <w:rPr>
             <w:rStyle w:val="Hyperlink"/>
@@ -3424,7 +3410,7 @@
             <w:noProof/>
             <w:webHidden/>
           </w:rPr>
-          <w:instrText xml:space="preserve"> PAGEREF _Toc452204902 \h </w:instrText>
+          <w:instrText xml:space="preserve"> PAGEREF _Toc452294053 \h </w:instrText>
         </w:r>
         <w:r>
           <w:rPr>
@@ -3486,7 +3472,7 @@
         </w:numPr>
         <w:jc w:val="center"/>
       </w:pPr>
-      <w:bookmarkStart w:id="1" w:name="_Toc452204873"/>
+      <w:bookmarkStart w:id="1" w:name="_Toc452294024"/>
       <w:r>
         <w:lastRenderedPageBreak/>
         <w:t>Введение</w:t>
@@ -4723,20 +4709,6 @@
     <w:p>
       <w:pPr>
         <w:spacing w:after="0" w:line="360" w:lineRule="auto"/>
-        <w:jc w:val="both"/>
-        <w:textAlignment w:val="top"/>
-        <w:rPr>
-          <w:rFonts w:ascii="Times New Roman" w:eastAsia="Times New Roman" w:hAnsi="Times New Roman" w:cs="Times New Roman"/>
-          <w:color w:val="000000" w:themeColor="text1"/>
-          <w:sz w:val="28"/>
-          <w:szCs w:val="20"/>
-          <w:lang w:val="ru-RU" w:eastAsia="ru-RU"/>
-        </w:rPr>
-      </w:pPr>
-    </w:p>
-    <w:p>
-      <w:pPr>
-        <w:spacing w:after="0" w:line="360" w:lineRule="auto"/>
         <w:ind w:firstLine="720"/>
         <w:jc w:val="both"/>
         <w:textAlignment w:val="top"/>
@@ -4748,6 +4720,129 @@
           <w:lang w:val="ru-RU" w:eastAsia="ru-RU"/>
         </w:rPr>
       </w:pPr>
+      <w:bookmarkStart w:id="2" w:name="_GoBack"/>
+      <w:bookmarkEnd w:id="2"/>
+      <w:r>
+        <w:rPr>
+          <w:rFonts w:ascii="Times New Roman" w:eastAsia="Times New Roman" w:hAnsi="Times New Roman" w:cs="Times New Roman"/>
+          <w:color w:val="000000" w:themeColor="text1"/>
+          <w:sz w:val="28"/>
+          <w:szCs w:val="20"/>
+          <w:lang w:val="ru-RU" w:eastAsia="ru-RU"/>
+        </w:rPr>
+        <w:lastRenderedPageBreak/>
+        <w:t xml:space="preserve">Объектом исследования являются технологии Семантического Веба. Предмет исследований – </w:t>
+      </w:r>
+      <w:r>
+        <w:rPr>
+          <w:rFonts w:ascii="Times New Roman" w:eastAsia="Times New Roman" w:hAnsi="Times New Roman" w:cs="Times New Roman"/>
+          <w:color w:val="000000" w:themeColor="text1"/>
+          <w:sz w:val="28"/>
+          <w:szCs w:val="20"/>
+          <w:lang w:val="ru-RU" w:eastAsia="ru-RU"/>
+        </w:rPr>
+        <w:t xml:space="preserve">фреймворки для построения приложений на </w:t>
+      </w:r>
+      <w:r>
+        <w:rPr>
+          <w:rFonts w:ascii="Times New Roman" w:eastAsia="Times New Roman" w:hAnsi="Times New Roman" w:cs="Times New Roman"/>
+          <w:color w:val="000000" w:themeColor="text1"/>
+          <w:sz w:val="28"/>
+          <w:szCs w:val="20"/>
+          <w:lang w:val="ru-RU" w:eastAsia="ru-RU"/>
+        </w:rPr>
+        <w:t>.</w:t>
+      </w:r>
+      <w:r>
+        <w:rPr>
+          <w:rFonts w:ascii="Times New Roman" w:eastAsia="Times New Roman" w:hAnsi="Times New Roman" w:cs="Times New Roman"/>
+          <w:color w:val="000000" w:themeColor="text1"/>
+          <w:sz w:val="28"/>
+          <w:szCs w:val="20"/>
+          <w:lang w:eastAsia="ru-RU"/>
+        </w:rPr>
+        <w:t>NET</w:t>
+      </w:r>
+      <w:r>
+        <w:rPr>
+          <w:rFonts w:ascii="Times New Roman" w:eastAsia="Times New Roman" w:hAnsi="Times New Roman" w:cs="Times New Roman"/>
+          <w:color w:val="000000" w:themeColor="text1"/>
+          <w:sz w:val="28"/>
+          <w:szCs w:val="20"/>
+          <w:lang w:val="ru-RU" w:eastAsia="ru-RU"/>
+        </w:rPr>
+        <w:t xml:space="preserve">, включая </w:t>
+      </w:r>
+      <w:r>
+        <w:rPr>
+          <w:rFonts w:ascii="Times New Roman" w:eastAsia="Times New Roman" w:hAnsi="Times New Roman" w:cs="Times New Roman"/>
+          <w:color w:val="000000" w:themeColor="text1"/>
+          <w:sz w:val="28"/>
+          <w:szCs w:val="20"/>
+          <w:lang w:val="ru-RU" w:eastAsia="ru-RU"/>
+        </w:rPr>
+        <w:t>их</w:t>
+      </w:r>
+      <w:r>
+        <w:rPr>
+          <w:rFonts w:ascii="Times New Roman" w:eastAsia="Times New Roman" w:hAnsi="Times New Roman" w:cs="Times New Roman"/>
+          <w:color w:val="000000" w:themeColor="text1"/>
+          <w:sz w:val="28"/>
+          <w:szCs w:val="20"/>
+          <w:lang w:val="ru-RU" w:eastAsia="ru-RU"/>
+        </w:rPr>
+        <w:t xml:space="preserve"> возможности </w:t>
+      </w:r>
+      <w:r>
+        <w:rPr>
+          <w:rFonts w:ascii="Times New Roman" w:eastAsia="Times New Roman" w:hAnsi="Times New Roman" w:cs="Times New Roman"/>
+          <w:color w:val="000000" w:themeColor="text1"/>
+          <w:sz w:val="28"/>
+          <w:szCs w:val="20"/>
+          <w:lang w:val="ru-RU" w:eastAsia="ru-RU"/>
+        </w:rPr>
+        <w:t xml:space="preserve">автоматической генерации </w:t>
+      </w:r>
+      <w:r>
+        <w:rPr>
+          <w:rFonts w:ascii="Times New Roman" w:eastAsia="Times New Roman" w:hAnsi="Times New Roman" w:cs="Times New Roman"/>
+          <w:color w:val="000000" w:themeColor="text1"/>
+          <w:sz w:val="28"/>
+          <w:szCs w:val="20"/>
+          <w:lang w:eastAsia="ru-RU"/>
+        </w:rPr>
+        <w:t>RDF</w:t>
+      </w:r>
+      <w:r>
+        <w:rPr>
+          <w:rFonts w:ascii="Times New Roman" w:eastAsia="Times New Roman" w:hAnsi="Times New Roman" w:cs="Times New Roman"/>
+          <w:color w:val="000000" w:themeColor="text1"/>
+          <w:sz w:val="28"/>
+          <w:szCs w:val="20"/>
+          <w:lang w:val="ru-RU" w:eastAsia="ru-RU"/>
+        </w:rPr>
+        <w:t xml:space="preserve"> </w:t>
+      </w:r>
+      <w:r>
+        <w:rPr>
+          <w:rFonts w:ascii="Times New Roman" w:eastAsia="Times New Roman" w:hAnsi="Times New Roman" w:cs="Times New Roman"/>
+          <w:color w:val="000000" w:themeColor="text1"/>
+          <w:sz w:val="28"/>
+          <w:szCs w:val="20"/>
+          <w:lang w:val="ru-RU" w:eastAsia="ru-RU"/>
+        </w:rPr>
+        <w:t>данных</w:t>
+      </w:r>
+      <w:r>
+        <w:rPr>
+          <w:rFonts w:ascii="Times New Roman" w:eastAsia="Times New Roman" w:hAnsi="Times New Roman" w:cs="Times New Roman"/>
+          <w:color w:val="000000" w:themeColor="text1"/>
+          <w:sz w:val="28"/>
+          <w:szCs w:val="20"/>
+          <w:lang w:val="ru-RU" w:eastAsia="ru-RU"/>
+        </w:rPr>
+        <w:t>.</w:t>
+      </w:r>
     </w:p>
     <w:p>
       <w:pPr>
@@ -4771,118 +4866,7 @@
           <w:szCs w:val="20"/>
           <w:lang w:val="ru-RU" w:eastAsia="ru-RU"/>
         </w:rPr>
-        <w:lastRenderedPageBreak/>
-        <w:t xml:space="preserve">Объектом исследования являются технологии Семантического Веба. Предмет исследований – </w:t>
-      </w:r>
-      <w:r>
-        <w:rPr>
-          <w:rFonts w:ascii="Times New Roman" w:eastAsia="Times New Roman" w:hAnsi="Times New Roman" w:cs="Times New Roman"/>
-          <w:color w:val="000000" w:themeColor="text1"/>
-          <w:sz w:val="28"/>
-          <w:szCs w:val="20"/>
-          <w:lang w:val="ru-RU" w:eastAsia="ru-RU"/>
-        </w:rPr>
-        <w:t xml:space="preserve">фреймворки для построения приложений на </w:t>
-      </w:r>
-      <w:r>
-        <w:rPr>
-          <w:rFonts w:ascii="Times New Roman" w:eastAsia="Times New Roman" w:hAnsi="Times New Roman" w:cs="Times New Roman"/>
-          <w:color w:val="000000" w:themeColor="text1"/>
-          <w:sz w:val="28"/>
-          <w:szCs w:val="20"/>
-          <w:lang w:val="ru-RU" w:eastAsia="ru-RU"/>
-        </w:rPr>
-        <w:t>.</w:t>
-      </w:r>
-      <w:r>
-        <w:rPr>
-          <w:rFonts w:ascii="Times New Roman" w:eastAsia="Times New Roman" w:hAnsi="Times New Roman" w:cs="Times New Roman"/>
-          <w:color w:val="000000" w:themeColor="text1"/>
-          <w:sz w:val="28"/>
-          <w:szCs w:val="20"/>
-          <w:lang w:eastAsia="ru-RU"/>
-        </w:rPr>
-        <w:t>NET</w:t>
-      </w:r>
-      <w:r>
-        <w:rPr>
-          <w:rFonts w:ascii="Times New Roman" w:eastAsia="Times New Roman" w:hAnsi="Times New Roman" w:cs="Times New Roman"/>
-          <w:color w:val="000000" w:themeColor="text1"/>
-          <w:sz w:val="28"/>
-          <w:szCs w:val="20"/>
-          <w:lang w:val="ru-RU" w:eastAsia="ru-RU"/>
-        </w:rPr>
-        <w:t xml:space="preserve">, включая </w:t>
-      </w:r>
-      <w:r>
-        <w:rPr>
-          <w:rFonts w:ascii="Times New Roman" w:eastAsia="Times New Roman" w:hAnsi="Times New Roman" w:cs="Times New Roman"/>
-          <w:color w:val="000000" w:themeColor="text1"/>
-          <w:sz w:val="28"/>
-          <w:szCs w:val="20"/>
-          <w:lang w:val="ru-RU" w:eastAsia="ru-RU"/>
-        </w:rPr>
-        <w:t>их</w:t>
-      </w:r>
-      <w:r>
-        <w:rPr>
-          <w:rFonts w:ascii="Times New Roman" w:eastAsia="Times New Roman" w:hAnsi="Times New Roman" w:cs="Times New Roman"/>
-          <w:color w:val="000000" w:themeColor="text1"/>
-          <w:sz w:val="28"/>
-          <w:szCs w:val="20"/>
-          <w:lang w:val="ru-RU" w:eastAsia="ru-RU"/>
-        </w:rPr>
-        <w:t xml:space="preserve"> возможности </w:t>
-      </w:r>
-      <w:r>
-        <w:rPr>
-          <w:rFonts w:ascii="Times New Roman" w:eastAsia="Times New Roman" w:hAnsi="Times New Roman" w:cs="Times New Roman"/>
-          <w:color w:val="000000" w:themeColor="text1"/>
-          <w:sz w:val="28"/>
-          <w:szCs w:val="20"/>
-          <w:lang w:val="ru-RU" w:eastAsia="ru-RU"/>
-        </w:rPr>
-        <w:t xml:space="preserve">автоматической генерации </w:t>
-      </w:r>
-      <w:r>
-        <w:rPr>
-          <w:rFonts w:ascii="Times New Roman" w:eastAsia="Times New Roman" w:hAnsi="Times New Roman" w:cs="Times New Roman"/>
-          <w:color w:val="000000" w:themeColor="text1"/>
-          <w:sz w:val="28"/>
-          <w:szCs w:val="20"/>
-          <w:lang w:eastAsia="ru-RU"/>
-        </w:rPr>
-        <w:t>RDF</w:t>
-      </w:r>
-      <w:r>
-        <w:rPr>
-          <w:rFonts w:ascii="Times New Roman" w:eastAsia="Times New Roman" w:hAnsi="Times New Roman" w:cs="Times New Roman"/>
-          <w:color w:val="000000" w:themeColor="text1"/>
-          <w:sz w:val="28"/>
-          <w:szCs w:val="20"/>
-          <w:lang w:val="ru-RU" w:eastAsia="ru-RU"/>
-        </w:rPr>
-        <w:t xml:space="preserve"> </w:t>
-      </w:r>
-      <w:r>
-        <w:rPr>
-          <w:rFonts w:ascii="Times New Roman" w:eastAsia="Times New Roman" w:hAnsi="Times New Roman" w:cs="Times New Roman"/>
-          <w:color w:val="000000" w:themeColor="text1"/>
-          <w:sz w:val="28"/>
-          <w:szCs w:val="20"/>
-          <w:lang w:val="ru-RU" w:eastAsia="ru-RU"/>
-        </w:rPr>
-        <w:t>данных</w:t>
-      </w:r>
-      <w:r>
-        <w:rPr>
-          <w:rFonts w:ascii="Times New Roman" w:eastAsia="Times New Roman" w:hAnsi="Times New Roman" w:cs="Times New Roman"/>
-          <w:color w:val="000000" w:themeColor="text1"/>
-          <w:sz w:val="28"/>
-          <w:szCs w:val="20"/>
-          <w:lang w:val="ru-RU" w:eastAsia="ru-RU"/>
-        </w:rPr>
-        <w:t>.</w:t>
+        <w:t>В качестве методов исследования использовались методы теоретического исследования, такие как изучение литературы, теоретический анализ, синтез, формализация, мысленное моделирование, сравнение.</w:t>
       </w:r>
     </w:p>
     <w:p>
@@ -4907,7 +4891,187 @@
           <w:szCs w:val="20"/>
           <w:lang w:val="ru-RU" w:eastAsia="ru-RU"/>
         </w:rPr>
-        <w:t>В качестве методов исследования использовались методы теоретического исследования, такие как изучение литературы, теоретический анализ, синтез, формализация, мысленное моделирование, сравнение.</w:t>
+        <w:t xml:space="preserve">Структурно работа состоит из введения, заключения и пяти глав. В первой главе производится анализ аналогичных программных продуктов. Вторая часть является теоретической. Она состоит из двух подглав: в первой рассматриваются основные понятия </w:t>
+      </w:r>
+      <w:r>
+        <w:rPr>
+          <w:rFonts w:ascii="Times New Roman" w:eastAsia="Times New Roman" w:hAnsi="Times New Roman" w:cs="Times New Roman"/>
+          <w:color w:val="000000" w:themeColor="text1"/>
+          <w:sz w:val="28"/>
+          <w:szCs w:val="20"/>
+          <w:lang w:eastAsia="ru-RU"/>
+        </w:rPr>
+        <w:t>C</w:t>
+      </w:r>
+      <w:r>
+        <w:rPr>
+          <w:rFonts w:ascii="Times New Roman" w:eastAsia="Times New Roman" w:hAnsi="Times New Roman" w:cs="Times New Roman"/>
+          <w:color w:val="000000" w:themeColor="text1"/>
+          <w:sz w:val="28"/>
+          <w:szCs w:val="20"/>
+          <w:lang w:val="ru-RU" w:eastAsia="ru-RU"/>
+        </w:rPr>
+        <w:t xml:space="preserve">емантического Веб, во второй – описание методологий разработки. </w:t>
+      </w:r>
+      <w:r>
+        <w:rPr>
+          <w:rFonts w:ascii="Times New Roman" w:eastAsia="Times New Roman" w:hAnsi="Times New Roman" w:cs="Times New Roman"/>
+          <w:color w:val="000000" w:themeColor="text1"/>
+          <w:sz w:val="28"/>
+          <w:szCs w:val="20"/>
+          <w:lang w:val="ru-RU" w:eastAsia="ru-RU"/>
+        </w:rPr>
+        <w:t xml:space="preserve">В третьей главе обосновывается актуальность разработки </w:t>
+      </w:r>
+      <w:r>
+        <w:rPr>
+          <w:rFonts w:ascii="Times New Roman" w:eastAsia="Times New Roman" w:hAnsi="Times New Roman" w:cs="Times New Roman"/>
+          <w:color w:val="000000" w:themeColor="text1"/>
+          <w:sz w:val="28"/>
+          <w:szCs w:val="20"/>
+          <w:lang w:val="ru-RU" w:eastAsia="ru-RU"/>
+        </w:rPr>
+        <w:t>фреймворк</w:t>
+      </w:r>
+      <w:r>
+        <w:rPr>
+          <w:rFonts w:ascii="Times New Roman" w:eastAsia="Times New Roman" w:hAnsi="Times New Roman" w:cs="Times New Roman"/>
+          <w:color w:val="000000" w:themeColor="text1"/>
+          <w:sz w:val="28"/>
+          <w:szCs w:val="20"/>
+          <w:lang w:val="ru-RU" w:eastAsia="ru-RU"/>
+        </w:rPr>
+        <w:t>а. Глава состоит из пяти подглав, среди которых описания текущего</w:t>
+      </w:r>
+      <w:r>
+        <w:rPr>
+          <w:rFonts w:ascii="Times New Roman" w:eastAsia="Times New Roman" w:hAnsi="Times New Roman" w:cs="Times New Roman"/>
+          <w:color w:val="000000" w:themeColor="text1"/>
+          <w:sz w:val="28"/>
+          <w:szCs w:val="20"/>
+          <w:lang w:val="ru-RU" w:eastAsia="ru-RU"/>
+        </w:rPr>
+        <w:t xml:space="preserve"> состояния </w:t>
+      </w:r>
+      <w:r>
+        <w:rPr>
+          <w:rFonts w:ascii="Times New Roman" w:eastAsia="Times New Roman" w:hAnsi="Times New Roman" w:cs="Times New Roman"/>
+          <w:color w:val="000000" w:themeColor="text1"/>
+          <w:sz w:val="28"/>
+          <w:szCs w:val="20"/>
+          <w:lang w:eastAsia="ru-RU"/>
+        </w:rPr>
+        <w:t>Web</w:t>
+      </w:r>
+      <w:r>
+        <w:rPr>
+          <w:rFonts w:ascii="Times New Roman" w:eastAsia="Times New Roman" w:hAnsi="Times New Roman" w:cs="Times New Roman"/>
+          <w:color w:val="000000" w:themeColor="text1"/>
+          <w:sz w:val="28"/>
+          <w:szCs w:val="20"/>
+          <w:lang w:val="ru-RU" w:eastAsia="ru-RU"/>
+        </w:rPr>
+        <w:t xml:space="preserve"> 2.0 </w:t>
+      </w:r>
+      <w:r>
+        <w:rPr>
+          <w:rFonts w:ascii="Times New Roman" w:eastAsia="Times New Roman" w:hAnsi="Times New Roman" w:cs="Times New Roman"/>
+          <w:color w:val="000000" w:themeColor="text1"/>
+          <w:sz w:val="28"/>
+          <w:szCs w:val="20"/>
+          <w:lang w:val="ru-RU" w:eastAsia="ru-RU"/>
+        </w:rPr>
+        <w:t xml:space="preserve">и </w:t>
+      </w:r>
+      <w:r>
+        <w:rPr>
+          <w:rFonts w:ascii="Times New Roman" w:eastAsia="Times New Roman" w:hAnsi="Times New Roman" w:cs="Times New Roman"/>
+          <w:color w:val="000000" w:themeColor="text1"/>
+          <w:sz w:val="28"/>
+          <w:szCs w:val="20"/>
+          <w:lang w:eastAsia="ru-RU"/>
+        </w:rPr>
+        <w:t>Web</w:t>
+      </w:r>
+      <w:r>
+        <w:rPr>
+          <w:rFonts w:ascii="Times New Roman" w:eastAsia="Times New Roman" w:hAnsi="Times New Roman" w:cs="Times New Roman"/>
+          <w:color w:val="000000" w:themeColor="text1"/>
+          <w:sz w:val="28"/>
+          <w:szCs w:val="20"/>
+          <w:lang w:val="ru-RU" w:eastAsia="ru-RU"/>
+        </w:rPr>
+        <w:t xml:space="preserve"> 3.0, </w:t>
+      </w:r>
+      <w:r>
+        <w:rPr>
+          <w:rFonts w:ascii="Times New Roman" w:eastAsia="Times New Roman" w:hAnsi="Times New Roman" w:cs="Times New Roman"/>
+          <w:color w:val="000000" w:themeColor="text1"/>
+          <w:sz w:val="28"/>
+          <w:szCs w:val="20"/>
+          <w:lang w:val="ru-RU" w:eastAsia="ru-RU"/>
+        </w:rPr>
+        <w:t xml:space="preserve">постановка проблемы развития </w:t>
+      </w:r>
+      <w:r>
+        <w:rPr>
+          <w:rFonts w:ascii="Times New Roman" w:eastAsia="Times New Roman" w:hAnsi="Times New Roman" w:cs="Times New Roman"/>
+          <w:color w:val="000000" w:themeColor="text1"/>
+          <w:sz w:val="28"/>
+          <w:szCs w:val="20"/>
+          <w:lang w:eastAsia="ru-RU"/>
+        </w:rPr>
+        <w:t>Web</w:t>
+      </w:r>
+      <w:r>
+        <w:rPr>
+          <w:rFonts w:ascii="Times New Roman" w:eastAsia="Times New Roman" w:hAnsi="Times New Roman" w:cs="Times New Roman"/>
+          <w:color w:val="000000" w:themeColor="text1"/>
+          <w:sz w:val="28"/>
+          <w:szCs w:val="20"/>
+          <w:lang w:val="ru-RU" w:eastAsia="ru-RU"/>
+        </w:rPr>
+        <w:t xml:space="preserve"> 3.0, описание путей ее решения и </w:t>
+      </w:r>
+      <w:r>
+        <w:rPr>
+          <w:rFonts w:ascii="Times New Roman" w:eastAsia="Times New Roman" w:hAnsi="Times New Roman" w:cs="Times New Roman"/>
+          <w:color w:val="000000" w:themeColor="text1"/>
+          <w:sz w:val="28"/>
+          <w:szCs w:val="20"/>
+          <w:lang w:val="ru-RU" w:eastAsia="ru-RU"/>
+        </w:rPr>
+        <w:t>постановка задачи для</w:t>
+      </w:r>
+      <w:r>
+        <w:rPr>
+          <w:rFonts w:ascii="Times New Roman" w:eastAsia="Times New Roman" w:hAnsi="Times New Roman" w:cs="Times New Roman"/>
+          <w:color w:val="000000" w:themeColor="text1"/>
+          <w:sz w:val="28"/>
+          <w:szCs w:val="20"/>
+          <w:lang w:val="ru-RU" w:eastAsia="ru-RU"/>
+        </w:rPr>
+        <w:t xml:space="preserve"> выбранного пути решения.</w:t>
+      </w:r>
+      <w:r>
+        <w:rPr>
+          <w:rFonts w:ascii="Times New Roman" w:eastAsia="Times New Roman" w:hAnsi="Times New Roman" w:cs="Times New Roman"/>
+          <w:color w:val="000000" w:themeColor="text1"/>
+          <w:sz w:val="28"/>
+          <w:szCs w:val="20"/>
+          <w:lang w:val="ru-RU" w:eastAsia="ru-RU"/>
+        </w:rPr>
+        <w:t xml:space="preserve"> В четвертой главе описан процесс разработки самого программного продукта. Глава состоит из девяти подглав, в которых описаны использованные программные средства, архитектура, модули Репозиторий, Валидатор, Контроллер и Семантический контроллер, объяснена реализация инверсии зависимостей, проанализирована производительность и разъяснен процесс тестирования. Последняя глава посвящена разработке </w:t>
+      </w:r>
+      <w:r>
+        <w:rPr>
+          <w:rFonts w:ascii="Times New Roman" w:eastAsia="Times New Roman" w:hAnsi="Times New Roman" w:cs="Times New Roman"/>
+          <w:color w:val="000000" w:themeColor="text1"/>
+          <w:sz w:val="28"/>
+          <w:szCs w:val="20"/>
+          <w:lang w:val="ru-RU" w:eastAsia="ru-RU"/>
+        </w:rPr>
+        <w:t>демонстрационного приложения и состоит из шести подглав, среди которых описания программных и языковых средств, архитектуры, логики, контроллеров, семантических сервисов и клиентской части.</w:t>
       </w:r>
     </w:p>
     <w:p>
@@ -4918,211 +5082,6 @@
         <w:textAlignment w:val="top"/>
         <w:rPr>
           <w:rFonts w:ascii="Times New Roman" w:eastAsia="Times New Roman" w:hAnsi="Times New Roman" w:cs="Times New Roman"/>
-          <w:color w:val="000000" w:themeColor="text1"/>
-          <w:sz w:val="28"/>
-          <w:szCs w:val="20"/>
-          <w:lang w:val="ru-RU" w:eastAsia="ru-RU"/>
-        </w:rPr>
-      </w:pPr>
-      <w:r>
-        <w:rPr>
-          <w:rFonts w:ascii="Times New Roman" w:eastAsia="Times New Roman" w:hAnsi="Times New Roman" w:cs="Times New Roman"/>
-          <w:color w:val="000000" w:themeColor="text1"/>
-          <w:sz w:val="28"/>
-          <w:szCs w:val="20"/>
-          <w:lang w:val="ru-RU" w:eastAsia="ru-RU"/>
-        </w:rPr>
-        <w:t xml:space="preserve">Структурно работа состоит из введения, заключения и пяти глав. В первой главе производится анализ аналогичных программных продуктов. Вторая часть является теоретической. Она состоит из двух подглав: в первой рассматриваются основные понятия </w:t>
-      </w:r>
-      <w:r>
-        <w:rPr>
-          <w:rFonts w:ascii="Times New Roman" w:eastAsia="Times New Roman" w:hAnsi="Times New Roman" w:cs="Times New Roman"/>
-          <w:color w:val="000000" w:themeColor="text1"/>
-          <w:sz w:val="28"/>
-          <w:szCs w:val="20"/>
-          <w:lang w:eastAsia="ru-RU"/>
-        </w:rPr>
-        <w:t>C</w:t>
-      </w:r>
-      <w:r>
-        <w:rPr>
-          <w:rFonts w:ascii="Times New Roman" w:eastAsia="Times New Roman" w:hAnsi="Times New Roman" w:cs="Times New Roman"/>
-          <w:color w:val="000000" w:themeColor="text1"/>
-          <w:sz w:val="28"/>
-          <w:szCs w:val="20"/>
-          <w:lang w:val="ru-RU" w:eastAsia="ru-RU"/>
-        </w:rPr>
-        <w:t xml:space="preserve">емантического Веб, во второй – описание методологий разработки. </w:t>
-      </w:r>
-      <w:r>
-        <w:rPr>
-          <w:rFonts w:ascii="Times New Roman" w:eastAsia="Times New Roman" w:hAnsi="Times New Roman" w:cs="Times New Roman"/>
-          <w:color w:val="000000" w:themeColor="text1"/>
-          <w:sz w:val="28"/>
-          <w:szCs w:val="20"/>
-          <w:lang w:val="ru-RU" w:eastAsia="ru-RU"/>
-        </w:rPr>
-        <w:t xml:space="preserve">В третьей главе обосновывается актуальность разработки </w:t>
-      </w:r>
-      <w:r>
-        <w:rPr>
-          <w:rFonts w:ascii="Times New Roman" w:eastAsia="Times New Roman" w:hAnsi="Times New Roman" w:cs="Times New Roman"/>
-          <w:color w:val="000000" w:themeColor="text1"/>
-          <w:sz w:val="28"/>
-          <w:szCs w:val="20"/>
-          <w:lang w:val="ru-RU" w:eastAsia="ru-RU"/>
-        </w:rPr>
-        <w:t>фреймворк</w:t>
-      </w:r>
-      <w:r>
-        <w:rPr>
-          <w:rFonts w:ascii="Times New Roman" w:eastAsia="Times New Roman" w:hAnsi="Times New Roman" w:cs="Times New Roman"/>
-          <w:color w:val="000000" w:themeColor="text1"/>
-          <w:sz w:val="28"/>
-          <w:szCs w:val="20"/>
-          <w:lang w:val="ru-RU" w:eastAsia="ru-RU"/>
-        </w:rPr>
-        <w:t>а. Глава состоит из пяти подглав, среди которых описания текущего</w:t>
-      </w:r>
-      <w:r>
-        <w:rPr>
-          <w:rFonts w:ascii="Times New Roman" w:eastAsia="Times New Roman" w:hAnsi="Times New Roman" w:cs="Times New Roman"/>
-          <w:color w:val="000000" w:themeColor="text1"/>
-          <w:sz w:val="28"/>
-          <w:szCs w:val="20"/>
-          <w:lang w:val="ru-RU" w:eastAsia="ru-RU"/>
-        </w:rPr>
-        <w:t xml:space="preserve"> состояния </w:t>
-      </w:r>
-      <w:r>
-        <w:rPr>
-          <w:rFonts w:ascii="Times New Roman" w:eastAsia="Times New Roman" w:hAnsi="Times New Roman" w:cs="Times New Roman"/>
-          <w:color w:val="000000" w:themeColor="text1"/>
-          <w:sz w:val="28"/>
-          <w:szCs w:val="20"/>
-          <w:lang w:eastAsia="ru-RU"/>
-        </w:rPr>
-        <w:t>Web</w:t>
-      </w:r>
-      <w:r>
-        <w:rPr>
-          <w:rFonts w:ascii="Times New Roman" w:eastAsia="Times New Roman" w:hAnsi="Times New Roman" w:cs="Times New Roman"/>
-          <w:color w:val="000000" w:themeColor="text1"/>
-          <w:sz w:val="28"/>
-          <w:szCs w:val="20"/>
-          <w:lang w:val="ru-RU" w:eastAsia="ru-RU"/>
-        </w:rPr>
-        <w:t xml:space="preserve"> 2.0 </w:t>
-      </w:r>
-      <w:r>
-        <w:rPr>
-          <w:rFonts w:ascii="Times New Roman" w:eastAsia="Times New Roman" w:hAnsi="Times New Roman" w:cs="Times New Roman"/>
-          <w:color w:val="000000" w:themeColor="text1"/>
-          <w:sz w:val="28"/>
-          <w:szCs w:val="20"/>
-          <w:lang w:val="ru-RU" w:eastAsia="ru-RU"/>
-        </w:rPr>
-        <w:t xml:space="preserve">и </w:t>
-      </w:r>
-      <w:r>
-        <w:rPr>
-          <w:rFonts w:ascii="Times New Roman" w:eastAsia="Times New Roman" w:hAnsi="Times New Roman" w:cs="Times New Roman"/>
-          <w:color w:val="000000" w:themeColor="text1"/>
-          <w:sz w:val="28"/>
-          <w:szCs w:val="20"/>
-          <w:lang w:eastAsia="ru-RU"/>
-        </w:rPr>
-        <w:t>Web</w:t>
-      </w:r>
-      <w:r>
-        <w:rPr>
-          <w:rFonts w:ascii="Times New Roman" w:eastAsia="Times New Roman" w:hAnsi="Times New Roman" w:cs="Times New Roman"/>
-          <w:color w:val="000000" w:themeColor="text1"/>
-          <w:sz w:val="28"/>
-          <w:szCs w:val="20"/>
-          <w:lang w:val="ru-RU" w:eastAsia="ru-RU"/>
-        </w:rPr>
-        <w:t xml:space="preserve"> 3.0, </w:t>
-      </w:r>
-      <w:r>
-        <w:rPr>
-          <w:rFonts w:ascii="Times New Roman" w:eastAsia="Times New Roman" w:hAnsi="Times New Roman" w:cs="Times New Roman"/>
-          <w:color w:val="000000" w:themeColor="text1"/>
-          <w:sz w:val="28"/>
-          <w:szCs w:val="20"/>
-          <w:lang w:val="ru-RU" w:eastAsia="ru-RU"/>
-        </w:rPr>
-        <w:t xml:space="preserve">постановка проблемы развития </w:t>
-      </w:r>
-      <w:r>
-        <w:rPr>
-          <w:rFonts w:ascii="Times New Roman" w:eastAsia="Times New Roman" w:hAnsi="Times New Roman" w:cs="Times New Roman"/>
-          <w:color w:val="000000" w:themeColor="text1"/>
-          <w:sz w:val="28"/>
-          <w:szCs w:val="20"/>
-          <w:lang w:eastAsia="ru-RU"/>
-        </w:rPr>
-        <w:t>Web</w:t>
-      </w:r>
-      <w:r>
-        <w:rPr>
-          <w:rFonts w:ascii="Times New Roman" w:eastAsia="Times New Roman" w:hAnsi="Times New Roman" w:cs="Times New Roman"/>
-          <w:color w:val="000000" w:themeColor="text1"/>
-          <w:sz w:val="28"/>
-          <w:szCs w:val="20"/>
-          <w:lang w:val="ru-RU" w:eastAsia="ru-RU"/>
-        </w:rPr>
-        <w:t xml:space="preserve"> 3.0, описание путей ее решения и </w:t>
-      </w:r>
-      <w:r>
-        <w:rPr>
-          <w:rFonts w:ascii="Times New Roman" w:eastAsia="Times New Roman" w:hAnsi="Times New Roman" w:cs="Times New Roman"/>
-          <w:color w:val="000000" w:themeColor="text1"/>
-          <w:sz w:val="28"/>
-          <w:szCs w:val="20"/>
-          <w:lang w:val="ru-RU" w:eastAsia="ru-RU"/>
-        </w:rPr>
-        <w:t>постановка задачи для</w:t>
-      </w:r>
-      <w:r>
-        <w:rPr>
-          <w:rFonts w:ascii="Times New Roman" w:eastAsia="Times New Roman" w:hAnsi="Times New Roman" w:cs="Times New Roman"/>
-          <w:color w:val="000000" w:themeColor="text1"/>
-          <w:sz w:val="28"/>
-          <w:szCs w:val="20"/>
-          <w:lang w:val="ru-RU" w:eastAsia="ru-RU"/>
-        </w:rPr>
-        <w:t xml:space="preserve"> выбранного пути решения.</w:t>
-      </w:r>
-      <w:r>
-        <w:rPr>
-          <w:rFonts w:ascii="Times New Roman" w:eastAsia="Times New Roman" w:hAnsi="Times New Roman" w:cs="Times New Roman"/>
-          <w:color w:val="000000" w:themeColor="text1"/>
-          <w:sz w:val="28"/>
-          <w:szCs w:val="20"/>
-          <w:lang w:val="ru-RU" w:eastAsia="ru-RU"/>
-        </w:rPr>
-        <w:t xml:space="preserve"> В четвертой главе описан процесс разработки самого программного продукта. Глава состоит из девяти подглав, в которых описаны использованные программные средства, архитектура, модули Репозиторий, Валидатор, Контроллер и Семантический контроллер, объяснена реализация инверсии зависимостей, проанализирована производительность и разъяснен процесс тестирования. Последняя глава посвящена разработке </w:t>
-      </w:r>
-      <w:r>
-        <w:rPr>
-          <w:rFonts w:ascii="Times New Roman" w:eastAsia="Times New Roman" w:hAnsi="Times New Roman" w:cs="Times New Roman"/>
-          <w:color w:val="000000" w:themeColor="text1"/>
-          <w:sz w:val="28"/>
-          <w:szCs w:val="20"/>
-          <w:lang w:val="ru-RU" w:eastAsia="ru-RU"/>
-        </w:rPr>
-        <w:t>демонстрационного приложения и состоит из шести подглав, среди которых описания программных и языковых средств, архитектуры, логики, контроллеров, семантических сервисов и клиентской части.</w:t>
-      </w:r>
-    </w:p>
-    <w:p>
-      <w:pPr>
-        <w:spacing w:after="0" w:line="360" w:lineRule="auto"/>
-        <w:ind w:firstLine="720"/>
-        <w:jc w:val="both"/>
-        <w:textAlignment w:val="top"/>
-        <w:rPr>
-          <w:rFonts w:ascii="Times New Roman" w:eastAsia="Times New Roman" w:hAnsi="Times New Roman" w:cs="Times New Roman"/>
           <w:color w:val="FF0000"/>
           <w:sz w:val="28"/>
           <w:szCs w:val="20"/>
@@ -5187,7 +5146,7 @@
       <w:pPr>
         <w:pStyle w:val="Heading1"/>
       </w:pPr>
-      <w:bookmarkStart w:id="2" w:name="_Toc452204874"/>
+      <w:bookmarkStart w:id="3" w:name="_Toc452294025"/>
       <w:r>
         <w:rPr>
           <w:caps w:val="0"/>
@@ -5195,7 +5154,7 @@
         <w:lastRenderedPageBreak/>
         <w:t>Аналогичные программные продукты</w:t>
       </w:r>
-      <w:bookmarkEnd w:id="2"/>
+      <w:bookmarkEnd w:id="3"/>
     </w:p>
     <w:p>
       <w:pPr>
@@ -9996,7 +9955,7 @@
       <w:pPr>
         <w:pStyle w:val="Heading1"/>
       </w:pPr>
-      <w:bookmarkStart w:id="3" w:name="_Toc452204875"/>
+      <w:bookmarkStart w:id="4" w:name="_Toc452294026"/>
       <w:r>
         <w:rPr>
           <w:caps w:val="0"/>
@@ -10004,7 +9963,7 @@
         <w:lastRenderedPageBreak/>
         <w:t>Теоретическая часть</w:t>
       </w:r>
-      <w:bookmarkEnd w:id="3"/>
+      <w:bookmarkEnd w:id="4"/>
     </w:p>
     <w:p>
       <w:pPr>
@@ -10023,7 +9982,7 @@
           <w:lang w:val="ru-RU"/>
         </w:rPr>
       </w:pPr>
-      <w:bookmarkStart w:id="4" w:name="_Toc452204876"/>
+      <w:bookmarkStart w:id="5" w:name="_Toc452294027"/>
       <w:r>
         <w:rPr>
           <w:rFonts w:ascii="Times New Roman" w:hAnsi="Times New Roman" w:cs="Times New Roman"/>
@@ -10054,7 +10013,7 @@
         </w:rPr>
         <w:t>Семантического Веба</w:t>
       </w:r>
-      <w:bookmarkEnd w:id="4"/>
+      <w:bookmarkEnd w:id="5"/>
     </w:p>
     <w:p>
       <w:pPr>
@@ -13461,7 +13420,7 @@
           <w:lang w:val="ru-RU"/>
         </w:rPr>
       </w:pPr>
-      <w:bookmarkStart w:id="5" w:name="_Toc452204877"/>
+      <w:bookmarkStart w:id="6" w:name="_Toc452294028"/>
       <w:r>
         <w:rPr>
           <w:rFonts w:ascii="Times New Roman" w:hAnsi="Times New Roman" w:cs="Times New Roman"/>
@@ -13492,7 +13451,7 @@
         </w:rPr>
         <w:t>методологий разработки</w:t>
       </w:r>
-      <w:bookmarkEnd w:id="5"/>
+      <w:bookmarkEnd w:id="6"/>
     </w:p>
     <w:p>
       <w:pPr>
@@ -16986,7 +16945,7 @@
       <w:pPr>
         <w:pStyle w:val="Heading1"/>
       </w:pPr>
-      <w:bookmarkStart w:id="6" w:name="_Toc452204878"/>
+      <w:bookmarkStart w:id="7" w:name="_Toc452294029"/>
       <w:r>
         <w:lastRenderedPageBreak/>
         <w:t>О</w:t>
@@ -16997,7 +16956,7 @@
         </w:rPr>
         <w:t>боснование актуальности разработки фреймворка</w:t>
       </w:r>
-      <w:bookmarkEnd w:id="6"/>
+      <w:bookmarkEnd w:id="7"/>
     </w:p>
     <w:p>
       <w:pPr>
@@ -17016,7 +16975,7 @@
           <w:lang w:val="ru-RU"/>
         </w:rPr>
       </w:pPr>
-      <w:bookmarkStart w:id="7" w:name="_Toc452204879"/>
+      <w:bookmarkStart w:id="8" w:name="_Toc452294030"/>
       <w:r>
         <w:rPr>
           <w:rFonts w:ascii="Times New Roman" w:hAnsi="Times New Roman" w:cs="Times New Roman"/>
@@ -17057,7 +17016,7 @@
         </w:rPr>
         <w:t>0</w:t>
       </w:r>
-      <w:bookmarkEnd w:id="7"/>
+      <w:bookmarkEnd w:id="8"/>
     </w:p>
     <w:p>
       <w:pPr>
@@ -19401,7 +19360,7 @@
           <w:lang w:val="ru-RU"/>
         </w:rPr>
       </w:pPr>
-      <w:bookmarkStart w:id="8" w:name="_Toc452204880"/>
+      <w:bookmarkStart w:id="9" w:name="_Toc452294031"/>
       <w:r>
         <w:rPr>
           <w:rFonts w:ascii="Times New Roman" w:hAnsi="Times New Roman" w:cs="Times New Roman"/>
@@ -19452,7 +19411,7 @@
         </w:rPr>
         <w:t>0</w:t>
       </w:r>
-      <w:bookmarkEnd w:id="8"/>
+      <w:bookmarkEnd w:id="9"/>
     </w:p>
     <w:p>
       <w:pPr>
@@ -19911,7 +19870,7 @@
           <w:lang w:val="ru-RU"/>
         </w:rPr>
       </w:pPr>
-      <w:bookmarkStart w:id="9" w:name="_Toc452204881"/>
+      <w:bookmarkStart w:id="10" w:name="_Toc452294032"/>
       <w:r>
         <w:rPr>
           <w:rFonts w:ascii="Times New Roman" w:hAnsi="Times New Roman" w:cs="Times New Roman"/>
@@ -19952,7 +19911,7 @@
         </w:rPr>
         <w:t>0</w:t>
       </w:r>
-      <w:bookmarkEnd w:id="9"/>
+      <w:bookmarkEnd w:id="10"/>
     </w:p>
     <w:p>
       <w:pPr>
@@ -20622,7 +20581,7 @@
           <w:lang w:val="ru-RU"/>
         </w:rPr>
       </w:pPr>
-      <w:bookmarkStart w:id="10" w:name="_Toc452204882"/>
+      <w:bookmarkStart w:id="11" w:name="_Toc452294033"/>
       <w:r>
         <w:rPr>
           <w:rFonts w:ascii="Times New Roman" w:hAnsi="Times New Roman" w:cs="Times New Roman"/>
@@ -20653,7 +20612,7 @@
         </w:rPr>
         <w:t xml:space="preserve"> 3.0</w:t>
       </w:r>
-      <w:bookmarkEnd w:id="10"/>
+      <w:bookmarkEnd w:id="11"/>
     </w:p>
     <w:p>
       <w:pPr>
@@ -21079,7 +21038,7 @@
           <w:lang w:val="ru-RU"/>
         </w:rPr>
       </w:pPr>
-      <w:bookmarkStart w:id="11" w:name="_Toc452204883"/>
+      <w:bookmarkStart w:id="12" w:name="_Toc452294034"/>
       <w:r>
         <w:rPr>
           <w:rFonts w:ascii="Times New Roman" w:hAnsi="Times New Roman" w:cs="Times New Roman"/>
@@ -21090,7 +21049,7 @@
         </w:rPr>
         <w:t>Выбранный путь решения</w:t>
       </w:r>
-      <w:bookmarkEnd w:id="11"/>
+      <w:bookmarkEnd w:id="12"/>
     </w:p>
     <w:p>
       <w:pPr>
@@ -22363,7 +22322,7 @@
           <w:lang w:val="en-US"/>
         </w:rPr>
       </w:pPr>
-      <w:bookmarkStart w:id="12" w:name="_Toc452204884"/>
+      <w:bookmarkStart w:id="13" w:name="_Toc452294035"/>
       <w:r>
         <w:lastRenderedPageBreak/>
         <w:t>Р</w:t>
@@ -22374,7 +22333,7 @@
         </w:rPr>
         <w:t>азработка библиотеки</w:t>
       </w:r>
-      <w:bookmarkEnd w:id="12"/>
+      <w:bookmarkEnd w:id="13"/>
     </w:p>
     <w:p>
       <w:pPr>
@@ -22393,7 +22352,7 @@
           <w:lang w:val="ru-RU"/>
         </w:rPr>
       </w:pPr>
-      <w:bookmarkStart w:id="13" w:name="_Toc452204885"/>
+      <w:bookmarkStart w:id="14" w:name="_Toc452294036"/>
       <w:r>
         <w:rPr>
           <w:rFonts w:ascii="Times New Roman" w:hAnsi="Times New Roman" w:cs="Times New Roman"/>
@@ -22414,7 +22373,7 @@
         </w:rPr>
         <w:t>рограммные и языковые средства</w:t>
       </w:r>
-      <w:bookmarkEnd w:id="13"/>
+      <w:bookmarkEnd w:id="14"/>
     </w:p>
     <w:p>
       <w:pPr>
@@ -24039,7 +23998,7 @@
           <w:lang w:val="ru-RU"/>
         </w:rPr>
       </w:pPr>
-      <w:bookmarkStart w:id="14" w:name="_Toc452204886"/>
+      <w:bookmarkStart w:id="15" w:name="_Toc452294037"/>
       <w:r>
         <w:rPr>
           <w:rFonts w:ascii="Times New Roman" w:hAnsi="Times New Roman" w:cs="Times New Roman"/>
@@ -24050,7 +24009,7 @@
         </w:rPr>
         <w:t>Описание архитектуры</w:t>
       </w:r>
-      <w:bookmarkEnd w:id="14"/>
+      <w:bookmarkEnd w:id="15"/>
     </w:p>
     <w:p>
       <w:pPr>
@@ -25243,7 +25202,7 @@
           <w:lang w:val="ru-RU"/>
         </w:rPr>
       </w:pPr>
-      <w:bookmarkStart w:id="15" w:name="_Toc452204887"/>
+      <w:bookmarkStart w:id="16" w:name="_Toc452294038"/>
       <w:r>
         <w:rPr>
           <w:rFonts w:ascii="Times New Roman" w:hAnsi="Times New Roman" w:cs="Times New Roman"/>
@@ -25254,7 +25213,7 @@
         </w:rPr>
         <w:t>Описание модуля Репозиторий</w:t>
       </w:r>
-      <w:bookmarkEnd w:id="15"/>
+      <w:bookmarkEnd w:id="16"/>
     </w:p>
     <w:p>
       <w:pPr>
@@ -26882,7 +26841,7 @@
           <w:lang w:val="ru-RU"/>
         </w:rPr>
       </w:pPr>
-      <w:bookmarkStart w:id="16" w:name="_Toc452204888"/>
+      <w:bookmarkStart w:id="17" w:name="_Toc452294039"/>
       <w:r>
         <w:rPr>
           <w:rFonts w:ascii="Times New Roman" w:hAnsi="Times New Roman" w:cs="Times New Roman"/>
@@ -26893,7 +26852,7 @@
         </w:rPr>
         <w:t>Описание модуля Валидатор</w:t>
       </w:r>
-      <w:bookmarkEnd w:id="16"/>
+      <w:bookmarkEnd w:id="17"/>
     </w:p>
     <w:p>
       <w:pPr>
@@ -27349,7 +27308,7 @@
           <w:lang w:val="ru-RU"/>
         </w:rPr>
       </w:pPr>
-      <w:bookmarkStart w:id="17" w:name="_Toc452204889"/>
+      <w:bookmarkStart w:id="18" w:name="_Toc452294040"/>
       <w:r>
         <w:rPr>
           <w:rFonts w:ascii="Times New Roman" w:hAnsi="Times New Roman" w:cs="Times New Roman"/>
@@ -27360,7 +27319,7 @@
         </w:rPr>
         <w:t>Описание модуля Контроллер</w:t>
       </w:r>
-      <w:bookmarkEnd w:id="17"/>
+      <w:bookmarkEnd w:id="18"/>
     </w:p>
     <w:p>
       <w:pPr>
@@ -28621,7 +28580,7 @@
           <w:lang w:val="ru-RU"/>
         </w:rPr>
       </w:pPr>
-      <w:bookmarkStart w:id="18" w:name="_Toc452204890"/>
+      <w:bookmarkStart w:id="19" w:name="_Toc452294041"/>
       <w:r>
         <w:rPr>
           <w:rFonts w:ascii="Times New Roman" w:hAnsi="Times New Roman" w:cs="Times New Roman"/>
@@ -28652,7 +28611,7 @@
         </w:rPr>
         <w:t>контроллер</w:t>
       </w:r>
-      <w:bookmarkEnd w:id="18"/>
+      <w:bookmarkEnd w:id="19"/>
     </w:p>
     <w:p>
       <w:pPr>
@@ -30122,7 +30081,7 @@
           <w:lang w:val="ru-RU"/>
         </w:rPr>
       </w:pPr>
-      <w:bookmarkStart w:id="19" w:name="_Toc452204891"/>
+      <w:bookmarkStart w:id="20" w:name="_Toc452294042"/>
       <w:r>
         <w:rPr>
           <w:rFonts w:ascii="Times New Roman" w:hAnsi="Times New Roman" w:cs="Times New Roman"/>
@@ -30133,7 +30092,7 @@
         </w:rPr>
         <w:t>Инверсия зависимостей в библиотеке</w:t>
       </w:r>
-      <w:bookmarkEnd w:id="19"/>
+      <w:bookmarkEnd w:id="20"/>
     </w:p>
     <w:p>
       <w:pPr>
@@ -30677,7 +30636,7 @@
           <w:lang w:val="ru-RU"/>
         </w:rPr>
       </w:pPr>
-      <w:bookmarkStart w:id="20" w:name="_Toc452204892"/>
+      <w:bookmarkStart w:id="21" w:name="_Toc452294043"/>
       <w:r>
         <w:rPr>
           <w:rFonts w:ascii="Times New Roman" w:hAnsi="Times New Roman" w:cs="Times New Roman"/>
@@ -30688,7 +30647,7 @@
         </w:rPr>
         <w:t>Производительность</w:t>
       </w:r>
-      <w:bookmarkEnd w:id="20"/>
+      <w:bookmarkEnd w:id="21"/>
     </w:p>
     <w:p>
       <w:pPr>
@@ -31925,7 +31884,7 @@
           <w:lang w:val="ru-RU"/>
         </w:rPr>
       </w:pPr>
-      <w:bookmarkStart w:id="21" w:name="_Toc452204893"/>
+      <w:bookmarkStart w:id="22" w:name="_Toc452294044"/>
       <w:r>
         <w:rPr>
           <w:rFonts w:ascii="Times New Roman" w:hAnsi="Times New Roman" w:cs="Times New Roman"/>
@@ -31936,7 +31895,7 @@
         </w:rPr>
         <w:t>Тестирование</w:t>
       </w:r>
-      <w:bookmarkEnd w:id="21"/>
+      <w:bookmarkEnd w:id="22"/>
     </w:p>
     <w:p>
       <w:pPr>
@@ -32283,9 +32242,9 @@
       <w:r>
         <w:rPr>
           <w:rFonts w:ascii="Times New Roman" w:eastAsia="Times New Roman" w:hAnsi="Times New Roman" w:cs="Times New Roman"/>
-          <w:sz w:val="28"/>
-          <w:szCs w:val="20"/>
-          <w:lang w:val="ru-RU" w:eastAsia="ru-RU"/>
+          <w:noProof/>
+          <w:sz w:val="28"/>
+          <w:szCs w:val="20"/>
         </w:rPr>
         <w:drawing>
           <wp:inline distT="0" distB="0" distL="0" distR="0" wp14:anchorId="44414895" wp14:editId="2E8A19DE">
@@ -32706,9 +32665,9 @@
       <w:r>
         <w:rPr>
           <w:rFonts w:ascii="Times New Roman" w:eastAsia="Times New Roman" w:hAnsi="Times New Roman" w:cs="Times New Roman"/>
-          <w:sz w:val="28"/>
-          <w:szCs w:val="20"/>
-          <w:lang w:val="ru-RU" w:eastAsia="ru-RU"/>
+          <w:noProof/>
+          <w:sz w:val="28"/>
+          <w:szCs w:val="20"/>
         </w:rPr>
         <w:drawing>
           <wp:inline distT="0" distB="0" distL="0" distR="0" wp14:anchorId="3F81EBC1" wp14:editId="36FE13EA">
@@ -33125,7 +33084,7 @@
       <w:pPr>
         <w:pStyle w:val="Heading1"/>
       </w:pPr>
-      <w:bookmarkStart w:id="22" w:name="_Toc452204894"/>
+      <w:bookmarkStart w:id="23" w:name="_Toc452294045"/>
       <w:r>
         <w:rPr>
           <w:caps w:val="0"/>
@@ -33137,12 +33096,9 @@
         <w:rPr>
           <w:caps w:val="0"/>
         </w:rPr>
-        <w:t>азработка тестового приложения(1</w:t>
-      </w:r>
-      <w:r>
-        <w:t>/10)</w:t>
-      </w:r>
-      <w:bookmarkEnd w:id="22"/>
+        <w:t>азработка тестового приложения</w:t>
+      </w:r>
+      <w:bookmarkEnd w:id="23"/>
     </w:p>
     <w:p>
       <w:pPr>
@@ -33247,7 +33203,7 @@
           <w:lang w:val="ru-RU"/>
         </w:rPr>
       </w:pPr>
-      <w:bookmarkStart w:id="23" w:name="_Toc452204895"/>
+      <w:bookmarkStart w:id="24" w:name="_Toc452294046"/>
       <w:r>
         <w:rPr>
           <w:rFonts w:ascii="Times New Roman" w:hAnsi="Times New Roman" w:cs="Times New Roman"/>
@@ -33258,7 +33214,7 @@
         </w:rPr>
         <w:t>Использованные программные и языковые средства</w:t>
       </w:r>
-      <w:bookmarkEnd w:id="23"/>
+      <w:bookmarkEnd w:id="24"/>
     </w:p>
     <w:p>
       <w:pPr>
@@ -34282,7 +34238,7 @@
           <w:lang w:val="ru-RU"/>
         </w:rPr>
       </w:pPr>
-      <w:bookmarkStart w:id="24" w:name="_Toc452204896"/>
+      <w:bookmarkStart w:id="25" w:name="_Toc452294047"/>
       <w:r>
         <w:rPr>
           <w:rFonts w:ascii="Times New Roman" w:hAnsi="Times New Roman" w:cs="Times New Roman"/>
@@ -34291,36 +34247,32 @@
           <w:szCs w:val="28"/>
           <w:lang w:val="ru-RU"/>
         </w:rPr>
-        <w:t>Описание архитектуры (0</w:t>
-      </w:r>
-      <w:r>
-        <w:rPr>
-          <w:rFonts w:ascii="Times New Roman" w:hAnsi="Times New Roman" w:cs="Times New Roman"/>
-          <w:color w:val="auto"/>
-          <w:sz w:val="28"/>
-          <w:szCs w:val="28"/>
-          <w:lang w:val="ru-RU"/>
-        </w:rPr>
-        <w:t>/</w:t>
-      </w:r>
-      <w:r>
-        <w:rPr>
-          <w:rFonts w:ascii="Times New Roman" w:hAnsi="Times New Roman" w:cs="Times New Roman"/>
-          <w:color w:val="auto"/>
-          <w:sz w:val="28"/>
-          <w:szCs w:val="28"/>
-          <w:lang w:val="ru-RU"/>
-        </w:rPr>
-        <w:t>1)</w:t>
-      </w:r>
-      <w:bookmarkEnd w:id="24"/>
-    </w:p>
-    <w:p>
-      <w:pPr>
-        <w:rPr>
-          <w:lang w:val="ru-RU"/>
-        </w:rPr>
-      </w:pPr>
+        <w:t>Описание архитектуры</w:t>
+      </w:r>
+      <w:bookmarkEnd w:id="25"/>
+    </w:p>
+    <w:p>
+      <w:pPr>
+        <w:spacing w:after="0" w:line="360" w:lineRule="auto"/>
+        <w:ind w:firstLine="720"/>
+        <w:jc w:val="both"/>
+        <w:textAlignment w:val="top"/>
+        <w:rPr>
+          <w:rFonts w:ascii="Times New Roman" w:eastAsia="Times New Roman" w:hAnsi="Times New Roman" w:cs="Times New Roman"/>
+          <w:sz w:val="28"/>
+          <w:szCs w:val="20"/>
+          <w:lang w:val="ru-RU" w:eastAsia="ru-RU"/>
+        </w:rPr>
+      </w:pPr>
+      <w:r>
+        <w:rPr>
+          <w:rFonts w:ascii="Times New Roman" w:eastAsia="Times New Roman" w:hAnsi="Times New Roman" w:cs="Times New Roman"/>
+          <w:sz w:val="28"/>
+          <w:szCs w:val="20"/>
+          <w:lang w:val="ru-RU" w:eastAsia="ru-RU"/>
+        </w:rPr>
+        <w:t>Раздел находится в разработке</w:t>
+      </w:r>
     </w:p>
     <w:p>
       <w:pPr>
@@ -34339,7 +34291,7 @@
           <w:lang w:val="ru-RU"/>
         </w:rPr>
       </w:pPr>
-      <w:bookmarkStart w:id="25" w:name="_Toc452204897"/>
+      <w:bookmarkStart w:id="26" w:name="_Toc452294048"/>
       <w:r>
         <w:rPr>
           <w:rFonts w:ascii="Times New Roman" w:hAnsi="Times New Roman" w:cs="Times New Roman"/>
@@ -34350,44 +34302,27 @@
         </w:rPr>
         <w:t>Описание логики</w:t>
       </w:r>
-      <w:r>
-        <w:rPr>
-          <w:rFonts w:ascii="Times New Roman" w:hAnsi="Times New Roman" w:cs="Times New Roman"/>
-          <w:color w:val="auto"/>
-          <w:sz w:val="28"/>
-          <w:szCs w:val="28"/>
-          <w:lang w:val="ru-RU"/>
-        </w:rPr>
-        <w:t xml:space="preserve"> (0</w:t>
-      </w:r>
-      <w:r>
-        <w:rPr>
-          <w:rFonts w:ascii="Times New Roman" w:hAnsi="Times New Roman" w:cs="Times New Roman"/>
-          <w:color w:val="auto"/>
-          <w:sz w:val="28"/>
-          <w:szCs w:val="28"/>
-          <w:lang w:val="ru-RU"/>
-        </w:rPr>
-        <w:t>/</w:t>
-      </w:r>
-      <w:r>
-        <w:rPr>
-          <w:rFonts w:ascii="Times New Roman" w:hAnsi="Times New Roman" w:cs="Times New Roman"/>
-          <w:color w:val="auto"/>
-          <w:sz w:val="28"/>
-          <w:szCs w:val="28"/>
-          <w:lang w:val="ru-RU"/>
-        </w:rPr>
-        <w:t>2)</w:t>
-      </w:r>
-      <w:bookmarkEnd w:id="25"/>
-    </w:p>
-    <w:p>
-      <w:pPr>
-        <w:rPr>
-          <w:lang w:val="ru-RU"/>
-        </w:rPr>
-      </w:pPr>
+      <w:bookmarkEnd w:id="26"/>
+    </w:p>
+    <w:p>
+      <w:pPr>
+        <w:spacing w:after="0" w:line="360" w:lineRule="auto"/>
+        <w:ind w:firstLine="720"/>
+        <w:jc w:val="both"/>
+        <w:textAlignment w:val="top"/>
+        <w:rPr>
+          <w:lang w:val="ru-RU"/>
+        </w:rPr>
+      </w:pPr>
+      <w:r>
+        <w:rPr>
+          <w:rFonts w:ascii="Times New Roman" w:eastAsia="Times New Roman" w:hAnsi="Times New Roman" w:cs="Times New Roman"/>
+          <w:sz w:val="28"/>
+          <w:szCs w:val="20"/>
+          <w:lang w:val="ru-RU" w:eastAsia="ru-RU"/>
+        </w:rPr>
+        <w:t>Раздел находится в разработке</w:t>
+      </w:r>
     </w:p>
     <w:p>
       <w:pPr>
@@ -34406,7 +34341,7 @@
           <w:lang w:val="ru-RU"/>
         </w:rPr>
       </w:pPr>
-      <w:bookmarkStart w:id="26" w:name="_Toc452204898"/>
+      <w:bookmarkStart w:id="27" w:name="_Toc452294049"/>
       <w:r>
         <w:rPr>
           <w:rFonts w:ascii="Times New Roman" w:hAnsi="Times New Roman" w:cs="Times New Roman"/>
@@ -34415,36 +34350,32 @@
           <w:szCs w:val="28"/>
           <w:lang w:val="ru-RU"/>
         </w:rPr>
-        <w:t>Описание контроллеров (0/</w:t>
-      </w:r>
-      <w:r>
-        <w:rPr>
-          <w:rFonts w:ascii="Times New Roman" w:hAnsi="Times New Roman" w:cs="Times New Roman"/>
-          <w:color w:val="auto"/>
-          <w:sz w:val="28"/>
-          <w:szCs w:val="28"/>
-          <w:lang w:val="ru-RU"/>
-        </w:rPr>
-        <w:t>2</w:t>
-      </w:r>
-      <w:r>
-        <w:rPr>
-          <w:rFonts w:ascii="Times New Roman" w:hAnsi="Times New Roman" w:cs="Times New Roman"/>
-          <w:color w:val="auto"/>
-          <w:sz w:val="28"/>
-          <w:szCs w:val="28"/>
-          <w:lang w:val="ru-RU"/>
-        </w:rPr>
-        <w:t>)</w:t>
-      </w:r>
-      <w:bookmarkEnd w:id="26"/>
-    </w:p>
-    <w:p>
-      <w:pPr>
-        <w:rPr>
-          <w:lang w:val="ru-RU"/>
-        </w:rPr>
-      </w:pPr>
+        <w:t>Описание контроллеров</w:t>
+      </w:r>
+      <w:bookmarkEnd w:id="27"/>
+    </w:p>
+    <w:p>
+      <w:pPr>
+        <w:spacing w:after="0" w:line="360" w:lineRule="auto"/>
+        <w:ind w:firstLine="720"/>
+        <w:jc w:val="both"/>
+        <w:textAlignment w:val="top"/>
+        <w:rPr>
+          <w:rFonts w:ascii="Times New Roman" w:eastAsia="Times New Roman" w:hAnsi="Times New Roman" w:cs="Times New Roman"/>
+          <w:sz w:val="28"/>
+          <w:szCs w:val="20"/>
+          <w:lang w:val="ru-RU" w:eastAsia="ru-RU"/>
+        </w:rPr>
+      </w:pPr>
+      <w:r>
+        <w:rPr>
+          <w:rFonts w:ascii="Times New Roman" w:eastAsia="Times New Roman" w:hAnsi="Times New Roman" w:cs="Times New Roman"/>
+          <w:sz w:val="28"/>
+          <w:szCs w:val="20"/>
+          <w:lang w:val="ru-RU" w:eastAsia="ru-RU"/>
+        </w:rPr>
+        <w:t>Раздел находится в разработке</w:t>
+      </w:r>
     </w:p>
     <w:p>
       <w:pPr>
@@ -34463,7 +34394,7 @@
           <w:lang w:val="ru-RU"/>
         </w:rPr>
       </w:pPr>
-      <w:bookmarkStart w:id="27" w:name="_Toc452204899"/>
+      <w:bookmarkStart w:id="28" w:name="_Toc452294050"/>
       <w:r>
         <w:rPr>
           <w:rFonts w:ascii="Times New Roman" w:hAnsi="Times New Roman" w:cs="Times New Roman"/>
@@ -34472,36 +34403,32 @@
           <w:szCs w:val="28"/>
           <w:lang w:val="ru-RU"/>
         </w:rPr>
-        <w:t>Описание семантических сервисов (0/</w:t>
-      </w:r>
-      <w:r>
-        <w:rPr>
-          <w:rFonts w:ascii="Times New Roman" w:hAnsi="Times New Roman" w:cs="Times New Roman"/>
-          <w:color w:val="auto"/>
-          <w:sz w:val="28"/>
-          <w:szCs w:val="28"/>
-          <w:lang w:val="ru-RU"/>
-        </w:rPr>
-        <w:t>2</w:t>
-      </w:r>
-      <w:r>
-        <w:rPr>
-          <w:rFonts w:ascii="Times New Roman" w:hAnsi="Times New Roman" w:cs="Times New Roman"/>
-          <w:color w:val="auto"/>
-          <w:sz w:val="28"/>
-          <w:szCs w:val="28"/>
-          <w:lang w:val="ru-RU"/>
-        </w:rPr>
-        <w:t>)</w:t>
-      </w:r>
-      <w:bookmarkEnd w:id="27"/>
-    </w:p>
-    <w:p>
-      <w:pPr>
-        <w:rPr>
-          <w:lang w:val="ru-RU"/>
-        </w:rPr>
-      </w:pPr>
+        <w:t>Описание семантических сервисов</w:t>
+      </w:r>
+      <w:bookmarkEnd w:id="28"/>
+    </w:p>
+    <w:p>
+      <w:pPr>
+        <w:spacing w:after="0" w:line="360" w:lineRule="auto"/>
+        <w:ind w:firstLine="720"/>
+        <w:jc w:val="both"/>
+        <w:textAlignment w:val="top"/>
+        <w:rPr>
+          <w:rFonts w:ascii="Times New Roman" w:eastAsia="Times New Roman" w:hAnsi="Times New Roman" w:cs="Times New Roman"/>
+          <w:sz w:val="28"/>
+          <w:szCs w:val="20"/>
+          <w:lang w:val="ru-RU" w:eastAsia="ru-RU"/>
+        </w:rPr>
+      </w:pPr>
+      <w:r>
+        <w:rPr>
+          <w:rFonts w:ascii="Times New Roman" w:eastAsia="Times New Roman" w:hAnsi="Times New Roman" w:cs="Times New Roman"/>
+          <w:sz w:val="28"/>
+          <w:szCs w:val="20"/>
+          <w:lang w:val="ru-RU" w:eastAsia="ru-RU"/>
+        </w:rPr>
+        <w:t>Раздел находится в разработке</w:t>
+      </w:r>
     </w:p>
     <w:p>
       <w:pPr>
@@ -34520,7 +34447,7 @@
           <w:lang w:val="ru-RU"/>
         </w:rPr>
       </w:pPr>
-      <w:bookmarkStart w:id="28" w:name="_Toc452204900"/>
+      <w:bookmarkStart w:id="29" w:name="_Toc452294051"/>
       <w:r>
         <w:rPr>
           <w:rFonts w:ascii="Times New Roman" w:hAnsi="Times New Roman" w:cs="Times New Roman"/>
@@ -34551,45 +34478,30 @@
         </w:rPr>
         <w:t xml:space="preserve"> приложения</w:t>
       </w:r>
-      <w:r>
-        <w:rPr>
-          <w:rFonts w:ascii="Times New Roman" w:hAnsi="Times New Roman" w:cs="Times New Roman"/>
-          <w:color w:val="auto"/>
-          <w:sz w:val="28"/>
-          <w:szCs w:val="28"/>
-          <w:lang w:val="ru-RU"/>
-        </w:rPr>
-        <w:t xml:space="preserve"> (0/</w:t>
-      </w:r>
-      <w:r>
-        <w:rPr>
-          <w:rFonts w:ascii="Times New Roman" w:hAnsi="Times New Roman" w:cs="Times New Roman"/>
-          <w:color w:val="auto"/>
-          <w:sz w:val="28"/>
-          <w:szCs w:val="28"/>
-          <w:lang w:val="ru-RU"/>
-        </w:rPr>
-        <w:t>2</w:t>
-      </w:r>
-      <w:r>
-        <w:rPr>
-          <w:rFonts w:ascii="Times New Roman" w:hAnsi="Times New Roman" w:cs="Times New Roman"/>
-          <w:color w:val="auto"/>
-          <w:sz w:val="28"/>
-          <w:szCs w:val="28"/>
-          <w:lang w:val="ru-RU"/>
-        </w:rPr>
-        <w:t>)</w:t>
-      </w:r>
-      <w:bookmarkEnd w:id="28"/>
-    </w:p>
-    <w:p>
-      <w:pPr>
-        <w:pStyle w:val="BodyText"/>
-        <w:rPr>
-          <w:lang w:val="ru-RU" w:eastAsia="ru-RU"/>
-        </w:rPr>
-      </w:pPr>
+      <w:bookmarkEnd w:id="29"/>
+    </w:p>
+    <w:p>
+      <w:pPr>
+        <w:spacing w:after="0" w:line="360" w:lineRule="auto"/>
+        <w:ind w:firstLine="720"/>
+        <w:jc w:val="both"/>
+        <w:textAlignment w:val="top"/>
+        <w:rPr>
+          <w:rFonts w:ascii="Times New Roman" w:eastAsia="Times New Roman" w:hAnsi="Times New Roman" w:cs="Times New Roman"/>
+          <w:sz w:val="28"/>
+          <w:szCs w:val="20"/>
+          <w:lang w:val="ru-RU" w:eastAsia="ru-RU"/>
+        </w:rPr>
+      </w:pPr>
+      <w:r>
+        <w:rPr>
+          <w:rFonts w:ascii="Times New Roman" w:eastAsia="Times New Roman" w:hAnsi="Times New Roman" w:cs="Times New Roman"/>
+          <w:sz w:val="28"/>
+          <w:szCs w:val="20"/>
+          <w:lang w:val="ru-RU" w:eastAsia="ru-RU"/>
+        </w:rPr>
+        <w:t>Раздел находится в разработке</w:t>
+      </w:r>
     </w:p>
     <w:p>
       <w:pPr>
@@ -34621,12 +34533,12 @@
         </w:numPr>
         <w:jc w:val="center"/>
       </w:pPr>
-      <w:bookmarkStart w:id="29" w:name="_Toc452204901"/>
+      <w:bookmarkStart w:id="30" w:name="_Toc452294052"/>
       <w:r>
         <w:lastRenderedPageBreak/>
         <w:t>Заключение</w:t>
       </w:r>
-      <w:bookmarkEnd w:id="29"/>
+      <w:bookmarkEnd w:id="30"/>
     </w:p>
     <w:p>
       <w:pPr>
@@ -34695,16 +34607,7 @@
           <w:color w:val="0D0D0D" w:themeColor="text1" w:themeTint="F2"/>
           <w:lang w:val="ru-RU"/>
         </w:rPr>
-        <w:t>тес</w:t>
-      </w:r>
-      <w:bookmarkStart w:id="30" w:name="_GoBack"/>
-      <w:bookmarkEnd w:id="30"/>
-      <w:r>
-        <w:rPr>
-          <w:color w:val="0D0D0D" w:themeColor="text1" w:themeTint="F2"/>
-          <w:lang w:val="ru-RU"/>
-        </w:rPr>
-        <w:t xml:space="preserve">тирован и оптимизирован фреймворк для автоматической генерации семантических данных в формате </w:t>
+        <w:t xml:space="preserve">тестирован и оптимизирован фреймворк для автоматической генерации семантических данных в формате </w:t>
       </w:r>
       <w:r>
         <w:rPr>
@@ -35870,7 +35773,7 @@
         </w:numPr>
         <w:jc w:val="center"/>
       </w:pPr>
-      <w:bookmarkStart w:id="31" w:name="_Toc452204902"/>
+      <w:bookmarkStart w:id="31" w:name="_Toc452294053"/>
       <w:r>
         <w:lastRenderedPageBreak/>
         <w:t>Список использованных источников</w:t>
@@ -40271,7 +40174,7 @@
           <w:rPr>
             <w:noProof/>
           </w:rPr>
-          <w:t>58</w:t>
+          <w:t>8</w:t>
         </w:r>
         <w:r>
           <w:rPr>
@@ -42181,7 +42084,7 @@
 </file>
 
 <file path=customXml/itemProps1.xml><?xml version="1.0" encoding="utf-8"?>
-<ds:datastoreItem xmlns:ds="http://schemas.openxmlformats.org/officeDocument/2006/customXml" ds:itemID="{44398A41-D025-4CE0-BDBA-195F98063457}">
+<ds:datastoreItem xmlns:ds="http://schemas.openxmlformats.org/officeDocument/2006/customXml" ds:itemID="{C39F9B72-4E08-4719-A71C-4DAE8907E7CA}">
   <ds:schemaRefs>
     <ds:schemaRef ds:uri="http://schemas.openxmlformats.org/officeDocument/2006/bibliography"/>
   </ds:schemaRefs>

</xml_diff>

<commit_message>
Some fixes in documentation and example application
</commit_message>
<xml_diff>
--- a/Documentations/Диплом.docx
+++ b/Documentations/Диплом.docx
@@ -726,13 +726,15 @@
         </w:numPr>
         <w:jc w:val="center"/>
       </w:pPr>
-      <w:bookmarkStart w:id="0" w:name="_Toc452294023"/>
+      <w:bookmarkStart w:id="0" w:name="_Toc452455239"/>
       <w:r>
         <w:lastRenderedPageBreak/>
         <w:t>Содержание</w:t>
       </w:r>
       <w:bookmarkEnd w:id="0"/>
     </w:p>
+    <w:bookmarkStart w:id="1" w:name="_GoBack"/>
+    <w:bookmarkEnd w:id="1"/>
     <w:p>
       <w:pPr>
         <w:pStyle w:val="TOC1"/>
@@ -763,7 +765,7 @@
         </w:rPr>
         <w:fldChar w:fldCharType="separate"/>
       </w:r>
-      <w:hyperlink w:anchor="_Toc452294023" w:history="1">
+      <w:hyperlink w:anchor="_Toc452455239" w:history="1">
         <w:r>
           <w:rPr>
             <w:rStyle w:val="Hyperlink"/>
@@ -790,7 +792,7 @@
             <w:noProof/>
             <w:webHidden/>
           </w:rPr>
-          <w:instrText xml:space="preserve"> PAGEREF _Toc452294023 \h </w:instrText>
+          <w:instrText xml:space="preserve"> PAGEREF _Toc452455239 \h </w:instrText>
         </w:r>
         <w:r>
           <w:rPr>
@@ -833,7 +835,7 @@
           <w:sz w:val="22"/>
         </w:rPr>
       </w:pPr>
-      <w:hyperlink w:anchor="_Toc452294024" w:history="1">
+      <w:hyperlink w:anchor="_Toc452455240" w:history="1">
         <w:r>
           <w:rPr>
             <w:rStyle w:val="Hyperlink"/>
@@ -860,7 +862,7 @@
             <w:noProof/>
             <w:webHidden/>
           </w:rPr>
-          <w:instrText xml:space="preserve"> PAGEREF _Toc452294024 \h </w:instrText>
+          <w:instrText xml:space="preserve"> PAGEREF _Toc452455240 \h </w:instrText>
         </w:r>
         <w:r>
           <w:rPr>
@@ -904,7 +906,7 @@
           <w:sz w:val="22"/>
         </w:rPr>
       </w:pPr>
-      <w:hyperlink w:anchor="_Toc452294025" w:history="1">
+      <w:hyperlink w:anchor="_Toc452455241" w:history="1">
         <w:r>
           <w:rPr>
             <w:rStyle w:val="Hyperlink"/>
@@ -946,7 +948,7 @@
             <w:noProof/>
             <w:webHidden/>
           </w:rPr>
-          <w:instrText xml:space="preserve"> PAGEREF _Toc452294025 \h </w:instrText>
+          <w:instrText xml:space="preserve"> PAGEREF _Toc452455241 \h </w:instrText>
         </w:r>
         <w:r>
           <w:rPr>
@@ -990,7 +992,7 @@
           <w:sz w:val="22"/>
         </w:rPr>
       </w:pPr>
-      <w:hyperlink w:anchor="_Toc452294026" w:history="1">
+      <w:hyperlink w:anchor="_Toc452455242" w:history="1">
         <w:r>
           <w:rPr>
             <w:rStyle w:val="Hyperlink"/>
@@ -1032,7 +1034,7 @@
             <w:noProof/>
             <w:webHidden/>
           </w:rPr>
-          <w:instrText xml:space="preserve"> PAGEREF _Toc452294026 \h </w:instrText>
+          <w:instrText xml:space="preserve"> PAGEREF _Toc452455242 \h </w:instrText>
         </w:r>
         <w:r>
           <w:rPr>
@@ -1076,7 +1078,7 @@
           <w:sz w:val="22"/>
         </w:rPr>
       </w:pPr>
-      <w:hyperlink w:anchor="_Toc452294027" w:history="1">
+      <w:hyperlink w:anchor="_Toc452455243" w:history="1">
         <w:r>
           <w:rPr>
             <w:rStyle w:val="Hyperlink"/>
@@ -1122,7 +1124,7 @@
             <w:noProof/>
             <w:webHidden/>
           </w:rPr>
-          <w:instrText xml:space="preserve"> PAGEREF _Toc452294027 \h </w:instrText>
+          <w:instrText xml:space="preserve"> PAGEREF _Toc452455243 \h </w:instrText>
         </w:r>
         <w:r>
           <w:rPr>
@@ -1166,7 +1168,7 @@
           <w:sz w:val="22"/>
         </w:rPr>
       </w:pPr>
-      <w:hyperlink w:anchor="_Toc452294028" w:history="1">
+      <w:hyperlink w:anchor="_Toc452455244" w:history="1">
         <w:r>
           <w:rPr>
             <w:rStyle w:val="Hyperlink"/>
@@ -1212,7 +1214,7 @@
             <w:noProof/>
             <w:webHidden/>
           </w:rPr>
-          <w:instrText xml:space="preserve"> PAGEREF _Toc452294028 \h </w:instrText>
+          <w:instrText xml:space="preserve"> PAGEREF _Toc452455244 \h </w:instrText>
         </w:r>
         <w:r>
           <w:rPr>
@@ -1256,7 +1258,7 @@
           <w:sz w:val="22"/>
         </w:rPr>
       </w:pPr>
-      <w:hyperlink w:anchor="_Toc452294029" w:history="1">
+      <w:hyperlink w:anchor="_Toc452455245" w:history="1">
         <w:r>
           <w:rPr>
             <w:rStyle w:val="Hyperlink"/>
@@ -1298,7 +1300,7 @@
             <w:noProof/>
             <w:webHidden/>
           </w:rPr>
-          <w:instrText xml:space="preserve"> PAGEREF _Toc452294029 \h </w:instrText>
+          <w:instrText xml:space="preserve"> PAGEREF _Toc452455245 \h </w:instrText>
         </w:r>
         <w:r>
           <w:rPr>
@@ -1342,7 +1344,7 @@
           <w:sz w:val="22"/>
         </w:rPr>
       </w:pPr>
-      <w:hyperlink w:anchor="_Toc452294030" w:history="1">
+      <w:hyperlink w:anchor="_Toc452455246" w:history="1">
         <w:r>
           <w:rPr>
             <w:rStyle w:val="Hyperlink"/>
@@ -1388,7 +1390,7 @@
             <w:noProof/>
             <w:webHidden/>
           </w:rPr>
-          <w:instrText xml:space="preserve"> PAGEREF _Toc452294030 \h </w:instrText>
+          <w:instrText xml:space="preserve"> PAGEREF _Toc452455246 \h </w:instrText>
         </w:r>
         <w:r>
           <w:rPr>
@@ -1432,7 +1434,7 @@
           <w:sz w:val="22"/>
         </w:rPr>
       </w:pPr>
-      <w:hyperlink w:anchor="_Toc452294031" w:history="1">
+      <w:hyperlink w:anchor="_Toc452455247" w:history="1">
         <w:r>
           <w:rPr>
             <w:rStyle w:val="Hyperlink"/>
@@ -1478,7 +1480,7 @@
             <w:noProof/>
             <w:webHidden/>
           </w:rPr>
-          <w:instrText xml:space="preserve"> PAGEREF _Toc452294031 \h </w:instrText>
+          <w:instrText xml:space="preserve"> PAGEREF _Toc452455247 \h </w:instrText>
         </w:r>
         <w:r>
           <w:rPr>
@@ -1522,7 +1524,7 @@
           <w:sz w:val="22"/>
         </w:rPr>
       </w:pPr>
-      <w:hyperlink w:anchor="_Toc452294032" w:history="1">
+      <w:hyperlink w:anchor="_Toc452455248" w:history="1">
         <w:r>
           <w:rPr>
             <w:rStyle w:val="Hyperlink"/>
@@ -1568,7 +1570,7 @@
             <w:noProof/>
             <w:webHidden/>
           </w:rPr>
-          <w:instrText xml:space="preserve"> PAGEREF _Toc452294032 \h </w:instrText>
+          <w:instrText xml:space="preserve"> PAGEREF _Toc452455248 \h </w:instrText>
         </w:r>
         <w:r>
           <w:rPr>
@@ -1612,7 +1614,7 @@
           <w:sz w:val="22"/>
         </w:rPr>
       </w:pPr>
-      <w:hyperlink w:anchor="_Toc452294033" w:history="1">
+      <w:hyperlink w:anchor="_Toc452455249" w:history="1">
         <w:r>
           <w:rPr>
             <w:rStyle w:val="Hyperlink"/>
@@ -1658,7 +1660,7 @@
             <w:noProof/>
             <w:webHidden/>
           </w:rPr>
-          <w:instrText xml:space="preserve"> PAGEREF _Toc452294033 \h </w:instrText>
+          <w:instrText xml:space="preserve"> PAGEREF _Toc452455249 \h </w:instrText>
         </w:r>
         <w:r>
           <w:rPr>
@@ -1702,7 +1704,7 @@
           <w:sz w:val="22"/>
         </w:rPr>
       </w:pPr>
-      <w:hyperlink w:anchor="_Toc452294034" w:history="1">
+      <w:hyperlink w:anchor="_Toc452455250" w:history="1">
         <w:r>
           <w:rPr>
             <w:rStyle w:val="Hyperlink"/>
@@ -1748,7 +1750,7 @@
             <w:noProof/>
             <w:webHidden/>
           </w:rPr>
-          <w:instrText xml:space="preserve"> PAGEREF _Toc452294034 \h </w:instrText>
+          <w:instrText xml:space="preserve"> PAGEREF _Toc452455250 \h </w:instrText>
         </w:r>
         <w:r>
           <w:rPr>
@@ -1792,7 +1794,7 @@
           <w:sz w:val="22"/>
         </w:rPr>
       </w:pPr>
-      <w:hyperlink w:anchor="_Toc452294035" w:history="1">
+      <w:hyperlink w:anchor="_Toc452455251" w:history="1">
         <w:r>
           <w:rPr>
             <w:rStyle w:val="Hyperlink"/>
@@ -1834,7 +1836,7 @@
             <w:noProof/>
             <w:webHidden/>
           </w:rPr>
-          <w:instrText xml:space="preserve"> PAGEREF _Toc452294035 \h </w:instrText>
+          <w:instrText xml:space="preserve"> PAGEREF _Toc452455251 \h </w:instrText>
         </w:r>
         <w:r>
           <w:rPr>
@@ -1878,7 +1880,7 @@
           <w:sz w:val="22"/>
         </w:rPr>
       </w:pPr>
-      <w:hyperlink w:anchor="_Toc452294036" w:history="1">
+      <w:hyperlink w:anchor="_Toc452455252" w:history="1">
         <w:r>
           <w:rPr>
             <w:rStyle w:val="Hyperlink"/>
@@ -1924,7 +1926,7 @@
             <w:noProof/>
             <w:webHidden/>
           </w:rPr>
-          <w:instrText xml:space="preserve"> PAGEREF _Toc452294036 \h </w:instrText>
+          <w:instrText xml:space="preserve"> PAGEREF _Toc452455252 \h </w:instrText>
         </w:r>
         <w:r>
           <w:rPr>
@@ -1968,7 +1970,7 @@
           <w:sz w:val="22"/>
         </w:rPr>
       </w:pPr>
-      <w:hyperlink w:anchor="_Toc452294037" w:history="1">
+      <w:hyperlink w:anchor="_Toc452455253" w:history="1">
         <w:r>
           <w:rPr>
             <w:rStyle w:val="Hyperlink"/>
@@ -2014,7 +2016,7 @@
             <w:noProof/>
             <w:webHidden/>
           </w:rPr>
-          <w:instrText xml:space="preserve"> PAGEREF _Toc452294037 \h </w:instrText>
+          <w:instrText xml:space="preserve"> PAGEREF _Toc452455253 \h </w:instrText>
         </w:r>
         <w:r>
           <w:rPr>
@@ -2058,7 +2060,7 @@
           <w:sz w:val="22"/>
         </w:rPr>
       </w:pPr>
-      <w:hyperlink w:anchor="_Toc452294038" w:history="1">
+      <w:hyperlink w:anchor="_Toc452455254" w:history="1">
         <w:r>
           <w:rPr>
             <w:rStyle w:val="Hyperlink"/>
@@ -2104,7 +2106,7 @@
             <w:noProof/>
             <w:webHidden/>
           </w:rPr>
-          <w:instrText xml:space="preserve"> PAGEREF _Toc452294038 \h </w:instrText>
+          <w:instrText xml:space="preserve"> PAGEREF _Toc452455254 \h </w:instrText>
         </w:r>
         <w:r>
           <w:rPr>
@@ -2148,7 +2150,7 @@
           <w:sz w:val="22"/>
         </w:rPr>
       </w:pPr>
-      <w:hyperlink w:anchor="_Toc452294039" w:history="1">
+      <w:hyperlink w:anchor="_Toc452455255" w:history="1">
         <w:r>
           <w:rPr>
             <w:rStyle w:val="Hyperlink"/>
@@ -2194,7 +2196,7 @@
             <w:noProof/>
             <w:webHidden/>
           </w:rPr>
-          <w:instrText xml:space="preserve"> PAGEREF _Toc452294039 \h </w:instrText>
+          <w:instrText xml:space="preserve"> PAGEREF _Toc452455255 \h </w:instrText>
         </w:r>
         <w:r>
           <w:rPr>
@@ -2238,7 +2240,7 @@
           <w:sz w:val="22"/>
         </w:rPr>
       </w:pPr>
-      <w:hyperlink w:anchor="_Toc452294040" w:history="1">
+      <w:hyperlink w:anchor="_Toc452455256" w:history="1">
         <w:r>
           <w:rPr>
             <w:rStyle w:val="Hyperlink"/>
@@ -2284,7 +2286,7 @@
             <w:noProof/>
             <w:webHidden/>
           </w:rPr>
-          <w:instrText xml:space="preserve"> PAGEREF _Toc452294040 \h </w:instrText>
+          <w:instrText xml:space="preserve"> PAGEREF _Toc452455256 \h </w:instrText>
         </w:r>
         <w:r>
           <w:rPr>
@@ -2328,7 +2330,7 @@
           <w:sz w:val="22"/>
         </w:rPr>
       </w:pPr>
-      <w:hyperlink w:anchor="_Toc452294041" w:history="1">
+      <w:hyperlink w:anchor="_Toc452455257" w:history="1">
         <w:r>
           <w:rPr>
             <w:rStyle w:val="Hyperlink"/>
@@ -2374,7 +2376,7 @@
             <w:noProof/>
             <w:webHidden/>
           </w:rPr>
-          <w:instrText xml:space="preserve"> PAGEREF _Toc452294041 \h </w:instrText>
+          <w:instrText xml:space="preserve"> PAGEREF _Toc452455257 \h </w:instrText>
         </w:r>
         <w:r>
           <w:rPr>
@@ -2418,7 +2420,7 @@
           <w:sz w:val="22"/>
         </w:rPr>
       </w:pPr>
-      <w:hyperlink w:anchor="_Toc452294042" w:history="1">
+      <w:hyperlink w:anchor="_Toc452455258" w:history="1">
         <w:r>
           <w:rPr>
             <w:rStyle w:val="Hyperlink"/>
@@ -2464,7 +2466,7 @@
             <w:noProof/>
             <w:webHidden/>
           </w:rPr>
-          <w:instrText xml:space="preserve"> PAGEREF _Toc452294042 \h </w:instrText>
+          <w:instrText xml:space="preserve"> PAGEREF _Toc452455258 \h </w:instrText>
         </w:r>
         <w:r>
           <w:rPr>
@@ -2508,7 +2510,7 @@
           <w:sz w:val="22"/>
         </w:rPr>
       </w:pPr>
-      <w:hyperlink w:anchor="_Toc452294043" w:history="1">
+      <w:hyperlink w:anchor="_Toc452455259" w:history="1">
         <w:r>
           <w:rPr>
             <w:rStyle w:val="Hyperlink"/>
@@ -2554,7 +2556,7 @@
             <w:noProof/>
             <w:webHidden/>
           </w:rPr>
-          <w:instrText xml:space="preserve"> PAGEREF _Toc452294043 \h </w:instrText>
+          <w:instrText xml:space="preserve"> PAGEREF _Toc452455259 \h </w:instrText>
         </w:r>
         <w:r>
           <w:rPr>
@@ -2598,7 +2600,7 @@
           <w:sz w:val="22"/>
         </w:rPr>
       </w:pPr>
-      <w:hyperlink w:anchor="_Toc452294044" w:history="1">
+      <w:hyperlink w:anchor="_Toc452455260" w:history="1">
         <w:r>
           <w:rPr>
             <w:rStyle w:val="Hyperlink"/>
@@ -2644,7 +2646,7 @@
             <w:noProof/>
             <w:webHidden/>
           </w:rPr>
-          <w:instrText xml:space="preserve"> PAGEREF _Toc452294044 \h </w:instrText>
+          <w:instrText xml:space="preserve"> PAGEREF _Toc452455260 \h </w:instrText>
         </w:r>
         <w:r>
           <w:rPr>
@@ -2688,7 +2690,7 @@
           <w:sz w:val="22"/>
         </w:rPr>
       </w:pPr>
-      <w:hyperlink w:anchor="_Toc452294045" w:history="1">
+      <w:hyperlink w:anchor="_Toc452455261" w:history="1">
         <w:r>
           <w:rPr>
             <w:rStyle w:val="Hyperlink"/>
@@ -2709,7 +2711,7 @@
             <w:rStyle w:val="Hyperlink"/>
             <w:noProof/>
           </w:rPr>
-          <w:t>Разработка тестового приложения</w:t>
+          <w:t>Разработка демонстрационного приложения</w:t>
         </w:r>
         <w:r>
           <w:rPr>
@@ -2730,7 +2732,7 @@
             <w:noProof/>
             <w:webHidden/>
           </w:rPr>
-          <w:instrText xml:space="preserve"> PAGEREF _Toc452294045 \h </w:instrText>
+          <w:instrText xml:space="preserve"> PAGEREF _Toc452455261 \h </w:instrText>
         </w:r>
         <w:r>
           <w:rPr>
@@ -2774,7 +2776,7 @@
           <w:sz w:val="22"/>
         </w:rPr>
       </w:pPr>
-      <w:hyperlink w:anchor="_Toc452294046" w:history="1">
+      <w:hyperlink w:anchor="_Toc452455262" w:history="1">
         <w:r>
           <w:rPr>
             <w:rStyle w:val="Hyperlink"/>
@@ -2820,7 +2822,7 @@
             <w:noProof/>
             <w:webHidden/>
           </w:rPr>
-          <w:instrText xml:space="preserve"> PAGEREF _Toc452294046 \h </w:instrText>
+          <w:instrText xml:space="preserve"> PAGEREF _Toc452455262 \h </w:instrText>
         </w:r>
         <w:r>
           <w:rPr>
@@ -2864,7 +2866,7 @@
           <w:sz w:val="22"/>
         </w:rPr>
       </w:pPr>
-      <w:hyperlink w:anchor="_Toc452294047" w:history="1">
+      <w:hyperlink w:anchor="_Toc452455263" w:history="1">
         <w:r>
           <w:rPr>
             <w:rStyle w:val="Hyperlink"/>
@@ -2910,7 +2912,7 @@
             <w:noProof/>
             <w:webHidden/>
           </w:rPr>
-          <w:instrText xml:space="preserve"> PAGEREF _Toc452294047 \h </w:instrText>
+          <w:instrText xml:space="preserve"> PAGEREF _Toc452455263 \h </w:instrText>
         </w:r>
         <w:r>
           <w:rPr>
@@ -2954,7 +2956,7 @@
           <w:sz w:val="22"/>
         </w:rPr>
       </w:pPr>
-      <w:hyperlink w:anchor="_Toc452294048" w:history="1">
+      <w:hyperlink w:anchor="_Toc452455264" w:history="1">
         <w:r>
           <w:rPr>
             <w:rStyle w:val="Hyperlink"/>
@@ -3000,7 +3002,7 @@
             <w:noProof/>
             <w:webHidden/>
           </w:rPr>
-          <w:instrText xml:space="preserve"> PAGEREF _Toc452294048 \h </w:instrText>
+          <w:instrText xml:space="preserve"> PAGEREF _Toc452455264 \h </w:instrText>
         </w:r>
         <w:r>
           <w:rPr>
@@ -3044,7 +3046,7 @@
           <w:sz w:val="22"/>
         </w:rPr>
       </w:pPr>
-      <w:hyperlink w:anchor="_Toc452294049" w:history="1">
+      <w:hyperlink w:anchor="_Toc452455265" w:history="1">
         <w:r>
           <w:rPr>
             <w:rStyle w:val="Hyperlink"/>
@@ -3090,7 +3092,7 @@
             <w:noProof/>
             <w:webHidden/>
           </w:rPr>
-          <w:instrText xml:space="preserve"> PAGEREF _Toc452294049 \h </w:instrText>
+          <w:instrText xml:space="preserve"> PAGEREF _Toc452455265 \h </w:instrText>
         </w:r>
         <w:r>
           <w:rPr>
@@ -3134,7 +3136,7 @@
           <w:sz w:val="22"/>
         </w:rPr>
       </w:pPr>
-      <w:hyperlink w:anchor="_Toc452294050" w:history="1">
+      <w:hyperlink w:anchor="_Toc452455266" w:history="1">
         <w:r>
           <w:rPr>
             <w:rStyle w:val="Hyperlink"/>
@@ -3180,7 +3182,7 @@
             <w:noProof/>
             <w:webHidden/>
           </w:rPr>
-          <w:instrText xml:space="preserve"> PAGEREF _Toc452294050 \h </w:instrText>
+          <w:instrText xml:space="preserve"> PAGEREF _Toc452455266 \h </w:instrText>
         </w:r>
         <w:r>
           <w:rPr>
@@ -3224,7 +3226,7 @@
           <w:sz w:val="22"/>
         </w:rPr>
       </w:pPr>
-      <w:hyperlink w:anchor="_Toc452294051" w:history="1">
+      <w:hyperlink w:anchor="_Toc452455267" w:history="1">
         <w:r>
           <w:rPr>
             <w:rStyle w:val="Hyperlink"/>
@@ -3270,7 +3272,7 @@
             <w:noProof/>
             <w:webHidden/>
           </w:rPr>
-          <w:instrText xml:space="preserve"> PAGEREF _Toc452294051 \h </w:instrText>
+          <w:instrText xml:space="preserve"> PAGEREF _Toc452455267 \h </w:instrText>
         </w:r>
         <w:r>
           <w:rPr>
@@ -3313,7 +3315,7 @@
           <w:sz w:val="22"/>
         </w:rPr>
       </w:pPr>
-      <w:hyperlink w:anchor="_Toc452294052" w:history="1">
+      <w:hyperlink w:anchor="_Toc452455268" w:history="1">
         <w:r>
           <w:rPr>
             <w:rStyle w:val="Hyperlink"/>
@@ -3340,7 +3342,7 @@
             <w:noProof/>
             <w:webHidden/>
           </w:rPr>
-          <w:instrText xml:space="preserve"> PAGEREF _Toc452294052 \h </w:instrText>
+          <w:instrText xml:space="preserve"> PAGEREF _Toc452455268 \h </w:instrText>
         </w:r>
         <w:r>
           <w:rPr>
@@ -3383,7 +3385,7 @@
           <w:sz w:val="22"/>
         </w:rPr>
       </w:pPr>
-      <w:hyperlink w:anchor="_Toc452294053" w:history="1">
+      <w:hyperlink w:anchor="_Toc452455269" w:history="1">
         <w:r>
           <w:rPr>
             <w:rStyle w:val="Hyperlink"/>
@@ -3410,7 +3412,7 @@
             <w:noProof/>
             <w:webHidden/>
           </w:rPr>
-          <w:instrText xml:space="preserve"> PAGEREF _Toc452294053 \h </w:instrText>
+          <w:instrText xml:space="preserve"> PAGEREF _Toc452455269 \h </w:instrText>
         </w:r>
         <w:r>
           <w:rPr>
@@ -3472,12 +3474,12 @@
         </w:numPr>
         <w:jc w:val="center"/>
       </w:pPr>
-      <w:bookmarkStart w:id="1" w:name="_Toc452294024"/>
+      <w:bookmarkStart w:id="2" w:name="_Toc452455240"/>
       <w:r>
         <w:lastRenderedPageBreak/>
         <w:t>Введение</w:t>
       </w:r>
-      <w:bookmarkEnd w:id="1"/>
+      <w:bookmarkEnd w:id="2"/>
     </w:p>
     <w:p>
       <w:pPr>
@@ -4433,7 +4435,67 @@
           <w:lang w:val="ru-RU" w:eastAsia="ru-RU"/>
         </w:rPr>
         <w:tab/>
-        <w:t>Целью данной работы является разработка фреймворка для автоматической генерации семантических данных. Для достижения этой цели было необходимо решить следующие задачи:</w:t>
+        <w:t>Целью данной работы является разработка фреймворка</w:t>
+      </w:r>
+      <w:r>
+        <w:rPr>
+          <w:rFonts w:ascii="Times New Roman" w:eastAsia="Times New Roman" w:hAnsi="Times New Roman" w:cs="Times New Roman"/>
+          <w:color w:val="000000" w:themeColor="text1"/>
+          <w:sz w:val="28"/>
+          <w:szCs w:val="20"/>
+          <w:lang w:val="ru-RU" w:eastAsia="ru-RU"/>
+        </w:rPr>
+        <w:t xml:space="preserve"> построения </w:t>
+      </w:r>
+      <w:r>
+        <w:rPr>
+          <w:rFonts w:ascii="Times New Roman" w:eastAsia="Times New Roman" w:hAnsi="Times New Roman" w:cs="Times New Roman"/>
+          <w:color w:val="000000" w:themeColor="text1"/>
+          <w:sz w:val="28"/>
+          <w:szCs w:val="20"/>
+          <w:lang w:eastAsia="ru-RU"/>
+        </w:rPr>
+        <w:t>Web</w:t>
+      </w:r>
+      <w:r>
+        <w:rPr>
+          <w:rFonts w:ascii="Times New Roman" w:eastAsia="Times New Roman" w:hAnsi="Times New Roman" w:cs="Times New Roman"/>
+          <w:color w:val="000000" w:themeColor="text1"/>
+          <w:sz w:val="28"/>
+          <w:szCs w:val="20"/>
+          <w:lang w:val="ru-RU" w:eastAsia="ru-RU"/>
+        </w:rPr>
+        <w:t>-приложений</w:t>
+      </w:r>
+      <w:r>
+        <w:rPr>
+          <w:rFonts w:ascii="Times New Roman" w:eastAsia="Times New Roman" w:hAnsi="Times New Roman" w:cs="Times New Roman"/>
+          <w:color w:val="000000" w:themeColor="text1"/>
+          <w:sz w:val="28"/>
+          <w:szCs w:val="20"/>
+          <w:lang w:val="ru-RU" w:eastAsia="ru-RU"/>
+        </w:rPr>
+        <w:t xml:space="preserve"> для </w:t>
+      </w:r>
+      <w:r>
+        <w:rPr>
+          <w:rFonts w:ascii="Times New Roman" w:eastAsia="Times New Roman" w:hAnsi="Times New Roman" w:cs="Times New Roman"/>
+          <w:color w:val="000000" w:themeColor="text1"/>
+          <w:sz w:val="28"/>
+          <w:szCs w:val="20"/>
+          <w:lang w:val="ru-RU" w:eastAsia="ru-RU"/>
+        </w:rPr>
+        <w:t>автоматизированной</w:t>
+      </w:r>
+      <w:r>
+        <w:rPr>
+          <w:rFonts w:ascii="Times New Roman" w:eastAsia="Times New Roman" w:hAnsi="Times New Roman" w:cs="Times New Roman"/>
+          <w:color w:val="000000" w:themeColor="text1"/>
+          <w:sz w:val="28"/>
+          <w:szCs w:val="20"/>
+          <w:lang w:val="ru-RU" w:eastAsia="ru-RU"/>
+        </w:rPr>
+        <w:t xml:space="preserve"> генерации семантических данных. Для достижения этой цели было необходимо решить следующие задачи:</w:t>
       </w:r>
     </w:p>
     <w:p>
@@ -5086,7 +5148,6 @@
           <w:lang w:val="ru-RU" w:eastAsia="ru-RU"/>
         </w:rPr>
       </w:pPr>
-      <w:bookmarkStart w:id="2" w:name="_GoBack"/>
       <w:r>
         <w:rPr>
           <w:rFonts w:ascii="Times New Roman" w:eastAsia="Times New Roman" w:hAnsi="Times New Roman" w:cs="Times New Roman"/>
@@ -5098,7 +5159,6 @@
         <w:t>Результаты работы докладывались и опубликованы в научной литературе, а именно в вестнике СГТУ за 2015 год[3] и в журнале «Наука, техника и образование»[4].</w:t>
       </w:r>
     </w:p>
-    <w:bookmarkEnd w:id="2"/>
     <w:p>
       <w:pPr>
         <w:rPr>
@@ -5116,7 +5176,7 @@
       <w:pPr>
         <w:pStyle w:val="Heading1"/>
       </w:pPr>
-      <w:bookmarkStart w:id="3" w:name="_Toc452294025"/>
+      <w:bookmarkStart w:id="3" w:name="_Toc452455241"/>
       <w:r>
         <w:rPr>
           <w:caps w:val="0"/>
@@ -7542,11 +7602,11 @@
         <w:drawing>
           <wp:anchor distT="0" distB="0" distL="114300" distR="114300" simplePos="0" relativeHeight="251658240" behindDoc="0" locked="0" layoutInCell="1" allowOverlap="1" wp14:anchorId="4B29D6FC" wp14:editId="1F296E0C">
             <wp:simplePos x="0" y="0"/>
-            <wp:positionH relativeFrom="column">
-              <wp:posOffset>-13335</wp:posOffset>
+            <wp:positionH relativeFrom="margin">
+              <wp:align>left</wp:align>
             </wp:positionH>
             <wp:positionV relativeFrom="paragraph">
-              <wp:posOffset>3347085</wp:posOffset>
+              <wp:posOffset>3667718</wp:posOffset>
             </wp:positionV>
             <wp:extent cx="6152515" cy="3893997"/>
             <wp:effectExtent l="0" t="0" r="635" b="0"/>
@@ -8042,7 +8102,7 @@
               <wp:align>right</wp:align>
             </wp:positionH>
             <wp:positionV relativeFrom="paragraph">
-              <wp:posOffset>542925</wp:posOffset>
+              <wp:posOffset>911060</wp:posOffset>
             </wp:positionV>
             <wp:extent cx="6105525" cy="4351020"/>
             <wp:effectExtent l="0" t="0" r="9525" b="0"/>
@@ -9512,7 +9572,7 @@
               <wp:align>right</wp:align>
             </wp:positionH>
             <wp:positionV relativeFrom="paragraph">
-              <wp:posOffset>1228725</wp:posOffset>
+              <wp:posOffset>1537484</wp:posOffset>
             </wp:positionV>
             <wp:extent cx="6105525" cy="2543175"/>
             <wp:effectExtent l="0" t="0" r="9525" b="9525"/>
@@ -9925,7 +9985,7 @@
       <w:pPr>
         <w:pStyle w:val="Heading1"/>
       </w:pPr>
-      <w:bookmarkStart w:id="4" w:name="_Toc452294026"/>
+      <w:bookmarkStart w:id="4" w:name="_Toc452455242"/>
       <w:r>
         <w:rPr>
           <w:caps w:val="0"/>
@@ -9952,7 +10012,7 @@
           <w:lang w:val="ru-RU"/>
         </w:rPr>
       </w:pPr>
-      <w:bookmarkStart w:id="5" w:name="_Toc452294027"/>
+      <w:bookmarkStart w:id="5" w:name="_Toc452455243"/>
       <w:r>
         <w:rPr>
           <w:rFonts w:ascii="Times New Roman" w:hAnsi="Times New Roman" w:cs="Times New Roman"/>
@@ -13390,7 +13450,7 @@
           <w:lang w:val="ru-RU"/>
         </w:rPr>
       </w:pPr>
-      <w:bookmarkStart w:id="6" w:name="_Toc452294028"/>
+      <w:bookmarkStart w:id="6" w:name="_Toc452455244"/>
       <w:r>
         <w:rPr>
           <w:rFonts w:ascii="Times New Roman" w:hAnsi="Times New Roman" w:cs="Times New Roman"/>
@@ -16915,7 +16975,7 @@
       <w:pPr>
         <w:pStyle w:val="Heading1"/>
       </w:pPr>
-      <w:bookmarkStart w:id="7" w:name="_Toc452294029"/>
+      <w:bookmarkStart w:id="7" w:name="_Toc452455245"/>
       <w:r>
         <w:lastRenderedPageBreak/>
         <w:t>О</w:t>
@@ -16945,7 +17005,7 @@
           <w:lang w:val="ru-RU"/>
         </w:rPr>
       </w:pPr>
-      <w:bookmarkStart w:id="8" w:name="_Toc452294030"/>
+      <w:bookmarkStart w:id="8" w:name="_Toc452455246"/>
       <w:r>
         <w:rPr>
           <w:rFonts w:ascii="Times New Roman" w:hAnsi="Times New Roman" w:cs="Times New Roman"/>
@@ -19330,7 +19390,7 @@
           <w:lang w:val="ru-RU"/>
         </w:rPr>
       </w:pPr>
-      <w:bookmarkStart w:id="9" w:name="_Toc452294031"/>
+      <w:bookmarkStart w:id="9" w:name="_Toc452455247"/>
       <w:r>
         <w:rPr>
           <w:rFonts w:ascii="Times New Roman" w:hAnsi="Times New Roman" w:cs="Times New Roman"/>
@@ -19840,7 +19900,7 @@
           <w:lang w:val="ru-RU"/>
         </w:rPr>
       </w:pPr>
-      <w:bookmarkStart w:id="10" w:name="_Toc452294032"/>
+      <w:bookmarkStart w:id="10" w:name="_Toc452455248"/>
       <w:r>
         <w:rPr>
           <w:rFonts w:ascii="Times New Roman" w:hAnsi="Times New Roman" w:cs="Times New Roman"/>
@@ -20551,7 +20611,7 @@
           <w:lang w:val="ru-RU"/>
         </w:rPr>
       </w:pPr>
-      <w:bookmarkStart w:id="11" w:name="_Toc452294033"/>
+      <w:bookmarkStart w:id="11" w:name="_Toc452455249"/>
       <w:r>
         <w:rPr>
           <w:rFonts w:ascii="Times New Roman" w:hAnsi="Times New Roman" w:cs="Times New Roman"/>
@@ -21008,7 +21068,7 @@
           <w:lang w:val="ru-RU"/>
         </w:rPr>
       </w:pPr>
-      <w:bookmarkStart w:id="12" w:name="_Toc452294034"/>
+      <w:bookmarkStart w:id="12" w:name="_Toc452455250"/>
       <w:r>
         <w:rPr>
           <w:rFonts w:ascii="Times New Roman" w:hAnsi="Times New Roman" w:cs="Times New Roman"/>
@@ -22292,7 +22352,7 @@
           <w:lang w:val="en-US"/>
         </w:rPr>
       </w:pPr>
-      <w:bookmarkStart w:id="13" w:name="_Toc452294035"/>
+      <w:bookmarkStart w:id="13" w:name="_Toc452455251"/>
       <w:r>
         <w:lastRenderedPageBreak/>
         <w:t>Р</w:t>
@@ -22322,7 +22382,7 @@
           <w:lang w:val="ru-RU"/>
         </w:rPr>
       </w:pPr>
-      <w:bookmarkStart w:id="14" w:name="_Toc452294036"/>
+      <w:bookmarkStart w:id="14" w:name="_Toc452455252"/>
       <w:r>
         <w:rPr>
           <w:rFonts w:ascii="Times New Roman" w:hAnsi="Times New Roman" w:cs="Times New Roman"/>
@@ -23968,7 +24028,7 @@
           <w:lang w:val="ru-RU"/>
         </w:rPr>
       </w:pPr>
-      <w:bookmarkStart w:id="15" w:name="_Toc452294037"/>
+      <w:bookmarkStart w:id="15" w:name="_Toc452455253"/>
       <w:r>
         <w:rPr>
           <w:rFonts w:ascii="Times New Roman" w:hAnsi="Times New Roman" w:cs="Times New Roman"/>
@@ -24669,7 +24729,6 @@
           <w:numId w:val="2"/>
         </w:numPr>
         <w:spacing w:after="0" w:line="360" w:lineRule="auto"/>
-        <w:ind w:left="0" w:firstLine="360"/>
         <w:jc w:val="both"/>
         <w:textAlignment w:val="top"/>
         <w:rPr>
@@ -24680,6 +24739,55 @@
           <w:lang w:val="ru-RU" w:eastAsia="ru-RU"/>
         </w:rPr>
       </w:pPr>
+    </w:p>
+    <w:p>
+      <w:pPr>
+        <w:pStyle w:val="ListParagraph"/>
+        <w:numPr>
+          <w:ilvl w:val="0"/>
+          <w:numId w:val="2"/>
+        </w:numPr>
+        <w:spacing w:after="0" w:line="360" w:lineRule="auto"/>
+        <w:jc w:val="both"/>
+        <w:textAlignment w:val="top"/>
+        <w:rPr>
+          <w:rFonts w:ascii="Times New Roman" w:eastAsia="Times New Roman" w:hAnsi="Times New Roman" w:cs="Times New Roman"/>
+          <w:color w:val="000000" w:themeColor="text1"/>
+          <w:sz w:val="28"/>
+          <w:szCs w:val="20"/>
+          <w:lang w:val="ru-RU" w:eastAsia="ru-RU"/>
+        </w:rPr>
+      </w:pPr>
+      <w:r>
+        <w:rPr>
+          <w:rFonts w:ascii="Times New Roman" w:eastAsia="Times New Roman" w:hAnsi="Times New Roman" w:cs="Times New Roman"/>
+          <w:color w:val="000000" w:themeColor="text1"/>
+          <w:sz w:val="28"/>
+          <w:szCs w:val="20"/>
+          <w:lang w:val="ru-RU" w:eastAsia="ru-RU"/>
+        </w:rPr>
+        <w:t>Selp.Validator</w:t>
+      </w:r>
+      <w:r>
+        <w:rPr>
+          <w:rFonts w:ascii="Times New Roman" w:eastAsia="Times New Roman" w:hAnsi="Times New Roman" w:cs="Times New Roman"/>
+          <w:color w:val="000000" w:themeColor="text1"/>
+          <w:sz w:val="28"/>
+          <w:szCs w:val="20"/>
+          <w:lang w:val="ru-RU" w:eastAsia="ru-RU"/>
+        </w:rPr>
+        <w:t xml:space="preserve"> – модуль валидации</w:t>
+      </w:r>
+      <w:r>
+        <w:rPr>
+          <w:rFonts w:ascii="Times New Roman" w:eastAsia="Times New Roman" w:hAnsi="Times New Roman" w:cs="Times New Roman"/>
+          <w:color w:val="000000" w:themeColor="text1"/>
+          <w:sz w:val="28"/>
+          <w:szCs w:val="20"/>
+          <w:lang w:val="ru-RU" w:eastAsia="ru-RU"/>
+        </w:rPr>
+        <w:t>.</w:t>
+      </w:r>
       <w:r>
         <w:rPr>
           <w:rFonts w:ascii="Times New Roman" w:eastAsia="Times New Roman" w:hAnsi="Times New Roman" w:cs="Times New Roman"/>
@@ -24687,21 +24795,34 @@
           <w:color w:val="000000" w:themeColor="text1"/>
           <w:sz w:val="28"/>
           <w:szCs w:val="20"/>
+        </w:rPr>
+        <w:t xml:space="preserve"> </w:t>
+      </w:r>
+    </w:p>
+    <w:p>
+      <w:pPr>
+        <w:spacing w:after="0" w:line="360" w:lineRule="auto"/>
+        <w:ind w:left="360"/>
+        <w:jc w:val="both"/>
+        <w:textAlignment w:val="top"/>
+        <w:rPr>
+          <w:rFonts w:ascii="Times New Roman" w:eastAsia="Times New Roman" w:hAnsi="Times New Roman" w:cs="Times New Roman"/>
+          <w:color w:val="000000" w:themeColor="text1"/>
+          <w:sz w:val="28"/>
+          <w:szCs w:val="20"/>
+          <w:lang w:val="ru-RU" w:eastAsia="ru-RU"/>
+        </w:rPr>
+      </w:pPr>
+      <w:r>
+        <w:rPr>
+          <w:noProof/>
         </w:rPr>
         <w:lastRenderedPageBreak/>
         <w:drawing>
-          <wp:anchor distT="0" distB="0" distL="114300" distR="114300" simplePos="0" relativeHeight="251661312" behindDoc="0" locked="0" layoutInCell="1" allowOverlap="1" wp14:anchorId="7E55EBAD" wp14:editId="413F418F">
-            <wp:simplePos x="0" y="0"/>
-            <wp:positionH relativeFrom="margin">
-              <wp:align>right</wp:align>
-            </wp:positionH>
-            <wp:positionV relativeFrom="paragraph">
-              <wp:posOffset>419010</wp:posOffset>
-            </wp:positionV>
-            <wp:extent cx="6603365" cy="4911090"/>
-            <wp:effectExtent l="0" t="0" r="6985" b="3810"/>
-            <wp:wrapTopAndBottom/>
-            <wp:docPr id="5" name="Picture 5" descr="E:\YandexDisk\Magistracy work\Ссылочки\Dependencies Graph.png"/>
+          <wp:inline distT="0" distB="0" distL="0" distR="0" wp14:anchorId="025DC9F1" wp14:editId="6318C28B">
+            <wp:extent cx="5655718" cy="4263241"/>
+            <wp:effectExtent l="0" t="0" r="2540" b="4445"/>
+            <wp:docPr id="12" name="Picture 12" descr="C:\Users\deejay\Desktop\Dependencies Graph.png"/>
             <wp:cNvGraphicFramePr>
               <a:graphicFrameLocks xmlns:a="http://schemas.openxmlformats.org/drawingml/2006/main" noChangeAspect="1"/>
             </wp:cNvGraphicFramePr>
@@ -24709,7 +24830,7 @@
               <a:graphicData uri="http://schemas.openxmlformats.org/drawingml/2006/picture">
                 <pic:pic xmlns:pic="http://schemas.openxmlformats.org/drawingml/2006/picture">
                   <pic:nvPicPr>
-                    <pic:cNvPr id="0" name="Picture 1" descr="E:\YandexDisk\Magistracy work\Ссылочки\Dependencies Graph.png"/>
+                    <pic:cNvPr id="0" name="Picture 1" descr="C:\Users\deejay\Desktop\Dependencies Graph.png"/>
                     <pic:cNvPicPr>
                       <a:picLocks noChangeAspect="1" noChangeArrowheads="1"/>
                     </pic:cNvPicPr>
@@ -24722,13 +24843,13 @@
                         </a:ext>
                       </a:extLst>
                     </a:blip>
-                    <a:srcRect l="7927" t="3801" r="7552" b="2425"/>
+                    <a:srcRect l="15054" r="14632"/>
                     <a:stretch/>
                   </pic:blipFill>
                   <pic:spPr bwMode="auto">
                     <a:xfrm>
                       <a:off x="0" y="0"/>
-                      <a:ext cx="6603365" cy="4911090"/>
+                      <a:ext cx="5676754" cy="4279098"/>
                     </a:xfrm>
                     <a:prstGeom prst="rect">
                       <a:avLst/>
@@ -24746,44 +24867,8 @@
                 </pic:pic>
               </a:graphicData>
             </a:graphic>
-            <wp14:sizeRelH relativeFrom="page">
-              <wp14:pctWidth>0</wp14:pctWidth>
-            </wp14:sizeRelH>
-            <wp14:sizeRelV relativeFrom="page">
-              <wp14:pctHeight>0</wp14:pctHeight>
-            </wp14:sizeRelV>
-          </wp:anchor>
+          </wp:inline>
         </w:drawing>
-      </w:r>
-      <w:r>
-        <w:rPr>
-          <w:rFonts w:ascii="Times New Roman" w:eastAsia="Times New Roman" w:hAnsi="Times New Roman" w:cs="Times New Roman"/>
-          <w:color w:val="000000" w:themeColor="text1"/>
-          <w:sz w:val="28"/>
-          <w:szCs w:val="20"/>
-          <w:lang w:val="ru-RU" w:eastAsia="ru-RU"/>
-        </w:rPr>
-        <w:t>Selp.Validator</w:t>
-      </w:r>
-      <w:r>
-        <w:rPr>
-          <w:rFonts w:ascii="Times New Roman" w:eastAsia="Times New Roman" w:hAnsi="Times New Roman" w:cs="Times New Roman"/>
-          <w:color w:val="000000" w:themeColor="text1"/>
-          <w:sz w:val="28"/>
-          <w:szCs w:val="20"/>
-          <w:lang w:val="ru-RU" w:eastAsia="ru-RU"/>
-        </w:rPr>
-        <w:t xml:space="preserve"> – модуль валидации</w:t>
-      </w:r>
-      <w:r>
-        <w:rPr>
-          <w:rFonts w:ascii="Times New Roman" w:eastAsia="Times New Roman" w:hAnsi="Times New Roman" w:cs="Times New Roman"/>
-          <w:color w:val="000000" w:themeColor="text1"/>
-          <w:sz w:val="28"/>
-          <w:szCs w:val="20"/>
-          <w:lang w:val="ru-RU" w:eastAsia="ru-RU"/>
-        </w:rPr>
-        <w:t>.</w:t>
       </w:r>
     </w:p>
     <w:p>
@@ -25088,62 +25173,71 @@
           <w:szCs w:val="20"/>
           <w:lang w:val="ru-RU" w:eastAsia="ru-RU"/>
         </w:rPr>
+        <w:t xml:space="preserve">Данная архитектура полностью соответствует принципам </w:t>
+      </w:r>
+      <w:r>
+        <w:rPr>
+          <w:rFonts w:ascii="Times New Roman" w:eastAsia="Times New Roman" w:hAnsi="Times New Roman" w:cs="Times New Roman"/>
+          <w:sz w:val="28"/>
+          <w:szCs w:val="20"/>
+          <w:lang w:eastAsia="ru-RU"/>
+        </w:rPr>
+        <w:t>SOLID</w:t>
+      </w:r>
+      <w:r>
+        <w:rPr>
+          <w:rFonts w:ascii="Times New Roman" w:eastAsia="Times New Roman" w:hAnsi="Times New Roman" w:cs="Times New Roman"/>
+          <w:sz w:val="28"/>
+          <w:szCs w:val="20"/>
+          <w:lang w:val="ru-RU" w:eastAsia="ru-RU"/>
+        </w:rPr>
+        <w:t xml:space="preserve"> </w:t>
+      </w:r>
+      <w:r>
+        <w:rPr>
+          <w:rFonts w:ascii="Times New Roman" w:eastAsia="Times New Roman" w:hAnsi="Times New Roman" w:cs="Times New Roman"/>
+          <w:sz w:val="28"/>
+          <w:szCs w:val="20"/>
+          <w:lang w:val="ru-RU" w:eastAsia="ru-RU"/>
+        </w:rPr>
+        <w:t xml:space="preserve">и </w:t>
+      </w:r>
+      <w:r>
+        <w:rPr>
+          <w:rFonts w:ascii="Times New Roman" w:eastAsia="Times New Roman" w:hAnsi="Times New Roman" w:cs="Times New Roman"/>
+          <w:sz w:val="28"/>
+          <w:szCs w:val="20"/>
+          <w:lang w:eastAsia="ru-RU"/>
+        </w:rPr>
+        <w:t>GRASP</w:t>
+      </w:r>
+      <w:r>
+        <w:rPr>
+          <w:rFonts w:ascii="Times New Roman" w:eastAsia="Times New Roman" w:hAnsi="Times New Roman" w:cs="Times New Roman"/>
+          <w:sz w:val="28"/>
+          <w:szCs w:val="20"/>
+          <w:lang w:val="ru-RU" w:eastAsia="ru-RU"/>
+        </w:rPr>
+        <w:t>. О</w:t>
+      </w:r>
+      <w:r>
+        <w:rPr>
+          <w:rFonts w:ascii="Times New Roman" w:eastAsia="Times New Roman" w:hAnsi="Times New Roman" w:cs="Times New Roman"/>
+          <w:sz w:val="28"/>
+          <w:szCs w:val="20"/>
+          <w:lang w:val="ru-RU" w:eastAsia="ru-RU"/>
+        </w:rPr>
+        <w:t xml:space="preserve">на жизнеспособна, относительно проста, расширяема и легко поддерживаема. Библиотека открыта для расширения, закрыта для </w:t>
+      </w:r>
+      <w:r>
+        <w:rPr>
+          <w:rFonts w:ascii="Times New Roman" w:eastAsia="Times New Roman" w:hAnsi="Times New Roman" w:cs="Times New Roman"/>
+          <w:sz w:val="28"/>
+          <w:szCs w:val="20"/>
+          <w:lang w:val="ru-RU" w:eastAsia="ru-RU"/>
+        </w:rPr>
         <w:lastRenderedPageBreak/>
-        <w:t xml:space="preserve">Данная архитектура полностью соответствует принципам </w:t>
-      </w:r>
-      <w:r>
-        <w:rPr>
-          <w:rFonts w:ascii="Times New Roman" w:eastAsia="Times New Roman" w:hAnsi="Times New Roman" w:cs="Times New Roman"/>
-          <w:sz w:val="28"/>
-          <w:szCs w:val="20"/>
-          <w:lang w:eastAsia="ru-RU"/>
-        </w:rPr>
-        <w:t>SOLID</w:t>
-      </w:r>
-      <w:r>
-        <w:rPr>
-          <w:rFonts w:ascii="Times New Roman" w:eastAsia="Times New Roman" w:hAnsi="Times New Roman" w:cs="Times New Roman"/>
-          <w:sz w:val="28"/>
-          <w:szCs w:val="20"/>
-          <w:lang w:val="ru-RU" w:eastAsia="ru-RU"/>
-        </w:rPr>
-        <w:t xml:space="preserve"> </w:t>
-      </w:r>
-      <w:r>
-        <w:rPr>
-          <w:rFonts w:ascii="Times New Roman" w:eastAsia="Times New Roman" w:hAnsi="Times New Roman" w:cs="Times New Roman"/>
-          <w:sz w:val="28"/>
-          <w:szCs w:val="20"/>
-          <w:lang w:val="ru-RU" w:eastAsia="ru-RU"/>
-        </w:rPr>
-        <w:t xml:space="preserve">и </w:t>
-      </w:r>
-      <w:r>
-        <w:rPr>
-          <w:rFonts w:ascii="Times New Roman" w:eastAsia="Times New Roman" w:hAnsi="Times New Roman" w:cs="Times New Roman"/>
-          <w:sz w:val="28"/>
-          <w:szCs w:val="20"/>
-          <w:lang w:eastAsia="ru-RU"/>
-        </w:rPr>
-        <w:t>GRASP</w:t>
-      </w:r>
-      <w:r>
-        <w:rPr>
-          <w:rFonts w:ascii="Times New Roman" w:eastAsia="Times New Roman" w:hAnsi="Times New Roman" w:cs="Times New Roman"/>
-          <w:sz w:val="28"/>
-          <w:szCs w:val="20"/>
-          <w:lang w:val="ru-RU" w:eastAsia="ru-RU"/>
-        </w:rPr>
-        <w:t>. О</w:t>
-      </w:r>
-      <w:r>
-        <w:rPr>
-          <w:rFonts w:ascii="Times New Roman" w:eastAsia="Times New Roman" w:hAnsi="Times New Roman" w:cs="Times New Roman"/>
-          <w:sz w:val="28"/>
-          <w:szCs w:val="20"/>
-          <w:lang w:val="ru-RU" w:eastAsia="ru-RU"/>
-        </w:rPr>
-        <w:t xml:space="preserve">на жизнеспособна, относительно проста, расширяема и легко поддерживаема. Библиотека открыта для расширения, закрыта для случайной модификации, каждый ее модуль </w:t>
+        <w:t xml:space="preserve">случайной модификации, каждый ее модуль </w:t>
       </w:r>
       <w:r>
         <w:rPr>
@@ -25172,7 +25266,7 @@
           <w:lang w:val="ru-RU"/>
         </w:rPr>
       </w:pPr>
-      <w:bookmarkStart w:id="16" w:name="_Toc452294038"/>
+      <w:bookmarkStart w:id="16" w:name="_Toc452455254"/>
       <w:r>
         <w:rPr>
           <w:rFonts w:ascii="Times New Roman" w:hAnsi="Times New Roman" w:cs="Times New Roman"/>
@@ -25607,7 +25701,34 @@
           <w:szCs w:val="20"/>
           <w:lang w:val="ru-RU" w:eastAsia="ru-RU"/>
         </w:rPr>
-        <w:t xml:space="preserve">Класс состоит из полей </w:t>
+        <w:t xml:space="preserve">Класс состоит из полей обобщенных коллекций </w:t>
+      </w:r>
+      <w:r>
+        <w:rPr>
+          <w:rFonts w:ascii="Times New Roman" w:eastAsia="Times New Roman" w:hAnsi="Times New Roman" w:cs="Times New Roman"/>
+          <w:sz w:val="28"/>
+          <w:szCs w:val="20"/>
+          <w:lang w:eastAsia="ru-RU"/>
+        </w:rPr>
+        <w:t>DbSet</w:t>
+      </w:r>
+      <w:r>
+        <w:rPr>
+          <w:rFonts w:ascii="Times New Roman" w:eastAsia="Times New Roman" w:hAnsi="Times New Roman" w:cs="Times New Roman"/>
+          <w:sz w:val="28"/>
+          <w:szCs w:val="20"/>
+          <w:lang w:val="ru-RU" w:eastAsia="ru-RU"/>
+        </w:rPr>
+        <w:t>&lt;&gt;</w:t>
+      </w:r>
+      <w:r>
+        <w:rPr>
+          <w:rFonts w:ascii="Times New Roman" w:eastAsia="Times New Roman" w:hAnsi="Times New Roman" w:cs="Times New Roman"/>
+          <w:sz w:val="28"/>
+          <w:szCs w:val="20"/>
+          <w:lang w:val="ru-RU" w:eastAsia="ru-RU"/>
+        </w:rPr>
+        <w:t xml:space="preserve">. Каждое из этих полей является таблицей в базе данных. При создании базы данных именно этот класс отвечает за связь классов и таблиц базы данных. При необходимости есть возможность, </w:t>
       </w:r>
       <w:r>
         <w:rPr>
@@ -25617,34 +25738,7 @@
           <w:lang w:val="ru-RU" w:eastAsia="ru-RU"/>
         </w:rPr>
         <w:lastRenderedPageBreak/>
-        <w:t xml:space="preserve">обобщенных коллекций </w:t>
-      </w:r>
-      <w:r>
-        <w:rPr>
-          <w:rFonts w:ascii="Times New Roman" w:eastAsia="Times New Roman" w:hAnsi="Times New Roman" w:cs="Times New Roman"/>
-          <w:sz w:val="28"/>
-          <w:szCs w:val="20"/>
-          <w:lang w:eastAsia="ru-RU"/>
-        </w:rPr>
-        <w:t>DbSet</w:t>
-      </w:r>
-      <w:r>
-        <w:rPr>
-          <w:rFonts w:ascii="Times New Roman" w:eastAsia="Times New Roman" w:hAnsi="Times New Roman" w:cs="Times New Roman"/>
-          <w:sz w:val="28"/>
-          <w:szCs w:val="20"/>
-          <w:lang w:val="ru-RU" w:eastAsia="ru-RU"/>
-        </w:rPr>
-        <w:t>&lt;&gt;</w:t>
-      </w:r>
-      <w:r>
-        <w:rPr>
-          <w:rFonts w:ascii="Times New Roman" w:eastAsia="Times New Roman" w:hAnsi="Times New Roman" w:cs="Times New Roman"/>
-          <w:sz w:val="28"/>
-          <w:szCs w:val="20"/>
-          <w:lang w:val="ru-RU" w:eastAsia="ru-RU"/>
-        </w:rPr>
-        <w:t xml:space="preserve">. Каждое из этих полей является таблицей в базе данных. При создании базы данных именно этот класс отвечает за связь классов и таблиц базы данных. При необходимости есть возможность, переопределив некоторые методы, изменить стандартное поведение </w:t>
+        <w:t xml:space="preserve">переопределив некоторые методы, изменить стандартное поведение </w:t>
       </w:r>
       <w:r>
         <w:rPr>
@@ -26811,7 +26905,7 @@
           <w:lang w:val="ru-RU"/>
         </w:rPr>
       </w:pPr>
-      <w:bookmarkStart w:id="17" w:name="_Toc452294039"/>
+      <w:bookmarkStart w:id="17" w:name="_Toc452455255"/>
       <w:r>
         <w:rPr>
           <w:rFonts w:ascii="Times New Roman" w:hAnsi="Times New Roman" w:cs="Times New Roman"/>
@@ -27278,7 +27372,7 @@
           <w:lang w:val="ru-RU"/>
         </w:rPr>
       </w:pPr>
-      <w:bookmarkStart w:id="18" w:name="_Toc452294040"/>
+      <w:bookmarkStart w:id="18" w:name="_Toc452455256"/>
       <w:r>
         <w:rPr>
           <w:rFonts w:ascii="Times New Roman" w:hAnsi="Times New Roman" w:cs="Times New Roman"/>
@@ -28550,7 +28644,7 @@
           <w:lang w:val="ru-RU"/>
         </w:rPr>
       </w:pPr>
-      <w:bookmarkStart w:id="19" w:name="_Toc452294041"/>
+      <w:bookmarkStart w:id="19" w:name="_Toc452455257"/>
       <w:r>
         <w:rPr>
           <w:rFonts w:ascii="Times New Roman" w:hAnsi="Times New Roman" w:cs="Times New Roman"/>
@@ -30051,7 +30145,7 @@
           <w:lang w:val="ru-RU"/>
         </w:rPr>
       </w:pPr>
-      <w:bookmarkStart w:id="20" w:name="_Toc452294042"/>
+      <w:bookmarkStart w:id="20" w:name="_Toc452455258"/>
       <w:r>
         <w:rPr>
           <w:rFonts w:ascii="Times New Roman" w:hAnsi="Times New Roman" w:cs="Times New Roman"/>
@@ -30606,7 +30700,7 @@
           <w:lang w:val="ru-RU"/>
         </w:rPr>
       </w:pPr>
-      <w:bookmarkStart w:id="21" w:name="_Toc452294043"/>
+      <w:bookmarkStart w:id="21" w:name="_Toc452455259"/>
       <w:r>
         <w:rPr>
           <w:rFonts w:ascii="Times New Roman" w:hAnsi="Times New Roman" w:cs="Times New Roman"/>
@@ -31854,7 +31948,7 @@
           <w:lang w:val="ru-RU"/>
         </w:rPr>
       </w:pPr>
-      <w:bookmarkStart w:id="22" w:name="_Toc452294044"/>
+      <w:bookmarkStart w:id="22" w:name="_Toc452455260"/>
       <w:r>
         <w:rPr>
           <w:rFonts w:ascii="Times New Roman" w:hAnsi="Times New Roman" w:cs="Times New Roman"/>
@@ -33054,7 +33148,7 @@
       <w:pPr>
         <w:pStyle w:val="Heading1"/>
       </w:pPr>
-      <w:bookmarkStart w:id="23" w:name="_Toc452294045"/>
+      <w:bookmarkStart w:id="23" w:name="_Toc452455261"/>
       <w:r>
         <w:rPr>
           <w:caps w:val="0"/>
@@ -33066,7 +33160,19 @@
         <w:rPr>
           <w:caps w:val="0"/>
         </w:rPr>
-        <w:t>азработка тестового приложения</w:t>
+        <w:t xml:space="preserve">азработка </w:t>
+      </w:r>
+      <w:r>
+        <w:rPr>
+          <w:caps w:val="0"/>
+        </w:rPr>
+        <w:t>демонстрационного</w:t>
+      </w:r>
+      <w:r>
+        <w:rPr>
+          <w:caps w:val="0"/>
+        </w:rPr>
+        <w:t xml:space="preserve"> приложения</w:t>
       </w:r>
       <w:bookmarkEnd w:id="23"/>
     </w:p>
@@ -33173,7 +33279,7 @@
           <w:lang w:val="ru-RU"/>
         </w:rPr>
       </w:pPr>
-      <w:bookmarkStart w:id="24" w:name="_Toc452294046"/>
+      <w:bookmarkStart w:id="24" w:name="_Toc452455262"/>
       <w:r>
         <w:rPr>
           <w:rFonts w:ascii="Times New Roman" w:hAnsi="Times New Roman" w:cs="Times New Roman"/>
@@ -34208,7 +34314,7 @@
           <w:lang w:val="ru-RU"/>
         </w:rPr>
       </w:pPr>
-      <w:bookmarkStart w:id="25" w:name="_Toc452294047"/>
+      <w:bookmarkStart w:id="25" w:name="_Toc452455263"/>
       <w:r>
         <w:rPr>
           <w:rFonts w:ascii="Times New Roman" w:hAnsi="Times New Roman" w:cs="Times New Roman"/>
@@ -34261,7 +34367,7 @@
           <w:lang w:val="ru-RU"/>
         </w:rPr>
       </w:pPr>
-      <w:bookmarkStart w:id="26" w:name="_Toc452294048"/>
+      <w:bookmarkStart w:id="26" w:name="_Toc452455264"/>
       <w:r>
         <w:rPr>
           <w:rFonts w:ascii="Times New Roman" w:hAnsi="Times New Roman" w:cs="Times New Roman"/>
@@ -34311,7 +34417,7 @@
           <w:lang w:val="ru-RU"/>
         </w:rPr>
       </w:pPr>
-      <w:bookmarkStart w:id="27" w:name="_Toc452294049"/>
+      <w:bookmarkStart w:id="27" w:name="_Toc452455265"/>
       <w:r>
         <w:rPr>
           <w:rFonts w:ascii="Times New Roman" w:hAnsi="Times New Roman" w:cs="Times New Roman"/>
@@ -34364,7 +34470,7 @@
           <w:lang w:val="ru-RU"/>
         </w:rPr>
       </w:pPr>
-      <w:bookmarkStart w:id="28" w:name="_Toc452294050"/>
+      <w:bookmarkStart w:id="28" w:name="_Toc452455266"/>
       <w:r>
         <w:rPr>
           <w:rFonts w:ascii="Times New Roman" w:hAnsi="Times New Roman" w:cs="Times New Roman"/>
@@ -34417,7 +34523,7 @@
           <w:lang w:val="ru-RU"/>
         </w:rPr>
       </w:pPr>
-      <w:bookmarkStart w:id="29" w:name="_Toc452294051"/>
+      <w:bookmarkStart w:id="29" w:name="_Toc452455267"/>
       <w:r>
         <w:rPr>
           <w:rFonts w:ascii="Times New Roman" w:hAnsi="Times New Roman" w:cs="Times New Roman"/>
@@ -34503,7 +34609,7 @@
         </w:numPr>
         <w:jc w:val="center"/>
       </w:pPr>
-      <w:bookmarkStart w:id="30" w:name="_Toc452294052"/>
+      <w:bookmarkStart w:id="30" w:name="_Toc452455268"/>
       <w:r>
         <w:lastRenderedPageBreak/>
         <w:t>Заключение</w:t>
@@ -35725,7 +35831,7 @@
         </w:numPr>
         <w:jc w:val="center"/>
       </w:pPr>
-      <w:bookmarkStart w:id="31" w:name="_Toc452294053"/>
+      <w:bookmarkStart w:id="31" w:name="_Toc452455269"/>
       <w:r>
         <w:lastRenderedPageBreak/>
         <w:t>Список использованных источников</w:t>
@@ -40396,7 +40502,7 @@
           <w:rPr>
             <w:noProof/>
           </w:rPr>
-          <w:t>22</w:t>
+          <w:t>4</w:t>
         </w:r>
         <w:r>
           <w:rPr>
@@ -42306,7 +42412,7 @@
 </file>
 
 <file path=customXml/itemProps1.xml><?xml version="1.0" encoding="utf-8"?>
-<ds:datastoreItem xmlns:ds="http://schemas.openxmlformats.org/officeDocument/2006/customXml" ds:itemID="{2EBF3374-B3B7-4B59-8C5C-A5D3218A21A9}">
+<ds:datastoreItem xmlns:ds="http://schemas.openxmlformats.org/officeDocument/2006/customXml" ds:itemID="{FF6A79B4-AC4A-4DA3-B94A-FA6E94A8285C}">
   <ds:schemaRefs>
     <ds:schemaRef ds:uri="http://schemas.openxmlformats.org/officeDocument/2006/bibliography"/>
   </ds:schemaRefs>

</xml_diff>

<commit_message>
Documentation: 5.2 and 5.3 is being implemented
</commit_message>
<xml_diff>
--- a/Documentations/Диплом.docx
+++ b/Documentations/Диплом.docx
@@ -733,8 +733,6 @@
       </w:r>
       <w:bookmarkEnd w:id="0"/>
     </w:p>
-    <w:bookmarkStart w:id="1" w:name="_GoBack"/>
-    <w:bookmarkEnd w:id="1"/>
     <w:p>
       <w:pPr>
         <w:pStyle w:val="TOC1"/>
@@ -3474,12 +3472,12 @@
         </w:numPr>
         <w:jc w:val="center"/>
       </w:pPr>
-      <w:bookmarkStart w:id="2" w:name="_Toc452455240"/>
+      <w:bookmarkStart w:id="1" w:name="_Toc452455240"/>
       <w:r>
         <w:lastRenderedPageBreak/>
         <w:t>Введение</w:t>
       </w:r>
-      <w:bookmarkEnd w:id="2"/>
+      <w:bookmarkEnd w:id="1"/>
     </w:p>
     <w:p>
       <w:pPr>
@@ -5176,7 +5174,7 @@
       <w:pPr>
         <w:pStyle w:val="Heading1"/>
       </w:pPr>
-      <w:bookmarkStart w:id="3" w:name="_Toc452455241"/>
+      <w:bookmarkStart w:id="2" w:name="_Toc452455241"/>
       <w:r>
         <w:rPr>
           <w:caps w:val="0"/>
@@ -5184,7 +5182,7 @@
         <w:lastRenderedPageBreak/>
         <w:t>Аналогичные программные продукты</w:t>
       </w:r>
-      <w:bookmarkEnd w:id="3"/>
+      <w:bookmarkEnd w:id="2"/>
     </w:p>
     <w:p>
       <w:pPr>
@@ -9985,7 +9983,7 @@
       <w:pPr>
         <w:pStyle w:val="Heading1"/>
       </w:pPr>
-      <w:bookmarkStart w:id="4" w:name="_Toc452455242"/>
+      <w:bookmarkStart w:id="3" w:name="_Toc452455242"/>
       <w:r>
         <w:rPr>
           <w:caps w:val="0"/>
@@ -9993,7 +9991,7 @@
         <w:lastRenderedPageBreak/>
         <w:t>Теоретическая часть</w:t>
       </w:r>
-      <w:bookmarkEnd w:id="4"/>
+      <w:bookmarkEnd w:id="3"/>
     </w:p>
     <w:p>
       <w:pPr>
@@ -10012,7 +10010,7 @@
           <w:lang w:val="ru-RU"/>
         </w:rPr>
       </w:pPr>
-      <w:bookmarkStart w:id="5" w:name="_Toc452455243"/>
+      <w:bookmarkStart w:id="4" w:name="_Toc452455243"/>
       <w:r>
         <w:rPr>
           <w:rFonts w:ascii="Times New Roman" w:hAnsi="Times New Roman" w:cs="Times New Roman"/>
@@ -10043,7 +10041,7 @@
         </w:rPr>
         <w:t>Семантического Веба</w:t>
       </w:r>
-      <w:bookmarkEnd w:id="5"/>
+      <w:bookmarkEnd w:id="4"/>
     </w:p>
     <w:p>
       <w:pPr>
@@ -13450,7 +13448,7 @@
           <w:lang w:val="ru-RU"/>
         </w:rPr>
       </w:pPr>
-      <w:bookmarkStart w:id="6" w:name="_Toc452455244"/>
+      <w:bookmarkStart w:id="5" w:name="_Toc452455244"/>
       <w:r>
         <w:rPr>
           <w:rFonts w:ascii="Times New Roman" w:hAnsi="Times New Roman" w:cs="Times New Roman"/>
@@ -13481,7 +13479,7 @@
         </w:rPr>
         <w:t>методологий разработки</w:t>
       </w:r>
-      <w:bookmarkEnd w:id="6"/>
+      <w:bookmarkEnd w:id="5"/>
     </w:p>
     <w:p>
       <w:pPr>
@@ -16975,7 +16973,7 @@
       <w:pPr>
         <w:pStyle w:val="Heading1"/>
       </w:pPr>
-      <w:bookmarkStart w:id="7" w:name="_Toc452455245"/>
+      <w:bookmarkStart w:id="6" w:name="_Toc452455245"/>
       <w:r>
         <w:lastRenderedPageBreak/>
         <w:t>О</w:t>
@@ -16986,7 +16984,7 @@
         </w:rPr>
         <w:t>боснование актуальности разработки фреймворка</w:t>
       </w:r>
-      <w:bookmarkEnd w:id="7"/>
+      <w:bookmarkEnd w:id="6"/>
     </w:p>
     <w:p>
       <w:pPr>
@@ -17005,7 +17003,7 @@
           <w:lang w:val="ru-RU"/>
         </w:rPr>
       </w:pPr>
-      <w:bookmarkStart w:id="8" w:name="_Toc452455246"/>
+      <w:bookmarkStart w:id="7" w:name="_Toc452455246"/>
       <w:r>
         <w:rPr>
           <w:rFonts w:ascii="Times New Roman" w:hAnsi="Times New Roman" w:cs="Times New Roman"/>
@@ -17046,7 +17044,7 @@
         </w:rPr>
         <w:t>0</w:t>
       </w:r>
-      <w:bookmarkEnd w:id="8"/>
+      <w:bookmarkEnd w:id="7"/>
     </w:p>
     <w:p>
       <w:pPr>
@@ -19390,7 +19388,7 @@
           <w:lang w:val="ru-RU"/>
         </w:rPr>
       </w:pPr>
-      <w:bookmarkStart w:id="9" w:name="_Toc452455247"/>
+      <w:bookmarkStart w:id="8" w:name="_Toc452455247"/>
       <w:r>
         <w:rPr>
           <w:rFonts w:ascii="Times New Roman" w:hAnsi="Times New Roman" w:cs="Times New Roman"/>
@@ -19441,7 +19439,7 @@
         </w:rPr>
         <w:t>0</w:t>
       </w:r>
-      <w:bookmarkEnd w:id="9"/>
+      <w:bookmarkEnd w:id="8"/>
     </w:p>
     <w:p>
       <w:pPr>
@@ -19900,7 +19898,7 @@
           <w:lang w:val="ru-RU"/>
         </w:rPr>
       </w:pPr>
-      <w:bookmarkStart w:id="10" w:name="_Toc452455248"/>
+      <w:bookmarkStart w:id="9" w:name="_Toc452455248"/>
       <w:r>
         <w:rPr>
           <w:rFonts w:ascii="Times New Roman" w:hAnsi="Times New Roman" w:cs="Times New Roman"/>
@@ -19941,7 +19939,7 @@
         </w:rPr>
         <w:t>0</w:t>
       </w:r>
-      <w:bookmarkEnd w:id="10"/>
+      <w:bookmarkEnd w:id="9"/>
     </w:p>
     <w:p>
       <w:pPr>
@@ -20611,7 +20609,7 @@
           <w:lang w:val="ru-RU"/>
         </w:rPr>
       </w:pPr>
-      <w:bookmarkStart w:id="11" w:name="_Toc452455249"/>
+      <w:bookmarkStart w:id="10" w:name="_Toc452455249"/>
       <w:r>
         <w:rPr>
           <w:rFonts w:ascii="Times New Roman" w:hAnsi="Times New Roman" w:cs="Times New Roman"/>
@@ -20642,7 +20640,7 @@
         </w:rPr>
         <w:t xml:space="preserve"> 3.0</w:t>
       </w:r>
-      <w:bookmarkEnd w:id="11"/>
+      <w:bookmarkEnd w:id="10"/>
     </w:p>
     <w:p>
       <w:pPr>
@@ -21068,7 +21066,7 @@
           <w:lang w:val="ru-RU"/>
         </w:rPr>
       </w:pPr>
-      <w:bookmarkStart w:id="12" w:name="_Toc452455250"/>
+      <w:bookmarkStart w:id="11" w:name="_Toc452455250"/>
       <w:r>
         <w:rPr>
           <w:rFonts w:ascii="Times New Roman" w:hAnsi="Times New Roman" w:cs="Times New Roman"/>
@@ -21079,7 +21077,7 @@
         </w:rPr>
         <w:t>Выбранный путь решения</w:t>
       </w:r>
-      <w:bookmarkEnd w:id="12"/>
+      <w:bookmarkEnd w:id="11"/>
     </w:p>
     <w:p>
       <w:pPr>
@@ -22352,7 +22350,7 @@
           <w:lang w:val="en-US"/>
         </w:rPr>
       </w:pPr>
-      <w:bookmarkStart w:id="13" w:name="_Toc452455251"/>
+      <w:bookmarkStart w:id="12" w:name="_Toc452455251"/>
       <w:r>
         <w:lastRenderedPageBreak/>
         <w:t>Р</w:t>
@@ -22363,7 +22361,7 @@
         </w:rPr>
         <w:t>азработка библиотеки</w:t>
       </w:r>
-      <w:bookmarkEnd w:id="13"/>
+      <w:bookmarkEnd w:id="12"/>
     </w:p>
     <w:p>
       <w:pPr>
@@ -22382,7 +22380,7 @@
           <w:lang w:val="ru-RU"/>
         </w:rPr>
       </w:pPr>
-      <w:bookmarkStart w:id="14" w:name="_Toc452455252"/>
+      <w:bookmarkStart w:id="13" w:name="_Toc452455252"/>
       <w:r>
         <w:rPr>
           <w:rFonts w:ascii="Times New Roman" w:hAnsi="Times New Roman" w:cs="Times New Roman"/>
@@ -22403,7 +22401,7 @@
         </w:rPr>
         <w:t>рограммные и языковые средства</w:t>
       </w:r>
-      <w:bookmarkEnd w:id="14"/>
+      <w:bookmarkEnd w:id="13"/>
     </w:p>
     <w:p>
       <w:pPr>
@@ -24028,7 +24026,7 @@
           <w:lang w:val="ru-RU"/>
         </w:rPr>
       </w:pPr>
-      <w:bookmarkStart w:id="15" w:name="_Toc452455253"/>
+      <w:bookmarkStart w:id="14" w:name="_Toc452455253"/>
       <w:r>
         <w:rPr>
           <w:rFonts w:ascii="Times New Roman" w:hAnsi="Times New Roman" w:cs="Times New Roman"/>
@@ -24039,7 +24037,7 @@
         </w:rPr>
         <w:t>Описание архитектуры</w:t>
       </w:r>
-      <w:bookmarkEnd w:id="15"/>
+      <w:bookmarkEnd w:id="14"/>
     </w:p>
     <w:p>
       <w:pPr>
@@ -25266,7 +25264,7 @@
           <w:lang w:val="ru-RU"/>
         </w:rPr>
       </w:pPr>
-      <w:bookmarkStart w:id="16" w:name="_Toc452455254"/>
+      <w:bookmarkStart w:id="15" w:name="_Toc452455254"/>
       <w:r>
         <w:rPr>
           <w:rFonts w:ascii="Times New Roman" w:hAnsi="Times New Roman" w:cs="Times New Roman"/>
@@ -25277,7 +25275,7 @@
         </w:rPr>
         <w:t>Описание модуля Репозиторий</w:t>
       </w:r>
-      <w:bookmarkEnd w:id="16"/>
+      <w:bookmarkEnd w:id="15"/>
     </w:p>
     <w:p>
       <w:pPr>
@@ -26905,7 +26903,7 @@
           <w:lang w:val="ru-RU"/>
         </w:rPr>
       </w:pPr>
-      <w:bookmarkStart w:id="17" w:name="_Toc452455255"/>
+      <w:bookmarkStart w:id="16" w:name="_Toc452455255"/>
       <w:r>
         <w:rPr>
           <w:rFonts w:ascii="Times New Roman" w:hAnsi="Times New Roman" w:cs="Times New Roman"/>
@@ -26916,7 +26914,7 @@
         </w:rPr>
         <w:t>Описание модуля Валидатор</w:t>
       </w:r>
-      <w:bookmarkEnd w:id="17"/>
+      <w:bookmarkEnd w:id="16"/>
     </w:p>
     <w:p>
       <w:pPr>
@@ -27372,7 +27370,7 @@
           <w:lang w:val="ru-RU"/>
         </w:rPr>
       </w:pPr>
-      <w:bookmarkStart w:id="18" w:name="_Toc452455256"/>
+      <w:bookmarkStart w:id="17" w:name="_Toc452455256"/>
       <w:r>
         <w:rPr>
           <w:rFonts w:ascii="Times New Roman" w:hAnsi="Times New Roman" w:cs="Times New Roman"/>
@@ -27383,7 +27381,7 @@
         </w:rPr>
         <w:t>Описание модуля Контроллер</w:t>
       </w:r>
-      <w:bookmarkEnd w:id="18"/>
+      <w:bookmarkEnd w:id="17"/>
     </w:p>
     <w:p>
       <w:pPr>
@@ -28644,7 +28642,7 @@
           <w:lang w:val="ru-RU"/>
         </w:rPr>
       </w:pPr>
-      <w:bookmarkStart w:id="19" w:name="_Toc452455257"/>
+      <w:bookmarkStart w:id="18" w:name="_Toc452455257"/>
       <w:r>
         <w:rPr>
           <w:rFonts w:ascii="Times New Roman" w:hAnsi="Times New Roman" w:cs="Times New Roman"/>
@@ -28675,7 +28673,7 @@
         </w:rPr>
         <w:t>контроллер</w:t>
       </w:r>
-      <w:bookmarkEnd w:id="19"/>
+      <w:bookmarkEnd w:id="18"/>
     </w:p>
     <w:p>
       <w:pPr>
@@ -30145,7 +30143,7 @@
           <w:lang w:val="ru-RU"/>
         </w:rPr>
       </w:pPr>
-      <w:bookmarkStart w:id="20" w:name="_Toc452455258"/>
+      <w:bookmarkStart w:id="19" w:name="_Toc452455258"/>
       <w:r>
         <w:rPr>
           <w:rFonts w:ascii="Times New Roman" w:hAnsi="Times New Roman" w:cs="Times New Roman"/>
@@ -30156,7 +30154,7 @@
         </w:rPr>
         <w:t>Инверсия зависимостей в библиотеке</w:t>
       </w:r>
-      <w:bookmarkEnd w:id="20"/>
+      <w:bookmarkEnd w:id="19"/>
     </w:p>
     <w:p>
       <w:pPr>
@@ -30700,7 +30698,7 @@
           <w:lang w:val="ru-RU"/>
         </w:rPr>
       </w:pPr>
-      <w:bookmarkStart w:id="21" w:name="_Toc452455259"/>
+      <w:bookmarkStart w:id="20" w:name="_Toc452455259"/>
       <w:r>
         <w:rPr>
           <w:rFonts w:ascii="Times New Roman" w:hAnsi="Times New Roman" w:cs="Times New Roman"/>
@@ -30711,7 +30709,7 @@
         </w:rPr>
         <w:t>Производительность</w:t>
       </w:r>
-      <w:bookmarkEnd w:id="21"/>
+      <w:bookmarkEnd w:id="20"/>
     </w:p>
     <w:p>
       <w:pPr>
@@ -31948,7 +31946,7 @@
           <w:lang w:val="ru-RU"/>
         </w:rPr>
       </w:pPr>
-      <w:bookmarkStart w:id="22" w:name="_Toc452455260"/>
+      <w:bookmarkStart w:id="21" w:name="_Toc452455260"/>
       <w:r>
         <w:rPr>
           <w:rFonts w:ascii="Times New Roman" w:hAnsi="Times New Roman" w:cs="Times New Roman"/>
@@ -31959,7 +31957,7 @@
         </w:rPr>
         <w:t>Тестирование</w:t>
       </w:r>
-      <w:bookmarkEnd w:id="22"/>
+      <w:bookmarkEnd w:id="21"/>
     </w:p>
     <w:p>
       <w:pPr>
@@ -33148,7 +33146,7 @@
       <w:pPr>
         <w:pStyle w:val="Heading1"/>
       </w:pPr>
-      <w:bookmarkStart w:id="23" w:name="_Toc452455261"/>
+      <w:bookmarkStart w:id="22" w:name="_Toc452455261"/>
       <w:r>
         <w:rPr>
           <w:caps w:val="0"/>
@@ -33174,7 +33172,7 @@
         </w:rPr>
         <w:t xml:space="preserve"> приложения</w:t>
       </w:r>
-      <w:bookmarkEnd w:id="23"/>
+      <w:bookmarkEnd w:id="22"/>
     </w:p>
     <w:p>
       <w:pPr>
@@ -33232,7 +33230,7 @@
           <w:szCs w:val="20"/>
           <w:lang w:val="ru-RU" w:eastAsia="ru-RU"/>
         </w:rPr>
-        <w:t>шести</w:t>
+        <w:t>четырех</w:t>
       </w:r>
       <w:r>
         <w:rPr>
@@ -33279,7 +33277,7 @@
           <w:lang w:val="ru-RU"/>
         </w:rPr>
       </w:pPr>
-      <w:bookmarkStart w:id="24" w:name="_Toc452455262"/>
+      <w:bookmarkStart w:id="23" w:name="_Toc452455262"/>
       <w:r>
         <w:rPr>
           <w:rFonts w:ascii="Times New Roman" w:hAnsi="Times New Roman" w:cs="Times New Roman"/>
@@ -33290,7 +33288,7 @@
         </w:rPr>
         <w:t>Использованные программные и языковые средства</w:t>
       </w:r>
-      <w:bookmarkEnd w:id="24"/>
+      <w:bookmarkEnd w:id="23"/>
     </w:p>
     <w:p>
       <w:pPr>
@@ -34314,7 +34312,7 @@
           <w:lang w:val="ru-RU"/>
         </w:rPr>
       </w:pPr>
-      <w:bookmarkStart w:id="25" w:name="_Toc452455263"/>
+      <w:bookmarkStart w:id="24" w:name="_Toc452455263"/>
       <w:r>
         <w:rPr>
           <w:rFonts w:ascii="Times New Roman" w:hAnsi="Times New Roman" w:cs="Times New Roman"/>
@@ -34325,7 +34323,7 @@
         </w:rPr>
         <w:t>Описание архитектуры</w:t>
       </w:r>
-      <w:bookmarkEnd w:id="25"/>
+      <w:bookmarkEnd w:id="24"/>
     </w:p>
     <w:p>
       <w:pPr>
@@ -34347,7 +34345,667 @@
           <w:szCs w:val="20"/>
           <w:lang w:val="ru-RU" w:eastAsia="ru-RU"/>
         </w:rPr>
-        <w:t>Раздел находится в разработке</w:t>
+        <w:t>Архитектура приложения представлена в виде</w:t>
+      </w:r>
+      <w:r>
+        <w:rPr>
+          <w:rFonts w:ascii="Times New Roman" w:eastAsia="Times New Roman" w:hAnsi="Times New Roman" w:cs="Times New Roman"/>
+          <w:sz w:val="28"/>
+          <w:szCs w:val="20"/>
+          <w:lang w:val="ru-RU" w:eastAsia="ru-RU"/>
+        </w:rPr>
+        <w:t xml:space="preserve"> </w:t>
+      </w:r>
+      <w:r>
+        <w:rPr>
+          <w:rFonts w:ascii="Times New Roman" w:eastAsia="Times New Roman" w:hAnsi="Times New Roman" w:cs="Times New Roman"/>
+          <w:sz w:val="28"/>
+          <w:szCs w:val="20"/>
+          <w:lang w:eastAsia="ru-RU"/>
+        </w:rPr>
+        <w:t>ASP</w:t>
+      </w:r>
+      <w:r>
+        <w:rPr>
+          <w:rFonts w:ascii="Times New Roman" w:eastAsia="Times New Roman" w:hAnsi="Times New Roman" w:cs="Times New Roman"/>
+          <w:sz w:val="28"/>
+          <w:szCs w:val="20"/>
+          <w:lang w:val="ru-RU" w:eastAsia="ru-RU"/>
+        </w:rPr>
+        <w:t>.</w:t>
+      </w:r>
+      <w:r>
+        <w:rPr>
+          <w:rFonts w:ascii="Times New Roman" w:eastAsia="Times New Roman" w:hAnsi="Times New Roman" w:cs="Times New Roman"/>
+          <w:sz w:val="28"/>
+          <w:szCs w:val="20"/>
+          <w:lang w:eastAsia="ru-RU"/>
+        </w:rPr>
+        <w:t>NET</w:t>
+      </w:r>
+      <w:r>
+        <w:rPr>
+          <w:rFonts w:ascii="Times New Roman" w:eastAsia="Times New Roman" w:hAnsi="Times New Roman" w:cs="Times New Roman"/>
+          <w:sz w:val="28"/>
+          <w:szCs w:val="20"/>
+          <w:lang w:val="ru-RU" w:eastAsia="ru-RU"/>
+        </w:rPr>
+        <w:t xml:space="preserve"> </w:t>
+      </w:r>
+      <w:r>
+        <w:rPr>
+          <w:rFonts w:ascii="Times New Roman" w:eastAsia="Times New Roman" w:hAnsi="Times New Roman" w:cs="Times New Roman"/>
+          <w:sz w:val="28"/>
+          <w:szCs w:val="20"/>
+          <w:lang w:eastAsia="ru-RU"/>
+        </w:rPr>
+        <w:t>WebAPI</w:t>
+      </w:r>
+      <w:r>
+        <w:rPr>
+          <w:rFonts w:ascii="Times New Roman" w:eastAsia="Times New Roman" w:hAnsi="Times New Roman" w:cs="Times New Roman"/>
+          <w:sz w:val="28"/>
+          <w:szCs w:val="20"/>
+          <w:lang w:val="ru-RU" w:eastAsia="ru-RU"/>
+        </w:rPr>
+        <w:t xml:space="preserve"> </w:t>
+      </w:r>
+      <w:r>
+        <w:rPr>
+          <w:rFonts w:ascii="Times New Roman" w:eastAsia="Times New Roman" w:hAnsi="Times New Roman" w:cs="Times New Roman"/>
+          <w:sz w:val="28"/>
+          <w:szCs w:val="20"/>
+          <w:lang w:eastAsia="ru-RU"/>
+        </w:rPr>
+        <w:t>Web</w:t>
+      </w:r>
+      <w:r>
+        <w:rPr>
+          <w:rFonts w:ascii="Times New Roman" w:eastAsia="Times New Roman" w:hAnsi="Times New Roman" w:cs="Times New Roman"/>
+          <w:sz w:val="28"/>
+          <w:szCs w:val="20"/>
+          <w:lang w:val="ru-RU" w:eastAsia="ru-RU"/>
+        </w:rPr>
+        <w:t xml:space="preserve">-приложения, с вынесенными из нее модулями интерфейсов репозиториев, валидаторов, моделей и сущностей. </w:t>
+      </w:r>
+      <w:r>
+        <w:rPr>
+          <w:rFonts w:ascii="Times New Roman" w:eastAsia="Times New Roman" w:hAnsi="Times New Roman" w:cs="Times New Roman"/>
+          <w:sz w:val="28"/>
+          <w:szCs w:val="20"/>
+          <w:lang w:val="ru-RU" w:eastAsia="ru-RU"/>
+        </w:rPr>
+        <w:t>Архитектуру приложения можно увидеть в главе 4.2 на рисунке 6. За приложение отвечает блок «</w:t>
+      </w:r>
+      <w:r>
+        <w:rPr>
+          <w:rFonts w:ascii="Times New Roman" w:eastAsia="Times New Roman" w:hAnsi="Times New Roman" w:cs="Times New Roman"/>
+          <w:sz w:val="28"/>
+          <w:szCs w:val="20"/>
+          <w:lang w:eastAsia="ru-RU"/>
+        </w:rPr>
+        <w:t>Application</w:t>
+      </w:r>
+      <w:r>
+        <w:rPr>
+          <w:rFonts w:ascii="Times New Roman" w:eastAsia="Times New Roman" w:hAnsi="Times New Roman" w:cs="Times New Roman"/>
+          <w:sz w:val="28"/>
+          <w:szCs w:val="20"/>
+          <w:lang w:val="ru-RU" w:eastAsia="ru-RU"/>
+        </w:rPr>
+        <w:t>» на этой диаграмме модулей.</w:t>
+      </w:r>
+    </w:p>
+    <w:p>
+      <w:pPr>
+        <w:spacing w:after="0" w:line="360" w:lineRule="auto"/>
+        <w:ind w:firstLine="720"/>
+        <w:jc w:val="both"/>
+        <w:textAlignment w:val="top"/>
+        <w:rPr>
+          <w:rFonts w:ascii="Times New Roman" w:eastAsia="Times New Roman" w:hAnsi="Times New Roman" w:cs="Times New Roman"/>
+          <w:sz w:val="28"/>
+          <w:szCs w:val="20"/>
+          <w:lang w:val="ru-RU" w:eastAsia="ru-RU"/>
+        </w:rPr>
+      </w:pPr>
+      <w:r>
+        <w:rPr>
+          <w:rFonts w:ascii="Times New Roman" w:eastAsia="Times New Roman" w:hAnsi="Times New Roman" w:cs="Times New Roman"/>
+          <w:sz w:val="28"/>
+          <w:szCs w:val="20"/>
+          <w:lang w:val="ru-RU" w:eastAsia="ru-RU"/>
+        </w:rPr>
+        <w:t>Модуль репозиториев содержит в себе классы-репозитории соответствующие каждой сущности.</w:t>
+      </w:r>
+      <w:r>
+        <w:rPr>
+          <w:rFonts w:ascii="Times New Roman" w:eastAsia="Times New Roman" w:hAnsi="Times New Roman" w:cs="Times New Roman"/>
+          <w:sz w:val="28"/>
+          <w:szCs w:val="20"/>
+          <w:lang w:val="ru-RU" w:eastAsia="ru-RU"/>
+        </w:rPr>
+        <w:t xml:space="preserve"> Каждый из репозиториев наследуется от </w:t>
+      </w:r>
+      <w:r>
+        <w:rPr>
+          <w:rFonts w:ascii="Times New Roman" w:eastAsia="Times New Roman" w:hAnsi="Times New Roman" w:cs="Times New Roman"/>
+          <w:sz w:val="28"/>
+          <w:szCs w:val="20"/>
+          <w:lang w:eastAsia="ru-RU"/>
+        </w:rPr>
+        <w:t>SelpRepository</w:t>
+      </w:r>
+      <w:r>
+        <w:rPr>
+          <w:rFonts w:ascii="Times New Roman" w:eastAsia="Times New Roman" w:hAnsi="Times New Roman" w:cs="Times New Roman"/>
+          <w:sz w:val="28"/>
+          <w:szCs w:val="20"/>
+          <w:lang w:val="ru-RU" w:eastAsia="ru-RU"/>
+        </w:rPr>
+        <w:t xml:space="preserve">. </w:t>
+      </w:r>
+      <w:r>
+        <w:rPr>
+          <w:rFonts w:ascii="Times New Roman" w:eastAsia="Times New Roman" w:hAnsi="Times New Roman" w:cs="Times New Roman"/>
+          <w:sz w:val="28"/>
+          <w:szCs w:val="20"/>
+          <w:lang w:val="ru-RU" w:eastAsia="ru-RU"/>
+        </w:rPr>
+        <w:t xml:space="preserve">Эти </w:t>
+      </w:r>
+      <w:r>
+        <w:rPr>
+          <w:rFonts w:ascii="Times New Roman" w:eastAsia="Times New Roman" w:hAnsi="Times New Roman" w:cs="Times New Roman"/>
+          <w:sz w:val="28"/>
+          <w:szCs w:val="20"/>
+          <w:lang w:val="ru-RU" w:eastAsia="ru-RU"/>
+        </w:rPr>
+        <w:t>классы</w:t>
+      </w:r>
+      <w:r>
+        <w:rPr>
+          <w:rFonts w:ascii="Times New Roman" w:eastAsia="Times New Roman" w:hAnsi="Times New Roman" w:cs="Times New Roman"/>
+          <w:sz w:val="28"/>
+          <w:szCs w:val="20"/>
+          <w:lang w:val="ru-RU" w:eastAsia="ru-RU"/>
+        </w:rPr>
+        <w:t xml:space="preserve"> хранят в себе фактическую логику работы с соответствующими сущностями. </w:t>
+      </w:r>
+      <w:r>
+        <w:rPr>
+          <w:rFonts w:ascii="Times New Roman" w:eastAsia="Times New Roman" w:hAnsi="Times New Roman" w:cs="Times New Roman"/>
+          <w:sz w:val="28"/>
+          <w:szCs w:val="20"/>
+          <w:lang w:val="ru-RU" w:eastAsia="ru-RU"/>
+        </w:rPr>
+        <w:t xml:space="preserve">Помимо репозиториев в модуле репозиториев также хранится наследник класса </w:t>
+      </w:r>
+      <w:r>
+        <w:rPr>
+          <w:rFonts w:ascii="Times New Roman" w:eastAsia="Times New Roman" w:hAnsi="Times New Roman" w:cs="Times New Roman"/>
+          <w:sz w:val="28"/>
+          <w:szCs w:val="20"/>
+          <w:lang w:eastAsia="ru-RU"/>
+        </w:rPr>
+        <w:t>DbContext</w:t>
+      </w:r>
+      <w:r>
+        <w:rPr>
+          <w:rFonts w:ascii="Times New Roman" w:eastAsia="Times New Roman" w:hAnsi="Times New Roman" w:cs="Times New Roman"/>
+          <w:sz w:val="28"/>
+          <w:szCs w:val="20"/>
+          <w:lang w:val="ru-RU" w:eastAsia="ru-RU"/>
+        </w:rPr>
+        <w:t xml:space="preserve"> - </w:t>
+      </w:r>
+      <w:r>
+        <w:rPr>
+          <w:rFonts w:ascii="Times New Roman" w:eastAsia="Times New Roman" w:hAnsi="Times New Roman" w:cs="Times New Roman"/>
+          <w:sz w:val="28"/>
+          <w:szCs w:val="20"/>
+          <w:lang w:eastAsia="ru-RU"/>
+        </w:rPr>
+        <w:t>ExampleDbContext</w:t>
+      </w:r>
+      <w:r>
+        <w:rPr>
+          <w:rFonts w:ascii="Times New Roman" w:eastAsia="Times New Roman" w:hAnsi="Times New Roman" w:cs="Times New Roman"/>
+          <w:sz w:val="28"/>
+          <w:szCs w:val="20"/>
+          <w:lang w:val="ru-RU" w:eastAsia="ru-RU"/>
+        </w:rPr>
+        <w:t xml:space="preserve"> </w:t>
+      </w:r>
+      <w:r>
+        <w:rPr>
+          <w:rFonts w:ascii="Times New Roman" w:eastAsia="Times New Roman" w:hAnsi="Times New Roman" w:cs="Times New Roman"/>
+          <w:sz w:val="28"/>
+          <w:szCs w:val="20"/>
+          <w:lang w:val="ru-RU" w:eastAsia="ru-RU"/>
+        </w:rPr>
+        <w:t xml:space="preserve">и </w:t>
+      </w:r>
+      <w:r>
+        <w:rPr>
+          <w:rFonts w:ascii="Times New Roman" w:eastAsia="Times New Roman" w:hAnsi="Times New Roman" w:cs="Times New Roman"/>
+          <w:sz w:val="28"/>
+          <w:szCs w:val="20"/>
+          <w:lang w:eastAsia="ru-RU"/>
+        </w:rPr>
+        <w:t>TestDataIntializer</w:t>
+      </w:r>
+      <w:r>
+        <w:rPr>
+          <w:rFonts w:ascii="Times New Roman" w:eastAsia="Times New Roman" w:hAnsi="Times New Roman" w:cs="Times New Roman"/>
+          <w:sz w:val="28"/>
+          <w:szCs w:val="20"/>
+          <w:lang w:val="ru-RU" w:eastAsia="ru-RU"/>
+        </w:rPr>
+        <w:t xml:space="preserve">. </w:t>
+      </w:r>
+      <w:r>
+        <w:rPr>
+          <w:rFonts w:ascii="Times New Roman" w:eastAsia="Times New Roman" w:hAnsi="Times New Roman" w:cs="Times New Roman"/>
+          <w:sz w:val="28"/>
+          <w:szCs w:val="20"/>
+          <w:lang w:val="ru-RU" w:eastAsia="ru-RU"/>
+        </w:rPr>
+        <w:t>E</w:t>
+      </w:r>
+      <w:r>
+        <w:rPr>
+          <w:rFonts w:ascii="Times New Roman" w:eastAsia="Times New Roman" w:hAnsi="Times New Roman" w:cs="Times New Roman"/>
+          <w:sz w:val="28"/>
+          <w:szCs w:val="20"/>
+          <w:lang w:eastAsia="ru-RU"/>
+        </w:rPr>
+        <w:t>xampleDbContext</w:t>
+      </w:r>
+      <w:r>
+        <w:rPr>
+          <w:rFonts w:ascii="Times New Roman" w:eastAsia="Times New Roman" w:hAnsi="Times New Roman" w:cs="Times New Roman"/>
+          <w:sz w:val="28"/>
+          <w:szCs w:val="20"/>
+          <w:lang w:val="ru-RU" w:eastAsia="ru-RU"/>
+        </w:rPr>
+        <w:t xml:space="preserve"> </w:t>
+      </w:r>
+      <w:r>
+        <w:rPr>
+          <w:rFonts w:ascii="Times New Roman" w:eastAsia="Times New Roman" w:hAnsi="Times New Roman" w:cs="Times New Roman"/>
+          <w:sz w:val="28"/>
+          <w:szCs w:val="20"/>
+          <w:lang w:val="ru-RU" w:eastAsia="ru-RU"/>
+        </w:rPr>
+        <w:t xml:space="preserve">содержит </w:t>
+      </w:r>
+      <w:r>
+        <w:rPr>
+          <w:rFonts w:ascii="Times New Roman" w:eastAsia="Times New Roman" w:hAnsi="Times New Roman" w:cs="Times New Roman"/>
+          <w:sz w:val="28"/>
+          <w:szCs w:val="20"/>
+          <w:lang w:val="ru-RU" w:eastAsia="ru-RU"/>
+        </w:rPr>
+        <w:t>список сущностей, соответствующих таблицам</w:t>
+      </w:r>
+      <w:r>
+        <w:rPr>
+          <w:rFonts w:ascii="Times New Roman" w:eastAsia="Times New Roman" w:hAnsi="Times New Roman" w:cs="Times New Roman"/>
+          <w:sz w:val="28"/>
+          <w:szCs w:val="20"/>
+          <w:lang w:val="ru-RU" w:eastAsia="ru-RU"/>
+        </w:rPr>
+        <w:t xml:space="preserve"> в базе данных. </w:t>
+      </w:r>
+      <w:r>
+        <w:rPr>
+          <w:rFonts w:ascii="Times New Roman" w:eastAsia="Times New Roman" w:hAnsi="Times New Roman" w:cs="Times New Roman"/>
+          <w:sz w:val="28"/>
+          <w:szCs w:val="20"/>
+          <w:lang w:val="ru-RU" w:eastAsia="ru-RU"/>
+        </w:rPr>
+        <w:t>T</w:t>
+      </w:r>
+      <w:r>
+        <w:rPr>
+          <w:rFonts w:ascii="Times New Roman" w:eastAsia="Times New Roman" w:hAnsi="Times New Roman" w:cs="Times New Roman"/>
+          <w:sz w:val="28"/>
+          <w:szCs w:val="20"/>
+          <w:lang w:eastAsia="ru-RU"/>
+        </w:rPr>
+        <w:t>estDataIntializer</w:t>
+      </w:r>
+      <w:r>
+        <w:rPr>
+          <w:rFonts w:ascii="Times New Roman" w:eastAsia="Times New Roman" w:hAnsi="Times New Roman" w:cs="Times New Roman"/>
+          <w:sz w:val="28"/>
+          <w:szCs w:val="20"/>
+          <w:lang w:val="ru-RU" w:eastAsia="ru-RU"/>
+        </w:rPr>
+        <w:t xml:space="preserve"> </w:t>
+      </w:r>
+      <w:r>
+        <w:rPr>
+          <w:rFonts w:ascii="Times New Roman" w:eastAsia="Times New Roman" w:hAnsi="Times New Roman" w:cs="Times New Roman"/>
+          <w:sz w:val="28"/>
+          <w:szCs w:val="20"/>
+          <w:lang w:val="ru-RU" w:eastAsia="ru-RU"/>
+        </w:rPr>
+        <w:t>инициализирует тестовые данные в таблице.</w:t>
+      </w:r>
+    </w:p>
+    <w:p>
+      <w:pPr>
+        <w:spacing w:after="0" w:line="360" w:lineRule="auto"/>
+        <w:ind w:firstLine="720"/>
+        <w:jc w:val="both"/>
+        <w:textAlignment w:val="top"/>
+        <w:rPr>
+          <w:rFonts w:ascii="Times New Roman" w:eastAsia="Times New Roman" w:hAnsi="Times New Roman" w:cs="Times New Roman"/>
+          <w:sz w:val="28"/>
+          <w:szCs w:val="20"/>
+          <w:lang w:val="ru-RU" w:eastAsia="ru-RU"/>
+        </w:rPr>
+      </w:pPr>
+      <w:r>
+        <w:rPr>
+          <w:rFonts w:ascii="Times New Roman" w:eastAsia="Times New Roman" w:hAnsi="Times New Roman" w:cs="Times New Roman"/>
+          <w:sz w:val="28"/>
+          <w:szCs w:val="20"/>
+          <w:lang w:val="ru-RU" w:eastAsia="ru-RU"/>
+        </w:rPr>
+        <w:t>Модуль интерфейсов содержит в себе интерфейсы для всех контроллеров, семантических контроллеров, репозиториев и прочих классов для удобства их замены через инверсию зависимостей.</w:t>
+      </w:r>
+    </w:p>
+    <w:p>
+      <w:pPr>
+        <w:spacing w:after="0" w:line="360" w:lineRule="auto"/>
+        <w:ind w:firstLine="720"/>
+        <w:jc w:val="both"/>
+        <w:textAlignment w:val="top"/>
+        <w:rPr>
+          <w:rFonts w:ascii="Times New Roman" w:eastAsia="Times New Roman" w:hAnsi="Times New Roman" w:cs="Times New Roman"/>
+          <w:sz w:val="28"/>
+          <w:szCs w:val="20"/>
+          <w:lang w:val="ru-RU" w:eastAsia="ru-RU"/>
+        </w:rPr>
+      </w:pPr>
+      <w:r>
+        <w:rPr>
+          <w:rFonts w:ascii="Times New Roman" w:eastAsia="Times New Roman" w:hAnsi="Times New Roman" w:cs="Times New Roman"/>
+          <w:sz w:val="28"/>
+          <w:szCs w:val="20"/>
+          <w:lang w:val="ru-RU" w:eastAsia="ru-RU"/>
+        </w:rPr>
+        <w:lastRenderedPageBreak/>
+        <w:t>Модуль валидаторов содержит в себе валидаторы для всех сущностей системы. Модули моделей и сущностей хранят наборы моде</w:t>
+      </w:r>
+      <w:r>
+        <w:rPr>
+          <w:rFonts w:ascii="Times New Roman" w:eastAsia="Times New Roman" w:hAnsi="Times New Roman" w:cs="Times New Roman"/>
+          <w:sz w:val="28"/>
+          <w:szCs w:val="20"/>
+          <w:lang w:val="ru-RU" w:eastAsia="ru-RU"/>
+        </w:rPr>
+        <w:t>лей и сущностей соответственно.</w:t>
+      </w:r>
+    </w:p>
+    <w:p>
+      <w:pPr>
+        <w:spacing w:after="0" w:line="360" w:lineRule="auto"/>
+        <w:ind w:firstLine="720"/>
+        <w:jc w:val="both"/>
+        <w:textAlignment w:val="top"/>
+        <w:rPr>
+          <w:rFonts w:ascii="Times New Roman" w:eastAsia="Times New Roman" w:hAnsi="Times New Roman" w:cs="Times New Roman"/>
+          <w:sz w:val="28"/>
+          <w:szCs w:val="20"/>
+          <w:lang w:val="ru-RU" w:eastAsia="ru-RU"/>
+        </w:rPr>
+      </w:pPr>
+      <w:r>
+        <w:rPr>
+          <w:rFonts w:ascii="Times New Roman" w:eastAsia="Times New Roman" w:hAnsi="Times New Roman" w:cs="Times New Roman"/>
+          <w:sz w:val="28"/>
+          <w:szCs w:val="20"/>
+          <w:lang w:val="ru-RU" w:eastAsia="ru-RU"/>
+        </w:rPr>
+        <w:t xml:space="preserve">Само </w:t>
+      </w:r>
+      <w:r>
+        <w:rPr>
+          <w:rFonts w:ascii="Times New Roman" w:eastAsia="Times New Roman" w:hAnsi="Times New Roman" w:cs="Times New Roman"/>
+          <w:sz w:val="28"/>
+          <w:szCs w:val="20"/>
+          <w:lang w:eastAsia="ru-RU"/>
+        </w:rPr>
+        <w:t>Web</w:t>
+      </w:r>
+      <w:r>
+        <w:rPr>
+          <w:rFonts w:ascii="Times New Roman" w:eastAsia="Times New Roman" w:hAnsi="Times New Roman" w:cs="Times New Roman"/>
+          <w:sz w:val="28"/>
+          <w:szCs w:val="20"/>
+          <w:lang w:val="ru-RU" w:eastAsia="ru-RU"/>
+        </w:rPr>
+        <w:t>-</w:t>
+      </w:r>
+      <w:r>
+        <w:rPr>
+          <w:rFonts w:ascii="Times New Roman" w:eastAsia="Times New Roman" w:hAnsi="Times New Roman" w:cs="Times New Roman"/>
+          <w:sz w:val="28"/>
+          <w:szCs w:val="20"/>
+          <w:lang w:val="ru-RU" w:eastAsia="ru-RU"/>
+        </w:rPr>
+        <w:t xml:space="preserve">приложение состоит из двух логических частей: </w:t>
+      </w:r>
+      <w:r>
+        <w:rPr>
+          <w:rFonts w:ascii="Times New Roman" w:eastAsia="Times New Roman" w:hAnsi="Times New Roman" w:cs="Times New Roman"/>
+          <w:sz w:val="28"/>
+          <w:szCs w:val="20"/>
+          <w:lang w:eastAsia="ru-RU"/>
+        </w:rPr>
+        <w:t>Front</w:t>
+      </w:r>
+      <w:r>
+        <w:rPr>
+          <w:rFonts w:ascii="Times New Roman" w:eastAsia="Times New Roman" w:hAnsi="Times New Roman" w:cs="Times New Roman"/>
+          <w:sz w:val="28"/>
+          <w:szCs w:val="20"/>
+          <w:lang w:val="ru-RU" w:eastAsia="ru-RU"/>
+        </w:rPr>
+        <w:t>-</w:t>
+      </w:r>
+      <w:r>
+        <w:rPr>
+          <w:rFonts w:ascii="Times New Roman" w:eastAsia="Times New Roman" w:hAnsi="Times New Roman" w:cs="Times New Roman"/>
+          <w:sz w:val="28"/>
+          <w:szCs w:val="20"/>
+          <w:lang w:eastAsia="ru-RU"/>
+        </w:rPr>
+        <w:t>End</w:t>
+      </w:r>
+      <w:r>
+        <w:rPr>
+          <w:rFonts w:ascii="Times New Roman" w:eastAsia="Times New Roman" w:hAnsi="Times New Roman" w:cs="Times New Roman"/>
+          <w:sz w:val="28"/>
+          <w:szCs w:val="20"/>
+          <w:lang w:val="ru-RU" w:eastAsia="ru-RU"/>
+        </w:rPr>
+        <w:t xml:space="preserve"> </w:t>
+      </w:r>
+      <w:r>
+        <w:rPr>
+          <w:rFonts w:ascii="Times New Roman" w:eastAsia="Times New Roman" w:hAnsi="Times New Roman" w:cs="Times New Roman"/>
+          <w:sz w:val="28"/>
+          <w:szCs w:val="20"/>
+          <w:lang w:val="ru-RU" w:eastAsia="ru-RU"/>
+        </w:rPr>
+        <w:t xml:space="preserve">(клиентская часть) и </w:t>
+      </w:r>
+      <w:r>
+        <w:rPr>
+          <w:rFonts w:ascii="Times New Roman" w:eastAsia="Times New Roman" w:hAnsi="Times New Roman" w:cs="Times New Roman"/>
+          <w:sz w:val="28"/>
+          <w:szCs w:val="20"/>
+          <w:lang w:eastAsia="ru-RU"/>
+        </w:rPr>
+        <w:t>Back</w:t>
+      </w:r>
+      <w:r>
+        <w:rPr>
+          <w:rFonts w:ascii="Times New Roman" w:eastAsia="Times New Roman" w:hAnsi="Times New Roman" w:cs="Times New Roman"/>
+          <w:sz w:val="28"/>
+          <w:szCs w:val="20"/>
+          <w:lang w:val="ru-RU" w:eastAsia="ru-RU"/>
+        </w:rPr>
+        <w:t>-</w:t>
+      </w:r>
+      <w:r>
+        <w:rPr>
+          <w:rFonts w:ascii="Times New Roman" w:eastAsia="Times New Roman" w:hAnsi="Times New Roman" w:cs="Times New Roman"/>
+          <w:sz w:val="28"/>
+          <w:szCs w:val="20"/>
+          <w:lang w:eastAsia="ru-RU"/>
+        </w:rPr>
+        <w:t>End</w:t>
+      </w:r>
+      <w:r>
+        <w:rPr>
+          <w:rFonts w:ascii="Times New Roman" w:eastAsia="Times New Roman" w:hAnsi="Times New Roman" w:cs="Times New Roman"/>
+          <w:sz w:val="28"/>
+          <w:szCs w:val="20"/>
+          <w:lang w:val="ru-RU" w:eastAsia="ru-RU"/>
+        </w:rPr>
+        <w:t xml:space="preserve"> </w:t>
+      </w:r>
+      <w:r>
+        <w:rPr>
+          <w:rFonts w:ascii="Times New Roman" w:eastAsia="Times New Roman" w:hAnsi="Times New Roman" w:cs="Times New Roman"/>
+          <w:sz w:val="28"/>
+          <w:szCs w:val="20"/>
+          <w:lang w:val="ru-RU" w:eastAsia="ru-RU"/>
+        </w:rPr>
+        <w:t xml:space="preserve">(серверная часть). Описание </w:t>
+      </w:r>
+      <w:r>
+        <w:rPr>
+          <w:rFonts w:ascii="Times New Roman" w:eastAsia="Times New Roman" w:hAnsi="Times New Roman" w:cs="Times New Roman"/>
+          <w:sz w:val="28"/>
+          <w:szCs w:val="20"/>
+          <w:lang w:eastAsia="ru-RU"/>
+        </w:rPr>
+        <w:t>Front</w:t>
+      </w:r>
+      <w:r>
+        <w:rPr>
+          <w:rFonts w:ascii="Times New Roman" w:eastAsia="Times New Roman" w:hAnsi="Times New Roman" w:cs="Times New Roman"/>
+          <w:sz w:val="28"/>
+          <w:szCs w:val="20"/>
+          <w:lang w:val="ru-RU" w:eastAsia="ru-RU"/>
+        </w:rPr>
+        <w:t>-</w:t>
+      </w:r>
+      <w:r>
+        <w:rPr>
+          <w:rFonts w:ascii="Times New Roman" w:eastAsia="Times New Roman" w:hAnsi="Times New Roman" w:cs="Times New Roman"/>
+          <w:sz w:val="28"/>
+          <w:szCs w:val="20"/>
+          <w:lang w:eastAsia="ru-RU"/>
+        </w:rPr>
+        <w:t>End</w:t>
+      </w:r>
+      <w:r>
+        <w:rPr>
+          <w:rFonts w:ascii="Times New Roman" w:eastAsia="Times New Roman" w:hAnsi="Times New Roman" w:cs="Times New Roman"/>
+          <w:sz w:val="28"/>
+          <w:szCs w:val="20"/>
+          <w:lang w:val="ru-RU" w:eastAsia="ru-RU"/>
+        </w:rPr>
+        <w:t xml:space="preserve"> </w:t>
+      </w:r>
+      <w:r>
+        <w:rPr>
+          <w:rFonts w:ascii="Times New Roman" w:eastAsia="Times New Roman" w:hAnsi="Times New Roman" w:cs="Times New Roman"/>
+          <w:sz w:val="28"/>
+          <w:szCs w:val="20"/>
+          <w:lang w:val="ru-RU" w:eastAsia="ru-RU"/>
+        </w:rPr>
+        <w:t>части можно увидеть в главе 5.6 данной магистерской диссертации.</w:t>
+      </w:r>
+      <w:r>
+        <w:rPr>
+          <w:rFonts w:ascii="Times New Roman" w:eastAsia="Times New Roman" w:hAnsi="Times New Roman" w:cs="Times New Roman"/>
+          <w:sz w:val="28"/>
+          <w:szCs w:val="20"/>
+          <w:lang w:val="ru-RU" w:eastAsia="ru-RU"/>
+        </w:rPr>
+        <w:t xml:space="preserve"> Серверная часть содержит контроллеры и семантические контроллеры, которые отвечают за ответ на запросы к </w:t>
+      </w:r>
+      <w:r>
+        <w:rPr>
+          <w:rFonts w:ascii="Times New Roman" w:eastAsia="Times New Roman" w:hAnsi="Times New Roman" w:cs="Times New Roman"/>
+          <w:sz w:val="28"/>
+          <w:szCs w:val="20"/>
+          <w:lang w:eastAsia="ru-RU"/>
+        </w:rPr>
+        <w:t>Web</w:t>
+      </w:r>
+      <w:r>
+        <w:rPr>
+          <w:rFonts w:ascii="Times New Roman" w:eastAsia="Times New Roman" w:hAnsi="Times New Roman" w:cs="Times New Roman"/>
+          <w:sz w:val="28"/>
+          <w:szCs w:val="20"/>
+          <w:lang w:val="ru-RU" w:eastAsia="ru-RU"/>
+        </w:rPr>
+        <w:t xml:space="preserve"> 2.0 </w:t>
+      </w:r>
+      <w:r>
+        <w:rPr>
+          <w:rFonts w:ascii="Times New Roman" w:eastAsia="Times New Roman" w:hAnsi="Times New Roman" w:cs="Times New Roman"/>
+          <w:sz w:val="28"/>
+          <w:szCs w:val="20"/>
+          <w:lang w:val="ru-RU" w:eastAsia="ru-RU"/>
+        </w:rPr>
+        <w:t xml:space="preserve">и </w:t>
+      </w:r>
+      <w:r>
+        <w:rPr>
+          <w:rFonts w:ascii="Times New Roman" w:eastAsia="Times New Roman" w:hAnsi="Times New Roman" w:cs="Times New Roman"/>
+          <w:sz w:val="28"/>
+          <w:szCs w:val="20"/>
+          <w:lang w:eastAsia="ru-RU"/>
+        </w:rPr>
+        <w:t>Web</w:t>
+      </w:r>
+      <w:r>
+        <w:rPr>
+          <w:rFonts w:ascii="Times New Roman" w:eastAsia="Times New Roman" w:hAnsi="Times New Roman" w:cs="Times New Roman"/>
+          <w:sz w:val="28"/>
+          <w:szCs w:val="20"/>
+          <w:lang w:val="ru-RU" w:eastAsia="ru-RU"/>
+        </w:rPr>
+        <w:t xml:space="preserve"> 3.0 </w:t>
+      </w:r>
+      <w:r>
+        <w:rPr>
+          <w:rFonts w:ascii="Times New Roman" w:eastAsia="Times New Roman" w:hAnsi="Times New Roman" w:cs="Times New Roman"/>
+          <w:sz w:val="28"/>
+          <w:szCs w:val="20"/>
+          <w:lang w:val="ru-RU" w:eastAsia="ru-RU"/>
+        </w:rPr>
+        <w:t>ча</w:t>
+      </w:r>
+      <w:r>
+        <w:rPr>
+          <w:rFonts w:ascii="Times New Roman" w:eastAsia="Times New Roman" w:hAnsi="Times New Roman" w:cs="Times New Roman"/>
+          <w:sz w:val="28"/>
+          <w:szCs w:val="20"/>
+          <w:lang w:val="ru-RU" w:eastAsia="ru-RU"/>
+        </w:rPr>
+        <w:t>стей приложения соответственно. Однако серверная часть содержит в себе не только контроллеры. Здесь можно увидеть также конфигурационный код приложения, а именно конфигурацию инверсии зависимостей, конфигурацию серверного роутинга, инициализацию семантической части приложения и многое другое.</w:t>
       </w:r>
     </w:p>
     <w:p>
@@ -34367,7 +35025,7 @@
           <w:lang w:val="ru-RU"/>
         </w:rPr>
       </w:pPr>
-      <w:bookmarkStart w:id="26" w:name="_Toc452455264"/>
+      <w:bookmarkStart w:id="25" w:name="_Toc452455264"/>
       <w:r>
         <w:rPr>
           <w:rFonts w:ascii="Times New Roman" w:hAnsi="Times New Roman" w:cs="Times New Roman"/>
@@ -34378,7 +35036,7 @@
         </w:rPr>
         <w:t>Описание логики</w:t>
       </w:r>
-      <w:bookmarkEnd w:id="26"/>
+      <w:bookmarkEnd w:id="25"/>
     </w:p>
     <w:p>
       <w:pPr>
@@ -34387,18 +35045,367 @@
         <w:jc w:val="both"/>
         <w:textAlignment w:val="top"/>
         <w:rPr>
-          <w:lang w:val="ru-RU"/>
-        </w:rPr>
-      </w:pPr>
-      <w:r>
-        <w:rPr>
-          <w:rFonts w:ascii="Times New Roman" w:eastAsia="Times New Roman" w:hAnsi="Times New Roman" w:cs="Times New Roman"/>
-          <w:sz w:val="28"/>
-          <w:szCs w:val="20"/>
-          <w:lang w:val="ru-RU" w:eastAsia="ru-RU"/>
-        </w:rPr>
-        <w:t>Раздел находится в разработке</w:t>
-      </w:r>
+          <w:rFonts w:ascii="Times New Roman" w:eastAsia="Times New Roman" w:hAnsi="Times New Roman" w:cs="Times New Roman"/>
+          <w:sz w:val="28"/>
+          <w:szCs w:val="20"/>
+          <w:lang w:eastAsia="ru-RU"/>
+        </w:rPr>
+      </w:pPr>
+      <w:r>
+        <w:rPr>
+          <w:rFonts w:ascii="Times New Roman" w:eastAsia="Times New Roman" w:hAnsi="Times New Roman" w:cs="Times New Roman"/>
+          <w:sz w:val="28"/>
+          <w:szCs w:val="20"/>
+          <w:lang w:val="ru-RU" w:eastAsia="ru-RU"/>
+        </w:rPr>
+        <w:t xml:space="preserve">Демонстрационное приложение представляет собой простейший пример системы для создания страховых полисов в страховой компании. </w:t>
+      </w:r>
+      <w:r>
+        <w:rPr>
+          <w:rFonts w:ascii="Times New Roman" w:eastAsia="Times New Roman" w:hAnsi="Times New Roman" w:cs="Times New Roman"/>
+          <w:sz w:val="28"/>
+          <w:szCs w:val="20"/>
+          <w:lang w:val="ru-RU" w:eastAsia="ru-RU"/>
+        </w:rPr>
+        <w:t xml:space="preserve">Приложение поддерживает </w:t>
+      </w:r>
+      <w:r>
+        <w:rPr>
+          <w:rFonts w:ascii="Times New Roman" w:eastAsia="Times New Roman" w:hAnsi="Times New Roman" w:cs="Times New Roman"/>
+          <w:sz w:val="28"/>
+          <w:szCs w:val="20"/>
+          <w:lang w:val="ru-RU" w:eastAsia="ru-RU"/>
+        </w:rPr>
+        <w:t xml:space="preserve">базовую </w:t>
+      </w:r>
+      <w:r>
+        <w:rPr>
+          <w:rFonts w:ascii="Times New Roman" w:eastAsia="Times New Roman" w:hAnsi="Times New Roman" w:cs="Times New Roman"/>
+          <w:sz w:val="28"/>
+          <w:szCs w:val="20"/>
+          <w:lang w:val="ru-RU" w:eastAsia="ru-RU"/>
+        </w:rPr>
+        <w:t>авторизацию и аутентификацию</w:t>
+      </w:r>
+      <w:r>
+        <w:rPr>
+          <w:rFonts w:ascii="Times New Roman" w:eastAsia="Times New Roman" w:hAnsi="Times New Roman" w:cs="Times New Roman"/>
+          <w:sz w:val="28"/>
+          <w:szCs w:val="20"/>
+          <w:lang w:val="ru-RU" w:eastAsia="ru-RU"/>
+        </w:rPr>
+        <w:t>, в том числе клиентскую.</w:t>
+      </w:r>
+      <w:r>
+        <w:rPr>
+          <w:rFonts w:ascii="Times New Roman" w:eastAsia="Times New Roman" w:hAnsi="Times New Roman" w:cs="Times New Roman"/>
+          <w:sz w:val="28"/>
+          <w:szCs w:val="20"/>
+          <w:lang w:val="ru-RU" w:eastAsia="ru-RU"/>
+        </w:rPr>
+        <w:t xml:space="preserve"> Как было сказано ранее, приложение построено на четырех сущностях. Основная сущность – Страховой Полис</w:t>
+      </w:r>
+      <w:r>
+        <w:rPr>
+          <w:rFonts w:ascii="Times New Roman" w:eastAsia="Times New Roman" w:hAnsi="Times New Roman" w:cs="Times New Roman"/>
+          <w:sz w:val="28"/>
+          <w:szCs w:val="20"/>
+          <w:lang w:val="ru-RU" w:eastAsia="ru-RU"/>
+        </w:rPr>
+        <w:t>(</w:t>
+      </w:r>
+      <w:r>
+        <w:rPr>
+          <w:rFonts w:ascii="Times New Roman" w:eastAsia="Times New Roman" w:hAnsi="Times New Roman" w:cs="Times New Roman"/>
+          <w:sz w:val="28"/>
+          <w:szCs w:val="20"/>
+          <w:lang w:eastAsia="ru-RU"/>
+        </w:rPr>
+        <w:t>Policy</w:t>
+      </w:r>
+      <w:r>
+        <w:rPr>
+          <w:rFonts w:ascii="Times New Roman" w:eastAsia="Times New Roman" w:hAnsi="Times New Roman" w:cs="Times New Roman"/>
+          <w:sz w:val="28"/>
+          <w:szCs w:val="20"/>
+          <w:lang w:val="ru-RU" w:eastAsia="ru-RU"/>
+        </w:rPr>
+        <w:t>)</w:t>
+      </w:r>
+      <w:r>
+        <w:rPr>
+          <w:rFonts w:ascii="Times New Roman" w:eastAsia="Times New Roman" w:hAnsi="Times New Roman" w:cs="Times New Roman"/>
+          <w:sz w:val="28"/>
+          <w:szCs w:val="20"/>
+          <w:lang w:val="ru-RU" w:eastAsia="ru-RU"/>
+        </w:rPr>
+        <w:t>. Она связана с сущностями Пользователь</w:t>
+      </w:r>
+      <w:r>
+        <w:rPr>
+          <w:rFonts w:ascii="Times New Roman" w:eastAsia="Times New Roman" w:hAnsi="Times New Roman" w:cs="Times New Roman"/>
+          <w:sz w:val="28"/>
+          <w:szCs w:val="20"/>
+          <w:lang w:val="ru-RU" w:eastAsia="ru-RU"/>
+        </w:rPr>
+        <w:t xml:space="preserve"> (</w:t>
+      </w:r>
+      <w:r>
+        <w:rPr>
+          <w:rFonts w:ascii="Times New Roman" w:eastAsia="Times New Roman" w:hAnsi="Times New Roman" w:cs="Times New Roman"/>
+          <w:sz w:val="28"/>
+          <w:szCs w:val="20"/>
+          <w:lang w:eastAsia="ru-RU"/>
+        </w:rPr>
+        <w:t>User</w:t>
+      </w:r>
+      <w:r>
+        <w:rPr>
+          <w:rFonts w:ascii="Times New Roman" w:eastAsia="Times New Roman" w:hAnsi="Times New Roman" w:cs="Times New Roman"/>
+          <w:sz w:val="28"/>
+          <w:szCs w:val="20"/>
+          <w:lang w:val="ru-RU" w:eastAsia="ru-RU"/>
+        </w:rPr>
+        <w:t>)</w:t>
+      </w:r>
+      <w:r>
+        <w:rPr>
+          <w:rFonts w:ascii="Times New Roman" w:eastAsia="Times New Roman" w:hAnsi="Times New Roman" w:cs="Times New Roman"/>
+          <w:sz w:val="28"/>
+          <w:szCs w:val="20"/>
+          <w:lang w:val="ru-RU" w:eastAsia="ru-RU"/>
+        </w:rPr>
+        <w:t xml:space="preserve"> и Регион </w:t>
+      </w:r>
+      <w:r>
+        <w:rPr>
+          <w:rFonts w:ascii="Times New Roman" w:eastAsia="Times New Roman" w:hAnsi="Times New Roman" w:cs="Times New Roman"/>
+          <w:sz w:val="28"/>
+          <w:szCs w:val="20"/>
+          <w:lang w:val="ru-RU" w:eastAsia="ru-RU"/>
+        </w:rPr>
+        <w:t>(</w:t>
+      </w:r>
+      <w:r>
+        <w:rPr>
+          <w:rFonts w:ascii="Times New Roman" w:eastAsia="Times New Roman" w:hAnsi="Times New Roman" w:cs="Times New Roman"/>
+          <w:sz w:val="28"/>
+          <w:szCs w:val="20"/>
+          <w:lang w:eastAsia="ru-RU"/>
+        </w:rPr>
+        <w:t>Region</w:t>
+      </w:r>
+      <w:r>
+        <w:rPr>
+          <w:rFonts w:ascii="Times New Roman" w:eastAsia="Times New Roman" w:hAnsi="Times New Roman" w:cs="Times New Roman"/>
+          <w:sz w:val="28"/>
+          <w:szCs w:val="20"/>
+          <w:lang w:val="ru-RU" w:eastAsia="ru-RU"/>
+        </w:rPr>
+        <w:t xml:space="preserve">) </w:t>
+      </w:r>
+      <w:r>
+        <w:rPr>
+          <w:rFonts w:ascii="Times New Roman" w:eastAsia="Times New Roman" w:hAnsi="Times New Roman" w:cs="Times New Roman"/>
+          <w:sz w:val="28"/>
+          <w:szCs w:val="20"/>
+          <w:lang w:val="ru-RU" w:eastAsia="ru-RU"/>
+        </w:rPr>
+        <w:t xml:space="preserve">связями один ко многим, а также связью многие ко многим с сущностью Контрагент </w:t>
+      </w:r>
+      <w:r>
+        <w:rPr>
+          <w:rFonts w:ascii="Times New Roman" w:eastAsia="Times New Roman" w:hAnsi="Times New Roman" w:cs="Times New Roman"/>
+          <w:sz w:val="28"/>
+          <w:szCs w:val="20"/>
+          <w:lang w:val="ru-RU" w:eastAsia="ru-RU"/>
+        </w:rPr>
+        <w:t>(</w:t>
+      </w:r>
+      <w:r>
+        <w:rPr>
+          <w:rFonts w:ascii="Times New Roman" w:eastAsia="Times New Roman" w:hAnsi="Times New Roman" w:cs="Times New Roman"/>
+          <w:sz w:val="28"/>
+          <w:szCs w:val="20"/>
+          <w:lang w:eastAsia="ru-RU"/>
+        </w:rPr>
+        <w:t>Party</w:t>
+      </w:r>
+      <w:r>
+        <w:rPr>
+          <w:rFonts w:ascii="Times New Roman" w:eastAsia="Times New Roman" w:hAnsi="Times New Roman" w:cs="Times New Roman"/>
+          <w:sz w:val="28"/>
+          <w:szCs w:val="20"/>
+          <w:lang w:val="ru-RU" w:eastAsia="ru-RU"/>
+        </w:rPr>
+        <w:t>).</w:t>
+      </w:r>
+      <w:r>
+        <w:rPr>
+          <w:rFonts w:ascii="Times New Roman" w:eastAsia="Times New Roman" w:hAnsi="Times New Roman" w:cs="Times New Roman"/>
+          <w:sz w:val="28"/>
+          <w:szCs w:val="20"/>
+          <w:lang w:val="ru-RU" w:eastAsia="ru-RU"/>
+        </w:rPr>
+        <w:t xml:space="preserve"> </w:t>
+      </w:r>
+      <w:r>
+        <w:rPr>
+          <w:rFonts w:ascii="Times New Roman" w:eastAsia="Times New Roman" w:hAnsi="Times New Roman" w:cs="Times New Roman"/>
+          <w:sz w:val="28"/>
+          <w:szCs w:val="20"/>
+          <w:lang w:val="ru-RU" w:eastAsia="ru-RU"/>
+        </w:rPr>
+        <w:t xml:space="preserve">Достаточно взглянуть на даталогическую схему базы данных, чтобы понять как работают связи между сущностями. Схему можно увидеть на рисунке 14. </w:t>
+      </w:r>
+    </w:p>
+    <w:p>
+      <w:pPr>
+        <w:spacing w:after="0" w:line="360" w:lineRule="auto"/>
+        <w:ind w:firstLine="720"/>
+        <w:jc w:val="both"/>
+        <w:textAlignment w:val="top"/>
+        <w:rPr>
+          <w:rFonts w:ascii="Times New Roman" w:eastAsia="Times New Roman" w:hAnsi="Times New Roman" w:cs="Times New Roman"/>
+          <w:sz w:val="28"/>
+          <w:szCs w:val="20"/>
+          <w:lang w:eastAsia="ru-RU"/>
+        </w:rPr>
+      </w:pPr>
+    </w:p>
+    <w:p>
+      <w:pPr>
+        <w:spacing w:after="0" w:line="360" w:lineRule="auto"/>
+        <w:ind w:firstLine="720"/>
+        <w:jc w:val="both"/>
+        <w:textAlignment w:val="top"/>
+        <w:rPr>
+          <w:rFonts w:ascii="Times New Roman" w:eastAsia="Times New Roman" w:hAnsi="Times New Roman" w:cs="Times New Roman"/>
+          <w:sz w:val="28"/>
+          <w:szCs w:val="20"/>
+          <w:lang w:eastAsia="ru-RU"/>
+        </w:rPr>
+      </w:pPr>
+      <w:r>
+        <w:rPr>
+          <w:noProof/>
+        </w:rPr>
+        <w:lastRenderedPageBreak/>
+        <w:drawing>
+          <wp:inline distT="0" distB="0" distL="0" distR="0" wp14:anchorId="0BDC4240" wp14:editId="2AA44BBB">
+            <wp:extent cx="5760085" cy="4794250"/>
+            <wp:effectExtent l="0" t="0" r="0" b="6350"/>
+            <wp:docPr id="5" name="Picture 5"/>
+            <wp:cNvGraphicFramePr>
+              <a:graphicFrameLocks xmlns:a="http://schemas.openxmlformats.org/drawingml/2006/main" noChangeAspect="1"/>
+            </wp:cNvGraphicFramePr>
+            <a:graphic xmlns:a="http://schemas.openxmlformats.org/drawingml/2006/main">
+              <a:graphicData uri="http://schemas.openxmlformats.org/drawingml/2006/picture">
+                <pic:pic xmlns:pic="http://schemas.openxmlformats.org/drawingml/2006/picture">
+                  <pic:nvPicPr>
+                    <pic:cNvPr id="1" name=""/>
+                    <pic:cNvPicPr/>
+                  </pic:nvPicPr>
+                  <pic:blipFill>
+                    <a:blip r:embed="rId21"/>
+                    <a:stretch>
+                      <a:fillRect/>
+                    </a:stretch>
+                  </pic:blipFill>
+                  <pic:spPr>
+                    <a:xfrm>
+                      <a:off x="0" y="0"/>
+                      <a:ext cx="5760085" cy="4794250"/>
+                    </a:xfrm>
+                    <a:prstGeom prst="rect">
+                      <a:avLst/>
+                    </a:prstGeom>
+                  </pic:spPr>
+                </pic:pic>
+              </a:graphicData>
+            </a:graphic>
+          </wp:inline>
+        </w:drawing>
+      </w:r>
+    </w:p>
+    <w:p>
+      <w:pPr>
+        <w:spacing w:after="0" w:line="360" w:lineRule="auto"/>
+        <w:ind w:firstLine="720"/>
+        <w:jc w:val="center"/>
+        <w:textAlignment w:val="top"/>
+        <w:rPr>
+          <w:rFonts w:ascii="Times New Roman" w:eastAsia="Calibri" w:hAnsi="Times New Roman" w:cs="Times New Roman"/>
+          <w:color w:val="000000" w:themeColor="text1"/>
+          <w:sz w:val="28"/>
+          <w:lang w:val="ru-RU"/>
+        </w:rPr>
+      </w:pPr>
+      <w:r>
+        <w:rPr>
+          <w:rFonts w:ascii="Times New Roman" w:eastAsia="Calibri" w:hAnsi="Times New Roman" w:cs="Times New Roman"/>
+          <w:color w:val="000000" w:themeColor="text1"/>
+          <w:sz w:val="28"/>
+          <w:lang w:val="ru-RU"/>
+        </w:rPr>
+        <w:t>Р</w:t>
+      </w:r>
+      <w:r>
+        <w:rPr>
+          <w:rFonts w:ascii="Times New Roman" w:eastAsia="Calibri" w:hAnsi="Times New Roman" w:cs="Times New Roman"/>
+          <w:color w:val="000000" w:themeColor="text1"/>
+          <w:sz w:val="28"/>
+          <w:lang w:val="ru-RU"/>
+        </w:rPr>
+        <w:t xml:space="preserve">исунок </w:t>
+      </w:r>
+      <w:r>
+        <w:rPr>
+          <w:rFonts w:ascii="Times New Roman" w:eastAsia="Calibri" w:hAnsi="Times New Roman" w:cs="Times New Roman"/>
+          <w:color w:val="000000" w:themeColor="text1"/>
+          <w:sz w:val="28"/>
+          <w:lang w:val="ru-RU"/>
+        </w:rPr>
+        <w:t>1</w:t>
+      </w:r>
+      <w:r>
+        <w:rPr>
+          <w:rFonts w:ascii="Times New Roman" w:eastAsia="Calibri" w:hAnsi="Times New Roman" w:cs="Times New Roman"/>
+          <w:color w:val="000000" w:themeColor="text1"/>
+          <w:sz w:val="28"/>
+          <w:lang w:val="ru-RU"/>
+        </w:rPr>
+        <w:t>4</w:t>
+      </w:r>
+      <w:r>
+        <w:rPr>
+          <w:rFonts w:ascii="Times New Roman" w:eastAsia="Calibri" w:hAnsi="Times New Roman" w:cs="Times New Roman"/>
+          <w:color w:val="000000" w:themeColor="text1"/>
+          <w:sz w:val="28"/>
+          <w:lang w:val="ru-RU"/>
+        </w:rPr>
+        <w:t xml:space="preserve"> – </w:t>
+      </w:r>
+      <w:r>
+        <w:rPr>
+          <w:rFonts w:ascii="Times New Roman" w:eastAsia="Calibri" w:hAnsi="Times New Roman" w:cs="Times New Roman"/>
+          <w:color w:val="000000" w:themeColor="text1"/>
+          <w:sz w:val="28"/>
+          <w:lang w:val="ru-RU"/>
+        </w:rPr>
+        <w:t>Даталогическая схема базы данных демонстрационного приложения</w:t>
+      </w:r>
+      <w:r>
+        <w:rPr>
+          <w:rFonts w:ascii="Times New Roman" w:eastAsia="Calibri" w:hAnsi="Times New Roman" w:cs="Times New Roman"/>
+          <w:color w:val="000000" w:themeColor="text1"/>
+          <w:sz w:val="28"/>
+          <w:lang w:val="ru-RU"/>
+        </w:rPr>
+        <w:t>.</w:t>
+      </w:r>
+      <w:bookmarkStart w:id="26" w:name="_GoBack"/>
+      <w:bookmarkEnd w:id="26"/>
     </w:p>
     <w:p>
       <w:pPr>
@@ -40432,7 +41439,7 @@
       </w:r>
     </w:p>
     <w:sectPr>
-      <w:footerReference w:type="default" r:id="rId21"/>
+      <w:footerReference w:type="default" r:id="rId22"/>
       <w:pgSz w:w="11906" w:h="16838" w:code="9"/>
       <w:pgMar w:top="1134" w:right="1134" w:bottom="567" w:left="1701" w:header="720" w:footer="720" w:gutter="0"/>
       <w:cols w:space="720"/>
@@ -40502,7 +41509,7 @@
           <w:rPr>
             <w:noProof/>
           </w:rPr>
-          <w:t>4</w:t>
+          <w:t>62</w:t>
         </w:r>
         <w:r>
           <w:rPr>
@@ -42412,7 +43419,7 @@
 </file>
 
 <file path=customXml/itemProps1.xml><?xml version="1.0" encoding="utf-8"?>
-<ds:datastoreItem xmlns:ds="http://schemas.openxmlformats.org/officeDocument/2006/customXml" ds:itemID="{FF6A79B4-AC4A-4DA3-B94A-FA6E94A8285C}">
+<ds:datastoreItem xmlns:ds="http://schemas.openxmlformats.org/officeDocument/2006/customXml" ds:itemID="{1FC9A641-BEA9-42D3-8B69-526E26B82803}">
   <ds:schemaRefs>
     <ds:schemaRef ds:uri="http://schemas.openxmlformats.org/officeDocument/2006/bibliography"/>
   </ds:schemaRefs>

</xml_diff>

<commit_message>
Example application: 5 part refactoring + some text added
</commit_message>
<xml_diff>
--- a/Documentations/Диплом.docx
+++ b/Documentations/Диплом.docx
@@ -33203,7 +33203,7 @@
           <w:szCs w:val="20"/>
           <w:lang w:val="ru-RU" w:eastAsia="ru-RU"/>
         </w:rPr>
-        <w:t>ей</w:t>
+        <w:t>и</w:t>
       </w:r>
       <w:r>
         <w:rPr>
@@ -33310,16 +33310,97 @@
           <w:szCs w:val="20"/>
           <w:lang w:val="ru-RU" w:eastAsia="ru-RU"/>
         </w:rPr>
-        <w:t>Для разработки демонстрационного приложения был использован язык C# и платформа .NET. Это логично, так как фреймворк принуждает использовать именно их.</w:t>
-      </w:r>
-      <w:r>
-        <w:rPr>
-          <w:rFonts w:ascii="Times New Roman" w:eastAsia="Times New Roman" w:hAnsi="Times New Roman" w:cs="Times New Roman"/>
-          <w:sz w:val="28"/>
-          <w:szCs w:val="20"/>
-          <w:lang w:val="ru-RU" w:eastAsia="ru-RU"/>
-        </w:rPr>
-        <w:t xml:space="preserve"> Описание и причины их использования можно найти в главе 4.1. Рассмотрим программные продукты, которые были использованы для разработки самого приложения:</w:t>
+        <w:t xml:space="preserve">Для разработки демонстрационного приложения был использован язык C# и платформа .NET. Это логично, так как фреймворк </w:t>
+      </w:r>
+      <w:r>
+        <w:rPr>
+          <w:rFonts w:ascii="Times New Roman" w:eastAsia="Times New Roman" w:hAnsi="Times New Roman" w:cs="Times New Roman"/>
+          <w:sz w:val="28"/>
+          <w:szCs w:val="20"/>
+          <w:lang w:val="ru-RU" w:eastAsia="ru-RU"/>
+        </w:rPr>
+        <w:t>зависит</w:t>
+      </w:r>
+      <w:r>
+        <w:rPr>
+          <w:rFonts w:ascii="Times New Roman" w:eastAsia="Times New Roman" w:hAnsi="Times New Roman" w:cs="Times New Roman"/>
+          <w:sz w:val="28"/>
+          <w:szCs w:val="20"/>
+          <w:lang w:val="ru-RU" w:eastAsia="ru-RU"/>
+        </w:rPr>
+        <w:t xml:space="preserve"> именно </w:t>
+      </w:r>
+      <w:r>
+        <w:rPr>
+          <w:rFonts w:ascii="Times New Roman" w:eastAsia="Times New Roman" w:hAnsi="Times New Roman" w:cs="Times New Roman"/>
+          <w:sz w:val="28"/>
+          <w:szCs w:val="20"/>
+          <w:lang w:val="ru-RU" w:eastAsia="ru-RU"/>
+        </w:rPr>
+        <w:t>от н</w:t>
+      </w:r>
+      <w:r>
+        <w:rPr>
+          <w:rFonts w:ascii="Times New Roman" w:eastAsia="Times New Roman" w:hAnsi="Times New Roman" w:cs="Times New Roman"/>
+          <w:sz w:val="28"/>
+          <w:szCs w:val="20"/>
+          <w:lang w:val="ru-RU" w:eastAsia="ru-RU"/>
+        </w:rPr>
+        <w:t>их.</w:t>
+      </w:r>
+      <w:r>
+        <w:rPr>
+          <w:rFonts w:ascii="Times New Roman" w:eastAsia="Times New Roman" w:hAnsi="Times New Roman" w:cs="Times New Roman"/>
+          <w:sz w:val="28"/>
+          <w:szCs w:val="20"/>
+          <w:lang w:val="ru-RU" w:eastAsia="ru-RU"/>
+        </w:rPr>
+        <w:t xml:space="preserve"> </w:t>
+      </w:r>
+      <w:r>
+        <w:rPr>
+          <w:rFonts w:ascii="Times New Roman" w:eastAsia="Times New Roman" w:hAnsi="Times New Roman" w:cs="Times New Roman"/>
+          <w:sz w:val="28"/>
+          <w:szCs w:val="20"/>
+          <w:lang w:val="ru-RU" w:eastAsia="ru-RU"/>
+        </w:rPr>
+        <w:t>Д</w:t>
+      </w:r>
+      <w:r>
+        <w:rPr>
+          <w:rFonts w:ascii="Times New Roman" w:eastAsia="Times New Roman" w:hAnsi="Times New Roman" w:cs="Times New Roman"/>
+          <w:sz w:val="28"/>
+          <w:szCs w:val="20"/>
+          <w:lang w:val="ru-RU" w:eastAsia="ru-RU"/>
+        </w:rPr>
+        <w:t>етальное о</w:t>
+      </w:r>
+      <w:r>
+        <w:rPr>
+          <w:rFonts w:ascii="Times New Roman" w:eastAsia="Times New Roman" w:hAnsi="Times New Roman" w:cs="Times New Roman"/>
+          <w:sz w:val="28"/>
+          <w:szCs w:val="20"/>
+          <w:lang w:val="ru-RU" w:eastAsia="ru-RU"/>
+        </w:rPr>
+        <w:t>писание</w:t>
+      </w:r>
+      <w:r>
+        <w:rPr>
+          <w:rFonts w:ascii="Times New Roman" w:eastAsia="Times New Roman" w:hAnsi="Times New Roman" w:cs="Times New Roman"/>
+          <w:sz w:val="28"/>
+          <w:szCs w:val="20"/>
+          <w:lang w:val="ru-RU" w:eastAsia="ru-RU"/>
+        </w:rPr>
+        <w:t xml:space="preserve"> данного стека технологий</w:t>
+      </w:r>
+      <w:r>
+        <w:rPr>
+          <w:rFonts w:ascii="Times New Roman" w:eastAsia="Times New Roman" w:hAnsi="Times New Roman" w:cs="Times New Roman"/>
+          <w:sz w:val="28"/>
+          <w:szCs w:val="20"/>
+          <w:lang w:val="ru-RU" w:eastAsia="ru-RU"/>
+        </w:rPr>
+        <w:t xml:space="preserve"> можно найти в главе 4.1. Рассмотрим программные продукты, которые были использованы для разработки самого приложения:</w:t>
       </w:r>
     </w:p>
     <w:p>
@@ -33338,18 +33419,88 @@
           <w:color w:val="000000" w:themeColor="text1"/>
           <w:sz w:val="28"/>
           <w:szCs w:val="20"/>
-          <w:lang w:eastAsia="ru-RU"/>
-        </w:rPr>
-      </w:pPr>
-      <w:r>
-        <w:rPr>
-          <w:rFonts w:ascii="Times New Roman" w:eastAsia="Times New Roman" w:hAnsi="Times New Roman" w:cs="Times New Roman"/>
-          <w:color w:val="000000" w:themeColor="text1"/>
-          <w:sz w:val="28"/>
-          <w:szCs w:val="20"/>
-          <w:lang w:eastAsia="ru-RU"/>
-        </w:rPr>
-        <w:t xml:space="preserve">IDE Microsoft Visual Studio 2015 </w:t>
+          <w:lang w:val="ru-RU" w:eastAsia="ru-RU"/>
+        </w:rPr>
+      </w:pPr>
+      <w:r>
+        <w:rPr>
+          <w:rFonts w:ascii="Times New Roman" w:eastAsia="Times New Roman" w:hAnsi="Times New Roman" w:cs="Times New Roman"/>
+          <w:color w:val="000000" w:themeColor="text1"/>
+          <w:sz w:val="28"/>
+          <w:szCs w:val="20"/>
+          <w:lang w:eastAsia="ru-RU"/>
+        </w:rPr>
+        <w:t>IDE</w:t>
+      </w:r>
+      <w:r>
+        <w:rPr>
+          <w:rFonts w:ascii="Times New Roman" w:eastAsia="Times New Roman" w:hAnsi="Times New Roman" w:cs="Times New Roman"/>
+          <w:color w:val="000000" w:themeColor="text1"/>
+          <w:sz w:val="28"/>
+          <w:szCs w:val="20"/>
+          <w:lang w:val="ru-RU" w:eastAsia="ru-RU"/>
+        </w:rPr>
+        <w:t xml:space="preserve"> </w:t>
+      </w:r>
+      <w:r>
+        <w:rPr>
+          <w:rFonts w:ascii="Times New Roman" w:eastAsia="Times New Roman" w:hAnsi="Times New Roman" w:cs="Times New Roman"/>
+          <w:color w:val="000000" w:themeColor="text1"/>
+          <w:sz w:val="28"/>
+          <w:szCs w:val="20"/>
+          <w:lang w:eastAsia="ru-RU"/>
+        </w:rPr>
+        <w:t>Microsoft</w:t>
+      </w:r>
+      <w:r>
+        <w:rPr>
+          <w:rFonts w:ascii="Times New Roman" w:eastAsia="Times New Roman" w:hAnsi="Times New Roman" w:cs="Times New Roman"/>
+          <w:color w:val="000000" w:themeColor="text1"/>
+          <w:sz w:val="28"/>
+          <w:szCs w:val="20"/>
+          <w:lang w:val="ru-RU" w:eastAsia="ru-RU"/>
+        </w:rPr>
+        <w:t xml:space="preserve"> </w:t>
+      </w:r>
+      <w:r>
+        <w:rPr>
+          <w:rFonts w:ascii="Times New Roman" w:eastAsia="Times New Roman" w:hAnsi="Times New Roman" w:cs="Times New Roman"/>
+          <w:color w:val="000000" w:themeColor="text1"/>
+          <w:sz w:val="28"/>
+          <w:szCs w:val="20"/>
+          <w:lang w:eastAsia="ru-RU"/>
+        </w:rPr>
+        <w:t>Visual</w:t>
+      </w:r>
+      <w:r>
+        <w:rPr>
+          <w:rFonts w:ascii="Times New Roman" w:eastAsia="Times New Roman" w:hAnsi="Times New Roman" w:cs="Times New Roman"/>
+          <w:color w:val="000000" w:themeColor="text1"/>
+          <w:sz w:val="28"/>
+          <w:szCs w:val="20"/>
+          <w:lang w:val="ru-RU" w:eastAsia="ru-RU"/>
+        </w:rPr>
+        <w:t xml:space="preserve"> </w:t>
+      </w:r>
+      <w:r>
+        <w:rPr>
+          <w:rFonts w:ascii="Times New Roman" w:eastAsia="Times New Roman" w:hAnsi="Times New Roman" w:cs="Times New Roman"/>
+          <w:color w:val="000000" w:themeColor="text1"/>
+          <w:sz w:val="28"/>
+          <w:szCs w:val="20"/>
+          <w:lang w:eastAsia="ru-RU"/>
+        </w:rPr>
+        <w:t>Studio</w:t>
+      </w:r>
+      <w:r>
+        <w:rPr>
+          <w:rFonts w:ascii="Times New Roman" w:eastAsia="Times New Roman" w:hAnsi="Times New Roman" w:cs="Times New Roman"/>
+          <w:color w:val="000000" w:themeColor="text1"/>
+          <w:sz w:val="28"/>
+          <w:szCs w:val="20"/>
+          <w:lang w:val="ru-RU" w:eastAsia="ru-RU"/>
+        </w:rPr>
+        <w:t xml:space="preserve"> 2015 </w:t>
       </w:r>
       <w:proofErr w:type="gramStart"/>
       <w:r>
@@ -33360,7 +33511,17 @@
           <w:szCs w:val="20"/>
           <w:lang w:eastAsia="ru-RU"/>
         </w:rPr>
-        <w:t>Enterprise[</w:t>
+        <w:t>Enterprise</w:t>
+      </w:r>
+      <w:r>
+        <w:rPr>
+          <w:rFonts w:ascii="Times New Roman" w:eastAsia="Times New Roman" w:hAnsi="Times New Roman" w:cs="Times New Roman"/>
+          <w:color w:val="000000" w:themeColor="text1"/>
+          <w:sz w:val="28"/>
+          <w:szCs w:val="20"/>
+          <w:lang w:val="ru-RU" w:eastAsia="ru-RU"/>
+        </w:rPr>
+        <w:t>[</w:t>
       </w:r>
       <w:proofErr w:type="gramEnd"/>
       <w:r>
@@ -33369,7 +33530,7 @@
           <w:color w:val="000000" w:themeColor="text1"/>
           <w:sz w:val="28"/>
           <w:szCs w:val="20"/>
-          <w:lang w:eastAsia="ru-RU"/>
+          <w:lang w:val="ru-RU" w:eastAsia="ru-RU"/>
         </w:rPr>
         <w:t>28];</w:t>
       </w:r>
@@ -33804,6 +33965,15 @@
           <w:szCs w:val="20"/>
           <w:lang w:val="ru-RU" w:eastAsia="ru-RU"/>
         </w:rPr>
+        <w:t>Часть продуктов уже описана в части 4.1 данной магистерской работы. Рассмотрим остальные продукты.</w:t>
+      </w:r>
+      <w:r>
+        <w:rPr>
+          <w:rFonts w:ascii="Times New Roman" w:eastAsia="Times New Roman" w:hAnsi="Times New Roman" w:cs="Times New Roman"/>
+          <w:sz w:val="28"/>
+          <w:szCs w:val="20"/>
+          <w:lang w:val="ru-RU" w:eastAsia="ru-RU"/>
+        </w:rPr>
         <w:t xml:space="preserve"> </w:t>
       </w:r>
       <w:r>
@@ -33813,7 +33983,16 @@
           <w:szCs w:val="20"/>
           <w:lang w:val="ru-RU" w:eastAsia="ru-RU"/>
         </w:rPr>
-        <w:t>Часть продуктов уже описана в части 4.1 данной магистерской работы. Рассмотрим остальные продукты.</w:t>
+        <w:t xml:space="preserve">Библиотека </w:t>
+      </w:r>
+      <w:r>
+        <w:rPr>
+          <w:rFonts w:ascii="Times New Roman" w:eastAsia="Times New Roman" w:hAnsi="Times New Roman" w:cs="Times New Roman"/>
+          <w:sz w:val="28"/>
+          <w:szCs w:val="20"/>
+          <w:lang w:eastAsia="ru-RU"/>
+        </w:rPr>
+        <w:t>Unity</w:t>
       </w:r>
       <w:r>
         <w:rPr>
@@ -33831,16 +34010,34 @@
           <w:szCs w:val="20"/>
           <w:lang w:val="ru-RU" w:eastAsia="ru-RU"/>
         </w:rPr>
-        <w:t xml:space="preserve">Библиотека </w:t>
-      </w:r>
-      <w:r>
-        <w:rPr>
-          <w:rFonts w:ascii="Times New Roman" w:eastAsia="Times New Roman" w:hAnsi="Times New Roman" w:cs="Times New Roman"/>
-          <w:sz w:val="28"/>
-          <w:szCs w:val="20"/>
-          <w:lang w:eastAsia="ru-RU"/>
-        </w:rPr>
-        <w:t>Unity</w:t>
+        <w:t xml:space="preserve">используется для реализации шаблона проектирования </w:t>
+      </w:r>
+      <w:r>
+        <w:rPr>
+          <w:rFonts w:ascii="Times New Roman" w:eastAsia="Times New Roman" w:hAnsi="Times New Roman" w:cs="Times New Roman"/>
+          <w:sz w:val="28"/>
+          <w:szCs w:val="20"/>
+          <w:lang w:eastAsia="ru-RU"/>
+        </w:rPr>
+        <w:t>IoC</w:t>
+      </w:r>
+      <w:r>
+        <w:rPr>
+          <w:rFonts w:ascii="Times New Roman" w:eastAsia="Times New Roman" w:hAnsi="Times New Roman" w:cs="Times New Roman"/>
+          <w:sz w:val="28"/>
+          <w:szCs w:val="20"/>
+          <w:lang w:val="ru-RU" w:eastAsia="ru-RU"/>
+        </w:rPr>
+        <w:t>-</w:t>
+      </w:r>
+      <w:r>
+        <w:rPr>
+          <w:rFonts w:ascii="Times New Roman" w:eastAsia="Times New Roman" w:hAnsi="Times New Roman" w:cs="Times New Roman"/>
+          <w:sz w:val="28"/>
+          <w:szCs w:val="20"/>
+          <w:lang w:val="ru-RU" w:eastAsia="ru-RU"/>
+        </w:rPr>
+        <w:t>контейнер.</w:t>
       </w:r>
       <w:r>
         <w:rPr>
@@ -33858,34 +34055,34 @@
           <w:szCs w:val="20"/>
           <w:lang w:val="ru-RU" w:eastAsia="ru-RU"/>
         </w:rPr>
-        <w:t xml:space="preserve">используется для реализации шаблона проектирования </w:t>
-      </w:r>
-      <w:r>
-        <w:rPr>
-          <w:rFonts w:ascii="Times New Roman" w:eastAsia="Times New Roman" w:hAnsi="Times New Roman" w:cs="Times New Roman"/>
-          <w:sz w:val="28"/>
-          <w:szCs w:val="20"/>
-          <w:lang w:eastAsia="ru-RU"/>
-        </w:rPr>
-        <w:t>IoC</w:t>
-      </w:r>
-      <w:r>
-        <w:rPr>
-          <w:rFonts w:ascii="Times New Roman" w:eastAsia="Times New Roman" w:hAnsi="Times New Roman" w:cs="Times New Roman"/>
-          <w:sz w:val="28"/>
-          <w:szCs w:val="20"/>
-          <w:lang w:val="ru-RU" w:eastAsia="ru-RU"/>
-        </w:rPr>
-        <w:t>-</w:t>
-      </w:r>
-      <w:r>
-        <w:rPr>
-          <w:rFonts w:ascii="Times New Roman" w:eastAsia="Times New Roman" w:hAnsi="Times New Roman" w:cs="Times New Roman"/>
-          <w:sz w:val="28"/>
-          <w:szCs w:val="20"/>
-          <w:lang w:val="ru-RU" w:eastAsia="ru-RU"/>
-        </w:rPr>
-        <w:t xml:space="preserve">контейнер. Остальные </w:t>
+        <w:t xml:space="preserve">Библиотека разработана компанией </w:t>
+      </w:r>
+      <w:r>
+        <w:rPr>
+          <w:rFonts w:ascii="Times New Roman" w:eastAsia="Times New Roman" w:hAnsi="Times New Roman" w:cs="Times New Roman"/>
+          <w:sz w:val="28"/>
+          <w:szCs w:val="20"/>
+          <w:lang w:eastAsia="ru-RU"/>
+        </w:rPr>
+        <w:t>Microsoft</w:t>
+      </w:r>
+      <w:r>
+        <w:rPr>
+          <w:rFonts w:ascii="Times New Roman" w:eastAsia="Times New Roman" w:hAnsi="Times New Roman" w:cs="Times New Roman"/>
+          <w:sz w:val="28"/>
+          <w:szCs w:val="20"/>
+          <w:lang w:val="ru-RU" w:eastAsia="ru-RU"/>
+        </w:rPr>
+        <w:t xml:space="preserve"> </w:t>
+      </w:r>
+      <w:r>
+        <w:rPr>
+          <w:rFonts w:ascii="Times New Roman" w:eastAsia="Times New Roman" w:hAnsi="Times New Roman" w:cs="Times New Roman"/>
+          <w:sz w:val="28"/>
+          <w:szCs w:val="20"/>
+          <w:lang w:val="ru-RU" w:eastAsia="ru-RU"/>
+        </w:rPr>
+        <w:t xml:space="preserve">и является одной из самых популярных в </w:t>
       </w:r>
       <w:r>
         <w:rPr>
@@ -33895,7 +34092,16 @@
           <w:lang w:val="ru-RU" w:eastAsia="ru-RU"/>
         </w:rPr>
         <w:lastRenderedPageBreak/>
-        <w:t xml:space="preserve">дополнительные библиотеки, не рассмотренные в главе </w:t>
+        <w:t xml:space="preserve">данных целях библиотекой. </w:t>
+      </w:r>
+      <w:r>
+        <w:rPr>
+          <w:rFonts w:ascii="Times New Roman" w:eastAsia="Times New Roman" w:hAnsi="Times New Roman" w:cs="Times New Roman"/>
+          <w:sz w:val="28"/>
+          <w:szCs w:val="20"/>
+          <w:lang w:val="ru-RU" w:eastAsia="ru-RU"/>
+        </w:rPr>
+        <w:t xml:space="preserve">Остальные дополнительные библиотеки, не рассмотренные в главе </w:t>
       </w:r>
       <w:r>
         <w:rPr>
@@ -35048,7 +35254,7 @@
           <w:rFonts w:ascii="Times New Roman" w:eastAsia="Times New Roman" w:hAnsi="Times New Roman" w:cs="Times New Roman"/>
           <w:sz w:val="28"/>
           <w:szCs w:val="20"/>
-          <w:lang w:eastAsia="ru-RU"/>
+          <w:lang w:val="ru-RU" w:eastAsia="ru-RU"/>
         </w:rPr>
       </w:pPr>
       <w:r>
@@ -35269,9 +35475,54 @@
           <w:rFonts w:ascii="Times New Roman" w:eastAsia="Times New Roman" w:hAnsi="Times New Roman" w:cs="Times New Roman"/>
           <w:sz w:val="28"/>
           <w:szCs w:val="20"/>
-          <w:lang w:eastAsia="ru-RU"/>
-        </w:rPr>
-      </w:pPr>
+          <w:lang w:val="ru-RU" w:eastAsia="ru-RU"/>
+        </w:rPr>
+      </w:pPr>
+      <w:r>
+        <w:rPr>
+          <w:rFonts w:ascii="Times New Roman" w:eastAsia="Times New Roman" w:hAnsi="Times New Roman" w:cs="Times New Roman"/>
+          <w:sz w:val="28"/>
+          <w:szCs w:val="20"/>
+          <w:lang w:val="ru-RU" w:eastAsia="ru-RU"/>
+        </w:rPr>
+        <w:t>Несмотря на то, что главная демонстрационная сущность – Страховой Полис содержит связь многие ко многим с сущностью Контрагент, в клиентской части эта связь не реализована в связи с тем, чтобы снизить порог входа в понимание фреймворка. Данную связь разработчики клиентск</w:t>
+      </w:r>
+      <w:r>
+        <w:rPr>
+          <w:rFonts w:ascii="Times New Roman" w:eastAsia="Times New Roman" w:hAnsi="Times New Roman" w:cs="Times New Roman"/>
+          <w:sz w:val="28"/>
+          <w:szCs w:val="20"/>
+          <w:lang w:val="ru-RU" w:eastAsia="ru-RU"/>
+        </w:rPr>
+        <w:t>их</w:t>
+      </w:r>
+      <w:r>
+        <w:rPr>
+          <w:rFonts w:ascii="Times New Roman" w:eastAsia="Times New Roman" w:hAnsi="Times New Roman" w:cs="Times New Roman"/>
+          <w:sz w:val="28"/>
+          <w:szCs w:val="20"/>
+          <w:lang w:val="ru-RU" w:eastAsia="ru-RU"/>
+        </w:rPr>
+        <w:t xml:space="preserve"> приложени</w:t>
+      </w:r>
+      <w:r>
+        <w:rPr>
+          <w:rFonts w:ascii="Times New Roman" w:eastAsia="Times New Roman" w:hAnsi="Times New Roman" w:cs="Times New Roman"/>
+          <w:sz w:val="28"/>
+          <w:szCs w:val="20"/>
+          <w:lang w:val="ru-RU" w:eastAsia="ru-RU"/>
+        </w:rPr>
+        <w:t>й</w:t>
+      </w:r>
+      <w:r>
+        <w:rPr>
+          <w:rFonts w:ascii="Times New Roman" w:eastAsia="Times New Roman" w:hAnsi="Times New Roman" w:cs="Times New Roman"/>
+          <w:sz w:val="28"/>
+          <w:szCs w:val="20"/>
+          <w:lang w:val="ru-RU" w:eastAsia="ru-RU"/>
+        </w:rPr>
+        <w:t xml:space="preserve"> могут реализовать самостоятельно. </w:t>
+      </w:r>
     </w:p>
     <w:p>
       <w:pPr>
@@ -35393,19 +35644,420 @@
           <w:sz w:val="28"/>
           <w:lang w:val="ru-RU"/>
         </w:rPr>
-        <w:t>Даталогическая схема базы данных демонстрационного приложения</w:t>
-      </w:r>
-      <w:r>
+        <w:t>Даталогическая схема базы данных демонстрационного приложения.</w:t>
+      </w:r>
+    </w:p>
+    <w:p>
+      <w:pPr>
+        <w:spacing w:after="0" w:line="360" w:lineRule="auto"/>
+        <w:ind w:firstLine="720"/>
+        <w:jc w:val="both"/>
+        <w:textAlignment w:val="top"/>
+        <w:rPr>
+          <w:rFonts w:ascii="Times New Roman" w:eastAsia="Times New Roman" w:hAnsi="Times New Roman" w:cs="Times New Roman"/>
+          <w:sz w:val="28"/>
+          <w:szCs w:val="20"/>
+          <w:lang w:val="ru-RU" w:eastAsia="ru-RU"/>
+        </w:rPr>
+      </w:pPr>
+      <w:r>
+        <w:rPr>
+          <w:rFonts w:ascii="Times New Roman" w:eastAsia="Times New Roman" w:hAnsi="Times New Roman" w:cs="Times New Roman"/>
+          <w:sz w:val="28"/>
+          <w:szCs w:val="20"/>
+          <w:lang w:val="ru-RU" w:eastAsia="ru-RU"/>
+        </w:rPr>
+        <w:t xml:space="preserve">Здесь и далее (главы 5.3–5.5) будет рассматриваться создание демострационной сущности в демонстрационном приложении </w:t>
+      </w:r>
+      <w:r>
+        <w:rPr>
+          <w:rFonts w:ascii="Times New Roman" w:eastAsia="Times New Roman" w:hAnsi="Times New Roman" w:cs="Times New Roman"/>
+          <w:sz w:val="28"/>
+          <w:szCs w:val="20"/>
+          <w:lang w:val="ru-RU" w:eastAsia="ru-RU"/>
+        </w:rPr>
+        <w:t xml:space="preserve">по шагам. При первой загрузке сайта мы видим главную страницу, оформленную по шаблону </w:t>
+      </w:r>
+      <w:r>
+        <w:rPr>
+          <w:rFonts w:ascii="Times New Roman" w:eastAsia="Times New Roman" w:hAnsi="Times New Roman" w:cs="Times New Roman"/>
+          <w:sz w:val="28"/>
+          <w:szCs w:val="20"/>
+          <w:lang w:eastAsia="ru-RU"/>
+        </w:rPr>
+        <w:t>Call</w:t>
+      </w:r>
+      <w:r>
+        <w:rPr>
+          <w:rFonts w:ascii="Times New Roman" w:eastAsia="Times New Roman" w:hAnsi="Times New Roman" w:cs="Times New Roman"/>
+          <w:sz w:val="28"/>
+          <w:szCs w:val="20"/>
+          <w:lang w:val="ru-RU" w:eastAsia="ru-RU"/>
+        </w:rPr>
+        <w:t>-</w:t>
+      </w:r>
+      <w:r>
+        <w:rPr>
+          <w:rFonts w:ascii="Times New Roman" w:eastAsia="Times New Roman" w:hAnsi="Times New Roman" w:cs="Times New Roman"/>
+          <w:sz w:val="28"/>
+          <w:szCs w:val="20"/>
+          <w:lang w:eastAsia="ru-RU"/>
+        </w:rPr>
+        <w:t>To</w:t>
+      </w:r>
+      <w:r>
+        <w:rPr>
+          <w:rFonts w:ascii="Times New Roman" w:eastAsia="Times New Roman" w:hAnsi="Times New Roman" w:cs="Times New Roman"/>
+          <w:sz w:val="28"/>
+          <w:szCs w:val="20"/>
+          <w:lang w:val="ru-RU" w:eastAsia="ru-RU"/>
+        </w:rPr>
+        <w:t>-</w:t>
+      </w:r>
+      <w:r>
+        <w:rPr>
+          <w:rFonts w:ascii="Times New Roman" w:eastAsia="Times New Roman" w:hAnsi="Times New Roman" w:cs="Times New Roman"/>
+          <w:sz w:val="28"/>
+          <w:szCs w:val="20"/>
+          <w:lang w:eastAsia="ru-RU"/>
+        </w:rPr>
+        <w:t>Action</w:t>
+      </w:r>
+      <w:r>
+        <w:rPr>
+          <w:rFonts w:ascii="Times New Roman" w:eastAsia="Times New Roman" w:hAnsi="Times New Roman" w:cs="Times New Roman"/>
+          <w:sz w:val="28"/>
+          <w:szCs w:val="20"/>
+          <w:lang w:val="ru-RU" w:eastAsia="ru-RU"/>
+        </w:rPr>
+        <w:t xml:space="preserve"> (</w:t>
+      </w:r>
+      <w:r>
+        <w:rPr>
+          <w:rFonts w:ascii="Times New Roman" w:eastAsia="Times New Roman" w:hAnsi="Times New Roman" w:cs="Times New Roman"/>
+          <w:sz w:val="28"/>
+          <w:szCs w:val="20"/>
+          <w:lang w:val="ru-RU" w:eastAsia="ru-RU"/>
+        </w:rPr>
+        <w:t>призыв к действию).</w:t>
+      </w:r>
+      <w:r>
+        <w:rPr>
+          <w:rFonts w:ascii="Times New Roman" w:eastAsia="Times New Roman" w:hAnsi="Times New Roman" w:cs="Times New Roman"/>
+          <w:sz w:val="28"/>
+          <w:szCs w:val="20"/>
+          <w:lang w:val="ru-RU" w:eastAsia="ru-RU"/>
+        </w:rPr>
+        <w:t xml:space="preserve"> Функционально, это обычная страница авторизации и регистрации. На этой странице ничего интересного с точки зрения семантического </w:t>
+      </w:r>
+      <w:r>
+        <w:rPr>
+          <w:rFonts w:ascii="Times New Roman" w:eastAsia="Times New Roman" w:hAnsi="Times New Roman" w:cs="Times New Roman"/>
+          <w:sz w:val="28"/>
+          <w:szCs w:val="20"/>
+          <w:lang w:eastAsia="ru-RU"/>
+        </w:rPr>
+        <w:t>Web</w:t>
+      </w:r>
+      <w:r>
+        <w:rPr>
+          <w:rFonts w:ascii="Times New Roman" w:eastAsia="Times New Roman" w:hAnsi="Times New Roman" w:cs="Times New Roman"/>
+          <w:sz w:val="28"/>
+          <w:szCs w:val="20"/>
+          <w:lang w:val="ru-RU" w:eastAsia="ru-RU"/>
+        </w:rPr>
+        <w:t xml:space="preserve"> </w:t>
+      </w:r>
+      <w:r>
+        <w:rPr>
+          <w:rFonts w:ascii="Times New Roman" w:eastAsia="Times New Roman" w:hAnsi="Times New Roman" w:cs="Times New Roman"/>
+          <w:sz w:val="28"/>
+          <w:szCs w:val="20"/>
+          <w:lang w:val="ru-RU" w:eastAsia="ru-RU"/>
+        </w:rPr>
+        <w:t>нет. Скриншот страницы находится на рисунке 15 данной магистерской диссертации.</w:t>
+      </w:r>
+    </w:p>
+    <w:p>
+      <w:pPr>
+        <w:spacing w:after="0" w:line="360" w:lineRule="auto"/>
+        <w:ind w:firstLine="720"/>
+        <w:jc w:val="both"/>
+        <w:textAlignment w:val="top"/>
+        <w:rPr>
+          <w:rFonts w:ascii="Times New Roman" w:eastAsia="Times New Roman" w:hAnsi="Times New Roman" w:cs="Times New Roman"/>
+          <w:sz w:val="28"/>
+          <w:szCs w:val="20"/>
+          <w:lang w:val="ru-RU" w:eastAsia="ru-RU"/>
+        </w:rPr>
+      </w:pPr>
+      <w:r>
+        <w:rPr>
+          <w:rFonts w:ascii="Times New Roman" w:eastAsia="Times New Roman" w:hAnsi="Times New Roman" w:cs="Times New Roman"/>
+          <w:sz w:val="28"/>
+          <w:szCs w:val="20"/>
+          <w:lang w:val="ru-RU" w:eastAsia="ru-RU"/>
+        </w:rPr>
+        <w:t xml:space="preserve">Перейдем непосредственно к демонстрации создания сущности. На рисунке 16 можно увидеть страницу создания страхового полиса. </w:t>
+      </w:r>
+    </w:p>
+    <w:p>
+      <w:pPr>
+        <w:spacing w:after="0" w:line="360" w:lineRule="auto"/>
+        <w:ind w:firstLine="720"/>
+        <w:jc w:val="both"/>
+        <w:textAlignment w:val="top"/>
+        <w:rPr>
+          <w:rFonts w:ascii="Times New Roman" w:eastAsia="Times New Roman" w:hAnsi="Times New Roman" w:cs="Times New Roman"/>
+          <w:sz w:val="28"/>
+          <w:szCs w:val="20"/>
+          <w:lang w:val="ru-RU" w:eastAsia="ru-RU"/>
+        </w:rPr>
+      </w:pPr>
+      <w:r>
+        <w:rPr>
+          <w:rFonts w:ascii="Times New Roman" w:eastAsia="Times New Roman" w:hAnsi="Times New Roman" w:cs="Times New Roman"/>
+          <w:sz w:val="28"/>
+          <w:szCs w:val="20"/>
+          <w:lang w:eastAsia="ru-RU"/>
+        </w:rPr>
+        <w:lastRenderedPageBreak/>
+        <w:drawing>
+          <wp:inline distT="0" distB="0" distL="0" distR="0" wp14:anchorId="6B22FB59" wp14:editId="10DE25BB">
+            <wp:extent cx="5760085" cy="3392805"/>
+            <wp:effectExtent l="0" t="0" r="0" b="0"/>
+            <wp:docPr id="15" name="Picture 5"/>
+            <wp:cNvGraphicFramePr>
+              <a:graphicFrameLocks xmlns:a="http://schemas.openxmlformats.org/drawingml/2006/main" noChangeAspect="1"/>
+            </wp:cNvGraphicFramePr>
+            <a:graphic xmlns:a="http://schemas.openxmlformats.org/drawingml/2006/main">
+              <a:graphicData uri="http://schemas.openxmlformats.org/drawingml/2006/picture">
+                <pic:pic xmlns:pic="http://schemas.openxmlformats.org/drawingml/2006/picture">
+                  <pic:nvPicPr>
+                    <pic:cNvPr id="6" name="Picture 5"/>
+                    <pic:cNvPicPr>
+                      <a:picLocks noChangeAspect="1"/>
+                    </pic:cNvPicPr>
+                  </pic:nvPicPr>
+                  <pic:blipFill>
+                    <a:blip r:embed="rId22"/>
+                    <a:stretch>
+                      <a:fillRect/>
+                    </a:stretch>
+                  </pic:blipFill>
+                  <pic:spPr>
+                    <a:xfrm>
+                      <a:off x="0" y="0"/>
+                      <a:ext cx="5760085" cy="3392805"/>
+                    </a:xfrm>
+                    <a:prstGeom prst="rect">
+                      <a:avLst/>
+                    </a:prstGeom>
+                  </pic:spPr>
+                </pic:pic>
+              </a:graphicData>
+            </a:graphic>
+          </wp:inline>
+        </w:drawing>
+      </w:r>
+    </w:p>
+    <w:p>
+      <w:pPr>
+        <w:spacing w:after="0" w:line="360" w:lineRule="auto"/>
+        <w:ind w:firstLine="720"/>
+        <w:jc w:val="center"/>
+        <w:textAlignment w:val="top"/>
         <w:rPr>
           <w:rFonts w:ascii="Times New Roman" w:eastAsia="Calibri" w:hAnsi="Times New Roman" w:cs="Times New Roman"/>
           <w:color w:val="000000" w:themeColor="text1"/>
           <w:sz w:val="28"/>
           <w:lang w:val="ru-RU"/>
         </w:rPr>
+      </w:pPr>
+      <w:r>
+        <w:rPr>
+          <w:rFonts w:ascii="Times New Roman" w:eastAsia="Calibri" w:hAnsi="Times New Roman" w:cs="Times New Roman"/>
+          <w:color w:val="000000" w:themeColor="text1"/>
+          <w:sz w:val="28"/>
+          <w:lang w:val="ru-RU"/>
+        </w:rPr>
+        <w:t>Р</w:t>
+      </w:r>
+      <w:r>
+        <w:rPr>
+          <w:rFonts w:ascii="Times New Roman" w:eastAsia="Calibri" w:hAnsi="Times New Roman" w:cs="Times New Roman"/>
+          <w:color w:val="000000" w:themeColor="text1"/>
+          <w:sz w:val="28"/>
+          <w:lang w:val="ru-RU"/>
+        </w:rPr>
+        <w:t xml:space="preserve">исунок </w:t>
+      </w:r>
+      <w:r>
+        <w:rPr>
+          <w:rFonts w:ascii="Times New Roman" w:eastAsia="Calibri" w:hAnsi="Times New Roman" w:cs="Times New Roman"/>
+          <w:color w:val="000000" w:themeColor="text1"/>
+          <w:sz w:val="28"/>
+          <w:lang w:val="ru-RU"/>
+        </w:rPr>
+        <w:t>1</w:t>
+      </w:r>
+      <w:r>
+        <w:rPr>
+          <w:rFonts w:ascii="Times New Roman" w:eastAsia="Calibri" w:hAnsi="Times New Roman" w:cs="Times New Roman"/>
+          <w:color w:val="000000" w:themeColor="text1"/>
+          <w:sz w:val="28"/>
+          <w:lang w:val="ru-RU"/>
+        </w:rPr>
+        <w:t>5</w:t>
+      </w:r>
+      <w:r>
+        <w:rPr>
+          <w:rFonts w:ascii="Times New Roman" w:eastAsia="Calibri" w:hAnsi="Times New Roman" w:cs="Times New Roman"/>
+          <w:color w:val="000000" w:themeColor="text1"/>
+          <w:sz w:val="28"/>
+          <w:lang w:val="ru-RU"/>
+        </w:rPr>
+        <w:t xml:space="preserve"> – </w:t>
+      </w:r>
+      <w:r>
+        <w:rPr>
+          <w:rFonts w:ascii="Times New Roman" w:eastAsia="Calibri" w:hAnsi="Times New Roman" w:cs="Times New Roman"/>
+          <w:color w:val="000000" w:themeColor="text1"/>
+          <w:sz w:val="28"/>
+          <w:lang w:val="ru-RU"/>
+        </w:rPr>
+        <w:t>Главная страница демонстрационного приложения</w:t>
+      </w:r>
+      <w:r>
+        <w:rPr>
+          <w:rFonts w:ascii="Times New Roman" w:eastAsia="Calibri" w:hAnsi="Times New Roman" w:cs="Times New Roman"/>
+          <w:color w:val="000000" w:themeColor="text1"/>
+          <w:sz w:val="28"/>
+          <w:lang w:val="ru-RU"/>
+        </w:rPr>
         <w:t>.</w:t>
+      </w:r>
+    </w:p>
+    <w:p>
+      <w:pPr>
+        <w:spacing w:after="0" w:line="360" w:lineRule="auto"/>
+        <w:ind w:firstLine="720"/>
+        <w:jc w:val="both"/>
+        <w:textAlignment w:val="top"/>
+        <w:rPr>
+          <w:rFonts w:ascii="Times New Roman" w:eastAsia="Times New Roman" w:hAnsi="Times New Roman" w:cs="Times New Roman"/>
+          <w:sz w:val="28"/>
+          <w:szCs w:val="20"/>
+          <w:lang w:val="ru-RU" w:eastAsia="ru-RU"/>
+        </w:rPr>
+      </w:pPr>
+    </w:p>
+    <w:p>
+      <w:pPr>
+        <w:spacing w:after="0" w:line="360" w:lineRule="auto"/>
+        <w:ind w:firstLine="720"/>
+        <w:jc w:val="center"/>
+        <w:textAlignment w:val="top"/>
+        <w:rPr>
+          <w:rFonts w:ascii="Times New Roman" w:eastAsia="Calibri" w:hAnsi="Times New Roman" w:cs="Times New Roman"/>
+          <w:color w:val="000000" w:themeColor="text1"/>
+          <w:sz w:val="28"/>
+          <w:lang w:val="ru-RU"/>
+        </w:rPr>
+      </w:pPr>
+      <w:r>
+        <w:rPr>
+          <w:rFonts w:ascii="Times New Roman" w:eastAsia="Calibri" w:hAnsi="Times New Roman" w:cs="Times New Roman"/>
+          <w:color w:val="000000" w:themeColor="text1"/>
+          <w:sz w:val="28"/>
+          <w:lang w:val="ru-RU"/>
+        </w:rPr>
+        <w:t>Р</w:t>
+      </w:r>
+      <w:r>
+        <w:rPr>
+          <w:rFonts w:ascii="Times New Roman" w:eastAsia="Calibri" w:hAnsi="Times New Roman" w:cs="Times New Roman"/>
+          <w:color w:val="000000" w:themeColor="text1"/>
+          <w:sz w:val="28"/>
+          <w:lang w:val="ru-RU"/>
+        </w:rPr>
+        <w:t xml:space="preserve">исунок </w:t>
+      </w:r>
+      <w:r>
+        <w:rPr>
+          <w:rFonts w:ascii="Times New Roman" w:eastAsia="Calibri" w:hAnsi="Times New Roman" w:cs="Times New Roman"/>
+          <w:color w:val="000000" w:themeColor="text1"/>
+          <w:sz w:val="28"/>
+          <w:lang w:val="ru-RU"/>
+        </w:rPr>
+        <w:t>1</w:t>
+      </w:r>
+      <w:r>
+        <w:rPr>
+          <w:rFonts w:ascii="Times New Roman" w:eastAsia="Calibri" w:hAnsi="Times New Roman" w:cs="Times New Roman"/>
+          <w:color w:val="000000" w:themeColor="text1"/>
+          <w:sz w:val="28"/>
+          <w:lang w:val="ru-RU"/>
+        </w:rPr>
+        <w:t>6</w:t>
+      </w:r>
+      <w:r>
+        <w:rPr>
+          <w:rFonts w:ascii="Times New Roman" w:eastAsia="Calibri" w:hAnsi="Times New Roman" w:cs="Times New Roman"/>
+          <w:color w:val="000000" w:themeColor="text1"/>
+          <w:sz w:val="28"/>
+          <w:lang w:val="ru-RU"/>
+        </w:rPr>
+        <w:t xml:space="preserve"> – </w:t>
+      </w:r>
+      <w:r>
+        <w:rPr>
+          <w:rFonts w:ascii="Times New Roman" w:eastAsia="Calibri" w:hAnsi="Times New Roman" w:cs="Times New Roman"/>
+          <w:color w:val="000000" w:themeColor="text1"/>
+          <w:sz w:val="28"/>
+          <w:lang w:val="ru-RU"/>
+        </w:rPr>
+        <w:t>Страница создания страхового полиса</w:t>
       </w:r>
       <w:bookmarkStart w:id="26" w:name="_GoBack"/>
       <w:bookmarkEnd w:id="26"/>
+      <w:r>
+        <w:rPr>
+          <w:rFonts w:ascii="Times New Roman" w:eastAsia="Calibri" w:hAnsi="Times New Roman" w:cs="Times New Roman"/>
+          <w:color w:val="000000" w:themeColor="text1"/>
+          <w:sz w:val="28"/>
+          <w:lang w:val="ru-RU"/>
+        </w:rPr>
+        <w:t>.</w:t>
+      </w:r>
+    </w:p>
+    <w:p>
+      <w:pPr>
+        <w:spacing w:after="0" w:line="360" w:lineRule="auto"/>
+        <w:ind w:firstLine="720"/>
+        <w:jc w:val="both"/>
+        <w:textAlignment w:val="top"/>
+        <w:rPr>
+          <w:rFonts w:ascii="Times New Roman" w:eastAsia="Times New Roman" w:hAnsi="Times New Roman" w:cs="Times New Roman"/>
+          <w:sz w:val="28"/>
+          <w:szCs w:val="20"/>
+          <w:lang w:val="ru-RU" w:eastAsia="ru-RU"/>
+        </w:rPr>
+      </w:pPr>
+    </w:p>
+    <w:p>
+      <w:pPr>
+        <w:spacing w:after="0" w:line="360" w:lineRule="auto"/>
+        <w:ind w:firstLine="720"/>
+        <w:jc w:val="both"/>
+        <w:textAlignment w:val="top"/>
+        <w:rPr>
+          <w:rFonts w:ascii="Times New Roman" w:eastAsia="Times New Roman" w:hAnsi="Times New Roman" w:cs="Times New Roman"/>
+          <w:sz w:val="28"/>
+          <w:szCs w:val="20"/>
+          <w:lang w:val="ru-RU" w:eastAsia="ru-RU"/>
+        </w:rPr>
+      </w:pPr>
     </w:p>
     <w:p>
       <w:pPr>
@@ -41439,7 +42091,7 @@
       </w:r>
     </w:p>
     <w:sectPr>
-      <w:footerReference w:type="default" r:id="rId22"/>
+      <w:footerReference w:type="default" r:id="rId23"/>
       <w:pgSz w:w="11906" w:h="16838" w:code="9"/>
       <w:pgMar w:top="1134" w:right="1134" w:bottom="567" w:left="1701" w:header="720" w:footer="720" w:gutter="0"/>
       <w:cols w:space="720"/>
@@ -42854,7 +43506,6 @@
   <w:style w:type="character" w:default="1" w:styleId="DefaultParagraphFont">
     <w:name w:val="Default Paragraph Font"/>
     <w:uiPriority w:val="1"/>
-    <w:semiHidden/>
     <w:unhideWhenUsed/>
   </w:style>
   <w:style w:type="table" w:default="1" w:styleId="TableNormal">
@@ -43419,7 +44070,7 @@
 </file>
 
 <file path=customXml/itemProps1.xml><?xml version="1.0" encoding="utf-8"?>
-<ds:datastoreItem xmlns:ds="http://schemas.openxmlformats.org/officeDocument/2006/customXml" ds:itemID="{1FC9A641-BEA9-42D3-8B69-526E26B82803}">
+<ds:datastoreItem xmlns:ds="http://schemas.openxmlformats.org/officeDocument/2006/customXml" ds:itemID="{90B7F395-6035-490C-A250-FE0CF2BCB116}">
   <ds:schemaRefs>
     <ds:schemaRef ds:uri="http://schemas.openxmlformats.org/officeDocument/2006/bibliography"/>
   </ds:schemaRefs>

</xml_diff>

<commit_message>
Documentation: Added 5.4 and 5.5 chapters (5.5 is not ready)
</commit_message>
<xml_diff>
--- a/Documentations/Диплом.docx
+++ b/Documentations/Диплом.docx
@@ -33419,7 +33419,7 @@
           <w:color w:val="000000" w:themeColor="text1"/>
           <w:sz w:val="28"/>
           <w:szCs w:val="20"/>
-          <w:lang w:val="ru-RU" w:eastAsia="ru-RU"/>
+          <w:lang w:eastAsia="ru-RU"/>
         </w:rPr>
       </w:pPr>
       <w:r>
@@ -33438,7 +33438,7 @@
           <w:color w:val="000000" w:themeColor="text1"/>
           <w:sz w:val="28"/>
           <w:szCs w:val="20"/>
-          <w:lang w:val="ru-RU" w:eastAsia="ru-RU"/>
+          <w:lang w:eastAsia="ru-RU"/>
         </w:rPr>
         <w:t xml:space="preserve"> </w:t>
       </w:r>
@@ -33458,7 +33458,7 @@
           <w:color w:val="000000" w:themeColor="text1"/>
           <w:sz w:val="28"/>
           <w:szCs w:val="20"/>
-          <w:lang w:val="ru-RU" w:eastAsia="ru-RU"/>
+          <w:lang w:eastAsia="ru-RU"/>
         </w:rPr>
         <w:t xml:space="preserve"> </w:t>
       </w:r>
@@ -33478,7 +33478,7 @@
           <w:color w:val="000000" w:themeColor="text1"/>
           <w:sz w:val="28"/>
           <w:szCs w:val="20"/>
-          <w:lang w:val="ru-RU" w:eastAsia="ru-RU"/>
+          <w:lang w:eastAsia="ru-RU"/>
         </w:rPr>
         <w:t xml:space="preserve"> </w:t>
       </w:r>
@@ -33498,7 +33498,7 @@
           <w:color w:val="000000" w:themeColor="text1"/>
           <w:sz w:val="28"/>
           <w:szCs w:val="20"/>
-          <w:lang w:val="ru-RU" w:eastAsia="ru-RU"/>
+          <w:lang w:eastAsia="ru-RU"/>
         </w:rPr>
         <w:t xml:space="preserve"> 2015 </w:t>
       </w:r>
@@ -33519,7 +33519,7 @@
           <w:color w:val="000000" w:themeColor="text1"/>
           <w:sz w:val="28"/>
           <w:szCs w:val="20"/>
-          <w:lang w:val="ru-RU" w:eastAsia="ru-RU"/>
+          <w:lang w:eastAsia="ru-RU"/>
         </w:rPr>
         <w:t>[</w:t>
       </w:r>
@@ -33530,7 +33530,7 @@
           <w:color w:val="000000" w:themeColor="text1"/>
           <w:sz w:val="28"/>
           <w:szCs w:val="20"/>
-          <w:lang w:val="ru-RU" w:eastAsia="ru-RU"/>
+          <w:lang w:eastAsia="ru-RU"/>
         </w:rPr>
         <w:t>28];</w:t>
       </w:r>
@@ -35667,7 +35667,61 @@
           <w:szCs w:val="20"/>
           <w:lang w:val="ru-RU" w:eastAsia="ru-RU"/>
         </w:rPr>
-        <w:t xml:space="preserve">Здесь и далее (главы 5.3–5.5) будет рассматриваться создание демострационной сущности в демонстрационном приложении </w:t>
+        <w:t>Здесь и далее (главы 5.3–5.5) будет рассматриваться</w:t>
+      </w:r>
+      <w:r>
+        <w:rPr>
+          <w:rFonts w:ascii="Times New Roman" w:eastAsia="Times New Roman" w:hAnsi="Times New Roman" w:cs="Times New Roman"/>
+          <w:sz w:val="28"/>
+          <w:szCs w:val="20"/>
+          <w:lang w:val="ru-RU" w:eastAsia="ru-RU"/>
+        </w:rPr>
+        <w:t xml:space="preserve"> процесс</w:t>
+      </w:r>
+      <w:r>
+        <w:rPr>
+          <w:rFonts w:ascii="Times New Roman" w:eastAsia="Times New Roman" w:hAnsi="Times New Roman" w:cs="Times New Roman"/>
+          <w:sz w:val="28"/>
+          <w:szCs w:val="20"/>
+          <w:lang w:val="ru-RU" w:eastAsia="ru-RU"/>
+        </w:rPr>
+        <w:t xml:space="preserve"> создани</w:t>
+      </w:r>
+      <w:r>
+        <w:rPr>
+          <w:rFonts w:ascii="Times New Roman" w:eastAsia="Times New Roman" w:hAnsi="Times New Roman" w:cs="Times New Roman"/>
+          <w:sz w:val="28"/>
+          <w:szCs w:val="20"/>
+          <w:lang w:val="ru-RU" w:eastAsia="ru-RU"/>
+        </w:rPr>
+        <w:t>я</w:t>
+      </w:r>
+      <w:r>
+        <w:rPr>
+          <w:rFonts w:ascii="Times New Roman" w:eastAsia="Times New Roman" w:hAnsi="Times New Roman" w:cs="Times New Roman"/>
+          <w:sz w:val="28"/>
+          <w:szCs w:val="20"/>
+          <w:lang w:val="ru-RU" w:eastAsia="ru-RU"/>
+        </w:rPr>
+        <w:t xml:space="preserve"> демострационной сущности </w:t>
+      </w:r>
+      <w:r>
+        <w:rPr>
+          <w:rFonts w:ascii="Times New Roman" w:eastAsia="Times New Roman" w:hAnsi="Times New Roman" w:cs="Times New Roman"/>
+          <w:sz w:val="28"/>
+          <w:szCs w:val="20"/>
+          <w:lang w:val="ru-RU" w:eastAsia="ru-RU"/>
+        </w:rPr>
+        <w:t xml:space="preserve">и ее представление </w:t>
+      </w:r>
+      <w:r>
+        <w:rPr>
+          <w:rFonts w:ascii="Times New Roman" w:eastAsia="Times New Roman" w:hAnsi="Times New Roman" w:cs="Times New Roman"/>
+          <w:sz w:val="28"/>
+          <w:szCs w:val="20"/>
+          <w:lang w:val="ru-RU" w:eastAsia="ru-RU"/>
+        </w:rPr>
+        <w:t xml:space="preserve">в демонстрационном приложении </w:t>
       </w:r>
       <w:r>
         <w:rPr>
@@ -35800,6 +35854,52 @@
         </w:rPr>
         <w:t xml:space="preserve">Перейдем непосредственно к демонстрации создания сущности. На рисунке 16 можно увидеть страницу создания страхового полиса. </w:t>
       </w:r>
+      <w:r>
+        <w:rPr>
+          <w:rFonts w:ascii="Times New Roman" w:eastAsia="Times New Roman" w:hAnsi="Times New Roman" w:cs="Times New Roman"/>
+          <w:sz w:val="28"/>
+          <w:szCs w:val="20"/>
+          <w:lang w:val="ru-RU" w:eastAsia="ru-RU"/>
+        </w:rPr>
+        <w:t xml:space="preserve">На странице можно увидеть </w:t>
+      </w:r>
+      <w:r>
+        <w:rPr>
+          <w:rFonts w:ascii="Times New Roman" w:eastAsia="Times New Roman" w:hAnsi="Times New Roman" w:cs="Times New Roman"/>
+          <w:sz w:val="28"/>
+          <w:szCs w:val="20"/>
+          <w:lang w:val="ru-RU" w:eastAsia="ru-RU"/>
+        </w:rPr>
+        <w:t>множество полей</w:t>
+      </w:r>
+      <w:r>
+        <w:rPr>
+          <w:rFonts w:ascii="Times New Roman" w:eastAsia="Times New Roman" w:hAnsi="Times New Roman" w:cs="Times New Roman"/>
+          <w:sz w:val="28"/>
+          <w:szCs w:val="20"/>
+          <w:lang w:val="ru-RU" w:eastAsia="ru-RU"/>
+        </w:rPr>
+        <w:t xml:space="preserve">, такие как серия страхового полиса, номер страхового полиса, дата начала его действия, дата окончания </w:t>
+      </w:r>
+      <w:r>
+        <w:rPr>
+          <w:rFonts w:ascii="Times New Roman" w:eastAsia="Times New Roman" w:hAnsi="Times New Roman" w:cs="Times New Roman"/>
+          <w:sz w:val="28"/>
+          <w:szCs w:val="20"/>
+          <w:lang w:val="ru-RU" w:eastAsia="ru-RU"/>
+        </w:rPr>
+        <w:lastRenderedPageBreak/>
+        <w:t>действия, страховая сумма и страховая премия, статус, дата создания</w:t>
+      </w:r>
+      <w:r>
+        <w:rPr>
+          <w:rFonts w:ascii="Times New Roman" w:eastAsia="Times New Roman" w:hAnsi="Times New Roman" w:cs="Times New Roman"/>
+          <w:sz w:val="28"/>
+          <w:szCs w:val="20"/>
+          <w:lang w:val="ru-RU" w:eastAsia="ru-RU"/>
+        </w:rPr>
+        <w:t xml:space="preserve"> и многие другие.</w:t>
+      </w:r>
     </w:p>
     <w:p>
       <w:pPr>
@@ -35817,11 +35917,10 @@
       <w:r>
         <w:rPr>
           <w:rFonts w:ascii="Times New Roman" w:eastAsia="Times New Roman" w:hAnsi="Times New Roman" w:cs="Times New Roman"/>
-          <w:sz w:val="28"/>
-          <w:szCs w:val="20"/>
-          <w:lang w:eastAsia="ru-RU"/>
-        </w:rPr>
-        <w:lastRenderedPageBreak/>
+          <w:noProof/>
+          <w:sz w:val="28"/>
+          <w:szCs w:val="20"/>
+        </w:rPr>
         <w:drawing>
           <wp:inline distT="0" distB="0" distL="0" distR="0" wp14:anchorId="6B22FB59" wp14:editId="10DE25BB">
             <wp:extent cx="5760085" cy="3392805"/>
@@ -35899,7 +35998,7 @@
           <w:sz w:val="28"/>
           <w:lang w:val="ru-RU"/>
         </w:rPr>
-        <w:t>1</w:t>
+        <w:t>15</w:t>
       </w:r>
       <w:r>
         <w:rPr>
@@ -35908,7 +36007,7 @@
           <w:sz w:val="28"/>
           <w:lang w:val="ru-RU"/>
         </w:rPr>
-        <w:t>5</w:t>
+        <w:t xml:space="preserve"> – </w:t>
       </w:r>
       <w:r>
         <w:rPr>
@@ -35917,25 +36016,7 @@
           <w:sz w:val="28"/>
           <w:lang w:val="ru-RU"/>
         </w:rPr>
-        <w:t xml:space="preserve"> – </w:t>
-      </w:r>
-      <w:r>
-        <w:rPr>
-          <w:rFonts w:ascii="Times New Roman" w:eastAsia="Calibri" w:hAnsi="Times New Roman" w:cs="Times New Roman"/>
-          <w:color w:val="000000" w:themeColor="text1"/>
-          <w:sz w:val="28"/>
-          <w:lang w:val="ru-RU"/>
-        </w:rPr>
-        <w:t>Главная страница демонстрационного приложения</w:t>
-      </w:r>
-      <w:r>
-        <w:rPr>
-          <w:rFonts w:ascii="Times New Roman" w:eastAsia="Calibri" w:hAnsi="Times New Roman" w:cs="Times New Roman"/>
-          <w:color w:val="000000" w:themeColor="text1"/>
-          <w:sz w:val="28"/>
-          <w:lang w:val="ru-RU"/>
-        </w:rPr>
-        <w:t>.</w:t>
+        <w:t>Главная страница демонстрационного приложения.</w:t>
       </w:r>
     </w:p>
     <w:p>
@@ -35951,6 +36032,46 @@
           <w:lang w:val="ru-RU" w:eastAsia="ru-RU"/>
         </w:rPr>
       </w:pPr>
+      <w:r>
+        <w:rPr>
+          <w:noProof/>
+        </w:rPr>
+        <w:drawing>
+          <wp:inline distT="0" distB="0" distL="0" distR="0" wp14:anchorId="40751724" wp14:editId="76E23490">
+            <wp:extent cx="5760085" cy="3448685"/>
+            <wp:effectExtent l="0" t="0" r="0" b="0"/>
+            <wp:docPr id="17" name="Picture 17"/>
+            <wp:cNvGraphicFramePr>
+              <a:graphicFrameLocks xmlns:a="http://schemas.openxmlformats.org/drawingml/2006/main" noChangeAspect="1"/>
+            </wp:cNvGraphicFramePr>
+            <a:graphic xmlns:a="http://schemas.openxmlformats.org/drawingml/2006/main">
+              <a:graphicData uri="http://schemas.openxmlformats.org/drawingml/2006/picture">
+                <pic:pic xmlns:pic="http://schemas.openxmlformats.org/drawingml/2006/picture">
+                  <pic:nvPicPr>
+                    <pic:cNvPr id="1" name=""/>
+                    <pic:cNvPicPr/>
+                  </pic:nvPicPr>
+                  <pic:blipFill>
+                    <a:blip r:embed="rId23"/>
+                    <a:stretch>
+                      <a:fillRect/>
+                    </a:stretch>
+                  </pic:blipFill>
+                  <pic:spPr>
+                    <a:xfrm>
+                      <a:off x="0" y="0"/>
+                      <a:ext cx="5760085" cy="3448685"/>
+                    </a:xfrm>
+                    <a:prstGeom prst="rect">
+                      <a:avLst/>
+                    </a:prstGeom>
+                  </pic:spPr>
+                </pic:pic>
+              </a:graphicData>
+            </a:graphic>
+          </wp:inline>
+        </w:drawing>
+      </w:r>
     </w:p>
     <w:p>
       <w:pPr>
@@ -35990,7 +36111,7 @@
           <w:sz w:val="28"/>
           <w:lang w:val="ru-RU"/>
         </w:rPr>
-        <w:t>1</w:t>
+        <w:t>16</w:t>
       </w:r>
       <w:r>
         <w:rPr>
@@ -35999,7 +36120,7 @@
           <w:sz w:val="28"/>
           <w:lang w:val="ru-RU"/>
         </w:rPr>
-        <w:t>6</w:t>
+        <w:t xml:space="preserve"> – </w:t>
       </w:r>
       <w:r>
         <w:rPr>
@@ -36008,27 +36129,7 @@
           <w:sz w:val="28"/>
           <w:lang w:val="ru-RU"/>
         </w:rPr>
-        <w:t xml:space="preserve"> – </w:t>
-      </w:r>
-      <w:r>
-        <w:rPr>
-          <w:rFonts w:ascii="Times New Roman" w:eastAsia="Calibri" w:hAnsi="Times New Roman" w:cs="Times New Roman"/>
-          <w:color w:val="000000" w:themeColor="text1"/>
-          <w:sz w:val="28"/>
-          <w:lang w:val="ru-RU"/>
-        </w:rPr>
-        <w:t>Страница создания страхового полиса</w:t>
-      </w:r>
-      <w:bookmarkStart w:id="26" w:name="_GoBack"/>
-      <w:bookmarkEnd w:id="26"/>
-      <w:r>
-        <w:rPr>
-          <w:rFonts w:ascii="Times New Roman" w:eastAsia="Calibri" w:hAnsi="Times New Roman" w:cs="Times New Roman"/>
-          <w:color w:val="000000" w:themeColor="text1"/>
-          <w:sz w:val="28"/>
-          <w:lang w:val="ru-RU"/>
-        </w:rPr>
-        <w:t>.</w:t>
+        <w:t>Страница создания страхового полиса.</w:t>
       </w:r>
     </w:p>
     <w:p>
@@ -36044,6 +36145,43 @@
           <w:lang w:val="ru-RU" w:eastAsia="ru-RU"/>
         </w:rPr>
       </w:pPr>
+      <w:r>
+        <w:rPr>
+          <w:rFonts w:ascii="Times New Roman" w:eastAsia="Times New Roman" w:hAnsi="Times New Roman" w:cs="Times New Roman"/>
+          <w:sz w:val="28"/>
+          <w:szCs w:val="20"/>
+          <w:lang w:val="ru-RU" w:eastAsia="ru-RU"/>
+        </w:rPr>
+        <w:t>Каждое из полей имеет свою логику. Они могут как генерироваться автоматически, генерироваться по запросу на сервер, вычисляться как на клиентской стороне, так и на серверной.</w:t>
+      </w:r>
+      <w:r>
+        <w:rPr>
+          <w:rFonts w:ascii="Times New Roman" w:eastAsia="Times New Roman" w:hAnsi="Times New Roman" w:cs="Times New Roman"/>
+          <w:sz w:val="28"/>
+          <w:szCs w:val="20"/>
+          <w:lang w:val="ru-RU" w:eastAsia="ru-RU"/>
+        </w:rPr>
+        <w:t xml:space="preserve"> Отдельно стоит отметить </w:t>
+      </w:r>
+      <w:r>
+        <w:rPr>
+          <w:rFonts w:ascii="Times New Roman" w:eastAsia="Times New Roman" w:hAnsi="Times New Roman" w:cs="Times New Roman"/>
+          <w:sz w:val="28"/>
+          <w:szCs w:val="20"/>
+          <w:lang w:val="ru-RU" w:eastAsia="ru-RU"/>
+        </w:rPr>
+        <w:lastRenderedPageBreak/>
+        <w:t>вложенное поле Регион, которое может быть отредактировано и использует контроллер, отличный от контро</w:t>
+      </w:r>
+      <w:r>
+        <w:rPr>
+          <w:rFonts w:ascii="Times New Roman" w:eastAsia="Times New Roman" w:hAnsi="Times New Roman" w:cs="Times New Roman"/>
+          <w:sz w:val="28"/>
+          <w:szCs w:val="20"/>
+          <w:lang w:val="ru-RU" w:eastAsia="ru-RU"/>
+        </w:rPr>
+        <w:t>ллера сущности Страховой Полис.</w:t>
+      </w:r>
     </w:p>
     <w:p>
       <w:pPr>
@@ -36058,6 +36196,60 @@
           <w:lang w:val="ru-RU" w:eastAsia="ru-RU"/>
         </w:rPr>
       </w:pPr>
+      <w:r>
+        <w:rPr>
+          <w:rFonts w:ascii="Times New Roman" w:eastAsia="Times New Roman" w:hAnsi="Times New Roman" w:cs="Times New Roman"/>
+          <w:sz w:val="28"/>
+          <w:szCs w:val="20"/>
+          <w:lang w:val="ru-RU" w:eastAsia="ru-RU"/>
+        </w:rPr>
+        <w:t xml:space="preserve">Создадим сущность и нажмем кнопку сохранить. При сохранении на серверную часть приложения уходит </w:t>
+      </w:r>
+      <w:r>
+        <w:rPr>
+          <w:rFonts w:ascii="Times New Roman" w:eastAsia="Times New Roman" w:hAnsi="Times New Roman" w:cs="Times New Roman"/>
+          <w:sz w:val="28"/>
+          <w:szCs w:val="20"/>
+          <w:lang w:eastAsia="ru-RU"/>
+        </w:rPr>
+        <w:t>POST</w:t>
+      </w:r>
+      <w:r>
+        <w:rPr>
+          <w:rFonts w:ascii="Times New Roman" w:eastAsia="Times New Roman" w:hAnsi="Times New Roman" w:cs="Times New Roman"/>
+          <w:sz w:val="28"/>
+          <w:szCs w:val="20"/>
+          <w:lang w:val="ru-RU" w:eastAsia="ru-RU"/>
+        </w:rPr>
+        <w:t>-запрос на контроллер страховых полисов</w:t>
+      </w:r>
+      <w:r>
+        <w:rPr>
+          <w:rFonts w:ascii="Times New Roman" w:eastAsia="Times New Roman" w:hAnsi="Times New Roman" w:cs="Times New Roman"/>
+          <w:sz w:val="28"/>
+          <w:szCs w:val="20"/>
+          <w:lang w:val="ru-RU" w:eastAsia="ru-RU"/>
+        </w:rPr>
+        <w:t xml:space="preserve"> для создания</w:t>
+      </w:r>
+      <w:r>
+        <w:rPr>
+          <w:rFonts w:ascii="Times New Roman" w:eastAsia="Times New Roman" w:hAnsi="Times New Roman" w:cs="Times New Roman"/>
+          <w:sz w:val="28"/>
+          <w:szCs w:val="20"/>
+          <w:lang w:val="ru-RU" w:eastAsia="ru-RU"/>
+        </w:rPr>
+        <w:t xml:space="preserve"> новой сущности</w:t>
+      </w:r>
+      <w:r>
+        <w:rPr>
+          <w:rFonts w:ascii="Times New Roman" w:eastAsia="Times New Roman" w:hAnsi="Times New Roman" w:cs="Times New Roman"/>
+          <w:sz w:val="28"/>
+          <w:szCs w:val="20"/>
+          <w:lang w:val="ru-RU" w:eastAsia="ru-RU"/>
+        </w:rPr>
+        <w:t>. С созданной сущностью можно работать дальше, однако суть фреймворка заключается в технических деталях, о которых будет рассказано в следующих двух подразделах.</w:t>
+      </w:r>
     </w:p>
     <w:p>
       <w:pPr>
@@ -36076,7 +36268,7 @@
           <w:lang w:val="ru-RU"/>
         </w:rPr>
       </w:pPr>
-      <w:bookmarkStart w:id="27" w:name="_Toc452455265"/>
+      <w:bookmarkStart w:id="26" w:name="_Toc452455265"/>
       <w:r>
         <w:rPr>
           <w:rFonts w:ascii="Times New Roman" w:hAnsi="Times New Roman" w:cs="Times New Roman"/>
@@ -36087,7 +36279,7 @@
         </w:rPr>
         <w:t>Описание контроллеров</w:t>
       </w:r>
-      <w:bookmarkEnd w:id="27"/>
+      <w:bookmarkEnd w:id="26"/>
     </w:p>
     <w:p>
       <w:pPr>
@@ -36109,7 +36301,358 @@
           <w:szCs w:val="20"/>
           <w:lang w:val="ru-RU" w:eastAsia="ru-RU"/>
         </w:rPr>
-        <w:t>Раздел находится в разработке</w:t>
+        <w:t>В то время, когда</w:t>
+      </w:r>
+      <w:r>
+        <w:rPr>
+          <w:rFonts w:ascii="Times New Roman" w:eastAsia="Times New Roman" w:hAnsi="Times New Roman" w:cs="Times New Roman"/>
+          <w:sz w:val="28"/>
+          <w:szCs w:val="20"/>
+          <w:lang w:val="ru-RU" w:eastAsia="ru-RU"/>
+        </w:rPr>
+        <w:t xml:space="preserve"> создавал</w:t>
+      </w:r>
+      <w:r>
+        <w:rPr>
+          <w:rFonts w:ascii="Times New Roman" w:eastAsia="Times New Roman" w:hAnsi="Times New Roman" w:cs="Times New Roman"/>
+          <w:sz w:val="28"/>
+          <w:szCs w:val="20"/>
+          <w:lang w:val="ru-RU" w:eastAsia="ru-RU"/>
+        </w:rPr>
+        <w:t>ась</w:t>
+      </w:r>
+      <w:r>
+        <w:rPr>
+          <w:rFonts w:ascii="Times New Roman" w:eastAsia="Times New Roman" w:hAnsi="Times New Roman" w:cs="Times New Roman"/>
+          <w:sz w:val="28"/>
+          <w:szCs w:val="20"/>
+          <w:lang w:val="ru-RU" w:eastAsia="ru-RU"/>
+        </w:rPr>
+        <w:t xml:space="preserve"> сущность страхового полиса в главе 5.3</w:t>
+      </w:r>
+      <w:r>
+        <w:rPr>
+          <w:rFonts w:ascii="Times New Roman" w:eastAsia="Times New Roman" w:hAnsi="Times New Roman" w:cs="Times New Roman"/>
+          <w:sz w:val="28"/>
+          <w:szCs w:val="20"/>
+          <w:lang w:val="ru-RU" w:eastAsia="ru-RU"/>
+        </w:rPr>
+        <w:t xml:space="preserve"> через клиентское </w:t>
+      </w:r>
+      <w:r>
+        <w:rPr>
+          <w:rFonts w:ascii="Times New Roman" w:eastAsia="Times New Roman" w:hAnsi="Times New Roman" w:cs="Times New Roman"/>
+          <w:sz w:val="28"/>
+          <w:szCs w:val="20"/>
+          <w:lang w:eastAsia="ru-RU"/>
+        </w:rPr>
+        <w:t>JavaScript</w:t>
+      </w:r>
+      <w:r>
+        <w:rPr>
+          <w:rFonts w:ascii="Times New Roman" w:eastAsia="Times New Roman" w:hAnsi="Times New Roman" w:cs="Times New Roman"/>
+          <w:sz w:val="28"/>
+          <w:szCs w:val="20"/>
+          <w:lang w:val="ru-RU" w:eastAsia="ru-RU"/>
+        </w:rPr>
+        <w:t>-приложение, внутри использовался наследник модуля Контроллер фреймворка, разрабатываемого в д</w:t>
+      </w:r>
+      <w:r>
+        <w:rPr>
+          <w:rFonts w:ascii="Times New Roman" w:eastAsia="Times New Roman" w:hAnsi="Times New Roman" w:cs="Times New Roman"/>
+          <w:sz w:val="28"/>
+          <w:szCs w:val="20"/>
+          <w:lang w:val="ru-RU" w:eastAsia="ru-RU"/>
+        </w:rPr>
+        <w:t xml:space="preserve">анной магистерской диссертации. Результатом создания полиса является то, что при попытке получить этот полис </w:t>
+      </w:r>
+      <w:r>
+        <w:rPr>
+          <w:rFonts w:ascii="Times New Roman" w:eastAsia="Times New Roman" w:hAnsi="Times New Roman" w:cs="Times New Roman"/>
+          <w:sz w:val="28"/>
+          <w:szCs w:val="20"/>
+          <w:lang w:eastAsia="ru-RU"/>
+        </w:rPr>
+        <w:t>GET</w:t>
+      </w:r>
+      <w:r>
+        <w:rPr>
+          <w:rFonts w:ascii="Times New Roman" w:eastAsia="Times New Roman" w:hAnsi="Times New Roman" w:cs="Times New Roman"/>
+          <w:sz w:val="28"/>
+          <w:szCs w:val="20"/>
+          <w:lang w:val="ru-RU" w:eastAsia="ru-RU"/>
+        </w:rPr>
+        <w:t>-</w:t>
+      </w:r>
+      <w:r>
+        <w:rPr>
+          <w:rFonts w:ascii="Times New Roman" w:eastAsia="Times New Roman" w:hAnsi="Times New Roman" w:cs="Times New Roman"/>
+          <w:sz w:val="28"/>
+          <w:szCs w:val="20"/>
+          <w:lang w:val="ru-RU" w:eastAsia="ru-RU"/>
+        </w:rPr>
+        <w:t xml:space="preserve">запросом к соответствующему контроллеру, должны выдаваться данные в формате </w:t>
+      </w:r>
+      <w:r>
+        <w:rPr>
+          <w:rFonts w:ascii="Times New Roman" w:eastAsia="Times New Roman" w:hAnsi="Times New Roman" w:cs="Times New Roman"/>
+          <w:sz w:val="28"/>
+          <w:szCs w:val="20"/>
+          <w:lang w:eastAsia="ru-RU"/>
+        </w:rPr>
+        <w:t>JSON</w:t>
+      </w:r>
+      <w:r>
+        <w:rPr>
+          <w:rFonts w:ascii="Times New Roman" w:eastAsia="Times New Roman" w:hAnsi="Times New Roman" w:cs="Times New Roman"/>
+          <w:sz w:val="28"/>
+          <w:szCs w:val="20"/>
+          <w:lang w:val="ru-RU" w:eastAsia="ru-RU"/>
+        </w:rPr>
+        <w:t>.</w:t>
+      </w:r>
+      <w:r>
+        <w:rPr>
+          <w:rFonts w:ascii="Times New Roman" w:eastAsia="Times New Roman" w:hAnsi="Times New Roman" w:cs="Times New Roman"/>
+          <w:sz w:val="28"/>
+          <w:szCs w:val="20"/>
+          <w:lang w:val="ru-RU" w:eastAsia="ru-RU"/>
+        </w:rPr>
+        <w:t xml:space="preserve"> Данные можно увидеть на рисунке 17. </w:t>
+      </w:r>
+    </w:p>
+    <w:p>
+      <w:pPr>
+        <w:spacing w:after="0" w:line="360" w:lineRule="auto"/>
+        <w:ind w:firstLine="720"/>
+        <w:jc w:val="both"/>
+        <w:textAlignment w:val="top"/>
+        <w:rPr>
+          <w:rFonts w:ascii="Times New Roman" w:eastAsia="Times New Roman" w:hAnsi="Times New Roman" w:cs="Times New Roman"/>
+          <w:sz w:val="28"/>
+          <w:szCs w:val="20"/>
+          <w:lang w:eastAsia="ru-RU"/>
+        </w:rPr>
+      </w:pPr>
+      <w:r>
+        <w:rPr>
+          <w:noProof/>
+        </w:rPr>
+        <w:drawing>
+          <wp:inline distT="0" distB="0" distL="0" distR="0" wp14:anchorId="35A6135A" wp14:editId="69F9F7F5">
+            <wp:extent cx="5760085" cy="2101850"/>
+            <wp:effectExtent l="0" t="0" r="3175" b="0"/>
+            <wp:docPr id="18" name="Picture 18"/>
+            <wp:cNvGraphicFramePr>
+              <a:graphicFrameLocks xmlns:a="http://schemas.openxmlformats.org/drawingml/2006/main" noChangeAspect="1"/>
+            </wp:cNvGraphicFramePr>
+            <a:graphic xmlns:a="http://schemas.openxmlformats.org/drawingml/2006/main">
+              <a:graphicData uri="http://schemas.openxmlformats.org/drawingml/2006/picture">
+                <pic:pic xmlns:pic="http://schemas.openxmlformats.org/drawingml/2006/picture">
+                  <pic:nvPicPr>
+                    <pic:cNvPr id="1" name=""/>
+                    <pic:cNvPicPr/>
+                  </pic:nvPicPr>
+                  <pic:blipFill>
+                    <a:blip r:embed="rId24"/>
+                    <a:stretch>
+                      <a:fillRect/>
+                    </a:stretch>
+                  </pic:blipFill>
+                  <pic:spPr>
+                    <a:xfrm>
+                      <a:off x="0" y="0"/>
+                      <a:ext cx="5760085" cy="2101850"/>
+                    </a:xfrm>
+                    <a:prstGeom prst="rect">
+                      <a:avLst/>
+                    </a:prstGeom>
+                  </pic:spPr>
+                </pic:pic>
+              </a:graphicData>
+            </a:graphic>
+          </wp:inline>
+        </w:drawing>
+      </w:r>
+    </w:p>
+    <w:p>
+      <w:pPr>
+        <w:spacing w:after="0" w:line="360" w:lineRule="auto"/>
+        <w:ind w:firstLine="720"/>
+        <w:jc w:val="center"/>
+        <w:textAlignment w:val="top"/>
+        <w:rPr>
+          <w:rFonts w:ascii="Times New Roman" w:eastAsia="Calibri" w:hAnsi="Times New Roman" w:cs="Times New Roman"/>
+          <w:color w:val="000000" w:themeColor="text1"/>
+          <w:sz w:val="28"/>
+          <w:lang w:val="ru-RU"/>
+        </w:rPr>
+      </w:pPr>
+      <w:r>
+        <w:rPr>
+          <w:rFonts w:ascii="Times New Roman" w:eastAsia="Calibri" w:hAnsi="Times New Roman" w:cs="Times New Roman"/>
+          <w:color w:val="000000" w:themeColor="text1"/>
+          <w:sz w:val="28"/>
+          <w:lang w:val="ru-RU"/>
+        </w:rPr>
+        <w:t>Р</w:t>
+      </w:r>
+      <w:r>
+        <w:rPr>
+          <w:rFonts w:ascii="Times New Roman" w:eastAsia="Calibri" w:hAnsi="Times New Roman" w:cs="Times New Roman"/>
+          <w:color w:val="000000" w:themeColor="text1"/>
+          <w:sz w:val="28"/>
+          <w:lang w:val="ru-RU"/>
+        </w:rPr>
+        <w:t xml:space="preserve">исунок </w:t>
+      </w:r>
+      <w:r>
+        <w:rPr>
+          <w:rFonts w:ascii="Times New Roman" w:eastAsia="Calibri" w:hAnsi="Times New Roman" w:cs="Times New Roman"/>
+          <w:color w:val="000000" w:themeColor="text1"/>
+          <w:sz w:val="28"/>
+          <w:lang w:val="ru-RU"/>
+        </w:rPr>
+        <w:t>1</w:t>
+      </w:r>
+      <w:r>
+        <w:rPr>
+          <w:rFonts w:ascii="Times New Roman" w:eastAsia="Calibri" w:hAnsi="Times New Roman" w:cs="Times New Roman"/>
+          <w:color w:val="000000" w:themeColor="text1"/>
+          <w:sz w:val="28"/>
+          <w:lang w:val="ru-RU"/>
+        </w:rPr>
+        <w:t>7</w:t>
+      </w:r>
+      <w:r>
+        <w:rPr>
+          <w:rFonts w:ascii="Times New Roman" w:eastAsia="Calibri" w:hAnsi="Times New Roman" w:cs="Times New Roman"/>
+          <w:color w:val="000000" w:themeColor="text1"/>
+          <w:sz w:val="28"/>
+          <w:lang w:val="ru-RU"/>
+        </w:rPr>
+        <w:t xml:space="preserve"> – </w:t>
+      </w:r>
+      <w:r>
+        <w:rPr>
+          <w:rFonts w:ascii="Times New Roman" w:eastAsia="Calibri" w:hAnsi="Times New Roman" w:cs="Times New Roman"/>
+          <w:color w:val="000000" w:themeColor="text1"/>
+          <w:sz w:val="28"/>
+          <w:lang w:val="ru-RU"/>
+        </w:rPr>
+        <w:t xml:space="preserve">Результат создания страхового полиса в </w:t>
+      </w:r>
+      <w:r>
+        <w:rPr>
+          <w:rFonts w:ascii="Times New Roman" w:eastAsia="Calibri" w:hAnsi="Times New Roman" w:cs="Times New Roman"/>
+          <w:color w:val="000000" w:themeColor="text1"/>
+          <w:sz w:val="28"/>
+        </w:rPr>
+        <w:t>Web</w:t>
+      </w:r>
+      <w:r>
+        <w:rPr>
+          <w:rFonts w:ascii="Times New Roman" w:eastAsia="Calibri" w:hAnsi="Times New Roman" w:cs="Times New Roman"/>
+          <w:color w:val="000000" w:themeColor="text1"/>
+          <w:sz w:val="28"/>
+          <w:lang w:val="ru-RU"/>
+        </w:rPr>
+        <w:t xml:space="preserve"> 2.0 </w:t>
+      </w:r>
+      <w:r>
+        <w:rPr>
+          <w:rFonts w:ascii="Times New Roman" w:eastAsia="Calibri" w:hAnsi="Times New Roman" w:cs="Times New Roman"/>
+          <w:color w:val="000000" w:themeColor="text1"/>
+          <w:sz w:val="28"/>
+          <w:lang w:val="ru-RU"/>
+        </w:rPr>
+        <w:t>контроллере</w:t>
+      </w:r>
+      <w:r>
+        <w:rPr>
+          <w:rFonts w:ascii="Times New Roman" w:eastAsia="Calibri" w:hAnsi="Times New Roman" w:cs="Times New Roman"/>
+          <w:color w:val="000000" w:themeColor="text1"/>
+          <w:sz w:val="28"/>
+          <w:lang w:val="ru-RU"/>
+        </w:rPr>
+        <w:t>.</w:t>
+      </w:r>
+    </w:p>
+    <w:p>
+      <w:pPr>
+        <w:spacing w:after="0" w:line="360" w:lineRule="auto"/>
+        <w:ind w:firstLine="720"/>
+        <w:jc w:val="both"/>
+        <w:textAlignment w:val="top"/>
+        <w:rPr>
+          <w:rFonts w:ascii="Times New Roman" w:eastAsia="Times New Roman" w:hAnsi="Times New Roman" w:cs="Times New Roman"/>
+          <w:sz w:val="28"/>
+          <w:szCs w:val="20"/>
+          <w:lang w:val="ru-RU" w:eastAsia="ru-RU"/>
+        </w:rPr>
+      </w:pPr>
+      <w:r>
+        <w:rPr>
+          <w:rFonts w:ascii="Times New Roman" w:eastAsia="Times New Roman" w:hAnsi="Times New Roman" w:cs="Times New Roman"/>
+          <w:sz w:val="28"/>
+          <w:szCs w:val="20"/>
+          <w:lang w:val="ru-RU" w:eastAsia="ru-RU"/>
+        </w:rPr>
+        <w:t xml:space="preserve">На рисунке можно увидеть все поля </w:t>
+      </w:r>
+      <w:r>
+        <w:rPr>
+          <w:rFonts w:ascii="Times New Roman" w:eastAsia="Times New Roman" w:hAnsi="Times New Roman" w:cs="Times New Roman"/>
+          <w:sz w:val="28"/>
+          <w:szCs w:val="20"/>
+          <w:lang w:val="ru-RU" w:eastAsia="ru-RU"/>
+        </w:rPr>
+        <w:t xml:space="preserve">из клиенской части приложения, которыми она может воспользоваться для последующей обработки и отображения пользователю. </w:t>
+      </w:r>
+      <w:r>
+        <w:rPr>
+          <w:rFonts w:ascii="Times New Roman" w:eastAsia="Times New Roman" w:hAnsi="Times New Roman" w:cs="Times New Roman"/>
+          <w:sz w:val="28"/>
+          <w:szCs w:val="20"/>
+          <w:lang w:val="ru-RU" w:eastAsia="ru-RU"/>
+        </w:rPr>
+        <w:t>Все эти данные выдаются по запросу из базы данных и являются актуальными.</w:t>
+      </w:r>
+      <w:r>
+        <w:rPr>
+          <w:rFonts w:ascii="Times New Roman" w:eastAsia="Times New Roman" w:hAnsi="Times New Roman" w:cs="Times New Roman"/>
+          <w:sz w:val="28"/>
+          <w:szCs w:val="20"/>
+          <w:lang w:val="ru-RU" w:eastAsia="ru-RU"/>
+        </w:rPr>
+        <w:t xml:space="preserve"> Однако, как было сказано ранее, эти данные не могут быть использованы</w:t>
+      </w:r>
+      <w:r>
+        <w:rPr>
+          <w:rFonts w:ascii="Times New Roman" w:eastAsia="Times New Roman" w:hAnsi="Times New Roman" w:cs="Times New Roman"/>
+          <w:sz w:val="28"/>
+          <w:szCs w:val="20"/>
+          <w:lang w:val="ru-RU" w:eastAsia="ru-RU"/>
+        </w:rPr>
+        <w:t xml:space="preserve"> другими приложениями без специально запрограммированной для этого </w:t>
+      </w:r>
+      <w:r>
+        <w:rPr>
+          <w:rFonts w:ascii="Times New Roman" w:eastAsia="Times New Roman" w:hAnsi="Times New Roman" w:cs="Times New Roman"/>
+          <w:sz w:val="28"/>
+          <w:szCs w:val="20"/>
+          <w:lang w:eastAsia="ru-RU"/>
+        </w:rPr>
+        <w:t>API</w:t>
+      </w:r>
+      <w:r>
+        <w:rPr>
+          <w:rFonts w:ascii="Times New Roman" w:eastAsia="Times New Roman" w:hAnsi="Times New Roman" w:cs="Times New Roman"/>
+          <w:sz w:val="28"/>
+          <w:szCs w:val="20"/>
+          <w:lang w:val="ru-RU" w:eastAsia="ru-RU"/>
+        </w:rPr>
+        <w:t xml:space="preserve"> клиентского приложения.</w:t>
       </w:r>
     </w:p>
     <w:p>
@@ -36129,7 +36672,7 @@
           <w:lang w:val="ru-RU"/>
         </w:rPr>
       </w:pPr>
-      <w:bookmarkStart w:id="28" w:name="_Toc452455266"/>
+      <w:bookmarkStart w:id="27" w:name="_Toc452455266"/>
       <w:r>
         <w:rPr>
           <w:rFonts w:ascii="Times New Roman" w:hAnsi="Times New Roman" w:cs="Times New Roman"/>
@@ -36138,9 +36681,20 @@
           <w:szCs w:val="28"/>
           <w:lang w:val="ru-RU"/>
         </w:rPr>
-        <w:t>Описание семантических сервисов</w:t>
-      </w:r>
-      <w:bookmarkEnd w:id="28"/>
+        <w:lastRenderedPageBreak/>
+        <w:t xml:space="preserve">Описание семантических </w:t>
+      </w:r>
+      <w:bookmarkEnd w:id="27"/>
+      <w:r>
+        <w:rPr>
+          <w:rFonts w:ascii="Times New Roman" w:hAnsi="Times New Roman" w:cs="Times New Roman"/>
+          <w:color w:val="auto"/>
+          <w:sz w:val="28"/>
+          <w:szCs w:val="28"/>
+          <w:lang w:val="ru-RU"/>
+        </w:rPr>
+        <w:t>контроллеров</w:t>
+      </w:r>
     </w:p>
     <w:p>
       <w:pPr>
@@ -36162,8 +36716,92 @@
           <w:szCs w:val="20"/>
           <w:lang w:val="ru-RU" w:eastAsia="ru-RU"/>
         </w:rPr>
-        <w:t>Раздел находится в разработке</w:t>
-      </w:r>
+        <w:t xml:space="preserve">Семантические контроллеры в данном демонстрационном приложении выдают те же самые данные, что и </w:t>
+      </w:r>
+      <w:r>
+        <w:rPr>
+          <w:rFonts w:ascii="Times New Roman" w:eastAsia="Times New Roman" w:hAnsi="Times New Roman" w:cs="Times New Roman"/>
+          <w:sz w:val="28"/>
+          <w:szCs w:val="20"/>
+          <w:lang w:eastAsia="ru-RU"/>
+        </w:rPr>
+        <w:t>Web</w:t>
+      </w:r>
+      <w:r>
+        <w:rPr>
+          <w:rFonts w:ascii="Times New Roman" w:eastAsia="Times New Roman" w:hAnsi="Times New Roman" w:cs="Times New Roman"/>
+          <w:sz w:val="28"/>
+          <w:szCs w:val="20"/>
+          <w:lang w:val="ru-RU" w:eastAsia="ru-RU"/>
+        </w:rPr>
+        <w:t xml:space="preserve"> 2.0 </w:t>
+      </w:r>
+      <w:r>
+        <w:rPr>
+          <w:rFonts w:ascii="Times New Roman" w:eastAsia="Times New Roman" w:hAnsi="Times New Roman" w:cs="Times New Roman"/>
+          <w:sz w:val="28"/>
+          <w:szCs w:val="20"/>
+          <w:lang w:val="ru-RU" w:eastAsia="ru-RU"/>
+        </w:rPr>
+        <w:t xml:space="preserve">контроллеры, добавляя в них семантические данные. </w:t>
+      </w:r>
+      <w:r>
+        <w:rPr>
+          <w:rFonts w:ascii="Times New Roman" w:eastAsia="Times New Roman" w:hAnsi="Times New Roman" w:cs="Times New Roman"/>
+          <w:sz w:val="28"/>
+          <w:szCs w:val="20"/>
+          <w:lang w:val="ru-RU" w:eastAsia="ru-RU"/>
+        </w:rPr>
+        <w:t>Именно они являются ключевой особенностью разрабатываемого фреймворка.</w:t>
+      </w:r>
+      <w:r>
+        <w:rPr>
+          <w:rFonts w:ascii="Times New Roman" w:eastAsia="Times New Roman" w:hAnsi="Times New Roman" w:cs="Times New Roman"/>
+          <w:sz w:val="28"/>
+          <w:szCs w:val="20"/>
+          <w:lang w:val="ru-RU" w:eastAsia="ru-RU"/>
+        </w:rPr>
+        <w:t xml:space="preserve"> Давайте рассмотрим результат обращения к семантическому контроллеру. Его можно найти на рисунке 18. </w:t>
+      </w:r>
+    </w:p>
+    <w:p>
+      <w:pPr>
+        <w:spacing w:after="0" w:line="360" w:lineRule="auto"/>
+        <w:ind w:firstLine="720"/>
+        <w:jc w:val="both"/>
+        <w:textAlignment w:val="top"/>
+        <w:rPr>
+          <w:rFonts w:ascii="Times New Roman" w:eastAsia="Times New Roman" w:hAnsi="Times New Roman" w:cs="Times New Roman"/>
+          <w:sz w:val="28"/>
+          <w:szCs w:val="20"/>
+          <w:lang w:val="ru-RU" w:eastAsia="ru-RU"/>
+        </w:rPr>
+      </w:pPr>
+    </w:p>
+    <w:p>
+      <w:pPr>
+        <w:spacing w:after="0" w:line="360" w:lineRule="auto"/>
+        <w:ind w:firstLine="720"/>
+        <w:jc w:val="both"/>
+        <w:textAlignment w:val="top"/>
+        <w:rPr>
+          <w:rFonts w:ascii="Times New Roman" w:eastAsia="Times New Roman" w:hAnsi="Times New Roman" w:cs="Times New Roman"/>
+          <w:sz w:val="28"/>
+          <w:szCs w:val="20"/>
+          <w:lang w:val="ru-RU" w:eastAsia="ru-RU"/>
+        </w:rPr>
+      </w:pPr>
+      <w:r>
+        <w:rPr>
+          <w:rFonts w:ascii="Times New Roman" w:eastAsia="Times New Roman" w:hAnsi="Times New Roman" w:cs="Times New Roman"/>
+          <w:sz w:val="28"/>
+          <w:szCs w:val="20"/>
+          <w:lang w:val="ru-RU" w:eastAsia="ru-RU"/>
+        </w:rPr>
+        <w:t>...</w:t>
+      </w:r>
+      <w:bookmarkStart w:id="28" w:name="_GoBack"/>
+      <w:bookmarkEnd w:id="28"/>
     </w:p>
     <w:p>
       <w:pPr>
@@ -42091,7 +42729,7 @@
       </w:r>
     </w:p>
     <w:sectPr>
-      <w:footerReference w:type="default" r:id="rId23"/>
+      <w:footerReference w:type="default" r:id="rId25"/>
       <w:pgSz w:w="11906" w:h="16838" w:code="9"/>
       <w:pgMar w:top="1134" w:right="1134" w:bottom="567" w:left="1701" w:header="720" w:footer="720" w:gutter="0"/>
       <w:cols w:space="720"/>
@@ -43506,6 +44144,7 @@
   <w:style w:type="character" w:default="1" w:styleId="DefaultParagraphFont">
     <w:name w:val="Default Paragraph Font"/>
     <w:uiPriority w:val="1"/>
+    <w:semiHidden/>
     <w:unhideWhenUsed/>
   </w:style>
   <w:style w:type="table" w:default="1" w:styleId="TableNormal">
@@ -44070,7 +44709,7 @@
 </file>
 
 <file path=customXml/itemProps1.xml><?xml version="1.0" encoding="utf-8"?>
-<ds:datastoreItem xmlns:ds="http://schemas.openxmlformats.org/officeDocument/2006/customXml" ds:itemID="{90B7F395-6035-490C-A250-FE0CF2BCB116}">
+<ds:datastoreItem xmlns:ds="http://schemas.openxmlformats.org/officeDocument/2006/customXml" ds:itemID="{3BF1BE7A-AF9C-4000-B9F6-129255C96D95}">
   <ds:schemaRefs>
     <ds:schemaRef ds:uri="http://schemas.openxmlformats.org/officeDocument/2006/bibliography"/>
   </ds:schemaRefs>

</xml_diff>

<commit_message>
Documentation: 5.5 finished writing
</commit_message>
<xml_diff>
--- a/Documentations/Диплом.docx
+++ b/Documentations/Диплом.docx
@@ -36752,7 +36752,16 @@
           <w:szCs w:val="20"/>
           <w:lang w:val="ru-RU" w:eastAsia="ru-RU"/>
         </w:rPr>
-        <w:t xml:space="preserve"> Давайте рассмотрим результат обращения к семантическому контроллеру. Его можно найти на рисунке 18. </w:t>
+        <w:t xml:space="preserve"> Давайте рассмотрим результат обращения к семантическому контроллеру.</w:t>
+      </w:r>
+      <w:r>
+        <w:rPr>
+          <w:rFonts w:ascii="Times New Roman" w:eastAsia="Times New Roman" w:hAnsi="Times New Roman" w:cs="Times New Roman"/>
+          <w:sz w:val="28"/>
+          <w:szCs w:val="20"/>
+          <w:lang w:val="ru-RU" w:eastAsia="ru-RU"/>
+        </w:rPr>
+        <w:t xml:space="preserve"> Его можно найти на рисунке 18.</w:t>
       </w:r>
     </w:p>
     <w:p>
@@ -36768,6 +36777,151 @@
           <w:lang w:val="ru-RU" w:eastAsia="ru-RU"/>
         </w:rPr>
       </w:pPr>
+      <w:r>
+        <w:rPr>
+          <w:rFonts w:ascii="Times New Roman" w:eastAsia="Times New Roman" w:hAnsi="Times New Roman" w:cs="Times New Roman"/>
+          <w:sz w:val="28"/>
+          <w:szCs w:val="20"/>
+          <w:lang w:val="ru-RU" w:eastAsia="ru-RU"/>
+        </w:rPr>
+        <w:drawing>
+          <wp:inline distT="0" distB="0" distL="0" distR="0" wp14:anchorId="5DD9BA39" wp14:editId="3DF0DC26">
+            <wp:extent cx="5760085" cy="3322955"/>
+            <wp:effectExtent l="0" t="0" r="0" b="0"/>
+            <wp:docPr id="16" name="Picture 16"/>
+            <wp:cNvGraphicFramePr>
+              <a:graphicFrameLocks xmlns:a="http://schemas.openxmlformats.org/drawingml/2006/main" noChangeAspect="1"/>
+            </wp:cNvGraphicFramePr>
+            <a:graphic xmlns:a="http://schemas.openxmlformats.org/drawingml/2006/main">
+              <a:graphicData uri="http://schemas.openxmlformats.org/drawingml/2006/picture">
+                <pic:pic xmlns:pic="http://schemas.openxmlformats.org/drawingml/2006/picture">
+                  <pic:nvPicPr>
+                    <pic:cNvPr id="1" name=""/>
+                    <pic:cNvPicPr/>
+                  </pic:nvPicPr>
+                  <pic:blipFill>
+                    <a:blip r:embed="rId25"/>
+                    <a:stretch>
+                      <a:fillRect/>
+                    </a:stretch>
+                  </pic:blipFill>
+                  <pic:spPr>
+                    <a:xfrm>
+                      <a:off x="0" y="0"/>
+                      <a:ext cx="5760085" cy="3322955"/>
+                    </a:xfrm>
+                    <a:prstGeom prst="rect">
+                      <a:avLst/>
+                    </a:prstGeom>
+                  </pic:spPr>
+                </pic:pic>
+              </a:graphicData>
+            </a:graphic>
+          </wp:inline>
+        </w:drawing>
+      </w:r>
+    </w:p>
+    <w:p>
+      <w:pPr>
+        <w:spacing w:after="0" w:line="360" w:lineRule="auto"/>
+        <w:ind w:firstLine="720"/>
+        <w:jc w:val="center"/>
+        <w:textAlignment w:val="top"/>
+        <w:rPr>
+          <w:rFonts w:ascii="Times New Roman" w:eastAsia="Calibri" w:hAnsi="Times New Roman" w:cs="Times New Roman"/>
+          <w:color w:val="000000" w:themeColor="text1"/>
+          <w:sz w:val="28"/>
+          <w:lang w:val="ru-RU"/>
+        </w:rPr>
+      </w:pPr>
+      <w:r>
+        <w:rPr>
+          <w:rFonts w:ascii="Times New Roman" w:eastAsia="Calibri" w:hAnsi="Times New Roman" w:cs="Times New Roman"/>
+          <w:color w:val="000000" w:themeColor="text1"/>
+          <w:sz w:val="28"/>
+          <w:lang w:val="ru-RU"/>
+        </w:rPr>
+        <w:t>Р</w:t>
+      </w:r>
+      <w:r>
+        <w:rPr>
+          <w:rFonts w:ascii="Times New Roman" w:eastAsia="Calibri" w:hAnsi="Times New Roman" w:cs="Times New Roman"/>
+          <w:color w:val="000000" w:themeColor="text1"/>
+          <w:sz w:val="28"/>
+          <w:lang w:val="ru-RU"/>
+        </w:rPr>
+        <w:t xml:space="preserve">исунок </w:t>
+      </w:r>
+      <w:r>
+        <w:rPr>
+          <w:rFonts w:ascii="Times New Roman" w:eastAsia="Calibri" w:hAnsi="Times New Roman" w:cs="Times New Roman"/>
+          <w:color w:val="000000" w:themeColor="text1"/>
+          <w:sz w:val="28"/>
+          <w:lang w:val="ru-RU"/>
+        </w:rPr>
+        <w:t>1</w:t>
+      </w:r>
+      <w:r>
+        <w:rPr>
+          <w:rFonts w:ascii="Times New Roman" w:eastAsia="Calibri" w:hAnsi="Times New Roman" w:cs="Times New Roman"/>
+          <w:color w:val="000000" w:themeColor="text1"/>
+          <w:sz w:val="28"/>
+          <w:lang w:val="ru-RU"/>
+        </w:rPr>
+        <w:t>8</w:t>
+      </w:r>
+      <w:r>
+        <w:rPr>
+          <w:rFonts w:ascii="Times New Roman" w:eastAsia="Calibri" w:hAnsi="Times New Roman" w:cs="Times New Roman"/>
+          <w:color w:val="000000" w:themeColor="text1"/>
+          <w:sz w:val="28"/>
+          <w:lang w:val="ru-RU"/>
+        </w:rPr>
+        <w:t xml:space="preserve"> – </w:t>
+      </w:r>
+      <w:r>
+        <w:rPr>
+          <w:rFonts w:ascii="Times New Roman" w:eastAsia="Calibri" w:hAnsi="Times New Roman" w:cs="Times New Roman"/>
+          <w:color w:val="000000" w:themeColor="text1"/>
+          <w:sz w:val="28"/>
+          <w:lang w:val="ru-RU"/>
+        </w:rPr>
+        <w:t xml:space="preserve">Страховой полис в формате </w:t>
+      </w:r>
+      <w:r>
+        <w:rPr>
+          <w:rFonts w:ascii="Times New Roman" w:eastAsia="Calibri" w:hAnsi="Times New Roman" w:cs="Times New Roman"/>
+          <w:color w:val="000000" w:themeColor="text1"/>
+          <w:sz w:val="28"/>
+        </w:rPr>
+        <w:t>RDF</w:t>
+      </w:r>
+      <w:r>
+        <w:rPr>
+          <w:rFonts w:ascii="Times New Roman" w:eastAsia="Calibri" w:hAnsi="Times New Roman" w:cs="Times New Roman"/>
+          <w:color w:val="000000" w:themeColor="text1"/>
+          <w:sz w:val="28"/>
+          <w:lang w:val="ru-RU"/>
+        </w:rPr>
+        <w:t>/</w:t>
+      </w:r>
+      <w:r>
+        <w:rPr>
+          <w:rFonts w:ascii="Times New Roman" w:eastAsia="Calibri" w:hAnsi="Times New Roman" w:cs="Times New Roman"/>
+          <w:color w:val="000000" w:themeColor="text1"/>
+          <w:sz w:val="28"/>
+        </w:rPr>
+        <w:t>XML</w:t>
+      </w:r>
+      <w:r>
+        <w:rPr>
+          <w:rFonts w:ascii="Times New Roman" w:eastAsia="Calibri" w:hAnsi="Times New Roman" w:cs="Times New Roman"/>
+          <w:color w:val="000000" w:themeColor="text1"/>
+          <w:sz w:val="28"/>
+          <w:lang w:val="ru-RU"/>
+        </w:rPr>
+        <w:t>.</w:t>
+      </w:r>
     </w:p>
     <w:p>
       <w:pPr>
@@ -36789,8 +36943,100 @@
           <w:szCs w:val="20"/>
           <w:lang w:val="ru-RU" w:eastAsia="ru-RU"/>
         </w:rPr>
-        <w:t>...</w:t>
-      </w:r>
+        <w:t xml:space="preserve">На рисунке видно, что данные те же самые, что и в </w:t>
+      </w:r>
+      <w:r>
+        <w:rPr>
+          <w:rFonts w:ascii="Times New Roman" w:eastAsia="Times New Roman" w:hAnsi="Times New Roman" w:cs="Times New Roman"/>
+          <w:sz w:val="28"/>
+          <w:szCs w:val="20"/>
+          <w:lang w:eastAsia="ru-RU"/>
+        </w:rPr>
+        <w:t>Web</w:t>
+      </w:r>
+      <w:r>
+        <w:rPr>
+          <w:rFonts w:ascii="Times New Roman" w:eastAsia="Times New Roman" w:hAnsi="Times New Roman" w:cs="Times New Roman"/>
+          <w:sz w:val="28"/>
+          <w:szCs w:val="20"/>
+          <w:lang w:val="ru-RU" w:eastAsia="ru-RU"/>
+        </w:rPr>
+        <w:t xml:space="preserve"> 2.0 </w:t>
+      </w:r>
+      <w:r>
+        <w:rPr>
+          <w:rFonts w:ascii="Times New Roman" w:eastAsia="Times New Roman" w:hAnsi="Times New Roman" w:cs="Times New Roman"/>
+          <w:sz w:val="28"/>
+          <w:szCs w:val="20"/>
+          <w:lang w:val="ru-RU" w:eastAsia="ru-RU"/>
+        </w:rPr>
+        <w:t xml:space="preserve">контроллере, однако находятся в одном из диалектов языка </w:t>
+      </w:r>
+      <w:r>
+        <w:rPr>
+          <w:rFonts w:ascii="Times New Roman" w:eastAsia="Times New Roman" w:hAnsi="Times New Roman" w:cs="Times New Roman"/>
+          <w:sz w:val="28"/>
+          <w:szCs w:val="20"/>
+          <w:lang w:eastAsia="ru-RU"/>
+        </w:rPr>
+        <w:t>RDF</w:t>
+      </w:r>
+      <w:r>
+        <w:rPr>
+          <w:rFonts w:ascii="Times New Roman" w:eastAsia="Times New Roman" w:hAnsi="Times New Roman" w:cs="Times New Roman"/>
+          <w:sz w:val="28"/>
+          <w:szCs w:val="20"/>
+          <w:lang w:val="ru-RU" w:eastAsia="ru-RU"/>
+        </w:rPr>
+        <w:t xml:space="preserve"> – </w:t>
+      </w:r>
+      <w:r>
+        <w:rPr>
+          <w:rFonts w:ascii="Times New Roman" w:eastAsia="Times New Roman" w:hAnsi="Times New Roman" w:cs="Times New Roman"/>
+          <w:sz w:val="28"/>
+          <w:szCs w:val="20"/>
+          <w:lang w:eastAsia="ru-RU"/>
+        </w:rPr>
+        <w:t>RDF</w:t>
+      </w:r>
+      <w:r>
+        <w:rPr>
+          <w:rFonts w:ascii="Times New Roman" w:eastAsia="Times New Roman" w:hAnsi="Times New Roman" w:cs="Times New Roman"/>
+          <w:sz w:val="28"/>
+          <w:szCs w:val="20"/>
+          <w:lang w:val="ru-RU" w:eastAsia="ru-RU"/>
+        </w:rPr>
+        <w:t>/</w:t>
+      </w:r>
+      <w:r>
+        <w:rPr>
+          <w:rFonts w:ascii="Times New Roman" w:eastAsia="Times New Roman" w:hAnsi="Times New Roman" w:cs="Times New Roman"/>
+          <w:sz w:val="28"/>
+          <w:szCs w:val="20"/>
+          <w:lang w:eastAsia="ru-RU"/>
+        </w:rPr>
+        <w:t>XML</w:t>
+      </w:r>
+      <w:r>
+        <w:rPr>
+          <w:rFonts w:ascii="Times New Roman" w:eastAsia="Times New Roman" w:hAnsi="Times New Roman" w:cs="Times New Roman"/>
+          <w:sz w:val="28"/>
+          <w:szCs w:val="20"/>
+          <w:lang w:val="ru-RU" w:eastAsia="ru-RU"/>
+        </w:rPr>
+        <w:t xml:space="preserve">. </w:t>
+      </w:r>
+      <w:r>
+        <w:rPr>
+          <w:rFonts w:ascii="Times New Roman" w:eastAsia="Times New Roman" w:hAnsi="Times New Roman" w:cs="Times New Roman"/>
+          <w:sz w:val="28"/>
+          <w:szCs w:val="20"/>
+          <w:lang w:val="ru-RU" w:eastAsia="ru-RU"/>
+        </w:rPr>
+        <w:t>Для каждого из свойств объекта генерируется специальный предикат.</w:t>
+      </w:r>
+      <w:bookmarkStart w:id="28" w:name="_GoBack"/>
+      <w:bookmarkEnd w:id="28"/>
     </w:p>
     <w:p>
       <w:pPr>
@@ -36809,7 +37055,7 @@
           <w:lang w:val="ru-RU"/>
         </w:rPr>
       </w:pPr>
-      <w:bookmarkStart w:id="28" w:name="_Toc452455267"/>
+      <w:bookmarkStart w:id="29" w:name="_Toc452455267"/>
       <w:r>
         <w:rPr>
           <w:rFonts w:ascii="Times New Roman" w:hAnsi="Times New Roman" w:cs="Times New Roman"/>
@@ -36840,7 +37086,7 @@
         </w:rPr>
         <w:t xml:space="preserve"> приложения</w:t>
       </w:r>
-      <w:bookmarkEnd w:id="28"/>
+      <w:bookmarkEnd w:id="29"/>
     </w:p>
     <w:p>
       <w:pPr>
@@ -37065,6 +37311,7 @@
           <w:szCs w:val="20"/>
           <w:lang w:val="ru-RU" w:eastAsia="ru-RU"/>
         </w:rPr>
+        <w:lastRenderedPageBreak/>
         <w:t>отображались актуальные данные.  Также в зону ответственности контроллеров входит непосредственная обработка событий пользователя, таких как щелчок мышью, нажатие определенной клавиши и другие. В данном приложении четыре контроллера отвечают за страницы (создание и изменение полиса – обслуживаются одной разметкой, но разными контроллерами). Два контроллера обслуживают модальные окна регистрации и авторизации. Седьмой контроллер обслуживает все приложение целиком.</w:t>
       </w:r>
     </w:p>
@@ -37255,7 +37502,6 @@
           <w:szCs w:val="20"/>
           <w:lang w:val="ru-RU" w:eastAsia="ru-RU"/>
         </w:rPr>
-        <w:lastRenderedPageBreak/>
         <w:t xml:space="preserve">Клиентский роутинг реализован с помощью дополнительного модуля </w:t>
       </w:r>
       <w:r>
@@ -37375,8 +37621,6 @@
         </w:rPr>
         <w:t xml:space="preserve"> В конфигурации указаны необходимые форматы дат и выставлены настройки локализации приложения.</w:t>
       </w:r>
-      <w:bookmarkStart w:id="29" w:name="_GoBack"/>
-      <w:bookmarkEnd w:id="29"/>
     </w:p>
     <w:p>
       <w:pPr>
@@ -43223,7 +43467,7 @@
       </w:r>
     </w:p>
     <w:sectPr>
-      <w:footerReference w:type="default" r:id="rId25"/>
+      <w:footerReference w:type="default" r:id="rId26"/>
       <w:pgSz w:w="11906" w:h="16838" w:code="9"/>
       <w:pgMar w:top="1134" w:right="1134" w:bottom="567" w:left="1701" w:header="720" w:footer="720" w:gutter="0"/>
       <w:cols w:space="720"/>
@@ -43293,7 +43537,7 @@
           <w:rPr>
             <w:noProof/>
           </w:rPr>
-          <w:t>70</w:t>
+          <w:t>64</w:t>
         </w:r>
         <w:r>
           <w:rPr>
@@ -45203,7 +45447,7 @@
 </file>
 
 <file path=customXml/itemProps1.xml><?xml version="1.0" encoding="utf-8"?>
-<ds:datastoreItem xmlns:ds="http://schemas.openxmlformats.org/officeDocument/2006/customXml" ds:itemID="{9CEF7718-4122-4538-9177-89783EB9432F}">
+<ds:datastoreItem xmlns:ds="http://schemas.openxmlformats.org/officeDocument/2006/customXml" ds:itemID="{FF95F9F2-3707-46CE-A11B-B698BD17F0C2}">
   <ds:schemaRefs>
     <ds:schemaRef ds:uri="http://schemas.openxmlformats.org/officeDocument/2006/bibliography"/>
   </ds:schemaRefs>

</xml_diff>

<commit_message>
Documentation: whole text checked and fixed. Antiplagiat - 94%
</commit_message>
<xml_diff>
--- a/Documentations/Диплом.docx
+++ b/Documentations/Диплом.docx
@@ -691,12 +691,6 @@
           <w:szCs w:val="28"/>
           <w:lang w:eastAsia="ru-RU"/>
         </w:rPr>
-        <w:sectPr>
-          <w:pgSz w:w="11906" w:h="16838" w:code="9"/>
-          <w:pgMar w:top="1134" w:right="1134" w:bottom="567" w:left="1701" w:header="706" w:footer="706" w:gutter="0"/>
-          <w:cols w:space="708"/>
-          <w:docGrid w:linePitch="360"/>
-        </w:sectPr>
       </w:pPr>
       <w:r>
         <w:rPr>
@@ -715,6 +709,15 @@
           <w:lang w:eastAsia="ru-RU"/>
         </w:rPr>
         <w:t>6</w:t>
+      </w:r>
+      <w:r>
+        <w:rPr>
+          <w:rFonts w:ascii="Times New Roman" w:eastAsia="Times New Roman" w:hAnsi="Times New Roman" w:cs="Times New Roman"/>
+          <w:sz w:val="28"/>
+          <w:szCs w:val="28"/>
+          <w:lang w:eastAsia="ru-RU"/>
+        </w:rPr>
+        <w:br w:type="page"/>
       </w:r>
     </w:p>
     <w:p>
@@ -839,7 +842,14 @@
             <w:rStyle w:val="Hyperlink"/>
             <w:noProof/>
           </w:rPr>
-          <w:t>Введение</w:t>
+          <w:t>Введени</w:t>
+        </w:r>
+        <w:r>
+          <w:rPr>
+            <w:rStyle w:val="Hyperlink"/>
+            <w:noProof/>
+          </w:rPr>
+          <w:t>е</w:t>
         </w:r>
         <w:r>
           <w:rPr>
@@ -3020,7 +3030,7 @@
             <w:noProof/>
             <w:webHidden/>
           </w:rPr>
-          <w:t>57</w:t>
+          <w:t>58</w:t>
         </w:r>
         <w:r>
           <w:rPr>
@@ -3110,7 +3120,7 @@
             <w:noProof/>
             <w:webHidden/>
           </w:rPr>
-          <w:t>57</w:t>
+          <w:t>61</w:t>
         </w:r>
         <w:r>
           <w:rPr>
@@ -3200,7 +3210,7 @@
             <w:noProof/>
             <w:webHidden/>
           </w:rPr>
-          <w:t>57</w:t>
+          <w:t>62</w:t>
         </w:r>
         <w:r>
           <w:rPr>
@@ -3249,7 +3259,25 @@
             <w:noProof/>
             <w:lang w:val="ru-RU"/>
           </w:rPr>
-          <w:t>Краткое описание клиентской части приложения</w:t>
+          <w:t>Краткое описание</w:t>
+        </w:r>
+        <w:r>
+          <w:rPr>
+            <w:rStyle w:val="Hyperlink"/>
+            <w:rFonts w:cs="Times New Roman"/>
+            <w:noProof/>
+            <w:lang w:val="ru-RU"/>
+          </w:rPr>
+          <w:t xml:space="preserve"> </w:t>
+        </w:r>
+        <w:r>
+          <w:rPr>
+            <w:rStyle w:val="Hyperlink"/>
+            <w:rFonts w:cs="Times New Roman"/>
+            <w:noProof/>
+            <w:lang w:val="ru-RU"/>
+          </w:rPr>
+          <w:t>клиентской части приложения</w:t>
         </w:r>
         <w:r>
           <w:rPr>
@@ -3290,7 +3318,7 @@
             <w:noProof/>
             <w:webHidden/>
           </w:rPr>
-          <w:t>57</w:t>
+          <w:t>63</w:t>
         </w:r>
         <w:r>
           <w:rPr>
@@ -3360,7 +3388,7 @@
             <w:noProof/>
             <w:webHidden/>
           </w:rPr>
-          <w:t>58</w:t>
+          <w:t>64</w:t>
         </w:r>
         <w:r>
           <w:rPr>
@@ -3430,7 +3458,7 @@
             <w:noProof/>
             <w:webHidden/>
           </w:rPr>
-          <w:t>61</w:t>
+          <w:t>67</w:t>
         </w:r>
         <w:r>
           <w:rPr>
@@ -3447,6 +3475,12 @@
         <w:rPr>
           <w:lang w:val="ru-RU" w:eastAsia="ru-RU"/>
         </w:rPr>
+        <w:sectPr>
+          <w:pgSz w:w="11906" w:h="16838" w:code="9"/>
+          <w:pgMar w:top="1134" w:right="1134" w:bottom="567" w:left="1701" w:header="706" w:footer="706" w:gutter="0"/>
+          <w:cols w:space="708"/>
+          <w:docGrid w:linePitch="360"/>
+        </w:sectPr>
       </w:pPr>
       <w:r>
         <w:rPr>
@@ -3455,12 +3489,6 @@
           <w:lang w:val="ru-RU" w:eastAsia="ru-RU"/>
         </w:rPr>
         <w:fldChar w:fldCharType="end"/>
-      </w:r>
-      <w:r>
-        <w:rPr>
-          <w:lang w:val="ru-RU" w:eastAsia="ru-RU"/>
-        </w:rPr>
-        <w:br w:type="page"/>
       </w:r>
     </w:p>
     <w:p>
@@ -3689,7 +3717,7 @@
           <w:color w:val="000000" w:themeColor="text1"/>
           <w:sz w:val="28"/>
           <w:szCs w:val="20"/>
-          <w:lang w:eastAsia="ru-RU"/>
+          <w:lang w:val="ru-RU" w:eastAsia="ru-RU"/>
         </w:rPr>
         <w:t>RDF</w:t>
       </w:r>
@@ -3709,49 +3737,9 @@
           <w:color w:val="000000" w:themeColor="text1"/>
           <w:sz w:val="28"/>
           <w:szCs w:val="20"/>
-          <w:lang w:eastAsia="ru-RU"/>
-        </w:rPr>
-        <w:t>Resourse</w:t>
-      </w:r>
-      <w:r>
-        <w:rPr>
-          <w:rFonts w:ascii="Times New Roman" w:eastAsia="Times New Roman" w:hAnsi="Times New Roman" w:cs="Times New Roman"/>
-          <w:color w:val="000000" w:themeColor="text1"/>
-          <w:sz w:val="28"/>
-          <w:szCs w:val="20"/>
-          <w:lang w:val="ru-RU" w:eastAsia="ru-RU"/>
-        </w:rPr>
-        <w:t xml:space="preserve"> </w:t>
-      </w:r>
-      <w:r>
-        <w:rPr>
-          <w:rFonts w:ascii="Times New Roman" w:eastAsia="Times New Roman" w:hAnsi="Times New Roman" w:cs="Times New Roman"/>
-          <w:color w:val="000000" w:themeColor="text1"/>
-          <w:sz w:val="28"/>
-          <w:szCs w:val="20"/>
-          <w:lang w:eastAsia="ru-RU"/>
-        </w:rPr>
-        <w:t>Definition</w:t>
-      </w:r>
-      <w:r>
-        <w:rPr>
-          <w:rFonts w:ascii="Times New Roman" w:eastAsia="Times New Roman" w:hAnsi="Times New Roman" w:cs="Times New Roman"/>
-          <w:color w:val="000000" w:themeColor="text1"/>
-          <w:sz w:val="28"/>
-          <w:szCs w:val="20"/>
-          <w:lang w:val="ru-RU" w:eastAsia="ru-RU"/>
-        </w:rPr>
-        <w:t xml:space="preserve"> </w:t>
-      </w:r>
-      <w:r>
-        <w:rPr>
-          <w:rFonts w:ascii="Times New Roman" w:eastAsia="Times New Roman" w:hAnsi="Times New Roman" w:cs="Times New Roman"/>
-          <w:color w:val="000000" w:themeColor="text1"/>
-          <w:sz w:val="28"/>
-          <w:szCs w:val="20"/>
-          <w:lang w:eastAsia="ru-RU"/>
-        </w:rPr>
-        <w:t>Framework</w:t>
+          <w:lang w:val="ru-RU" w:eastAsia="ru-RU"/>
+        </w:rPr>
+        <w:t>Resource Description Framework</w:t>
       </w:r>
       <w:r>
         <w:rPr>
@@ -33239,25 +33227,151 @@
           <w:szCs w:val="20"/>
           <w:lang w:val="ru-RU" w:eastAsia="ru-RU"/>
         </w:rPr>
-        <w:t xml:space="preserve"> связанных между собой сущностей.</w:t>
-      </w:r>
-      <w:r>
-        <w:rPr>
-          <w:rFonts w:ascii="Times New Roman" w:eastAsia="Times New Roman" w:hAnsi="Times New Roman" w:cs="Times New Roman"/>
-          <w:sz w:val="28"/>
-          <w:szCs w:val="20"/>
-          <w:lang w:val="ru-RU" w:eastAsia="ru-RU"/>
-        </w:rPr>
-        <w:t xml:space="preserve"> Также тестовое приложение демонстрирует реализацию вложения сущностей друг в друга.</w:t>
-      </w:r>
-      <w:r>
-        <w:rPr>
-          <w:rFonts w:ascii="Times New Roman" w:eastAsia="Times New Roman" w:hAnsi="Times New Roman" w:cs="Times New Roman"/>
-          <w:sz w:val="28"/>
-          <w:szCs w:val="20"/>
-          <w:lang w:val="ru-RU" w:eastAsia="ru-RU"/>
-        </w:rPr>
-        <w:t xml:space="preserve"> В данной главе рассматриваются особенности разработанного приложения и способы его взаимодействия с основным фреймворком.</w:t>
+        <w:t xml:space="preserve"> </w:t>
+      </w:r>
+      <w:r>
+        <w:rPr>
+          <w:rFonts w:ascii="Times New Roman" w:eastAsia="Times New Roman" w:hAnsi="Times New Roman" w:cs="Times New Roman"/>
+          <w:sz w:val="28"/>
+          <w:szCs w:val="20"/>
+          <w:lang w:val="ru-RU" w:eastAsia="ru-RU"/>
+        </w:rPr>
+        <w:t>взаимо</w:t>
+      </w:r>
+      <w:r>
+        <w:rPr>
+          <w:rFonts w:ascii="Times New Roman" w:eastAsia="Times New Roman" w:hAnsi="Times New Roman" w:cs="Times New Roman"/>
+          <w:sz w:val="28"/>
+          <w:szCs w:val="20"/>
+          <w:lang w:val="ru-RU" w:eastAsia="ru-RU"/>
+        </w:rPr>
+        <w:t>связанных между собой сущностей.</w:t>
+      </w:r>
+      <w:r>
+        <w:rPr>
+          <w:rFonts w:ascii="Times New Roman" w:eastAsia="Times New Roman" w:hAnsi="Times New Roman" w:cs="Times New Roman"/>
+          <w:sz w:val="28"/>
+          <w:szCs w:val="20"/>
+          <w:lang w:val="ru-RU" w:eastAsia="ru-RU"/>
+        </w:rPr>
+        <w:t xml:space="preserve"> </w:t>
+      </w:r>
+      <w:r>
+        <w:rPr>
+          <w:rFonts w:ascii="Times New Roman" w:eastAsia="Times New Roman" w:hAnsi="Times New Roman" w:cs="Times New Roman"/>
+          <w:sz w:val="28"/>
+          <w:szCs w:val="20"/>
+          <w:lang w:val="ru-RU" w:eastAsia="ru-RU"/>
+        </w:rPr>
+        <w:t>Т</w:t>
+      </w:r>
+      <w:r>
+        <w:rPr>
+          <w:rFonts w:ascii="Times New Roman" w:eastAsia="Times New Roman" w:hAnsi="Times New Roman" w:cs="Times New Roman"/>
+          <w:sz w:val="28"/>
+          <w:szCs w:val="20"/>
+          <w:lang w:val="ru-RU" w:eastAsia="ru-RU"/>
+        </w:rPr>
+        <w:t>естовое приложение</w:t>
+      </w:r>
+      <w:r>
+        <w:rPr>
+          <w:rFonts w:ascii="Times New Roman" w:eastAsia="Times New Roman" w:hAnsi="Times New Roman" w:cs="Times New Roman"/>
+          <w:sz w:val="28"/>
+          <w:szCs w:val="20"/>
+          <w:lang w:val="ru-RU" w:eastAsia="ru-RU"/>
+        </w:rPr>
+        <w:t xml:space="preserve"> также</w:t>
+      </w:r>
+      <w:r>
+        <w:rPr>
+          <w:rFonts w:ascii="Times New Roman" w:eastAsia="Times New Roman" w:hAnsi="Times New Roman" w:cs="Times New Roman"/>
+          <w:sz w:val="28"/>
+          <w:szCs w:val="20"/>
+          <w:lang w:val="ru-RU" w:eastAsia="ru-RU"/>
+        </w:rPr>
+        <w:t xml:space="preserve"> демонстрирует реализацию </w:t>
+      </w:r>
+      <w:r>
+        <w:rPr>
+          <w:rFonts w:ascii="Times New Roman" w:eastAsia="Times New Roman" w:hAnsi="Times New Roman" w:cs="Times New Roman"/>
+          <w:sz w:val="28"/>
+          <w:szCs w:val="20"/>
+          <w:lang w:val="ru-RU" w:eastAsia="ru-RU"/>
+        </w:rPr>
+        <w:t>вкладывания</w:t>
+      </w:r>
+      <w:r>
+        <w:rPr>
+          <w:rFonts w:ascii="Times New Roman" w:eastAsia="Times New Roman" w:hAnsi="Times New Roman" w:cs="Times New Roman"/>
+          <w:sz w:val="28"/>
+          <w:szCs w:val="20"/>
+          <w:lang w:val="ru-RU" w:eastAsia="ru-RU"/>
+        </w:rPr>
+        <w:t xml:space="preserve"> сущностей друг в друга.</w:t>
+      </w:r>
+      <w:r>
+        <w:rPr>
+          <w:rFonts w:ascii="Times New Roman" w:eastAsia="Times New Roman" w:hAnsi="Times New Roman" w:cs="Times New Roman"/>
+          <w:sz w:val="28"/>
+          <w:szCs w:val="20"/>
+          <w:lang w:val="ru-RU" w:eastAsia="ru-RU"/>
+        </w:rPr>
+        <w:t xml:space="preserve"> В данной главе рассматривае</w:t>
+      </w:r>
+      <w:r>
+        <w:rPr>
+          <w:rFonts w:ascii="Times New Roman" w:eastAsia="Times New Roman" w:hAnsi="Times New Roman" w:cs="Times New Roman"/>
+          <w:sz w:val="28"/>
+          <w:szCs w:val="20"/>
+          <w:lang w:val="ru-RU" w:eastAsia="ru-RU"/>
+        </w:rPr>
+        <w:t xml:space="preserve">тся </w:t>
+      </w:r>
+      <w:r>
+        <w:rPr>
+          <w:rFonts w:ascii="Times New Roman" w:eastAsia="Times New Roman" w:hAnsi="Times New Roman" w:cs="Times New Roman"/>
+          <w:sz w:val="28"/>
+          <w:szCs w:val="20"/>
+          <w:lang w:val="ru-RU" w:eastAsia="ru-RU"/>
+        </w:rPr>
+        <w:t xml:space="preserve">разработанное приложение, его </w:t>
+      </w:r>
+      <w:r>
+        <w:rPr>
+          <w:rFonts w:ascii="Times New Roman" w:eastAsia="Times New Roman" w:hAnsi="Times New Roman" w:cs="Times New Roman"/>
+          <w:sz w:val="28"/>
+          <w:szCs w:val="20"/>
+          <w:lang w:val="ru-RU" w:eastAsia="ru-RU"/>
+        </w:rPr>
+        <w:t>особенности</w:t>
+      </w:r>
+      <w:r>
+        <w:rPr>
+          <w:rFonts w:ascii="Times New Roman" w:eastAsia="Times New Roman" w:hAnsi="Times New Roman" w:cs="Times New Roman"/>
+          <w:sz w:val="28"/>
+          <w:szCs w:val="20"/>
+          <w:lang w:val="ru-RU" w:eastAsia="ru-RU"/>
+        </w:rPr>
+        <w:t>, архитектура</w:t>
+      </w:r>
+      <w:r>
+        <w:rPr>
+          <w:rFonts w:ascii="Times New Roman" w:eastAsia="Times New Roman" w:hAnsi="Times New Roman" w:cs="Times New Roman"/>
+          <w:sz w:val="28"/>
+          <w:szCs w:val="20"/>
+          <w:lang w:val="ru-RU" w:eastAsia="ru-RU"/>
+        </w:rPr>
+        <w:t xml:space="preserve"> и способы его взаимодействия с основным фреймворком.</w:t>
+      </w:r>
+      <w:r>
+        <w:rPr>
+          <w:rFonts w:ascii="Times New Roman" w:eastAsia="Times New Roman" w:hAnsi="Times New Roman" w:cs="Times New Roman"/>
+          <w:sz w:val="28"/>
+          <w:szCs w:val="20"/>
+          <w:lang w:val="ru-RU" w:eastAsia="ru-RU"/>
+        </w:rPr>
+        <w:t xml:space="preserve"> Также в подразделах 5.3-5.5 по шагам расписана демонстрация работы приложения, которое использует разработанный фреймворк.</w:t>
       </w:r>
     </w:p>
     <w:p>
@@ -33310,7 +33424,25 @@
           <w:szCs w:val="20"/>
           <w:lang w:val="ru-RU" w:eastAsia="ru-RU"/>
         </w:rPr>
-        <w:t xml:space="preserve">Для разработки демонстрационного приложения был использован язык C# и платформа .NET. Это логично, так как фреймворк </w:t>
+        <w:t xml:space="preserve">Для разработки демонстрационного приложения был использован язык C# и платформа .NET. Это </w:t>
+      </w:r>
+      <w:r>
+        <w:rPr>
+          <w:rFonts w:ascii="Times New Roman" w:eastAsia="Times New Roman" w:hAnsi="Times New Roman" w:cs="Times New Roman"/>
+          <w:sz w:val="28"/>
+          <w:szCs w:val="20"/>
+          <w:lang w:val="ru-RU" w:eastAsia="ru-RU"/>
+        </w:rPr>
+        <w:t>обусловлено тем, что</w:t>
+      </w:r>
+      <w:r>
+        <w:rPr>
+          <w:rFonts w:ascii="Times New Roman" w:eastAsia="Times New Roman" w:hAnsi="Times New Roman" w:cs="Times New Roman"/>
+          <w:sz w:val="28"/>
+          <w:szCs w:val="20"/>
+          <w:lang w:val="ru-RU" w:eastAsia="ru-RU"/>
+        </w:rPr>
+        <w:t xml:space="preserve"> фреймворк </w:t>
       </w:r>
       <w:r>
         <w:rPr>
@@ -33942,7 +34074,37 @@
           <w:szCs w:val="20"/>
           <w:lang w:eastAsia="ru-RU"/>
         </w:rPr>
-        <w:t>jQuery.</w:t>
+        <w:t>jQuery;</w:t>
+      </w:r>
+    </w:p>
+    <w:p>
+      <w:pPr>
+        <w:pStyle w:val="ListParagraph"/>
+        <w:numPr>
+          <w:ilvl w:val="0"/>
+          <w:numId w:val="2"/>
+        </w:numPr>
+        <w:spacing w:after="0" w:line="360" w:lineRule="auto"/>
+        <w:ind w:left="0" w:firstLine="360"/>
+        <w:jc w:val="both"/>
+        <w:textAlignment w:val="top"/>
+        <w:rPr>
+          <w:rFonts w:ascii="Times New Roman" w:eastAsia="Times New Roman" w:hAnsi="Times New Roman" w:cs="Times New Roman"/>
+          <w:color w:val="000000" w:themeColor="text1"/>
+          <w:sz w:val="28"/>
+          <w:szCs w:val="20"/>
+          <w:lang w:val="ru-RU" w:eastAsia="ru-RU"/>
+        </w:rPr>
+      </w:pPr>
+      <w:r>
+        <w:rPr>
+          <w:rFonts w:ascii="Times New Roman" w:eastAsia="Times New Roman" w:hAnsi="Times New Roman" w:cs="Times New Roman"/>
+          <w:color w:val="000000" w:themeColor="text1"/>
+          <w:sz w:val="28"/>
+          <w:szCs w:val="20"/>
+          <w:lang w:eastAsia="ru-RU"/>
+        </w:rPr>
+        <w:t>Google Chrome Developer Tools.</w:t>
       </w:r>
     </w:p>
     <w:p>
@@ -33965,7 +34127,26 @@
           <w:szCs w:val="20"/>
           <w:lang w:val="ru-RU" w:eastAsia="ru-RU"/>
         </w:rPr>
-        <w:t>Часть продуктов уже описана в части 4.1 данной магистерской работы. Рассмотрим остальные продукты.</w:t>
+        <w:lastRenderedPageBreak/>
+        <w:t>Часть продуктов уже описана в части</w:t>
+      </w:r>
+      <w:r>
+        <w:rPr>
+          <w:rFonts w:ascii="Times New Roman" w:eastAsia="Times New Roman" w:hAnsi="Times New Roman" w:cs="Times New Roman"/>
+          <w:sz w:val="28"/>
+          <w:szCs w:val="20"/>
+          <w:lang w:val="ru-RU" w:eastAsia="ru-RU"/>
+        </w:rPr>
+        <w:t xml:space="preserve"> 4.1 данной магистерской работы, поэтому в данном разделе дано подробное описание только части продуктов, которые отсутствуют в части 4.1</w:t>
+      </w:r>
+      <w:r>
+        <w:rPr>
+          <w:rFonts w:ascii="Times New Roman" w:eastAsia="Times New Roman" w:hAnsi="Times New Roman" w:cs="Times New Roman"/>
+          <w:sz w:val="28"/>
+          <w:szCs w:val="20"/>
+          <w:lang w:val="ru-RU" w:eastAsia="ru-RU"/>
+        </w:rPr>
+        <w:t>.</w:t>
       </w:r>
       <w:r>
         <w:rPr>
@@ -33983,7 +34164,16 @@
           <w:szCs w:val="20"/>
           <w:lang w:val="ru-RU" w:eastAsia="ru-RU"/>
         </w:rPr>
-        <w:t xml:space="preserve">Библиотека </w:t>
+        <w:t>Для разработки серверной части потребовалось добавить библиотеку</w:t>
+      </w:r>
+      <w:r>
+        <w:rPr>
+          <w:rFonts w:ascii="Times New Roman" w:eastAsia="Times New Roman" w:hAnsi="Times New Roman" w:cs="Times New Roman"/>
+          <w:sz w:val="28"/>
+          <w:szCs w:val="20"/>
+          <w:lang w:val="ru-RU" w:eastAsia="ru-RU"/>
+        </w:rPr>
+        <w:t xml:space="preserve"> </w:t>
       </w:r>
       <w:r>
         <w:rPr>
@@ -34001,6 +34191,15 @@
           <w:szCs w:val="20"/>
           <w:lang w:val="ru-RU" w:eastAsia="ru-RU"/>
         </w:rPr>
+        <w:t>, которая</w:t>
+      </w:r>
+      <w:r>
+        <w:rPr>
+          <w:rFonts w:ascii="Times New Roman" w:eastAsia="Times New Roman" w:hAnsi="Times New Roman" w:cs="Times New Roman"/>
+          <w:sz w:val="28"/>
+          <w:szCs w:val="20"/>
+          <w:lang w:val="ru-RU" w:eastAsia="ru-RU"/>
+        </w:rPr>
         <w:t xml:space="preserve"> </w:t>
       </w:r>
       <w:r>
@@ -34082,17 +34281,25 @@
           <w:szCs w:val="20"/>
           <w:lang w:val="ru-RU" w:eastAsia="ru-RU"/>
         </w:rPr>
-        <w:t xml:space="preserve">и является одной из самых популярных в </w:t>
-      </w:r>
-      <w:r>
-        <w:rPr>
-          <w:rFonts w:ascii="Times New Roman" w:eastAsia="Times New Roman" w:hAnsi="Times New Roman" w:cs="Times New Roman"/>
-          <w:sz w:val="28"/>
-          <w:szCs w:val="20"/>
-          <w:lang w:val="ru-RU" w:eastAsia="ru-RU"/>
-        </w:rPr>
-        <w:lastRenderedPageBreak/>
-        <w:t xml:space="preserve">данных целях библиотекой. </w:t>
+        <w:t xml:space="preserve">и является одной из самых популярных </w:t>
+      </w:r>
+      <w:r>
+        <w:rPr>
+          <w:rFonts w:ascii="Times New Roman" w:eastAsia="Times New Roman" w:hAnsi="Times New Roman" w:cs="Times New Roman"/>
+          <w:sz w:val="28"/>
+          <w:szCs w:val="20"/>
+          <w:lang w:val="ru-RU" w:eastAsia="ru-RU"/>
+        </w:rPr>
+        <w:t xml:space="preserve">библиотек, используемых </w:t>
+      </w:r>
+      <w:r>
+        <w:rPr>
+          <w:rFonts w:ascii="Times New Roman" w:eastAsia="Times New Roman" w:hAnsi="Times New Roman" w:cs="Times New Roman"/>
+          <w:sz w:val="28"/>
+          <w:szCs w:val="20"/>
+          <w:lang w:val="ru-RU" w:eastAsia="ru-RU"/>
+        </w:rPr>
+        <w:t xml:space="preserve">в данных целях. </w:t>
       </w:r>
       <w:r>
         <w:rPr>
@@ -34405,20 +34612,51 @@
         </w:rPr>
         <w:t xml:space="preserve"> – библиотеку для работы с коллекциями на стороне клиента.</w:t>
       </w:r>
-    </w:p>
-    <w:p>
-      <w:pPr>
-        <w:spacing w:after="0" w:line="360" w:lineRule="auto"/>
-        <w:ind w:firstLine="720"/>
-        <w:jc w:val="both"/>
-        <w:textAlignment w:val="top"/>
-        <w:rPr>
-          <w:rFonts w:ascii="Times New Roman" w:eastAsia="Times New Roman" w:hAnsi="Times New Roman" w:cs="Times New Roman"/>
-          <w:sz w:val="28"/>
-          <w:szCs w:val="20"/>
-          <w:lang w:val="ru-RU" w:eastAsia="ru-RU"/>
-        </w:rPr>
-      </w:pPr>
+      <w:r>
+        <w:rPr>
+          <w:rFonts w:ascii="Times New Roman" w:eastAsia="Times New Roman" w:hAnsi="Times New Roman" w:cs="Times New Roman"/>
+          <w:sz w:val="28"/>
+          <w:szCs w:val="20"/>
+          <w:lang w:val="ru-RU" w:eastAsia="ru-RU"/>
+        </w:rPr>
+        <w:t xml:space="preserve"> </w:t>
+      </w:r>
+      <w:r>
+        <w:rPr>
+          <w:rFonts w:ascii="Times New Roman" w:eastAsia="Times New Roman" w:hAnsi="Times New Roman" w:cs="Times New Roman"/>
+          <w:sz w:val="28"/>
+          <w:szCs w:val="20"/>
+          <w:lang w:val="ru-RU" w:eastAsia="ru-RU"/>
+        </w:rPr>
+        <w:t xml:space="preserve">Для удобной работы со стилями была выбрана </w:t>
+      </w:r>
+      <w:r>
+        <w:rPr>
+          <w:rFonts w:ascii="Times New Roman" w:eastAsia="Times New Roman" w:hAnsi="Times New Roman" w:cs="Times New Roman"/>
+          <w:sz w:val="28"/>
+          <w:szCs w:val="20"/>
+          <w:lang w:eastAsia="ru-RU"/>
+        </w:rPr>
+        <w:t>CSS</w:t>
+      </w:r>
+      <w:r>
+        <w:rPr>
+          <w:rFonts w:ascii="Times New Roman" w:eastAsia="Times New Roman" w:hAnsi="Times New Roman" w:cs="Times New Roman"/>
+          <w:sz w:val="28"/>
+          <w:szCs w:val="20"/>
+          <w:lang w:val="ru-RU" w:eastAsia="ru-RU"/>
+        </w:rPr>
+        <w:t>-библиотека</w:t>
+      </w:r>
+      <w:r>
+        <w:rPr>
+          <w:rFonts w:ascii="Times New Roman" w:eastAsia="Times New Roman" w:hAnsi="Times New Roman" w:cs="Times New Roman"/>
+          <w:sz w:val="28"/>
+          <w:szCs w:val="20"/>
+          <w:lang w:val="ru-RU" w:eastAsia="ru-RU"/>
+        </w:rPr>
+        <w:t xml:space="preserve"> </w:t>
+      </w:r>
       <w:r>
         <w:rPr>
           <w:rFonts w:ascii="Times New Roman" w:eastAsia="Times New Roman" w:hAnsi="Times New Roman" w:cs="Times New Roman"/>
@@ -34453,34 +34691,7 @@
           <w:szCs w:val="20"/>
           <w:lang w:val="ru-RU" w:eastAsia="ru-RU"/>
         </w:rPr>
-        <w:t xml:space="preserve"> </w:t>
-      </w:r>
-      <w:r>
-        <w:rPr>
-          <w:rFonts w:ascii="Times New Roman" w:eastAsia="Times New Roman" w:hAnsi="Times New Roman" w:cs="Times New Roman"/>
-          <w:sz w:val="28"/>
-          <w:szCs w:val="20"/>
-          <w:lang w:val="ru-RU" w:eastAsia="ru-RU"/>
-        </w:rPr>
-        <w:t xml:space="preserve">– это </w:t>
-      </w:r>
-      <w:r>
-        <w:rPr>
-          <w:rFonts w:ascii="Times New Roman" w:eastAsia="Times New Roman" w:hAnsi="Times New Roman" w:cs="Times New Roman"/>
-          <w:sz w:val="28"/>
-          <w:szCs w:val="20"/>
-          <w:lang w:eastAsia="ru-RU"/>
-        </w:rPr>
-        <w:t>CSS</w:t>
-      </w:r>
-      <w:r>
-        <w:rPr>
-          <w:rFonts w:ascii="Times New Roman" w:eastAsia="Times New Roman" w:hAnsi="Times New Roman" w:cs="Times New Roman"/>
-          <w:sz w:val="28"/>
-          <w:szCs w:val="20"/>
-          <w:lang w:val="ru-RU" w:eastAsia="ru-RU"/>
-        </w:rPr>
-        <w:t xml:space="preserve">-библиотека, которая является набором стилей для </w:t>
+        <w:t xml:space="preserve">, которая является набором стилей для </w:t>
       </w:r>
       <w:r>
         <w:rPr>
@@ -34853,7 +35064,17 @@
           <w:szCs w:val="20"/>
           <w:lang w:val="ru-RU" w:eastAsia="ru-RU"/>
         </w:rPr>
-        <w:t>список сущностей, соответствующих таблицам</w:t>
+        <w:t xml:space="preserve">список </w:t>
+      </w:r>
+      <w:r>
+        <w:rPr>
+          <w:rFonts w:ascii="Times New Roman" w:eastAsia="Times New Roman" w:hAnsi="Times New Roman" w:cs="Times New Roman"/>
+          <w:sz w:val="28"/>
+          <w:szCs w:val="20"/>
+          <w:lang w:val="ru-RU" w:eastAsia="ru-RU"/>
+        </w:rPr>
+        <w:lastRenderedPageBreak/>
+        <w:t>сущностей, соответствующих таблицам</w:t>
       </w:r>
       <w:r>
         <w:rPr>
@@ -34923,28 +35144,22 @@
         </w:rPr>
         <w:t>Модуль интерфейсов содержит в себе интерфейсы для всех контроллеров, семантических контроллеров, репозиториев и прочих классов для удобства их замены через инверсию зависимостей.</w:t>
       </w:r>
-    </w:p>
-    <w:p>
-      <w:pPr>
-        <w:spacing w:after="0" w:line="360" w:lineRule="auto"/>
-        <w:ind w:firstLine="720"/>
-        <w:jc w:val="both"/>
-        <w:textAlignment w:val="top"/>
-        <w:rPr>
-          <w:rFonts w:ascii="Times New Roman" w:eastAsia="Times New Roman" w:hAnsi="Times New Roman" w:cs="Times New Roman"/>
-          <w:sz w:val="28"/>
-          <w:szCs w:val="20"/>
-          <w:lang w:val="ru-RU" w:eastAsia="ru-RU"/>
-        </w:rPr>
-      </w:pPr>
-      <w:r>
-        <w:rPr>
-          <w:rFonts w:ascii="Times New Roman" w:eastAsia="Times New Roman" w:hAnsi="Times New Roman" w:cs="Times New Roman"/>
-          <w:sz w:val="28"/>
-          <w:szCs w:val="20"/>
-          <w:lang w:val="ru-RU" w:eastAsia="ru-RU"/>
-        </w:rPr>
-        <w:lastRenderedPageBreak/>
+      <w:r>
+        <w:rPr>
+          <w:rFonts w:ascii="Times New Roman" w:eastAsia="Times New Roman" w:hAnsi="Times New Roman" w:cs="Times New Roman"/>
+          <w:sz w:val="28"/>
+          <w:szCs w:val="20"/>
+          <w:lang w:val="ru-RU" w:eastAsia="ru-RU"/>
+        </w:rPr>
+        <w:t xml:space="preserve"> </w:t>
+      </w:r>
+      <w:r>
+        <w:rPr>
+          <w:rFonts w:ascii="Times New Roman" w:eastAsia="Times New Roman" w:hAnsi="Times New Roman" w:cs="Times New Roman"/>
+          <w:sz w:val="28"/>
+          <w:szCs w:val="20"/>
+          <w:lang w:val="ru-RU" w:eastAsia="ru-RU"/>
+        </w:rPr>
         <w:t>Модуль валидаторов содержит в себе валидаторы для всех сущностей системы. Модули моделей и сущностей хранят наборы моде</w:t>
       </w:r>
       <w:r>
@@ -35485,6 +35700,7 @@
           <w:szCs w:val="20"/>
           <w:lang w:val="ru-RU" w:eastAsia="ru-RU"/>
         </w:rPr>
+        <w:lastRenderedPageBreak/>
         <w:t>Несмотря на то, что главная демонстрационная сущность – Страховой Полис содержит связь многие ко многим с сущностью Контрагент, в клиентской части эта связь не реализована в связи с тем, чтобы снизить порог входа в понимание фреймворка. Данную связь разработчики клиентск</w:t>
       </w:r>
       <w:r>
@@ -35541,7 +35757,6 @@
         <w:rPr>
           <w:noProof/>
         </w:rPr>
-        <w:lastRenderedPageBreak/>
         <w:drawing>
           <wp:inline distT="0" distB="0" distL="0" distR="0" wp14:anchorId="0BDC4240" wp14:editId="2AA44BBB">
             <wp:extent cx="5760085" cy="4794250"/>
@@ -35829,7 +36044,17 @@
           <w:szCs w:val="20"/>
           <w:lang w:val="ru-RU" w:eastAsia="ru-RU"/>
         </w:rPr>
-        <w:t>нет. Скриншот страницы находится на рисунке 15 данной магистерской диссертации.</w:t>
+        <w:t xml:space="preserve">нет. </w:t>
+      </w:r>
+      <w:r>
+        <w:rPr>
+          <w:rFonts w:ascii="Times New Roman" w:eastAsia="Times New Roman" w:hAnsi="Times New Roman" w:cs="Times New Roman"/>
+          <w:sz w:val="28"/>
+          <w:szCs w:val="20"/>
+          <w:lang w:val="ru-RU" w:eastAsia="ru-RU"/>
+        </w:rPr>
+        <w:lastRenderedPageBreak/>
+        <w:t>Скриншот страницы находится на рисунке 15 данной магистерской диссертации.</w:t>
       </w:r>
     </w:p>
     <w:p>
@@ -35879,17 +36104,7 @@
           <w:szCs w:val="20"/>
           <w:lang w:val="ru-RU" w:eastAsia="ru-RU"/>
         </w:rPr>
-        <w:t xml:space="preserve">, такие как серия страхового полиса, номер страхового полиса, дата начала его действия, дата окончания </w:t>
-      </w:r>
-      <w:r>
-        <w:rPr>
-          <w:rFonts w:ascii="Times New Roman" w:eastAsia="Times New Roman" w:hAnsi="Times New Roman" w:cs="Times New Roman"/>
-          <w:sz w:val="28"/>
-          <w:szCs w:val="20"/>
-          <w:lang w:val="ru-RU" w:eastAsia="ru-RU"/>
-        </w:rPr>
-        <w:lastRenderedPageBreak/>
-        <w:t>действия, страховая сумма и страховая премия, статус, дата создания</w:t>
+        <w:t>, такие как серия страхового полиса, номер страхового полиса, дата начала его действия, дата окончания действия, страховая сумма и страховая премия, статус, дата создания</w:t>
       </w:r>
       <w:r>
         <w:rPr>
@@ -36034,6 +36249,89 @@
       </w:pPr>
       <w:r>
         <w:rPr>
+          <w:rFonts w:ascii="Times New Roman" w:eastAsia="Times New Roman" w:hAnsi="Times New Roman" w:cs="Times New Roman"/>
+          <w:sz w:val="28"/>
+          <w:szCs w:val="20"/>
+          <w:lang w:val="ru-RU" w:eastAsia="ru-RU"/>
+        </w:rPr>
+        <w:t>Каждое из полей имеет свою логику. Они могут как генерироваться автоматически, генерироваться по запросу на сервер, вычисляться как на клиентской стороне, так и на серверной. Отдельно стоит отметить вложенное поле Регион, которое может быть отредактировано и использует контроллер, отличный от контроллера сущности Страховой Полис.</w:t>
+      </w:r>
+      <w:r>
+        <w:rPr>
+          <w:rFonts w:ascii="Times New Roman" w:eastAsia="Times New Roman" w:hAnsi="Times New Roman" w:cs="Times New Roman"/>
+          <w:sz w:val="28"/>
+          <w:szCs w:val="20"/>
+          <w:lang w:val="ru-RU" w:eastAsia="ru-RU"/>
+        </w:rPr>
+        <w:t xml:space="preserve"> </w:t>
+      </w:r>
+    </w:p>
+    <w:p>
+      <w:pPr>
+        <w:spacing w:after="0" w:line="360" w:lineRule="auto"/>
+        <w:ind w:firstLine="720"/>
+        <w:jc w:val="both"/>
+        <w:textAlignment w:val="top"/>
+        <w:rPr>
+          <w:rFonts w:ascii="Times New Roman" w:eastAsia="Calibri" w:hAnsi="Times New Roman" w:cs="Times New Roman"/>
+          <w:color w:val="000000" w:themeColor="text1"/>
+          <w:sz w:val="28"/>
+          <w:lang w:val="ru-RU"/>
+        </w:rPr>
+      </w:pPr>
+      <w:r>
+        <w:rPr>
+          <w:rFonts w:ascii="Times New Roman" w:eastAsia="Times New Roman" w:hAnsi="Times New Roman" w:cs="Times New Roman"/>
+          <w:sz w:val="28"/>
+          <w:szCs w:val="20"/>
+          <w:lang w:val="ru-RU" w:eastAsia="ru-RU"/>
+        </w:rPr>
+        <w:t xml:space="preserve">Создадим сущность и нажмем кнопку сохранить. При сохранении на серверную часть приложения уходит </w:t>
+      </w:r>
+      <w:r>
+        <w:rPr>
+          <w:rFonts w:ascii="Times New Roman" w:eastAsia="Times New Roman" w:hAnsi="Times New Roman" w:cs="Times New Roman"/>
+          <w:sz w:val="28"/>
+          <w:szCs w:val="20"/>
+          <w:lang w:eastAsia="ru-RU"/>
+        </w:rPr>
+        <w:t>POST</w:t>
+      </w:r>
+      <w:r>
+        <w:rPr>
+          <w:rFonts w:ascii="Times New Roman" w:eastAsia="Times New Roman" w:hAnsi="Times New Roman" w:cs="Times New Roman"/>
+          <w:sz w:val="28"/>
+          <w:szCs w:val="20"/>
+          <w:lang w:val="ru-RU" w:eastAsia="ru-RU"/>
+        </w:rPr>
+        <w:t xml:space="preserve">-запрос на контроллер страховых полисов для создания новой сущности. С созданной сущностью можно </w:t>
+      </w:r>
+      <w:r>
+        <w:rPr>
+          <w:rFonts w:ascii="Times New Roman" w:eastAsia="Times New Roman" w:hAnsi="Times New Roman" w:cs="Times New Roman"/>
+          <w:sz w:val="28"/>
+          <w:szCs w:val="20"/>
+          <w:lang w:val="ru-RU" w:eastAsia="ru-RU"/>
+        </w:rPr>
+        <w:lastRenderedPageBreak/>
+        <w:t>работать дальше, однако суть фреймворка заключается в технических деталях, о которых будет рассказано в следующих двух подразделах.</w:t>
+      </w:r>
+    </w:p>
+    <w:p>
+      <w:pPr>
+        <w:spacing w:after="0" w:line="360" w:lineRule="auto"/>
+        <w:ind w:firstLine="720"/>
+        <w:jc w:val="both"/>
+        <w:textAlignment w:val="top"/>
+        <w:rPr>
+          <w:rFonts w:ascii="Times New Roman" w:eastAsia="Times New Roman" w:hAnsi="Times New Roman" w:cs="Times New Roman"/>
+          <w:sz w:val="28"/>
+          <w:szCs w:val="20"/>
+          <w:lang w:val="ru-RU" w:eastAsia="ru-RU"/>
+        </w:rPr>
+      </w:pPr>
+      <w:r>
+        <w:rPr>
           <w:noProof/>
         </w:rPr>
         <w:drawing>
@@ -36134,125 +36432,6 @@
     </w:p>
     <w:p>
       <w:pPr>
-        <w:spacing w:after="0" w:line="360" w:lineRule="auto"/>
-        <w:ind w:firstLine="720"/>
-        <w:jc w:val="both"/>
-        <w:textAlignment w:val="top"/>
-        <w:rPr>
-          <w:rFonts w:ascii="Times New Roman" w:eastAsia="Times New Roman" w:hAnsi="Times New Roman" w:cs="Times New Roman"/>
-          <w:sz w:val="28"/>
-          <w:szCs w:val="20"/>
-          <w:lang w:val="ru-RU" w:eastAsia="ru-RU"/>
-        </w:rPr>
-      </w:pPr>
-      <w:r>
-        <w:rPr>
-          <w:rFonts w:ascii="Times New Roman" w:eastAsia="Times New Roman" w:hAnsi="Times New Roman" w:cs="Times New Roman"/>
-          <w:sz w:val="28"/>
-          <w:szCs w:val="20"/>
-          <w:lang w:val="ru-RU" w:eastAsia="ru-RU"/>
-        </w:rPr>
-        <w:t>Каждое из полей имеет свою логику. Они могут как генерироваться автоматически, генерироваться по запросу на сервер, вычисляться как на клиентской стороне, так и на серверной.</w:t>
-      </w:r>
-      <w:r>
-        <w:rPr>
-          <w:rFonts w:ascii="Times New Roman" w:eastAsia="Times New Roman" w:hAnsi="Times New Roman" w:cs="Times New Roman"/>
-          <w:sz w:val="28"/>
-          <w:szCs w:val="20"/>
-          <w:lang w:val="ru-RU" w:eastAsia="ru-RU"/>
-        </w:rPr>
-        <w:t xml:space="preserve"> Отдельно стоит отметить </w:t>
-      </w:r>
-      <w:r>
-        <w:rPr>
-          <w:rFonts w:ascii="Times New Roman" w:eastAsia="Times New Roman" w:hAnsi="Times New Roman" w:cs="Times New Roman"/>
-          <w:sz w:val="28"/>
-          <w:szCs w:val="20"/>
-          <w:lang w:val="ru-RU" w:eastAsia="ru-RU"/>
-        </w:rPr>
-        <w:lastRenderedPageBreak/>
-        <w:t>вложенное поле Регион, которое может быть отредактировано и использует контроллер, отличный от контро</w:t>
-      </w:r>
-      <w:r>
-        <w:rPr>
-          <w:rFonts w:ascii="Times New Roman" w:eastAsia="Times New Roman" w:hAnsi="Times New Roman" w:cs="Times New Roman"/>
-          <w:sz w:val="28"/>
-          <w:szCs w:val="20"/>
-          <w:lang w:val="ru-RU" w:eastAsia="ru-RU"/>
-        </w:rPr>
-        <w:t>ллера сущности Страховой Полис.</w:t>
-      </w:r>
-    </w:p>
-    <w:p>
-      <w:pPr>
-        <w:spacing w:after="0" w:line="360" w:lineRule="auto"/>
-        <w:ind w:firstLine="720"/>
-        <w:jc w:val="both"/>
-        <w:textAlignment w:val="top"/>
-        <w:rPr>
-          <w:rFonts w:ascii="Times New Roman" w:eastAsia="Times New Roman" w:hAnsi="Times New Roman" w:cs="Times New Roman"/>
-          <w:sz w:val="28"/>
-          <w:szCs w:val="20"/>
-          <w:lang w:val="ru-RU" w:eastAsia="ru-RU"/>
-        </w:rPr>
-      </w:pPr>
-      <w:r>
-        <w:rPr>
-          <w:rFonts w:ascii="Times New Roman" w:eastAsia="Times New Roman" w:hAnsi="Times New Roman" w:cs="Times New Roman"/>
-          <w:sz w:val="28"/>
-          <w:szCs w:val="20"/>
-          <w:lang w:val="ru-RU" w:eastAsia="ru-RU"/>
-        </w:rPr>
-        <w:t xml:space="preserve">Создадим сущность и нажмем кнопку сохранить. При сохранении на серверную часть приложения уходит </w:t>
-      </w:r>
-      <w:r>
-        <w:rPr>
-          <w:rFonts w:ascii="Times New Roman" w:eastAsia="Times New Roman" w:hAnsi="Times New Roman" w:cs="Times New Roman"/>
-          <w:sz w:val="28"/>
-          <w:szCs w:val="20"/>
-          <w:lang w:eastAsia="ru-RU"/>
-        </w:rPr>
-        <w:t>POST</w:t>
-      </w:r>
-      <w:r>
-        <w:rPr>
-          <w:rFonts w:ascii="Times New Roman" w:eastAsia="Times New Roman" w:hAnsi="Times New Roman" w:cs="Times New Roman"/>
-          <w:sz w:val="28"/>
-          <w:szCs w:val="20"/>
-          <w:lang w:val="ru-RU" w:eastAsia="ru-RU"/>
-        </w:rPr>
-        <w:t>-запрос на контроллер страховых полисов</w:t>
-      </w:r>
-      <w:r>
-        <w:rPr>
-          <w:rFonts w:ascii="Times New Roman" w:eastAsia="Times New Roman" w:hAnsi="Times New Roman" w:cs="Times New Roman"/>
-          <w:sz w:val="28"/>
-          <w:szCs w:val="20"/>
-          <w:lang w:val="ru-RU" w:eastAsia="ru-RU"/>
-        </w:rPr>
-        <w:t xml:space="preserve"> для создания</w:t>
-      </w:r>
-      <w:r>
-        <w:rPr>
-          <w:rFonts w:ascii="Times New Roman" w:eastAsia="Times New Roman" w:hAnsi="Times New Roman" w:cs="Times New Roman"/>
-          <w:sz w:val="28"/>
-          <w:szCs w:val="20"/>
-          <w:lang w:val="ru-RU" w:eastAsia="ru-RU"/>
-        </w:rPr>
-        <w:t xml:space="preserve"> новой сущности</w:t>
-      </w:r>
-      <w:r>
-        <w:rPr>
-          <w:rFonts w:ascii="Times New Roman" w:eastAsia="Times New Roman" w:hAnsi="Times New Roman" w:cs="Times New Roman"/>
-          <w:sz w:val="28"/>
-          <w:szCs w:val="20"/>
-          <w:lang w:val="ru-RU" w:eastAsia="ru-RU"/>
-        </w:rPr>
-        <w:t>. С созданной сущностью можно работать дальше, однако суть фреймворка заключается в технических деталях, о которых будет рассказано в следующих двух подразделах.</w:t>
-      </w:r>
-    </w:p>
-    <w:p>
-      <w:pPr>
         <w:pStyle w:val="Heading2"/>
         <w:numPr>
           <w:ilvl w:val="1"/>
@@ -36364,7 +36543,34 @@
           <w:szCs w:val="20"/>
           <w:lang w:val="ru-RU" w:eastAsia="ru-RU"/>
         </w:rPr>
-        <w:t xml:space="preserve">анной магистерской диссертации. Результатом создания полиса является то, что при попытке получить этот полис </w:t>
+        <w:t>анной магистерской диссертации</w:t>
+      </w:r>
+      <w:r>
+        <w:rPr>
+          <w:rFonts w:ascii="Times New Roman" w:eastAsia="Times New Roman" w:hAnsi="Times New Roman" w:cs="Times New Roman"/>
+          <w:sz w:val="28"/>
+          <w:szCs w:val="20"/>
+          <w:lang w:val="ru-RU" w:eastAsia="ru-RU"/>
+        </w:rPr>
+        <w:t xml:space="preserve">, а именно его метод </w:t>
+      </w:r>
+      <w:r>
+        <w:rPr>
+          <w:rFonts w:ascii="Times New Roman" w:eastAsia="Times New Roman" w:hAnsi="Times New Roman" w:cs="Times New Roman"/>
+          <w:sz w:val="28"/>
+          <w:szCs w:val="20"/>
+          <w:lang w:eastAsia="ru-RU"/>
+        </w:rPr>
+        <w:t>POST</w:t>
+      </w:r>
+      <w:r>
+        <w:rPr>
+          <w:rFonts w:ascii="Times New Roman" w:eastAsia="Times New Roman" w:hAnsi="Times New Roman" w:cs="Times New Roman"/>
+          <w:sz w:val="28"/>
+          <w:szCs w:val="20"/>
+          <w:lang w:val="ru-RU" w:eastAsia="ru-RU"/>
+        </w:rPr>
+        <w:t xml:space="preserve">. Результатом создания полиса является то, что при попытке получить этот полис </w:t>
       </w:r>
       <w:r>
         <w:rPr>
@@ -36431,13 +36637,55 @@
           <w:rFonts w:ascii="Times New Roman" w:eastAsia="Times New Roman" w:hAnsi="Times New Roman" w:cs="Times New Roman"/>
           <w:sz w:val="28"/>
           <w:szCs w:val="20"/>
-          <w:lang w:eastAsia="ru-RU"/>
+          <w:lang w:val="ru-RU" w:eastAsia="ru-RU"/>
+        </w:rPr>
+      </w:pPr>
+      <w:r>
+        <w:rPr>
+          <w:rFonts w:ascii="Times New Roman" w:eastAsia="Times New Roman" w:hAnsi="Times New Roman" w:cs="Times New Roman"/>
+          <w:sz w:val="28"/>
+          <w:szCs w:val="20"/>
+          <w:lang w:val="ru-RU" w:eastAsia="ru-RU"/>
+        </w:rPr>
+        <w:t xml:space="preserve">На рисунке можно увидеть все поля из клиенской части приложения, которыми она может воспользоваться для последующей обработки и отображения пользователю. Все эти данные выдаются по запросу из базы данных и являются актуальными. Однако, как было сказано ранее, эти данные не могут быть использованы другими приложениями без специально запрограммированной для этого </w:t>
+      </w:r>
+      <w:r>
+        <w:rPr>
+          <w:rFonts w:ascii="Times New Roman" w:eastAsia="Times New Roman" w:hAnsi="Times New Roman" w:cs="Times New Roman"/>
+          <w:sz w:val="28"/>
+          <w:szCs w:val="20"/>
+          <w:lang w:eastAsia="ru-RU"/>
+        </w:rPr>
+        <w:t>API</w:t>
+      </w:r>
+      <w:r>
+        <w:rPr>
+          <w:rFonts w:ascii="Times New Roman" w:eastAsia="Times New Roman" w:hAnsi="Times New Roman" w:cs="Times New Roman"/>
+          <w:sz w:val="28"/>
+          <w:szCs w:val="20"/>
+          <w:lang w:val="ru-RU" w:eastAsia="ru-RU"/>
+        </w:rPr>
+        <w:t xml:space="preserve"> клиентского приложения.</w:t>
+      </w:r>
+    </w:p>
+    <w:p>
+      <w:pPr>
+        <w:spacing w:after="0" w:line="360" w:lineRule="auto"/>
+        <w:ind w:firstLine="720"/>
+        <w:jc w:val="both"/>
+        <w:textAlignment w:val="top"/>
+        <w:rPr>
+          <w:rFonts w:ascii="Times New Roman" w:eastAsia="Times New Roman" w:hAnsi="Times New Roman" w:cs="Times New Roman"/>
+          <w:sz w:val="28"/>
+          <w:szCs w:val="20"/>
+          <w:lang w:val="ru-RU" w:eastAsia="ru-RU"/>
         </w:rPr>
       </w:pPr>
       <w:r>
         <w:rPr>
           <w:noProof/>
         </w:rPr>
+        <w:lastRenderedPageBreak/>
         <w:drawing>
           <wp:inline distT="0" distB="0" distL="0" distR="0" wp14:anchorId="35A6135A" wp14:editId="69F9F7F5">
             <wp:extent cx="5760085" cy="2101850"/>
@@ -36571,83 +36819,6 @@
     </w:p>
     <w:p>
       <w:pPr>
-        <w:spacing w:after="0" w:line="360" w:lineRule="auto"/>
-        <w:ind w:firstLine="720"/>
-        <w:jc w:val="both"/>
-        <w:textAlignment w:val="top"/>
-        <w:rPr>
-          <w:rFonts w:ascii="Times New Roman" w:eastAsia="Times New Roman" w:hAnsi="Times New Roman" w:cs="Times New Roman"/>
-          <w:sz w:val="28"/>
-          <w:szCs w:val="20"/>
-          <w:lang w:val="ru-RU" w:eastAsia="ru-RU"/>
-        </w:rPr>
-      </w:pPr>
-      <w:r>
-        <w:rPr>
-          <w:rFonts w:ascii="Times New Roman" w:eastAsia="Times New Roman" w:hAnsi="Times New Roman" w:cs="Times New Roman"/>
-          <w:sz w:val="28"/>
-          <w:szCs w:val="20"/>
-          <w:lang w:val="ru-RU" w:eastAsia="ru-RU"/>
-        </w:rPr>
-        <w:t xml:space="preserve">На рисунке можно увидеть все поля </w:t>
-      </w:r>
-      <w:r>
-        <w:rPr>
-          <w:rFonts w:ascii="Times New Roman" w:eastAsia="Times New Roman" w:hAnsi="Times New Roman" w:cs="Times New Roman"/>
-          <w:sz w:val="28"/>
-          <w:szCs w:val="20"/>
-          <w:lang w:val="ru-RU" w:eastAsia="ru-RU"/>
-        </w:rPr>
-        <w:t xml:space="preserve">из клиенской части приложения, которыми она может воспользоваться для последующей обработки и отображения пользователю. </w:t>
-      </w:r>
-      <w:r>
-        <w:rPr>
-          <w:rFonts w:ascii="Times New Roman" w:eastAsia="Times New Roman" w:hAnsi="Times New Roman" w:cs="Times New Roman"/>
-          <w:sz w:val="28"/>
-          <w:szCs w:val="20"/>
-          <w:lang w:val="ru-RU" w:eastAsia="ru-RU"/>
-        </w:rPr>
-        <w:t>Все эти данные выдаются по запросу из базы данных и являются актуальными.</w:t>
-      </w:r>
-      <w:r>
-        <w:rPr>
-          <w:rFonts w:ascii="Times New Roman" w:eastAsia="Times New Roman" w:hAnsi="Times New Roman" w:cs="Times New Roman"/>
-          <w:sz w:val="28"/>
-          <w:szCs w:val="20"/>
-          <w:lang w:val="ru-RU" w:eastAsia="ru-RU"/>
-        </w:rPr>
-        <w:t xml:space="preserve"> Однако, как было сказано ранее, эти данные не могут быть использованы</w:t>
-      </w:r>
-      <w:r>
-        <w:rPr>
-          <w:rFonts w:ascii="Times New Roman" w:eastAsia="Times New Roman" w:hAnsi="Times New Roman" w:cs="Times New Roman"/>
-          <w:sz w:val="28"/>
-          <w:szCs w:val="20"/>
-          <w:lang w:val="ru-RU" w:eastAsia="ru-RU"/>
-        </w:rPr>
-        <w:t xml:space="preserve"> другими приложениями без специально запрограммированной для этого </w:t>
-      </w:r>
-      <w:r>
-        <w:rPr>
-          <w:rFonts w:ascii="Times New Roman" w:eastAsia="Times New Roman" w:hAnsi="Times New Roman" w:cs="Times New Roman"/>
-          <w:sz w:val="28"/>
-          <w:szCs w:val="20"/>
-          <w:lang w:eastAsia="ru-RU"/>
-        </w:rPr>
-        <w:t>API</w:t>
-      </w:r>
-      <w:r>
-        <w:rPr>
-          <w:rFonts w:ascii="Times New Roman" w:eastAsia="Times New Roman" w:hAnsi="Times New Roman" w:cs="Times New Roman"/>
-          <w:sz w:val="28"/>
-          <w:szCs w:val="20"/>
-          <w:lang w:val="ru-RU" w:eastAsia="ru-RU"/>
-        </w:rPr>
-        <w:t xml:space="preserve"> клиентского приложения.</w:t>
-      </w:r>
-    </w:p>
-    <w:p>
-      <w:pPr>
         <w:pStyle w:val="Heading2"/>
         <w:numPr>
           <w:ilvl w:val="1"/>
@@ -36672,7 +36843,6 @@
           <w:szCs w:val="28"/>
           <w:lang w:val="ru-RU"/>
         </w:rPr>
-        <w:lastRenderedPageBreak/>
         <w:t xml:space="preserve">Описание семантических </w:t>
       </w:r>
       <w:bookmarkEnd w:id="27"/>
@@ -36734,7 +36904,7 @@
           <w:szCs w:val="20"/>
           <w:lang w:val="ru-RU" w:eastAsia="ru-RU"/>
         </w:rPr>
-        <w:t xml:space="preserve">контроллеры, добавляя в них семантические данные. </w:t>
+        <w:t xml:space="preserve">контроллеры, добавляя в них семантические. </w:t>
       </w:r>
       <w:r>
         <w:rPr>
@@ -36780,9 +36950,9 @@
       <w:r>
         <w:rPr>
           <w:rFonts w:ascii="Times New Roman" w:eastAsia="Times New Roman" w:hAnsi="Times New Roman" w:cs="Times New Roman"/>
-          <w:sz w:val="28"/>
-          <w:szCs w:val="20"/>
-          <w:lang w:val="ru-RU" w:eastAsia="ru-RU"/>
+          <w:noProof/>
+          <w:sz w:val="28"/>
+          <w:szCs w:val="20"/>
         </w:rPr>
         <w:drawing>
           <wp:inline distT="0" distB="0" distL="0" distR="0" wp14:anchorId="5DD9BA39" wp14:editId="3DF0DC26">
@@ -36859,16 +37029,7 @@
           <w:sz w:val="28"/>
           <w:lang w:val="ru-RU"/>
         </w:rPr>
-        <w:t>1</w:t>
-      </w:r>
-      <w:r>
-        <w:rPr>
-          <w:rFonts w:ascii="Times New Roman" w:eastAsia="Calibri" w:hAnsi="Times New Roman" w:cs="Times New Roman"/>
-          <w:color w:val="000000" w:themeColor="text1"/>
-          <w:sz w:val="28"/>
-          <w:lang w:val="ru-RU"/>
-        </w:rPr>
-        <w:t>8</w:t>
+        <w:t>18</w:t>
       </w:r>
       <w:r>
         <w:rPr>
@@ -36943,6 +37104,7 @@
           <w:szCs w:val="20"/>
           <w:lang w:val="ru-RU" w:eastAsia="ru-RU"/>
         </w:rPr>
+        <w:lastRenderedPageBreak/>
         <w:t xml:space="preserve">На рисунке видно, что данные те же самые, что и в </w:t>
       </w:r>
       <w:r>
@@ -37035,8 +37197,6 @@
         </w:rPr>
         <w:t>Для каждого из свойств объекта генерируется специальный предикат.</w:t>
       </w:r>
-      <w:bookmarkStart w:id="28" w:name="_GoBack"/>
-      <w:bookmarkEnd w:id="28"/>
     </w:p>
     <w:p>
       <w:pPr>
@@ -37055,7 +37215,9 @@
           <w:lang w:val="ru-RU"/>
         </w:rPr>
       </w:pPr>
-      <w:bookmarkStart w:id="29" w:name="_Toc452455267"/>
+      <w:bookmarkStart w:id="28" w:name="_Toc452455267"/>
+      <w:bookmarkStart w:id="29" w:name="_GoBack"/>
+      <w:bookmarkEnd w:id="29"/>
       <w:r>
         <w:rPr>
           <w:rFonts w:ascii="Times New Roman" w:hAnsi="Times New Roman" w:cs="Times New Roman"/>
@@ -37086,7 +37248,7 @@
         </w:rPr>
         <w:t xml:space="preserve"> приложения</w:t>
       </w:r>
-      <w:bookmarkEnd w:id="29"/>
+      <w:bookmarkEnd w:id="28"/>
     </w:p>
     <w:p>
       <w:pPr>
@@ -37311,7 +37473,6 @@
           <w:szCs w:val="20"/>
           <w:lang w:val="ru-RU" w:eastAsia="ru-RU"/>
         </w:rPr>
-        <w:lastRenderedPageBreak/>
         <w:t>отображались актуальные данные.  Также в зону ответственности контроллеров входит непосредственная обработка событий пользователя, таких как щелчок мышью, нажатие определенной клавиши и другие. В данном приложении четыре контроллера отвечают за страницы (создание и изменение полиса – обслуживаются одной разметкой, но разными контроллерами). Два контроллера обслуживают модальные окна регистрации и авторизации. Седьмой контроллер обслуживает все приложение целиком.</w:t>
       </w:r>
     </w:p>
@@ -37620,19 +37781,6 @@
           <w:lang w:val="ru-RU" w:eastAsia="ru-RU"/>
         </w:rPr>
         <w:t xml:space="preserve"> В конфигурации указаны необходимые форматы дат и выставлены настройки локализации приложения.</w:t>
-      </w:r>
-    </w:p>
-    <w:p>
-      <w:pPr>
-        <w:rPr>
-          <w:lang w:val="ru-RU" w:eastAsia="ru-RU"/>
-        </w:rPr>
-      </w:pPr>
-      <w:r>
-        <w:rPr>
-          <w:lang w:val="ru-RU" w:eastAsia="ru-RU"/>
-        </w:rPr>
-        <w:br w:type="page"/>
       </w:r>
     </w:p>
     <w:p>
@@ -43471,7 +43619,6 @@
       <w:pgSz w:w="11906" w:h="16838" w:code="9"/>
       <w:pgMar w:top="1134" w:right="1134" w:bottom="567" w:left="1701" w:header="720" w:footer="720" w:gutter="0"/>
       <w:cols w:space="720"/>
-      <w:titlePg/>
       <w:docGrid w:linePitch="360"/>
     </w:sectPr>
   </w:body>
@@ -43537,7 +43684,7 @@
           <w:rPr>
             <w:noProof/>
           </w:rPr>
-          <w:t>64</w:t>
+          <w:t>22</w:t>
         </w:r>
         <w:r>
           <w:rPr>
@@ -45447,7 +45594,7 @@
 </file>
 
 <file path=customXml/itemProps1.xml><?xml version="1.0" encoding="utf-8"?>
-<ds:datastoreItem xmlns:ds="http://schemas.openxmlformats.org/officeDocument/2006/customXml" ds:itemID="{FF95F9F2-3707-46CE-A11B-B698BD17F0C2}">
+<ds:datastoreItem xmlns:ds="http://schemas.openxmlformats.org/officeDocument/2006/customXml" ds:itemID="{FAB6A987-691C-4180-92E1-A5DF98467765}">
   <ds:schemaRefs>
     <ds:schemaRef ds:uri="http://schemas.openxmlformats.org/officeDocument/2006/bibliography"/>
   </ds:schemaRefs>

</xml_diff>